<commit_message>
SDD update version 1.0 SRS update version 1.0
</commit_message>
<xml_diff>
--- a/Document/SDD.docx
+++ b/Document/SDD.docx
@@ -1,6 +1,6 @@
 
 <file path=word/document.xml><?xml version="1.0" encoding="utf-8"?>
-<w:document xmlns:ve="http://schemas.openxmlformats.org/markup-compatibility/2006" xmlns:o="urn:schemas-microsoft-com:office:office" xmlns:r="http://schemas.openxmlformats.org/officeDocument/2006/relationships" xmlns:m="http://schemas.openxmlformats.org/officeDocument/2006/math" xmlns:v="urn:schemas-microsoft-com:vml" xmlns:wp="http://schemas.openxmlformats.org/drawingml/2006/wordprocessingDrawing" xmlns:w10="urn:schemas-microsoft-com:office:word" xmlns:w="http://schemas.openxmlformats.org/wordprocessingml/2006/main" xmlns:wne="http://schemas.microsoft.com/office/word/2006/wordml">
+<w:document xmlns:wpc="http://schemas.microsoft.com/office/word/2010/wordprocessingCanvas" xmlns:mc="http://schemas.openxmlformats.org/markup-compatibility/2006" xmlns:o="urn:schemas-microsoft-com:office:office" xmlns:r="http://schemas.openxmlformats.org/officeDocument/2006/relationships" xmlns:m="http://schemas.openxmlformats.org/officeDocument/2006/math" xmlns:v="urn:schemas-microsoft-com:vml" xmlns:wp14="http://schemas.microsoft.com/office/word/2010/wordprocessingDrawing" xmlns:wp="http://schemas.openxmlformats.org/drawingml/2006/wordprocessingDrawing" xmlns:w10="urn:schemas-microsoft-com:office:word" xmlns:w="http://schemas.openxmlformats.org/wordprocessingml/2006/main" xmlns:w14="http://schemas.microsoft.com/office/word/2010/wordml" xmlns:w15="http://schemas.microsoft.com/office/word/2012/wordml" xmlns:wpg="http://schemas.microsoft.com/office/word/2010/wordprocessingGroup" xmlns:wpi="http://schemas.microsoft.com/office/word/2010/wordprocessingInk" xmlns:wne="http://schemas.microsoft.com/office/word/2006/wordml" xmlns:wps="http://schemas.microsoft.com/office/word/2010/wordprocessingShape" mc:Ignorable="w14 w15 wp14">
   <w:background w:color="FFFFFF"/>
   <w:body>
     <w:p>
@@ -224,6 +224,7 @@
         <w:tab/>
         <w:t xml:space="preserve">  </w:t>
       </w:r>
+      <w:proofErr w:type="spellStart"/>
       <w:r>
         <w:rPr>
           <w:rFonts w:ascii="Times New Roman" w:hAnsi="Times New Roman" w:cs="Times New Roman"/>
@@ -240,8 +241,9 @@
           <w:sz w:val="36"/>
           <w:szCs w:val="36"/>
         </w:rPr>
-        <w:t xml:space="preserve">ojareonvanich </w:t>
-      </w:r>
+        <w:t>ojareonvanich</w:t>
+      </w:r>
+      <w:proofErr w:type="spellEnd"/>
       <w:r>
         <w:rPr>
           <w:rFonts w:ascii="Times New Roman" w:hAnsi="Times New Roman" w:cs="Times New Roman"/>
@@ -249,7 +251,7 @@
           <w:sz w:val="36"/>
           <w:szCs w:val="36"/>
         </w:rPr>
-        <w:tab/>
+        <w:t xml:space="preserve"> </w:t>
       </w:r>
       <w:r>
         <w:rPr>
@@ -258,28 +260,28 @@
           <w:sz w:val="36"/>
           <w:szCs w:val="36"/>
         </w:rPr>
-        <w:t>552115018</w:t>
-      </w:r>
-    </w:p>
-    <w:p>
-      <w:pPr>
-        <w:ind w:left="720" w:firstLine="720"/>
+        <w:tab/>
+      </w:r>
+      <w:r>
         <w:rPr>
           <w:rFonts w:ascii="Times New Roman" w:hAnsi="Times New Roman" w:cs="Times New Roman"/>
           <w:color w:val="000000" w:themeColor="text1"/>
           <w:sz w:val="36"/>
           <w:szCs w:val="36"/>
         </w:rPr>
-      </w:pPr>
-      <w:r>
+        <w:t>552115018</w:t>
+      </w:r>
+    </w:p>
+    <w:p>
+      <w:pPr>
+        <w:ind w:left="720" w:firstLine="720"/>
         <w:rPr>
           <w:rFonts w:ascii="Times New Roman" w:hAnsi="Times New Roman" w:cs="Times New Roman"/>
           <w:color w:val="000000" w:themeColor="text1"/>
           <w:sz w:val="36"/>
           <w:szCs w:val="36"/>
         </w:rPr>
-        <w:t>Mr</w:t>
-      </w:r>
+      </w:pPr>
       <w:r>
         <w:rPr>
           <w:rFonts w:ascii="Times New Roman" w:hAnsi="Times New Roman" w:cs="Times New Roman"/>
@@ -287,7 +289,7 @@
           <w:sz w:val="36"/>
           <w:szCs w:val="36"/>
         </w:rPr>
-        <w:t>.</w:t>
+        <w:t>Mr</w:t>
       </w:r>
       <w:r>
         <w:rPr>
@@ -296,7 +298,7 @@
           <w:sz w:val="36"/>
           <w:szCs w:val="36"/>
         </w:rPr>
-        <w:t xml:space="preserve"> </w:t>
+        <w:t>.</w:t>
       </w:r>
       <w:r>
         <w:rPr>
@@ -305,8 +307,9 @@
           <w:sz w:val="36"/>
           <w:szCs w:val="36"/>
         </w:rPr>
-        <w:t>P</w:t>
-      </w:r>
+        <w:t xml:space="preserve"> </w:t>
+      </w:r>
+      <w:proofErr w:type="spellStart"/>
       <w:r>
         <w:rPr>
           <w:rFonts w:ascii="Times New Roman" w:hAnsi="Times New Roman" w:cs="Times New Roman"/>
@@ -314,7 +317,7 @@
           <w:sz w:val="36"/>
           <w:szCs w:val="36"/>
         </w:rPr>
-        <w:t>uttipong</w:t>
+        <w:t>P</w:t>
       </w:r>
       <w:r>
         <w:rPr>
@@ -323,9 +326,20 @@
           <w:sz w:val="36"/>
           <w:szCs w:val="36"/>
         </w:rPr>
+        <w:t>uttipong</w:t>
+      </w:r>
+      <w:proofErr w:type="spellEnd"/>
+      <w:r>
+        <w:rPr>
+          <w:rFonts w:ascii="Times New Roman" w:hAnsi="Times New Roman" w:cs="Times New Roman"/>
+          <w:color w:val="000000" w:themeColor="text1"/>
+          <w:sz w:val="36"/>
+          <w:szCs w:val="36"/>
+        </w:rPr>
         <w:tab/>
         <w:t xml:space="preserve">  </w:t>
       </w:r>
+      <w:proofErr w:type="spellStart"/>
       <w:r>
         <w:rPr>
           <w:rFonts w:ascii="Times New Roman" w:hAnsi="Times New Roman" w:cs="Times New Roman"/>
@@ -344,6 +358,7 @@
         </w:rPr>
         <w:t>adang</w:t>
       </w:r>
+      <w:proofErr w:type="spellEnd"/>
       <w:r>
         <w:rPr>
           <w:rFonts w:ascii="Times New Roman" w:hAnsi="Times New Roman" w:cs="Times New Roman"/>
@@ -658,6 +673,7 @@
         </w:rPr>
         <w:t xml:space="preserve"> </w:t>
       </w:r>
+      <w:proofErr w:type="spellStart"/>
       <w:r>
         <w:rPr>
           <w:rFonts w:ascii="Times New Roman" w:hAnsi="Times New Roman" w:cs="Times New Roman"/>
@@ -676,6 +692,7 @@
         </w:rPr>
         <w:t>arinya</w:t>
       </w:r>
+      <w:proofErr w:type="spellEnd"/>
       <w:r>
         <w:rPr>
           <w:rFonts w:ascii="Times New Roman" w:hAnsi="Times New Roman" w:cs="Times New Roman"/>
@@ -692,8 +709,9 @@
           <w:sz w:val="36"/>
           <w:szCs w:val="36"/>
         </w:rPr>
-        <w:t xml:space="preserve"> S</w:t>
-      </w:r>
+        <w:t xml:space="preserve"> </w:t>
+      </w:r>
+      <w:proofErr w:type="spellStart"/>
       <w:r>
         <w:rPr>
           <w:rFonts w:ascii="Times New Roman" w:hAnsi="Times New Roman" w:cs="Times New Roman"/>
@@ -701,7 +719,7 @@
           <w:sz w:val="36"/>
           <w:szCs w:val="36"/>
         </w:rPr>
-        <w:t>uwansrikha</w:t>
+        <w:t>S</w:t>
       </w:r>
       <w:r>
         <w:rPr>
@@ -710,8 +728,18 @@
           <w:sz w:val="36"/>
           <w:szCs w:val="36"/>
         </w:rPr>
+        <w:t>uwansrikha</w:t>
+      </w:r>
+      <w:r>
+        <w:rPr>
+          <w:rFonts w:ascii="Times New Roman" w:hAnsi="Times New Roman" w:cs="Times New Roman"/>
+          <w:color w:val="000000" w:themeColor="text1"/>
+          <w:sz w:val="36"/>
+          <w:szCs w:val="36"/>
+        </w:rPr>
         <w:t>m</w:t>
       </w:r>
+      <w:proofErr w:type="spellEnd"/>
     </w:p>
     <w:p>
       <w:pPr>
@@ -748,10 +776,10 @@
     </w:p>
     <w:tbl>
       <w:tblPr>
-        <w:tblStyle w:val="PlainTable1"/>
+        <w:tblStyle w:val="PlainTable11"/>
         <w:tblW w:w="10173" w:type="dxa"/>
         <w:tblLayout w:type="fixed"/>
-        <w:tblLook w:val="04A0"/>
+        <w:tblLook w:val="04A0" w:firstRow="1" w:lastRow="0" w:firstColumn="1" w:lastColumn="0" w:noHBand="0" w:noVBand="1"/>
       </w:tblPr>
       <w:tblGrid>
         <w:gridCol w:w="2093"/>
@@ -764,11 +792,11 @@
       </w:tblGrid>
       <w:tr>
         <w:trPr>
-          <w:cnfStyle w:val="100000000000"/>
+          <w:cnfStyle w:val="100000000000" w:firstRow="1" w:lastRow="0" w:firstColumn="0" w:lastColumn="0" w:oddVBand="0" w:evenVBand="0" w:oddHBand="0" w:evenHBand="0" w:firstRowFirstColumn="0" w:firstRowLastColumn="0" w:lastRowFirstColumn="0" w:lastRowLastColumn="0"/>
         </w:trPr>
         <w:tc>
           <w:tcPr>
-            <w:cnfStyle w:val="001000000000"/>
+            <w:cnfStyle w:val="001000000000" w:firstRow="0" w:lastRow="0" w:firstColumn="1" w:lastColumn="0" w:oddVBand="0" w:evenVBand="0" w:oddHBand="0" w:evenHBand="0" w:firstRowFirstColumn="0" w:firstRowLastColumn="0" w:lastRowFirstColumn="0" w:lastRowLastColumn="0"/>
             <w:tcW w:w="2093" w:type="dxa"/>
           </w:tcPr>
           <w:p>
@@ -801,7 +829,7 @@
           <w:p>
             <w:pPr>
               <w:jc w:val="center"/>
-              <w:cnfStyle w:val="100000000000"/>
+              <w:cnfStyle w:val="100000000000" w:firstRow="1" w:lastRow="0" w:firstColumn="0" w:lastColumn="0" w:oddVBand="0" w:evenVBand="0" w:oddHBand="0" w:evenHBand="0" w:firstRowFirstColumn="0" w:firstRowLastColumn="0" w:lastRowFirstColumn="0" w:lastRowLastColumn="0"/>
               <w:rPr>
                 <w:rFonts w:ascii="Times New Roman" w:hAnsi="Times New Roman" w:cs="Times New Roman"/>
                 <w:bCs w:val="0"/>
@@ -829,7 +857,7 @@
           <w:p>
             <w:pPr>
               <w:jc w:val="center"/>
-              <w:cnfStyle w:val="100000000000"/>
+              <w:cnfStyle w:val="100000000000" w:firstRow="1" w:lastRow="0" w:firstColumn="0" w:lastColumn="0" w:oddVBand="0" w:evenVBand="0" w:oddHBand="0" w:evenHBand="0" w:firstRowFirstColumn="0" w:firstRowLastColumn="0" w:lastRowFirstColumn="0" w:lastRowLastColumn="0"/>
               <w:rPr>
                 <w:rFonts w:ascii="Times New Roman" w:hAnsi="Times New Roman" w:cs="Times New Roman"/>
                 <w:bCs w:val="0"/>
@@ -857,7 +885,7 @@
           <w:p>
             <w:pPr>
               <w:jc w:val="center"/>
-              <w:cnfStyle w:val="100000000000"/>
+              <w:cnfStyle w:val="100000000000" w:firstRow="1" w:lastRow="0" w:firstColumn="0" w:lastColumn="0" w:oddVBand="0" w:evenVBand="0" w:oddHBand="0" w:evenHBand="0" w:firstRowFirstColumn="0" w:firstRowLastColumn="0" w:lastRowFirstColumn="0" w:lastRowLastColumn="0"/>
               <w:rPr>
                 <w:rFonts w:ascii="Times New Roman" w:hAnsi="Times New Roman" w:cs="Times New Roman"/>
                 <w:bCs w:val="0"/>
@@ -885,7 +913,7 @@
           <w:p>
             <w:pPr>
               <w:jc w:val="center"/>
-              <w:cnfStyle w:val="100000000000"/>
+              <w:cnfStyle w:val="100000000000" w:firstRow="1" w:lastRow="0" w:firstColumn="0" w:lastColumn="0" w:oddVBand="0" w:evenVBand="0" w:oddHBand="0" w:evenHBand="0" w:firstRowFirstColumn="0" w:firstRowLastColumn="0" w:lastRowFirstColumn="0" w:lastRowLastColumn="0"/>
               <w:rPr>
                 <w:rFonts w:ascii="Times New Roman" w:hAnsi="Times New Roman" w:cs="Times New Roman"/>
                 <w:bCs w:val="0"/>
@@ -913,7 +941,7 @@
           <w:p>
             <w:pPr>
               <w:jc w:val="center"/>
-              <w:cnfStyle w:val="100000000000"/>
+              <w:cnfStyle w:val="100000000000" w:firstRow="1" w:lastRow="0" w:firstColumn="0" w:lastColumn="0" w:oddVBand="0" w:evenVBand="0" w:oddHBand="0" w:evenHBand="0" w:firstRowFirstColumn="0" w:firstRowLastColumn="0" w:lastRowFirstColumn="0" w:lastRowLastColumn="0"/>
               <w:rPr>
                 <w:rFonts w:ascii="Times New Roman" w:hAnsi="Times New Roman" w:cs="Times New Roman"/>
                 <w:bCs w:val="0"/>
@@ -941,7 +969,7 @@
           <w:p>
             <w:pPr>
               <w:jc w:val="center"/>
-              <w:cnfStyle w:val="100000000000"/>
+              <w:cnfStyle w:val="100000000000" w:firstRow="1" w:lastRow="0" w:firstColumn="0" w:lastColumn="0" w:oddVBand="0" w:evenVBand="0" w:oddHBand="0" w:evenHBand="0" w:firstRowFirstColumn="0" w:firstRowLastColumn="0" w:lastRowFirstColumn="0" w:lastRowLastColumn="0"/>
               <w:rPr>
                 <w:rFonts w:ascii="Times New Roman" w:hAnsi="Times New Roman" w:cs="Times New Roman"/>
                 <w:bCs w:val="0"/>
@@ -965,11 +993,11 @@
       </w:tr>
       <w:tr>
         <w:trPr>
-          <w:cnfStyle w:val="000000100000"/>
+          <w:cnfStyle w:val="000000100000" w:firstRow="0" w:lastRow="0" w:firstColumn="0" w:lastColumn="0" w:oddVBand="0" w:evenVBand="0" w:oddHBand="1" w:evenHBand="0" w:firstRowFirstColumn="0" w:firstRowLastColumn="0" w:lastRowFirstColumn="0" w:lastRowLastColumn="0"/>
         </w:trPr>
         <w:tc>
           <w:tcPr>
-            <w:cnfStyle w:val="001000000000"/>
+            <w:cnfStyle w:val="001000000000" w:firstRow="0" w:lastRow="0" w:firstColumn="1" w:lastColumn="0" w:oddVBand="0" w:evenVBand="0" w:oddHBand="0" w:evenHBand="0" w:firstRowFirstColumn="0" w:firstRowLastColumn="0" w:lastRowFirstColumn="0" w:lastRowLastColumn="0"/>
             <w:tcW w:w="2093" w:type="dxa"/>
           </w:tcPr>
           <w:p>
@@ -1032,7 +1060,7 @@
           <w:p>
             <w:pPr>
               <w:jc w:val="center"/>
-              <w:cnfStyle w:val="000000100000"/>
+              <w:cnfStyle w:val="000000100000" w:firstRow="0" w:lastRow="0" w:firstColumn="0" w:lastColumn="0" w:oddVBand="0" w:evenVBand="0" w:oddHBand="1" w:evenHBand="0" w:firstRowFirstColumn="0" w:firstRowLastColumn="0" w:lastRowFirstColumn="0" w:lastRowLastColumn="0"/>
               <w:rPr>
                 <w:rFonts w:ascii="Times New Roman" w:hAnsi="Times New Roman" w:cs="Times New Roman"/>
                 <w:color w:val="000000" w:themeColor="text1"/>
@@ -1051,7 +1079,7 @@
           <w:p>
             <w:pPr>
               <w:jc w:val="center"/>
-              <w:cnfStyle w:val="000000100000"/>
+              <w:cnfStyle w:val="000000100000" w:firstRow="0" w:lastRow="0" w:firstColumn="0" w:lastColumn="0" w:oddVBand="0" w:evenVBand="0" w:oddHBand="1" w:evenHBand="0" w:firstRowFirstColumn="0" w:firstRowLastColumn="0" w:lastRowFirstColumn="0" w:lastRowLastColumn="0"/>
               <w:rPr>
                 <w:rFonts w:ascii="Times New Roman" w:hAnsi="Times New Roman" w:cs="Times New Roman"/>
                 <w:color w:val="000000" w:themeColor="text1"/>
@@ -1070,7 +1098,7 @@
           <w:p>
             <w:pPr>
               <w:jc w:val="center"/>
-              <w:cnfStyle w:val="000000100000"/>
+              <w:cnfStyle w:val="000000100000" w:firstRow="0" w:lastRow="0" w:firstColumn="0" w:lastColumn="0" w:oddVBand="0" w:evenVBand="0" w:oddHBand="1" w:evenHBand="0" w:firstRowFirstColumn="0" w:firstRowLastColumn="0" w:lastRowFirstColumn="0" w:lastRowLastColumn="0"/>
               <w:rPr>
                 <w:rFonts w:ascii="Times New Roman" w:hAnsi="Times New Roman" w:cs="Times New Roman"/>
                 <w:color w:val="000000" w:themeColor="text1"/>
@@ -1094,7 +1122,7 @@
           <w:p>
             <w:pPr>
               <w:jc w:val="center"/>
-              <w:cnfStyle w:val="000000100000"/>
+              <w:cnfStyle w:val="000000100000" w:firstRow="0" w:lastRow="0" w:firstColumn="0" w:lastColumn="0" w:oddVBand="0" w:evenVBand="0" w:oddHBand="1" w:evenHBand="0" w:firstRowFirstColumn="0" w:firstRowLastColumn="0" w:lastRowFirstColumn="0" w:lastRowLastColumn="0"/>
               <w:rPr>
                 <w:rFonts w:ascii="Times New Roman" w:hAnsi="Times New Roman" w:cs="Times New Roman"/>
                 <w:color w:val="000000" w:themeColor="text1"/>
@@ -1126,7 +1154,7 @@
           <w:p>
             <w:pPr>
               <w:jc w:val="center"/>
-              <w:cnfStyle w:val="000000100000"/>
+              <w:cnfStyle w:val="000000100000" w:firstRow="0" w:lastRow="0" w:firstColumn="0" w:lastColumn="0" w:oddVBand="0" w:evenVBand="0" w:oddHBand="1" w:evenHBand="0" w:firstRowFirstColumn="0" w:firstRowLastColumn="0" w:lastRowFirstColumn="0" w:lastRowLastColumn="0"/>
               <w:rPr>
                 <w:rFonts w:ascii="Times New Roman" w:hAnsi="Times New Roman" w:cs="Times New Roman"/>
                 <w:color w:val="000000" w:themeColor="text1"/>
@@ -1158,7 +1186,7 @@
           <w:p>
             <w:pPr>
               <w:jc w:val="center"/>
-              <w:cnfStyle w:val="000000100000"/>
+              <w:cnfStyle w:val="000000100000" w:firstRow="0" w:lastRow="0" w:firstColumn="0" w:lastColumn="0" w:oddVBand="0" w:evenVBand="0" w:oddHBand="1" w:evenHBand="0" w:firstRowFirstColumn="0" w:firstRowLastColumn="0" w:lastRowFirstColumn="0" w:lastRowLastColumn="0"/>
               <w:rPr>
                 <w:rFonts w:ascii="Times New Roman" w:hAnsi="Times New Roman" w:cs="Times New Roman"/>
                 <w:color w:val="000000" w:themeColor="text1"/>
@@ -1190,7 +1218,7 @@
           <w:p>
             <w:pPr>
               <w:jc w:val="center"/>
-              <w:cnfStyle w:val="000000100000"/>
+              <w:cnfStyle w:val="000000100000" w:firstRow="0" w:lastRow="0" w:firstColumn="0" w:lastColumn="0" w:oddVBand="0" w:evenVBand="0" w:oddHBand="1" w:evenHBand="0" w:firstRowFirstColumn="0" w:firstRowLastColumn="0" w:lastRowFirstColumn="0" w:lastRowLastColumn="0"/>
               <w:rPr>
                 <w:rFonts w:ascii="Times New Roman" w:hAnsi="Times New Roman" w:cs="Times New Roman"/>
                 <w:color w:val="000000" w:themeColor="text1"/>
@@ -1218,7 +1246,7 @@
               </w:tabs>
               <w:ind w:left="1320" w:hanging="1320"/>
               <w:jc w:val="center"/>
-              <w:cnfStyle w:val="000000100000"/>
+              <w:cnfStyle w:val="000000100000" w:firstRow="0" w:lastRow="0" w:firstColumn="0" w:lastColumn="0" w:oddVBand="0" w:evenVBand="0" w:oddHBand="1" w:evenHBand="0" w:firstRowFirstColumn="0" w:firstRowLastColumn="0" w:lastRowFirstColumn="0" w:lastRowLastColumn="0"/>
               <w:rPr>
                 <w:rFonts w:ascii="Times New Roman" w:hAnsi="Times New Roman" w:cs="Times New Roman"/>
                 <w:color w:val="000000" w:themeColor="text1"/>
@@ -1282,6 +1310,7 @@
         </w:rPr>
         <w:t xml:space="preserve">Thitipun </w:t>
       </w:r>
+      <w:proofErr w:type="spellStart"/>
       <w:r>
         <w:rPr>
           <w:rFonts w:ascii="Times New Roman" w:hAnsi="Times New Roman" w:cs="Times New Roman"/>
@@ -1289,7 +1318,17 @@
           <w:color w:val="000000" w:themeColor="text1"/>
           <w:sz w:val="20"/>
         </w:rPr>
-        <w:t>Tojareonvanich, *</w:t>
+        <w:t>Tojareonvanich</w:t>
+      </w:r>
+      <w:proofErr w:type="spellEnd"/>
+      <w:r>
+        <w:rPr>
+          <w:rFonts w:ascii="Times New Roman" w:hAnsi="Times New Roman" w:cs="Times New Roman"/>
+          <w:bCs/>
+          <w:color w:val="000000" w:themeColor="text1"/>
+          <w:sz w:val="20"/>
+        </w:rPr>
+        <w:t>, *</w:t>
       </w:r>
       <w:r>
         <w:rPr>
@@ -1307,7 +1346,47 @@
           <w:color w:val="000000" w:themeColor="text1"/>
           <w:sz w:val="20"/>
         </w:rPr>
-        <w:t xml:space="preserve"> = Puttipong Tadang, *</w:t>
+        <w:t xml:space="preserve"> = </w:t>
+      </w:r>
+      <w:proofErr w:type="spellStart"/>
+      <w:r>
+        <w:rPr>
+          <w:rFonts w:ascii="Times New Roman" w:hAnsi="Times New Roman" w:cs="Times New Roman"/>
+          <w:bCs/>
+          <w:color w:val="000000" w:themeColor="text1"/>
+          <w:sz w:val="20"/>
+        </w:rPr>
+        <w:t>Puttipong</w:t>
+      </w:r>
+      <w:proofErr w:type="spellEnd"/>
+      <w:r>
+        <w:rPr>
+          <w:rFonts w:ascii="Times New Roman" w:hAnsi="Times New Roman" w:cs="Times New Roman"/>
+          <w:bCs/>
+          <w:color w:val="000000" w:themeColor="text1"/>
+          <w:sz w:val="20"/>
+        </w:rPr>
+        <w:t xml:space="preserve"> </w:t>
+      </w:r>
+      <w:proofErr w:type="spellStart"/>
+      <w:r>
+        <w:rPr>
+          <w:rFonts w:ascii="Times New Roman" w:hAnsi="Times New Roman" w:cs="Times New Roman"/>
+          <w:bCs/>
+          <w:color w:val="000000" w:themeColor="text1"/>
+          <w:sz w:val="20"/>
+        </w:rPr>
+        <w:t>Tadang</w:t>
+      </w:r>
+      <w:proofErr w:type="spellEnd"/>
+      <w:r>
+        <w:rPr>
+          <w:rFonts w:ascii="Times New Roman" w:hAnsi="Times New Roman" w:cs="Times New Roman"/>
+          <w:bCs/>
+          <w:color w:val="000000" w:themeColor="text1"/>
+          <w:sz w:val="20"/>
+        </w:rPr>
+        <w:t>, *</w:t>
       </w:r>
       <w:r>
         <w:rPr>
@@ -1325,8 +1404,9 @@
           <w:color w:val="000000" w:themeColor="text1"/>
           <w:sz w:val="20"/>
         </w:rPr>
-        <w:t xml:space="preserve"> = Parinya</w:t>
-      </w:r>
+        <w:t xml:space="preserve"> = </w:t>
+      </w:r>
+      <w:proofErr w:type="spellStart"/>
       <w:r>
         <w:rPr>
           <w:rFonts w:ascii="Times New Roman" w:hAnsi="Times New Roman" w:cs="Times New Roman"/>
@@ -1334,8 +1414,19 @@
           <w:color w:val="000000" w:themeColor="text1"/>
           <w:sz w:val="20"/>
         </w:rPr>
+        <w:t>Parinya</w:t>
+      </w:r>
+      <w:proofErr w:type="spellEnd"/>
+      <w:r>
+        <w:rPr>
+          <w:rFonts w:ascii="Times New Roman" w:hAnsi="Times New Roman" w:cs="Times New Roman"/>
+          <w:bCs/>
+          <w:color w:val="000000" w:themeColor="text1"/>
+          <w:sz w:val="20"/>
+        </w:rPr>
         <w:t xml:space="preserve"> </w:t>
       </w:r>
+      <w:proofErr w:type="spellStart"/>
       <w:r>
         <w:rPr>
           <w:rFonts w:ascii="Times New Roman" w:hAnsi="Times New Roman" w:cs="Times New Roman"/>
@@ -1345,6 +1436,7 @@
         </w:rPr>
         <w:t>Suwansrikham</w:t>
       </w:r>
+      <w:proofErr w:type="spellEnd"/>
     </w:p>
     <w:p>
       <w:pPr>
@@ -1391,14 +1483,25 @@
           <w:szCs w:val="24"/>
         </w:rPr>
       </w:pPr>
-      <w:r>
-        <w:rPr>
-          <w:rFonts w:ascii="Times New Roman" w:hAnsi="Times New Roman" w:cs="Times New Roman"/>
-          <w:color w:val="000000" w:themeColor="text1"/>
-          <w:sz w:val="24"/>
-          <w:szCs w:val="24"/>
-        </w:rPr>
-        <w:t xml:space="preserve">Mr.Thitipun </w:t>
+      <w:proofErr w:type="spellStart"/>
+      <w:r>
+        <w:rPr>
+          <w:rFonts w:ascii="Times New Roman" w:hAnsi="Times New Roman" w:cs="Times New Roman"/>
+          <w:color w:val="000000" w:themeColor="text1"/>
+          <w:sz w:val="24"/>
+          <w:szCs w:val="24"/>
+        </w:rPr>
+        <w:t>Mr.Thitipun</w:t>
+      </w:r>
+      <w:proofErr w:type="spellEnd"/>
+      <w:r>
+        <w:rPr>
+          <w:rFonts w:ascii="Times New Roman" w:hAnsi="Times New Roman" w:cs="Times New Roman"/>
+          <w:color w:val="000000" w:themeColor="text1"/>
+          <w:sz w:val="24"/>
+          <w:szCs w:val="24"/>
+        </w:rPr>
+        <w:t xml:space="preserve"> </w:t>
       </w:r>
       <w:r>
         <w:rPr>
@@ -1409,6 +1512,7 @@
         </w:rPr>
         <w:tab/>
       </w:r>
+      <w:proofErr w:type="spellStart"/>
       <w:r>
         <w:rPr>
           <w:rFonts w:ascii="Times New Roman" w:hAnsi="Times New Roman" w:cs="Times New Roman"/>
@@ -1418,6 +1522,7 @@
         </w:rPr>
         <w:t>Tojareonvanich</w:t>
       </w:r>
+      <w:proofErr w:type="spellEnd"/>
     </w:p>
     <w:p>
       <w:pPr>
@@ -1429,14 +1534,25 @@
           <w:szCs w:val="24"/>
         </w:rPr>
       </w:pPr>
-      <w:r>
-        <w:rPr>
-          <w:rFonts w:ascii="Times New Roman" w:hAnsi="Times New Roman" w:cs="Times New Roman"/>
-          <w:color w:val="000000" w:themeColor="text1"/>
-          <w:sz w:val="24"/>
-          <w:szCs w:val="24"/>
-        </w:rPr>
-        <w:t xml:space="preserve">Mr.Puttipong </w:t>
+      <w:proofErr w:type="spellStart"/>
+      <w:r>
+        <w:rPr>
+          <w:rFonts w:ascii="Times New Roman" w:hAnsi="Times New Roman" w:cs="Times New Roman"/>
+          <w:color w:val="000000" w:themeColor="text1"/>
+          <w:sz w:val="24"/>
+          <w:szCs w:val="24"/>
+        </w:rPr>
+        <w:t>Mr.Puttipong</w:t>
+      </w:r>
+      <w:proofErr w:type="spellEnd"/>
+      <w:r>
+        <w:rPr>
+          <w:rFonts w:ascii="Times New Roman" w:hAnsi="Times New Roman" w:cs="Times New Roman"/>
+          <w:color w:val="000000" w:themeColor="text1"/>
+          <w:sz w:val="24"/>
+          <w:szCs w:val="24"/>
+        </w:rPr>
+        <w:t xml:space="preserve"> </w:t>
       </w:r>
       <w:r>
         <w:rPr>
@@ -1447,6 +1563,7 @@
         </w:rPr>
         <w:tab/>
       </w:r>
+      <w:proofErr w:type="spellStart"/>
       <w:r>
         <w:rPr>
           <w:rFonts w:ascii="Times New Roman" w:hAnsi="Times New Roman" w:cs="Times New Roman"/>
@@ -1456,6 +1573,7 @@
         </w:rPr>
         <w:t>Tadang</w:t>
       </w:r>
+      <w:proofErr w:type="spellEnd"/>
     </w:p>
     <w:p>
       <w:pPr>
@@ -2952,6 +3070,7 @@
         </w:rPr>
       </w:pPr>
       <w:bookmarkStart w:id="2" w:name="_Toc426666480"/>
+      <w:proofErr w:type="gramStart"/>
       <w:r>
         <w:rPr>
           <w:rFonts w:ascii="Times New Roman" w:hAnsi="Times New Roman" w:cs="Times New Roman"/>
@@ -2977,6 +3096,7 @@
         <w:t>Objective</w:t>
       </w:r>
       <w:bookmarkEnd w:id="2"/>
+      <w:proofErr w:type="gramEnd"/>
     </w:p>
     <w:p>
       <w:pPr>
@@ -3037,7 +3157,27 @@
           <w:sz w:val="24"/>
           <w:szCs w:val="24"/>
         </w:rPr>
-        <w:t>is to provide a desription of the design of a system fully enough to allow software development to proceed with an understanding what is to be built and how it is expected to be</w:t>
+        <w:t xml:space="preserve">is to provide a </w:t>
+      </w:r>
+      <w:proofErr w:type="spellStart"/>
+      <w:r>
+        <w:rPr>
+          <w:rFonts w:ascii="Times New Roman" w:hAnsi="Times New Roman" w:cs="Times New Roman"/>
+          <w:color w:val="000000" w:themeColor="text1"/>
+          <w:sz w:val="24"/>
+          <w:szCs w:val="24"/>
+        </w:rPr>
+        <w:t>desription</w:t>
+      </w:r>
+      <w:proofErr w:type="spellEnd"/>
+      <w:r>
+        <w:rPr>
+          <w:rFonts w:ascii="Times New Roman" w:hAnsi="Times New Roman" w:cs="Times New Roman"/>
+          <w:color w:val="000000" w:themeColor="text1"/>
+          <w:sz w:val="24"/>
+          <w:szCs w:val="24"/>
+        </w:rPr>
+        <w:t xml:space="preserve"> of the design of a system fully enough to allow software development to proceed with an understanding what is to be built and how it is expected to be</w:t>
       </w:r>
       <w:r>
         <w:rPr>
@@ -3129,7 +3269,27 @@
           <w:sz w:val="24"/>
           <w:szCs w:val="24"/>
         </w:rPr>
-        <w:t>description of the details for the software and system to be built. This documennt is based on the project proposal, project plan and software requirement specification. It contains detailed design, method design, class design, sequence diagram, entity relationship diagram and user interface design. It h</w:t>
+        <w:t xml:space="preserve">description of the details for the software and system to be built. This </w:t>
+      </w:r>
+      <w:proofErr w:type="spellStart"/>
+      <w:r>
+        <w:rPr>
+          <w:rFonts w:ascii="Times New Roman" w:hAnsi="Times New Roman" w:cs="Times New Roman"/>
+          <w:color w:val="000000" w:themeColor="text1"/>
+          <w:sz w:val="24"/>
+          <w:szCs w:val="24"/>
+        </w:rPr>
+        <w:t>documennt</w:t>
+      </w:r>
+      <w:proofErr w:type="spellEnd"/>
+      <w:r>
+        <w:rPr>
+          <w:rFonts w:ascii="Times New Roman" w:hAnsi="Times New Roman" w:cs="Times New Roman"/>
+          <w:color w:val="000000" w:themeColor="text1"/>
+          <w:sz w:val="24"/>
+          <w:szCs w:val="24"/>
+        </w:rPr>
+        <w:t xml:space="preserve"> is based on the project proposal, project plan and software requirement specification. It contains detailed design, method design, class design, sequence diagram, entity relationship diagram and user interface design. It h</w:t>
       </w:r>
       <w:r>
         <w:rPr>
@@ -3166,6 +3326,7 @@
         </w:rPr>
       </w:pPr>
       <w:bookmarkStart w:id="3" w:name="_Toc426666481"/>
+      <w:proofErr w:type="gramStart"/>
       <w:r>
         <w:rPr>
           <w:rFonts w:ascii="Times New Roman" w:hAnsi="Times New Roman" w:cs="Times New Roman"/>
@@ -3182,7 +3343,14 @@
         <w:rPr>
           <w:rFonts w:ascii="Times New Roman" w:hAnsi="Times New Roman" w:cs="Times New Roman"/>
         </w:rPr>
-        <w:t>Project Scope</w:t>
+        <w:t>Project</w:t>
+      </w:r>
+      <w:proofErr w:type="gramEnd"/>
+      <w:r>
+        <w:rPr>
+          <w:rFonts w:ascii="Times New Roman" w:hAnsi="Times New Roman" w:cs="Times New Roman"/>
+        </w:rPr>
+        <w:t xml:space="preserve"> Scope</w:t>
       </w:r>
       <w:bookmarkEnd w:id="3"/>
     </w:p>
@@ -4281,13 +4449,23 @@
         </w:rPr>
         <w:tab/>
       </w:r>
-      <w:r>
-        <w:rPr>
-          <w:rFonts w:ascii="Times New Roman" w:hAnsi="Times New Roman" w:cs="Times New Roman"/>
-          <w:sz w:val="24"/>
-          <w:szCs w:val="24"/>
-        </w:rPr>
-        <w:t>A sequence diagram is an interaction diagram that shows how processes operate with one another and in what order. A sequence diagram shows object interactions arranged in time sequence. It depicts the objects and classes involved in the scenario and the sequence of messages exchanged between the objects needed to carry out the functionality of the scenario.</w:t>
+      <w:proofErr w:type="gramStart"/>
+      <w:r>
+        <w:rPr>
+          <w:rFonts w:ascii="Times New Roman" w:hAnsi="Times New Roman" w:cs="Times New Roman"/>
+          <w:sz w:val="24"/>
+          <w:szCs w:val="24"/>
+        </w:rPr>
+        <w:t>A</w:t>
+      </w:r>
+      <w:proofErr w:type="gramEnd"/>
+      <w:r>
+        <w:rPr>
+          <w:rFonts w:ascii="Times New Roman" w:hAnsi="Times New Roman" w:cs="Times New Roman"/>
+          <w:sz w:val="24"/>
+          <w:szCs w:val="24"/>
+        </w:rPr>
+        <w:t xml:space="preserve"> sequence diagram is an interaction diagram that shows how processes operate with one another and in what order. A sequence diagram shows object interactions arranged in time sequence. It depicts the objects and classes involved in the scenario and the sequence of messages exchanged between the objects needed to carry out the functionality of the scenario.</w:t>
       </w:r>
     </w:p>
     <w:p>
@@ -4335,7 +4513,15 @@
         <w:tab/>
       </w:r>
       <w:r>
-        <w:t>User interface (UI) is everything designed into an informa-tion device with whic</w:t>
+        <w:t xml:space="preserve">User interface (UI) is everything designed into an </w:t>
+      </w:r>
+      <w:proofErr w:type="spellStart"/>
+      <w:r>
+        <w:t>informa-tion</w:t>
+      </w:r>
+      <w:proofErr w:type="spellEnd"/>
+      <w:r>
+        <w:t xml:space="preserve"> device with whic</w:t>
       </w:r>
       <w:r>
         <w:t>h a human being may interact -</w:t>
@@ -4748,6 +4934,9 @@
         <w:pStyle w:val="Heading1"/>
       </w:pPr>
       <w:r>
+        <w:rPr>
+          <w:noProof/>
+        </w:rPr>
         <w:drawing>
           <wp:inline distT="0" distB="0" distL="0" distR="0">
             <wp:extent cx="5783580" cy="3817620"/>
@@ -4769,7 +4958,7 @@
                     <a:blip r:embed="rId8" cstate="print">
                       <a:extLst>
                         <a:ext uri="{28A0092B-C50C-407E-A947-70E740481C1C}">
-                          <a14:useLocalDpi xmlns:a14="http://schemas.microsoft.com/office/drawing/2010/main" xmlns:wps="http://schemas.microsoft.com/office/word/2010/wordprocessingShape" xmlns:wpi="http://schemas.microsoft.com/office/word/2010/wordprocessingInk" xmlns:wpg="http://schemas.microsoft.com/office/word/2010/wordprocessingGroup" xmlns:w15="http://schemas.microsoft.com/office/word/2012/wordml" xmlns:w14="http://schemas.microsoft.com/office/word/2010/wordml" xmlns:w="http://schemas.openxmlformats.org/wordprocessingml/2006/main" xmlns:w10="urn:schemas-microsoft-com:office:word" xmlns:wp14="http://schemas.microsoft.com/office/word/2010/wordprocessingDrawing" xmlns:v="urn:schemas-microsoft-com:vml" xmlns:o="urn:schemas-microsoft-com:office:office" xmlns:mc="http://schemas.openxmlformats.org/markup-compatibility/2006" xmlns:wpc="http://schemas.microsoft.com/office/word/2010/wordprocessingCanvas" xmlns="" val="0"/>
+                          <a14:useLocalDpi xmlns:a14="http://schemas.microsoft.com/office/drawing/2010/main" val="0"/>
                         </a:ext>
                       </a:extLst>
                     </a:blip>
@@ -4810,14 +4999,27 @@
       <w:r>
         <w:t xml:space="preserve">Figure </w:t>
       </w:r>
-      <w:fldSimple w:instr=" SEQ Figure \* ARABIC ">
-        <w:r>
-          <w:rPr>
-            <w:noProof/>
-          </w:rPr>
-          <w:t>1</w:t>
-        </w:r>
-      </w:fldSimple>
+      <w:r>
+        <w:fldChar w:fldCharType="begin"/>
+      </w:r>
+      <w:r>
+        <w:instrText xml:space="preserve"> SEQ Figure \* ARABIC </w:instrText>
+      </w:r>
+      <w:r>
+        <w:fldChar w:fldCharType="separate"/>
+      </w:r>
+      <w:r>
+        <w:rPr>
+          <w:noProof/>
+        </w:rPr>
+        <w:t>1</w:t>
+      </w:r>
+      <w:r>
+        <w:rPr>
+          <w:noProof/>
+        </w:rPr>
+        <w:fldChar w:fldCharType="end"/>
+      </w:r>
       <w:r>
         <w:t xml:space="preserve">: </w:t>
       </w:r>
@@ -5344,7 +5546,29 @@
           <w:sz w:val="24"/>
           <w:szCs w:val="24"/>
         </w:rPr>
-        <w:t>This section shows the packages and their classes that support the features described in SRS for Registration system, QR code reader and genenator system and attendance checking system. It describes the relationships between the classes and packages presented in diagram. The design of core APIs that support the features is also described. More detailed information of classes is in the Class Description section.</w:t>
+        <w:t xml:space="preserve">This section shows the packages and their classes that support the features described in SRS for Registration system, QR code reader and </w:t>
+      </w:r>
+      <w:proofErr w:type="spellStart"/>
+      <w:r>
+        <w:rPr>
+          <w:rFonts w:ascii="Times New Roman" w:hAnsi="Times New Roman" w:cs="Times New Roman"/>
+          <w:b w:val="0"/>
+          <w:bCs/>
+          <w:sz w:val="24"/>
+          <w:szCs w:val="24"/>
+        </w:rPr>
+        <w:t>genenator</w:t>
+      </w:r>
+      <w:proofErr w:type="spellEnd"/>
+      <w:r>
+        <w:rPr>
+          <w:rFonts w:ascii="Times New Roman" w:hAnsi="Times New Roman" w:cs="Times New Roman"/>
+          <w:b w:val="0"/>
+          <w:bCs/>
+          <w:sz w:val="24"/>
+          <w:szCs w:val="24"/>
+        </w:rPr>
+        <w:t xml:space="preserve"> system and attendance checking system. It describes the relationships between the classes and packages presented in diagram. The design of core APIs that support the features is also described. More detailed information of classes is in the Class Description section.</w:t>
       </w:r>
     </w:p>
     <w:p>
@@ -5467,24 +5691,541 @@
     </w:p>
     <w:p>
       <w:pPr>
+        <w:rPr>
+          <w:rFonts w:ascii="Times New Roman" w:hAnsi="Times New Roman" w:cs="Times New Roman"/>
+          <w:color w:val="000000" w:themeColor="text1"/>
+        </w:rPr>
+      </w:pPr>
+    </w:p>
+    <w:p>
+      <w:pPr>
+        <w:rPr>
+          <w:rFonts w:ascii="Times New Roman" w:hAnsi="Times New Roman" w:cs="Times New Roman"/>
+          <w:color w:val="000000" w:themeColor="text1"/>
+        </w:rPr>
+      </w:pPr>
+    </w:p>
+    <w:p>
+      <w:pPr>
+        <w:rPr>
+          <w:rFonts w:ascii="Times New Roman" w:hAnsi="Times New Roman" w:cs="Times New Roman"/>
+          <w:color w:val="000000" w:themeColor="text1"/>
+        </w:rPr>
+      </w:pPr>
+    </w:p>
+    <w:p>
+      <w:pPr>
+        <w:rPr>
+          <w:rFonts w:ascii="Times New Roman" w:hAnsi="Times New Roman" w:cs="Times New Roman"/>
+          <w:color w:val="000000" w:themeColor="text1"/>
+        </w:rPr>
+      </w:pPr>
+    </w:p>
+    <w:p>
+      <w:pPr>
         <w:pStyle w:val="H1"/>
         <w:rPr>
           <w:rFonts w:ascii="Times New Roman" w:hAnsi="Times New Roman" w:cs="Times New Roman"/>
         </w:rPr>
       </w:pPr>
-      <w:bookmarkStart w:id="14" w:name="_GoBack"/>
-      <w:bookmarkStart w:id="15" w:name="_Toc426666491"/>
+      <w:bookmarkStart w:id="14" w:name="_Toc426666491"/>
+      <w:r>
+        <w:rPr>
+          <w:rFonts w:ascii="Times New Roman" w:hAnsi="Times New Roman" w:cs="Times New Roman"/>
+        </w:rPr>
+        <w:lastRenderedPageBreak/>
+        <w:t>Chapter Six | User Interface Design</w:t>
+      </w:r>
       <w:bookmarkEnd w:id="14"/>
-      <w:r>
-        <w:rPr>
-          <w:rFonts w:ascii="Times New Roman" w:hAnsi="Times New Roman" w:cs="Times New Roman"/>
-        </w:rPr>
-        <w:t>Chapter Six | User Interface Design</w:t>
-      </w:r>
+    </w:p>
+    <w:p>
+      <w:pPr>
+        <w:pStyle w:val="Heading1"/>
+      </w:pPr>
+    </w:p>
+    <w:p>
+      <w:pPr>
+        <w:ind w:firstLine="720"/>
+        <w:rPr>
+          <w:rFonts w:ascii="Times New Roman" w:hAnsi="Times New Roman" w:cs="Times New Roman"/>
+          <w:color w:val="000000" w:themeColor="text1"/>
+          <w:sz w:val="24"/>
+          <w:szCs w:val="24"/>
+        </w:rPr>
+      </w:pPr>
+      <w:r>
+        <w:rPr>
+          <w:rFonts w:ascii="Times New Roman" w:hAnsi="Times New Roman" w:cs="Times New Roman"/>
+          <w:color w:val="000000" w:themeColor="text1"/>
+          <w:sz w:val="24"/>
+          <w:szCs w:val="24"/>
+        </w:rPr>
+        <w:t>UI-01: Login Interface</w:t>
+      </w:r>
+    </w:p>
+    <w:p>
+      <w:pPr>
+        <w:ind w:firstLine="720"/>
+        <w:rPr>
+          <w:rFonts w:ascii="Times New Roman" w:hAnsi="Times New Roman" w:cs="Times New Roman"/>
+          <w:color w:val="000000" w:themeColor="text1"/>
+          <w:sz w:val="24"/>
+          <w:szCs w:val="24"/>
+        </w:rPr>
+      </w:pPr>
+      <w:r>
+        <w:rPr>
+          <w:rFonts w:ascii="Times New Roman" w:hAnsi="Times New Roman" w:cs="Times New Roman"/>
+          <w:color w:val="000000" w:themeColor="text1"/>
+          <w:sz w:val="24"/>
+          <w:szCs w:val="24"/>
+        </w:rPr>
+        <w:t xml:space="preserve">UI-02: </w:t>
+      </w:r>
+      <w:r>
+        <w:rPr>
+          <w:rFonts w:ascii="Tahoma" w:eastAsia="Times New Roman" w:hAnsi="Tahoma" w:cs="Tahoma"/>
+          <w:color w:val="000000" w:themeColor="text1"/>
+          <w:sz w:val="24"/>
+          <w:szCs w:val="24"/>
+        </w:rPr>
+        <w:t>Register interface</w:t>
+      </w:r>
+      <w:r>
+        <w:rPr>
+          <w:rFonts w:ascii="Tahoma" w:eastAsia="Times New Roman" w:hAnsi="Tahoma" w:cs="Tahoma"/>
+          <w:color w:val="000000" w:themeColor="text1"/>
+          <w:sz w:val="24"/>
+          <w:szCs w:val="24"/>
+        </w:rPr>
+        <w:t xml:space="preserve"> for School bus</w:t>
+      </w:r>
+      <w:r>
+        <w:rPr>
+          <w:rFonts w:ascii="Times New Roman" w:hAnsi="Times New Roman" w:cs="Times New Roman"/>
+          <w:color w:val="000000" w:themeColor="text1"/>
+          <w:sz w:val="24"/>
+          <w:szCs w:val="24"/>
+        </w:rPr>
+        <w:t xml:space="preserve"> driver</w:t>
+      </w:r>
+    </w:p>
+    <w:p>
+      <w:pPr>
+        <w:ind w:firstLine="720"/>
+        <w:rPr>
+          <w:rFonts w:ascii="Times New Roman" w:hAnsi="Times New Roman" w:cs="Times New Roman"/>
+          <w:color w:val="000000" w:themeColor="text1"/>
+          <w:sz w:val="24"/>
+          <w:szCs w:val="24"/>
+        </w:rPr>
+      </w:pPr>
+      <w:r>
+        <w:rPr>
+          <w:rFonts w:ascii="Times New Roman" w:hAnsi="Times New Roman" w:cs="Times New Roman"/>
+          <w:color w:val="000000" w:themeColor="text1"/>
+          <w:sz w:val="24"/>
+          <w:szCs w:val="24"/>
+        </w:rPr>
+        <w:t>UI-03</w:t>
+      </w:r>
+      <w:r>
+        <w:rPr>
+          <w:rFonts w:ascii="Times New Roman" w:hAnsi="Times New Roman" w:cs="Times New Roman"/>
+          <w:color w:val="000000" w:themeColor="text1"/>
+          <w:sz w:val="24"/>
+          <w:szCs w:val="24"/>
+        </w:rPr>
+        <w:t xml:space="preserve">: </w:t>
+      </w:r>
+      <w:r>
+        <w:rPr>
+          <w:rFonts w:ascii="Tahoma" w:eastAsia="Times New Roman" w:hAnsi="Tahoma" w:cs="Tahoma"/>
+          <w:color w:val="000000" w:themeColor="text1"/>
+          <w:sz w:val="24"/>
+          <w:szCs w:val="24"/>
+        </w:rPr>
+        <w:t>Register interface</w:t>
+      </w:r>
+      <w:r>
+        <w:rPr>
+          <w:rFonts w:ascii="Tahoma" w:eastAsia="Times New Roman" w:hAnsi="Tahoma" w:cs="Tahoma"/>
+          <w:color w:val="000000" w:themeColor="text1"/>
+          <w:sz w:val="24"/>
+          <w:szCs w:val="24"/>
+        </w:rPr>
+        <w:t xml:space="preserve"> for Parent</w:t>
+      </w:r>
+    </w:p>
+    <w:p>
+      <w:pPr>
+        <w:ind w:firstLine="720"/>
+        <w:rPr>
+          <w:rFonts w:ascii="Times New Roman" w:hAnsi="Times New Roman" w:cs="Times New Roman"/>
+          <w:color w:val="000000" w:themeColor="text1"/>
+          <w:sz w:val="24"/>
+          <w:szCs w:val="24"/>
+        </w:rPr>
+      </w:pPr>
+      <w:r>
+        <w:rPr>
+          <w:rFonts w:ascii="Times New Roman" w:hAnsi="Times New Roman" w:cs="Times New Roman"/>
+          <w:color w:val="000000" w:themeColor="text1"/>
+          <w:sz w:val="24"/>
+          <w:szCs w:val="24"/>
+        </w:rPr>
+        <w:t>UI-04</w:t>
+      </w:r>
+      <w:r>
+        <w:rPr>
+          <w:rFonts w:ascii="Times New Roman" w:hAnsi="Times New Roman" w:cs="Times New Roman"/>
+          <w:color w:val="000000" w:themeColor="text1"/>
+          <w:sz w:val="24"/>
+          <w:szCs w:val="24"/>
+        </w:rPr>
+        <w:t xml:space="preserve">: </w:t>
+      </w:r>
+      <w:r>
+        <w:rPr>
+          <w:rFonts w:ascii="Tahoma" w:eastAsia="Times New Roman" w:hAnsi="Tahoma" w:cs="Tahoma"/>
+          <w:color w:val="000000" w:themeColor="text1"/>
+          <w:sz w:val="24"/>
+          <w:szCs w:val="24"/>
+        </w:rPr>
+        <w:t>Register interface</w:t>
+      </w:r>
+      <w:r>
+        <w:rPr>
+          <w:rFonts w:ascii="Tahoma" w:eastAsia="Times New Roman" w:hAnsi="Tahoma" w:cs="Tahoma"/>
+          <w:color w:val="000000" w:themeColor="text1"/>
+          <w:sz w:val="24"/>
+          <w:szCs w:val="24"/>
+        </w:rPr>
+        <w:t xml:space="preserve"> for Children</w:t>
+      </w:r>
+    </w:p>
+    <w:p>
+      <w:pPr>
+        <w:ind w:firstLine="720"/>
+        <w:rPr>
+          <w:rFonts w:ascii="Times New Roman" w:hAnsi="Times New Roman" w:cs="Times New Roman"/>
+          <w:color w:val="000000" w:themeColor="text1"/>
+          <w:sz w:val="24"/>
+          <w:szCs w:val="24"/>
+        </w:rPr>
+      </w:pPr>
+      <w:r>
+        <w:rPr>
+          <w:rFonts w:ascii="Times New Roman" w:hAnsi="Times New Roman" w:cs="Times New Roman"/>
+          <w:color w:val="000000" w:themeColor="text1"/>
+          <w:sz w:val="24"/>
+          <w:szCs w:val="24"/>
+        </w:rPr>
+        <w:t>UI-05</w:t>
+      </w:r>
+      <w:r>
+        <w:rPr>
+          <w:rFonts w:ascii="Times New Roman" w:hAnsi="Times New Roman" w:cs="Times New Roman"/>
+          <w:color w:val="000000" w:themeColor="text1"/>
+          <w:sz w:val="24"/>
+          <w:szCs w:val="24"/>
+        </w:rPr>
+        <w:t xml:space="preserve">: </w:t>
+      </w:r>
+      <w:r>
+        <w:rPr>
+          <w:rFonts w:ascii="Times New Roman" w:hAnsi="Times New Roman" w:cs="Times New Roman"/>
+          <w:color w:val="000000" w:themeColor="text1"/>
+          <w:sz w:val="24"/>
+          <w:szCs w:val="24"/>
+        </w:rPr>
+        <w:t>School bus driver interface</w:t>
+      </w:r>
+    </w:p>
+    <w:p>
+      <w:pPr>
+        <w:ind w:firstLine="720"/>
+        <w:rPr>
+          <w:rFonts w:ascii="Times New Roman" w:hAnsi="Times New Roman" w:cs="Times New Roman"/>
+          <w:color w:val="000000" w:themeColor="text1"/>
+          <w:sz w:val="24"/>
+          <w:szCs w:val="24"/>
+        </w:rPr>
+      </w:pPr>
+      <w:r>
+        <w:rPr>
+          <w:rFonts w:ascii="Times New Roman" w:hAnsi="Times New Roman" w:cs="Times New Roman"/>
+          <w:color w:val="000000" w:themeColor="text1"/>
+          <w:sz w:val="24"/>
+          <w:szCs w:val="24"/>
+        </w:rPr>
+        <w:t>UI-06</w:t>
+      </w:r>
+      <w:r>
+        <w:rPr>
+          <w:rFonts w:ascii="Times New Roman" w:hAnsi="Times New Roman" w:cs="Times New Roman"/>
+          <w:color w:val="000000" w:themeColor="text1"/>
+          <w:sz w:val="24"/>
+          <w:szCs w:val="24"/>
+        </w:rPr>
+        <w:t xml:space="preserve">: </w:t>
+      </w:r>
+      <w:r>
+        <w:rPr>
+          <w:rFonts w:ascii="Times New Roman" w:hAnsi="Times New Roman" w:cs="Times New Roman"/>
+          <w:color w:val="000000" w:themeColor="text1"/>
+          <w:sz w:val="24"/>
+          <w:szCs w:val="24"/>
+        </w:rPr>
+        <w:t>Parent interface</w:t>
+      </w:r>
+    </w:p>
+    <w:p>
+      <w:pPr>
+        <w:ind w:firstLine="720"/>
+        <w:rPr>
+          <w:rFonts w:ascii="Times New Roman" w:hAnsi="Times New Roman" w:cs="Times New Roman"/>
+          <w:color w:val="000000" w:themeColor="text1"/>
+          <w:sz w:val="24"/>
+          <w:szCs w:val="24"/>
+        </w:rPr>
+      </w:pPr>
+      <w:r>
+        <w:rPr>
+          <w:rFonts w:ascii="Times New Roman" w:hAnsi="Times New Roman" w:cs="Times New Roman"/>
+          <w:color w:val="000000" w:themeColor="text1"/>
+          <w:sz w:val="24"/>
+          <w:szCs w:val="24"/>
+        </w:rPr>
+        <w:t>UI-07</w:t>
+      </w:r>
+      <w:r>
+        <w:rPr>
+          <w:rFonts w:ascii="Times New Roman" w:hAnsi="Times New Roman" w:cs="Times New Roman"/>
+          <w:color w:val="000000" w:themeColor="text1"/>
+          <w:sz w:val="24"/>
+          <w:szCs w:val="24"/>
+        </w:rPr>
+        <w:t xml:space="preserve">: </w:t>
+      </w:r>
+      <w:r>
+        <w:rPr>
+          <w:rFonts w:ascii="Times New Roman" w:hAnsi="Times New Roman" w:cs="Times New Roman"/>
+          <w:color w:val="000000" w:themeColor="text1"/>
+          <w:sz w:val="24"/>
+          <w:szCs w:val="24"/>
+        </w:rPr>
+        <w:t>Children interface</w:t>
+      </w:r>
+    </w:p>
+    <w:p>
+      <w:pPr>
+        <w:ind w:firstLine="720"/>
+        <w:rPr>
+          <w:rFonts w:ascii="Times New Roman" w:hAnsi="Times New Roman" w:cs="Times New Roman"/>
+          <w:color w:val="000000" w:themeColor="text1"/>
+          <w:sz w:val="24"/>
+          <w:szCs w:val="24"/>
+        </w:rPr>
+      </w:pPr>
+      <w:r>
+        <w:rPr>
+          <w:rFonts w:ascii="Times New Roman" w:hAnsi="Times New Roman" w:cs="Times New Roman"/>
+          <w:color w:val="000000" w:themeColor="text1"/>
+          <w:sz w:val="24"/>
+          <w:szCs w:val="24"/>
+        </w:rPr>
+        <w:t>UI-08</w:t>
+      </w:r>
+      <w:r>
+        <w:rPr>
+          <w:rFonts w:ascii="Times New Roman" w:hAnsi="Times New Roman" w:cs="Times New Roman"/>
+          <w:color w:val="000000" w:themeColor="text1"/>
+          <w:sz w:val="24"/>
+          <w:szCs w:val="24"/>
+        </w:rPr>
+        <w:t xml:space="preserve">: </w:t>
+      </w:r>
+      <w:bookmarkStart w:id="15" w:name="_GoBack"/>
       <w:bookmarkEnd w:id="15"/>
     </w:p>
     <w:p>
       <w:pPr>
+        <w:ind w:firstLine="720"/>
+        <w:rPr>
+          <w:rFonts w:ascii="Times New Roman" w:hAnsi="Times New Roman" w:cs="Times New Roman"/>
+          <w:color w:val="000000" w:themeColor="text1"/>
+          <w:sz w:val="24"/>
+          <w:szCs w:val="24"/>
+        </w:rPr>
+      </w:pPr>
+      <w:r>
+        <w:rPr>
+          <w:rFonts w:ascii="Times New Roman" w:hAnsi="Times New Roman" w:cs="Times New Roman"/>
+          <w:color w:val="000000" w:themeColor="text1"/>
+          <w:sz w:val="24"/>
+          <w:szCs w:val="24"/>
+        </w:rPr>
+        <w:t>UI-09</w:t>
+      </w:r>
+      <w:r>
+        <w:rPr>
+          <w:rFonts w:ascii="Times New Roman" w:hAnsi="Times New Roman" w:cs="Times New Roman"/>
+          <w:color w:val="000000" w:themeColor="text1"/>
+          <w:sz w:val="24"/>
+          <w:szCs w:val="24"/>
+        </w:rPr>
+        <w:t xml:space="preserve">: </w:t>
+      </w:r>
+    </w:p>
+    <w:p>
+      <w:pPr>
+        <w:ind w:firstLine="720"/>
+        <w:rPr>
+          <w:rFonts w:ascii="Times New Roman" w:hAnsi="Times New Roman" w:cs="Times New Roman"/>
+          <w:color w:val="000000" w:themeColor="text1"/>
+          <w:sz w:val="24"/>
+          <w:szCs w:val="24"/>
+        </w:rPr>
+      </w:pPr>
+      <w:r>
+        <w:rPr>
+          <w:rFonts w:ascii="Times New Roman" w:hAnsi="Times New Roman" w:cs="Times New Roman"/>
+          <w:color w:val="000000" w:themeColor="text1"/>
+          <w:sz w:val="24"/>
+          <w:szCs w:val="24"/>
+        </w:rPr>
+        <w:t>UI-10</w:t>
+      </w:r>
+      <w:r>
+        <w:rPr>
+          <w:rFonts w:ascii="Times New Roman" w:hAnsi="Times New Roman" w:cs="Times New Roman"/>
+          <w:color w:val="000000" w:themeColor="text1"/>
+          <w:sz w:val="24"/>
+          <w:szCs w:val="24"/>
+        </w:rPr>
+        <w:t xml:space="preserve">: </w:t>
+      </w:r>
+    </w:p>
+    <w:p>
+      <w:pPr>
+        <w:ind w:firstLine="720"/>
+        <w:rPr>
+          <w:rFonts w:ascii="Times New Roman" w:hAnsi="Times New Roman" w:cs="Times New Roman"/>
+          <w:color w:val="000000" w:themeColor="text1"/>
+          <w:sz w:val="24"/>
+          <w:szCs w:val="24"/>
+        </w:rPr>
+      </w:pPr>
+      <w:r>
+        <w:rPr>
+          <w:rFonts w:ascii="Times New Roman" w:hAnsi="Times New Roman" w:cs="Times New Roman"/>
+          <w:color w:val="000000" w:themeColor="text1"/>
+          <w:sz w:val="24"/>
+          <w:szCs w:val="24"/>
+        </w:rPr>
+        <w:t>UI-11</w:t>
+      </w:r>
+      <w:r>
+        <w:rPr>
+          <w:rFonts w:ascii="Times New Roman" w:hAnsi="Times New Roman" w:cs="Times New Roman"/>
+          <w:color w:val="000000" w:themeColor="text1"/>
+          <w:sz w:val="24"/>
+          <w:szCs w:val="24"/>
+        </w:rPr>
+        <w:t xml:space="preserve">: </w:t>
+      </w:r>
+    </w:p>
+    <w:p>
+      <w:pPr>
+        <w:ind w:firstLine="720"/>
+        <w:rPr>
+          <w:rFonts w:ascii="Times New Roman" w:hAnsi="Times New Roman" w:cs="Times New Roman"/>
+          <w:color w:val="000000" w:themeColor="text1"/>
+          <w:sz w:val="24"/>
+          <w:szCs w:val="24"/>
+        </w:rPr>
+      </w:pPr>
+      <w:r>
+        <w:rPr>
+          <w:rFonts w:ascii="Times New Roman" w:hAnsi="Times New Roman" w:cs="Times New Roman"/>
+          <w:color w:val="000000" w:themeColor="text1"/>
+          <w:sz w:val="24"/>
+          <w:szCs w:val="24"/>
+        </w:rPr>
+        <w:t>UI-12</w:t>
+      </w:r>
+      <w:r>
+        <w:rPr>
+          <w:rFonts w:ascii="Times New Roman" w:hAnsi="Times New Roman" w:cs="Times New Roman"/>
+          <w:color w:val="000000" w:themeColor="text1"/>
+          <w:sz w:val="24"/>
+          <w:szCs w:val="24"/>
+        </w:rPr>
+        <w:t xml:space="preserve">: </w:t>
+      </w:r>
+    </w:p>
+    <w:p>
+      <w:pPr>
+        <w:ind w:firstLine="720"/>
+        <w:rPr>
+          <w:rFonts w:ascii="Times New Roman" w:hAnsi="Times New Roman" w:cs="Times New Roman"/>
+          <w:color w:val="000000" w:themeColor="text1"/>
+          <w:sz w:val="24"/>
+          <w:szCs w:val="24"/>
+        </w:rPr>
+      </w:pPr>
+      <w:r>
+        <w:rPr>
+          <w:rFonts w:ascii="Times New Roman" w:hAnsi="Times New Roman" w:cs="Times New Roman"/>
+          <w:color w:val="000000" w:themeColor="text1"/>
+          <w:sz w:val="24"/>
+          <w:szCs w:val="24"/>
+        </w:rPr>
+        <w:t>UI-13</w:t>
+      </w:r>
+      <w:r>
+        <w:rPr>
+          <w:rFonts w:ascii="Times New Roman" w:hAnsi="Times New Roman" w:cs="Times New Roman"/>
+          <w:color w:val="000000" w:themeColor="text1"/>
+          <w:sz w:val="24"/>
+          <w:szCs w:val="24"/>
+        </w:rPr>
+        <w:t xml:space="preserve">: </w:t>
+      </w:r>
+    </w:p>
+    <w:p>
+      <w:pPr>
+        <w:ind w:firstLine="720"/>
+        <w:rPr>
+          <w:rFonts w:ascii="Times New Roman" w:hAnsi="Times New Roman" w:cs="Times New Roman"/>
+          <w:color w:val="000000" w:themeColor="text1"/>
+          <w:sz w:val="24"/>
+          <w:szCs w:val="24"/>
+        </w:rPr>
+      </w:pPr>
+      <w:r>
+        <w:rPr>
+          <w:rFonts w:ascii="Times New Roman" w:hAnsi="Times New Roman" w:cs="Times New Roman"/>
+          <w:color w:val="000000" w:themeColor="text1"/>
+          <w:sz w:val="24"/>
+          <w:szCs w:val="24"/>
+        </w:rPr>
+        <w:t>UI-14</w:t>
+      </w:r>
+      <w:r>
+        <w:rPr>
+          <w:rFonts w:ascii="Times New Roman" w:hAnsi="Times New Roman" w:cs="Times New Roman"/>
+          <w:color w:val="000000" w:themeColor="text1"/>
+          <w:sz w:val="24"/>
+          <w:szCs w:val="24"/>
+        </w:rPr>
+        <w:t xml:space="preserve">: </w:t>
+      </w:r>
+    </w:p>
+    <w:p>
+      <w:pPr>
+        <w:ind w:firstLine="720"/>
         <w:rPr>
           <w:rFonts w:ascii="Times New Roman" w:hAnsi="Times New Roman" w:cs="Times New Roman"/>
           <w:color w:val="000000" w:themeColor="text1"/>
@@ -5506,7 +6247,6 @@
         <w:rPr>
           <w:rFonts w:ascii="Times New Roman" w:hAnsi="Times New Roman" w:cs="Times New Roman"/>
         </w:rPr>
-        <w:lastRenderedPageBreak/>
         <w:t xml:space="preserve">Chapter Seven | </w:t>
       </w:r>
       <w:r>
@@ -5889,7 +6629,7 @@
 </file>
 
 <file path=word/endnotes.xml><?xml version="1.0" encoding="utf-8"?>
-<w:endnotes xmlns:ve="http://schemas.openxmlformats.org/markup-compatibility/2006" xmlns:o="urn:schemas-microsoft-com:office:office" xmlns:r="http://schemas.openxmlformats.org/officeDocument/2006/relationships" xmlns:m="http://schemas.openxmlformats.org/officeDocument/2006/math" xmlns:v="urn:schemas-microsoft-com:vml" xmlns:wp="http://schemas.openxmlformats.org/drawingml/2006/wordprocessingDrawing" xmlns:w10="urn:schemas-microsoft-com:office:word" xmlns:w="http://schemas.openxmlformats.org/wordprocessingml/2006/main" xmlns:wne="http://schemas.microsoft.com/office/word/2006/wordml">
+<w:endnotes xmlns:wpc="http://schemas.microsoft.com/office/word/2010/wordprocessingCanvas" xmlns:mc="http://schemas.openxmlformats.org/markup-compatibility/2006" xmlns:o="urn:schemas-microsoft-com:office:office" xmlns:r="http://schemas.openxmlformats.org/officeDocument/2006/relationships" xmlns:m="http://schemas.openxmlformats.org/officeDocument/2006/math" xmlns:v="urn:schemas-microsoft-com:vml" xmlns:wp14="http://schemas.microsoft.com/office/word/2010/wordprocessingDrawing" xmlns:wp="http://schemas.openxmlformats.org/drawingml/2006/wordprocessingDrawing" xmlns:w10="urn:schemas-microsoft-com:office:word" xmlns:w="http://schemas.openxmlformats.org/wordprocessingml/2006/main" xmlns:w14="http://schemas.microsoft.com/office/word/2010/wordml" xmlns:w15="http://schemas.microsoft.com/office/word/2012/wordml" xmlns:wpg="http://schemas.microsoft.com/office/word/2010/wordprocessingGroup" xmlns:wpi="http://schemas.microsoft.com/office/word/2010/wordprocessingInk" xmlns:wne="http://schemas.microsoft.com/office/word/2006/wordml" xmlns:wps="http://schemas.microsoft.com/office/word/2010/wordprocessingShape" mc:Ignorable="w14 w15 wp14">
   <w:endnote w:type="separator" w:id="-1">
     <w:p>
       <w:pPr>
@@ -5914,13 +6654,13 @@
 </file>
 
 <file path=word/footer1.xml><?xml version="1.0" encoding="utf-8"?>
-<w:ftr xmlns:ve="http://schemas.openxmlformats.org/markup-compatibility/2006" xmlns:o="urn:schemas-microsoft-com:office:office" xmlns:r="http://schemas.openxmlformats.org/officeDocument/2006/relationships" xmlns:m="http://schemas.openxmlformats.org/officeDocument/2006/math" xmlns:v="urn:schemas-microsoft-com:vml" xmlns:wp="http://schemas.openxmlformats.org/drawingml/2006/wordprocessingDrawing" xmlns:w10="urn:schemas-microsoft-com:office:word" xmlns:w="http://schemas.openxmlformats.org/wordprocessingml/2006/main" xmlns:wne="http://schemas.microsoft.com/office/word/2006/wordml">
+<w:ftr xmlns:wpc="http://schemas.microsoft.com/office/word/2010/wordprocessingCanvas" xmlns:mc="http://schemas.openxmlformats.org/markup-compatibility/2006" xmlns:o="urn:schemas-microsoft-com:office:office" xmlns:r="http://schemas.openxmlformats.org/officeDocument/2006/relationships" xmlns:m="http://schemas.openxmlformats.org/officeDocument/2006/math" xmlns:v="urn:schemas-microsoft-com:vml" xmlns:wp14="http://schemas.microsoft.com/office/word/2010/wordprocessingDrawing" xmlns:wp="http://schemas.openxmlformats.org/drawingml/2006/wordprocessingDrawing" xmlns:w10="urn:schemas-microsoft-com:office:word" xmlns:w="http://schemas.openxmlformats.org/wordprocessingml/2006/main" xmlns:w14="http://schemas.microsoft.com/office/word/2010/wordml" xmlns:w15="http://schemas.microsoft.com/office/word/2012/wordml" xmlns:wpg="http://schemas.microsoft.com/office/word/2010/wordprocessingGroup" xmlns:wpi="http://schemas.microsoft.com/office/word/2010/wordprocessingInk" xmlns:wne="http://schemas.microsoft.com/office/word/2006/wordml" xmlns:wps="http://schemas.microsoft.com/office/word/2010/wordprocessingShape" mc:Ignorable="w14 w15 wp14">
   <w:tbl>
     <w:tblPr>
       <w:tblStyle w:val="TableGrid"/>
       <w:tblW w:w="9923" w:type="dxa"/>
       <w:tblInd w:w="-176" w:type="dxa"/>
-      <w:tblLook w:val="04A0"/>
+      <w:tblLook w:val="04A0" w:firstRow="1" w:lastRow="0" w:firstColumn="1" w:lastColumn="0" w:noHBand="0" w:noVBand="1"/>
     </w:tblPr>
     <w:tblGrid>
       <w:gridCol w:w="1698"/>
@@ -6127,7 +6867,7 @@
               <w:sz w:val="20"/>
               <w:szCs w:val="20"/>
             </w:rPr>
-            <w:t>1</w:t>
+            <w:t>7</w:t>
           </w:r>
           <w:r>
             <w:rPr>
@@ -6360,7 +7100,7 @@
 </file>
 
 <file path=word/footnotes.xml><?xml version="1.0" encoding="utf-8"?>
-<w:footnotes xmlns:ve="http://schemas.openxmlformats.org/markup-compatibility/2006" xmlns:o="urn:schemas-microsoft-com:office:office" xmlns:r="http://schemas.openxmlformats.org/officeDocument/2006/relationships" xmlns:m="http://schemas.openxmlformats.org/officeDocument/2006/math" xmlns:v="urn:schemas-microsoft-com:vml" xmlns:wp="http://schemas.openxmlformats.org/drawingml/2006/wordprocessingDrawing" xmlns:w10="urn:schemas-microsoft-com:office:word" xmlns:w="http://schemas.openxmlformats.org/wordprocessingml/2006/main" xmlns:wne="http://schemas.microsoft.com/office/word/2006/wordml">
+<w:footnotes xmlns:wpc="http://schemas.microsoft.com/office/word/2010/wordprocessingCanvas" xmlns:mc="http://schemas.openxmlformats.org/markup-compatibility/2006" xmlns:o="urn:schemas-microsoft-com:office:office" xmlns:r="http://schemas.openxmlformats.org/officeDocument/2006/relationships" xmlns:m="http://schemas.openxmlformats.org/officeDocument/2006/math" xmlns:v="urn:schemas-microsoft-com:vml" xmlns:wp14="http://schemas.microsoft.com/office/word/2010/wordprocessingDrawing" xmlns:wp="http://schemas.openxmlformats.org/drawingml/2006/wordprocessingDrawing" xmlns:w10="urn:schemas-microsoft-com:office:word" xmlns:w="http://schemas.openxmlformats.org/wordprocessingml/2006/main" xmlns:w14="http://schemas.microsoft.com/office/word/2010/wordml" xmlns:w15="http://schemas.microsoft.com/office/word/2012/wordml" xmlns:wpg="http://schemas.microsoft.com/office/word/2010/wordprocessingGroup" xmlns:wpi="http://schemas.microsoft.com/office/word/2010/wordprocessingInk" xmlns:wne="http://schemas.microsoft.com/office/word/2006/wordml" xmlns:wps="http://schemas.microsoft.com/office/word/2010/wordprocessingShape" mc:Ignorable="w14 w15 wp14">
   <w:footnote w:type="separator" w:id="-1">
     <w:p>
       <w:pPr>
@@ -6385,8 +7125,8 @@
 </file>
 
 <file path=word/numbering.xml><?xml version="1.0" encoding="utf-8"?>
-<w:numbering xmlns:ve="http://schemas.openxmlformats.org/markup-compatibility/2006" xmlns:o="urn:schemas-microsoft-com:office:office" xmlns:r="http://schemas.openxmlformats.org/officeDocument/2006/relationships" xmlns:m="http://schemas.openxmlformats.org/officeDocument/2006/math" xmlns:v="urn:schemas-microsoft-com:vml" xmlns:wp="http://schemas.openxmlformats.org/drawingml/2006/wordprocessingDrawing" xmlns:w10="urn:schemas-microsoft-com:office:word" xmlns:w="http://schemas.openxmlformats.org/wordprocessingml/2006/main" xmlns:wne="http://schemas.microsoft.com/office/word/2006/wordml">
-  <w:abstractNum w:abstractNumId="0">
+<w:numbering xmlns:wpc="http://schemas.microsoft.com/office/word/2010/wordprocessingCanvas" xmlns:mc="http://schemas.openxmlformats.org/markup-compatibility/2006" xmlns:o="urn:schemas-microsoft-com:office:office" xmlns:r="http://schemas.openxmlformats.org/officeDocument/2006/relationships" xmlns:m="http://schemas.openxmlformats.org/officeDocument/2006/math" xmlns:v="urn:schemas-microsoft-com:vml" xmlns:wp14="http://schemas.microsoft.com/office/word/2010/wordprocessingDrawing" xmlns:wp="http://schemas.openxmlformats.org/drawingml/2006/wordprocessingDrawing" xmlns:w10="urn:schemas-microsoft-com:office:word" xmlns:w="http://schemas.openxmlformats.org/wordprocessingml/2006/main" xmlns:w14="http://schemas.microsoft.com/office/word/2010/wordml" xmlns:w15="http://schemas.microsoft.com/office/word/2012/wordml" xmlns:wpg="http://schemas.microsoft.com/office/word/2010/wordprocessingGroup" xmlns:wpi="http://schemas.microsoft.com/office/word/2010/wordprocessingInk" xmlns:wne="http://schemas.microsoft.com/office/word/2006/wordml" xmlns:wps="http://schemas.microsoft.com/office/word/2010/wordprocessingShape" mc:Ignorable="w14 w15 wp14">
+  <w:abstractNum w:abstractNumId="0" w15:restartNumberingAfterBreak="0">
     <w:nsid w:val="01665859"/>
     <w:multiLevelType w:val="hybridMultilevel"/>
     <w:tmpl w:val="510CBA40"/>
@@ -6499,7 +7239,7 @@
       </w:rPr>
     </w:lvl>
   </w:abstractNum>
-  <w:abstractNum w:abstractNumId="1">
+  <w:abstractNum w:abstractNumId="1" w15:restartNumberingAfterBreak="0">
     <w:nsid w:val="019B38A9"/>
     <w:multiLevelType w:val="multilevel"/>
     <w:tmpl w:val="DB5AA6DA"/>
@@ -6612,7 +7352,7 @@
       </w:rPr>
     </w:lvl>
   </w:abstractNum>
-  <w:abstractNum w:abstractNumId="2">
+  <w:abstractNum w:abstractNumId="2" w15:restartNumberingAfterBreak="0">
     <w:nsid w:val="04EC02BD"/>
     <w:multiLevelType w:val="multilevel"/>
     <w:tmpl w:val="934C39A8"/>
@@ -6725,7 +7465,7 @@
       </w:rPr>
     </w:lvl>
   </w:abstractNum>
-  <w:abstractNum w:abstractNumId="3">
+  <w:abstractNum w:abstractNumId="3" w15:restartNumberingAfterBreak="0">
     <w:nsid w:val="061D3F78"/>
     <w:multiLevelType w:val="hybridMultilevel"/>
     <w:tmpl w:val="45C862B2"/>
@@ -6838,7 +7578,7 @@
       </w:rPr>
     </w:lvl>
   </w:abstractNum>
-  <w:abstractNum w:abstractNumId="4">
+  <w:abstractNum w:abstractNumId="4" w15:restartNumberingAfterBreak="0">
     <w:nsid w:val="07CC5D4E"/>
     <w:multiLevelType w:val="multilevel"/>
     <w:tmpl w:val="79067666"/>
@@ -6889,7 +7629,7 @@
       <w:lvlJc w:val="left"/>
     </w:lvl>
   </w:abstractNum>
-  <w:abstractNum w:abstractNumId="5">
+  <w:abstractNum w:abstractNumId="5" w15:restartNumberingAfterBreak="0">
     <w:nsid w:val="09245F59"/>
     <w:multiLevelType w:val="hybridMultilevel"/>
     <w:tmpl w:val="A8542990"/>
@@ -7003,7 +7743,7 @@
       </w:rPr>
     </w:lvl>
   </w:abstractNum>
-  <w:abstractNum w:abstractNumId="6">
+  <w:abstractNum w:abstractNumId="6" w15:restartNumberingAfterBreak="0">
     <w:nsid w:val="0E5D31A0"/>
     <w:multiLevelType w:val="multilevel"/>
     <w:tmpl w:val="16CCDDA0"/>
@@ -7054,7 +7794,7 @@
       <w:lvlJc w:val="left"/>
     </w:lvl>
   </w:abstractNum>
-  <w:abstractNum w:abstractNumId="7">
+  <w:abstractNum w:abstractNumId="7" w15:restartNumberingAfterBreak="0">
     <w:nsid w:val="16057E43"/>
     <w:multiLevelType w:val="multilevel"/>
     <w:tmpl w:val="6444FC26"/>
@@ -7167,7 +7907,7 @@
       </w:rPr>
     </w:lvl>
   </w:abstractNum>
-  <w:abstractNum w:abstractNumId="8">
+  <w:abstractNum w:abstractNumId="8" w15:restartNumberingAfterBreak="0">
     <w:nsid w:val="16915C36"/>
     <w:multiLevelType w:val="hybridMultilevel"/>
     <w:tmpl w:val="AC269E12"/>
@@ -7253,7 +7993,7 @@
       </w:pPr>
     </w:lvl>
   </w:abstractNum>
-  <w:abstractNum w:abstractNumId="9">
+  <w:abstractNum w:abstractNumId="9" w15:restartNumberingAfterBreak="0">
     <w:nsid w:val="16B25DB7"/>
     <w:multiLevelType w:val="hybridMultilevel"/>
     <w:tmpl w:val="69DA35A4"/>
@@ -7366,7 +8106,7 @@
       </w:rPr>
     </w:lvl>
   </w:abstractNum>
-  <w:abstractNum w:abstractNumId="10">
+  <w:abstractNum w:abstractNumId="10" w15:restartNumberingAfterBreak="0">
     <w:nsid w:val="18F05CE7"/>
     <w:multiLevelType w:val="multilevel"/>
     <w:tmpl w:val="DE96E4BE"/>
@@ -7417,7 +8157,7 @@
       <w:lvlJc w:val="left"/>
     </w:lvl>
   </w:abstractNum>
-  <w:abstractNum w:abstractNumId="11">
+  <w:abstractNum w:abstractNumId="11" w15:restartNumberingAfterBreak="0">
     <w:nsid w:val="20C84542"/>
     <w:multiLevelType w:val="hybridMultilevel"/>
     <w:tmpl w:val="53FA078A"/>
@@ -7530,7 +8270,7 @@
       </w:rPr>
     </w:lvl>
   </w:abstractNum>
-  <w:abstractNum w:abstractNumId="12">
+  <w:abstractNum w:abstractNumId="12" w15:restartNumberingAfterBreak="0">
     <w:nsid w:val="2B2555F3"/>
     <w:multiLevelType w:val="hybridMultilevel"/>
     <w:tmpl w:val="D0EEF872"/>
@@ -7643,7 +8383,7 @@
       </w:rPr>
     </w:lvl>
   </w:abstractNum>
-  <w:abstractNum w:abstractNumId="13">
+  <w:abstractNum w:abstractNumId="13" w15:restartNumberingAfterBreak="0">
     <w:nsid w:val="2D4601E9"/>
     <w:multiLevelType w:val="multilevel"/>
     <w:tmpl w:val="EE5AB15A"/>
@@ -7756,7 +8496,7 @@
       </w:pPr>
     </w:lvl>
   </w:abstractNum>
-  <w:abstractNum w:abstractNumId="14">
+  <w:abstractNum w:abstractNumId="14" w15:restartNumberingAfterBreak="0">
     <w:nsid w:val="2F824ECA"/>
     <w:multiLevelType w:val="multilevel"/>
     <w:tmpl w:val="BA42F9DA"/>
@@ -7905,7 +8645,7 @@
       </w:rPr>
     </w:lvl>
   </w:abstractNum>
-  <w:abstractNum w:abstractNumId="15">
+  <w:abstractNum w:abstractNumId="15" w15:restartNumberingAfterBreak="0">
     <w:nsid w:val="31177FD6"/>
     <w:multiLevelType w:val="hybridMultilevel"/>
     <w:tmpl w:val="B84AA4BE"/>
@@ -7994,7 +8734,7 @@
       </w:pPr>
     </w:lvl>
   </w:abstractNum>
-  <w:abstractNum w:abstractNumId="16">
+  <w:abstractNum w:abstractNumId="16" w15:restartNumberingAfterBreak="0">
     <w:nsid w:val="34B37AD7"/>
     <w:multiLevelType w:val="hybridMultilevel"/>
     <w:tmpl w:val="9932A57C"/>
@@ -8107,7 +8847,7 @@
       </w:rPr>
     </w:lvl>
   </w:abstractNum>
-  <w:abstractNum w:abstractNumId="17">
+  <w:abstractNum w:abstractNumId="17" w15:restartNumberingAfterBreak="0">
     <w:nsid w:val="35DA339C"/>
     <w:multiLevelType w:val="hybridMultilevel"/>
     <w:tmpl w:val="BDAC14DC"/>
@@ -8220,7 +8960,7 @@
       </w:rPr>
     </w:lvl>
   </w:abstractNum>
-  <w:abstractNum w:abstractNumId="18">
+  <w:abstractNum w:abstractNumId="18" w15:restartNumberingAfterBreak="0">
     <w:nsid w:val="39CB63C1"/>
     <w:multiLevelType w:val="hybridMultilevel"/>
     <w:tmpl w:val="7DBCF2EC"/>
@@ -8311,7 +9051,7 @@
       </w:pPr>
     </w:lvl>
   </w:abstractNum>
-  <w:abstractNum w:abstractNumId="19">
+  <w:abstractNum w:abstractNumId="19" w15:restartNumberingAfterBreak="0">
     <w:nsid w:val="3B00230F"/>
     <w:multiLevelType w:val="hybridMultilevel"/>
     <w:tmpl w:val="660EA2CA"/>
@@ -8424,7 +9164,7 @@
       </w:rPr>
     </w:lvl>
   </w:abstractNum>
-  <w:abstractNum w:abstractNumId="20">
+  <w:abstractNum w:abstractNumId="20" w15:restartNumberingAfterBreak="0">
     <w:nsid w:val="3EC53BA6"/>
     <w:multiLevelType w:val="hybridMultilevel"/>
     <w:tmpl w:val="2CF4FC94"/>
@@ -8537,7 +9277,7 @@
       </w:rPr>
     </w:lvl>
   </w:abstractNum>
-  <w:abstractNum w:abstractNumId="21">
+  <w:abstractNum w:abstractNumId="21" w15:restartNumberingAfterBreak="0">
     <w:nsid w:val="40430718"/>
     <w:multiLevelType w:val="hybridMultilevel"/>
     <w:tmpl w:val="C53C0710"/>
@@ -8650,7 +9390,7 @@
       </w:rPr>
     </w:lvl>
   </w:abstractNum>
-  <w:abstractNum w:abstractNumId="22">
+  <w:abstractNum w:abstractNumId="22" w15:restartNumberingAfterBreak="0">
     <w:nsid w:val="40967EEB"/>
     <w:multiLevelType w:val="hybridMultilevel"/>
     <w:tmpl w:val="B0F65816"/>
@@ -8763,7 +9503,7 @@
       </w:rPr>
     </w:lvl>
   </w:abstractNum>
-  <w:abstractNum w:abstractNumId="23">
+  <w:abstractNum w:abstractNumId="23" w15:restartNumberingAfterBreak="0">
     <w:nsid w:val="40B06E25"/>
     <w:multiLevelType w:val="multilevel"/>
     <w:tmpl w:val="83C0C658"/>
@@ -8814,7 +9554,7 @@
       <w:lvlJc w:val="left"/>
     </w:lvl>
   </w:abstractNum>
-  <w:abstractNum w:abstractNumId="24">
+  <w:abstractNum w:abstractNumId="24" w15:restartNumberingAfterBreak="0">
     <w:nsid w:val="44A41D7D"/>
     <w:multiLevelType w:val="multilevel"/>
     <w:tmpl w:val="DE96E4BE"/>
@@ -8865,7 +9605,7 @@
       <w:lvlJc w:val="left"/>
     </w:lvl>
   </w:abstractNum>
-  <w:abstractNum w:abstractNumId="25">
+  <w:abstractNum w:abstractNumId="25" w15:restartNumberingAfterBreak="0">
     <w:nsid w:val="4AFC5AA7"/>
     <w:multiLevelType w:val="multilevel"/>
     <w:tmpl w:val="139EEA5E"/>
@@ -8978,7 +9718,7 @@
       </w:rPr>
     </w:lvl>
   </w:abstractNum>
-  <w:abstractNum w:abstractNumId="26">
+  <w:abstractNum w:abstractNumId="26" w15:restartNumberingAfterBreak="0">
     <w:nsid w:val="4F827670"/>
     <w:multiLevelType w:val="hybridMultilevel"/>
     <w:tmpl w:val="7048DC96"/>
@@ -9091,7 +9831,7 @@
       </w:rPr>
     </w:lvl>
   </w:abstractNum>
-  <w:abstractNum w:abstractNumId="27">
+  <w:abstractNum w:abstractNumId="27" w15:restartNumberingAfterBreak="0">
     <w:nsid w:val="54034E9D"/>
     <w:multiLevelType w:val="multilevel"/>
     <w:tmpl w:val="56E05590"/>
@@ -9204,7 +9944,7 @@
       </w:rPr>
     </w:lvl>
   </w:abstractNum>
-  <w:abstractNum w:abstractNumId="28">
+  <w:abstractNum w:abstractNumId="28" w15:restartNumberingAfterBreak="0">
     <w:nsid w:val="55740712"/>
     <w:multiLevelType w:val="hybridMultilevel"/>
     <w:tmpl w:val="C29ED4C0"/>
@@ -9290,7 +10030,7 @@
       </w:pPr>
     </w:lvl>
   </w:abstractNum>
-  <w:abstractNum w:abstractNumId="29">
+  <w:abstractNum w:abstractNumId="29" w15:restartNumberingAfterBreak="0">
     <w:nsid w:val="574714FF"/>
     <w:multiLevelType w:val="multilevel"/>
     <w:tmpl w:val="7FAA0A10"/>
@@ -9341,7 +10081,7 @@
       <w:lvlJc w:val="left"/>
     </w:lvl>
   </w:abstractNum>
-  <w:abstractNum w:abstractNumId="30">
+  <w:abstractNum w:abstractNumId="30" w15:restartNumberingAfterBreak="0">
     <w:nsid w:val="57662411"/>
     <w:multiLevelType w:val="multilevel"/>
     <w:tmpl w:val="A66AD340"/>
@@ -9490,7 +10230,7 @@
       </w:rPr>
     </w:lvl>
   </w:abstractNum>
-  <w:abstractNum w:abstractNumId="31">
+  <w:abstractNum w:abstractNumId="31" w15:restartNumberingAfterBreak="0">
     <w:nsid w:val="61485C7F"/>
     <w:multiLevelType w:val="hybridMultilevel"/>
     <w:tmpl w:val="5AE68BB4"/>
@@ -9603,7 +10343,7 @@
       </w:rPr>
     </w:lvl>
   </w:abstractNum>
-  <w:abstractNum w:abstractNumId="32">
+  <w:abstractNum w:abstractNumId="32" w15:restartNumberingAfterBreak="0">
     <w:nsid w:val="61CC268B"/>
     <w:multiLevelType w:val="hybridMultilevel"/>
     <w:tmpl w:val="CC80F170"/>
@@ -9717,7 +10457,7 @@
       </w:rPr>
     </w:lvl>
   </w:abstractNum>
-  <w:abstractNum w:abstractNumId="33">
+  <w:abstractNum w:abstractNumId="33" w15:restartNumberingAfterBreak="0">
     <w:nsid w:val="62522531"/>
     <w:multiLevelType w:val="hybridMultilevel"/>
     <w:tmpl w:val="51E66DC4"/>
@@ -9830,7 +10570,7 @@
       </w:rPr>
     </w:lvl>
   </w:abstractNum>
-  <w:abstractNum w:abstractNumId="34">
+  <w:abstractNum w:abstractNumId="34" w15:restartNumberingAfterBreak="0">
     <w:nsid w:val="65245F75"/>
     <w:multiLevelType w:val="hybridMultilevel"/>
     <w:tmpl w:val="63149012"/>
@@ -9921,7 +10661,7 @@
       </w:pPr>
     </w:lvl>
   </w:abstractNum>
-  <w:abstractNum w:abstractNumId="35">
+  <w:abstractNum w:abstractNumId="35" w15:restartNumberingAfterBreak="0">
     <w:nsid w:val="66245247"/>
     <w:multiLevelType w:val="hybridMultilevel"/>
     <w:tmpl w:val="74A0A49C"/>
@@ -10034,7 +10774,7 @@
       </w:rPr>
     </w:lvl>
   </w:abstractNum>
-  <w:abstractNum w:abstractNumId="36">
+  <w:abstractNum w:abstractNumId="36" w15:restartNumberingAfterBreak="0">
     <w:nsid w:val="669E79D5"/>
     <w:multiLevelType w:val="multilevel"/>
     <w:tmpl w:val="17D21192"/>
@@ -10184,7 +10924,7 @@
       </w:rPr>
     </w:lvl>
   </w:abstractNum>
-  <w:abstractNum w:abstractNumId="37">
+  <w:abstractNum w:abstractNumId="37" w15:restartNumberingAfterBreak="0">
     <w:nsid w:val="67502AC0"/>
     <w:multiLevelType w:val="hybridMultilevel"/>
     <w:tmpl w:val="99A01F3A"/>
@@ -10297,7 +11037,7 @@
       </w:rPr>
     </w:lvl>
   </w:abstractNum>
-  <w:abstractNum w:abstractNumId="38">
+  <w:abstractNum w:abstractNumId="38" w15:restartNumberingAfterBreak="0">
     <w:nsid w:val="692E4E84"/>
     <w:multiLevelType w:val="multilevel"/>
     <w:tmpl w:val="EBC0B7B0"/>
@@ -10348,7 +11088,7 @@
       <w:lvlJc w:val="left"/>
     </w:lvl>
   </w:abstractNum>
-  <w:abstractNum w:abstractNumId="39">
+  <w:abstractNum w:abstractNumId="39" w15:restartNumberingAfterBreak="0">
     <w:nsid w:val="6BBC626B"/>
     <w:multiLevelType w:val="multilevel"/>
     <w:tmpl w:val="CAC21C44"/>
@@ -10461,7 +11201,7 @@
       </w:rPr>
     </w:lvl>
   </w:abstractNum>
-  <w:abstractNum w:abstractNumId="40">
+  <w:abstractNum w:abstractNumId="40" w15:restartNumberingAfterBreak="0">
     <w:nsid w:val="6C467E55"/>
     <w:multiLevelType w:val="hybridMultilevel"/>
     <w:tmpl w:val="FC04E508"/>
@@ -10575,7 +11315,7 @@
       </w:rPr>
     </w:lvl>
   </w:abstractNum>
-  <w:abstractNum w:abstractNumId="41">
+  <w:abstractNum w:abstractNumId="41" w15:restartNumberingAfterBreak="0">
     <w:nsid w:val="6CD459B8"/>
     <w:multiLevelType w:val="hybridMultilevel"/>
     <w:tmpl w:val="660065D0"/>
@@ -10688,7 +11428,7 @@
       </w:rPr>
     </w:lvl>
   </w:abstractNum>
-  <w:abstractNum w:abstractNumId="42">
+  <w:abstractNum w:abstractNumId="42" w15:restartNumberingAfterBreak="0">
     <w:nsid w:val="702C146E"/>
     <w:multiLevelType w:val="hybridMultilevel"/>
     <w:tmpl w:val="D5CE0058"/>
@@ -10777,7 +11517,7 @@
       </w:pPr>
     </w:lvl>
   </w:abstractNum>
-  <w:abstractNum w:abstractNumId="43">
+  <w:abstractNum w:abstractNumId="43" w15:restartNumberingAfterBreak="0">
     <w:nsid w:val="70647525"/>
     <w:multiLevelType w:val="hybridMultilevel"/>
     <w:tmpl w:val="B4CA4236"/>
@@ -10867,7 +11607,7 @@
       </w:pPr>
     </w:lvl>
   </w:abstractNum>
-  <w:abstractNum w:abstractNumId="44">
+  <w:abstractNum w:abstractNumId="44" w15:restartNumberingAfterBreak="0">
     <w:nsid w:val="749B366B"/>
     <w:multiLevelType w:val="hybridMultilevel"/>
     <w:tmpl w:val="BC884754"/>
@@ -10980,7 +11720,7 @@
       </w:rPr>
     </w:lvl>
   </w:abstractNum>
-  <w:abstractNum w:abstractNumId="45">
+  <w:abstractNum w:abstractNumId="45" w15:restartNumberingAfterBreak="0">
     <w:nsid w:val="74CE5F9D"/>
     <w:multiLevelType w:val="hybridMultilevel"/>
     <w:tmpl w:val="C400A594"/>
@@ -11093,7 +11833,7 @@
       </w:rPr>
     </w:lvl>
   </w:abstractNum>
-  <w:abstractNum w:abstractNumId="46">
+  <w:abstractNum w:abstractNumId="46" w15:restartNumberingAfterBreak="0">
     <w:nsid w:val="7756749F"/>
     <w:multiLevelType w:val="multilevel"/>
     <w:tmpl w:val="39C0EBB8"/>
@@ -11208,7 +11948,7 @@
       </w:rPr>
     </w:lvl>
   </w:abstractNum>
-  <w:abstractNum w:abstractNumId="47">
+  <w:abstractNum w:abstractNumId="47" w15:restartNumberingAfterBreak="0">
     <w:nsid w:val="79230D39"/>
     <w:multiLevelType w:val="hybridMultilevel"/>
     <w:tmpl w:val="CE3A3D80"/>
@@ -11321,7 +12061,7 @@
       </w:rPr>
     </w:lvl>
   </w:abstractNum>
-  <w:abstractNum w:abstractNumId="48">
+  <w:abstractNum w:abstractNumId="48" w15:restartNumberingAfterBreak="0">
     <w:nsid w:val="7CDD09DE"/>
     <w:multiLevelType w:val="hybridMultilevel"/>
     <w:tmpl w:val="982C6462"/>
@@ -11562,7 +12302,7 @@
 </file>
 
 <file path=word/styles.xml><?xml version="1.0" encoding="utf-8"?>
-<w:styles xmlns:r="http://schemas.openxmlformats.org/officeDocument/2006/relationships" xmlns:w="http://schemas.openxmlformats.org/wordprocessingml/2006/main">
+<w:styles xmlns:mc="http://schemas.openxmlformats.org/markup-compatibility/2006" xmlns:r="http://schemas.openxmlformats.org/officeDocument/2006/relationships" xmlns:w="http://schemas.openxmlformats.org/wordprocessingml/2006/main" xmlns:w14="http://schemas.microsoft.com/office/word/2010/wordml" xmlns:w15="http://schemas.microsoft.com/office/word/2012/wordml" mc:Ignorable="w14 w15">
   <w:docDefaults>
     <w:rPrDefault>
       <w:rPr>
@@ -11578,144 +12318,378 @@
       </w:pPr>
     </w:pPrDefault>
   </w:docDefaults>
-  <w:latentStyles w:defLockedState="0" w:defUIPriority="99" w:defSemiHidden="1" w:defUnhideWhenUsed="1" w:defQFormat="0" w:count="267">
-    <w:lsdException w:name="Normal" w:semiHidden="0" w:uiPriority="0" w:unhideWhenUsed="0" w:qFormat="1"/>
-    <w:lsdException w:name="heading 1" w:semiHidden="0" w:uiPriority="9" w:unhideWhenUsed="0" w:qFormat="1"/>
-    <w:lsdException w:name="heading 2" w:uiPriority="9" w:qFormat="1"/>
-    <w:lsdException w:name="heading 3" w:uiPriority="9" w:qFormat="1"/>
-    <w:lsdException w:name="heading 4" w:uiPriority="9" w:qFormat="1"/>
-    <w:lsdException w:name="heading 5" w:uiPriority="9" w:qFormat="1"/>
-    <w:lsdException w:name="heading 6" w:uiPriority="9" w:qFormat="1"/>
-    <w:lsdException w:name="heading 7" w:uiPriority="9" w:qFormat="1"/>
-    <w:lsdException w:name="heading 8" w:uiPriority="9" w:qFormat="1"/>
-    <w:lsdException w:name="heading 9" w:uiPriority="9" w:qFormat="1"/>
-    <w:lsdException w:name="toc 1" w:uiPriority="39"/>
-    <w:lsdException w:name="toc 2" w:uiPriority="39"/>
-    <w:lsdException w:name="toc 3" w:uiPriority="39"/>
-    <w:lsdException w:name="toc 4" w:uiPriority="39"/>
-    <w:lsdException w:name="toc 5" w:uiPriority="39"/>
-    <w:lsdException w:name="toc 6" w:uiPriority="39"/>
-    <w:lsdException w:name="toc 7" w:uiPriority="39"/>
-    <w:lsdException w:name="toc 8" w:uiPriority="39"/>
-    <w:lsdException w:name="toc 9" w:uiPriority="39"/>
-    <w:lsdException w:name="caption" w:uiPriority="35" w:qFormat="1"/>
-    <w:lsdException w:name="Title" w:semiHidden="0" w:uiPriority="10" w:unhideWhenUsed="0" w:qFormat="1"/>
-    <w:lsdException w:name="Default Paragraph Font" w:uiPriority="1"/>
-    <w:lsdException w:name="Subtitle" w:semiHidden="0" w:uiPriority="11" w:unhideWhenUsed="0" w:qFormat="1"/>
-    <w:lsdException w:name="Strong" w:semiHidden="0" w:uiPriority="22" w:unhideWhenUsed="0" w:qFormat="1"/>
-    <w:lsdException w:name="Emphasis" w:semiHidden="0" w:uiPriority="20" w:unhideWhenUsed="0" w:qFormat="1"/>
-    <w:lsdException w:name="Table Grid" w:semiHidden="0" w:uiPriority="59" w:unhideWhenUsed="0"/>
-    <w:lsdException w:name="Placeholder Text" w:unhideWhenUsed="0"/>
-    <w:lsdException w:name="No Spacing" w:semiHidden="0" w:uiPriority="1" w:unhideWhenUsed="0" w:qFormat="1"/>
-    <w:lsdException w:name="Light Shading" w:semiHidden="0" w:uiPriority="60" w:unhideWhenUsed="0"/>
-    <w:lsdException w:name="Light List" w:semiHidden="0" w:uiPriority="61" w:unhideWhenUsed="0"/>
-    <w:lsdException w:name="Light Grid" w:semiHidden="0" w:uiPriority="62" w:unhideWhenUsed="0"/>
-    <w:lsdException w:name="Medium Shading 1" w:semiHidden="0" w:uiPriority="63" w:unhideWhenUsed="0"/>
-    <w:lsdException w:name="Medium Shading 2" w:semiHidden="0" w:uiPriority="64" w:unhideWhenUsed="0"/>
-    <w:lsdException w:name="Medium List 1" w:semiHidden="0" w:uiPriority="65" w:unhideWhenUsed="0"/>
-    <w:lsdException w:name="Medium List 2" w:semiHidden="0" w:uiPriority="66" w:unhideWhenUsed="0"/>
-    <w:lsdException w:name="Medium Grid 1" w:semiHidden="0" w:uiPriority="67" w:unhideWhenUsed="0"/>
-    <w:lsdException w:name="Medium Grid 2" w:semiHidden="0" w:uiPriority="68" w:unhideWhenUsed="0"/>
-    <w:lsdException w:name="Medium Grid 3" w:semiHidden="0" w:uiPriority="69" w:unhideWhenUsed="0"/>
-    <w:lsdException w:name="Dark List" w:semiHidden="0" w:uiPriority="70" w:unhideWhenUsed="0"/>
-    <w:lsdException w:name="Colorful Shading" w:semiHidden="0" w:uiPriority="71" w:unhideWhenUsed="0"/>
-    <w:lsdException w:name="Colorful List" w:semiHidden="0" w:uiPriority="72" w:unhideWhenUsed="0"/>
-    <w:lsdException w:name="Colorful Grid" w:semiHidden="0" w:uiPriority="73" w:unhideWhenUsed="0"/>
-    <w:lsdException w:name="Light Shading Accent 1" w:semiHidden="0" w:uiPriority="60" w:unhideWhenUsed="0"/>
-    <w:lsdException w:name="Light List Accent 1" w:semiHidden="0" w:uiPriority="61" w:unhideWhenUsed="0"/>
-    <w:lsdException w:name="Light Grid Accent 1" w:semiHidden="0" w:uiPriority="62" w:unhideWhenUsed="0"/>
-    <w:lsdException w:name="Medium Shading 1 Accent 1" w:semiHidden="0" w:uiPriority="63" w:unhideWhenUsed="0"/>
-    <w:lsdException w:name="Medium Shading 2 Accent 1" w:semiHidden="0" w:uiPriority="64" w:unhideWhenUsed="0"/>
-    <w:lsdException w:name="Medium List 1 Accent 1" w:semiHidden="0" w:uiPriority="65" w:unhideWhenUsed="0"/>
-    <w:lsdException w:name="Revision" w:unhideWhenUsed="0"/>
-    <w:lsdException w:name="List Paragraph" w:semiHidden="0" w:uiPriority="34" w:unhideWhenUsed="0" w:qFormat="1"/>
-    <w:lsdException w:name="Quote" w:semiHidden="0" w:uiPriority="29" w:unhideWhenUsed="0" w:qFormat="1"/>
-    <w:lsdException w:name="Intense Quote" w:semiHidden="0" w:uiPriority="30" w:unhideWhenUsed="0" w:qFormat="1"/>
-    <w:lsdException w:name="Medium List 2 Accent 1" w:semiHidden="0" w:uiPriority="66" w:unhideWhenUsed="0"/>
-    <w:lsdException w:name="Medium Grid 1 Accent 1" w:semiHidden="0" w:uiPriority="67" w:unhideWhenUsed="0"/>
-    <w:lsdException w:name="Medium Grid 2 Accent 1" w:semiHidden="0" w:uiPriority="68" w:unhideWhenUsed="0"/>
-    <w:lsdException w:name="Medium Grid 3 Accent 1" w:semiHidden="0" w:uiPriority="69" w:unhideWhenUsed="0"/>
-    <w:lsdException w:name="Dark List Accent 1" w:semiHidden="0" w:uiPriority="70" w:unhideWhenUsed="0"/>
-    <w:lsdException w:name="Colorful Shading Accent 1" w:semiHidden="0" w:uiPriority="71" w:unhideWhenUsed="0"/>
-    <w:lsdException w:name="Colorful List Accent 1" w:semiHidden="0" w:uiPriority="72" w:unhideWhenUsed="0"/>
-    <w:lsdException w:name="Colorful Grid Accent 1" w:semiHidden="0" w:uiPriority="73" w:unhideWhenUsed="0"/>
-    <w:lsdException w:name="Light Shading Accent 2" w:semiHidden="0" w:uiPriority="60" w:unhideWhenUsed="0"/>
-    <w:lsdException w:name="Light List Accent 2" w:semiHidden="0" w:uiPriority="61" w:unhideWhenUsed="0"/>
-    <w:lsdException w:name="Light Grid Accent 2" w:semiHidden="0" w:uiPriority="62" w:unhideWhenUsed="0"/>
-    <w:lsdException w:name="Medium Shading 1 Accent 2" w:semiHidden="0" w:uiPriority="63" w:unhideWhenUsed="0"/>
-    <w:lsdException w:name="Medium Shading 2 Accent 2" w:semiHidden="0" w:uiPriority="64" w:unhideWhenUsed="0"/>
-    <w:lsdException w:name="Medium List 1 Accent 2" w:semiHidden="0" w:uiPriority="65" w:unhideWhenUsed="0"/>
-    <w:lsdException w:name="Medium List 2 Accent 2" w:semiHidden="0" w:uiPriority="66" w:unhideWhenUsed="0"/>
-    <w:lsdException w:name="Medium Grid 1 Accent 2" w:semiHidden="0" w:uiPriority="67" w:unhideWhenUsed="0"/>
-    <w:lsdException w:name="Medium Grid 2 Accent 2" w:semiHidden="0" w:uiPriority="68" w:unhideWhenUsed="0"/>
-    <w:lsdException w:name="Medium Grid 3 Accent 2" w:semiHidden="0" w:uiPriority="69" w:unhideWhenUsed="0"/>
-    <w:lsdException w:name="Dark List Accent 2" w:semiHidden="0" w:uiPriority="70" w:unhideWhenUsed="0"/>
-    <w:lsdException w:name="Colorful Shading Accent 2" w:semiHidden="0" w:uiPriority="71" w:unhideWhenUsed="0"/>
-    <w:lsdException w:name="Colorful List Accent 2" w:semiHidden="0" w:uiPriority="72" w:unhideWhenUsed="0"/>
-    <w:lsdException w:name="Colorful Grid Accent 2" w:semiHidden="0" w:uiPriority="73" w:unhideWhenUsed="0"/>
-    <w:lsdException w:name="Light Shading Accent 3" w:semiHidden="0" w:uiPriority="60" w:unhideWhenUsed="0"/>
-    <w:lsdException w:name="Light List Accent 3" w:semiHidden="0" w:uiPriority="61" w:unhideWhenUsed="0"/>
-    <w:lsdException w:name="Light Grid Accent 3" w:semiHidden="0" w:uiPriority="62" w:unhideWhenUsed="0"/>
-    <w:lsdException w:name="Medium Shading 1 Accent 3" w:semiHidden="0" w:uiPriority="63" w:unhideWhenUsed="0"/>
-    <w:lsdException w:name="Medium Shading 2 Accent 3" w:semiHidden="0" w:uiPriority="64" w:unhideWhenUsed="0"/>
-    <w:lsdException w:name="Medium List 1 Accent 3" w:semiHidden="0" w:uiPriority="65" w:unhideWhenUsed="0"/>
-    <w:lsdException w:name="Medium List 2 Accent 3" w:semiHidden="0" w:uiPriority="66" w:unhideWhenUsed="0"/>
-    <w:lsdException w:name="Medium Grid 1 Accent 3" w:semiHidden="0" w:uiPriority="67" w:unhideWhenUsed="0"/>
-    <w:lsdException w:name="Medium Grid 2 Accent 3" w:semiHidden="0" w:uiPriority="68" w:unhideWhenUsed="0"/>
-    <w:lsdException w:name="Medium Grid 3 Accent 3" w:semiHidden="0" w:uiPriority="69" w:unhideWhenUsed="0"/>
-    <w:lsdException w:name="Dark List Accent 3" w:semiHidden="0" w:uiPriority="70" w:unhideWhenUsed="0"/>
-    <w:lsdException w:name="Colorful Shading Accent 3" w:semiHidden="0" w:uiPriority="71" w:unhideWhenUsed="0"/>
-    <w:lsdException w:name="Colorful List Accent 3" w:semiHidden="0" w:uiPriority="72" w:unhideWhenUsed="0"/>
-    <w:lsdException w:name="Colorful Grid Accent 3" w:semiHidden="0" w:uiPriority="73" w:unhideWhenUsed="0"/>
-    <w:lsdException w:name="Light Shading Accent 4" w:semiHidden="0" w:uiPriority="60" w:unhideWhenUsed="0"/>
-    <w:lsdException w:name="Light List Accent 4" w:semiHidden="0" w:uiPriority="61" w:unhideWhenUsed="0"/>
-    <w:lsdException w:name="Light Grid Accent 4" w:semiHidden="0" w:uiPriority="62" w:unhideWhenUsed="0"/>
-    <w:lsdException w:name="Medium Shading 1 Accent 4" w:semiHidden="0" w:uiPriority="63" w:unhideWhenUsed="0"/>
-    <w:lsdException w:name="Medium Shading 2 Accent 4" w:semiHidden="0" w:uiPriority="64" w:unhideWhenUsed="0"/>
-    <w:lsdException w:name="Medium List 1 Accent 4" w:semiHidden="0" w:uiPriority="65" w:unhideWhenUsed="0"/>
-    <w:lsdException w:name="Medium List 2 Accent 4" w:semiHidden="0" w:uiPriority="66" w:unhideWhenUsed="0"/>
-    <w:lsdException w:name="Medium Grid 1 Accent 4" w:semiHidden="0" w:uiPriority="67" w:unhideWhenUsed="0"/>
-    <w:lsdException w:name="Medium Grid 2 Accent 4" w:semiHidden="0" w:uiPriority="68" w:unhideWhenUsed="0"/>
-    <w:lsdException w:name="Medium Grid 3 Accent 4" w:semiHidden="0" w:uiPriority="69" w:unhideWhenUsed="0"/>
-    <w:lsdException w:name="Dark List Accent 4" w:semiHidden="0" w:uiPriority="70" w:unhideWhenUsed="0"/>
-    <w:lsdException w:name="Colorful Shading Accent 4" w:semiHidden="0" w:uiPriority="71" w:unhideWhenUsed="0"/>
-    <w:lsdException w:name="Colorful List Accent 4" w:semiHidden="0" w:uiPriority="72" w:unhideWhenUsed="0"/>
-    <w:lsdException w:name="Colorful Grid Accent 4" w:semiHidden="0" w:uiPriority="73" w:unhideWhenUsed="0"/>
-    <w:lsdException w:name="Light Shading Accent 5" w:semiHidden="0" w:uiPriority="60" w:unhideWhenUsed="0"/>
-    <w:lsdException w:name="Light List Accent 5" w:semiHidden="0" w:uiPriority="61" w:unhideWhenUsed="0"/>
-    <w:lsdException w:name="Light Grid Accent 5" w:semiHidden="0" w:uiPriority="62" w:unhideWhenUsed="0"/>
-    <w:lsdException w:name="Medium Shading 1 Accent 5" w:semiHidden="0" w:uiPriority="63" w:unhideWhenUsed="0"/>
-    <w:lsdException w:name="Medium Shading 2 Accent 5" w:semiHidden="0" w:uiPriority="64" w:unhideWhenUsed="0"/>
-    <w:lsdException w:name="Medium List 1 Accent 5" w:semiHidden="0" w:uiPriority="65" w:unhideWhenUsed="0"/>
-    <w:lsdException w:name="Medium List 2 Accent 5" w:semiHidden="0" w:uiPriority="66" w:unhideWhenUsed="0"/>
-    <w:lsdException w:name="Medium Grid 1 Accent 5" w:semiHidden="0" w:uiPriority="67" w:unhideWhenUsed="0"/>
-    <w:lsdException w:name="Medium Grid 2 Accent 5" w:semiHidden="0" w:uiPriority="68" w:unhideWhenUsed="0"/>
-    <w:lsdException w:name="Medium Grid 3 Accent 5" w:semiHidden="0" w:uiPriority="69" w:unhideWhenUsed="0"/>
-    <w:lsdException w:name="Dark List Accent 5" w:semiHidden="0" w:uiPriority="70" w:unhideWhenUsed="0"/>
-    <w:lsdException w:name="Colorful Shading Accent 5" w:semiHidden="0" w:uiPriority="71" w:unhideWhenUsed="0"/>
-    <w:lsdException w:name="Colorful List Accent 5" w:semiHidden="0" w:uiPriority="72" w:unhideWhenUsed="0"/>
-    <w:lsdException w:name="Colorful Grid Accent 5" w:semiHidden="0" w:uiPriority="73" w:unhideWhenUsed="0"/>
-    <w:lsdException w:name="Light Shading Accent 6" w:semiHidden="0" w:uiPriority="60" w:unhideWhenUsed="0"/>
-    <w:lsdException w:name="Light List Accent 6" w:semiHidden="0" w:uiPriority="61" w:unhideWhenUsed="0"/>
-    <w:lsdException w:name="Light Grid Accent 6" w:semiHidden="0" w:uiPriority="62" w:unhideWhenUsed="0"/>
-    <w:lsdException w:name="Medium Shading 1 Accent 6" w:semiHidden="0" w:uiPriority="63" w:unhideWhenUsed="0"/>
-    <w:lsdException w:name="Medium Shading 2 Accent 6" w:semiHidden="0" w:uiPriority="64" w:unhideWhenUsed="0"/>
-    <w:lsdException w:name="Medium List 1 Accent 6" w:semiHidden="0" w:uiPriority="65" w:unhideWhenUsed="0"/>
-    <w:lsdException w:name="Medium List 2 Accent 6" w:semiHidden="0" w:uiPriority="66" w:unhideWhenUsed="0"/>
-    <w:lsdException w:name="Medium Grid 1 Accent 6" w:semiHidden="0" w:uiPriority="67" w:unhideWhenUsed="0"/>
-    <w:lsdException w:name="Medium Grid 2 Accent 6" w:semiHidden="0" w:uiPriority="68" w:unhideWhenUsed="0"/>
-    <w:lsdException w:name="Medium Grid 3 Accent 6" w:semiHidden="0" w:uiPriority="69" w:unhideWhenUsed="0"/>
-    <w:lsdException w:name="Dark List Accent 6" w:semiHidden="0" w:uiPriority="70" w:unhideWhenUsed="0"/>
-    <w:lsdException w:name="Colorful Shading Accent 6" w:semiHidden="0" w:uiPriority="71" w:unhideWhenUsed="0"/>
-    <w:lsdException w:name="Colorful List Accent 6" w:semiHidden="0" w:uiPriority="72" w:unhideWhenUsed="0"/>
-    <w:lsdException w:name="Colorful Grid Accent 6" w:semiHidden="0" w:uiPriority="73" w:unhideWhenUsed="0"/>
-    <w:lsdException w:name="Subtle Emphasis" w:semiHidden="0" w:uiPriority="19" w:unhideWhenUsed="0" w:qFormat="1"/>
-    <w:lsdException w:name="Intense Emphasis" w:semiHidden="0" w:uiPriority="21" w:unhideWhenUsed="0" w:qFormat="1"/>
-    <w:lsdException w:name="Subtle Reference" w:semiHidden="0" w:uiPriority="31" w:unhideWhenUsed="0" w:qFormat="1"/>
-    <w:lsdException w:name="Intense Reference" w:semiHidden="0" w:uiPriority="32" w:unhideWhenUsed="0" w:qFormat="1"/>
-    <w:lsdException w:name="Book Title" w:semiHidden="0" w:uiPriority="33" w:unhideWhenUsed="0" w:qFormat="1"/>
-    <w:lsdException w:name="Bibliography" w:uiPriority="37"/>
-    <w:lsdException w:name="TOC Heading" w:uiPriority="39" w:qFormat="1"/>
+  <w:latentStyles w:defLockedState="0" w:defUIPriority="99" w:defSemiHidden="0" w:defUnhideWhenUsed="0" w:defQFormat="0" w:count="371">
+    <w:lsdException w:name="Normal" w:uiPriority="0" w:qFormat="1"/>
+    <w:lsdException w:name="heading 1" w:uiPriority="9" w:qFormat="1"/>
+    <w:lsdException w:name="heading 2" w:semiHidden="1" w:uiPriority="9" w:unhideWhenUsed="1" w:qFormat="1"/>
+    <w:lsdException w:name="heading 3" w:semiHidden="1" w:uiPriority="9" w:unhideWhenUsed="1" w:qFormat="1"/>
+    <w:lsdException w:name="heading 4" w:semiHidden="1" w:uiPriority="9" w:unhideWhenUsed="1" w:qFormat="1"/>
+    <w:lsdException w:name="heading 5" w:semiHidden="1" w:uiPriority="9" w:unhideWhenUsed="1" w:qFormat="1"/>
+    <w:lsdException w:name="heading 6" w:semiHidden="1" w:uiPriority="9" w:unhideWhenUsed="1" w:qFormat="1"/>
+    <w:lsdException w:name="heading 7" w:semiHidden="1" w:uiPriority="9" w:unhideWhenUsed="1" w:qFormat="1"/>
+    <w:lsdException w:name="heading 8" w:semiHidden="1" w:uiPriority="9" w:unhideWhenUsed="1" w:qFormat="1"/>
+    <w:lsdException w:name="heading 9" w:semiHidden="1" w:uiPriority="9" w:unhideWhenUsed="1" w:qFormat="1"/>
+    <w:lsdException w:name="index 1" w:semiHidden="1" w:unhideWhenUsed="1"/>
+    <w:lsdException w:name="index 2" w:semiHidden="1" w:unhideWhenUsed="1"/>
+    <w:lsdException w:name="index 3" w:semiHidden="1" w:unhideWhenUsed="1"/>
+    <w:lsdException w:name="index 4" w:semiHidden="1" w:unhideWhenUsed="1"/>
+    <w:lsdException w:name="index 5" w:semiHidden="1" w:unhideWhenUsed="1"/>
+    <w:lsdException w:name="index 6" w:semiHidden="1" w:unhideWhenUsed="1"/>
+    <w:lsdException w:name="index 7" w:semiHidden="1" w:unhideWhenUsed="1"/>
+    <w:lsdException w:name="index 8" w:semiHidden="1" w:unhideWhenUsed="1"/>
+    <w:lsdException w:name="index 9" w:semiHidden="1" w:unhideWhenUsed="1"/>
+    <w:lsdException w:name="toc 1" w:semiHidden="1" w:uiPriority="39" w:unhideWhenUsed="1"/>
+    <w:lsdException w:name="toc 2" w:semiHidden="1" w:uiPriority="39" w:unhideWhenUsed="1"/>
+    <w:lsdException w:name="toc 3" w:semiHidden="1" w:uiPriority="39" w:unhideWhenUsed="1"/>
+    <w:lsdException w:name="toc 4" w:semiHidden="1" w:uiPriority="39" w:unhideWhenUsed="1"/>
+    <w:lsdException w:name="toc 5" w:semiHidden="1" w:uiPriority="39" w:unhideWhenUsed="1"/>
+    <w:lsdException w:name="toc 6" w:semiHidden="1" w:uiPriority="39" w:unhideWhenUsed="1"/>
+    <w:lsdException w:name="toc 7" w:semiHidden="1" w:uiPriority="39" w:unhideWhenUsed="1"/>
+    <w:lsdException w:name="toc 8" w:semiHidden="1" w:uiPriority="39" w:unhideWhenUsed="1"/>
+    <w:lsdException w:name="toc 9" w:semiHidden="1" w:uiPriority="39" w:unhideWhenUsed="1"/>
+    <w:lsdException w:name="Normal Indent" w:semiHidden="1" w:unhideWhenUsed="1"/>
+    <w:lsdException w:name="footnote text" w:semiHidden="1" w:unhideWhenUsed="1"/>
+    <w:lsdException w:name="annotation text" w:semiHidden="1" w:unhideWhenUsed="1"/>
+    <w:lsdException w:name="header" w:semiHidden="1" w:unhideWhenUsed="1"/>
+    <w:lsdException w:name="footer" w:semiHidden="1" w:unhideWhenUsed="1"/>
+    <w:lsdException w:name="index heading" w:semiHidden="1" w:unhideWhenUsed="1"/>
+    <w:lsdException w:name="caption" w:semiHidden="1" w:uiPriority="35" w:unhideWhenUsed="1" w:qFormat="1"/>
+    <w:lsdException w:name="table of figures" w:semiHidden="1" w:unhideWhenUsed="1"/>
+    <w:lsdException w:name="envelope address" w:semiHidden="1" w:unhideWhenUsed="1"/>
+    <w:lsdException w:name="envelope return" w:semiHidden="1" w:unhideWhenUsed="1"/>
+    <w:lsdException w:name="footnote reference" w:semiHidden="1" w:unhideWhenUsed="1"/>
+    <w:lsdException w:name="annotation reference" w:semiHidden="1" w:unhideWhenUsed="1"/>
+    <w:lsdException w:name="line number" w:semiHidden="1" w:unhideWhenUsed="1"/>
+    <w:lsdException w:name="page number" w:semiHidden="1" w:unhideWhenUsed="1"/>
+    <w:lsdException w:name="endnote reference" w:semiHidden="1" w:unhideWhenUsed="1"/>
+    <w:lsdException w:name="endnote text" w:semiHidden="1" w:unhideWhenUsed="1"/>
+    <w:lsdException w:name="table of authorities" w:semiHidden="1" w:unhideWhenUsed="1"/>
+    <w:lsdException w:name="macro" w:semiHidden="1" w:unhideWhenUsed="1"/>
+    <w:lsdException w:name="toa heading" w:semiHidden="1" w:unhideWhenUsed="1"/>
+    <w:lsdException w:name="List" w:semiHidden="1" w:unhideWhenUsed="1"/>
+    <w:lsdException w:name="List Bullet" w:semiHidden="1" w:unhideWhenUsed="1"/>
+    <w:lsdException w:name="List Number" w:semiHidden="1" w:unhideWhenUsed="1"/>
+    <w:lsdException w:name="List 2" w:semiHidden="1" w:unhideWhenUsed="1"/>
+    <w:lsdException w:name="List 3" w:semiHidden="1" w:unhideWhenUsed="1"/>
+    <w:lsdException w:name="List 4" w:semiHidden="1" w:unhideWhenUsed="1"/>
+    <w:lsdException w:name="List 5" w:semiHidden="1" w:unhideWhenUsed="1"/>
+    <w:lsdException w:name="List Bullet 2" w:semiHidden="1" w:unhideWhenUsed="1"/>
+    <w:lsdException w:name="List Bullet 3" w:semiHidden="1" w:unhideWhenUsed="1"/>
+    <w:lsdException w:name="List Bullet 4" w:semiHidden="1" w:unhideWhenUsed="1"/>
+    <w:lsdException w:name="List Bullet 5" w:semiHidden="1" w:unhideWhenUsed="1"/>
+    <w:lsdException w:name="List Number 2" w:semiHidden="1" w:unhideWhenUsed="1"/>
+    <w:lsdException w:name="List Number 3" w:semiHidden="1" w:unhideWhenUsed="1"/>
+    <w:lsdException w:name="List Number 4" w:semiHidden="1" w:unhideWhenUsed="1"/>
+    <w:lsdException w:name="List Number 5" w:semiHidden="1" w:unhideWhenUsed="1"/>
+    <w:lsdException w:name="Title" w:uiPriority="10" w:qFormat="1"/>
+    <w:lsdException w:name="Closing" w:semiHidden="1" w:unhideWhenUsed="1"/>
+    <w:lsdException w:name="Signature" w:semiHidden="1" w:unhideWhenUsed="1"/>
+    <w:lsdException w:name="Default Paragraph Font" w:semiHidden="1" w:uiPriority="1" w:unhideWhenUsed="1"/>
+    <w:lsdException w:name="Body Text" w:semiHidden="1" w:unhideWhenUsed="1"/>
+    <w:lsdException w:name="Body Text Indent" w:semiHidden="1" w:unhideWhenUsed="1"/>
+    <w:lsdException w:name="List Continue" w:semiHidden="1" w:unhideWhenUsed="1"/>
+    <w:lsdException w:name="List Continue 2" w:semiHidden="1" w:unhideWhenUsed="1"/>
+    <w:lsdException w:name="List Continue 3" w:semiHidden="1" w:unhideWhenUsed="1"/>
+    <w:lsdException w:name="List Continue 4" w:semiHidden="1" w:unhideWhenUsed="1"/>
+    <w:lsdException w:name="List Continue 5" w:semiHidden="1" w:unhideWhenUsed="1"/>
+    <w:lsdException w:name="Message Header" w:semiHidden="1" w:unhideWhenUsed="1"/>
+    <w:lsdException w:name="Subtitle" w:uiPriority="11" w:qFormat="1"/>
+    <w:lsdException w:name="Salutation" w:semiHidden="1" w:unhideWhenUsed="1"/>
+    <w:lsdException w:name="Date" w:semiHidden="1" w:unhideWhenUsed="1"/>
+    <w:lsdException w:name="Body Text First Indent" w:semiHidden="1" w:unhideWhenUsed="1"/>
+    <w:lsdException w:name="Body Text First Indent 2" w:semiHidden="1" w:unhideWhenUsed="1"/>
+    <w:lsdException w:name="Note Heading" w:semiHidden="1" w:unhideWhenUsed="1"/>
+    <w:lsdException w:name="Body Text 2" w:semiHidden="1" w:unhideWhenUsed="1"/>
+    <w:lsdException w:name="Body Text 3" w:semiHidden="1" w:unhideWhenUsed="1"/>
+    <w:lsdException w:name="Body Text Indent 2" w:semiHidden="1" w:unhideWhenUsed="1"/>
+    <w:lsdException w:name="Body Text Indent 3" w:semiHidden="1" w:unhideWhenUsed="1"/>
+    <w:lsdException w:name="Block Text" w:semiHidden="1" w:unhideWhenUsed="1"/>
+    <w:lsdException w:name="Hyperlink" w:semiHidden="1" w:unhideWhenUsed="1"/>
+    <w:lsdException w:name="FollowedHyperlink" w:semiHidden="1" w:unhideWhenUsed="1"/>
+    <w:lsdException w:name="Strong" w:uiPriority="22" w:qFormat="1"/>
+    <w:lsdException w:name="Emphasis" w:uiPriority="20" w:qFormat="1"/>
+    <w:lsdException w:name="Document Map" w:semiHidden="1" w:unhideWhenUsed="1"/>
+    <w:lsdException w:name="Plain Text" w:semiHidden="1" w:unhideWhenUsed="1"/>
+    <w:lsdException w:name="E-mail Signature" w:semiHidden="1" w:unhideWhenUsed="1"/>
+    <w:lsdException w:name="HTML Top of Form" w:semiHidden="1" w:unhideWhenUsed="1"/>
+    <w:lsdException w:name="HTML Bottom of Form" w:semiHidden="1" w:unhideWhenUsed="1"/>
+    <w:lsdException w:name="Normal (Web)" w:semiHidden="1" w:unhideWhenUsed="1"/>
+    <w:lsdException w:name="HTML Acronym" w:semiHidden="1" w:unhideWhenUsed="1"/>
+    <w:lsdException w:name="HTML Address" w:semiHidden="1" w:unhideWhenUsed="1"/>
+    <w:lsdException w:name="HTML Cite" w:semiHidden="1" w:unhideWhenUsed="1"/>
+    <w:lsdException w:name="HTML Code" w:semiHidden="1" w:unhideWhenUsed="1"/>
+    <w:lsdException w:name="HTML Definition" w:semiHidden="1" w:unhideWhenUsed="1"/>
+    <w:lsdException w:name="HTML Keyboard" w:semiHidden="1" w:unhideWhenUsed="1"/>
+    <w:lsdException w:name="HTML Preformatted" w:semiHidden="1" w:unhideWhenUsed="1"/>
+    <w:lsdException w:name="HTML Sample" w:semiHidden="1" w:unhideWhenUsed="1"/>
+    <w:lsdException w:name="HTML Typewriter" w:semiHidden="1" w:unhideWhenUsed="1"/>
+    <w:lsdException w:name="HTML Variable" w:semiHidden="1" w:unhideWhenUsed="1"/>
+    <w:lsdException w:name="Normal Table" w:semiHidden="1" w:unhideWhenUsed="1"/>
+    <w:lsdException w:name="annotation subject" w:semiHidden="1" w:unhideWhenUsed="1"/>
+    <w:lsdException w:name="No List" w:semiHidden="1" w:unhideWhenUsed="1"/>
+    <w:lsdException w:name="Outline List 1" w:semiHidden="1" w:unhideWhenUsed="1"/>
+    <w:lsdException w:name="Outline List 2" w:semiHidden="1" w:unhideWhenUsed="1"/>
+    <w:lsdException w:name="Outline List 3" w:semiHidden="1" w:unhideWhenUsed="1"/>
+    <w:lsdException w:name="Table Simple 1" w:semiHidden="1" w:unhideWhenUsed="1"/>
+    <w:lsdException w:name="Table Simple 2" w:semiHidden="1" w:unhideWhenUsed="1"/>
+    <w:lsdException w:name="Table Simple 3" w:semiHidden="1" w:unhideWhenUsed="1"/>
+    <w:lsdException w:name="Table Classic 1" w:semiHidden="1" w:unhideWhenUsed="1"/>
+    <w:lsdException w:name="Table Classic 2" w:semiHidden="1" w:unhideWhenUsed="1"/>
+    <w:lsdException w:name="Table Classic 3" w:semiHidden="1" w:unhideWhenUsed="1"/>
+    <w:lsdException w:name="Table Classic 4" w:semiHidden="1" w:unhideWhenUsed="1"/>
+    <w:lsdException w:name="Table Colorful 1" w:semiHidden="1" w:unhideWhenUsed="1"/>
+    <w:lsdException w:name="Table Colorful 2" w:semiHidden="1" w:unhideWhenUsed="1"/>
+    <w:lsdException w:name="Table Colorful 3" w:semiHidden="1" w:unhideWhenUsed="1"/>
+    <w:lsdException w:name="Table Columns 1" w:semiHidden="1" w:unhideWhenUsed="1"/>
+    <w:lsdException w:name="Table Columns 2" w:semiHidden="1" w:unhideWhenUsed="1"/>
+    <w:lsdException w:name="Table Columns 3" w:semiHidden="1" w:unhideWhenUsed="1"/>
+    <w:lsdException w:name="Table Columns 4" w:semiHidden="1" w:unhideWhenUsed="1"/>
+    <w:lsdException w:name="Table Columns 5" w:semiHidden="1" w:unhideWhenUsed="1"/>
+    <w:lsdException w:name="Table Grid 1" w:semiHidden="1" w:unhideWhenUsed="1"/>
+    <w:lsdException w:name="Table Grid 2" w:semiHidden="1" w:unhideWhenUsed="1"/>
+    <w:lsdException w:name="Table Grid 3" w:semiHidden="1" w:unhideWhenUsed="1"/>
+    <w:lsdException w:name="Table Grid 4" w:semiHidden="1" w:unhideWhenUsed="1"/>
+    <w:lsdException w:name="Table Grid 5" w:semiHidden="1" w:unhideWhenUsed="1"/>
+    <w:lsdException w:name="Table Grid 6" w:semiHidden="1" w:unhideWhenUsed="1"/>
+    <w:lsdException w:name="Table Grid 7" w:semiHidden="1" w:unhideWhenUsed="1"/>
+    <w:lsdException w:name="Table Grid 8" w:semiHidden="1" w:unhideWhenUsed="1"/>
+    <w:lsdException w:name="Table List 1" w:semiHidden="1" w:unhideWhenUsed="1"/>
+    <w:lsdException w:name="Table List 2" w:semiHidden="1" w:unhideWhenUsed="1"/>
+    <w:lsdException w:name="Table List 3" w:semiHidden="1" w:unhideWhenUsed="1"/>
+    <w:lsdException w:name="Table List 4" w:semiHidden="1" w:unhideWhenUsed="1"/>
+    <w:lsdException w:name="Table List 5" w:semiHidden="1" w:unhideWhenUsed="1"/>
+    <w:lsdException w:name="Table List 6" w:semiHidden="1" w:unhideWhenUsed="1"/>
+    <w:lsdException w:name="Table List 7" w:semiHidden="1" w:unhideWhenUsed="1"/>
+    <w:lsdException w:name="Table List 8" w:semiHidden="1" w:unhideWhenUsed="1"/>
+    <w:lsdException w:name="Table 3D effects 1" w:semiHidden="1" w:unhideWhenUsed="1"/>
+    <w:lsdException w:name="Table 3D effects 2" w:semiHidden="1" w:unhideWhenUsed="1"/>
+    <w:lsdException w:name="Table 3D effects 3" w:semiHidden="1" w:unhideWhenUsed="1"/>
+    <w:lsdException w:name="Table Contemporary" w:semiHidden="1" w:unhideWhenUsed="1"/>
+    <w:lsdException w:name="Table Elegant" w:semiHidden="1" w:unhideWhenUsed="1"/>
+    <w:lsdException w:name="Table Professional" w:semiHidden="1" w:unhideWhenUsed="1"/>
+    <w:lsdException w:name="Table Subtle 1" w:semiHidden="1" w:unhideWhenUsed="1"/>
+    <w:lsdException w:name="Table Subtle 2" w:semiHidden="1" w:unhideWhenUsed="1"/>
+    <w:lsdException w:name="Table Web 1" w:semiHidden="1" w:unhideWhenUsed="1"/>
+    <w:lsdException w:name="Table Web 2" w:semiHidden="1" w:unhideWhenUsed="1"/>
+    <w:lsdException w:name="Table Web 3" w:semiHidden="1" w:unhideWhenUsed="1"/>
+    <w:lsdException w:name="Balloon Text" w:semiHidden="1" w:unhideWhenUsed="1"/>
+    <w:lsdException w:name="Table Grid" w:uiPriority="59"/>
+    <w:lsdException w:name="Table Theme" w:semiHidden="1" w:unhideWhenUsed="1"/>
+    <w:lsdException w:name="Placeholder Text" w:semiHidden="1"/>
+    <w:lsdException w:name="No Spacing" w:uiPriority="1" w:qFormat="1"/>
+    <w:lsdException w:name="Light Shading" w:uiPriority="60"/>
+    <w:lsdException w:name="Light List" w:uiPriority="61"/>
+    <w:lsdException w:name="Light Grid" w:uiPriority="62"/>
+    <w:lsdException w:name="Medium Shading 1" w:uiPriority="63"/>
+    <w:lsdException w:name="Medium Shading 2" w:uiPriority="64"/>
+    <w:lsdException w:name="Medium List 1" w:uiPriority="65"/>
+    <w:lsdException w:name="Medium List 2" w:uiPriority="66"/>
+    <w:lsdException w:name="Medium Grid 1" w:uiPriority="67"/>
+    <w:lsdException w:name="Medium Grid 2" w:uiPriority="68"/>
+    <w:lsdException w:name="Medium Grid 3" w:uiPriority="69"/>
+    <w:lsdException w:name="Dark List" w:uiPriority="70"/>
+    <w:lsdException w:name="Colorful Shading" w:uiPriority="71"/>
+    <w:lsdException w:name="Colorful List" w:uiPriority="72"/>
+    <w:lsdException w:name="Colorful Grid" w:uiPriority="73"/>
+    <w:lsdException w:name="Light Shading Accent 1" w:uiPriority="60"/>
+    <w:lsdException w:name="Light List Accent 1" w:uiPriority="61"/>
+    <w:lsdException w:name="Light Grid Accent 1" w:uiPriority="62"/>
+    <w:lsdException w:name="Medium Shading 1 Accent 1" w:uiPriority="63"/>
+    <w:lsdException w:name="Medium Shading 2 Accent 1" w:uiPriority="64"/>
+    <w:lsdException w:name="Medium List 1 Accent 1" w:uiPriority="65"/>
+    <w:lsdException w:name="Revision" w:semiHidden="1"/>
+    <w:lsdException w:name="List Paragraph" w:uiPriority="34" w:qFormat="1"/>
+    <w:lsdException w:name="Quote" w:uiPriority="29" w:qFormat="1"/>
+    <w:lsdException w:name="Intense Quote" w:uiPriority="30" w:qFormat="1"/>
+    <w:lsdException w:name="Medium List 2 Accent 1" w:uiPriority="66"/>
+    <w:lsdException w:name="Medium Grid 1 Accent 1" w:uiPriority="67"/>
+    <w:lsdException w:name="Medium Grid 2 Accent 1" w:uiPriority="68"/>
+    <w:lsdException w:name="Medium Grid 3 Accent 1" w:uiPriority="69"/>
+    <w:lsdException w:name="Dark List Accent 1" w:uiPriority="70"/>
+    <w:lsdException w:name="Colorful Shading Accent 1" w:uiPriority="71"/>
+    <w:lsdException w:name="Colorful List Accent 1" w:uiPriority="72"/>
+    <w:lsdException w:name="Colorful Grid Accent 1" w:uiPriority="73"/>
+    <w:lsdException w:name="Light Shading Accent 2" w:uiPriority="60"/>
+    <w:lsdException w:name="Light List Accent 2" w:uiPriority="61"/>
+    <w:lsdException w:name="Light Grid Accent 2" w:uiPriority="62"/>
+    <w:lsdException w:name="Medium Shading 1 Accent 2" w:uiPriority="63"/>
+    <w:lsdException w:name="Medium Shading 2 Accent 2" w:uiPriority="64"/>
+    <w:lsdException w:name="Medium List 1 Accent 2" w:uiPriority="65"/>
+    <w:lsdException w:name="Medium List 2 Accent 2" w:uiPriority="66"/>
+    <w:lsdException w:name="Medium Grid 1 Accent 2" w:uiPriority="67"/>
+    <w:lsdException w:name="Medium Grid 2 Accent 2" w:uiPriority="68"/>
+    <w:lsdException w:name="Medium Grid 3 Accent 2" w:uiPriority="69"/>
+    <w:lsdException w:name="Dark List Accent 2" w:uiPriority="70"/>
+    <w:lsdException w:name="Colorful Shading Accent 2" w:uiPriority="71"/>
+    <w:lsdException w:name="Colorful List Accent 2" w:uiPriority="72"/>
+    <w:lsdException w:name="Colorful Grid Accent 2" w:uiPriority="73"/>
+    <w:lsdException w:name="Light Shading Accent 3" w:uiPriority="60"/>
+    <w:lsdException w:name="Light List Accent 3" w:uiPriority="61"/>
+    <w:lsdException w:name="Light Grid Accent 3" w:uiPriority="62"/>
+    <w:lsdException w:name="Medium Shading 1 Accent 3" w:uiPriority="63"/>
+    <w:lsdException w:name="Medium Shading 2 Accent 3" w:uiPriority="64"/>
+    <w:lsdException w:name="Medium List 1 Accent 3" w:uiPriority="65"/>
+    <w:lsdException w:name="Medium List 2 Accent 3" w:uiPriority="66"/>
+    <w:lsdException w:name="Medium Grid 1 Accent 3" w:uiPriority="67"/>
+    <w:lsdException w:name="Medium Grid 2 Accent 3" w:uiPriority="68"/>
+    <w:lsdException w:name="Medium Grid 3 Accent 3" w:uiPriority="69"/>
+    <w:lsdException w:name="Dark List Accent 3" w:uiPriority="70"/>
+    <w:lsdException w:name="Colorful Shading Accent 3" w:uiPriority="71"/>
+    <w:lsdException w:name="Colorful List Accent 3" w:uiPriority="72"/>
+    <w:lsdException w:name="Colorful Grid Accent 3" w:uiPriority="73"/>
+    <w:lsdException w:name="Light Shading Accent 4" w:uiPriority="60"/>
+    <w:lsdException w:name="Light List Accent 4" w:uiPriority="61"/>
+    <w:lsdException w:name="Light Grid Accent 4" w:uiPriority="62"/>
+    <w:lsdException w:name="Medium Shading 1 Accent 4" w:uiPriority="63"/>
+    <w:lsdException w:name="Medium Shading 2 Accent 4" w:uiPriority="64"/>
+    <w:lsdException w:name="Medium List 1 Accent 4" w:uiPriority="65"/>
+    <w:lsdException w:name="Medium List 2 Accent 4" w:uiPriority="66"/>
+    <w:lsdException w:name="Medium Grid 1 Accent 4" w:uiPriority="67"/>
+    <w:lsdException w:name="Medium Grid 2 Accent 4" w:uiPriority="68"/>
+    <w:lsdException w:name="Medium Grid 3 Accent 4" w:uiPriority="69"/>
+    <w:lsdException w:name="Dark List Accent 4" w:uiPriority="70"/>
+    <w:lsdException w:name="Colorful Shading Accent 4" w:uiPriority="71"/>
+    <w:lsdException w:name="Colorful List Accent 4" w:uiPriority="72"/>
+    <w:lsdException w:name="Colorful Grid Accent 4" w:uiPriority="73"/>
+    <w:lsdException w:name="Light Shading Accent 5" w:uiPriority="60"/>
+    <w:lsdException w:name="Light List Accent 5" w:uiPriority="61"/>
+    <w:lsdException w:name="Light Grid Accent 5" w:uiPriority="62"/>
+    <w:lsdException w:name="Medium Shading 1 Accent 5" w:uiPriority="63"/>
+    <w:lsdException w:name="Medium Shading 2 Accent 5" w:uiPriority="64"/>
+    <w:lsdException w:name="Medium List 1 Accent 5" w:uiPriority="65"/>
+    <w:lsdException w:name="Medium List 2 Accent 5" w:uiPriority="66"/>
+    <w:lsdException w:name="Medium Grid 1 Accent 5" w:uiPriority="67"/>
+    <w:lsdException w:name="Medium Grid 2 Accent 5" w:uiPriority="68"/>
+    <w:lsdException w:name="Medium Grid 3 Accent 5" w:uiPriority="69"/>
+    <w:lsdException w:name="Dark List Accent 5" w:uiPriority="70"/>
+    <w:lsdException w:name="Colorful Shading Accent 5" w:uiPriority="71"/>
+    <w:lsdException w:name="Colorful List Accent 5" w:uiPriority="72"/>
+    <w:lsdException w:name="Colorful Grid Accent 5" w:uiPriority="73"/>
+    <w:lsdException w:name="Light Shading Accent 6" w:uiPriority="60"/>
+    <w:lsdException w:name="Light List Accent 6" w:uiPriority="61"/>
+    <w:lsdException w:name="Light Grid Accent 6" w:uiPriority="62"/>
+    <w:lsdException w:name="Medium Shading 1 Accent 6" w:uiPriority="63"/>
+    <w:lsdException w:name="Medium Shading 2 Accent 6" w:uiPriority="64"/>
+    <w:lsdException w:name="Medium List 1 Accent 6" w:uiPriority="65"/>
+    <w:lsdException w:name="Medium List 2 Accent 6" w:uiPriority="66"/>
+    <w:lsdException w:name="Medium Grid 1 Accent 6" w:uiPriority="67"/>
+    <w:lsdException w:name="Medium Grid 2 Accent 6" w:uiPriority="68"/>
+    <w:lsdException w:name="Medium Grid 3 Accent 6" w:uiPriority="69"/>
+    <w:lsdException w:name="Dark List Accent 6" w:uiPriority="70"/>
+    <w:lsdException w:name="Colorful Shading Accent 6" w:uiPriority="71"/>
+    <w:lsdException w:name="Colorful List Accent 6" w:uiPriority="72"/>
+    <w:lsdException w:name="Colorful Grid Accent 6" w:uiPriority="73"/>
+    <w:lsdException w:name="Subtle Emphasis" w:uiPriority="19" w:qFormat="1"/>
+    <w:lsdException w:name="Intense Emphasis" w:uiPriority="21" w:qFormat="1"/>
+    <w:lsdException w:name="Subtle Reference" w:uiPriority="31" w:qFormat="1"/>
+    <w:lsdException w:name="Intense Reference" w:uiPriority="32" w:qFormat="1"/>
+    <w:lsdException w:name="Book Title" w:uiPriority="33" w:qFormat="1"/>
+    <w:lsdException w:name="Bibliography" w:semiHidden="1" w:uiPriority="37" w:unhideWhenUsed="1"/>
+    <w:lsdException w:name="TOC Heading" w:semiHidden="1" w:uiPriority="39" w:unhideWhenUsed="1" w:qFormat="1"/>
+    <w:lsdException w:name="Plain Table 1" w:uiPriority="41"/>
+    <w:lsdException w:name="Plain Table 2" w:uiPriority="42"/>
+    <w:lsdException w:name="Plain Table 3" w:uiPriority="43"/>
+    <w:lsdException w:name="Plain Table 4" w:uiPriority="44"/>
+    <w:lsdException w:name="Plain Table 5" w:uiPriority="45"/>
+    <w:lsdException w:name="Grid Table Light" w:uiPriority="40"/>
+    <w:lsdException w:name="Grid Table 1 Light" w:uiPriority="46"/>
+    <w:lsdException w:name="Grid Table 2" w:uiPriority="47"/>
+    <w:lsdException w:name="Grid Table 3" w:uiPriority="48"/>
+    <w:lsdException w:name="Grid Table 4" w:uiPriority="49"/>
+    <w:lsdException w:name="Grid Table 5 Dark" w:uiPriority="50"/>
+    <w:lsdException w:name="Grid Table 6 Colorful" w:uiPriority="51"/>
+    <w:lsdException w:name="Grid Table 7 Colorful" w:uiPriority="52"/>
+    <w:lsdException w:name="Grid Table 1 Light Accent 1" w:uiPriority="46"/>
+    <w:lsdException w:name="Grid Table 2 Accent 1" w:uiPriority="47"/>
+    <w:lsdException w:name="Grid Table 3 Accent 1" w:uiPriority="48"/>
+    <w:lsdException w:name="Grid Table 4 Accent 1" w:uiPriority="49"/>
+    <w:lsdException w:name="Grid Table 5 Dark Accent 1" w:uiPriority="50"/>
+    <w:lsdException w:name="Grid Table 6 Colorful Accent 1" w:uiPriority="51"/>
+    <w:lsdException w:name="Grid Table 7 Colorful Accent 1" w:uiPriority="52"/>
+    <w:lsdException w:name="Grid Table 1 Light Accent 2" w:uiPriority="46"/>
+    <w:lsdException w:name="Grid Table 2 Accent 2" w:uiPriority="47"/>
+    <w:lsdException w:name="Grid Table 3 Accent 2" w:uiPriority="48"/>
+    <w:lsdException w:name="Grid Table 4 Accent 2" w:uiPriority="49"/>
+    <w:lsdException w:name="Grid Table 5 Dark Accent 2" w:uiPriority="50"/>
+    <w:lsdException w:name="Grid Table 6 Colorful Accent 2" w:uiPriority="51"/>
+    <w:lsdException w:name="Grid Table 7 Colorful Accent 2" w:uiPriority="52"/>
+    <w:lsdException w:name="Grid Table 1 Light Accent 3" w:uiPriority="46"/>
+    <w:lsdException w:name="Grid Table 2 Accent 3" w:uiPriority="47"/>
+    <w:lsdException w:name="Grid Table 3 Accent 3" w:uiPriority="48"/>
+    <w:lsdException w:name="Grid Table 4 Accent 3" w:uiPriority="49"/>
+    <w:lsdException w:name="Grid Table 5 Dark Accent 3" w:uiPriority="50"/>
+    <w:lsdException w:name="Grid Table 6 Colorful Accent 3" w:uiPriority="51"/>
+    <w:lsdException w:name="Grid Table 7 Colorful Accent 3" w:uiPriority="52"/>
+    <w:lsdException w:name="Grid Table 1 Light Accent 4" w:uiPriority="46"/>
+    <w:lsdException w:name="Grid Table 2 Accent 4" w:uiPriority="47"/>
+    <w:lsdException w:name="Grid Table 3 Accent 4" w:uiPriority="48"/>
+    <w:lsdException w:name="Grid Table 4 Accent 4" w:uiPriority="49"/>
+    <w:lsdException w:name="Grid Table 5 Dark Accent 4" w:uiPriority="50"/>
+    <w:lsdException w:name="Grid Table 6 Colorful Accent 4" w:uiPriority="51"/>
+    <w:lsdException w:name="Grid Table 7 Colorful Accent 4" w:uiPriority="52"/>
+    <w:lsdException w:name="Grid Table 1 Light Accent 5" w:uiPriority="46"/>
+    <w:lsdException w:name="Grid Table 2 Accent 5" w:uiPriority="47"/>
+    <w:lsdException w:name="Grid Table 3 Accent 5" w:uiPriority="48"/>
+    <w:lsdException w:name="Grid Table 4 Accent 5" w:uiPriority="49"/>
+    <w:lsdException w:name="Grid Table 5 Dark Accent 5" w:uiPriority="50"/>
+    <w:lsdException w:name="Grid Table 6 Colorful Accent 5" w:uiPriority="51"/>
+    <w:lsdException w:name="Grid Table 7 Colorful Accent 5" w:uiPriority="52"/>
+    <w:lsdException w:name="Grid Table 1 Light Accent 6" w:uiPriority="46"/>
+    <w:lsdException w:name="Grid Table 2 Accent 6" w:uiPriority="47"/>
+    <w:lsdException w:name="Grid Table 3 Accent 6" w:uiPriority="48"/>
+    <w:lsdException w:name="Grid Table 4 Accent 6" w:uiPriority="49"/>
+    <w:lsdException w:name="Grid Table 5 Dark Accent 6" w:uiPriority="50"/>
+    <w:lsdException w:name="Grid Table 6 Colorful Accent 6" w:uiPriority="51"/>
+    <w:lsdException w:name="Grid Table 7 Colorful Accent 6" w:uiPriority="52"/>
+    <w:lsdException w:name="List Table 1 Light" w:uiPriority="46"/>
+    <w:lsdException w:name="List Table 2" w:uiPriority="47"/>
+    <w:lsdException w:name="List Table 3" w:uiPriority="48"/>
+    <w:lsdException w:name="List Table 4" w:uiPriority="49"/>
+    <w:lsdException w:name="List Table 5 Dark" w:uiPriority="50"/>
+    <w:lsdException w:name="List Table 6 Colorful" w:uiPriority="51"/>
+    <w:lsdException w:name="List Table 7 Colorful" w:uiPriority="52"/>
+    <w:lsdException w:name="List Table 1 Light Accent 1" w:uiPriority="46"/>
+    <w:lsdException w:name="List Table 2 Accent 1" w:uiPriority="47"/>
+    <w:lsdException w:name="List Table 3 Accent 1" w:uiPriority="48"/>
+    <w:lsdException w:name="List Table 4 Accent 1" w:uiPriority="49"/>
+    <w:lsdException w:name="List Table 5 Dark Accent 1" w:uiPriority="50"/>
+    <w:lsdException w:name="List Table 6 Colorful Accent 1" w:uiPriority="51"/>
+    <w:lsdException w:name="List Table 7 Colorful Accent 1" w:uiPriority="52"/>
+    <w:lsdException w:name="List Table 1 Light Accent 2" w:uiPriority="46"/>
+    <w:lsdException w:name="List Table 2 Accent 2" w:uiPriority="47"/>
+    <w:lsdException w:name="List Table 3 Accent 2" w:uiPriority="48"/>
+    <w:lsdException w:name="List Table 4 Accent 2" w:uiPriority="49"/>
+    <w:lsdException w:name="List Table 5 Dark Accent 2" w:uiPriority="50"/>
+    <w:lsdException w:name="List Table 6 Colorful Accent 2" w:uiPriority="51"/>
+    <w:lsdException w:name="List Table 7 Colorful Accent 2" w:uiPriority="52"/>
+    <w:lsdException w:name="List Table 1 Light Accent 3" w:uiPriority="46"/>
+    <w:lsdException w:name="List Table 2 Accent 3" w:uiPriority="47"/>
+    <w:lsdException w:name="List Table 3 Accent 3" w:uiPriority="48"/>
+    <w:lsdException w:name="List Table 4 Accent 3" w:uiPriority="49"/>
+    <w:lsdException w:name="List Table 5 Dark Accent 3" w:uiPriority="50"/>
+    <w:lsdException w:name="List Table 6 Colorful Accent 3" w:uiPriority="51"/>
+    <w:lsdException w:name="List Table 7 Colorful Accent 3" w:uiPriority="52"/>
+    <w:lsdException w:name="List Table 1 Light Accent 4" w:uiPriority="46"/>
+    <w:lsdException w:name="List Table 2 Accent 4" w:uiPriority="47"/>
+    <w:lsdException w:name="List Table 3 Accent 4" w:uiPriority="48"/>
+    <w:lsdException w:name="List Table 4 Accent 4" w:uiPriority="49"/>
+    <w:lsdException w:name="List Table 5 Dark Accent 4" w:uiPriority="50"/>
+    <w:lsdException w:name="List Table 6 Colorful Accent 4" w:uiPriority="51"/>
+    <w:lsdException w:name="List Table 7 Colorful Accent 4" w:uiPriority="52"/>
+    <w:lsdException w:name="List Table 1 Light Accent 5" w:uiPriority="46"/>
+    <w:lsdException w:name="List Table 2 Accent 5" w:uiPriority="47"/>
+    <w:lsdException w:name="List Table 3 Accent 5" w:uiPriority="48"/>
+    <w:lsdException w:name="List Table 4 Accent 5" w:uiPriority="49"/>
+    <w:lsdException w:name="List Table 5 Dark Accent 5" w:uiPriority="50"/>
+    <w:lsdException w:name="List Table 6 Colorful Accent 5" w:uiPriority="51"/>
+    <w:lsdException w:name="List Table 7 Colorful Accent 5" w:uiPriority="52"/>
+    <w:lsdException w:name="List Table 1 Light Accent 6" w:uiPriority="46"/>
+    <w:lsdException w:name="List Table 2 Accent 6" w:uiPriority="47"/>
+    <w:lsdException w:name="List Table 3 Accent 6" w:uiPriority="48"/>
+    <w:lsdException w:name="List Table 4 Accent 6" w:uiPriority="49"/>
+    <w:lsdException w:name="List Table 5 Dark Accent 6" w:uiPriority="50"/>
+    <w:lsdException w:name="List Table 6 Colorful Accent 6" w:uiPriority="51"/>
+    <w:lsdException w:name="List Table 7 Colorful Accent 6" w:uiPriority="52"/>
   </w:latentStyles>
   <w:style w:type="paragraph" w:default="1" w:styleId="Normal">
     <w:name w:val="Normal"/>
@@ -11865,7 +12839,6 @@
     <w:uiPriority w:val="99"/>
     <w:semiHidden/>
     <w:unhideWhenUsed/>
-    <w:qFormat/>
     <w:tblPr>
       <w:tblInd w:w="0" w:type="dxa"/>
       <w:tblCellMar>
@@ -11985,7 +12958,6 @@
       <w:szCs w:val="28"/>
     </w:rPr>
     <w:tblPr>
-      <w:tblInd w:w="0" w:type="dxa"/>
       <w:tblBorders>
         <w:top w:val="single" w:sz="4" w:space="0" w:color="auto"/>
         <w:left w:val="single" w:sz="4" w:space="0" w:color="auto"/>
@@ -11994,12 +12966,6 @@
         <w:insideH w:val="single" w:sz="4" w:space="0" w:color="auto"/>
         <w:insideV w:val="single" w:sz="4" w:space="0" w:color="auto"/>
       </w:tblBorders>
-      <w:tblCellMar>
-        <w:top w:w="0" w:type="dxa"/>
-        <w:left w:w="108" w:type="dxa"/>
-        <w:bottom w:w="0" w:type="dxa"/>
-        <w:right w:w="108" w:type="dxa"/>
-      </w:tblCellMar>
     </w:tblPr>
   </w:style>
   <w:style w:type="character" w:customStyle="1" w:styleId="Heading7Char">
@@ -12030,8 +12996,8 @@
       <w:rFonts w:cs="Cordia New"/>
     </w:rPr>
   </w:style>
-  <w:style w:type="table" w:customStyle="1" w:styleId="PlainTable1">
-    <w:name w:val="Plain Table 1"/>
+  <w:style w:type="table" w:customStyle="1" w:styleId="PlainTable11">
+    <w:name w:val="Plain Table 11"/>
     <w:basedOn w:val="TableNormal"/>
     <w:uiPriority w:val="41"/>
     <w:rsid w:val="00EF3E22"/>
@@ -12041,7 +13007,6 @@
     <w:tblPr>
       <w:tblStyleRowBandSize w:val="1"/>
       <w:tblStyleColBandSize w:val="1"/>
-      <w:tblInd w:w="0" w:type="dxa"/>
       <w:tblBorders>
         <w:top w:val="single" w:sz="4" w:space="0" w:color="BFBFBF" w:themeColor="background1" w:themeShade="BF"/>
         <w:left w:val="single" w:sz="4" w:space="0" w:color="BFBFBF" w:themeColor="background1" w:themeShade="BF"/>
@@ -12050,12 +13015,6 @@
         <w:insideH w:val="single" w:sz="4" w:space="0" w:color="BFBFBF" w:themeColor="background1" w:themeShade="BF"/>
         <w:insideV w:val="single" w:sz="4" w:space="0" w:color="BFBFBF" w:themeColor="background1" w:themeShade="BF"/>
       </w:tblBorders>
-      <w:tblCellMar>
-        <w:top w:w="0" w:type="dxa"/>
-        <w:left w:w="108" w:type="dxa"/>
-        <w:bottom w:w="0" w:type="dxa"/>
-        <w:right w:w="108" w:type="dxa"/>
-      </w:tblCellMar>
     </w:tblPr>
     <w:tblStylePr w:type="firstRow">
       <w:rPr>
@@ -12824,7 +13783,7 @@
   <a:extraClrSchemeLst/>
   <a:extLst>
     <a:ext uri="{05A4C25C-085E-4340-85A3-A5531E510DB2}">
-      <thm15:themeFamily xmlns="" xmlns:thm15="http://schemas.microsoft.com/office/thememl/2012/main" name="Office Theme" id="{62F939B6-93AF-4DB8-9C6B-D6C7DFDC589F}" vid="{4A3C46E8-61CC-4603-A589-7422A47A8E4A}"/>
+      <thm15:themeFamily xmlns:thm15="http://schemas.microsoft.com/office/thememl/2012/main" name="Office Theme" id="{62F939B6-93AF-4DB8-9C6B-D6C7DFDC589F}" vid="{4A3C46E8-61CC-4603-A589-7422A47A8E4A}"/>
     </a:ext>
   </a:extLst>
 </a:theme>
@@ -12835,7 +13794,7 @@
 </file>
 
 <file path=customXml/itemProps1.xml><?xml version="1.0" encoding="utf-8"?>
-<ds:datastoreItem xmlns:ds="http://schemas.openxmlformats.org/officeDocument/2006/customXml" ds:itemID="{5686E0BF-3148-4A90-9991-68B96E051F49}">
+<ds:datastoreItem xmlns:ds="http://schemas.openxmlformats.org/officeDocument/2006/customXml" ds:itemID="{9738AF0E-5481-42CF-9547-68E994201F15}">
   <ds:schemaRefs>
     <ds:schemaRef ds:uri="http://schemas.openxmlformats.org/officeDocument/2006/bibliography"/>
   </ds:schemaRefs>

</xml_diff>

<commit_message>
SDD update ver 1.1 -User interface not comple yet interface remake ver 1.0
</commit_message>
<xml_diff>
--- a/Document/SDD.docx
+++ b/Document/SDD.docx
@@ -224,7 +224,6 @@
         <w:tab/>
         <w:t xml:space="preserve">  </w:t>
       </w:r>
-      <w:proofErr w:type="spellStart"/>
       <w:r>
         <w:rPr>
           <w:rFonts w:ascii="Times New Roman" w:hAnsi="Times New Roman" w:cs="Times New Roman"/>
@@ -241,9 +240,8 @@
           <w:sz w:val="36"/>
           <w:szCs w:val="36"/>
         </w:rPr>
-        <w:t>ojareonvanich</w:t>
-      </w:r>
-      <w:proofErr w:type="spellEnd"/>
+        <w:t xml:space="preserve">ojareonvanich </w:t>
+      </w:r>
       <w:r>
         <w:rPr>
           <w:rFonts w:ascii="Times New Roman" w:hAnsi="Times New Roman" w:cs="Times New Roman"/>
@@ -251,7 +249,7 @@
           <w:sz w:val="36"/>
           <w:szCs w:val="36"/>
         </w:rPr>
-        <w:t xml:space="preserve"> </w:t>
+        <w:tab/>
       </w:r>
       <w:r>
         <w:rPr>
@@ -260,28 +258,28 @@
           <w:sz w:val="36"/>
           <w:szCs w:val="36"/>
         </w:rPr>
-        <w:tab/>
-      </w:r>
-      <w:r>
+        <w:t>552115018</w:t>
+      </w:r>
+    </w:p>
+    <w:p>
+      <w:pPr>
+        <w:ind w:left="720" w:firstLine="720"/>
         <w:rPr>
           <w:rFonts w:ascii="Times New Roman" w:hAnsi="Times New Roman" w:cs="Times New Roman"/>
           <w:color w:val="000000" w:themeColor="text1"/>
           <w:sz w:val="36"/>
           <w:szCs w:val="36"/>
         </w:rPr>
-        <w:t>552115018</w:t>
-      </w:r>
-    </w:p>
-    <w:p>
-      <w:pPr>
-        <w:ind w:left="720" w:firstLine="720"/>
+      </w:pPr>
+      <w:r>
         <w:rPr>
           <w:rFonts w:ascii="Times New Roman" w:hAnsi="Times New Roman" w:cs="Times New Roman"/>
           <w:color w:val="000000" w:themeColor="text1"/>
           <w:sz w:val="36"/>
           <w:szCs w:val="36"/>
         </w:rPr>
-      </w:pPr>
+        <w:t>Mr</w:t>
+      </w:r>
       <w:r>
         <w:rPr>
           <w:rFonts w:ascii="Times New Roman" w:hAnsi="Times New Roman" w:cs="Times New Roman"/>
@@ -289,7 +287,7 @@
           <w:sz w:val="36"/>
           <w:szCs w:val="36"/>
         </w:rPr>
-        <w:t>Mr</w:t>
+        <w:t>.</w:t>
       </w:r>
       <w:r>
         <w:rPr>
@@ -298,7 +296,7 @@
           <w:sz w:val="36"/>
           <w:szCs w:val="36"/>
         </w:rPr>
-        <w:t>.</w:t>
+        <w:t xml:space="preserve"> </w:t>
       </w:r>
       <w:r>
         <w:rPr>
@@ -307,9 +305,8 @@
           <w:sz w:val="36"/>
           <w:szCs w:val="36"/>
         </w:rPr>
-        <w:t xml:space="preserve"> </w:t>
-      </w:r>
-      <w:proofErr w:type="spellStart"/>
+        <w:t>P</w:t>
+      </w:r>
       <w:r>
         <w:rPr>
           <w:rFonts w:ascii="Times New Roman" w:hAnsi="Times New Roman" w:cs="Times New Roman"/>
@@ -317,7 +314,7 @@
           <w:sz w:val="36"/>
           <w:szCs w:val="36"/>
         </w:rPr>
-        <w:t>P</w:t>
+        <w:t>uttipong</w:t>
       </w:r>
       <w:r>
         <w:rPr>
@@ -326,9 +323,9 @@
           <w:sz w:val="36"/>
           <w:szCs w:val="36"/>
         </w:rPr>
-        <w:t>uttipong</w:t>
-      </w:r>
-      <w:proofErr w:type="spellEnd"/>
+        <w:tab/>
+        <w:t xml:space="preserve">  </w:t>
+      </w:r>
       <w:r>
         <w:rPr>
           <w:rFonts w:ascii="Times New Roman" w:hAnsi="Times New Roman" w:cs="Times New Roman"/>
@@ -336,10 +333,8 @@
           <w:sz w:val="36"/>
           <w:szCs w:val="36"/>
         </w:rPr>
-        <w:tab/>
-        <w:t xml:space="preserve">  </w:t>
-      </w:r>
-      <w:proofErr w:type="spellStart"/>
+        <w:t>T</w:t>
+      </w:r>
       <w:r>
         <w:rPr>
           <w:rFonts w:ascii="Times New Roman" w:hAnsi="Times New Roman" w:cs="Times New Roman"/>
@@ -347,18 +342,8 @@
           <w:sz w:val="36"/>
           <w:szCs w:val="36"/>
         </w:rPr>
-        <w:t>T</w:t>
-      </w:r>
-      <w:r>
-        <w:rPr>
-          <w:rFonts w:ascii="Times New Roman" w:hAnsi="Times New Roman" w:cs="Times New Roman"/>
-          <w:color w:val="000000" w:themeColor="text1"/>
-          <w:sz w:val="36"/>
-          <w:szCs w:val="36"/>
-        </w:rPr>
         <w:t>adang</w:t>
       </w:r>
-      <w:proofErr w:type="spellEnd"/>
       <w:r>
         <w:rPr>
           <w:rFonts w:ascii="Times New Roman" w:hAnsi="Times New Roman" w:cs="Times New Roman"/>
@@ -673,7 +658,6 @@
         </w:rPr>
         <w:t xml:space="preserve"> </w:t>
       </w:r>
-      <w:proofErr w:type="spellStart"/>
       <w:r>
         <w:rPr>
           <w:rFonts w:ascii="Times New Roman" w:hAnsi="Times New Roman" w:cs="Times New Roman"/>
@@ -692,7 +676,6 @@
         </w:rPr>
         <w:t>arinya</w:t>
       </w:r>
-      <w:proofErr w:type="spellEnd"/>
       <w:r>
         <w:rPr>
           <w:rFonts w:ascii="Times New Roman" w:hAnsi="Times New Roman" w:cs="Times New Roman"/>
@@ -709,9 +692,8 @@
           <w:sz w:val="36"/>
           <w:szCs w:val="36"/>
         </w:rPr>
-        <w:t xml:space="preserve"> </w:t>
-      </w:r>
-      <w:proofErr w:type="spellStart"/>
+        <w:t xml:space="preserve"> S</w:t>
+      </w:r>
       <w:r>
         <w:rPr>
           <w:rFonts w:ascii="Times New Roman" w:hAnsi="Times New Roman" w:cs="Times New Roman"/>
@@ -719,7 +701,7 @@
           <w:sz w:val="36"/>
           <w:szCs w:val="36"/>
         </w:rPr>
-        <w:t>S</w:t>
+        <w:t>uwansrikha</w:t>
       </w:r>
       <w:r>
         <w:rPr>
@@ -728,18 +710,8 @@
           <w:sz w:val="36"/>
           <w:szCs w:val="36"/>
         </w:rPr>
-        <w:t>uwansrikha</w:t>
-      </w:r>
-      <w:r>
-        <w:rPr>
-          <w:rFonts w:ascii="Times New Roman" w:hAnsi="Times New Roman" w:cs="Times New Roman"/>
-          <w:color w:val="000000" w:themeColor="text1"/>
-          <w:sz w:val="36"/>
-          <w:szCs w:val="36"/>
-        </w:rPr>
         <w:t>m</w:t>
       </w:r>
-      <w:proofErr w:type="spellEnd"/>
     </w:p>
     <w:p>
       <w:pPr>
@@ -1310,7 +1282,6 @@
         </w:rPr>
         <w:t xml:space="preserve">Thitipun </w:t>
       </w:r>
-      <w:proofErr w:type="spellStart"/>
       <w:r>
         <w:rPr>
           <w:rFonts w:ascii="Times New Roman" w:hAnsi="Times New Roman" w:cs="Times New Roman"/>
@@ -1318,9 +1289,17 @@
           <w:color w:val="000000" w:themeColor="text1"/>
           <w:sz w:val="20"/>
         </w:rPr>
-        <w:t>Tojareonvanich</w:t>
-      </w:r>
-      <w:proofErr w:type="spellEnd"/>
+        <w:t>Tojareonvanich, *</w:t>
+      </w:r>
+      <w:r>
+        <w:rPr>
+          <w:rFonts w:ascii="Times New Roman" w:hAnsi="Times New Roman" w:cs="Times New Roman"/>
+          <w:b/>
+          <w:color w:val="000000" w:themeColor="text1"/>
+          <w:sz w:val="20"/>
+        </w:rPr>
+        <w:t>PT</w:t>
+      </w:r>
       <w:r>
         <w:rPr>
           <w:rFonts w:ascii="Times New Roman" w:hAnsi="Times New Roman" w:cs="Times New Roman"/>
@@ -1328,7 +1307,7 @@
           <w:color w:val="000000" w:themeColor="text1"/>
           <w:sz w:val="20"/>
         </w:rPr>
-        <w:t>, *</w:t>
+        <w:t xml:space="preserve"> = Puttipong Tadang, *</w:t>
       </w:r>
       <w:r>
         <w:rPr>
@@ -1337,7 +1316,7 @@
           <w:color w:val="000000" w:themeColor="text1"/>
           <w:sz w:val="20"/>
         </w:rPr>
-        <w:t>PT</w:t>
+        <w:t>PS</w:t>
       </w:r>
       <w:r>
         <w:rPr>
@@ -1346,9 +1325,8 @@
           <w:color w:val="000000" w:themeColor="text1"/>
           <w:sz w:val="20"/>
         </w:rPr>
-        <w:t xml:space="preserve"> = </w:t>
-      </w:r>
-      <w:proofErr w:type="spellStart"/>
+        <w:t xml:space="preserve"> = Parinya</w:t>
+      </w:r>
       <w:r>
         <w:rPr>
           <w:rFonts w:ascii="Times New Roman" w:hAnsi="Times New Roman" w:cs="Times New Roman"/>
@@ -1356,9 +1334,8 @@
           <w:color w:val="000000" w:themeColor="text1"/>
           <w:sz w:val="20"/>
         </w:rPr>
-        <w:t>Puttipong</w:t>
-      </w:r>
-      <w:proofErr w:type="spellEnd"/>
+        <w:t xml:space="preserve"> </w:t>
+      </w:r>
       <w:r>
         <w:rPr>
           <w:rFonts w:ascii="Times New Roman" w:hAnsi="Times New Roman" w:cs="Times New Roman"/>
@@ -1366,77 +1343,8 @@
           <w:color w:val="000000" w:themeColor="text1"/>
           <w:sz w:val="20"/>
         </w:rPr>
-        <w:t xml:space="preserve"> </w:t>
-      </w:r>
-      <w:proofErr w:type="spellStart"/>
-      <w:r>
-        <w:rPr>
-          <w:rFonts w:ascii="Times New Roman" w:hAnsi="Times New Roman" w:cs="Times New Roman"/>
-          <w:bCs/>
-          <w:color w:val="000000" w:themeColor="text1"/>
-          <w:sz w:val="20"/>
-        </w:rPr>
-        <w:t>Tadang</w:t>
-      </w:r>
-      <w:proofErr w:type="spellEnd"/>
-      <w:r>
-        <w:rPr>
-          <w:rFonts w:ascii="Times New Roman" w:hAnsi="Times New Roman" w:cs="Times New Roman"/>
-          <w:bCs/>
-          <w:color w:val="000000" w:themeColor="text1"/>
-          <w:sz w:val="20"/>
-        </w:rPr>
-        <w:t>, *</w:t>
-      </w:r>
-      <w:r>
-        <w:rPr>
-          <w:rFonts w:ascii="Times New Roman" w:hAnsi="Times New Roman" w:cs="Times New Roman"/>
-          <w:b/>
-          <w:color w:val="000000" w:themeColor="text1"/>
-          <w:sz w:val="20"/>
-        </w:rPr>
-        <w:t>PS</w:t>
-      </w:r>
-      <w:r>
-        <w:rPr>
-          <w:rFonts w:ascii="Times New Roman" w:hAnsi="Times New Roman" w:cs="Times New Roman"/>
-          <w:bCs/>
-          <w:color w:val="000000" w:themeColor="text1"/>
-          <w:sz w:val="20"/>
-        </w:rPr>
-        <w:t xml:space="preserve"> = </w:t>
-      </w:r>
-      <w:proofErr w:type="spellStart"/>
-      <w:r>
-        <w:rPr>
-          <w:rFonts w:ascii="Times New Roman" w:hAnsi="Times New Roman" w:cs="Times New Roman"/>
-          <w:bCs/>
-          <w:color w:val="000000" w:themeColor="text1"/>
-          <w:sz w:val="20"/>
-        </w:rPr>
-        <w:t>Parinya</w:t>
-      </w:r>
-      <w:proofErr w:type="spellEnd"/>
-      <w:r>
-        <w:rPr>
-          <w:rFonts w:ascii="Times New Roman" w:hAnsi="Times New Roman" w:cs="Times New Roman"/>
-          <w:bCs/>
-          <w:color w:val="000000" w:themeColor="text1"/>
-          <w:sz w:val="20"/>
-        </w:rPr>
-        <w:t xml:space="preserve"> </w:t>
-      </w:r>
-      <w:proofErr w:type="spellStart"/>
-      <w:r>
-        <w:rPr>
-          <w:rFonts w:ascii="Times New Roman" w:hAnsi="Times New Roman" w:cs="Times New Roman"/>
-          <w:bCs/>
-          <w:color w:val="000000" w:themeColor="text1"/>
-          <w:sz w:val="20"/>
-        </w:rPr>
         <w:t>Suwansrikham</w:t>
       </w:r>
-      <w:proofErr w:type="spellEnd"/>
     </w:p>
     <w:p>
       <w:pPr>
@@ -1483,25 +1391,14 @@
           <w:szCs w:val="24"/>
         </w:rPr>
       </w:pPr>
-      <w:proofErr w:type="spellStart"/>
-      <w:r>
-        <w:rPr>
-          <w:rFonts w:ascii="Times New Roman" w:hAnsi="Times New Roman" w:cs="Times New Roman"/>
-          <w:color w:val="000000" w:themeColor="text1"/>
-          <w:sz w:val="24"/>
-          <w:szCs w:val="24"/>
-        </w:rPr>
-        <w:t>Mr.Thitipun</w:t>
-      </w:r>
-      <w:proofErr w:type="spellEnd"/>
-      <w:r>
-        <w:rPr>
-          <w:rFonts w:ascii="Times New Roman" w:hAnsi="Times New Roman" w:cs="Times New Roman"/>
-          <w:color w:val="000000" w:themeColor="text1"/>
-          <w:sz w:val="24"/>
-          <w:szCs w:val="24"/>
-        </w:rPr>
-        <w:t xml:space="preserve"> </w:t>
+      <w:r>
+        <w:rPr>
+          <w:rFonts w:ascii="Times New Roman" w:hAnsi="Times New Roman" w:cs="Times New Roman"/>
+          <w:color w:val="000000" w:themeColor="text1"/>
+          <w:sz w:val="24"/>
+          <w:szCs w:val="24"/>
+        </w:rPr>
+        <w:t xml:space="preserve">Mr.Thitipun </w:t>
       </w:r>
       <w:r>
         <w:rPr>
@@ -1512,7 +1409,6 @@
         </w:rPr>
         <w:tab/>
       </w:r>
-      <w:proofErr w:type="spellStart"/>
       <w:r>
         <w:rPr>
           <w:rFonts w:ascii="Times New Roman" w:hAnsi="Times New Roman" w:cs="Times New Roman"/>
@@ -1522,7 +1418,6 @@
         </w:rPr>
         <w:t>Tojareonvanich</w:t>
       </w:r>
-      <w:proofErr w:type="spellEnd"/>
     </w:p>
     <w:p>
       <w:pPr>
@@ -1534,25 +1429,14 @@
           <w:szCs w:val="24"/>
         </w:rPr>
       </w:pPr>
-      <w:proofErr w:type="spellStart"/>
-      <w:r>
-        <w:rPr>
-          <w:rFonts w:ascii="Times New Roman" w:hAnsi="Times New Roman" w:cs="Times New Roman"/>
-          <w:color w:val="000000" w:themeColor="text1"/>
-          <w:sz w:val="24"/>
-          <w:szCs w:val="24"/>
-        </w:rPr>
-        <w:t>Mr.Puttipong</w:t>
-      </w:r>
-      <w:proofErr w:type="spellEnd"/>
-      <w:r>
-        <w:rPr>
-          <w:rFonts w:ascii="Times New Roman" w:hAnsi="Times New Roman" w:cs="Times New Roman"/>
-          <w:color w:val="000000" w:themeColor="text1"/>
-          <w:sz w:val="24"/>
-          <w:szCs w:val="24"/>
-        </w:rPr>
-        <w:t xml:space="preserve"> </w:t>
+      <w:r>
+        <w:rPr>
+          <w:rFonts w:ascii="Times New Roman" w:hAnsi="Times New Roman" w:cs="Times New Roman"/>
+          <w:color w:val="000000" w:themeColor="text1"/>
+          <w:sz w:val="24"/>
+          <w:szCs w:val="24"/>
+        </w:rPr>
+        <w:t xml:space="preserve">Mr.Puttipong </w:t>
       </w:r>
       <w:r>
         <w:rPr>
@@ -1563,7 +1447,6 @@
         </w:rPr>
         <w:tab/>
       </w:r>
-      <w:proofErr w:type="spellStart"/>
       <w:r>
         <w:rPr>
           <w:rFonts w:ascii="Times New Roman" w:hAnsi="Times New Roman" w:cs="Times New Roman"/>
@@ -1573,7 +1456,6 @@
         </w:rPr>
         <w:t>Tadang</w:t>
       </w:r>
-      <w:proofErr w:type="spellEnd"/>
     </w:p>
     <w:p>
       <w:pPr>
@@ -3070,7 +2952,6 @@
         </w:rPr>
       </w:pPr>
       <w:bookmarkStart w:id="2" w:name="_Toc426666480"/>
-      <w:proofErr w:type="gramStart"/>
       <w:r>
         <w:rPr>
           <w:rFonts w:ascii="Times New Roman" w:hAnsi="Times New Roman" w:cs="Times New Roman"/>
@@ -3096,7 +2977,6 @@
         <w:t>Objective</w:t>
       </w:r>
       <w:bookmarkEnd w:id="2"/>
-      <w:proofErr w:type="gramEnd"/>
     </w:p>
     <w:p>
       <w:pPr>
@@ -3157,27 +3037,7 @@
           <w:sz w:val="24"/>
           <w:szCs w:val="24"/>
         </w:rPr>
-        <w:t xml:space="preserve">is to provide a </w:t>
-      </w:r>
-      <w:proofErr w:type="spellStart"/>
-      <w:r>
-        <w:rPr>
-          <w:rFonts w:ascii="Times New Roman" w:hAnsi="Times New Roman" w:cs="Times New Roman"/>
-          <w:color w:val="000000" w:themeColor="text1"/>
-          <w:sz w:val="24"/>
-          <w:szCs w:val="24"/>
-        </w:rPr>
-        <w:t>desription</w:t>
-      </w:r>
-      <w:proofErr w:type="spellEnd"/>
-      <w:r>
-        <w:rPr>
-          <w:rFonts w:ascii="Times New Roman" w:hAnsi="Times New Roman" w:cs="Times New Roman"/>
-          <w:color w:val="000000" w:themeColor="text1"/>
-          <w:sz w:val="24"/>
-          <w:szCs w:val="24"/>
-        </w:rPr>
-        <w:t xml:space="preserve"> of the design of a system fully enough to allow software development to proceed with an understanding what is to be built and how it is expected to be</w:t>
+        <w:t>is to provide a desription of the design of a system fully enough to allow software development to proceed with an understanding what is to be built and how it is expected to be</w:t>
       </w:r>
       <w:r>
         <w:rPr>
@@ -3269,27 +3129,7 @@
           <w:sz w:val="24"/>
           <w:szCs w:val="24"/>
         </w:rPr>
-        <w:t xml:space="preserve">description of the details for the software and system to be built. This </w:t>
-      </w:r>
-      <w:proofErr w:type="spellStart"/>
-      <w:r>
-        <w:rPr>
-          <w:rFonts w:ascii="Times New Roman" w:hAnsi="Times New Roman" w:cs="Times New Roman"/>
-          <w:color w:val="000000" w:themeColor="text1"/>
-          <w:sz w:val="24"/>
-          <w:szCs w:val="24"/>
-        </w:rPr>
-        <w:t>documennt</w:t>
-      </w:r>
-      <w:proofErr w:type="spellEnd"/>
-      <w:r>
-        <w:rPr>
-          <w:rFonts w:ascii="Times New Roman" w:hAnsi="Times New Roman" w:cs="Times New Roman"/>
-          <w:color w:val="000000" w:themeColor="text1"/>
-          <w:sz w:val="24"/>
-          <w:szCs w:val="24"/>
-        </w:rPr>
-        <w:t xml:space="preserve"> is based on the project proposal, project plan and software requirement specification. It contains detailed design, method design, class design, sequence diagram, entity relationship diagram and user interface design. It h</w:t>
+        <w:t>description of the details for the software and system to be built. This documennt is based on the project proposal, project plan and software requirement specification. It contains detailed design, method design, class design, sequence diagram, entity relationship diagram and user interface design. It h</w:t>
       </w:r>
       <w:r>
         <w:rPr>
@@ -3326,7 +3166,6 @@
         </w:rPr>
       </w:pPr>
       <w:bookmarkStart w:id="3" w:name="_Toc426666481"/>
-      <w:proofErr w:type="gramStart"/>
       <w:r>
         <w:rPr>
           <w:rFonts w:ascii="Times New Roman" w:hAnsi="Times New Roman" w:cs="Times New Roman"/>
@@ -3343,14 +3182,7 @@
         <w:rPr>
           <w:rFonts w:ascii="Times New Roman" w:hAnsi="Times New Roman" w:cs="Times New Roman"/>
         </w:rPr>
-        <w:t>Project</w:t>
-      </w:r>
-      <w:proofErr w:type="gramEnd"/>
-      <w:r>
-        <w:rPr>
-          <w:rFonts w:ascii="Times New Roman" w:hAnsi="Times New Roman" w:cs="Times New Roman"/>
-        </w:rPr>
-        <w:t xml:space="preserve"> Scope</w:t>
+        <w:t>Project Scope</w:t>
       </w:r>
       <w:bookmarkEnd w:id="3"/>
     </w:p>
@@ -3956,6 +3788,7 @@
       <w:pPr>
         <w:pStyle w:val="Heading2"/>
         <w:rPr>
+          <w:rFonts w:ascii="Times New Roman" w:hAnsi="Times New Roman" w:cs="Times New Roman"/>
           <w:sz w:val="10"/>
           <w:szCs w:val="4"/>
         </w:rPr>
@@ -4042,13 +3875,6 @@
           <w:szCs w:val="24"/>
         </w:rPr>
         <w:tab/>
-      </w:r>
-      <w:r>
-        <w:rPr>
-          <w:rFonts w:ascii="Times New Roman" w:hAnsi="Times New Roman" w:cs="Times New Roman"/>
-          <w:sz w:val="24"/>
-          <w:szCs w:val="24"/>
-        </w:rPr>
         <w:t>Software Design Document</w:t>
       </w:r>
     </w:p>
@@ -4101,13 +3927,6 @@
           <w:szCs w:val="24"/>
         </w:rPr>
         <w:tab/>
-      </w:r>
-      <w:r>
-        <w:rPr>
-          <w:rFonts w:ascii="Times New Roman" w:hAnsi="Times New Roman" w:cs="Times New Roman"/>
-          <w:sz w:val="24"/>
-          <w:szCs w:val="24"/>
-        </w:rPr>
         <w:t>Class Diagram</w:t>
       </w:r>
     </w:p>
@@ -4160,13 +3979,6 @@
           <w:szCs w:val="24"/>
         </w:rPr>
         <w:tab/>
-      </w:r>
-      <w:r>
-        <w:rPr>
-          <w:rFonts w:ascii="Times New Roman" w:hAnsi="Times New Roman" w:cs="Times New Roman"/>
-          <w:sz w:val="24"/>
-          <w:szCs w:val="24"/>
-        </w:rPr>
         <w:t>Sequence Diagram</w:t>
       </w:r>
     </w:p>
@@ -4219,13 +4031,6 @@
           <w:szCs w:val="24"/>
         </w:rPr>
         <w:tab/>
-      </w:r>
-      <w:r>
-        <w:rPr>
-          <w:rFonts w:ascii="Times New Roman" w:hAnsi="Times New Roman" w:cs="Times New Roman"/>
-          <w:sz w:val="24"/>
-          <w:szCs w:val="24"/>
-        </w:rPr>
         <w:t>Software Requirement Specification</w:t>
       </w:r>
     </w:p>
@@ -4278,13 +4083,6 @@
           <w:szCs w:val="24"/>
         </w:rPr>
         <w:tab/>
-      </w:r>
-      <w:r>
-        <w:rPr>
-          <w:rFonts w:ascii="Times New Roman" w:hAnsi="Times New Roman" w:cs="Times New Roman"/>
-          <w:sz w:val="24"/>
-          <w:szCs w:val="24"/>
-        </w:rPr>
         <w:t>User Requirement Specification</w:t>
       </w:r>
     </w:p>
@@ -4337,13 +4135,6 @@
           <w:szCs w:val="24"/>
         </w:rPr>
         <w:tab/>
-      </w:r>
-      <w:r>
-        <w:rPr>
-          <w:rFonts w:ascii="Times New Roman" w:hAnsi="Times New Roman" w:cs="Times New Roman"/>
-          <w:sz w:val="24"/>
-          <w:szCs w:val="24"/>
-        </w:rPr>
         <w:t>User Interface</w:t>
       </w:r>
     </w:p>
@@ -4449,23 +4240,13 @@
         </w:rPr>
         <w:tab/>
       </w:r>
-      <w:proofErr w:type="gramStart"/>
-      <w:r>
-        <w:rPr>
-          <w:rFonts w:ascii="Times New Roman" w:hAnsi="Times New Roman" w:cs="Times New Roman"/>
-          <w:sz w:val="24"/>
-          <w:szCs w:val="24"/>
-        </w:rPr>
-        <w:t>A</w:t>
-      </w:r>
-      <w:proofErr w:type="gramEnd"/>
-      <w:r>
-        <w:rPr>
-          <w:rFonts w:ascii="Times New Roman" w:hAnsi="Times New Roman" w:cs="Times New Roman"/>
-          <w:sz w:val="24"/>
-          <w:szCs w:val="24"/>
-        </w:rPr>
-        <w:t xml:space="preserve"> sequence diagram is an interaction diagram that shows how processes operate with one another and in what order. A sequence diagram shows object interactions arranged in time sequence. It depicts the objects and classes involved in the scenario and the sequence of messages exchanged between the objects needed to carry out the functionality of the scenario.</w:t>
+      <w:r>
+        <w:rPr>
+          <w:rFonts w:ascii="Times New Roman" w:hAnsi="Times New Roman" w:cs="Times New Roman"/>
+          <w:sz w:val="24"/>
+          <w:szCs w:val="24"/>
+        </w:rPr>
+        <w:t>A sequence diagram is an interaction diagram that shows how processes operate with one another and in what order. A sequence diagram shows object interactions arranged in time sequence. It depicts the objects and classes involved in the scenario and the sequence of messages exchanged between the objects needed to carry out the functionality of the scenario.</w:t>
       </w:r>
     </w:p>
     <w:p>
@@ -4513,21 +4294,7 @@
         <w:tab/>
       </w:r>
       <w:r>
-        <w:t xml:space="preserve">User interface (UI) is everything designed into an </w:t>
-      </w:r>
-      <w:proofErr w:type="spellStart"/>
-      <w:r>
-        <w:t>informa-tion</w:t>
-      </w:r>
-      <w:proofErr w:type="spellEnd"/>
-      <w:r>
-        <w:t xml:space="preserve"> device with whic</w:t>
-      </w:r>
-      <w:r>
-        <w:t>h a human being may interact -</w:t>
-      </w:r>
-      <w:r>
-        <w:t xml:space="preserve">including display screen, keyboard, mouse, light pen, the appearance of a desktop, illuminated characters, help messages, and how an application program or a Web site invites interaction and responds to it. </w:t>
+        <w:t xml:space="preserve">User interface (UI) is everything designed into an informa-tion device with which a human being may interact -including display screen, keyboard, mouse, light pen, the appearance of a desktop, illuminated characters, help messages, and how an application program or a Web site invites interaction and responds to it. </w:t>
       </w:r>
     </w:p>
     <w:p>
@@ -4932,9 +4699,13 @@
     <w:p>
       <w:pPr>
         <w:pStyle w:val="Heading1"/>
-      </w:pPr>
-      <w:r>
-        <w:rPr>
+        <w:rPr>
+          <w:rFonts w:ascii="Times New Roman" w:hAnsi="Times New Roman" w:cs="Times New Roman"/>
+        </w:rPr>
+      </w:pPr>
+      <w:r>
+        <w:rPr>
+          <w:rFonts w:ascii="Times New Roman" w:hAnsi="Times New Roman" w:cs="Times New Roman"/>
           <w:noProof/>
         </w:rPr>
         <w:drawing>
@@ -4999,27 +4770,14 @@
       <w:r>
         <w:t xml:space="preserve">Figure </w:t>
       </w:r>
-      <w:r>
-        <w:fldChar w:fldCharType="begin"/>
-      </w:r>
-      <w:r>
-        <w:instrText xml:space="preserve"> SEQ Figure \* ARABIC </w:instrText>
-      </w:r>
-      <w:r>
-        <w:fldChar w:fldCharType="separate"/>
-      </w:r>
-      <w:r>
-        <w:rPr>
-          <w:noProof/>
-        </w:rPr>
-        <w:t>1</w:t>
-      </w:r>
-      <w:r>
-        <w:rPr>
-          <w:noProof/>
-        </w:rPr>
-        <w:fldChar w:fldCharType="end"/>
-      </w:r>
+      <w:fldSimple w:instr=" SEQ Figure \* ARABIC ">
+        <w:r>
+          <w:rPr>
+            <w:noProof/>
+          </w:rPr>
+          <w:t>1</w:t>
+        </w:r>
+      </w:fldSimple>
       <w:r>
         <w:t xml:space="preserve">: </w:t>
       </w:r>
@@ -5031,7 +4789,13 @@
         <w:t>System Architecture (Overview)</w:t>
       </w:r>
     </w:p>
-    <w:p/>
+    <w:p>
+      <w:pPr>
+        <w:rPr>
+          <w:rFonts w:ascii="Times New Roman" w:hAnsi="Times New Roman" w:cs="Times New Roman"/>
+        </w:rPr>
+      </w:pPr>
+    </w:p>
     <w:p>
       <w:pPr>
         <w:pStyle w:val="Default"/>
@@ -5234,7 +4998,7 @@
       </w:r>
       <w:r>
         <w:rPr>
-          <w:rFonts w:ascii="Times New Roman" w:hAnsi="Times New Roman" w:cs="Angsana New"/>
+          <w:rFonts w:ascii="Times New Roman" w:hAnsi="Times New Roman" w:cs="Times New Roman"/>
           <w:noProof/>
           <w:color w:val="222222"/>
           <w:sz w:val="24"/>
@@ -5367,15 +5131,7 @@
           <w:sz w:val="24"/>
           <w:szCs w:val="24"/>
         </w:rPr>
-        <w:t xml:space="preserve"> </w:t>
-      </w:r>
-      <w:r>
-        <w:rPr>
-          <w:rFonts w:ascii="Times New Roman" w:hAnsi="Times New Roman" w:cs="Times New Roman"/>
-          <w:sz w:val="24"/>
-          <w:szCs w:val="24"/>
-        </w:rPr>
-        <w:t xml:space="preserve">It can create both standalone and server </w:t>
+        <w:t xml:space="preserve"> It can create both standalone and server </w:t>
       </w:r>
       <w:r>
         <w:rPr>
@@ -5384,7 +5140,15 @@
           <w:sz w:val="24"/>
           <w:szCs w:val="24"/>
         </w:rPr>
-        <w:t xml:space="preserve">database. </w:t>
+        <w:t>database. Moreover, it</w:t>
+      </w:r>
+      <w:r>
+        <w:rPr>
+          <w:rFonts w:ascii="Times New Roman" w:hAnsi="Times New Roman" w:cs="Times New Roman"/>
+          <w:sz w:val="24"/>
+          <w:szCs w:val="24"/>
+        </w:rPr>
+        <w:t xml:space="preserve"> also </w:t>
       </w:r>
       <w:r>
         <w:rPr>
@@ -5393,7 +5157,15 @@
           <w:sz w:val="24"/>
           <w:szCs w:val="24"/>
         </w:rPr>
-        <w:t>Moreover,</w:t>
+        <w:t>supports</w:t>
+      </w:r>
+      <w:r>
+        <w:rPr>
+          <w:rFonts w:ascii="Times New Roman" w:hAnsi="Times New Roman" w:cs="Times New Roman"/>
+          <w:sz w:val="24"/>
+          <w:szCs w:val="24"/>
+        </w:rPr>
+        <w:t xml:space="preserve"> many development </w:t>
       </w:r>
       <w:r>
         <w:rPr>
@@ -5402,49 +5174,6 @@
           <w:sz w:val="24"/>
           <w:szCs w:val="24"/>
         </w:rPr>
-        <w:t xml:space="preserve"> it</w:t>
-      </w:r>
-      <w:r>
-        <w:rPr>
-          <w:rFonts w:ascii="Times New Roman" w:hAnsi="Times New Roman" w:cs="Times New Roman"/>
-          <w:sz w:val="24"/>
-          <w:szCs w:val="24"/>
-        </w:rPr>
-        <w:t xml:space="preserve"> also </w:t>
-      </w:r>
-      <w:r>
-        <w:rPr>
-          <w:rFonts w:ascii="Times New Roman" w:hAnsi="Times New Roman" w:cs="Times New Roman"/>
-          <w:noProof/>
-          <w:sz w:val="24"/>
-          <w:szCs w:val="24"/>
-        </w:rPr>
-        <w:t>support</w:t>
-      </w:r>
-      <w:r>
-        <w:rPr>
-          <w:rFonts w:ascii="Times New Roman" w:hAnsi="Times New Roman" w:cs="Times New Roman"/>
-          <w:noProof/>
-          <w:sz w:val="24"/>
-          <w:szCs w:val="24"/>
-        </w:rPr>
-        <w:t>s</w:t>
-      </w:r>
-      <w:r>
-        <w:rPr>
-          <w:rFonts w:ascii="Times New Roman" w:hAnsi="Times New Roman" w:cs="Times New Roman"/>
-          <w:sz w:val="24"/>
-          <w:szCs w:val="24"/>
-        </w:rPr>
-        <w:t xml:space="preserve"> many development </w:t>
-      </w:r>
-      <w:r>
-        <w:rPr>
-          <w:rFonts w:ascii="Times New Roman" w:hAnsi="Times New Roman" w:cs="Times New Roman"/>
-          <w:noProof/>
-          <w:sz w:val="24"/>
-          <w:szCs w:val="24"/>
-        </w:rPr>
         <w:t>tools.</w:t>
       </w:r>
       <w:r>
@@ -5453,15 +5182,7 @@
           <w:sz w:val="24"/>
           <w:szCs w:val="24"/>
         </w:rPr>
-        <w:t xml:space="preserve"> </w:t>
-      </w:r>
-      <w:r>
-        <w:rPr>
-          <w:rFonts w:ascii="Times New Roman" w:hAnsi="Times New Roman" w:cs="Times New Roman"/>
-          <w:sz w:val="24"/>
-          <w:szCs w:val="24"/>
-        </w:rPr>
-        <w:t>[22]</w:t>
+        <w:t xml:space="preserve"> [22]</w:t>
       </w:r>
     </w:p>
     <w:p>
@@ -5536,6 +5257,9 @@
         </w:rPr>
       </w:pPr>
       <w:r>
+        <w:rPr>
+          <w:rFonts w:ascii="Times New Roman" w:hAnsi="Times New Roman" w:cs="Times New Roman"/>
+        </w:rPr>
         <w:tab/>
       </w:r>
       <w:r>
@@ -5546,29 +5270,7 @@
           <w:sz w:val="24"/>
           <w:szCs w:val="24"/>
         </w:rPr>
-        <w:t xml:space="preserve">This section shows the packages and their classes that support the features described in SRS for Registration system, QR code reader and </w:t>
-      </w:r>
-      <w:proofErr w:type="spellStart"/>
-      <w:r>
-        <w:rPr>
-          <w:rFonts w:ascii="Times New Roman" w:hAnsi="Times New Roman" w:cs="Times New Roman"/>
-          <w:b w:val="0"/>
-          <w:bCs/>
-          <w:sz w:val="24"/>
-          <w:szCs w:val="24"/>
-        </w:rPr>
-        <w:t>genenator</w:t>
-      </w:r>
-      <w:proofErr w:type="spellEnd"/>
-      <w:r>
-        <w:rPr>
-          <w:rFonts w:ascii="Times New Roman" w:hAnsi="Times New Roman" w:cs="Times New Roman"/>
-          <w:b w:val="0"/>
-          <w:bCs/>
-          <w:sz w:val="24"/>
-          <w:szCs w:val="24"/>
-        </w:rPr>
-        <w:t xml:space="preserve"> system and attendance checking system. It describes the relationships between the classes and packages presented in diagram. The design of core APIs that support the features is also described. More detailed information of classes is in the Class Description section.</w:t>
+        <w:t>This section shows the packages and their classes that support the features described in SRS for Registration system, QR code reader and genenator system and attendance checking system. It describes the relationships between the classes and packages presented in diagram. The design of core APIs that support the features is also described. More detailed information of classes is in the Class Description section.</w:t>
       </w:r>
     </w:p>
     <w:p>
@@ -5680,6 +5382,14 @@
         <w:t>Chapter Five | Sequence Diagram</w:t>
       </w:r>
       <w:bookmarkEnd w:id="13"/>
+    </w:p>
+    <w:p>
+      <w:pPr>
+        <w:rPr>
+          <w:rFonts w:ascii="Times New Roman" w:hAnsi="Times New Roman" w:cs="Times New Roman"/>
+          <w:color w:val="000000" w:themeColor="text1"/>
+        </w:rPr>
+      </w:pPr>
     </w:p>
     <w:p>
       <w:pPr>
@@ -5741,6 +5451,9 @@
     <w:p>
       <w:pPr>
         <w:pStyle w:val="Heading1"/>
+        <w:rPr>
+          <w:rFonts w:ascii="Times New Roman" w:hAnsi="Times New Roman" w:cs="Times New Roman"/>
+        </w:rPr>
       </w:pPr>
     </w:p>
     <w:p>
@@ -5773,6 +5486,245 @@
           <w:szCs w:val="24"/>
         </w:rPr>
       </w:pPr>
+    </w:p>
+    <w:p>
+      <w:pPr>
+        <w:ind w:firstLine="720"/>
+        <w:jc w:val="center"/>
+        <w:rPr>
+          <w:rFonts w:ascii="Times New Roman" w:hAnsi="Times New Roman" w:cs="Times New Roman"/>
+          <w:color w:val="000000" w:themeColor="text1"/>
+          <w:sz w:val="24"/>
+          <w:szCs w:val="24"/>
+        </w:rPr>
+      </w:pPr>
+      <w:r>
+        <w:rPr>
+          <w:rFonts w:ascii="Times New Roman" w:hAnsi="Times New Roman" w:cs="Times New Roman"/>
+          <w:noProof/>
+          <w:color w:val="000000" w:themeColor="text1"/>
+          <w:sz w:val="24"/>
+          <w:szCs w:val="24"/>
+        </w:rPr>
+        <w:drawing>
+          <wp:inline distT="0" distB="0" distL="0" distR="0">
+            <wp:extent cx="3429000" cy="6096000"/>
+            <wp:effectExtent l="0" t="0" r="0" b="0"/>
+            <wp:docPr id="2" name="Picture 2" descr="C:\Users\Thitipun\Documents\Senior_PG\Document\JUSTInterface\Default-0-Login-26949073.png"/>
+            <wp:cNvGraphicFramePr>
+              <a:graphicFrameLocks xmlns:a="http://schemas.openxmlformats.org/drawingml/2006/main" noChangeAspect="1"/>
+            </wp:cNvGraphicFramePr>
+            <a:graphic xmlns:a="http://schemas.openxmlformats.org/drawingml/2006/main">
+              <a:graphicData uri="http://schemas.openxmlformats.org/drawingml/2006/picture">
+                <pic:pic xmlns:pic="http://schemas.openxmlformats.org/drawingml/2006/picture">
+                  <pic:nvPicPr>
+                    <pic:cNvPr id="0" name="Picture 2" descr="C:\Users\Thitipun\Documents\Senior_PG\Document\JUSTInterface\Default-0-Login-26949073.png"/>
+                    <pic:cNvPicPr>
+                      <a:picLocks noChangeAspect="1" noChangeArrowheads="1"/>
+                    </pic:cNvPicPr>
+                  </pic:nvPicPr>
+                  <pic:blipFill>
+                    <a:blip r:embed="rId9">
+                      <a:extLst>
+                        <a:ext uri="{28A0092B-C50C-407E-A947-70E740481C1C}">
+                          <a14:useLocalDpi xmlns:a14="http://schemas.microsoft.com/office/drawing/2010/main" val="0"/>
+                        </a:ext>
+                      </a:extLst>
+                    </a:blip>
+                    <a:srcRect/>
+                    <a:stretch>
+                      <a:fillRect/>
+                    </a:stretch>
+                  </pic:blipFill>
+                  <pic:spPr bwMode="auto">
+                    <a:xfrm>
+                      <a:off x="0" y="0"/>
+                      <a:ext cx="3429000" cy="6096000"/>
+                    </a:xfrm>
+                    <a:prstGeom prst="rect">
+                      <a:avLst/>
+                    </a:prstGeom>
+                    <a:noFill/>
+                    <a:ln>
+                      <a:noFill/>
+                    </a:ln>
+                  </pic:spPr>
+                </pic:pic>
+              </a:graphicData>
+            </a:graphic>
+          </wp:inline>
+        </w:drawing>
+      </w:r>
+    </w:p>
+    <w:p>
+      <w:pPr>
+        <w:ind w:firstLine="720"/>
+        <w:rPr>
+          <w:rFonts w:ascii="Times New Roman" w:hAnsi="Times New Roman" w:cs="Times New Roman"/>
+          <w:color w:val="000000" w:themeColor="text1"/>
+          <w:sz w:val="24"/>
+          <w:szCs w:val="24"/>
+        </w:rPr>
+      </w:pPr>
+    </w:p>
+    <w:p>
+      <w:pPr>
+        <w:ind w:firstLine="720"/>
+        <w:rPr>
+          <w:rFonts w:ascii="Times New Roman" w:hAnsi="Times New Roman" w:cs="Times New Roman"/>
+          <w:color w:val="000000" w:themeColor="text1"/>
+          <w:sz w:val="24"/>
+          <w:szCs w:val="24"/>
+        </w:rPr>
+      </w:pPr>
+      <w:r>
+        <w:rPr>
+          <w:rFonts w:ascii="Times New Roman" w:hAnsi="Times New Roman" w:cs="Times New Roman"/>
+          <w:b/>
+          <w:bCs/>
+          <w:color w:val="000000" w:themeColor="text1"/>
+          <w:sz w:val="24"/>
+          <w:szCs w:val="24"/>
+        </w:rPr>
+        <w:t xml:space="preserve">Description: </w:t>
+      </w:r>
+      <w:r>
+        <w:rPr>
+          <w:rFonts w:ascii="Times New Roman" w:hAnsi="Times New Roman" w:cs="Times New Roman"/>
+          <w:color w:val="000000" w:themeColor="text1"/>
+          <w:sz w:val="24"/>
+          <w:szCs w:val="24"/>
+        </w:rPr>
+        <w:t xml:space="preserve">This is the Login page </w:t>
+      </w:r>
+      <w:r>
+        <w:rPr>
+          <w:rFonts w:ascii="Times New Roman" w:hAnsi="Times New Roman" w:cs="Times New Roman"/>
+          <w:color w:val="000000" w:themeColor="text1"/>
+          <w:sz w:val="24"/>
+          <w:szCs w:val="24"/>
+        </w:rPr>
+        <w:t>of</w:t>
+      </w:r>
+      <w:r>
+        <w:rPr>
+          <w:rFonts w:ascii="Times New Roman" w:hAnsi="Times New Roman" w:cs="Times New Roman"/>
+          <w:color w:val="000000" w:themeColor="text1"/>
+          <w:sz w:val="24"/>
+          <w:szCs w:val="24"/>
+        </w:rPr>
+        <w:t xml:space="preserve"> </w:t>
+      </w:r>
+      <w:r>
+        <w:rPr>
+          <w:rFonts w:ascii="Times New Roman" w:hAnsi="Times New Roman" w:cs="Times New Roman"/>
+          <w:color w:val="000000" w:themeColor="text1"/>
+          <w:sz w:val="24"/>
+          <w:szCs w:val="24"/>
+        </w:rPr>
+        <w:t>“</w:t>
+      </w:r>
+      <w:r>
+        <w:rPr>
+          <w:rFonts w:ascii="Times New Roman" w:hAnsi="Times New Roman" w:cs="Times New Roman"/>
+          <w:color w:val="000000" w:themeColor="text1"/>
+          <w:sz w:val="24"/>
+          <w:szCs w:val="24"/>
+        </w:rPr>
+        <w:t xml:space="preserve">School Bus Tracking And Attendance Checking” application. There are four function for users. They are “Login” function, user can </w:t>
+      </w:r>
+      <w:r>
+        <w:rPr>
+          <w:rFonts w:ascii="Times New Roman" w:hAnsi="Times New Roman" w:cs="Times New Roman"/>
+          <w:sz w:val="24"/>
+          <w:szCs w:val="24"/>
+        </w:rPr>
+        <w:t xml:space="preserve">login to </w:t>
+      </w:r>
+      <w:r>
+        <w:rPr>
+          <w:rFonts w:ascii="Times New Roman" w:hAnsi="Times New Roman" w:cs="Times New Roman"/>
+          <w:sz w:val="24"/>
+          <w:szCs w:val="24"/>
+        </w:rPr>
+        <w:lastRenderedPageBreak/>
+        <w:t xml:space="preserve">application by authentication user system that check registered user’s information from the </w:t>
+      </w:r>
+      <w:r>
+        <w:rPr>
+          <w:rFonts w:ascii="Times New Roman" w:hAnsi="Times New Roman" w:cs="Times New Roman"/>
+          <w:sz w:val="24"/>
+          <w:szCs w:val="24"/>
+        </w:rPr>
+        <w:t>database</w:t>
+      </w:r>
+      <w:r>
+        <w:rPr>
+          <w:rFonts w:ascii="Times New Roman" w:hAnsi="Times New Roman" w:cs="Times New Roman"/>
+          <w:color w:val="000000" w:themeColor="text1"/>
+          <w:sz w:val="24"/>
+          <w:szCs w:val="24"/>
+        </w:rPr>
+        <w:t xml:space="preserve"> (</w:t>
+      </w:r>
+      <w:r>
+        <w:rPr>
+          <w:rFonts w:ascii="Times New Roman" w:hAnsi="Times New Roman" w:cs="Times New Roman"/>
+          <w:color w:val="000000" w:themeColor="text1"/>
+          <w:sz w:val="24"/>
+          <w:szCs w:val="24"/>
+        </w:rPr>
+        <w:t>1).</w:t>
+      </w:r>
+      <w:r>
+        <w:rPr>
+          <w:rFonts w:ascii="Times New Roman" w:hAnsi="Times New Roman" w:cs="Times New Roman"/>
+          <w:color w:val="000000" w:themeColor="text1"/>
+          <w:sz w:val="24"/>
+          <w:szCs w:val="24"/>
+        </w:rPr>
+        <w:t xml:space="preserve"> “Forgot password?” function, incase user cannot remember password to login to the application (2). “Create new account” function, this is the register function for school bus driver user. “</w:t>
+      </w:r>
+      <w:r>
+        <w:rPr>
+          <w:rFonts w:ascii="Times New Roman" w:hAnsi="Times New Roman" w:cs="Times New Roman"/>
+          <w:color w:val="FF0000"/>
+          <w:sz w:val="24"/>
+          <w:szCs w:val="24"/>
+        </w:rPr>
+        <w:t>contact us” function,</w:t>
+      </w:r>
+      <w:r>
+        <w:rPr>
+          <w:rFonts w:ascii="Times New Roman" w:hAnsi="Times New Roman" w:cs="Times New Roman"/>
+          <w:color w:val="000000" w:themeColor="text1"/>
+          <w:sz w:val="24"/>
+          <w:szCs w:val="24"/>
+        </w:rPr>
+        <w:t xml:space="preserve"> .</w:t>
+      </w:r>
+    </w:p>
+    <w:p>
+      <w:pPr>
+        <w:ind w:firstLine="720"/>
+        <w:rPr>
+          <w:rFonts w:ascii="Times New Roman" w:hAnsi="Times New Roman" w:cs="Times New Roman"/>
+          <w:color w:val="000000" w:themeColor="text1"/>
+          <w:sz w:val="24"/>
+          <w:szCs w:val="24"/>
+        </w:rPr>
+      </w:pPr>
+    </w:p>
+    <w:p>
+      <w:pPr>
+        <w:ind w:firstLine="720"/>
+        <w:rPr>
+          <w:rFonts w:ascii="Times New Roman" w:hAnsi="Times New Roman" w:cs="Times New Roman"/>
+          <w:color w:val="000000" w:themeColor="text1"/>
+          <w:sz w:val="24"/>
+          <w:szCs w:val="24"/>
+        </w:rPr>
+      </w:pPr>
       <w:r>
         <w:rPr>
           <w:rFonts w:ascii="Times New Roman" w:hAnsi="Times New Roman" w:cs="Times New Roman"/>
@@ -5784,21 +5736,30 @@
       </w:r>
       <w:r>
         <w:rPr>
-          <w:rFonts w:ascii="Tahoma" w:eastAsia="Times New Roman" w:hAnsi="Tahoma" w:cs="Tahoma"/>
-          <w:color w:val="000000" w:themeColor="text1"/>
-          <w:sz w:val="24"/>
-          <w:szCs w:val="24"/>
-        </w:rPr>
-        <w:t>Register interface</w:t>
-      </w:r>
-      <w:r>
-        <w:rPr>
-          <w:rFonts w:ascii="Tahoma" w:eastAsia="Times New Roman" w:hAnsi="Tahoma" w:cs="Tahoma"/>
-          <w:color w:val="000000" w:themeColor="text1"/>
-          <w:sz w:val="24"/>
-          <w:szCs w:val="24"/>
-        </w:rPr>
-        <w:t xml:space="preserve"> for School bus</w:t>
+          <w:rFonts w:ascii="Times New Roman" w:eastAsia="Times New Roman" w:hAnsi="Times New Roman" w:cs="Times New Roman"/>
+          <w:color w:val="000000" w:themeColor="text1"/>
+          <w:sz w:val="24"/>
+          <w:szCs w:val="24"/>
+        </w:rPr>
+        <w:t>Register page</w:t>
+      </w:r>
+      <w:r>
+        <w:rPr>
+          <w:rFonts w:ascii="Times New Roman" w:eastAsia="Times New Roman" w:hAnsi="Times New Roman" w:cs="Times New Roman"/>
+          <w:color w:val="000000" w:themeColor="text1"/>
+          <w:sz w:val="24"/>
+          <w:szCs w:val="24"/>
+        </w:rPr>
+        <w:t xml:space="preserve"> for s</w:t>
+      </w:r>
+      <w:r>
+        <w:rPr>
+          <w:rFonts w:ascii="Times New Roman" w:eastAsia="Times New Roman" w:hAnsi="Times New Roman" w:cs="Times New Roman"/>
+          <w:color w:val="000000" w:themeColor="text1"/>
+          <w:sz w:val="24"/>
+          <w:szCs w:val="24"/>
+        </w:rPr>
+        <w:t>chool bus</w:t>
       </w:r>
       <w:r>
         <w:rPr>
@@ -5820,42 +5781,543 @@
           <w:szCs w:val="24"/>
         </w:rPr>
       </w:pPr>
-      <w:r>
-        <w:rPr>
-          <w:rFonts w:ascii="Times New Roman" w:hAnsi="Times New Roman" w:cs="Times New Roman"/>
-          <w:color w:val="000000" w:themeColor="text1"/>
-          <w:sz w:val="24"/>
-          <w:szCs w:val="24"/>
-        </w:rPr>
-        <w:t>UI-03</w:t>
-      </w:r>
-      <w:r>
-        <w:rPr>
-          <w:rFonts w:ascii="Times New Roman" w:hAnsi="Times New Roman" w:cs="Times New Roman"/>
-          <w:color w:val="000000" w:themeColor="text1"/>
-          <w:sz w:val="24"/>
-          <w:szCs w:val="24"/>
-        </w:rPr>
-        <w:t xml:space="preserve">: </w:t>
-      </w:r>
-      <w:r>
-        <w:rPr>
-          <w:rFonts w:ascii="Tahoma" w:eastAsia="Times New Roman" w:hAnsi="Tahoma" w:cs="Tahoma"/>
-          <w:color w:val="000000" w:themeColor="text1"/>
-          <w:sz w:val="24"/>
-          <w:szCs w:val="24"/>
-        </w:rPr>
-        <w:t>Register interface</w:t>
-      </w:r>
-      <w:r>
-        <w:rPr>
-          <w:rFonts w:ascii="Tahoma" w:eastAsia="Times New Roman" w:hAnsi="Tahoma" w:cs="Tahoma"/>
+    </w:p>
+    <w:p>
+      <w:pPr>
+        <w:ind w:firstLine="720"/>
+        <w:jc w:val="center"/>
+        <w:rPr>
+          <w:rFonts w:ascii="Times New Roman" w:hAnsi="Times New Roman" w:cs="Times New Roman"/>
+          <w:color w:val="000000" w:themeColor="text1"/>
+          <w:sz w:val="24"/>
+          <w:szCs w:val="24"/>
+        </w:rPr>
+      </w:pPr>
+      <w:r>
+        <w:rPr>
+          <w:rFonts w:ascii="Times New Roman" w:hAnsi="Times New Roman" w:cs="Times New Roman"/>
+          <w:noProof/>
+          <w:color w:val="000000" w:themeColor="text1"/>
+          <w:sz w:val="24"/>
+          <w:szCs w:val="24"/>
+        </w:rPr>
+        <w:drawing>
+          <wp:inline distT="0" distB="0" distL="0" distR="0">
+            <wp:extent cx="3429000" cy="6096000"/>
+            <wp:effectExtent l="0" t="0" r="0" b="0"/>
+            <wp:docPr id="3" name="Picture 3" descr="C:\Users\Thitipun\Documents\Senior_PG\Document\JUSTInterface\Default-6-RegisterForDriver-26949079.png"/>
+            <wp:cNvGraphicFramePr>
+              <a:graphicFrameLocks xmlns:a="http://schemas.openxmlformats.org/drawingml/2006/main" noChangeAspect="1"/>
+            </wp:cNvGraphicFramePr>
+            <a:graphic xmlns:a="http://schemas.openxmlformats.org/drawingml/2006/main">
+              <a:graphicData uri="http://schemas.openxmlformats.org/drawingml/2006/picture">
+                <pic:pic xmlns:pic="http://schemas.openxmlformats.org/drawingml/2006/picture">
+                  <pic:nvPicPr>
+                    <pic:cNvPr id="0" name="Picture 3" descr="C:\Users\Thitipun\Documents\Senior_PG\Document\JUSTInterface\Default-6-RegisterForDriver-26949079.png"/>
+                    <pic:cNvPicPr>
+                      <a:picLocks noChangeAspect="1" noChangeArrowheads="1"/>
+                    </pic:cNvPicPr>
+                  </pic:nvPicPr>
+                  <pic:blipFill>
+                    <a:blip r:embed="rId10">
+                      <a:extLst>
+                        <a:ext uri="{28A0092B-C50C-407E-A947-70E740481C1C}">
+                          <a14:useLocalDpi xmlns:a14="http://schemas.microsoft.com/office/drawing/2010/main" val="0"/>
+                        </a:ext>
+                      </a:extLst>
+                    </a:blip>
+                    <a:srcRect/>
+                    <a:stretch>
+                      <a:fillRect/>
+                    </a:stretch>
+                  </pic:blipFill>
+                  <pic:spPr bwMode="auto">
+                    <a:xfrm>
+                      <a:off x="0" y="0"/>
+                      <a:ext cx="3429000" cy="6096000"/>
+                    </a:xfrm>
+                    <a:prstGeom prst="rect">
+                      <a:avLst/>
+                    </a:prstGeom>
+                    <a:noFill/>
+                    <a:ln>
+                      <a:noFill/>
+                    </a:ln>
+                  </pic:spPr>
+                </pic:pic>
+              </a:graphicData>
+            </a:graphic>
+          </wp:inline>
+        </w:drawing>
+      </w:r>
+    </w:p>
+    <w:p>
+      <w:pPr>
+        <w:ind w:firstLine="720"/>
+        <w:jc w:val="center"/>
+        <w:rPr>
+          <w:rFonts w:ascii="Times New Roman" w:hAnsi="Times New Roman" w:cs="Times New Roman"/>
+          <w:color w:val="000000" w:themeColor="text1"/>
+          <w:sz w:val="24"/>
+          <w:szCs w:val="24"/>
+        </w:rPr>
+      </w:pPr>
+    </w:p>
+    <w:p>
+      <w:pPr>
+        <w:ind w:firstLine="720"/>
+        <w:rPr>
+          <w:rFonts w:ascii="Times New Roman" w:hAnsi="Times New Roman" w:cs="Times New Roman"/>
+          <w:color w:val="000000" w:themeColor="text1"/>
+          <w:sz w:val="24"/>
+          <w:szCs w:val="24"/>
+        </w:rPr>
+      </w:pPr>
+      <w:r>
+        <w:rPr>
+          <w:rFonts w:ascii="Times New Roman" w:hAnsi="Times New Roman" w:cs="Times New Roman"/>
+          <w:color w:val="000000" w:themeColor="text1"/>
+          <w:sz w:val="24"/>
+          <w:szCs w:val="24"/>
+        </w:rPr>
+        <w:lastRenderedPageBreak/>
+        <w:tab/>
+      </w:r>
+      <w:r>
+        <w:rPr>
+          <w:rFonts w:ascii="Times New Roman" w:hAnsi="Times New Roman" w:cs="Times New Roman"/>
+          <w:b/>
+          <w:bCs/>
+          <w:color w:val="000000" w:themeColor="text1"/>
+          <w:sz w:val="24"/>
+          <w:szCs w:val="24"/>
+        </w:rPr>
+        <w:t>Description:</w:t>
+      </w:r>
+      <w:r>
+        <w:rPr>
+          <w:rFonts w:ascii="Times New Roman" w:hAnsi="Times New Roman" w:cs="Times New Roman"/>
+          <w:color w:val="000000" w:themeColor="text1"/>
+          <w:sz w:val="24"/>
+          <w:szCs w:val="24"/>
+        </w:rPr>
+        <w:t xml:space="preserve"> This is</w:t>
+      </w:r>
+      <w:r>
+        <w:rPr>
+          <w:rFonts w:ascii="Times New Roman" w:hAnsi="Times New Roman" w:cs="Times New Roman"/>
+          <w:color w:val="000000" w:themeColor="text1"/>
+          <w:sz w:val="24"/>
+          <w:szCs w:val="24"/>
+        </w:rPr>
+        <w:t xml:space="preserve"> </w:t>
+      </w:r>
+      <w:r>
+        <w:rPr>
+          <w:rFonts w:ascii="Times New Roman" w:eastAsia="Times New Roman" w:hAnsi="Times New Roman" w:cs="Times New Roman"/>
+          <w:color w:val="000000" w:themeColor="text1"/>
+          <w:sz w:val="24"/>
+          <w:szCs w:val="24"/>
+        </w:rPr>
+        <w:t>r</w:t>
+      </w:r>
+      <w:r>
+        <w:rPr>
+          <w:rFonts w:ascii="Times New Roman" w:eastAsia="Times New Roman" w:hAnsi="Times New Roman" w:cs="Times New Roman"/>
+          <w:color w:val="000000" w:themeColor="text1"/>
+          <w:sz w:val="24"/>
+          <w:szCs w:val="24"/>
+        </w:rPr>
+        <w:t>egister page</w:t>
+      </w:r>
+      <w:r>
+        <w:rPr>
+          <w:rFonts w:ascii="Times New Roman" w:eastAsia="Times New Roman" w:hAnsi="Times New Roman" w:cs="Times New Roman"/>
+          <w:color w:val="000000" w:themeColor="text1"/>
+          <w:sz w:val="24"/>
+          <w:szCs w:val="24"/>
+        </w:rPr>
+        <w:t xml:space="preserve"> for s</w:t>
+      </w:r>
+      <w:r>
+        <w:rPr>
+          <w:rFonts w:ascii="Times New Roman" w:eastAsia="Times New Roman" w:hAnsi="Times New Roman" w:cs="Times New Roman"/>
+          <w:color w:val="000000" w:themeColor="text1"/>
+          <w:sz w:val="24"/>
+          <w:szCs w:val="24"/>
+        </w:rPr>
+        <w:t>chool bus</w:t>
+      </w:r>
+      <w:r>
+        <w:rPr>
+          <w:rFonts w:ascii="Times New Roman" w:hAnsi="Times New Roman" w:cs="Times New Roman"/>
+          <w:color w:val="000000" w:themeColor="text1"/>
+          <w:sz w:val="24"/>
+          <w:szCs w:val="24"/>
+        </w:rPr>
+        <w:t xml:space="preserve"> driver</w:t>
+      </w:r>
+      <w:r>
+        <w:rPr>
+          <w:rFonts w:ascii="Times New Roman" w:hAnsi="Times New Roman" w:cs="Times New Roman"/>
+          <w:color w:val="000000" w:themeColor="text1"/>
+          <w:sz w:val="24"/>
+          <w:szCs w:val="24"/>
+        </w:rPr>
+        <w:t xml:space="preserve"> of </w:t>
+      </w:r>
+      <w:r>
+        <w:rPr>
+          <w:rFonts w:ascii="Times New Roman" w:hAnsi="Times New Roman" w:cs="Times New Roman"/>
+          <w:color w:val="000000" w:themeColor="text1"/>
+          <w:sz w:val="24"/>
+          <w:szCs w:val="24"/>
+        </w:rPr>
+        <w:t>“School Bus Tracking And Attendance Checking” application.</w:t>
+      </w:r>
+      <w:r>
+        <w:rPr>
+          <w:rFonts w:ascii="Times New Roman" w:hAnsi="Times New Roman" w:cs="Times New Roman"/>
+          <w:color w:val="000000" w:themeColor="text1"/>
+          <w:sz w:val="24"/>
+          <w:szCs w:val="24"/>
+        </w:rPr>
+        <w:t xml:space="preserve"> User can register to the application </w:t>
+      </w:r>
+      <w:r>
+        <w:rPr>
+          <w:rFonts w:ascii="Times New Roman" w:hAnsi="Times New Roman" w:cs="Times New Roman"/>
+          <w:color w:val="000000" w:themeColor="text1"/>
+          <w:sz w:val="24"/>
+          <w:szCs w:val="24"/>
+        </w:rPr>
+        <w:t>by fill his/her information to register as school bus driver. T</w:t>
+      </w:r>
+      <w:r>
+        <w:rPr>
+          <w:rFonts w:ascii="Times New Roman" w:hAnsi="Times New Roman" w:cs="Times New Roman"/>
+          <w:color w:val="000000" w:themeColor="text1"/>
+          <w:sz w:val="24"/>
+          <w:szCs w:val="24"/>
+        </w:rPr>
+        <w:t>here is one function, “SIGN UP” function to register user to the application</w:t>
+      </w:r>
+      <w:r>
+        <w:rPr>
+          <w:rFonts w:ascii="Times New Roman" w:hAnsi="Times New Roman" w:cs="Times New Roman"/>
+          <w:color w:val="000000" w:themeColor="text1"/>
+          <w:sz w:val="24"/>
+          <w:szCs w:val="24"/>
+        </w:rPr>
+        <w:t xml:space="preserve"> (1)</w:t>
+      </w:r>
+      <w:r>
+        <w:rPr>
+          <w:rFonts w:ascii="Times New Roman" w:hAnsi="Times New Roman" w:cs="Times New Roman"/>
+          <w:color w:val="000000" w:themeColor="text1"/>
+          <w:sz w:val="24"/>
+          <w:szCs w:val="24"/>
+        </w:rPr>
+        <w:t>.</w:t>
+      </w:r>
+    </w:p>
+    <w:p>
+      <w:pPr>
+        <w:ind w:firstLine="720"/>
+        <w:rPr>
+          <w:rFonts w:ascii="Times New Roman" w:hAnsi="Times New Roman" w:cs="Times New Roman"/>
+          <w:color w:val="000000" w:themeColor="text1"/>
+          <w:sz w:val="24"/>
+          <w:szCs w:val="24"/>
+        </w:rPr>
+      </w:pPr>
+    </w:p>
+    <w:p>
+      <w:pPr>
+        <w:ind w:firstLine="720"/>
+        <w:rPr>
+          <w:rFonts w:ascii="Times New Roman" w:hAnsi="Times New Roman" w:cs="Times New Roman"/>
+          <w:color w:val="000000" w:themeColor="text1"/>
+          <w:sz w:val="24"/>
+          <w:szCs w:val="24"/>
+        </w:rPr>
+      </w:pPr>
+      <w:r>
+        <w:rPr>
+          <w:rFonts w:ascii="Times New Roman" w:hAnsi="Times New Roman" w:cs="Times New Roman"/>
+          <w:color w:val="000000" w:themeColor="text1"/>
+          <w:sz w:val="24"/>
+          <w:szCs w:val="24"/>
+        </w:rPr>
+        <w:t xml:space="preserve">UI-03: </w:t>
+      </w:r>
+      <w:r>
+        <w:rPr>
+          <w:rFonts w:ascii="Times New Roman" w:eastAsia="Times New Roman" w:hAnsi="Times New Roman" w:cs="Times New Roman"/>
+          <w:color w:val="000000" w:themeColor="text1"/>
+          <w:sz w:val="24"/>
+          <w:szCs w:val="24"/>
+        </w:rPr>
+        <w:t>Register interface for Parent</w:t>
+      </w:r>
+      <w:r>
+        <w:rPr>
+          <w:rFonts w:ascii="Times New Roman" w:hAnsi="Times New Roman" w:cs="Times New Roman"/>
+          <w:color w:val="000000" w:themeColor="text1"/>
+          <w:sz w:val="24"/>
+          <w:szCs w:val="24"/>
+        </w:rPr>
+        <w:t>/</w:t>
+      </w:r>
+      <w:r>
+        <w:rPr>
+          <w:rFonts w:ascii="Times New Roman" w:eastAsia="Times New Roman" w:hAnsi="Times New Roman" w:cs="Times New Roman"/>
+          <w:color w:val="000000" w:themeColor="text1"/>
+          <w:sz w:val="24"/>
+          <w:szCs w:val="24"/>
+        </w:rPr>
+        <w:t xml:space="preserve"> </w:t>
+      </w:r>
+      <w:r>
+        <w:rPr>
+          <w:rFonts w:ascii="Times New Roman" w:eastAsia="Times New Roman" w:hAnsi="Times New Roman" w:cs="Times New Roman"/>
+          <w:color w:val="000000" w:themeColor="text1"/>
+          <w:sz w:val="24"/>
+          <w:szCs w:val="24"/>
+        </w:rPr>
+        <w:t>Children</w:t>
+      </w:r>
+    </w:p>
+    <w:p>
+      <w:pPr>
+        <w:ind w:firstLine="720"/>
+        <w:rPr>
+          <w:rFonts w:ascii="Times New Roman" w:hAnsi="Times New Roman" w:cs="Times New Roman"/>
+          <w:color w:val="000000" w:themeColor="text1"/>
+          <w:sz w:val="24"/>
+          <w:szCs w:val="24"/>
+        </w:rPr>
+      </w:pPr>
+    </w:p>
+    <w:p>
+      <w:pPr>
+        <w:ind w:firstLine="720"/>
+        <w:jc w:val="center"/>
+        <w:rPr>
+          <w:rFonts w:ascii="Times New Roman" w:hAnsi="Times New Roman" w:cs="Times New Roman"/>
+          <w:color w:val="000000" w:themeColor="text1"/>
+          <w:sz w:val="24"/>
+          <w:szCs w:val="24"/>
+        </w:rPr>
+      </w:pPr>
+      <w:r>
+        <w:rPr>
+          <w:rFonts w:ascii="Times New Roman" w:hAnsi="Times New Roman" w:cs="Times New Roman"/>
+          <w:noProof/>
+          <w:color w:val="000000" w:themeColor="text1"/>
+          <w:sz w:val="24"/>
+          <w:szCs w:val="24"/>
+        </w:rPr>
+        <w:drawing>
+          <wp:inline distT="0" distB="0" distL="0" distR="0">
+            <wp:extent cx="3429000" cy="6096000"/>
+            <wp:effectExtent l="0" t="0" r="0" b="0"/>
+            <wp:docPr id="4" name="Picture 4" descr="C:\Users\Thitipun\Documents\Senior_PG\Document\JUSTInterface\Default-8-D_AddUser-26949081.png"/>
+            <wp:cNvGraphicFramePr>
+              <a:graphicFrameLocks xmlns:a="http://schemas.openxmlformats.org/drawingml/2006/main" noChangeAspect="1"/>
+            </wp:cNvGraphicFramePr>
+            <a:graphic xmlns:a="http://schemas.openxmlformats.org/drawingml/2006/main">
+              <a:graphicData uri="http://schemas.openxmlformats.org/drawingml/2006/picture">
+                <pic:pic xmlns:pic="http://schemas.openxmlformats.org/drawingml/2006/picture">
+                  <pic:nvPicPr>
+                    <pic:cNvPr id="0" name="Picture 4" descr="C:\Users\Thitipun\Documents\Senior_PG\Document\JUSTInterface\Default-8-D_AddUser-26949081.png"/>
+                    <pic:cNvPicPr>
+                      <a:picLocks noChangeAspect="1" noChangeArrowheads="1"/>
+                    </pic:cNvPicPr>
+                  </pic:nvPicPr>
+                  <pic:blipFill>
+                    <a:blip r:embed="rId11">
+                      <a:extLst>
+                        <a:ext uri="{28A0092B-C50C-407E-A947-70E740481C1C}">
+                          <a14:useLocalDpi xmlns:a14="http://schemas.microsoft.com/office/drawing/2010/main" val="0"/>
+                        </a:ext>
+                      </a:extLst>
+                    </a:blip>
+                    <a:srcRect/>
+                    <a:stretch>
+                      <a:fillRect/>
+                    </a:stretch>
+                  </pic:blipFill>
+                  <pic:spPr bwMode="auto">
+                    <a:xfrm>
+                      <a:off x="0" y="0"/>
+                      <a:ext cx="3429000" cy="6096000"/>
+                    </a:xfrm>
+                    <a:prstGeom prst="rect">
+                      <a:avLst/>
+                    </a:prstGeom>
+                    <a:noFill/>
+                    <a:ln>
+                      <a:noFill/>
+                    </a:ln>
+                  </pic:spPr>
+                </pic:pic>
+              </a:graphicData>
+            </a:graphic>
+          </wp:inline>
+        </w:drawing>
+      </w:r>
+    </w:p>
+    <w:p>
+      <w:pPr>
+        <w:ind w:firstLine="720"/>
+        <w:rPr>
+          <w:rFonts w:ascii="Times New Roman" w:hAnsi="Times New Roman" w:cs="Times New Roman"/>
+          <w:color w:val="000000" w:themeColor="text1"/>
+          <w:sz w:val="24"/>
+          <w:szCs w:val="24"/>
+        </w:rPr>
+      </w:pPr>
+    </w:p>
+    <w:p>
+      <w:pPr>
+        <w:ind w:firstLine="720"/>
+        <w:rPr>
+          <w:rFonts w:ascii="Times New Roman" w:hAnsi="Times New Roman" w:cs="Times New Roman"/>
+          <w:color w:val="000000" w:themeColor="text1"/>
+          <w:sz w:val="24"/>
+          <w:szCs w:val="24"/>
+        </w:rPr>
+      </w:pPr>
+      <w:r>
+        <w:rPr>
+          <w:rFonts w:ascii="Times New Roman" w:hAnsi="Times New Roman" w:cs="Times New Roman"/>
+          <w:color w:val="000000" w:themeColor="text1"/>
+          <w:sz w:val="24"/>
+          <w:szCs w:val="24"/>
+        </w:rPr>
+        <w:lastRenderedPageBreak/>
+        <w:tab/>
+      </w:r>
+      <w:r>
+        <w:rPr>
+          <w:rFonts w:ascii="Times New Roman" w:hAnsi="Times New Roman" w:cs="Times New Roman"/>
+          <w:b/>
+          <w:bCs/>
+          <w:color w:val="000000" w:themeColor="text1"/>
+          <w:sz w:val="24"/>
+          <w:szCs w:val="24"/>
+        </w:rPr>
+        <w:t>Description:</w:t>
+      </w:r>
+      <w:r>
+        <w:rPr>
+          <w:rFonts w:ascii="Times New Roman" w:hAnsi="Times New Roman" w:cs="Times New Roman"/>
+          <w:color w:val="000000" w:themeColor="text1"/>
+          <w:sz w:val="24"/>
+          <w:szCs w:val="24"/>
+        </w:rPr>
+        <w:t xml:space="preserve"> This is </w:t>
+      </w:r>
+      <w:r>
+        <w:rPr>
+          <w:rFonts w:ascii="Times New Roman" w:eastAsia="Times New Roman" w:hAnsi="Times New Roman" w:cs="Times New Roman"/>
+          <w:color w:val="000000" w:themeColor="text1"/>
+          <w:sz w:val="24"/>
+          <w:szCs w:val="24"/>
+        </w:rPr>
+        <w:t>r</w:t>
+      </w:r>
+      <w:r>
+        <w:rPr>
+          <w:rFonts w:ascii="Times New Roman" w:eastAsia="Times New Roman" w:hAnsi="Times New Roman" w:cs="Times New Roman"/>
+          <w:color w:val="000000" w:themeColor="text1"/>
+          <w:sz w:val="24"/>
+          <w:szCs w:val="24"/>
+        </w:rPr>
+        <w:t>egister</w:t>
+      </w:r>
+      <w:r>
+        <w:rPr>
+          <w:rFonts w:ascii="Times New Roman" w:eastAsia="Times New Roman" w:hAnsi="Times New Roman" w:cs="Times New Roman"/>
+          <w:color w:val="000000" w:themeColor="text1"/>
+          <w:sz w:val="24"/>
+          <w:szCs w:val="24"/>
+        </w:rPr>
+        <w:t xml:space="preserve"> page</w:t>
+      </w:r>
+      <w:r>
+        <w:rPr>
+          <w:rFonts w:ascii="Times New Roman" w:eastAsia="Times New Roman" w:hAnsi="Times New Roman" w:cs="Times New Roman"/>
           <w:color w:val="000000" w:themeColor="text1"/>
           <w:sz w:val="24"/>
           <w:szCs w:val="24"/>
         </w:rPr>
         <w:t xml:space="preserve"> for Parent</w:t>
       </w:r>
+      <w:r>
+        <w:rPr>
+          <w:rFonts w:ascii="Times New Roman" w:hAnsi="Times New Roman" w:cs="Times New Roman"/>
+          <w:color w:val="000000" w:themeColor="text1"/>
+          <w:sz w:val="24"/>
+          <w:szCs w:val="24"/>
+        </w:rPr>
+        <w:t>/</w:t>
+      </w:r>
+      <w:r>
+        <w:rPr>
+          <w:rFonts w:ascii="Times New Roman" w:eastAsia="Times New Roman" w:hAnsi="Times New Roman" w:cs="Times New Roman"/>
+          <w:color w:val="000000" w:themeColor="text1"/>
+          <w:sz w:val="24"/>
+          <w:szCs w:val="24"/>
+        </w:rPr>
+        <w:t xml:space="preserve"> </w:t>
+      </w:r>
+      <w:r>
+        <w:rPr>
+          <w:rFonts w:ascii="Times New Roman" w:eastAsia="Times New Roman" w:hAnsi="Times New Roman" w:cs="Times New Roman"/>
+          <w:color w:val="000000" w:themeColor="text1"/>
+          <w:sz w:val="24"/>
+          <w:szCs w:val="24"/>
+        </w:rPr>
+        <w:t>Children</w:t>
+      </w:r>
+      <w:r>
+        <w:rPr>
+          <w:rFonts w:ascii="Times New Roman" w:eastAsia="Times New Roman" w:hAnsi="Times New Roman" w:cs="Times New Roman"/>
+          <w:color w:val="000000" w:themeColor="text1"/>
+          <w:sz w:val="24"/>
+          <w:szCs w:val="24"/>
+        </w:rPr>
+        <w:t xml:space="preserve"> </w:t>
+      </w:r>
+      <w:r>
+        <w:rPr>
+          <w:rFonts w:ascii="Times New Roman" w:hAnsi="Times New Roman" w:cs="Times New Roman"/>
+          <w:color w:val="000000" w:themeColor="text1"/>
+          <w:sz w:val="24"/>
+          <w:szCs w:val="24"/>
+        </w:rPr>
+        <w:t xml:space="preserve">of </w:t>
+      </w:r>
+      <w:r>
+        <w:rPr>
+          <w:rFonts w:ascii="Times New Roman" w:hAnsi="Times New Roman" w:cs="Times New Roman"/>
+          <w:color w:val="000000" w:themeColor="text1"/>
+          <w:sz w:val="24"/>
+          <w:szCs w:val="24"/>
+        </w:rPr>
+        <w:t>“School Bus Tracking And Attendance Checking” application.</w:t>
+      </w:r>
+      <w:r>
+        <w:rPr>
+          <w:rFonts w:ascii="Times New Roman" w:hAnsi="Times New Roman" w:cs="Times New Roman"/>
+          <w:color w:val="000000" w:themeColor="text1"/>
+          <w:sz w:val="24"/>
+          <w:szCs w:val="24"/>
+        </w:rPr>
+        <w:t xml:space="preserve"> There are two function, they are PARENT (1) and STUDENT (2).</w:t>
+      </w:r>
     </w:p>
     <w:p>
       <w:pPr>
@@ -5874,34 +6336,17 @@
           <w:sz w:val="24"/>
           <w:szCs w:val="24"/>
         </w:rPr>
-        <w:t>UI-04</w:t>
-      </w:r>
-      <w:r>
-        <w:rPr>
-          <w:rFonts w:ascii="Times New Roman" w:hAnsi="Times New Roman" w:cs="Times New Roman"/>
-          <w:color w:val="000000" w:themeColor="text1"/>
-          <w:sz w:val="24"/>
-          <w:szCs w:val="24"/>
-        </w:rPr>
-        <w:t xml:space="preserve">: </w:t>
-      </w:r>
-      <w:r>
-        <w:rPr>
-          <w:rFonts w:ascii="Tahoma" w:eastAsia="Times New Roman" w:hAnsi="Tahoma" w:cs="Tahoma"/>
-          <w:color w:val="000000" w:themeColor="text1"/>
-          <w:sz w:val="24"/>
-          <w:szCs w:val="24"/>
-        </w:rPr>
-        <w:t>Register interface</w:t>
-      </w:r>
-      <w:r>
-        <w:rPr>
-          <w:rFonts w:ascii="Tahoma" w:eastAsia="Times New Roman" w:hAnsi="Tahoma" w:cs="Tahoma"/>
-          <w:color w:val="000000" w:themeColor="text1"/>
-          <w:sz w:val="24"/>
-          <w:szCs w:val="24"/>
-        </w:rPr>
-        <w:t xml:space="preserve"> for Children</w:t>
+        <w:tab/>
+        <w:t>For function PARENT (1)</w:t>
+      </w:r>
+      <w:r>
+        <w:rPr>
+          <w:rFonts w:ascii="Times New Roman" w:hAnsi="Times New Roman" w:cs="Times New Roman"/>
+          <w:color w:val="000000" w:themeColor="text1"/>
+          <w:sz w:val="24"/>
+          <w:szCs w:val="24"/>
+        </w:rPr>
+        <w:t xml:space="preserve"> register page for parents</w:t>
       </w:r>
     </w:p>
     <w:p>
@@ -5914,61 +6359,829 @@
           <w:szCs w:val="24"/>
         </w:rPr>
       </w:pPr>
-      <w:r>
-        <w:rPr>
-          <w:rFonts w:ascii="Times New Roman" w:hAnsi="Times New Roman" w:cs="Times New Roman"/>
-          <w:color w:val="000000" w:themeColor="text1"/>
-          <w:sz w:val="24"/>
-          <w:szCs w:val="24"/>
-        </w:rPr>
-        <w:t>UI-05</w:t>
-      </w:r>
-      <w:r>
-        <w:rPr>
-          <w:rFonts w:ascii="Times New Roman" w:hAnsi="Times New Roman" w:cs="Times New Roman"/>
-          <w:color w:val="000000" w:themeColor="text1"/>
-          <w:sz w:val="24"/>
-          <w:szCs w:val="24"/>
-        </w:rPr>
-        <w:t xml:space="preserve">: </w:t>
-      </w:r>
-      <w:r>
-        <w:rPr>
-          <w:rFonts w:ascii="Times New Roman" w:hAnsi="Times New Roman" w:cs="Times New Roman"/>
-          <w:color w:val="000000" w:themeColor="text1"/>
-          <w:sz w:val="24"/>
-          <w:szCs w:val="24"/>
-        </w:rPr>
-        <w:t>School bus driver interface</w:t>
-      </w:r>
     </w:p>
     <w:p>
       <w:pPr>
         <w:ind w:firstLine="720"/>
-        <w:rPr>
-          <w:rFonts w:ascii="Times New Roman" w:hAnsi="Times New Roman" w:cs="Times New Roman"/>
-          <w:color w:val="000000" w:themeColor="text1"/>
-          <w:sz w:val="24"/>
-          <w:szCs w:val="24"/>
-        </w:rPr>
-      </w:pPr>
-      <w:r>
-        <w:rPr>
-          <w:rFonts w:ascii="Times New Roman" w:hAnsi="Times New Roman" w:cs="Times New Roman"/>
-          <w:color w:val="000000" w:themeColor="text1"/>
-          <w:sz w:val="24"/>
-          <w:szCs w:val="24"/>
-        </w:rPr>
-        <w:t>UI-06</w:t>
-      </w:r>
-      <w:r>
-        <w:rPr>
-          <w:rFonts w:ascii="Times New Roman" w:hAnsi="Times New Roman" w:cs="Times New Roman"/>
-          <w:color w:val="000000" w:themeColor="text1"/>
-          <w:sz w:val="24"/>
-          <w:szCs w:val="24"/>
-        </w:rPr>
-        <w:t xml:space="preserve">: </w:t>
+        <w:jc w:val="center"/>
+        <w:rPr>
+          <w:rFonts w:ascii="Times New Roman" w:hAnsi="Times New Roman" w:cs="Times New Roman"/>
+          <w:color w:val="000000" w:themeColor="text1"/>
+          <w:sz w:val="24"/>
+          <w:szCs w:val="24"/>
+        </w:rPr>
+      </w:pPr>
+      <w:r>
+        <w:rPr>
+          <w:rFonts w:ascii="Times New Roman" w:hAnsi="Times New Roman" w:cs="Times New Roman"/>
+          <w:noProof/>
+          <w:color w:val="000000" w:themeColor="text1"/>
+          <w:sz w:val="24"/>
+          <w:szCs w:val="24"/>
+        </w:rPr>
+        <w:drawing>
+          <wp:inline distT="0" distB="0" distL="0" distR="0">
+            <wp:extent cx="3429000" cy="6096000"/>
+            <wp:effectExtent l="0" t="0" r="0" b="0"/>
+            <wp:docPr id="5" name="Picture 5" descr="C:\Users\Thitipun\Documents\Senior_PG\Document\JUSTInterface\Default-9-P_Signup-26949082.png"/>
+            <wp:cNvGraphicFramePr>
+              <a:graphicFrameLocks xmlns:a="http://schemas.openxmlformats.org/drawingml/2006/main" noChangeAspect="1"/>
+            </wp:cNvGraphicFramePr>
+            <a:graphic xmlns:a="http://schemas.openxmlformats.org/drawingml/2006/main">
+              <a:graphicData uri="http://schemas.openxmlformats.org/drawingml/2006/picture">
+                <pic:pic xmlns:pic="http://schemas.openxmlformats.org/drawingml/2006/picture">
+                  <pic:nvPicPr>
+                    <pic:cNvPr id="0" name="Picture 5" descr="C:\Users\Thitipun\Documents\Senior_PG\Document\JUSTInterface\Default-9-P_Signup-26949082.png"/>
+                    <pic:cNvPicPr>
+                      <a:picLocks noChangeAspect="1" noChangeArrowheads="1"/>
+                    </pic:cNvPicPr>
+                  </pic:nvPicPr>
+                  <pic:blipFill>
+                    <a:blip r:embed="rId12">
+                      <a:extLst>
+                        <a:ext uri="{28A0092B-C50C-407E-A947-70E740481C1C}">
+                          <a14:useLocalDpi xmlns:a14="http://schemas.microsoft.com/office/drawing/2010/main" val="0"/>
+                        </a:ext>
+                      </a:extLst>
+                    </a:blip>
+                    <a:srcRect/>
+                    <a:stretch>
+                      <a:fillRect/>
+                    </a:stretch>
+                  </pic:blipFill>
+                  <pic:spPr bwMode="auto">
+                    <a:xfrm>
+                      <a:off x="0" y="0"/>
+                      <a:ext cx="3429000" cy="6096000"/>
+                    </a:xfrm>
+                    <a:prstGeom prst="rect">
+                      <a:avLst/>
+                    </a:prstGeom>
+                    <a:noFill/>
+                    <a:ln>
+                      <a:noFill/>
+                    </a:ln>
+                  </pic:spPr>
+                </pic:pic>
+              </a:graphicData>
+            </a:graphic>
+          </wp:inline>
+        </w:drawing>
+      </w:r>
+    </w:p>
+    <w:p>
+      <w:pPr>
+        <w:ind w:firstLine="720"/>
+        <w:rPr>
+          <w:rFonts w:ascii="Times New Roman" w:hAnsi="Times New Roman" w:cs="Times New Roman"/>
+          <w:color w:val="000000" w:themeColor="text1"/>
+          <w:sz w:val="24"/>
+          <w:szCs w:val="24"/>
+        </w:rPr>
+      </w:pPr>
+      <w:r>
+        <w:rPr>
+          <w:rFonts w:ascii="Times New Roman" w:hAnsi="Times New Roman" w:cs="Times New Roman"/>
+          <w:b/>
+          <w:bCs/>
+          <w:color w:val="000000" w:themeColor="text1"/>
+          <w:sz w:val="24"/>
+          <w:szCs w:val="24"/>
+        </w:rPr>
+        <w:t>Description:</w:t>
+      </w:r>
+      <w:r>
+        <w:rPr>
+          <w:rFonts w:ascii="Times New Roman" w:hAnsi="Times New Roman" w:cs="Times New Roman"/>
+          <w:color w:val="000000" w:themeColor="text1"/>
+          <w:sz w:val="24"/>
+          <w:szCs w:val="24"/>
+        </w:rPr>
+        <w:t xml:space="preserve"> This is </w:t>
+      </w:r>
+      <w:r>
+        <w:rPr>
+          <w:rFonts w:ascii="Times New Roman" w:eastAsia="Times New Roman" w:hAnsi="Times New Roman" w:cs="Times New Roman"/>
+          <w:color w:val="000000" w:themeColor="text1"/>
+          <w:sz w:val="24"/>
+          <w:szCs w:val="24"/>
+        </w:rPr>
+        <w:t>r</w:t>
+      </w:r>
+      <w:r>
+        <w:rPr>
+          <w:rFonts w:ascii="Times New Roman" w:eastAsia="Times New Roman" w:hAnsi="Times New Roman" w:cs="Times New Roman"/>
+          <w:color w:val="000000" w:themeColor="text1"/>
+          <w:sz w:val="24"/>
+          <w:szCs w:val="24"/>
+        </w:rPr>
+        <w:t>egister</w:t>
+      </w:r>
+      <w:r>
+        <w:rPr>
+          <w:rFonts w:ascii="Times New Roman" w:eastAsia="Times New Roman" w:hAnsi="Times New Roman" w:cs="Times New Roman"/>
+          <w:color w:val="000000" w:themeColor="text1"/>
+          <w:sz w:val="24"/>
+          <w:szCs w:val="24"/>
+        </w:rPr>
+        <w:t xml:space="preserve"> page for p</w:t>
+      </w:r>
+      <w:r>
+        <w:rPr>
+          <w:rFonts w:ascii="Times New Roman" w:eastAsia="Times New Roman" w:hAnsi="Times New Roman" w:cs="Times New Roman"/>
+          <w:color w:val="000000" w:themeColor="text1"/>
+          <w:sz w:val="24"/>
+          <w:szCs w:val="24"/>
+        </w:rPr>
+        <w:t>arent</w:t>
+      </w:r>
+      <w:r>
+        <w:rPr>
+          <w:rFonts w:ascii="Times New Roman" w:eastAsia="Times New Roman" w:hAnsi="Times New Roman" w:cs="Times New Roman"/>
+          <w:color w:val="000000" w:themeColor="text1"/>
+          <w:sz w:val="24"/>
+          <w:szCs w:val="24"/>
+        </w:rPr>
+        <w:t xml:space="preserve"> </w:t>
+      </w:r>
+      <w:r>
+        <w:rPr>
+          <w:rFonts w:ascii="Times New Roman" w:hAnsi="Times New Roman" w:cs="Times New Roman"/>
+          <w:color w:val="000000" w:themeColor="text1"/>
+          <w:sz w:val="24"/>
+          <w:szCs w:val="24"/>
+        </w:rPr>
+        <w:t xml:space="preserve">of </w:t>
+      </w:r>
+      <w:r>
+        <w:rPr>
+          <w:rFonts w:ascii="Times New Roman" w:hAnsi="Times New Roman" w:cs="Times New Roman"/>
+          <w:color w:val="000000" w:themeColor="text1"/>
+          <w:sz w:val="24"/>
+          <w:szCs w:val="24"/>
+        </w:rPr>
+        <w:t>“School Bus Tracking And Attendance Checking” application.</w:t>
+      </w:r>
+      <w:r>
+        <w:rPr>
+          <w:rFonts w:ascii="Times New Roman" w:hAnsi="Times New Roman" w:cs="Times New Roman"/>
+          <w:color w:val="000000" w:themeColor="text1"/>
+          <w:sz w:val="24"/>
+          <w:szCs w:val="24"/>
+        </w:rPr>
+        <w:t xml:space="preserve"> User can register to the application by fill his/her information to register as parents. There is one function, “SIGN UP” function to register user to the application</w:t>
+      </w:r>
+      <w:r>
+        <w:rPr>
+          <w:rFonts w:ascii="Times New Roman" w:hAnsi="Times New Roman" w:cs="Times New Roman"/>
+          <w:color w:val="000000" w:themeColor="text1"/>
+          <w:sz w:val="24"/>
+          <w:szCs w:val="24"/>
+        </w:rPr>
+        <w:t xml:space="preserve"> (1)</w:t>
+      </w:r>
+      <w:r>
+        <w:rPr>
+          <w:rFonts w:ascii="Times New Roman" w:hAnsi="Times New Roman" w:cs="Times New Roman"/>
+          <w:color w:val="000000" w:themeColor="text1"/>
+          <w:sz w:val="24"/>
+          <w:szCs w:val="24"/>
+        </w:rPr>
+        <w:t>.</w:t>
+      </w:r>
+    </w:p>
+    <w:p>
+      <w:pPr>
+        <w:rPr>
+          <w:rFonts w:ascii="Times New Roman" w:hAnsi="Times New Roman" w:cs="Times New Roman"/>
+          <w:color w:val="000000" w:themeColor="text1"/>
+          <w:sz w:val="24"/>
+          <w:szCs w:val="24"/>
+        </w:rPr>
+      </w:pPr>
+      <w:r>
+        <w:rPr>
+          <w:rFonts w:ascii="Times New Roman" w:hAnsi="Times New Roman" w:cs="Times New Roman"/>
+          <w:color w:val="000000" w:themeColor="text1"/>
+          <w:sz w:val="24"/>
+          <w:szCs w:val="24"/>
+        </w:rPr>
+        <w:tab/>
+        <w:t>For function CHILDREN (2) register page for children.</w:t>
+      </w:r>
+    </w:p>
+    <w:p>
+      <w:pPr>
+        <w:jc w:val="center"/>
+        <w:rPr>
+          <w:rFonts w:ascii="Times New Roman" w:hAnsi="Times New Roman" w:cs="Times New Roman"/>
+          <w:color w:val="000000" w:themeColor="text1"/>
+          <w:sz w:val="24"/>
+          <w:szCs w:val="24"/>
+        </w:rPr>
+      </w:pPr>
+      <w:r>
+        <w:rPr>
+          <w:rFonts w:ascii="Times New Roman" w:hAnsi="Times New Roman" w:cs="Times New Roman"/>
+          <w:noProof/>
+          <w:color w:val="000000" w:themeColor="text1"/>
+          <w:sz w:val="24"/>
+          <w:szCs w:val="24"/>
+        </w:rPr>
+        <w:lastRenderedPageBreak/>
+        <w:drawing>
+          <wp:inline distT="0" distB="0" distL="0" distR="0">
+            <wp:extent cx="3429000" cy="6096000"/>
+            <wp:effectExtent l="0" t="0" r="0" b="0"/>
+            <wp:docPr id="6" name="Picture 6" descr="C:\Users\Thitipun\Documents\Senior_PG\Document\JUSTInterface\Default-10-S_Signup-26949083.png"/>
+            <wp:cNvGraphicFramePr>
+              <a:graphicFrameLocks xmlns:a="http://schemas.openxmlformats.org/drawingml/2006/main" noChangeAspect="1"/>
+            </wp:cNvGraphicFramePr>
+            <a:graphic xmlns:a="http://schemas.openxmlformats.org/drawingml/2006/main">
+              <a:graphicData uri="http://schemas.openxmlformats.org/drawingml/2006/picture">
+                <pic:pic xmlns:pic="http://schemas.openxmlformats.org/drawingml/2006/picture">
+                  <pic:nvPicPr>
+                    <pic:cNvPr id="0" name="Picture 6" descr="C:\Users\Thitipun\Documents\Senior_PG\Document\JUSTInterface\Default-10-S_Signup-26949083.png"/>
+                    <pic:cNvPicPr>
+                      <a:picLocks noChangeAspect="1" noChangeArrowheads="1"/>
+                    </pic:cNvPicPr>
+                  </pic:nvPicPr>
+                  <pic:blipFill>
+                    <a:blip r:embed="rId13">
+                      <a:extLst>
+                        <a:ext uri="{28A0092B-C50C-407E-A947-70E740481C1C}">
+                          <a14:useLocalDpi xmlns:a14="http://schemas.microsoft.com/office/drawing/2010/main" val="0"/>
+                        </a:ext>
+                      </a:extLst>
+                    </a:blip>
+                    <a:srcRect/>
+                    <a:stretch>
+                      <a:fillRect/>
+                    </a:stretch>
+                  </pic:blipFill>
+                  <pic:spPr bwMode="auto">
+                    <a:xfrm>
+                      <a:off x="0" y="0"/>
+                      <a:ext cx="3429000" cy="6096000"/>
+                    </a:xfrm>
+                    <a:prstGeom prst="rect">
+                      <a:avLst/>
+                    </a:prstGeom>
+                    <a:noFill/>
+                    <a:ln>
+                      <a:noFill/>
+                    </a:ln>
+                  </pic:spPr>
+                </pic:pic>
+              </a:graphicData>
+            </a:graphic>
+          </wp:inline>
+        </w:drawing>
+      </w:r>
+    </w:p>
+    <w:p>
+      <w:pPr>
+        <w:ind w:firstLine="720"/>
+        <w:rPr>
+          <w:rFonts w:ascii="Times New Roman" w:hAnsi="Times New Roman" w:cs="Times New Roman"/>
+          <w:color w:val="000000" w:themeColor="text1"/>
+          <w:sz w:val="24"/>
+          <w:szCs w:val="24"/>
+        </w:rPr>
+      </w:pPr>
+      <w:r>
+        <w:rPr>
+          <w:rFonts w:ascii="Times New Roman" w:hAnsi="Times New Roman" w:cs="Times New Roman"/>
+          <w:b/>
+          <w:bCs/>
+          <w:color w:val="000000" w:themeColor="text1"/>
+          <w:sz w:val="24"/>
+          <w:szCs w:val="24"/>
+        </w:rPr>
+        <w:t>Description:</w:t>
+      </w:r>
+      <w:r>
+        <w:rPr>
+          <w:rFonts w:ascii="Times New Roman" w:hAnsi="Times New Roman" w:cs="Times New Roman"/>
+          <w:color w:val="000000" w:themeColor="text1"/>
+          <w:sz w:val="24"/>
+          <w:szCs w:val="24"/>
+        </w:rPr>
+        <w:t xml:space="preserve"> This is </w:t>
+      </w:r>
+      <w:r>
+        <w:rPr>
+          <w:rFonts w:ascii="Times New Roman" w:eastAsia="Times New Roman" w:hAnsi="Times New Roman" w:cs="Times New Roman"/>
+          <w:color w:val="000000" w:themeColor="text1"/>
+          <w:sz w:val="24"/>
+          <w:szCs w:val="24"/>
+        </w:rPr>
+        <w:t>r</w:t>
+      </w:r>
+      <w:r>
+        <w:rPr>
+          <w:rFonts w:ascii="Times New Roman" w:eastAsia="Times New Roman" w:hAnsi="Times New Roman" w:cs="Times New Roman"/>
+          <w:color w:val="000000" w:themeColor="text1"/>
+          <w:sz w:val="24"/>
+          <w:szCs w:val="24"/>
+        </w:rPr>
+        <w:t>egister</w:t>
+      </w:r>
+      <w:r>
+        <w:rPr>
+          <w:rFonts w:ascii="Times New Roman" w:eastAsia="Times New Roman" w:hAnsi="Times New Roman" w:cs="Times New Roman"/>
+          <w:color w:val="000000" w:themeColor="text1"/>
+          <w:sz w:val="24"/>
+          <w:szCs w:val="24"/>
+        </w:rPr>
+        <w:t xml:space="preserve"> page</w:t>
+      </w:r>
+      <w:r>
+        <w:rPr>
+          <w:rFonts w:ascii="Times New Roman" w:eastAsia="Times New Roman" w:hAnsi="Times New Roman" w:cs="Times New Roman"/>
+          <w:color w:val="000000" w:themeColor="text1"/>
+          <w:sz w:val="24"/>
+          <w:szCs w:val="24"/>
+        </w:rPr>
+        <w:t xml:space="preserve"> for </w:t>
+      </w:r>
+      <w:r>
+        <w:rPr>
+          <w:rFonts w:ascii="Times New Roman" w:eastAsia="Times New Roman" w:hAnsi="Times New Roman" w:cs="Times New Roman"/>
+          <w:color w:val="000000" w:themeColor="text1"/>
+          <w:sz w:val="24"/>
+          <w:szCs w:val="24"/>
+        </w:rPr>
+        <w:t xml:space="preserve">children </w:t>
+      </w:r>
+      <w:r>
+        <w:rPr>
+          <w:rFonts w:ascii="Times New Roman" w:hAnsi="Times New Roman" w:cs="Times New Roman"/>
+          <w:color w:val="000000" w:themeColor="text1"/>
+          <w:sz w:val="24"/>
+          <w:szCs w:val="24"/>
+        </w:rPr>
+        <w:t xml:space="preserve">of </w:t>
+      </w:r>
+      <w:r>
+        <w:rPr>
+          <w:rFonts w:ascii="Times New Roman" w:hAnsi="Times New Roman" w:cs="Times New Roman"/>
+          <w:color w:val="000000" w:themeColor="text1"/>
+          <w:sz w:val="24"/>
+          <w:szCs w:val="24"/>
+        </w:rPr>
+        <w:t>“School Bus Tracking And Attendance Checking” application.</w:t>
+      </w:r>
+      <w:r>
+        <w:rPr>
+          <w:rFonts w:ascii="Times New Roman" w:hAnsi="Times New Roman" w:cs="Times New Roman"/>
+          <w:color w:val="000000" w:themeColor="text1"/>
+          <w:sz w:val="24"/>
+          <w:szCs w:val="24"/>
+        </w:rPr>
+        <w:t xml:space="preserve"> User can register to the application by fill his/her information to register as </w:t>
+      </w:r>
+      <w:r>
+        <w:rPr>
+          <w:rFonts w:ascii="Times New Roman" w:hAnsi="Times New Roman" w:cs="Times New Roman"/>
+          <w:color w:val="000000" w:themeColor="text1"/>
+          <w:sz w:val="24"/>
+          <w:szCs w:val="24"/>
+        </w:rPr>
+        <w:t>children</w:t>
+      </w:r>
+      <w:r>
+        <w:rPr>
+          <w:rFonts w:ascii="Times New Roman" w:hAnsi="Times New Roman" w:cs="Times New Roman"/>
+          <w:color w:val="000000" w:themeColor="text1"/>
+          <w:sz w:val="24"/>
+          <w:szCs w:val="24"/>
+        </w:rPr>
+        <w:t>. There is one function, “SIGN UP” function to register user to the application</w:t>
+      </w:r>
+      <w:r>
+        <w:rPr>
+          <w:rFonts w:ascii="Times New Roman" w:hAnsi="Times New Roman" w:cs="Times New Roman"/>
+          <w:color w:val="000000" w:themeColor="text1"/>
+          <w:sz w:val="24"/>
+          <w:szCs w:val="24"/>
+        </w:rPr>
+        <w:t xml:space="preserve"> (1)</w:t>
+      </w:r>
+      <w:r>
+        <w:rPr>
+          <w:rFonts w:ascii="Times New Roman" w:hAnsi="Times New Roman" w:cs="Times New Roman"/>
+          <w:color w:val="000000" w:themeColor="text1"/>
+          <w:sz w:val="24"/>
+          <w:szCs w:val="24"/>
+        </w:rPr>
+        <w:t>.</w:t>
+      </w:r>
+    </w:p>
+    <w:p>
+      <w:pPr>
+        <w:rPr>
+          <w:rFonts w:ascii="Times New Roman" w:hAnsi="Times New Roman" w:cs="Times New Roman"/>
+          <w:color w:val="000000" w:themeColor="text1"/>
+          <w:sz w:val="24"/>
+          <w:szCs w:val="24"/>
+        </w:rPr>
+      </w:pPr>
+    </w:p>
+    <w:p>
+      <w:pPr>
+        <w:ind w:firstLine="720"/>
+        <w:rPr>
+          <w:rFonts w:ascii="Times New Roman" w:hAnsi="Times New Roman" w:cs="Times New Roman"/>
+          <w:color w:val="000000" w:themeColor="text1"/>
+          <w:sz w:val="24"/>
+          <w:szCs w:val="24"/>
+        </w:rPr>
+      </w:pPr>
+      <w:r>
+        <w:rPr>
+          <w:rFonts w:ascii="Times New Roman" w:hAnsi="Times New Roman" w:cs="Times New Roman"/>
+          <w:color w:val="000000" w:themeColor="text1"/>
+          <w:sz w:val="24"/>
+          <w:szCs w:val="24"/>
+        </w:rPr>
+        <w:t xml:space="preserve">UI-04: </w:t>
+      </w:r>
+      <w:r>
+        <w:rPr>
+          <w:rFonts w:ascii="Times New Roman" w:hAnsi="Times New Roman" w:cs="Times New Roman"/>
+          <w:color w:val="000000" w:themeColor="text1"/>
+          <w:sz w:val="24"/>
+          <w:szCs w:val="24"/>
+        </w:rPr>
+        <w:t xml:space="preserve">School bus driver </w:t>
+      </w:r>
+      <w:r>
+        <w:rPr>
+          <w:rFonts w:ascii="Times New Roman" w:hAnsi="Times New Roman" w:cs="Times New Roman"/>
+          <w:color w:val="000000" w:themeColor="text1"/>
+          <w:sz w:val="24"/>
+          <w:szCs w:val="24"/>
+        </w:rPr>
+        <w:t>page.</w:t>
+      </w:r>
+    </w:p>
+    <w:p>
+      <w:pPr>
+        <w:ind w:firstLine="720"/>
+        <w:rPr>
+          <w:rFonts w:ascii="Times New Roman" w:hAnsi="Times New Roman" w:cs="Times New Roman"/>
+          <w:color w:val="000000" w:themeColor="text1"/>
+          <w:sz w:val="24"/>
+          <w:szCs w:val="24"/>
+        </w:rPr>
+      </w:pPr>
+    </w:p>
+    <w:p>
+      <w:pPr>
+        <w:ind w:firstLine="720"/>
+        <w:jc w:val="center"/>
+        <w:rPr>
+          <w:rFonts w:ascii="Times New Roman" w:hAnsi="Times New Roman" w:cs="Times New Roman"/>
+          <w:color w:val="000000" w:themeColor="text1"/>
+          <w:sz w:val="24"/>
+          <w:szCs w:val="24"/>
+        </w:rPr>
+      </w:pPr>
+      <w:r>
+        <w:rPr>
+          <w:rFonts w:ascii="Times New Roman" w:hAnsi="Times New Roman" w:cs="Times New Roman"/>
+          <w:noProof/>
+          <w:color w:val="000000" w:themeColor="text1"/>
+          <w:sz w:val="24"/>
+          <w:szCs w:val="24"/>
+        </w:rPr>
+        <w:lastRenderedPageBreak/>
+        <w:drawing>
+          <wp:inline distT="0" distB="0" distL="0" distR="0">
+            <wp:extent cx="4019550" cy="6096000"/>
+            <wp:effectExtent l="0" t="0" r="0" b="0"/>
+            <wp:docPr id="9" name="Picture 9" descr="C:\Users\Thitipun\Documents\Senior_PG\Document\JUSTInterface\Default-7-D_Homepage-26949080.png"/>
+            <wp:cNvGraphicFramePr>
+              <a:graphicFrameLocks xmlns:a="http://schemas.openxmlformats.org/drawingml/2006/main" noChangeAspect="1"/>
+            </wp:cNvGraphicFramePr>
+            <a:graphic xmlns:a="http://schemas.openxmlformats.org/drawingml/2006/main">
+              <a:graphicData uri="http://schemas.openxmlformats.org/drawingml/2006/picture">
+                <pic:pic xmlns:pic="http://schemas.openxmlformats.org/drawingml/2006/picture">
+                  <pic:nvPicPr>
+                    <pic:cNvPr id="0" name="Picture 9" descr="C:\Users\Thitipun\Documents\Senior_PG\Document\JUSTInterface\Default-7-D_Homepage-26949080.png"/>
+                    <pic:cNvPicPr>
+                      <a:picLocks noChangeAspect="1" noChangeArrowheads="1"/>
+                    </pic:cNvPicPr>
+                  </pic:nvPicPr>
+                  <pic:blipFill>
+                    <a:blip r:embed="rId14">
+                      <a:extLst>
+                        <a:ext uri="{28A0092B-C50C-407E-A947-70E740481C1C}">
+                          <a14:useLocalDpi xmlns:a14="http://schemas.microsoft.com/office/drawing/2010/main" val="0"/>
+                        </a:ext>
+                      </a:extLst>
+                    </a:blip>
+                    <a:srcRect/>
+                    <a:stretch>
+                      <a:fillRect/>
+                    </a:stretch>
+                  </pic:blipFill>
+                  <pic:spPr bwMode="auto">
+                    <a:xfrm>
+                      <a:off x="0" y="0"/>
+                      <a:ext cx="4019550" cy="6096000"/>
+                    </a:xfrm>
+                    <a:prstGeom prst="rect">
+                      <a:avLst/>
+                    </a:prstGeom>
+                    <a:noFill/>
+                    <a:ln>
+                      <a:noFill/>
+                    </a:ln>
+                  </pic:spPr>
+                </pic:pic>
+              </a:graphicData>
+            </a:graphic>
+          </wp:inline>
+        </w:drawing>
+      </w:r>
+    </w:p>
+    <w:p>
+      <w:pPr>
+        <w:ind w:firstLine="720"/>
+        <w:rPr>
+          <w:rFonts w:ascii="Times New Roman" w:hAnsi="Times New Roman" w:cs="Times New Roman"/>
+          <w:color w:val="FF0000"/>
+          <w:sz w:val="24"/>
+          <w:szCs w:val="24"/>
+        </w:rPr>
+      </w:pPr>
+      <w:r>
+        <w:rPr>
+          <w:rFonts w:ascii="Times New Roman" w:hAnsi="Times New Roman" w:cs="Times New Roman"/>
+          <w:b/>
+          <w:bCs/>
+          <w:color w:val="000000" w:themeColor="text1"/>
+          <w:sz w:val="24"/>
+          <w:szCs w:val="24"/>
+        </w:rPr>
+        <w:t>Description:</w:t>
+      </w:r>
+      <w:r>
+        <w:rPr>
+          <w:rFonts w:ascii="Times New Roman" w:hAnsi="Times New Roman" w:cs="Times New Roman"/>
+          <w:color w:val="000000" w:themeColor="text1"/>
+          <w:sz w:val="24"/>
+          <w:szCs w:val="24"/>
+        </w:rPr>
+        <w:t xml:space="preserve"> This is </w:t>
+      </w:r>
+      <w:r>
+        <w:rPr>
+          <w:rFonts w:ascii="Times New Roman" w:eastAsia="Times New Roman" w:hAnsi="Times New Roman" w:cs="Times New Roman"/>
+          <w:color w:val="000000" w:themeColor="text1"/>
+          <w:sz w:val="24"/>
+          <w:szCs w:val="24"/>
+        </w:rPr>
+        <w:t xml:space="preserve">school bus driver page </w:t>
+      </w:r>
+      <w:r>
+        <w:rPr>
+          <w:rFonts w:ascii="Times New Roman" w:hAnsi="Times New Roman" w:cs="Times New Roman"/>
+          <w:color w:val="000000" w:themeColor="text1"/>
+          <w:sz w:val="24"/>
+          <w:szCs w:val="24"/>
+        </w:rPr>
+        <w:t xml:space="preserve">of </w:t>
+      </w:r>
+      <w:r>
+        <w:rPr>
+          <w:rFonts w:ascii="Times New Roman" w:hAnsi="Times New Roman" w:cs="Times New Roman"/>
+          <w:color w:val="000000" w:themeColor="text1"/>
+          <w:sz w:val="24"/>
+          <w:szCs w:val="24"/>
+        </w:rPr>
+        <w:t>“School Bus Tracking And Attendance Checking” application.</w:t>
+      </w:r>
+      <w:r>
+        <w:rPr>
+          <w:rFonts w:ascii="Times New Roman" w:hAnsi="Times New Roman" w:cs="Times New Roman"/>
+          <w:color w:val="000000" w:themeColor="text1"/>
+          <w:sz w:val="24"/>
+          <w:szCs w:val="24"/>
+        </w:rPr>
+        <w:t xml:space="preserve"> There are</w:t>
+      </w:r>
+      <w:r>
+        <w:rPr>
+          <w:rFonts w:ascii="Times New Roman" w:hAnsi="Times New Roman" w:cs="Times New Roman"/>
+          <w:color w:val="000000" w:themeColor="text1"/>
+          <w:sz w:val="24"/>
+          <w:szCs w:val="24"/>
+        </w:rPr>
+        <w:t xml:space="preserve"> nine</w:t>
+      </w:r>
+      <w:r>
+        <w:rPr>
+          <w:rFonts w:ascii="Times New Roman" w:hAnsi="Times New Roman" w:cs="Times New Roman"/>
+          <w:color w:val="000000" w:themeColor="text1"/>
+          <w:sz w:val="24"/>
+          <w:szCs w:val="24"/>
+        </w:rPr>
+        <w:t xml:space="preserve"> functions, they are “QR code scan” function, school bus driver can scan the children QR code to be the children attendance (1), </w:t>
+      </w:r>
+      <w:r>
+        <w:rPr>
+          <w:rFonts w:ascii="Times New Roman" w:hAnsi="Times New Roman" w:cs="Times New Roman"/>
+          <w:color w:val="FF0000"/>
+          <w:sz w:val="24"/>
+          <w:szCs w:val="24"/>
+        </w:rPr>
+        <w:t>“Route” function, school bus driver can view his position via google map api</w:t>
+      </w:r>
+      <w:r>
+        <w:rPr>
+          <w:rFonts w:ascii="Times New Roman" w:hAnsi="Times New Roman" w:cs="Times New Roman"/>
+          <w:color w:val="FF0000"/>
+          <w:sz w:val="24"/>
+          <w:szCs w:val="24"/>
+        </w:rPr>
+        <w:t xml:space="preserve"> (2)</w:t>
+      </w:r>
+      <w:r>
+        <w:rPr>
+          <w:rFonts w:ascii="Times New Roman" w:hAnsi="Times New Roman" w:cs="Times New Roman"/>
+          <w:color w:val="FF0000"/>
+          <w:sz w:val="24"/>
+          <w:szCs w:val="24"/>
+        </w:rPr>
+        <w:t>.</w:t>
+      </w:r>
+      <w:r>
+        <w:rPr>
+          <w:rFonts w:ascii="Times New Roman" w:hAnsi="Times New Roman" w:cs="Times New Roman"/>
+          <w:color w:val="FF0000"/>
+          <w:sz w:val="24"/>
+          <w:szCs w:val="24"/>
+        </w:rPr>
+        <w:t xml:space="preserve"> “Message’ function, school bus driver</w:t>
+      </w:r>
+      <w:r>
+        <w:rPr>
+          <w:rFonts w:ascii="Times New Roman" w:hAnsi="Times New Roman" w:cs="Times New Roman"/>
+          <w:color w:val="FF0000"/>
+          <w:sz w:val="24"/>
+          <w:szCs w:val="24"/>
+        </w:rPr>
+        <w:t xml:space="preserve"> can view</w:t>
+      </w:r>
+      <w:r>
+        <w:rPr>
+          <w:rFonts w:ascii="Times New Roman" w:hAnsi="Times New Roman" w:cs="Times New Roman"/>
+          <w:color w:val="FF0000"/>
+          <w:sz w:val="24"/>
+          <w:szCs w:val="24"/>
+        </w:rPr>
+        <w:t xml:space="preserve"> the schedule that was cancel by parent (3). “Turn on/off” function, school bus driver can turn on or turn off the application by touch on this function (4). “Edit” function, school bus driver can edit his profit by this function (5). “Student list”, school bus driver can view the student who have to </w:t>
+      </w:r>
+      <w:r>
+        <w:rPr>
+          <w:rFonts w:ascii="Times New Roman" w:hAnsi="Times New Roman" w:cs="Times New Roman"/>
+          <w:color w:val="FF0000"/>
+          <w:sz w:val="24"/>
+          <w:szCs w:val="24"/>
+          <w:u w:val="single"/>
+        </w:rPr>
+        <w:t>take in this bus</w:t>
+      </w:r>
+      <w:r>
+        <w:rPr>
+          <w:rFonts w:ascii="Times New Roman" w:hAnsi="Times New Roman" w:cs="Times New Roman"/>
+          <w:color w:val="FF0000"/>
+          <w:sz w:val="24"/>
+          <w:szCs w:val="24"/>
+          <w:u w:val="single"/>
+        </w:rPr>
+        <w:t xml:space="preserve"> (6)</w:t>
+      </w:r>
+      <w:r>
+        <w:rPr>
+          <w:rFonts w:ascii="Times New Roman" w:hAnsi="Times New Roman" w:cs="Times New Roman"/>
+          <w:color w:val="FF0000"/>
+          <w:sz w:val="24"/>
+          <w:szCs w:val="24"/>
+          <w:u w:val="single"/>
+        </w:rPr>
+        <w:t>.</w:t>
+      </w:r>
+      <w:r>
+        <w:rPr>
+          <w:rFonts w:ascii="Times New Roman" w:hAnsi="Times New Roman" w:cs="Times New Roman"/>
+          <w:color w:val="FF0000"/>
+          <w:sz w:val="24"/>
+          <w:szCs w:val="24"/>
+          <w:u w:val="single"/>
+        </w:rPr>
+        <w:t xml:space="preserve"> “Home” function, school bus driver can go to</w:t>
+      </w:r>
+      <w:r>
+        <w:rPr>
+          <w:rFonts w:ascii="Times New Roman" w:hAnsi="Times New Roman" w:cs="Times New Roman"/>
+          <w:color w:val="FF0000"/>
+          <w:sz w:val="24"/>
+          <w:szCs w:val="24"/>
+        </w:rPr>
+        <w:t xml:space="preserve"> the </w:t>
+      </w:r>
+      <w:r>
+        <w:rPr>
+          <w:rFonts w:ascii="Times New Roman" w:hAnsi="Times New Roman" w:cs="Times New Roman"/>
+          <w:color w:val="FF0000"/>
+          <w:sz w:val="24"/>
+          <w:szCs w:val="24"/>
+          <w:u w:val="single"/>
+        </w:rPr>
+        <w:t xml:space="preserve">school </w:t>
+      </w:r>
+      <w:r>
+        <w:rPr>
+          <w:rFonts w:ascii="Times New Roman" w:hAnsi="Times New Roman" w:cs="Times New Roman"/>
+          <w:color w:val="FF0000"/>
+          <w:sz w:val="24"/>
+          <w:szCs w:val="24"/>
+          <w:u w:val="single"/>
+        </w:rPr>
+        <w:lastRenderedPageBreak/>
+        <w:t>bus driver</w:t>
+      </w:r>
+      <w:r>
+        <w:rPr>
+          <w:rFonts w:ascii="Times New Roman" w:hAnsi="Times New Roman" w:cs="Times New Roman"/>
+          <w:color w:val="FF0000"/>
+          <w:sz w:val="24"/>
+          <w:szCs w:val="24"/>
+        </w:rPr>
+        <w:t xml:space="preserve"> page</w:t>
+      </w:r>
+      <w:r>
+        <w:rPr>
+          <w:rFonts w:ascii="Times New Roman" w:hAnsi="Times New Roman" w:cs="Times New Roman"/>
+          <w:color w:val="FF0000"/>
+          <w:sz w:val="24"/>
+          <w:szCs w:val="24"/>
+        </w:rPr>
+        <w:t xml:space="preserve"> by this function (7). “Notification” function…..(8). “Add user” function, school bus driver can register the parents/children to the </w:t>
+      </w:r>
+      <w:r>
+        <w:rPr>
+          <w:rFonts w:ascii="Times New Roman" w:hAnsi="Times New Roman" w:cs="Times New Roman"/>
+          <w:color w:val="FF0000"/>
+          <w:sz w:val="24"/>
+          <w:szCs w:val="24"/>
+        </w:rPr>
+        <w:t>application (</w:t>
+      </w:r>
+      <w:r>
+        <w:rPr>
+          <w:rFonts w:ascii="Times New Roman" w:hAnsi="Times New Roman" w:cs="Times New Roman"/>
+          <w:color w:val="FF0000"/>
+          <w:sz w:val="24"/>
+          <w:szCs w:val="24"/>
+        </w:rPr>
+        <w:t>9).</w:t>
+      </w:r>
+    </w:p>
+    <w:p>
+      <w:pPr>
+        <w:ind w:firstLine="720"/>
+        <w:jc w:val="center"/>
+        <w:rPr>
+          <w:rFonts w:ascii="Times New Roman" w:hAnsi="Times New Roman" w:cs="Times New Roman"/>
+          <w:color w:val="000000" w:themeColor="text1"/>
+          <w:sz w:val="24"/>
+          <w:szCs w:val="24"/>
+        </w:rPr>
+      </w:pPr>
+    </w:p>
+    <w:p>
+      <w:pPr>
+        <w:ind w:firstLine="720"/>
+        <w:rPr>
+          <w:rFonts w:ascii="Times New Roman" w:hAnsi="Times New Roman" w:cs="Times New Roman"/>
+          <w:color w:val="000000" w:themeColor="text1"/>
+          <w:sz w:val="24"/>
+          <w:szCs w:val="24"/>
+        </w:rPr>
+      </w:pPr>
+      <w:r>
+        <w:rPr>
+          <w:rFonts w:ascii="Times New Roman" w:hAnsi="Times New Roman" w:cs="Times New Roman"/>
+          <w:color w:val="000000" w:themeColor="text1"/>
+          <w:sz w:val="24"/>
+          <w:szCs w:val="24"/>
+        </w:rPr>
+        <w:t xml:space="preserve">UI-05: </w:t>
       </w:r>
       <w:r>
         <w:rPr>
@@ -5990,67 +7203,355 @@
           <w:szCs w:val="24"/>
         </w:rPr>
       </w:pPr>
-      <w:r>
-        <w:rPr>
-          <w:rFonts w:ascii="Times New Roman" w:hAnsi="Times New Roman" w:cs="Times New Roman"/>
-          <w:color w:val="000000" w:themeColor="text1"/>
-          <w:sz w:val="24"/>
-          <w:szCs w:val="24"/>
-        </w:rPr>
-        <w:t>UI-07</w:t>
-      </w:r>
-      <w:r>
-        <w:rPr>
-          <w:rFonts w:ascii="Times New Roman" w:hAnsi="Times New Roman" w:cs="Times New Roman"/>
-          <w:color w:val="000000" w:themeColor="text1"/>
-          <w:sz w:val="24"/>
-          <w:szCs w:val="24"/>
-        </w:rPr>
-        <w:t xml:space="preserve">: </w:t>
-      </w:r>
-      <w:r>
-        <w:rPr>
-          <w:rFonts w:ascii="Times New Roman" w:hAnsi="Times New Roman" w:cs="Times New Roman"/>
-          <w:color w:val="000000" w:themeColor="text1"/>
-          <w:sz w:val="24"/>
-          <w:szCs w:val="24"/>
-        </w:rPr>
-        <w:t>Children interface</w:t>
-      </w:r>
     </w:p>
     <w:p>
       <w:pPr>
         <w:ind w:firstLine="720"/>
-        <w:rPr>
-          <w:rFonts w:ascii="Times New Roman" w:hAnsi="Times New Roman" w:cs="Times New Roman"/>
-          <w:color w:val="000000" w:themeColor="text1"/>
-          <w:sz w:val="24"/>
-          <w:szCs w:val="24"/>
-        </w:rPr>
-      </w:pPr>
-      <w:r>
-        <w:rPr>
-          <w:rFonts w:ascii="Times New Roman" w:hAnsi="Times New Roman" w:cs="Times New Roman"/>
-          <w:color w:val="000000" w:themeColor="text1"/>
-          <w:sz w:val="24"/>
-          <w:szCs w:val="24"/>
-        </w:rPr>
-        <w:t>UI-08</w:t>
-      </w:r>
-      <w:r>
-        <w:rPr>
-          <w:rFonts w:ascii="Times New Roman" w:hAnsi="Times New Roman" w:cs="Times New Roman"/>
-          <w:color w:val="000000" w:themeColor="text1"/>
-          <w:sz w:val="24"/>
-          <w:szCs w:val="24"/>
-        </w:rPr>
-        <w:t xml:space="preserve">: </w:t>
+        <w:jc w:val="center"/>
+        <w:rPr>
+          <w:rFonts w:ascii="Times New Roman" w:hAnsi="Times New Roman" w:cs="Times New Roman"/>
+          <w:color w:val="000000" w:themeColor="text1"/>
+          <w:sz w:val="24"/>
+          <w:szCs w:val="24"/>
+        </w:rPr>
+      </w:pPr>
+      <w:r>
+        <w:rPr>
+          <w:rFonts w:ascii="Times New Roman" w:hAnsi="Times New Roman" w:cs="Times New Roman"/>
+          <w:noProof/>
+          <w:color w:val="000000" w:themeColor="text1"/>
+          <w:sz w:val="24"/>
+          <w:szCs w:val="24"/>
+        </w:rPr>
+        <w:drawing>
+          <wp:inline distT="0" distB="0" distL="0" distR="0">
+            <wp:extent cx="3686175" cy="6096000"/>
+            <wp:effectExtent l="0" t="0" r="0" b="0"/>
+            <wp:docPr id="11" name="Picture 11" descr="C:\Users\Thitipun\Documents\Senior_PG\Document\JUSTInterface\Default-19-P_Homepage-26949092.png"/>
+            <wp:cNvGraphicFramePr>
+              <a:graphicFrameLocks xmlns:a="http://schemas.openxmlformats.org/drawingml/2006/main" noChangeAspect="1"/>
+            </wp:cNvGraphicFramePr>
+            <a:graphic xmlns:a="http://schemas.openxmlformats.org/drawingml/2006/main">
+              <a:graphicData uri="http://schemas.openxmlformats.org/drawingml/2006/picture">
+                <pic:pic xmlns:pic="http://schemas.openxmlformats.org/drawingml/2006/picture">
+                  <pic:nvPicPr>
+                    <pic:cNvPr id="0" name="Picture 11" descr="C:\Users\Thitipun\Documents\Senior_PG\Document\JUSTInterface\Default-19-P_Homepage-26949092.png"/>
+                    <pic:cNvPicPr>
+                      <a:picLocks noChangeAspect="1" noChangeArrowheads="1"/>
+                    </pic:cNvPicPr>
+                  </pic:nvPicPr>
+                  <pic:blipFill>
+                    <a:blip r:embed="rId15">
+                      <a:extLst>
+                        <a:ext uri="{28A0092B-C50C-407E-A947-70E740481C1C}">
+                          <a14:useLocalDpi xmlns:a14="http://schemas.microsoft.com/office/drawing/2010/main" val="0"/>
+                        </a:ext>
+                      </a:extLst>
+                    </a:blip>
+                    <a:srcRect/>
+                    <a:stretch>
+                      <a:fillRect/>
+                    </a:stretch>
+                  </pic:blipFill>
+                  <pic:spPr bwMode="auto">
+                    <a:xfrm>
+                      <a:off x="0" y="0"/>
+                      <a:ext cx="3686175" cy="6096000"/>
+                    </a:xfrm>
+                    <a:prstGeom prst="rect">
+                      <a:avLst/>
+                    </a:prstGeom>
+                    <a:noFill/>
+                    <a:ln>
+                      <a:noFill/>
+                    </a:ln>
+                  </pic:spPr>
+                </pic:pic>
+              </a:graphicData>
+            </a:graphic>
+          </wp:inline>
+        </w:drawing>
+      </w:r>
+    </w:p>
+    <w:p>
+      <w:pPr>
+        <w:ind w:firstLine="720"/>
+        <w:rPr>
+          <w:rFonts w:ascii="Times New Roman" w:hAnsi="Times New Roman" w:cstheme="minorBidi" w:hint="cs"/>
+          <w:color w:val="FF0000"/>
+          <w:sz w:val="24"/>
+          <w:szCs w:val="24"/>
+          <w:cs/>
+        </w:rPr>
+      </w:pPr>
+      <w:r>
+        <w:rPr>
+          <w:rFonts w:ascii="Times New Roman" w:hAnsi="Times New Roman" w:cs="Times New Roman"/>
+          <w:b/>
+          <w:bCs/>
+          <w:color w:val="000000" w:themeColor="text1"/>
+          <w:sz w:val="24"/>
+          <w:szCs w:val="24"/>
+        </w:rPr>
+        <w:t>Description:</w:t>
+      </w:r>
+      <w:r>
+        <w:rPr>
+          <w:rFonts w:ascii="Times New Roman" w:hAnsi="Times New Roman" w:cs="Times New Roman"/>
+          <w:color w:val="000000" w:themeColor="text1"/>
+          <w:sz w:val="24"/>
+          <w:szCs w:val="24"/>
+        </w:rPr>
+        <w:t xml:space="preserve"> This is </w:t>
+      </w:r>
+      <w:r>
+        <w:rPr>
+          <w:rFonts w:ascii="Times New Roman" w:eastAsia="Times New Roman" w:hAnsi="Times New Roman" w:cs="Times New Roman"/>
+          <w:color w:val="000000" w:themeColor="text1"/>
+          <w:sz w:val="24"/>
+          <w:szCs w:val="24"/>
+        </w:rPr>
+        <w:t xml:space="preserve">parents page </w:t>
+      </w:r>
+      <w:r>
+        <w:rPr>
+          <w:rFonts w:ascii="Times New Roman" w:hAnsi="Times New Roman" w:cs="Times New Roman"/>
+          <w:color w:val="000000" w:themeColor="text1"/>
+          <w:sz w:val="24"/>
+          <w:szCs w:val="24"/>
+        </w:rPr>
+        <w:t xml:space="preserve">of </w:t>
+      </w:r>
+      <w:r>
+        <w:rPr>
+          <w:rFonts w:ascii="Times New Roman" w:hAnsi="Times New Roman" w:cs="Times New Roman"/>
+          <w:color w:val="000000" w:themeColor="text1"/>
+          <w:sz w:val="24"/>
+          <w:szCs w:val="24"/>
+        </w:rPr>
+        <w:t>“School Bus Tracking And Attendance Checking” application.</w:t>
+      </w:r>
+      <w:r>
+        <w:rPr>
+          <w:rFonts w:ascii="Times New Roman" w:hAnsi="Times New Roman" w:cs="Times New Roman"/>
+          <w:color w:val="000000" w:themeColor="text1"/>
+          <w:sz w:val="24"/>
+          <w:szCs w:val="24"/>
+        </w:rPr>
+        <w:t xml:space="preserve"> There are</w:t>
+      </w:r>
+      <w:r>
+        <w:rPr>
+          <w:rFonts w:ascii="Times New Roman" w:hAnsi="Times New Roman" w:cs="Times New Roman"/>
+          <w:color w:val="000000" w:themeColor="text1"/>
+          <w:sz w:val="24"/>
+          <w:szCs w:val="24"/>
+        </w:rPr>
+        <w:t xml:space="preserve"> eight</w:t>
+      </w:r>
+      <w:r>
+        <w:rPr>
+          <w:rFonts w:ascii="Times New Roman" w:hAnsi="Times New Roman" w:cs="Times New Roman"/>
+          <w:color w:val="000000" w:themeColor="text1"/>
+          <w:sz w:val="24"/>
+          <w:szCs w:val="24"/>
+        </w:rPr>
+        <w:t xml:space="preserve"> functions, they are “CANCELLATION” function, parents can cancel the school bus schedule (1), </w:t>
+      </w:r>
+      <w:r>
+        <w:rPr>
+          <w:rFonts w:ascii="Times New Roman" w:hAnsi="Times New Roman" w:cs="Times New Roman"/>
+          <w:color w:val="000000" w:themeColor="text1"/>
+          <w:sz w:val="24"/>
+          <w:szCs w:val="24"/>
+        </w:rPr>
+        <w:t>“ATTENDANCE RECORD” function, parents can check their children attendance</w:t>
+      </w:r>
+      <w:r>
+        <w:rPr>
+          <w:rFonts w:ascii="Times New Roman" w:hAnsi="Times New Roman" w:cs="Times New Roman"/>
+          <w:color w:val="000000" w:themeColor="text1"/>
+          <w:sz w:val="24"/>
+          <w:szCs w:val="24"/>
+        </w:rPr>
+        <w:t xml:space="preserve"> </w:t>
+      </w:r>
+      <w:r>
+        <w:rPr>
+          <w:rFonts w:ascii="Times New Roman" w:hAnsi="Times New Roman" w:cs="Times New Roman"/>
+          <w:color w:val="000000" w:themeColor="text1"/>
+          <w:sz w:val="24"/>
+          <w:szCs w:val="24"/>
+        </w:rPr>
+        <w:t>(2).</w:t>
+      </w:r>
+      <w:r>
+        <w:rPr>
+          <w:rFonts w:ascii="Times New Roman" w:hAnsi="Times New Roman" w:cs="Times New Roman"/>
+          <w:color w:val="000000" w:themeColor="text1"/>
+          <w:sz w:val="24"/>
+          <w:szCs w:val="24"/>
+        </w:rPr>
+        <w:t xml:space="preserve"> “Message”</w:t>
+      </w:r>
+      <w:r>
+        <w:rPr>
+          <w:rFonts w:ascii="Times New Roman" w:hAnsi="Times New Roman" w:cs="Times New Roman"/>
+          <w:color w:val="000000" w:themeColor="text1"/>
+          <w:sz w:val="24"/>
+          <w:szCs w:val="24"/>
+        </w:rPr>
+        <w:t xml:space="preserve"> function, the message will show when their children get on </w:t>
+      </w:r>
+      <w:r>
+        <w:rPr>
+          <w:rFonts w:ascii="Times New Roman" w:hAnsi="Times New Roman" w:cs="Times New Roman"/>
+          <w:color w:val="000000" w:themeColor="text1"/>
+          <w:sz w:val="24"/>
+          <w:szCs w:val="24"/>
+        </w:rPr>
+        <w:lastRenderedPageBreak/>
+        <w:t xml:space="preserve">the bus or get off the bus (3). </w:t>
+      </w:r>
+      <w:r>
+        <w:rPr>
+          <w:rFonts w:ascii="Times New Roman" w:hAnsi="Times New Roman" w:cs="Times New Roman"/>
+          <w:color w:val="FF0000"/>
+          <w:sz w:val="24"/>
+          <w:szCs w:val="24"/>
+        </w:rPr>
+        <w:t xml:space="preserve">“Edit” function, school bus driver can edit his profit by this function (4). “Student list”, school bus driver can view the student who have to </w:t>
+      </w:r>
+      <w:r>
+        <w:rPr>
+          <w:rFonts w:ascii="Times New Roman" w:hAnsi="Times New Roman" w:cs="Times New Roman"/>
+          <w:color w:val="FF0000"/>
+          <w:sz w:val="24"/>
+          <w:szCs w:val="24"/>
+          <w:u w:val="single"/>
+        </w:rPr>
+        <w:t>take in this bus</w:t>
+      </w:r>
+      <w:r>
+        <w:rPr>
+          <w:rFonts w:ascii="Times New Roman" w:hAnsi="Times New Roman" w:cs="Times New Roman"/>
+          <w:color w:val="FF0000"/>
+          <w:sz w:val="24"/>
+          <w:szCs w:val="24"/>
+          <w:u w:val="single"/>
+        </w:rPr>
+        <w:t xml:space="preserve"> (6)</w:t>
+      </w:r>
+      <w:r>
+        <w:rPr>
+          <w:rFonts w:ascii="Times New Roman" w:hAnsi="Times New Roman" w:cs="Times New Roman"/>
+          <w:color w:val="FF0000"/>
+          <w:sz w:val="24"/>
+          <w:szCs w:val="24"/>
+          <w:u w:val="single"/>
+        </w:rPr>
+        <w:t>.</w:t>
+      </w:r>
+      <w:r>
+        <w:rPr>
+          <w:rFonts w:ascii="Times New Roman" w:hAnsi="Times New Roman" w:cs="Times New Roman"/>
+          <w:color w:val="FF0000"/>
+          <w:sz w:val="24"/>
+          <w:szCs w:val="24"/>
+          <w:u w:val="single"/>
+        </w:rPr>
+        <w:t xml:space="preserve"> “Home” function, parents can go to</w:t>
+      </w:r>
+      <w:r>
+        <w:rPr>
+          <w:rFonts w:ascii="Times New Roman" w:hAnsi="Times New Roman" w:cs="Times New Roman"/>
+          <w:color w:val="FF0000"/>
+          <w:sz w:val="24"/>
+          <w:szCs w:val="24"/>
+        </w:rPr>
+        <w:t xml:space="preserve"> the </w:t>
+      </w:r>
+      <w:r>
+        <w:rPr>
+          <w:rFonts w:ascii="Times New Roman" w:hAnsi="Times New Roman" w:cs="Times New Roman"/>
+          <w:color w:val="FF0000"/>
+          <w:sz w:val="24"/>
+          <w:szCs w:val="24"/>
+          <w:u w:val="single"/>
+        </w:rPr>
+        <w:t>parents page</w:t>
+      </w:r>
+      <w:r>
+        <w:rPr>
+          <w:rFonts w:ascii="Times New Roman" w:hAnsi="Times New Roman" w:cs="Times New Roman"/>
+          <w:color w:val="FF0000"/>
+          <w:sz w:val="24"/>
+          <w:szCs w:val="24"/>
+        </w:rPr>
+        <w:t xml:space="preserve"> by this function (7). “Notification” function…..(7). “Route” function, parents </w:t>
+      </w:r>
+      <w:r>
+        <w:rPr>
+          <w:rFonts w:ascii="Times New Roman" w:hAnsi="Times New Roman" w:cs="Times New Roman"/>
+          <w:color w:val="FF0000"/>
+          <w:sz w:val="24"/>
+          <w:szCs w:val="24"/>
+        </w:rPr>
+        <w:t>can view his position via google map api</w:t>
+      </w:r>
+      <w:r>
+        <w:rPr>
+          <w:rFonts w:ascii="Times New Roman" w:hAnsi="Times New Roman" w:cs="Times New Roman"/>
+          <w:color w:val="FF0000"/>
+          <w:sz w:val="24"/>
+          <w:szCs w:val="24"/>
+        </w:rPr>
+        <w:t xml:space="preserve"> (8).</w:t>
+      </w:r>
+      <w:r>
+        <w:rPr>
+          <w:rFonts w:ascii="Times New Roman" w:hAnsi="Times New Roman" w:cstheme="minorBidi" w:hint="cs"/>
+          <w:color w:val="FF0000"/>
+          <w:sz w:val="24"/>
+          <w:szCs w:val="24"/>
+          <w:cs/>
+        </w:rPr>
+        <w:t>ขาดอันที่</w:t>
+      </w:r>
+      <w:r>
+        <w:rPr>
+          <w:rFonts w:ascii="Times New Roman" w:hAnsi="Times New Roman" w:cstheme="minorBidi"/>
+          <w:color w:val="FF0000"/>
+          <w:sz w:val="24"/>
+          <w:szCs w:val="24"/>
+        </w:rPr>
+        <w:t xml:space="preserve">5 </w:t>
+      </w:r>
+      <w:r>
+        <w:rPr>
+          <w:rFonts w:ascii="Times New Roman" w:hAnsi="Times New Roman" w:cstheme="minorBidi" w:hint="cs"/>
+          <w:color w:val="FF0000"/>
+          <w:sz w:val="24"/>
+          <w:szCs w:val="24"/>
+          <w:cs/>
+        </w:rPr>
+        <w:t>นะ</w:t>
       </w:r>
       <w:bookmarkStart w:id="15" w:name="_GoBack"/>
       <w:bookmarkEnd w:id="15"/>
     </w:p>
     <w:p>
       <w:pPr>
+        <w:rPr>
+          <w:rFonts w:ascii="Times New Roman" w:hAnsi="Times New Roman" w:cs="Times New Roman"/>
+          <w:color w:val="000000" w:themeColor="text1"/>
+          <w:sz w:val="24"/>
+          <w:szCs w:val="24"/>
+        </w:rPr>
+      </w:pPr>
+    </w:p>
+    <w:p>
+      <w:pPr>
         <w:ind w:firstLine="720"/>
         <w:rPr>
           <w:rFonts w:ascii="Times New Roman" w:hAnsi="Times New Roman" w:cs="Times New Roman"/>
@@ -6066,45 +7567,85 @@
           <w:sz w:val="24"/>
           <w:szCs w:val="24"/>
         </w:rPr>
-        <w:t>UI-09</w:t>
-      </w:r>
-      <w:r>
-        <w:rPr>
-          <w:rFonts w:ascii="Times New Roman" w:hAnsi="Times New Roman" w:cs="Times New Roman"/>
-          <w:color w:val="000000" w:themeColor="text1"/>
-          <w:sz w:val="24"/>
-          <w:szCs w:val="24"/>
-        </w:rPr>
-        <w:t xml:space="preserve">: </w:t>
+        <w:t xml:space="preserve">UI-06: </w:t>
+      </w:r>
+      <w:r>
+        <w:rPr>
+          <w:rFonts w:ascii="Times New Roman" w:hAnsi="Times New Roman" w:cs="Times New Roman"/>
+          <w:color w:val="000000" w:themeColor="text1"/>
+          <w:sz w:val="24"/>
+          <w:szCs w:val="24"/>
+        </w:rPr>
+        <w:t>Children interface</w:t>
       </w:r>
     </w:p>
     <w:p>
       <w:pPr>
         <w:ind w:firstLine="720"/>
-        <w:rPr>
-          <w:rFonts w:ascii="Times New Roman" w:hAnsi="Times New Roman" w:cs="Times New Roman"/>
-          <w:color w:val="000000" w:themeColor="text1"/>
-          <w:sz w:val="24"/>
-          <w:szCs w:val="24"/>
-        </w:rPr>
-      </w:pPr>
-      <w:r>
-        <w:rPr>
-          <w:rFonts w:ascii="Times New Roman" w:hAnsi="Times New Roman" w:cs="Times New Roman"/>
-          <w:color w:val="000000" w:themeColor="text1"/>
-          <w:sz w:val="24"/>
-          <w:szCs w:val="24"/>
-        </w:rPr>
-        <w:t>UI-10</w:t>
-      </w:r>
-      <w:r>
-        <w:rPr>
-          <w:rFonts w:ascii="Times New Roman" w:hAnsi="Times New Roman" w:cs="Times New Roman"/>
-          <w:color w:val="000000" w:themeColor="text1"/>
-          <w:sz w:val="24"/>
-          <w:szCs w:val="24"/>
-        </w:rPr>
-        <w:t xml:space="preserve">: </w:t>
+        <w:jc w:val="center"/>
+        <w:rPr>
+          <w:rFonts w:ascii="Times New Roman" w:hAnsi="Times New Roman" w:cs="Times New Roman"/>
+          <w:color w:val="000000" w:themeColor="text1"/>
+          <w:sz w:val="24"/>
+          <w:szCs w:val="24"/>
+        </w:rPr>
+      </w:pPr>
+      <w:r>
+        <w:rPr>
+          <w:rFonts w:ascii="Times New Roman" w:hAnsi="Times New Roman" w:cs="Times New Roman"/>
+          <w:noProof/>
+          <w:color w:val="000000" w:themeColor="text1"/>
+          <w:sz w:val="24"/>
+          <w:szCs w:val="24"/>
+        </w:rPr>
+        <w:drawing>
+          <wp:inline distT="0" distB="0" distL="0" distR="0">
+            <wp:extent cx="3419475" cy="6057900"/>
+            <wp:effectExtent l="0" t="0" r="0" b="0"/>
+            <wp:docPr id="13" name="Picture 13" descr="C:\Users\Thitipun\Documents\Senior_PG\Document\JUSTInterface\Default-29-S_Home-26949102.png"/>
+            <wp:cNvGraphicFramePr>
+              <a:graphicFrameLocks xmlns:a="http://schemas.openxmlformats.org/drawingml/2006/main" noChangeAspect="1"/>
+            </wp:cNvGraphicFramePr>
+            <a:graphic xmlns:a="http://schemas.openxmlformats.org/drawingml/2006/main">
+              <a:graphicData uri="http://schemas.openxmlformats.org/drawingml/2006/picture">
+                <pic:pic xmlns:pic="http://schemas.openxmlformats.org/drawingml/2006/picture">
+                  <pic:nvPicPr>
+                    <pic:cNvPr id="0" name="Picture 13" descr="C:\Users\Thitipun\Documents\Senior_PG\Document\JUSTInterface\Default-29-S_Home-26949102.png"/>
+                    <pic:cNvPicPr>
+                      <a:picLocks noChangeAspect="1" noChangeArrowheads="1"/>
+                    </pic:cNvPicPr>
+                  </pic:nvPicPr>
+                  <pic:blipFill>
+                    <a:blip r:embed="rId16">
+                      <a:extLst>
+                        <a:ext uri="{28A0092B-C50C-407E-A947-70E740481C1C}">
+                          <a14:useLocalDpi xmlns:a14="http://schemas.microsoft.com/office/drawing/2010/main" val="0"/>
+                        </a:ext>
+                      </a:extLst>
+                    </a:blip>
+                    <a:srcRect/>
+                    <a:stretch>
+                      <a:fillRect/>
+                    </a:stretch>
+                  </pic:blipFill>
+                  <pic:spPr bwMode="auto">
+                    <a:xfrm>
+                      <a:off x="0" y="0"/>
+                      <a:ext cx="3419475" cy="6057900"/>
+                    </a:xfrm>
+                    <a:prstGeom prst="rect">
+                      <a:avLst/>
+                    </a:prstGeom>
+                    <a:noFill/>
+                    <a:ln>
+                      <a:noFill/>
+                    </a:ln>
+                  </pic:spPr>
+                </pic:pic>
+              </a:graphicData>
+            </a:graphic>
+          </wp:inline>
+        </w:drawing>
       </w:r>
     </w:p>
     <w:p>
@@ -6112,58 +7653,302 @@
         <w:ind w:firstLine="720"/>
         <w:rPr>
           <w:rFonts w:ascii="Times New Roman" w:hAnsi="Times New Roman" w:cs="Times New Roman"/>
-          <w:color w:val="000000" w:themeColor="text1"/>
-          <w:sz w:val="24"/>
-          <w:szCs w:val="24"/>
-        </w:rPr>
-      </w:pPr>
-      <w:r>
-        <w:rPr>
-          <w:rFonts w:ascii="Times New Roman" w:hAnsi="Times New Roman" w:cs="Times New Roman"/>
-          <w:color w:val="000000" w:themeColor="text1"/>
-          <w:sz w:val="24"/>
-          <w:szCs w:val="24"/>
-        </w:rPr>
-        <w:t>UI-11</w:t>
-      </w:r>
-      <w:r>
-        <w:rPr>
-          <w:rFonts w:ascii="Times New Roman" w:hAnsi="Times New Roman" w:cs="Times New Roman"/>
-          <w:color w:val="000000" w:themeColor="text1"/>
-          <w:sz w:val="24"/>
-          <w:szCs w:val="24"/>
-        </w:rPr>
-        <w:t xml:space="preserve">: </w:t>
+          <w:color w:val="FF0000"/>
+          <w:sz w:val="24"/>
+          <w:szCs w:val="24"/>
+        </w:rPr>
+      </w:pPr>
+      <w:r>
+        <w:rPr>
+          <w:rFonts w:ascii="Times New Roman" w:hAnsi="Times New Roman" w:cs="Times New Roman"/>
+          <w:b/>
+          <w:bCs/>
+          <w:color w:val="000000" w:themeColor="text1"/>
+          <w:sz w:val="24"/>
+          <w:szCs w:val="24"/>
+        </w:rPr>
+        <w:t>Description:</w:t>
+      </w:r>
+      <w:r>
+        <w:rPr>
+          <w:rFonts w:ascii="Times New Roman" w:hAnsi="Times New Roman" w:cs="Times New Roman"/>
+          <w:color w:val="000000" w:themeColor="text1"/>
+          <w:sz w:val="24"/>
+          <w:szCs w:val="24"/>
+        </w:rPr>
+        <w:t xml:space="preserve"> This is </w:t>
+      </w:r>
+      <w:r>
+        <w:rPr>
+          <w:rFonts w:ascii="Times New Roman" w:eastAsia="Times New Roman" w:hAnsi="Times New Roman" w:cs="Times New Roman"/>
+          <w:color w:val="000000" w:themeColor="text1"/>
+          <w:sz w:val="24"/>
+          <w:szCs w:val="24"/>
+        </w:rPr>
+        <w:t>children</w:t>
+      </w:r>
+      <w:r>
+        <w:rPr>
+          <w:rFonts w:ascii="Times New Roman" w:eastAsia="Times New Roman" w:hAnsi="Times New Roman" w:cs="Times New Roman"/>
+          <w:color w:val="000000" w:themeColor="text1"/>
+          <w:sz w:val="24"/>
+          <w:szCs w:val="24"/>
+        </w:rPr>
+        <w:t xml:space="preserve"> page </w:t>
+      </w:r>
+      <w:r>
+        <w:rPr>
+          <w:rFonts w:ascii="Times New Roman" w:hAnsi="Times New Roman" w:cs="Times New Roman"/>
+          <w:color w:val="000000" w:themeColor="text1"/>
+          <w:sz w:val="24"/>
+          <w:szCs w:val="24"/>
+        </w:rPr>
+        <w:t xml:space="preserve">of </w:t>
+      </w:r>
+      <w:r>
+        <w:rPr>
+          <w:rFonts w:ascii="Times New Roman" w:hAnsi="Times New Roman" w:cs="Times New Roman"/>
+          <w:color w:val="000000" w:themeColor="text1"/>
+          <w:sz w:val="24"/>
+          <w:szCs w:val="24"/>
+        </w:rPr>
+        <w:t>“School Bus Tracking And Attendance Checking” application.</w:t>
+      </w:r>
+      <w:r>
+        <w:rPr>
+          <w:rFonts w:ascii="Times New Roman" w:hAnsi="Times New Roman" w:cs="Times New Roman"/>
+          <w:color w:val="000000" w:themeColor="text1"/>
+          <w:sz w:val="24"/>
+          <w:szCs w:val="24"/>
+        </w:rPr>
+        <w:t xml:space="preserve"> There are</w:t>
+      </w:r>
+      <w:r>
+        <w:rPr>
+          <w:rFonts w:ascii="Times New Roman" w:hAnsi="Times New Roman" w:cs="Times New Roman"/>
+          <w:color w:val="000000" w:themeColor="text1"/>
+          <w:sz w:val="24"/>
+          <w:szCs w:val="24"/>
+        </w:rPr>
+        <w:t xml:space="preserve"> seven</w:t>
+      </w:r>
+      <w:r>
+        <w:rPr>
+          <w:rFonts w:ascii="Times New Roman" w:hAnsi="Times New Roman" w:cs="Times New Roman"/>
+          <w:color w:val="000000" w:themeColor="text1"/>
+          <w:sz w:val="24"/>
+          <w:szCs w:val="24"/>
+        </w:rPr>
+        <w:t xml:space="preserve"> functions, they are “</w:t>
+      </w:r>
+      <w:r>
+        <w:rPr>
+          <w:rFonts w:ascii="Times New Roman" w:hAnsi="Times New Roman" w:cs="Times New Roman"/>
+          <w:color w:val="000000" w:themeColor="text1"/>
+          <w:sz w:val="24"/>
+          <w:szCs w:val="24"/>
+        </w:rPr>
+        <w:t>ATTENDANCE RECORD</w:t>
+      </w:r>
+      <w:r>
+        <w:rPr>
+          <w:rFonts w:ascii="Times New Roman" w:hAnsi="Times New Roman" w:cs="Times New Roman"/>
+          <w:color w:val="000000" w:themeColor="text1"/>
+          <w:sz w:val="24"/>
+          <w:szCs w:val="24"/>
+        </w:rPr>
+        <w:t xml:space="preserve">” function, </w:t>
+      </w:r>
+      <w:r>
+        <w:rPr>
+          <w:rFonts w:ascii="Times New Roman" w:hAnsi="Times New Roman" w:cstheme="minorBidi" w:hint="cs"/>
+          <w:color w:val="000000" w:themeColor="text1"/>
+          <w:sz w:val="24"/>
+          <w:szCs w:val="24"/>
+          <w:cs/>
+        </w:rPr>
+        <w:t>เพื่อ</w:t>
+      </w:r>
+      <w:r>
+        <w:rPr>
+          <w:rFonts w:ascii="Times New Roman" w:hAnsi="Times New Roman" w:cs="Times New Roman"/>
+          <w:color w:val="000000" w:themeColor="text1"/>
+          <w:sz w:val="24"/>
+          <w:szCs w:val="24"/>
+        </w:rPr>
+        <w:t xml:space="preserve">(1), </w:t>
+      </w:r>
+      <w:r>
+        <w:rPr>
+          <w:rFonts w:ascii="Times New Roman" w:hAnsi="Times New Roman" w:cs="Times New Roman"/>
+          <w:color w:val="000000" w:themeColor="text1"/>
+          <w:sz w:val="24"/>
+          <w:szCs w:val="24"/>
+        </w:rPr>
+        <w:t>“</w:t>
+      </w:r>
+      <w:r>
+        <w:rPr>
+          <w:rFonts w:ascii="Times New Roman" w:hAnsi="Times New Roman" w:cs="Angsana New"/>
+          <w:color w:val="000000" w:themeColor="text1"/>
+          <w:sz w:val="24"/>
+          <w:szCs w:val="30"/>
+        </w:rPr>
+        <w:t>ROUTE</w:t>
+      </w:r>
+      <w:r>
+        <w:rPr>
+          <w:rFonts w:ascii="Times New Roman" w:hAnsi="Times New Roman" w:cs="Times New Roman"/>
+          <w:color w:val="000000" w:themeColor="text1"/>
+          <w:sz w:val="24"/>
+          <w:szCs w:val="24"/>
+        </w:rPr>
+        <w:t>” function, parents can check their children attendance</w:t>
+      </w:r>
+      <w:r>
+        <w:rPr>
+          <w:rFonts w:ascii="Times New Roman" w:hAnsi="Times New Roman" w:cs="Times New Roman"/>
+          <w:color w:val="000000" w:themeColor="text1"/>
+          <w:sz w:val="24"/>
+          <w:szCs w:val="24"/>
+        </w:rPr>
+        <w:t xml:space="preserve"> </w:t>
+      </w:r>
+      <w:r>
+        <w:rPr>
+          <w:rFonts w:ascii="Times New Roman" w:hAnsi="Times New Roman" w:cs="Times New Roman"/>
+          <w:color w:val="000000" w:themeColor="text1"/>
+          <w:sz w:val="24"/>
+          <w:szCs w:val="24"/>
+        </w:rPr>
+        <w:t>(2).</w:t>
+      </w:r>
+      <w:r>
+        <w:rPr>
+          <w:rFonts w:ascii="Times New Roman" w:hAnsi="Times New Roman" w:cs="Times New Roman"/>
+          <w:color w:val="000000" w:themeColor="text1"/>
+          <w:sz w:val="24"/>
+          <w:szCs w:val="24"/>
+        </w:rPr>
+        <w:t xml:space="preserve"> “Message” function, the </w:t>
+      </w:r>
+      <w:r>
+        <w:rPr>
+          <w:rFonts w:ascii="Times New Roman" w:hAnsi="Times New Roman" w:cs="Times New Roman"/>
+          <w:color w:val="000000" w:themeColor="text1"/>
+          <w:sz w:val="24"/>
+          <w:szCs w:val="24"/>
+        </w:rPr>
+        <w:lastRenderedPageBreak/>
+        <w:t xml:space="preserve">message will show when their children get on the bus or get off the bus (3). </w:t>
+      </w:r>
+      <w:r>
+        <w:rPr>
+          <w:rFonts w:ascii="Times New Roman" w:hAnsi="Times New Roman" w:cs="Times New Roman"/>
+          <w:color w:val="FF0000"/>
+          <w:sz w:val="24"/>
+          <w:szCs w:val="24"/>
+        </w:rPr>
+        <w:t xml:space="preserve">“Edit” function, school bus driver can edit his profit by this function (4). “Student list”, school bus driver can view the student who have to </w:t>
+      </w:r>
+      <w:r>
+        <w:rPr>
+          <w:rFonts w:ascii="Times New Roman" w:hAnsi="Times New Roman" w:cs="Times New Roman"/>
+          <w:color w:val="FF0000"/>
+          <w:sz w:val="24"/>
+          <w:szCs w:val="24"/>
+          <w:u w:val="single"/>
+        </w:rPr>
+        <w:t>take in this bus</w:t>
+      </w:r>
+      <w:r>
+        <w:rPr>
+          <w:rFonts w:ascii="Times New Roman" w:hAnsi="Times New Roman" w:cs="Times New Roman"/>
+          <w:color w:val="FF0000"/>
+          <w:sz w:val="24"/>
+          <w:szCs w:val="24"/>
+          <w:u w:val="single"/>
+        </w:rPr>
+        <w:t xml:space="preserve"> (6)</w:t>
+      </w:r>
+      <w:r>
+        <w:rPr>
+          <w:rFonts w:ascii="Times New Roman" w:hAnsi="Times New Roman" w:cs="Times New Roman"/>
+          <w:color w:val="FF0000"/>
+          <w:sz w:val="24"/>
+          <w:szCs w:val="24"/>
+          <w:u w:val="single"/>
+        </w:rPr>
+        <w:t>.</w:t>
+      </w:r>
+      <w:r>
+        <w:rPr>
+          <w:rFonts w:ascii="Times New Roman" w:hAnsi="Times New Roman" w:cs="Times New Roman"/>
+          <w:color w:val="FF0000"/>
+          <w:sz w:val="24"/>
+          <w:szCs w:val="24"/>
+          <w:u w:val="single"/>
+        </w:rPr>
+        <w:t xml:space="preserve"> “Home” function, parents can go to</w:t>
+      </w:r>
+      <w:r>
+        <w:rPr>
+          <w:rFonts w:ascii="Times New Roman" w:hAnsi="Times New Roman" w:cs="Times New Roman"/>
+          <w:color w:val="FF0000"/>
+          <w:sz w:val="24"/>
+          <w:szCs w:val="24"/>
+        </w:rPr>
+        <w:t xml:space="preserve"> the </w:t>
+      </w:r>
+      <w:r>
+        <w:rPr>
+          <w:rFonts w:ascii="Times New Roman" w:hAnsi="Times New Roman" w:cs="Times New Roman"/>
+          <w:color w:val="FF0000"/>
+          <w:sz w:val="24"/>
+          <w:szCs w:val="24"/>
+          <w:u w:val="single"/>
+        </w:rPr>
+        <w:t>parents page</w:t>
+      </w:r>
+      <w:r>
+        <w:rPr>
+          <w:rFonts w:ascii="Times New Roman" w:hAnsi="Times New Roman" w:cs="Times New Roman"/>
+          <w:color w:val="FF0000"/>
+          <w:sz w:val="24"/>
+          <w:szCs w:val="24"/>
+        </w:rPr>
+        <w:t xml:space="preserve"> by this function (7). “Notification” function…..(7). “Route” function, parents </w:t>
+      </w:r>
+      <w:r>
+        <w:rPr>
+          <w:rFonts w:ascii="Times New Roman" w:hAnsi="Times New Roman" w:cs="Times New Roman"/>
+          <w:color w:val="FF0000"/>
+          <w:sz w:val="24"/>
+          <w:szCs w:val="24"/>
+        </w:rPr>
+        <w:t>can view his position via google map api</w:t>
+      </w:r>
+      <w:r>
+        <w:rPr>
+          <w:rFonts w:ascii="Times New Roman" w:hAnsi="Times New Roman" w:cs="Times New Roman"/>
+          <w:color w:val="FF0000"/>
+          <w:sz w:val="24"/>
+          <w:szCs w:val="24"/>
+        </w:rPr>
+        <w:t xml:space="preserve"> (8).</w:t>
       </w:r>
     </w:p>
     <w:p>
       <w:pPr>
         <w:ind w:firstLine="720"/>
-        <w:rPr>
-          <w:rFonts w:ascii="Times New Roman" w:hAnsi="Times New Roman" w:cs="Times New Roman"/>
-          <w:color w:val="000000" w:themeColor="text1"/>
-          <w:sz w:val="24"/>
-          <w:szCs w:val="24"/>
-        </w:rPr>
-      </w:pPr>
-      <w:r>
-        <w:rPr>
-          <w:rFonts w:ascii="Times New Roman" w:hAnsi="Times New Roman" w:cs="Times New Roman"/>
-          <w:color w:val="000000" w:themeColor="text1"/>
-          <w:sz w:val="24"/>
-          <w:szCs w:val="24"/>
-        </w:rPr>
-        <w:t>UI-12</w:t>
-      </w:r>
-      <w:r>
-        <w:rPr>
-          <w:rFonts w:ascii="Times New Roman" w:hAnsi="Times New Roman" w:cs="Times New Roman"/>
-          <w:color w:val="000000" w:themeColor="text1"/>
-          <w:sz w:val="24"/>
-          <w:szCs w:val="24"/>
-        </w:rPr>
-        <w:t xml:space="preserve">: </w:t>
-      </w:r>
+        <w:jc w:val="center"/>
+        <w:rPr>
+          <w:rFonts w:ascii="Times New Roman" w:hAnsi="Times New Roman" w:cs="Times New Roman"/>
+          <w:color w:val="000000" w:themeColor="text1"/>
+          <w:sz w:val="24"/>
+          <w:szCs w:val="24"/>
+        </w:rPr>
+      </w:pPr>
     </w:p>
     <w:p>
       <w:pPr>
@@ -6182,16 +7967,7 @@
           <w:sz w:val="24"/>
           <w:szCs w:val="24"/>
         </w:rPr>
-        <w:t>UI-13</w:t>
-      </w:r>
-      <w:r>
-        <w:rPr>
-          <w:rFonts w:ascii="Times New Roman" w:hAnsi="Times New Roman" w:cs="Times New Roman"/>
-          <w:color w:val="000000" w:themeColor="text1"/>
-          <w:sz w:val="24"/>
-          <w:szCs w:val="24"/>
-        </w:rPr>
-        <w:t xml:space="preserve">: </w:t>
+        <w:t xml:space="preserve">UI-07: </w:t>
       </w:r>
     </w:p>
     <w:p>
@@ -6211,16 +7987,7 @@
           <w:sz w:val="24"/>
           <w:szCs w:val="24"/>
         </w:rPr>
-        <w:t>UI-14</w:t>
-      </w:r>
-      <w:r>
-        <w:rPr>
-          <w:rFonts w:ascii="Times New Roman" w:hAnsi="Times New Roman" w:cs="Times New Roman"/>
-          <w:color w:val="000000" w:themeColor="text1"/>
-          <w:sz w:val="24"/>
-          <w:szCs w:val="24"/>
-        </w:rPr>
-        <w:t xml:space="preserve">: </w:t>
+        <w:t xml:space="preserve">UI-08: </w:t>
       </w:r>
     </w:p>
     <w:p>
@@ -6233,6 +8000,126 @@
           <w:szCs w:val="24"/>
         </w:rPr>
       </w:pPr>
+      <w:r>
+        <w:rPr>
+          <w:rFonts w:ascii="Times New Roman" w:hAnsi="Times New Roman" w:cs="Times New Roman"/>
+          <w:color w:val="000000" w:themeColor="text1"/>
+          <w:sz w:val="24"/>
+          <w:szCs w:val="24"/>
+        </w:rPr>
+        <w:t xml:space="preserve">UI-09: </w:t>
+      </w:r>
+    </w:p>
+    <w:p>
+      <w:pPr>
+        <w:ind w:firstLine="720"/>
+        <w:rPr>
+          <w:rFonts w:ascii="Times New Roman" w:hAnsi="Times New Roman" w:cs="Times New Roman"/>
+          <w:color w:val="000000" w:themeColor="text1"/>
+          <w:sz w:val="24"/>
+          <w:szCs w:val="24"/>
+        </w:rPr>
+      </w:pPr>
+      <w:r>
+        <w:rPr>
+          <w:rFonts w:ascii="Times New Roman" w:hAnsi="Times New Roman" w:cs="Times New Roman"/>
+          <w:color w:val="000000" w:themeColor="text1"/>
+          <w:sz w:val="24"/>
+          <w:szCs w:val="24"/>
+        </w:rPr>
+        <w:t xml:space="preserve">UI-10: </w:t>
+      </w:r>
+    </w:p>
+    <w:p>
+      <w:pPr>
+        <w:ind w:firstLine="720"/>
+        <w:rPr>
+          <w:rFonts w:ascii="Times New Roman" w:hAnsi="Times New Roman" w:cs="Times New Roman"/>
+          <w:color w:val="000000" w:themeColor="text1"/>
+          <w:sz w:val="24"/>
+          <w:szCs w:val="24"/>
+        </w:rPr>
+      </w:pPr>
+      <w:r>
+        <w:rPr>
+          <w:rFonts w:ascii="Times New Roman" w:hAnsi="Times New Roman" w:cs="Times New Roman"/>
+          <w:color w:val="000000" w:themeColor="text1"/>
+          <w:sz w:val="24"/>
+          <w:szCs w:val="24"/>
+        </w:rPr>
+        <w:t xml:space="preserve">UI-11: </w:t>
+      </w:r>
+    </w:p>
+    <w:p>
+      <w:pPr>
+        <w:ind w:firstLine="720"/>
+        <w:rPr>
+          <w:rFonts w:ascii="Times New Roman" w:hAnsi="Times New Roman" w:cs="Times New Roman"/>
+          <w:color w:val="000000" w:themeColor="text1"/>
+          <w:sz w:val="24"/>
+          <w:szCs w:val="24"/>
+        </w:rPr>
+      </w:pPr>
+      <w:r>
+        <w:rPr>
+          <w:rFonts w:ascii="Times New Roman" w:hAnsi="Times New Roman" w:cs="Times New Roman"/>
+          <w:color w:val="000000" w:themeColor="text1"/>
+          <w:sz w:val="24"/>
+          <w:szCs w:val="24"/>
+        </w:rPr>
+        <w:t xml:space="preserve">UI-12: </w:t>
+      </w:r>
+    </w:p>
+    <w:p>
+      <w:pPr>
+        <w:ind w:firstLine="720"/>
+        <w:rPr>
+          <w:rFonts w:ascii="Times New Roman" w:hAnsi="Times New Roman" w:cs="Times New Roman"/>
+          <w:color w:val="000000" w:themeColor="text1"/>
+          <w:sz w:val="24"/>
+          <w:szCs w:val="24"/>
+        </w:rPr>
+      </w:pPr>
+      <w:r>
+        <w:rPr>
+          <w:rFonts w:ascii="Times New Roman" w:hAnsi="Times New Roman" w:cs="Times New Roman"/>
+          <w:color w:val="000000" w:themeColor="text1"/>
+          <w:sz w:val="24"/>
+          <w:szCs w:val="24"/>
+        </w:rPr>
+        <w:t xml:space="preserve">UI-13: </w:t>
+      </w:r>
+    </w:p>
+    <w:p>
+      <w:pPr>
+        <w:ind w:firstLine="720"/>
+        <w:rPr>
+          <w:rFonts w:ascii="Times New Roman" w:hAnsi="Times New Roman" w:cs="Times New Roman"/>
+          <w:color w:val="000000" w:themeColor="text1"/>
+          <w:sz w:val="24"/>
+          <w:szCs w:val="24"/>
+        </w:rPr>
+      </w:pPr>
+      <w:r>
+        <w:rPr>
+          <w:rFonts w:ascii="Times New Roman" w:hAnsi="Times New Roman" w:cs="Times New Roman"/>
+          <w:color w:val="000000" w:themeColor="text1"/>
+          <w:sz w:val="24"/>
+          <w:szCs w:val="24"/>
+        </w:rPr>
+        <w:t xml:space="preserve">UI-14: </w:t>
+      </w:r>
+    </w:p>
+    <w:p>
+      <w:pPr>
+        <w:ind w:firstLine="720"/>
+        <w:rPr>
+          <w:rFonts w:ascii="Times New Roman" w:hAnsi="Times New Roman" w:cs="Times New Roman"/>
+          <w:color w:val="000000" w:themeColor="text1"/>
+          <w:sz w:val="24"/>
+          <w:szCs w:val="24"/>
+        </w:rPr>
+      </w:pPr>
     </w:p>
     <w:p>
       <w:pPr>
@@ -6261,6 +8148,9 @@
     <w:p>
       <w:pPr>
         <w:pStyle w:val="Heading1"/>
+        <w:rPr>
+          <w:rFonts w:ascii="Times New Roman" w:hAnsi="Times New Roman" w:cs="Times New Roman"/>
+        </w:rPr>
       </w:pPr>
     </w:p>
     <w:p>
@@ -6283,14 +8173,16 @@
       <w:pPr>
         <w:pStyle w:val="Heading1"/>
         <w:rPr>
+          <w:rFonts w:ascii="Times New Roman" w:hAnsi="Times New Roman" w:cs="Times New Roman"/>
           <w:sz w:val="22"/>
           <w:szCs w:val="22"/>
         </w:rPr>
       </w:pPr>
-      <w:hyperlink r:id="rId9" w:history="1">
+      <w:hyperlink r:id="rId17" w:history="1">
         <w:r>
           <w:rPr>
             <w:rStyle w:val="Hyperlink"/>
+            <w:rFonts w:ascii="Times New Roman" w:hAnsi="Times New Roman" w:cs="Times New Roman"/>
             <w:sz w:val="22"/>
             <w:szCs w:val="22"/>
           </w:rPr>
@@ -6298,35 +8190,32 @@
         </w:r>
       </w:hyperlink>
     </w:p>
-    <w:p/>
-    <w:p>
-      <w:pPr>
-        <w:rPr>
-          <w:rFonts w:ascii="Times New Roman" w:hAnsi="Times New Roman" w:cs="Times New Roman"/>
-          <w:color w:val="000000" w:themeColor="text1"/>
-          <w:sz w:val="24"/>
-          <w:szCs w:val="24"/>
-        </w:rPr>
-      </w:pPr>
-      <w:r>
-        <w:rPr>
-          <w:rFonts w:ascii="Times New Roman" w:hAnsi="Times New Roman" w:cs="Times New Roman"/>
-          <w:color w:val="000000" w:themeColor="text1"/>
-          <w:sz w:val="24"/>
-          <w:szCs w:val="24"/>
-        </w:rPr>
-        <w:t>[14</w:t>
-      </w:r>
-      <w:r>
-        <w:rPr>
-          <w:rFonts w:ascii="Times New Roman" w:hAnsi="Times New Roman" w:cs="Times New Roman"/>
-          <w:color w:val="000000" w:themeColor="text1"/>
-          <w:sz w:val="24"/>
-          <w:szCs w:val="24"/>
-        </w:rPr>
-        <w:t xml:space="preserve">] </w:t>
-      </w:r>
-      <w:hyperlink r:id="rId10" w:history="1">
+    <w:p>
+      <w:pPr>
+        <w:rPr>
+          <w:rFonts w:ascii="Times New Roman" w:hAnsi="Times New Roman" w:cs="Times New Roman"/>
+        </w:rPr>
+      </w:pPr>
+    </w:p>
+    <w:p>
+      <w:pPr>
+        <w:rPr>
+          <w:rFonts w:ascii="Times New Roman" w:hAnsi="Times New Roman" w:cs="Times New Roman"/>
+          <w:color w:val="000000" w:themeColor="text1"/>
+          <w:sz w:val="24"/>
+          <w:szCs w:val="24"/>
+        </w:rPr>
+      </w:pPr>
+      <w:r>
+        <w:rPr>
+          <w:rFonts w:ascii="Times New Roman" w:hAnsi="Times New Roman" w:cs="Times New Roman"/>
+          <w:color w:val="000000" w:themeColor="text1"/>
+          <w:sz w:val="24"/>
+          <w:szCs w:val="24"/>
+        </w:rPr>
+        <w:t xml:space="preserve">[14] </w:t>
+      </w:r>
+      <w:hyperlink r:id="rId18" w:history="1">
         <w:r>
           <w:rPr>
             <w:rStyle w:val="Hyperlink"/>
@@ -6348,55 +8237,16 @@
           <w:sz w:val="24"/>
           <w:szCs w:val="24"/>
         </w:rPr>
-        <w:t>. (September, 2012). Denso-Wave</w:t>
-      </w:r>
-      <w:r>
-        <w:rPr>
-          <w:rFonts w:ascii="Times New Roman" w:hAnsi="Times New Roman" w:cs="Times New Roman"/>
-          <w:color w:val="000000" w:themeColor="text1"/>
-          <w:sz w:val="24"/>
-          <w:szCs w:val="24"/>
-        </w:rPr>
-        <w:t xml:space="preserve">. </w:t>
-      </w:r>
-      <w:r>
-        <w:rPr>
-          <w:rFonts w:ascii="Times New Roman" w:hAnsi="Times New Roman" w:cs="Times New Roman"/>
-          <w:color w:val="000000" w:themeColor="text1"/>
-          <w:sz w:val="24"/>
-          <w:szCs w:val="24"/>
-        </w:rPr>
-        <w:t>Retrieved</w:t>
-      </w:r>
-      <w:r>
-        <w:rPr>
-          <w:rFonts w:ascii="Times New Roman" w:hAnsi="Times New Roman" w:cs="Times New Roman"/>
-          <w:color w:val="000000" w:themeColor="text1"/>
-          <w:sz w:val="24"/>
-          <w:szCs w:val="24"/>
-        </w:rPr>
-        <w:t xml:space="preserve"> May 10, </w:t>
-      </w:r>
-      <w:r>
-        <w:rPr>
-          <w:rFonts w:ascii="Times New Roman" w:hAnsi="Times New Roman" w:cs="Times New Roman"/>
-          <w:color w:val="000000" w:themeColor="text1"/>
-          <w:sz w:val="24"/>
-          <w:szCs w:val="24"/>
-        </w:rPr>
-        <w:t>2015</w:t>
-      </w:r>
-      <w:r>
-        <w:rPr>
-          <w:rFonts w:ascii="Times New Roman" w:hAnsi="Times New Roman" w:cs="Times New Roman"/>
-          <w:color w:val="000000" w:themeColor="text1"/>
-          <w:sz w:val="24"/>
-          <w:szCs w:val="24"/>
-        </w:rPr>
-        <w:t>.</w:t>
-      </w:r>
-    </w:p>
-    <w:p/>
+        <w:t>. (September, 2012). Denso-Wave. Retrieved May 10, 2015.</w:t>
+      </w:r>
+    </w:p>
+    <w:p>
+      <w:pPr>
+        <w:rPr>
+          <w:rFonts w:ascii="Times New Roman" w:hAnsi="Times New Roman" w:cs="Times New Roman"/>
+        </w:rPr>
+      </w:pPr>
+    </w:p>
     <w:p>
       <w:pPr>
         <w:pStyle w:val="Heading2"/>
@@ -6426,7 +8276,7 @@
       </w:r>
       <w:r>
         <w:rPr>
-          <w:rFonts w:ascii="Times New Roman" w:hAnsi="Times New Roman" w:cstheme="minorBidi" w:hint="cs"/>
+          <w:rFonts w:ascii="Times New Roman" w:hAnsi="Times New Roman" w:cs="Times New Roman"/>
           <w:color w:val="000000" w:themeColor="text1"/>
           <w:sz w:val="24"/>
           <w:szCs w:val="24"/>
@@ -6491,16 +8341,6 @@
           <w:szCs w:val="24"/>
         </w:rPr>
         <w:tab/>
-      </w:r>
-      <w:r>
-        <w:rPr>
-          <w:rFonts w:ascii="Times New Roman" w:hAnsi="Times New Roman" w:cs="Times New Roman"/>
-          <w:b w:val="0"/>
-          <w:bCs/>
-          <w:color w:val="000000" w:themeColor="text1"/>
-          <w:sz w:val="24"/>
-          <w:szCs w:val="24"/>
-        </w:rPr>
         <w:t xml:space="preserve">2015, from </w:t>
       </w:r>
       <w:r>
@@ -6515,7 +8355,13 @@
         <w:t>http://www.oracle.com/us/products/mysql/overview/index.html</w:t>
       </w:r>
     </w:p>
-    <w:p/>
+    <w:p>
+      <w:pPr>
+        <w:rPr>
+          <w:rFonts w:ascii="Times New Roman" w:hAnsi="Times New Roman" w:cs="Times New Roman"/>
+        </w:rPr>
+      </w:pPr>
+    </w:p>
     <w:p>
       <w:pPr>
         <w:rPr>
@@ -6617,7 +8463,7 @@
       </w:pPr>
     </w:p>
     <w:sectPr>
-      <w:footerReference w:type="default" r:id="rId11"/>
+      <w:footerReference w:type="default" r:id="rId19"/>
       <w:pgSz w:w="12240" w:h="15840"/>
       <w:pgMar w:top="1440" w:right="1440" w:bottom="1440" w:left="1440" w:header="720" w:footer="720" w:gutter="0"/>
       <w:pgNumType w:start="1"/>
@@ -6723,23 +8569,7 @@
               <w:sz w:val="18"/>
               <w:szCs w:val="18"/>
             </w:rPr>
-            <w:t>tendance Checking-</w:t>
-          </w:r>
-          <w:r>
-            <w:rPr>
-              <w:rFonts w:ascii="Times New Roman" w:hAnsi="Times New Roman" w:cs="Times New Roman"/>
-              <w:sz w:val="18"/>
-              <w:szCs w:val="18"/>
-            </w:rPr>
-            <w:t>SoftwareDesign</w:t>
-          </w:r>
-          <w:r>
-            <w:rPr>
-              <w:rFonts w:ascii="Times New Roman" w:hAnsi="Times New Roman" w:cs="Times New Roman"/>
-              <w:sz w:val="18"/>
-              <w:szCs w:val="18"/>
-            </w:rPr>
-            <w:t>-V.0.1</w:t>
+            <w:t>tendance Checking-SoftwareDesign-V.0.1</w:t>
           </w:r>
           <w:r>
             <w:rPr>
@@ -6867,7 +8697,7 @@
               <w:sz w:val="20"/>
               <w:szCs w:val="20"/>
             </w:rPr>
-            <w:t>7</w:t>
+            <w:t>13</w:t>
           </w:r>
           <w:r>
             <w:rPr>
@@ -13794,7 +15624,7 @@
 </file>
 
 <file path=customXml/itemProps1.xml><?xml version="1.0" encoding="utf-8"?>
-<ds:datastoreItem xmlns:ds="http://schemas.openxmlformats.org/officeDocument/2006/customXml" ds:itemID="{9738AF0E-5481-42CF-9547-68E994201F15}">
+<ds:datastoreItem xmlns:ds="http://schemas.openxmlformats.org/officeDocument/2006/customXml" ds:itemID="{CB64FBCF-B206-4D0E-BEB3-FEB853BA59B3}">
   <ds:schemaRefs>
     <ds:schemaRef ds:uri="http://schemas.openxmlformats.org/officeDocument/2006/bibliography"/>
   </ds:schemaRefs>

</xml_diff>

<commit_message>
SDD update ver 1.1 -Update user interface SRS update ver 1.1 -Chang some system requirement Trace update ver 1.0 -Chang user interface -change SRS
</commit_message>
<xml_diff>
--- a/Document/SDD.docx
+++ b/Document/SDD.docx
@@ -5683,25 +5683,16 @@
           <w:sz w:val="24"/>
           <w:szCs w:val="24"/>
         </w:rPr>
-        <w:t xml:space="preserve"> “Forgot password?” function, incase user cannot remember password to login to the application (2). “Create new account” function, this is the register function for school bus driver user. “</w:t>
-      </w:r>
-      <w:r>
-        <w:rPr>
-          <w:rFonts w:ascii="Times New Roman" w:hAnsi="Times New Roman" w:cs="Times New Roman"/>
-          <w:color w:val="FF0000"/>
-          <w:sz w:val="24"/>
-          <w:szCs w:val="24"/>
-        </w:rPr>
-        <w:t>contact us” function,</w:t>
-      </w:r>
-      <w:r>
-        <w:rPr>
-          <w:rFonts w:ascii="Times New Roman" w:hAnsi="Times New Roman" w:cs="Times New Roman"/>
-          <w:color w:val="000000" w:themeColor="text1"/>
-          <w:sz w:val="24"/>
-          <w:szCs w:val="24"/>
-        </w:rPr>
-        <w:t xml:space="preserve"> .</w:t>
+        <w:t xml:space="preserve"> “Forgot password?” function, incase user cannot remember password to login to the application (2). “Create new account” function, this is the register function for school bus driver u</w:t>
+      </w:r>
+      <w:r>
+        <w:rPr>
+          <w:rFonts w:ascii="Times New Roman" w:hAnsi="Times New Roman" w:cs="Times New Roman"/>
+          <w:color w:val="000000" w:themeColor="text1"/>
+          <w:sz w:val="24"/>
+          <w:szCs w:val="24"/>
+        </w:rPr>
+        <w:t>ser.</w:t>
       </w:r>
     </w:p>
     <w:p>
@@ -5714,73 +5705,33 @@
           <w:szCs w:val="24"/>
         </w:rPr>
       </w:pPr>
-    </w:p>
-    <w:p>
-      <w:pPr>
-        <w:ind w:firstLine="720"/>
-        <w:rPr>
-          <w:rFonts w:ascii="Times New Roman" w:hAnsi="Times New Roman" w:cs="Times New Roman"/>
-          <w:color w:val="000000" w:themeColor="text1"/>
-          <w:sz w:val="24"/>
-          <w:szCs w:val="24"/>
-        </w:rPr>
-      </w:pPr>
-      <w:r>
-        <w:rPr>
-          <w:rFonts w:ascii="Times New Roman" w:hAnsi="Times New Roman" w:cs="Times New Roman"/>
-          <w:color w:val="000000" w:themeColor="text1"/>
-          <w:sz w:val="24"/>
-          <w:szCs w:val="24"/>
-        </w:rPr>
-        <w:t xml:space="preserve">UI-02: </w:t>
-      </w:r>
-      <w:r>
-        <w:rPr>
-          <w:rFonts w:ascii="Times New Roman" w:eastAsia="Times New Roman" w:hAnsi="Times New Roman" w:cs="Times New Roman"/>
-          <w:color w:val="000000" w:themeColor="text1"/>
-          <w:sz w:val="24"/>
-          <w:szCs w:val="24"/>
-        </w:rPr>
-        <w:t>Register page</w:t>
-      </w:r>
-      <w:r>
-        <w:rPr>
-          <w:rFonts w:ascii="Times New Roman" w:eastAsia="Times New Roman" w:hAnsi="Times New Roman" w:cs="Times New Roman"/>
-          <w:color w:val="000000" w:themeColor="text1"/>
-          <w:sz w:val="24"/>
-          <w:szCs w:val="24"/>
-        </w:rPr>
-        <w:t xml:space="preserve"> for s</w:t>
-      </w:r>
-      <w:r>
-        <w:rPr>
-          <w:rFonts w:ascii="Times New Roman" w:eastAsia="Times New Roman" w:hAnsi="Times New Roman" w:cs="Times New Roman"/>
-          <w:color w:val="000000" w:themeColor="text1"/>
-          <w:sz w:val="24"/>
-          <w:szCs w:val="24"/>
-        </w:rPr>
-        <w:t>chool bus</w:t>
-      </w:r>
-      <w:r>
-        <w:rPr>
-          <w:rFonts w:ascii="Times New Roman" w:hAnsi="Times New Roman" w:cs="Times New Roman"/>
-          <w:color w:val="000000" w:themeColor="text1"/>
-          <w:sz w:val="24"/>
-          <w:szCs w:val="24"/>
-        </w:rPr>
-        <w:t xml:space="preserve"> driver</w:t>
-      </w:r>
-    </w:p>
-    <w:p>
-      <w:pPr>
-        <w:ind w:firstLine="720"/>
-        <w:rPr>
-          <w:rFonts w:ascii="Times New Roman" w:hAnsi="Times New Roman" w:cs="Times New Roman"/>
-          <w:color w:val="000000" w:themeColor="text1"/>
-          <w:sz w:val="24"/>
-          <w:szCs w:val="24"/>
-        </w:rPr>
-      </w:pPr>
+      <w:r>
+        <w:rPr>
+          <w:rFonts w:ascii="Times New Roman" w:hAnsi="Times New Roman" w:cs="Times New Roman"/>
+          <w:color w:val="000000" w:themeColor="text1"/>
+          <w:sz w:val="24"/>
+          <w:szCs w:val="24"/>
+        </w:rPr>
+        <w:t xml:space="preserve">UI-08: </w:t>
+      </w:r>
+      <w:r>
+        <w:rPr>
+          <w:rFonts w:ascii="Times New Roman" w:hAnsi="Times New Roman" w:cs="Times New Roman"/>
+          <w:color w:val="000000" w:themeColor="text1"/>
+          <w:sz w:val="24"/>
+          <w:szCs w:val="24"/>
+        </w:rPr>
+        <w:t>Reset password page</w:t>
+      </w:r>
+      <w:r>
+        <w:rPr>
+          <w:rFonts w:ascii="Times New Roman" w:hAnsi="Times New Roman" w:cs="Times New Roman"/>
+          <w:color w:val="000000" w:themeColor="text1"/>
+          <w:sz w:val="24"/>
+          <w:szCs w:val="24"/>
+        </w:rPr>
+        <w:br/>
+      </w:r>
     </w:p>
     <w:p>
       <w:pPr>
@@ -5802,10 +5753,10 @@
           <w:szCs w:val="24"/>
         </w:rPr>
         <w:drawing>
-          <wp:inline distT="0" distB="0" distL="0" distR="0">
+          <wp:inline distT="0" distB="0" distL="0" distR="0" wp14:anchorId="649E640C" wp14:editId="2B711B78">
             <wp:extent cx="3429000" cy="6096000"/>
             <wp:effectExtent l="0" t="0" r="0" b="0"/>
-            <wp:docPr id="3" name="Picture 3" descr="C:\Users\Thitipun\Documents\Senior_PG\Document\JUSTInterface\Default-6-RegisterForDriver-26949079.png"/>
+            <wp:docPr id="10" name="Picture 10" descr="C:\Users\Thitipun\Documents\Senior_PG\Document\JUSTInterface\Default-4-ResetPW-26949077.png"/>
             <wp:cNvGraphicFramePr>
               <a:graphicFrameLocks xmlns:a="http://schemas.openxmlformats.org/drawingml/2006/main" noChangeAspect="1"/>
             </wp:cNvGraphicFramePr>
@@ -5813,7 +5764,7 @@
               <a:graphicData uri="http://schemas.openxmlformats.org/drawingml/2006/picture">
                 <pic:pic xmlns:pic="http://schemas.openxmlformats.org/drawingml/2006/picture">
                   <pic:nvPicPr>
-                    <pic:cNvPr id="0" name="Picture 3" descr="C:\Users\Thitipun\Documents\Senior_PG\Document\JUSTInterface\Default-6-RegisterForDriver-26949079.png"/>
+                    <pic:cNvPr id="0" name="Picture 4" descr="C:\Users\Thitipun\Documents\Senior_PG\Document\JUSTInterface\Default-4-ResetPW-26949077.png"/>
                     <pic:cNvPicPr>
                       <a:picLocks noChangeAspect="1" noChangeArrowheads="1"/>
                     </pic:cNvPicPr>
@@ -5854,41 +5805,20 @@
     <w:p>
       <w:pPr>
         <w:ind w:firstLine="720"/>
-        <w:jc w:val="center"/>
-        <w:rPr>
-          <w:rFonts w:ascii="Times New Roman" w:hAnsi="Times New Roman" w:cs="Times New Roman"/>
-          <w:color w:val="000000" w:themeColor="text1"/>
-          <w:sz w:val="24"/>
-          <w:szCs w:val="24"/>
-        </w:rPr>
-      </w:pPr>
-    </w:p>
-    <w:p>
-      <w:pPr>
-        <w:ind w:firstLine="720"/>
-        <w:rPr>
-          <w:rFonts w:ascii="Times New Roman" w:hAnsi="Times New Roman" w:cs="Times New Roman"/>
-          <w:color w:val="000000" w:themeColor="text1"/>
-          <w:sz w:val="24"/>
-          <w:szCs w:val="24"/>
-        </w:rPr>
-      </w:pPr>
-      <w:r>
-        <w:rPr>
-          <w:rFonts w:ascii="Times New Roman" w:hAnsi="Times New Roman" w:cs="Times New Roman"/>
-          <w:color w:val="000000" w:themeColor="text1"/>
-          <w:sz w:val="24"/>
-          <w:szCs w:val="24"/>
-        </w:rPr>
-        <w:lastRenderedPageBreak/>
-        <w:tab/>
-      </w:r>
+        <w:rPr>
+          <w:rFonts w:ascii="Times New Roman" w:hAnsi="Times New Roman" w:cstheme="minorBidi" w:hint="cs"/>
+          <w:color w:val="FF0000"/>
+          <w:sz w:val="24"/>
+          <w:szCs w:val="24"/>
+          <w:cs/>
+        </w:rPr>
+      </w:pPr>
       <w:r>
         <w:rPr>
           <w:rFonts w:ascii="Times New Roman" w:hAnsi="Times New Roman" w:cs="Times New Roman"/>
           <w:b/>
           <w:bCs/>
-          <w:color w:val="000000" w:themeColor="text1"/>
+          <w:color w:val="FF0000"/>
           <w:sz w:val="24"/>
           <w:szCs w:val="24"/>
         </w:rPr>
@@ -5897,129 +5827,49 @@
       <w:r>
         <w:rPr>
           <w:rFonts w:ascii="Times New Roman" w:hAnsi="Times New Roman" w:cs="Times New Roman"/>
-          <w:color w:val="000000" w:themeColor="text1"/>
-          <w:sz w:val="24"/>
-          <w:szCs w:val="24"/>
-        </w:rPr>
-        <w:t xml:space="preserve"> This is</w:t>
-      </w:r>
-      <w:r>
-        <w:rPr>
-          <w:rFonts w:ascii="Times New Roman" w:hAnsi="Times New Roman" w:cs="Times New Roman"/>
-          <w:color w:val="000000" w:themeColor="text1"/>
-          <w:sz w:val="24"/>
-          <w:szCs w:val="24"/>
+          <w:color w:val="FF0000"/>
+          <w:sz w:val="24"/>
+          <w:szCs w:val="24"/>
+        </w:rPr>
+        <w:t xml:space="preserve"> This is </w:t>
+      </w:r>
+      <w:r>
+        <w:rPr>
+          <w:rFonts w:ascii="Times New Roman" w:eastAsia="Times New Roman" w:hAnsi="Times New Roman" w:cs="Times New Roman"/>
+          <w:color w:val="FF0000"/>
+          <w:sz w:val="24"/>
+          <w:szCs w:val="24"/>
+        </w:rPr>
+        <w:t>reset</w:t>
+      </w:r>
+      <w:r>
+        <w:rPr>
+          <w:rFonts w:ascii="Times New Roman" w:eastAsia="Times New Roman" w:hAnsi="Times New Roman" w:cs="Times New Roman"/>
+          <w:color w:val="FF0000"/>
+          <w:sz w:val="24"/>
+          <w:szCs w:val="24"/>
+        </w:rPr>
+        <w:t xml:space="preserve"> password page </w:t>
+      </w:r>
+      <w:r>
+        <w:rPr>
+          <w:rFonts w:ascii="Times New Roman" w:hAnsi="Times New Roman" w:cs="Times New Roman"/>
+          <w:color w:val="FF0000"/>
+          <w:sz w:val="24"/>
+          <w:szCs w:val="24"/>
+        </w:rPr>
+        <w:t>of “School Bus Tracking And Attendance Checking” application. User can reset the old password</w:t>
+      </w:r>
+      <w:r>
+        <w:rPr>
+          <w:rFonts w:ascii="Times New Roman" w:hAnsi="Times New Roman" w:cstheme="minorBidi" w:hint="cs"/>
+          <w:color w:val="FF0000"/>
+          <w:sz w:val="24"/>
+          <w:szCs w:val="24"/>
+          <w:cs/>
         </w:rPr>
         <w:t xml:space="preserve"> </w:t>
       </w:r>
-      <w:r>
-        <w:rPr>
-          <w:rFonts w:ascii="Times New Roman" w:eastAsia="Times New Roman" w:hAnsi="Times New Roman" w:cs="Times New Roman"/>
-          <w:color w:val="000000" w:themeColor="text1"/>
-          <w:sz w:val="24"/>
-          <w:szCs w:val="24"/>
-        </w:rPr>
-        <w:t>r</w:t>
-      </w:r>
-      <w:r>
-        <w:rPr>
-          <w:rFonts w:ascii="Times New Roman" w:eastAsia="Times New Roman" w:hAnsi="Times New Roman" w:cs="Times New Roman"/>
-          <w:color w:val="000000" w:themeColor="text1"/>
-          <w:sz w:val="24"/>
-          <w:szCs w:val="24"/>
-        </w:rPr>
-        <w:t>egister page</w:t>
-      </w:r>
-      <w:r>
-        <w:rPr>
-          <w:rFonts w:ascii="Times New Roman" w:eastAsia="Times New Roman" w:hAnsi="Times New Roman" w:cs="Times New Roman"/>
-          <w:color w:val="000000" w:themeColor="text1"/>
-          <w:sz w:val="24"/>
-          <w:szCs w:val="24"/>
-        </w:rPr>
-        <w:t xml:space="preserve"> for s</w:t>
-      </w:r>
-      <w:r>
-        <w:rPr>
-          <w:rFonts w:ascii="Times New Roman" w:eastAsia="Times New Roman" w:hAnsi="Times New Roman" w:cs="Times New Roman"/>
-          <w:color w:val="000000" w:themeColor="text1"/>
-          <w:sz w:val="24"/>
-          <w:szCs w:val="24"/>
-        </w:rPr>
-        <w:t>chool bus</w:t>
-      </w:r>
-      <w:r>
-        <w:rPr>
-          <w:rFonts w:ascii="Times New Roman" w:hAnsi="Times New Roman" w:cs="Times New Roman"/>
-          <w:color w:val="000000" w:themeColor="text1"/>
-          <w:sz w:val="24"/>
-          <w:szCs w:val="24"/>
-        </w:rPr>
-        <w:t xml:space="preserve"> driver</w:t>
-      </w:r>
-      <w:r>
-        <w:rPr>
-          <w:rFonts w:ascii="Times New Roman" w:hAnsi="Times New Roman" w:cs="Times New Roman"/>
-          <w:color w:val="000000" w:themeColor="text1"/>
-          <w:sz w:val="24"/>
-          <w:szCs w:val="24"/>
-        </w:rPr>
-        <w:t xml:space="preserve"> of </w:t>
-      </w:r>
-      <w:r>
-        <w:rPr>
-          <w:rFonts w:ascii="Times New Roman" w:hAnsi="Times New Roman" w:cs="Times New Roman"/>
-          <w:color w:val="000000" w:themeColor="text1"/>
-          <w:sz w:val="24"/>
-          <w:szCs w:val="24"/>
-        </w:rPr>
-        <w:t>“School Bus Tracking And Attendance Checking” application.</w:t>
-      </w:r>
-      <w:r>
-        <w:rPr>
-          <w:rFonts w:ascii="Times New Roman" w:hAnsi="Times New Roman" w:cs="Times New Roman"/>
-          <w:color w:val="000000" w:themeColor="text1"/>
-          <w:sz w:val="24"/>
-          <w:szCs w:val="24"/>
-        </w:rPr>
-        <w:t xml:space="preserve"> User can register to the application </w:t>
-      </w:r>
-      <w:r>
-        <w:rPr>
-          <w:rFonts w:ascii="Times New Roman" w:hAnsi="Times New Roman" w:cs="Times New Roman"/>
-          <w:color w:val="000000" w:themeColor="text1"/>
-          <w:sz w:val="24"/>
-          <w:szCs w:val="24"/>
-        </w:rPr>
-        <w:t>by fill his/her information to register as school bus driver. T</w:t>
-      </w:r>
-      <w:r>
-        <w:rPr>
-          <w:rFonts w:ascii="Times New Roman" w:hAnsi="Times New Roman" w:cs="Times New Roman"/>
-          <w:color w:val="000000" w:themeColor="text1"/>
-          <w:sz w:val="24"/>
-          <w:szCs w:val="24"/>
-        </w:rPr>
-        <w:t>here is one function, “SIGN UP” function to register user to the application</w:t>
-      </w:r>
-      <w:r>
-        <w:rPr>
-          <w:rFonts w:ascii="Times New Roman" w:hAnsi="Times New Roman" w:cs="Times New Roman"/>
-          <w:color w:val="000000" w:themeColor="text1"/>
-          <w:sz w:val="24"/>
-          <w:szCs w:val="24"/>
-        </w:rPr>
-        <w:t xml:space="preserve"> (1)</w:t>
-      </w:r>
-      <w:r>
-        <w:rPr>
-          <w:rFonts w:ascii="Times New Roman" w:hAnsi="Times New Roman" w:cs="Times New Roman"/>
-          <w:color w:val="000000" w:themeColor="text1"/>
-          <w:sz w:val="24"/>
-          <w:szCs w:val="24"/>
-        </w:rPr>
-        <w:t>.</w:t>
-      </w:r>
     </w:p>
     <w:p>
       <w:pPr>
@@ -6031,6 +5881,8 @@
           <w:szCs w:val="24"/>
         </w:rPr>
       </w:pPr>
+      <w:bookmarkStart w:id="15" w:name="_GoBack"/>
+      <w:bookmarkEnd w:id="15"/>
     </w:p>
     <w:p>
       <w:pPr>
@@ -6049,43 +5901,26 @@
           <w:sz w:val="24"/>
           <w:szCs w:val="24"/>
         </w:rPr>
-        <w:t xml:space="preserve">UI-03: </w:t>
-      </w:r>
-      <w:r>
-        <w:rPr>
-          <w:rFonts w:ascii="Times New Roman" w:eastAsia="Times New Roman" w:hAnsi="Times New Roman" w:cs="Times New Roman"/>
-          <w:color w:val="000000" w:themeColor="text1"/>
-          <w:sz w:val="24"/>
-          <w:szCs w:val="24"/>
-        </w:rPr>
-        <w:t>Register interface for Parent</w:t>
-      </w:r>
-      <w:r>
-        <w:rPr>
-          <w:rFonts w:ascii="Times New Roman" w:hAnsi="Times New Roman" w:cs="Times New Roman"/>
-          <w:color w:val="000000" w:themeColor="text1"/>
-          <w:sz w:val="24"/>
-          <w:szCs w:val="24"/>
-        </w:rPr>
-        <w:t>/</w:t>
-      </w:r>
-      <w:r>
-        <w:rPr>
-          <w:rFonts w:ascii="Times New Roman" w:eastAsia="Times New Roman" w:hAnsi="Times New Roman" w:cs="Times New Roman"/>
-          <w:color w:val="000000" w:themeColor="text1"/>
-          <w:sz w:val="24"/>
-          <w:szCs w:val="24"/>
-        </w:rPr>
-        <w:t xml:space="preserve"> </w:t>
-      </w:r>
-      <w:r>
-        <w:rPr>
-          <w:rFonts w:ascii="Times New Roman" w:eastAsia="Times New Roman" w:hAnsi="Times New Roman" w:cs="Times New Roman"/>
-          <w:color w:val="000000" w:themeColor="text1"/>
-          <w:sz w:val="24"/>
-          <w:szCs w:val="24"/>
-        </w:rPr>
-        <w:t>Children</w:t>
+        <w:lastRenderedPageBreak/>
+        <w:br/>
+      </w:r>
+      <w:r>
+        <w:rPr>
+          <w:rFonts w:ascii="Times New Roman" w:hAnsi="Times New Roman" w:cs="Times New Roman"/>
+          <w:color w:val="000000" w:themeColor="text1"/>
+          <w:sz w:val="24"/>
+          <w:szCs w:val="24"/>
+        </w:rPr>
+        <w:t xml:space="preserve">UI-07: </w:t>
+      </w:r>
+      <w:r>
+        <w:rPr>
+          <w:rFonts w:ascii="Times New Roman" w:hAnsi="Times New Roman" w:cs="Times New Roman"/>
+          <w:color w:val="000000" w:themeColor="text1"/>
+          <w:sz w:val="24"/>
+          <w:szCs w:val="24"/>
+        </w:rPr>
+        <w:t>Forget password</w:t>
       </w:r>
     </w:p>
     <w:p>
@@ -6105,7 +5940,7 @@
         <w:jc w:val="center"/>
         <w:rPr>
           <w:rFonts w:ascii="Times New Roman" w:hAnsi="Times New Roman" w:cs="Times New Roman"/>
-          <w:color w:val="000000" w:themeColor="text1"/>
+          <w:color w:val="auto"/>
           <w:sz w:val="24"/>
           <w:szCs w:val="24"/>
         </w:rPr>
@@ -6114,15 +5949,15 @@
         <w:rPr>
           <w:rFonts w:ascii="Times New Roman" w:hAnsi="Times New Roman" w:cs="Times New Roman"/>
           <w:noProof/>
-          <w:color w:val="000000" w:themeColor="text1"/>
+          <w:color w:val="auto"/>
           <w:sz w:val="24"/>
           <w:szCs w:val="24"/>
         </w:rPr>
         <w:drawing>
-          <wp:inline distT="0" distB="0" distL="0" distR="0">
+          <wp:inline distT="0" distB="0" distL="0" distR="0" wp14:anchorId="7FA68E94" wp14:editId="33B8D248">
             <wp:extent cx="3429000" cy="6096000"/>
             <wp:effectExtent l="0" t="0" r="0" b="0"/>
-            <wp:docPr id="4" name="Picture 4" descr="C:\Users\Thitipun\Documents\Senior_PG\Document\JUSTInterface\Default-8-D_AddUser-26949081.png"/>
+            <wp:docPr id="8" name="Picture 8" descr="C:\Users\Thitipun\Documents\Senior_PG\Document\JUSTInterface\Default-3-Wrong_email-26949076.png"/>
             <wp:cNvGraphicFramePr>
               <a:graphicFrameLocks xmlns:a="http://schemas.openxmlformats.org/drawingml/2006/main" noChangeAspect="1"/>
             </wp:cNvGraphicFramePr>
@@ -6130,7 +5965,7 @@
               <a:graphicData uri="http://schemas.openxmlformats.org/drawingml/2006/picture">
                 <pic:pic xmlns:pic="http://schemas.openxmlformats.org/drawingml/2006/picture">
                   <pic:nvPicPr>
-                    <pic:cNvPr id="0" name="Picture 4" descr="C:\Users\Thitipun\Documents\Senior_PG\Document\JUSTInterface\Default-8-D_AddUser-26949081.png"/>
+                    <pic:cNvPr id="0" name="Picture 3" descr="C:\Users\Thitipun\Documents\Senior_PG\Document\JUSTInterface\Default-3-Wrong_email-26949076.png"/>
                     <pic:cNvPicPr>
                       <a:picLocks noChangeAspect="1" noChangeArrowheads="1"/>
                     </pic:cNvPicPr>
@@ -6171,6 +6006,7 @@
     <w:p>
       <w:pPr>
         <w:ind w:firstLine="720"/>
+        <w:jc w:val="center"/>
         <w:rPr>
           <w:rFonts w:ascii="Times New Roman" w:hAnsi="Times New Roman" w:cs="Times New Roman"/>
           <w:color w:val="000000" w:themeColor="text1"/>
@@ -6183,22 +6019,13 @@
       <w:pPr>
         <w:ind w:firstLine="720"/>
         <w:rPr>
-          <w:rFonts w:ascii="Times New Roman" w:hAnsi="Times New Roman" w:cs="Times New Roman"/>
-          <w:color w:val="000000" w:themeColor="text1"/>
-          <w:sz w:val="24"/>
-          <w:szCs w:val="24"/>
-        </w:rPr>
-      </w:pPr>
-      <w:r>
-        <w:rPr>
-          <w:rFonts w:ascii="Times New Roman" w:hAnsi="Times New Roman" w:cs="Times New Roman"/>
-          <w:color w:val="000000" w:themeColor="text1"/>
-          <w:sz w:val="24"/>
-          <w:szCs w:val="24"/>
-        </w:rPr>
-        <w:lastRenderedPageBreak/>
-        <w:tab/>
-      </w:r>
+          <w:rFonts w:ascii="Times New Roman" w:hAnsi="Times New Roman" w:cstheme="minorBidi" w:hint="cs"/>
+          <w:color w:val="auto"/>
+          <w:sz w:val="24"/>
+          <w:szCs w:val="24"/>
+          <w:cs/>
+        </w:rPr>
+      </w:pPr>
       <w:r>
         <w:rPr>
           <w:rFonts w:ascii="Times New Roman" w:hAnsi="Times New Roman" w:cs="Times New Roman"/>
@@ -6226,7 +6053,86 @@
           <w:sz w:val="24"/>
           <w:szCs w:val="24"/>
         </w:rPr>
-        <w:t>r</w:t>
+        <w:t xml:space="preserve">forgot password page </w:t>
+      </w:r>
+      <w:r>
+        <w:rPr>
+          <w:rFonts w:ascii="Times New Roman" w:hAnsi="Times New Roman" w:cs="Times New Roman"/>
+          <w:color w:val="000000" w:themeColor="text1"/>
+          <w:sz w:val="24"/>
+          <w:szCs w:val="24"/>
+        </w:rPr>
+        <w:t xml:space="preserve">of </w:t>
+      </w:r>
+      <w:r>
+        <w:rPr>
+          <w:rFonts w:ascii="Times New Roman" w:hAnsi="Times New Roman" w:cs="Times New Roman"/>
+          <w:color w:val="000000" w:themeColor="text1"/>
+          <w:sz w:val="24"/>
+          <w:szCs w:val="24"/>
+        </w:rPr>
+        <w:t>“School Bus Tracking And Attendance Checking” application.</w:t>
+      </w:r>
+      <w:r>
+        <w:rPr>
+          <w:rFonts w:ascii="Times New Roman" w:hAnsi="Times New Roman" w:cs="Times New Roman"/>
+          <w:color w:val="000000" w:themeColor="text1"/>
+          <w:sz w:val="24"/>
+          <w:szCs w:val="24"/>
+        </w:rPr>
+        <w:t xml:space="preserve"> User can get the passwords by input the user’s e-mail by press on “Send” function (1).</w:t>
+      </w:r>
+      <w:r>
+        <w:rPr>
+          <w:rFonts w:ascii="Times New Roman" w:hAnsi="Times New Roman" w:cstheme="minorBidi"/>
+          <w:color w:val="auto"/>
+          <w:sz w:val="24"/>
+          <w:szCs w:val="24"/>
+        </w:rPr>
+        <w:t>After user press on send the pop-up mess will be shown on the screen (2).</w:t>
+      </w:r>
+    </w:p>
+    <w:p>
+      <w:pPr>
+        <w:ind w:firstLine="720"/>
+        <w:rPr>
+          <w:rFonts w:ascii="Times New Roman" w:hAnsi="Times New Roman" w:cs="Times New Roman"/>
+          <w:color w:val="000000" w:themeColor="text1"/>
+          <w:sz w:val="24"/>
+          <w:szCs w:val="24"/>
+        </w:rPr>
+      </w:pPr>
+    </w:p>
+    <w:p>
+      <w:pPr>
+        <w:ind w:firstLine="720"/>
+        <w:rPr>
+          <w:rFonts w:ascii="Times New Roman" w:hAnsi="Times New Roman" w:cs="Times New Roman"/>
+          <w:color w:val="000000" w:themeColor="text1"/>
+          <w:sz w:val="24"/>
+          <w:szCs w:val="24"/>
+        </w:rPr>
+      </w:pPr>
+    </w:p>
+    <w:p>
+      <w:pPr>
+        <w:ind w:firstLine="720"/>
+        <w:rPr>
+          <w:rFonts w:ascii="Times New Roman" w:hAnsi="Times New Roman" w:cs="Times New Roman"/>
+          <w:color w:val="000000" w:themeColor="text1"/>
+          <w:sz w:val="24"/>
+          <w:szCs w:val="24"/>
+        </w:rPr>
+      </w:pPr>
+      <w:r>
+        <w:rPr>
+          <w:rFonts w:ascii="Times New Roman" w:hAnsi="Times New Roman" w:cs="Times New Roman"/>
+          <w:color w:val="000000" w:themeColor="text1"/>
+          <w:sz w:val="24"/>
+          <w:szCs w:val="24"/>
+        </w:rPr>
+        <w:lastRenderedPageBreak/>
+        <w:t xml:space="preserve">UI-02: </w:t>
       </w:r>
       <w:r>
         <w:rPr>
@@ -6235,7 +6141,7 @@
           <w:sz w:val="24"/>
           <w:szCs w:val="24"/>
         </w:rPr>
-        <w:t>egister</w:t>
+        <w:t>Register page</w:t>
       </w:r>
       <w:r>
         <w:rPr>
@@ -6244,7 +6150,7 @@
           <w:sz w:val="24"/>
           <w:szCs w:val="24"/>
         </w:rPr>
-        <w:t xml:space="preserve"> page</w:t>
+        <w:t xml:space="preserve"> for s</w:t>
       </w:r>
       <w:r>
         <w:rPr>
@@ -6253,100 +6159,16 @@
           <w:sz w:val="24"/>
           <w:szCs w:val="24"/>
         </w:rPr>
-        <w:t xml:space="preserve"> for Parent</w:t>
-      </w:r>
-      <w:r>
-        <w:rPr>
-          <w:rFonts w:ascii="Times New Roman" w:hAnsi="Times New Roman" w:cs="Times New Roman"/>
-          <w:color w:val="000000" w:themeColor="text1"/>
-          <w:sz w:val="24"/>
-          <w:szCs w:val="24"/>
-        </w:rPr>
-        <w:t>/</w:t>
-      </w:r>
-      <w:r>
-        <w:rPr>
-          <w:rFonts w:ascii="Times New Roman" w:eastAsia="Times New Roman" w:hAnsi="Times New Roman" w:cs="Times New Roman"/>
-          <w:color w:val="000000" w:themeColor="text1"/>
-          <w:sz w:val="24"/>
-          <w:szCs w:val="24"/>
-        </w:rPr>
-        <w:t xml:space="preserve"> </w:t>
-      </w:r>
-      <w:r>
-        <w:rPr>
-          <w:rFonts w:ascii="Times New Roman" w:eastAsia="Times New Roman" w:hAnsi="Times New Roman" w:cs="Times New Roman"/>
-          <w:color w:val="000000" w:themeColor="text1"/>
-          <w:sz w:val="24"/>
-          <w:szCs w:val="24"/>
-        </w:rPr>
-        <w:t>Children</w:t>
-      </w:r>
-      <w:r>
-        <w:rPr>
-          <w:rFonts w:ascii="Times New Roman" w:eastAsia="Times New Roman" w:hAnsi="Times New Roman" w:cs="Times New Roman"/>
-          <w:color w:val="000000" w:themeColor="text1"/>
-          <w:sz w:val="24"/>
-          <w:szCs w:val="24"/>
-        </w:rPr>
-        <w:t xml:space="preserve"> </w:t>
-      </w:r>
-      <w:r>
-        <w:rPr>
-          <w:rFonts w:ascii="Times New Roman" w:hAnsi="Times New Roman" w:cs="Times New Roman"/>
-          <w:color w:val="000000" w:themeColor="text1"/>
-          <w:sz w:val="24"/>
-          <w:szCs w:val="24"/>
-        </w:rPr>
-        <w:t xml:space="preserve">of </w:t>
-      </w:r>
-      <w:r>
-        <w:rPr>
-          <w:rFonts w:ascii="Times New Roman" w:hAnsi="Times New Roman" w:cs="Times New Roman"/>
-          <w:color w:val="000000" w:themeColor="text1"/>
-          <w:sz w:val="24"/>
-          <w:szCs w:val="24"/>
-        </w:rPr>
-        <w:t>“School Bus Tracking And Attendance Checking” application.</w:t>
-      </w:r>
-      <w:r>
-        <w:rPr>
-          <w:rFonts w:ascii="Times New Roman" w:hAnsi="Times New Roman" w:cs="Times New Roman"/>
-          <w:color w:val="000000" w:themeColor="text1"/>
-          <w:sz w:val="24"/>
-          <w:szCs w:val="24"/>
-        </w:rPr>
-        <w:t xml:space="preserve"> There are two function, they are PARENT (1) and STUDENT (2).</w:t>
-      </w:r>
-    </w:p>
-    <w:p>
-      <w:pPr>
-        <w:ind w:firstLine="720"/>
-        <w:rPr>
-          <w:rFonts w:ascii="Times New Roman" w:hAnsi="Times New Roman" w:cs="Times New Roman"/>
-          <w:color w:val="000000" w:themeColor="text1"/>
-          <w:sz w:val="24"/>
-          <w:szCs w:val="24"/>
-        </w:rPr>
-      </w:pPr>
-      <w:r>
-        <w:rPr>
-          <w:rFonts w:ascii="Times New Roman" w:hAnsi="Times New Roman" w:cs="Times New Roman"/>
-          <w:color w:val="000000" w:themeColor="text1"/>
-          <w:sz w:val="24"/>
-          <w:szCs w:val="24"/>
-        </w:rPr>
-        <w:tab/>
-        <w:t>For function PARENT (1)</w:t>
-      </w:r>
-      <w:r>
-        <w:rPr>
-          <w:rFonts w:ascii="Times New Roman" w:hAnsi="Times New Roman" w:cs="Times New Roman"/>
-          <w:color w:val="000000" w:themeColor="text1"/>
-          <w:sz w:val="24"/>
-          <w:szCs w:val="24"/>
-        </w:rPr>
-        <w:t xml:space="preserve"> register page for parents</w:t>
+        <w:t>chool bus</w:t>
+      </w:r>
+      <w:r>
+        <w:rPr>
+          <w:rFonts w:ascii="Times New Roman" w:hAnsi="Times New Roman" w:cs="Times New Roman"/>
+          <w:color w:val="000000" w:themeColor="text1"/>
+          <w:sz w:val="24"/>
+          <w:szCs w:val="24"/>
+        </w:rPr>
+        <w:t xml:space="preserve"> driver</w:t>
       </w:r>
     </w:p>
     <w:p>
@@ -6383,7 +6205,7 @@
           <wp:inline distT="0" distB="0" distL="0" distR="0">
             <wp:extent cx="3429000" cy="6096000"/>
             <wp:effectExtent l="0" t="0" r="0" b="0"/>
-            <wp:docPr id="5" name="Picture 5" descr="C:\Users\Thitipun\Documents\Senior_PG\Document\JUSTInterface\Default-9-P_Signup-26949082.png"/>
+            <wp:docPr id="3" name="Picture 3" descr="C:\Users\Thitipun\Documents\Senior_PG\Document\JUSTInterface\Default-6-RegisterForDriver-26949079.png"/>
             <wp:cNvGraphicFramePr>
               <a:graphicFrameLocks xmlns:a="http://schemas.openxmlformats.org/drawingml/2006/main" noChangeAspect="1"/>
             </wp:cNvGraphicFramePr>
@@ -6391,7 +6213,7 @@
               <a:graphicData uri="http://schemas.openxmlformats.org/drawingml/2006/picture">
                 <pic:pic xmlns:pic="http://schemas.openxmlformats.org/drawingml/2006/picture">
                   <pic:nvPicPr>
-                    <pic:cNvPr id="0" name="Picture 5" descr="C:\Users\Thitipun\Documents\Senior_PG\Document\JUSTInterface\Default-9-P_Signup-26949082.png"/>
+                    <pic:cNvPr id="0" name="Picture 3" descr="C:\Users\Thitipun\Documents\Senior_PG\Document\JUSTInterface\Default-6-RegisterForDriver-26949079.png"/>
                     <pic:cNvPicPr>
                       <a:picLocks noChangeAspect="1" noChangeArrowheads="1"/>
                     </pic:cNvPicPr>
@@ -6432,13 +6254,34 @@
     <w:p>
       <w:pPr>
         <w:ind w:firstLine="720"/>
-        <w:rPr>
-          <w:rFonts w:ascii="Times New Roman" w:hAnsi="Times New Roman" w:cs="Times New Roman"/>
-          <w:color w:val="000000" w:themeColor="text1"/>
-          <w:sz w:val="24"/>
-          <w:szCs w:val="24"/>
-        </w:rPr>
-      </w:pPr>
+        <w:jc w:val="center"/>
+        <w:rPr>
+          <w:rFonts w:ascii="Times New Roman" w:hAnsi="Times New Roman" w:cs="Times New Roman"/>
+          <w:color w:val="000000" w:themeColor="text1"/>
+          <w:sz w:val="24"/>
+          <w:szCs w:val="24"/>
+        </w:rPr>
+      </w:pPr>
+    </w:p>
+    <w:p>
+      <w:pPr>
+        <w:ind w:firstLine="720"/>
+        <w:rPr>
+          <w:rFonts w:ascii="Times New Roman" w:hAnsi="Times New Roman" w:cs="Times New Roman"/>
+          <w:color w:val="000000" w:themeColor="text1"/>
+          <w:sz w:val="24"/>
+          <w:szCs w:val="24"/>
+        </w:rPr>
+      </w:pPr>
+      <w:r>
+        <w:rPr>
+          <w:rFonts w:ascii="Times New Roman" w:hAnsi="Times New Roman" w:cs="Times New Roman"/>
+          <w:color w:val="000000" w:themeColor="text1"/>
+          <w:sz w:val="24"/>
+          <w:szCs w:val="24"/>
+        </w:rPr>
+        <w:tab/>
+      </w:r>
       <w:r>
         <w:rPr>
           <w:rFonts w:ascii="Times New Roman" w:hAnsi="Times New Roman" w:cs="Times New Roman"/>
@@ -6457,7 +6300,16 @@
           <w:sz w:val="24"/>
           <w:szCs w:val="24"/>
         </w:rPr>
-        <w:t xml:space="preserve"> This is </w:t>
+        <w:t xml:space="preserve"> This is</w:t>
+      </w:r>
+      <w:r>
+        <w:rPr>
+          <w:rFonts w:ascii="Times New Roman" w:hAnsi="Times New Roman" w:cs="Times New Roman"/>
+          <w:color w:val="000000" w:themeColor="text1"/>
+          <w:sz w:val="24"/>
+          <w:szCs w:val="24"/>
+        </w:rPr>
+        <w:t xml:space="preserve"> </w:t>
       </w:r>
       <w:r>
         <w:rPr>
@@ -6475,7 +6327,7 @@
           <w:sz w:val="24"/>
           <w:szCs w:val="24"/>
         </w:rPr>
-        <w:t>egister</w:t>
+        <w:t>egister page</w:t>
       </w:r>
       <w:r>
         <w:rPr>
@@ -6484,7 +6336,7 @@
           <w:sz w:val="24"/>
           <w:szCs w:val="24"/>
         </w:rPr>
-        <w:t xml:space="preserve"> page for p</w:t>
+        <w:t xml:space="preserve"> for s</w:t>
       </w:r>
       <w:r>
         <w:rPr>
@@ -6493,25 +6345,25 @@
           <w:sz w:val="24"/>
           <w:szCs w:val="24"/>
         </w:rPr>
-        <w:t>arent</w:t>
-      </w:r>
-      <w:r>
-        <w:rPr>
-          <w:rFonts w:ascii="Times New Roman" w:eastAsia="Times New Roman" w:hAnsi="Times New Roman" w:cs="Times New Roman"/>
-          <w:color w:val="000000" w:themeColor="text1"/>
-          <w:sz w:val="24"/>
-          <w:szCs w:val="24"/>
-        </w:rPr>
-        <w:t xml:space="preserve"> </w:t>
-      </w:r>
-      <w:r>
-        <w:rPr>
-          <w:rFonts w:ascii="Times New Roman" w:hAnsi="Times New Roman" w:cs="Times New Roman"/>
-          <w:color w:val="000000" w:themeColor="text1"/>
-          <w:sz w:val="24"/>
-          <w:szCs w:val="24"/>
-        </w:rPr>
-        <w:t xml:space="preserve">of </w:t>
+        <w:t>chool bus</w:t>
+      </w:r>
+      <w:r>
+        <w:rPr>
+          <w:rFonts w:ascii="Times New Roman" w:hAnsi="Times New Roman" w:cs="Times New Roman"/>
+          <w:color w:val="000000" w:themeColor="text1"/>
+          <w:sz w:val="24"/>
+          <w:szCs w:val="24"/>
+        </w:rPr>
+        <w:t xml:space="preserve"> driver</w:t>
+      </w:r>
+      <w:r>
+        <w:rPr>
+          <w:rFonts w:ascii="Times New Roman" w:hAnsi="Times New Roman" w:cs="Times New Roman"/>
+          <w:color w:val="000000" w:themeColor="text1"/>
+          <w:sz w:val="24"/>
+          <w:szCs w:val="24"/>
+        </w:rPr>
+        <w:t xml:space="preserve"> of </w:t>
       </w:r>
       <w:r>
         <w:rPr>
@@ -6529,7 +6381,25 @@
           <w:sz w:val="24"/>
           <w:szCs w:val="24"/>
         </w:rPr>
-        <w:t xml:space="preserve"> User can register to the application by fill his/her information to register as parents. There is one function, “SIGN UP” function to register user to the application</w:t>
+        <w:t xml:space="preserve"> User can register to the application </w:t>
+      </w:r>
+      <w:r>
+        <w:rPr>
+          <w:rFonts w:ascii="Times New Roman" w:hAnsi="Times New Roman" w:cs="Times New Roman"/>
+          <w:color w:val="000000" w:themeColor="text1"/>
+          <w:sz w:val="24"/>
+          <w:szCs w:val="24"/>
+        </w:rPr>
+        <w:t>by fill his/her information to register as school bus driver. T</w:t>
+      </w:r>
+      <w:r>
+        <w:rPr>
+          <w:rFonts w:ascii="Times New Roman" w:hAnsi="Times New Roman" w:cs="Times New Roman"/>
+          <w:color w:val="000000" w:themeColor="text1"/>
+          <w:sz w:val="24"/>
+          <w:szCs w:val="24"/>
+        </w:rPr>
+        <w:t>here is one function, “SIGN UP” function to register user to the application</w:t>
       </w:r>
       <w:r>
         <w:rPr>
@@ -6552,26 +6422,29 @@
     </w:p>
     <w:p>
       <w:pPr>
-        <w:rPr>
-          <w:rFonts w:ascii="Times New Roman" w:hAnsi="Times New Roman" w:cs="Times New Roman"/>
-          <w:color w:val="000000" w:themeColor="text1"/>
-          <w:sz w:val="24"/>
-          <w:szCs w:val="24"/>
-        </w:rPr>
-      </w:pPr>
-      <w:r>
-        <w:rPr>
-          <w:rFonts w:ascii="Times New Roman" w:hAnsi="Times New Roman" w:cs="Times New Roman"/>
-          <w:color w:val="000000" w:themeColor="text1"/>
-          <w:sz w:val="24"/>
-          <w:szCs w:val="24"/>
-        </w:rPr>
-        <w:tab/>
-        <w:t>For function CHILDREN (2) register page for children.</w:t>
-      </w:r>
-    </w:p>
-    <w:p>
-      <w:pPr>
+        <w:ind w:firstLine="720"/>
+        <w:rPr>
+          <w:rFonts w:ascii="Times New Roman" w:hAnsi="Times New Roman" w:cs="Times New Roman"/>
+          <w:color w:val="000000" w:themeColor="text1"/>
+          <w:sz w:val="24"/>
+          <w:szCs w:val="24"/>
+        </w:rPr>
+      </w:pPr>
+    </w:p>
+    <w:p>
+      <w:pPr>
+        <w:ind w:firstLine="720"/>
+        <w:rPr>
+          <w:rFonts w:ascii="Times New Roman" w:hAnsi="Times New Roman" w:cs="Times New Roman"/>
+          <w:color w:val="000000" w:themeColor="text1"/>
+          <w:sz w:val="24"/>
+          <w:szCs w:val="24"/>
+        </w:rPr>
+      </w:pPr>
+    </w:p>
+    <w:p>
+      <w:pPr>
+        <w:ind w:firstLine="720"/>
         <w:jc w:val="center"/>
         <w:rPr>
           <w:rFonts w:ascii="Times New Roman" w:hAnsi="Times New Roman" w:cs="Times New Roman"/>
@@ -6591,9 +6464,9 @@
         <w:lastRenderedPageBreak/>
         <w:drawing>
           <wp:inline distT="0" distB="0" distL="0" distR="0">
-            <wp:extent cx="3429000" cy="6096000"/>
+            <wp:extent cx="4019550" cy="6096000"/>
             <wp:effectExtent l="0" t="0" r="0" b="0"/>
-            <wp:docPr id="6" name="Picture 6" descr="C:\Users\Thitipun\Documents\Senior_PG\Document\JUSTInterface\Default-10-S_Signup-26949083.png"/>
+            <wp:docPr id="9" name="Picture 9" descr="C:\Users\Thitipun\Documents\Senior_PG\Document\JUSTInterface\Default-7-D_Homepage-26949080.png"/>
             <wp:cNvGraphicFramePr>
               <a:graphicFrameLocks xmlns:a="http://schemas.openxmlformats.org/drawingml/2006/main" noChangeAspect="1"/>
             </wp:cNvGraphicFramePr>
@@ -6601,13 +6474,633 @@
               <a:graphicData uri="http://schemas.openxmlformats.org/drawingml/2006/picture">
                 <pic:pic xmlns:pic="http://schemas.openxmlformats.org/drawingml/2006/picture">
                   <pic:nvPicPr>
-                    <pic:cNvPr id="0" name="Picture 6" descr="C:\Users\Thitipun\Documents\Senior_PG\Document\JUSTInterface\Default-10-S_Signup-26949083.png"/>
+                    <pic:cNvPr id="0" name="Picture 9" descr="C:\Users\Thitipun\Documents\Senior_PG\Document\JUSTInterface\Default-7-D_Homepage-26949080.png"/>
                     <pic:cNvPicPr>
                       <a:picLocks noChangeAspect="1" noChangeArrowheads="1"/>
                     </pic:cNvPicPr>
                   </pic:nvPicPr>
                   <pic:blipFill>
                     <a:blip r:embed="rId13">
+                      <a:extLst>
+                        <a:ext uri="{28A0092B-C50C-407E-A947-70E740481C1C}">
+                          <a14:useLocalDpi xmlns:a14="http://schemas.microsoft.com/office/drawing/2010/main" val="0"/>
+                        </a:ext>
+                      </a:extLst>
+                    </a:blip>
+                    <a:srcRect/>
+                    <a:stretch>
+                      <a:fillRect/>
+                    </a:stretch>
+                  </pic:blipFill>
+                  <pic:spPr bwMode="auto">
+                    <a:xfrm>
+                      <a:off x="0" y="0"/>
+                      <a:ext cx="4019550" cy="6096000"/>
+                    </a:xfrm>
+                    <a:prstGeom prst="rect">
+                      <a:avLst/>
+                    </a:prstGeom>
+                    <a:noFill/>
+                    <a:ln>
+                      <a:noFill/>
+                    </a:ln>
+                  </pic:spPr>
+                </pic:pic>
+              </a:graphicData>
+            </a:graphic>
+          </wp:inline>
+        </w:drawing>
+      </w:r>
+    </w:p>
+    <w:p>
+      <w:pPr>
+        <w:ind w:firstLine="720"/>
+        <w:rPr>
+          <w:rFonts w:ascii="Times New Roman" w:hAnsi="Times New Roman" w:cs="Times New Roman"/>
+          <w:color w:val="FF0000"/>
+          <w:sz w:val="24"/>
+          <w:szCs w:val="24"/>
+        </w:rPr>
+      </w:pPr>
+      <w:r>
+        <w:rPr>
+          <w:rFonts w:ascii="Times New Roman" w:hAnsi="Times New Roman" w:cs="Times New Roman"/>
+          <w:b/>
+          <w:bCs/>
+          <w:color w:val="000000" w:themeColor="text1"/>
+          <w:sz w:val="24"/>
+          <w:szCs w:val="24"/>
+        </w:rPr>
+        <w:t>Description:</w:t>
+      </w:r>
+      <w:r>
+        <w:rPr>
+          <w:rFonts w:ascii="Times New Roman" w:hAnsi="Times New Roman" w:cs="Times New Roman"/>
+          <w:color w:val="000000" w:themeColor="text1"/>
+          <w:sz w:val="24"/>
+          <w:szCs w:val="24"/>
+        </w:rPr>
+        <w:t xml:space="preserve"> This is </w:t>
+      </w:r>
+      <w:r>
+        <w:rPr>
+          <w:rFonts w:ascii="Times New Roman" w:eastAsia="Times New Roman" w:hAnsi="Times New Roman" w:cs="Times New Roman"/>
+          <w:color w:val="000000" w:themeColor="text1"/>
+          <w:sz w:val="24"/>
+          <w:szCs w:val="24"/>
+        </w:rPr>
+        <w:t xml:space="preserve">school bus driver page </w:t>
+      </w:r>
+      <w:r>
+        <w:rPr>
+          <w:rFonts w:ascii="Times New Roman" w:hAnsi="Times New Roman" w:cs="Times New Roman"/>
+          <w:color w:val="000000" w:themeColor="text1"/>
+          <w:sz w:val="24"/>
+          <w:szCs w:val="24"/>
+        </w:rPr>
+        <w:t xml:space="preserve">of </w:t>
+      </w:r>
+      <w:r>
+        <w:rPr>
+          <w:rFonts w:ascii="Times New Roman" w:hAnsi="Times New Roman" w:cs="Times New Roman"/>
+          <w:color w:val="000000" w:themeColor="text1"/>
+          <w:sz w:val="24"/>
+          <w:szCs w:val="24"/>
+        </w:rPr>
+        <w:t>“School Bus Tracking And Attendance Checking” application.</w:t>
+      </w:r>
+      <w:r>
+        <w:rPr>
+          <w:rFonts w:ascii="Times New Roman" w:hAnsi="Times New Roman" w:cs="Times New Roman"/>
+          <w:color w:val="000000" w:themeColor="text1"/>
+          <w:sz w:val="24"/>
+          <w:szCs w:val="24"/>
+        </w:rPr>
+        <w:t xml:space="preserve"> There are</w:t>
+      </w:r>
+      <w:r>
+        <w:rPr>
+          <w:rFonts w:ascii="Times New Roman" w:hAnsi="Times New Roman" w:cs="Times New Roman"/>
+          <w:color w:val="000000" w:themeColor="text1"/>
+          <w:sz w:val="24"/>
+          <w:szCs w:val="24"/>
+        </w:rPr>
+        <w:t xml:space="preserve"> nine</w:t>
+      </w:r>
+      <w:r>
+        <w:rPr>
+          <w:rFonts w:ascii="Times New Roman" w:hAnsi="Times New Roman" w:cs="Times New Roman"/>
+          <w:color w:val="000000" w:themeColor="text1"/>
+          <w:sz w:val="24"/>
+          <w:szCs w:val="24"/>
+        </w:rPr>
+        <w:t xml:space="preserve"> functions, there</w:t>
+      </w:r>
+      <w:r>
+        <w:rPr>
+          <w:rFonts w:ascii="Times New Roman" w:hAnsi="Times New Roman" w:cs="Times New Roman"/>
+          <w:color w:val="000000" w:themeColor="text1"/>
+          <w:sz w:val="24"/>
+          <w:szCs w:val="24"/>
+        </w:rPr>
+        <w:t xml:space="preserve"> are “QR code scan” function, school bus driver can scan the children QR code to be the children attendance (1), </w:t>
+      </w:r>
+      <w:r>
+        <w:rPr>
+          <w:rFonts w:ascii="Times New Roman" w:hAnsi="Times New Roman" w:cs="Times New Roman"/>
+          <w:color w:val="auto"/>
+          <w:sz w:val="24"/>
+          <w:szCs w:val="24"/>
+        </w:rPr>
+        <w:t>“Route” function, school bus driver can view his position via google map api</w:t>
+      </w:r>
+      <w:r>
+        <w:rPr>
+          <w:rFonts w:ascii="Times New Roman" w:hAnsi="Times New Roman" w:cs="Times New Roman"/>
+          <w:color w:val="auto"/>
+          <w:sz w:val="24"/>
+          <w:szCs w:val="24"/>
+        </w:rPr>
+        <w:t xml:space="preserve"> (2)</w:t>
+      </w:r>
+      <w:r>
+        <w:rPr>
+          <w:rFonts w:ascii="Times New Roman" w:hAnsi="Times New Roman" w:cs="Times New Roman"/>
+          <w:color w:val="auto"/>
+          <w:sz w:val="24"/>
+          <w:szCs w:val="24"/>
+        </w:rPr>
+        <w:t>.</w:t>
+      </w:r>
+      <w:r>
+        <w:rPr>
+          <w:rFonts w:ascii="Times New Roman" w:hAnsi="Times New Roman" w:cs="Times New Roman"/>
+          <w:color w:val="auto"/>
+          <w:sz w:val="24"/>
+          <w:szCs w:val="24"/>
+        </w:rPr>
+        <w:t xml:space="preserve"> “Message’ function, school bus driver</w:t>
+      </w:r>
+      <w:r>
+        <w:rPr>
+          <w:rFonts w:ascii="Times New Roman" w:hAnsi="Times New Roman" w:cs="Times New Roman"/>
+          <w:color w:val="auto"/>
+          <w:sz w:val="24"/>
+          <w:szCs w:val="24"/>
+        </w:rPr>
+        <w:t xml:space="preserve"> can view</w:t>
+      </w:r>
+      <w:r>
+        <w:rPr>
+          <w:rFonts w:ascii="Times New Roman" w:hAnsi="Times New Roman" w:cs="Times New Roman"/>
+          <w:color w:val="auto"/>
+          <w:sz w:val="24"/>
+          <w:szCs w:val="24"/>
+        </w:rPr>
+        <w:t xml:space="preserve"> the schedule that was cancel by parent (3). “Turn on/off” function, school bus driver can turn on or turn off the application by touch on this function (4). “Edit” function, school bus driver can edit his profi</w:t>
+      </w:r>
+      <w:r>
+        <w:rPr>
+          <w:rFonts w:ascii="Times New Roman" w:hAnsi="Times New Roman" w:cs="Times New Roman"/>
+          <w:color w:val="auto"/>
+          <w:sz w:val="24"/>
+          <w:szCs w:val="24"/>
+        </w:rPr>
+        <w:t>le (5). “Children</w:t>
+      </w:r>
+      <w:r>
+        <w:rPr>
+          <w:rFonts w:ascii="Times New Roman" w:hAnsi="Times New Roman" w:cs="Times New Roman"/>
+          <w:color w:val="auto"/>
+          <w:sz w:val="24"/>
+          <w:szCs w:val="24"/>
+        </w:rPr>
+        <w:t xml:space="preserve"> list”, school bus driver ca</w:t>
+      </w:r>
+      <w:r>
+        <w:rPr>
+          <w:rFonts w:ascii="Times New Roman" w:hAnsi="Times New Roman" w:cs="Times New Roman"/>
+          <w:color w:val="auto"/>
+          <w:sz w:val="24"/>
+          <w:szCs w:val="24"/>
+        </w:rPr>
+        <w:t xml:space="preserve">n view the children’s status </w:t>
+      </w:r>
+      <w:r>
+        <w:rPr>
+          <w:rFonts w:ascii="Times New Roman" w:hAnsi="Times New Roman" w:cs="Times New Roman"/>
+          <w:color w:val="auto"/>
+          <w:sz w:val="24"/>
+          <w:szCs w:val="24"/>
+        </w:rPr>
+        <w:t>(6). “Home” function, school bus driver can go to the school bus driver</w:t>
+      </w:r>
+      <w:r>
+        <w:rPr>
+          <w:rFonts w:ascii="Times New Roman" w:hAnsi="Times New Roman" w:cs="Times New Roman"/>
+          <w:color w:val="auto"/>
+          <w:sz w:val="24"/>
+          <w:szCs w:val="24"/>
+        </w:rPr>
+        <w:t xml:space="preserve"> page</w:t>
+      </w:r>
+      <w:r>
+        <w:rPr>
+          <w:rFonts w:ascii="Times New Roman" w:hAnsi="Times New Roman" w:cs="Times New Roman"/>
+          <w:color w:val="auto"/>
+          <w:sz w:val="24"/>
+          <w:szCs w:val="24"/>
+        </w:rPr>
+        <w:t xml:space="preserve"> by this function</w:t>
+      </w:r>
+      <w:r>
+        <w:rPr>
+          <w:rFonts w:ascii="Times New Roman" w:hAnsi="Times New Roman" w:cs="Times New Roman"/>
+          <w:color w:val="auto"/>
+          <w:sz w:val="24"/>
+          <w:szCs w:val="24"/>
+        </w:rPr>
+        <w:t xml:space="preserve"> (7). </w:t>
+      </w:r>
+      <w:r>
+        <w:rPr>
+          <w:rFonts w:ascii="Times New Roman" w:hAnsi="Times New Roman" w:cs="Times New Roman"/>
+          <w:color w:val="auto"/>
+          <w:sz w:val="24"/>
+          <w:szCs w:val="24"/>
+        </w:rPr>
+        <w:lastRenderedPageBreak/>
+        <w:t>“Notification” function,</w:t>
+      </w:r>
+      <w:r>
+        <w:rPr>
+          <w:rFonts w:ascii="Times New Roman" w:hAnsi="Times New Roman" w:cs="Times New Roman"/>
+          <w:color w:val="auto"/>
+          <w:sz w:val="24"/>
+          <w:szCs w:val="24"/>
+        </w:rPr>
+        <w:t xml:space="preserve"> show the list of notification</w:t>
+      </w:r>
+      <w:r>
+        <w:rPr>
+          <w:rFonts w:ascii="Times New Roman" w:hAnsi="Times New Roman" w:cs="Times New Roman"/>
+          <w:color w:val="auto"/>
+          <w:sz w:val="24"/>
+          <w:szCs w:val="24"/>
+        </w:rPr>
+        <w:t xml:space="preserve"> </w:t>
+      </w:r>
+      <w:r>
+        <w:rPr>
+          <w:rFonts w:ascii="Times New Roman" w:hAnsi="Times New Roman" w:cs="Times New Roman"/>
+          <w:color w:val="auto"/>
+          <w:sz w:val="24"/>
+          <w:szCs w:val="24"/>
+        </w:rPr>
+        <w:t xml:space="preserve">(8). “Add user” function, school bus driver can register the parents/children to the </w:t>
+      </w:r>
+      <w:r>
+        <w:rPr>
+          <w:rFonts w:ascii="Times New Roman" w:hAnsi="Times New Roman" w:cs="Times New Roman"/>
+          <w:color w:val="auto"/>
+          <w:sz w:val="24"/>
+          <w:szCs w:val="24"/>
+        </w:rPr>
+        <w:t>application (</w:t>
+      </w:r>
+      <w:r>
+        <w:rPr>
+          <w:rFonts w:ascii="Times New Roman" w:hAnsi="Times New Roman" w:cs="Times New Roman"/>
+          <w:color w:val="auto"/>
+          <w:sz w:val="24"/>
+          <w:szCs w:val="24"/>
+        </w:rPr>
+        <w:t>9).</w:t>
+      </w:r>
+    </w:p>
+    <w:p>
+      <w:pPr>
+        <w:ind w:firstLine="720"/>
+        <w:rPr>
+          <w:rFonts w:ascii="Times New Roman" w:hAnsi="Times New Roman" w:cs="Times New Roman"/>
+          <w:color w:val="FF0000"/>
+          <w:sz w:val="24"/>
+          <w:szCs w:val="24"/>
+        </w:rPr>
+      </w:pPr>
+    </w:p>
+    <w:p>
+      <w:pPr>
+        <w:ind w:firstLine="720"/>
+        <w:rPr>
+          <w:rFonts w:ascii="Times New Roman" w:hAnsi="Times New Roman" w:cs="Times New Roman"/>
+          <w:color w:val="000000" w:themeColor="text1"/>
+          <w:sz w:val="24"/>
+          <w:szCs w:val="24"/>
+        </w:rPr>
+      </w:pPr>
+      <w:r>
+        <w:rPr>
+          <w:rFonts w:ascii="Times New Roman" w:hAnsi="Times New Roman" w:cs="Times New Roman"/>
+          <w:color w:val="000000" w:themeColor="text1"/>
+          <w:sz w:val="24"/>
+          <w:szCs w:val="24"/>
+        </w:rPr>
+        <w:t xml:space="preserve">UI-10: </w:t>
+      </w:r>
+      <w:r>
+        <w:rPr>
+          <w:rFonts w:ascii="Times New Roman" w:hAnsi="Times New Roman" w:cs="Times New Roman"/>
+          <w:color w:val="000000" w:themeColor="text1"/>
+          <w:sz w:val="24"/>
+          <w:szCs w:val="24"/>
+        </w:rPr>
+        <w:t>QR code scan page</w:t>
+      </w:r>
+    </w:p>
+    <w:p>
+      <w:pPr>
+        <w:ind w:firstLine="720"/>
+        <w:rPr>
+          <w:rFonts w:ascii="Times New Roman" w:hAnsi="Times New Roman" w:cs="Times New Roman"/>
+          <w:color w:val="000000" w:themeColor="text1"/>
+          <w:sz w:val="24"/>
+          <w:szCs w:val="24"/>
+        </w:rPr>
+      </w:pPr>
+    </w:p>
+    <w:p>
+      <w:pPr>
+        <w:ind w:firstLine="720"/>
+        <w:jc w:val="center"/>
+        <w:rPr>
+          <w:rFonts w:ascii="Times New Roman" w:hAnsi="Times New Roman" w:cs="Times New Roman"/>
+          <w:color w:val="000000" w:themeColor="text1"/>
+          <w:sz w:val="24"/>
+          <w:szCs w:val="24"/>
+        </w:rPr>
+      </w:pPr>
+      <w:r>
+        <w:rPr>
+          <w:rFonts w:ascii="Times New Roman" w:hAnsi="Times New Roman" w:cs="Times New Roman"/>
+          <w:noProof/>
+          <w:color w:val="000000" w:themeColor="text1"/>
+          <w:sz w:val="24"/>
+          <w:szCs w:val="24"/>
+        </w:rPr>
+        <w:drawing>
+          <wp:inline distT="0" distB="0" distL="0" distR="0" wp14:anchorId="3F0F5319" wp14:editId="49F3B056">
+            <wp:extent cx="5943600" cy="4248150"/>
+            <wp:effectExtent l="0" t="0" r="0" b="0"/>
+            <wp:docPr id="16" name="Picture 16" descr="C:\Users\Thitipun\Documents\Senior_PG\Document\JUSTInterface\Untitled.png"/>
+            <wp:cNvGraphicFramePr>
+              <a:graphicFrameLocks xmlns:a="http://schemas.openxmlformats.org/drawingml/2006/main" noChangeAspect="1"/>
+            </wp:cNvGraphicFramePr>
+            <a:graphic xmlns:a="http://schemas.openxmlformats.org/drawingml/2006/main">
+              <a:graphicData uri="http://schemas.openxmlformats.org/drawingml/2006/picture">
+                <pic:pic xmlns:pic="http://schemas.openxmlformats.org/drawingml/2006/picture">
+                  <pic:nvPicPr>
+                    <pic:cNvPr id="0" name="Picture 5" descr="C:\Users\Thitipun\Documents\Senior_PG\Document\JUSTInterface\Untitled.png"/>
+                    <pic:cNvPicPr>
+                      <a:picLocks noChangeAspect="1" noChangeArrowheads="1"/>
+                    </pic:cNvPicPr>
+                  </pic:nvPicPr>
+                  <pic:blipFill>
+                    <a:blip r:embed="rId14">
+                      <a:extLst>
+                        <a:ext uri="{28A0092B-C50C-407E-A947-70E740481C1C}">
+                          <a14:useLocalDpi xmlns:a14="http://schemas.microsoft.com/office/drawing/2010/main" val="0"/>
+                        </a:ext>
+                      </a:extLst>
+                    </a:blip>
+                    <a:srcRect/>
+                    <a:stretch>
+                      <a:fillRect/>
+                    </a:stretch>
+                  </pic:blipFill>
+                  <pic:spPr bwMode="auto">
+                    <a:xfrm>
+                      <a:off x="0" y="0"/>
+                      <a:ext cx="5943600" cy="4248150"/>
+                    </a:xfrm>
+                    <a:prstGeom prst="rect">
+                      <a:avLst/>
+                    </a:prstGeom>
+                    <a:noFill/>
+                    <a:ln>
+                      <a:noFill/>
+                    </a:ln>
+                  </pic:spPr>
+                </pic:pic>
+              </a:graphicData>
+            </a:graphic>
+          </wp:inline>
+        </w:drawing>
+      </w:r>
+    </w:p>
+    <w:p>
+      <w:pPr>
+        <w:ind w:firstLine="720"/>
+        <w:rPr>
+          <w:rFonts w:ascii="Times New Roman" w:hAnsi="Times New Roman" w:cstheme="minorBidi"/>
+          <w:color w:val="FF0000"/>
+          <w:sz w:val="24"/>
+          <w:szCs w:val="24"/>
+        </w:rPr>
+      </w:pPr>
+      <w:r>
+        <w:rPr>
+          <w:rFonts w:ascii="Times New Roman" w:hAnsi="Times New Roman" w:cs="Times New Roman"/>
+          <w:b/>
+          <w:bCs/>
+          <w:color w:val="FF0000"/>
+          <w:sz w:val="24"/>
+          <w:szCs w:val="24"/>
+        </w:rPr>
+        <w:t>Description:</w:t>
+      </w:r>
+      <w:r>
+        <w:rPr>
+          <w:rFonts w:ascii="Times New Roman" w:hAnsi="Times New Roman" w:cs="Times New Roman"/>
+          <w:color w:val="FF0000"/>
+          <w:sz w:val="24"/>
+          <w:szCs w:val="24"/>
+        </w:rPr>
+        <w:t xml:space="preserve"> This is </w:t>
+      </w:r>
+      <w:r>
+        <w:rPr>
+          <w:rFonts w:ascii="Times New Roman" w:hAnsi="Times New Roman" w:cs="Times New Roman"/>
+          <w:color w:val="000000" w:themeColor="text1"/>
+          <w:sz w:val="24"/>
+          <w:szCs w:val="24"/>
+        </w:rPr>
+        <w:t>QR code scan page</w:t>
+      </w:r>
+      <w:r>
+        <w:rPr>
+          <w:rFonts w:ascii="Times New Roman" w:eastAsia="Times New Roman" w:hAnsi="Times New Roman" w:cs="Times New Roman"/>
+          <w:color w:val="FF0000"/>
+          <w:sz w:val="24"/>
+          <w:szCs w:val="24"/>
+        </w:rPr>
+        <w:t xml:space="preserve"> </w:t>
+      </w:r>
+      <w:r>
+        <w:rPr>
+          <w:rFonts w:ascii="Times New Roman" w:hAnsi="Times New Roman" w:cs="Times New Roman"/>
+          <w:color w:val="FF0000"/>
+          <w:sz w:val="24"/>
+          <w:szCs w:val="24"/>
+        </w:rPr>
+        <w:t>of “School Bus Tracking And Atte</w:t>
+      </w:r>
+      <w:r>
+        <w:rPr>
+          <w:rFonts w:ascii="Times New Roman" w:hAnsi="Times New Roman" w:cs="Times New Roman"/>
+          <w:color w:val="FF0000"/>
+          <w:sz w:val="24"/>
+          <w:szCs w:val="24"/>
+        </w:rPr>
+        <w:t xml:space="preserve">ndance </w:t>
+      </w:r>
+      <w:r>
+        <w:rPr>
+          <w:rFonts w:ascii="Times New Roman" w:hAnsi="Times New Roman" w:cs="Times New Roman"/>
+          <w:color w:val="FF0000"/>
+          <w:sz w:val="24"/>
+          <w:szCs w:val="24"/>
+        </w:rPr>
+        <w:t>Checking” application.</w:t>
+      </w:r>
+      <w:r>
+        <w:rPr>
+          <w:rFonts w:ascii="Times New Roman" w:hAnsi="Times New Roman" w:cs="Times New Roman"/>
+          <w:color w:val="FF0000"/>
+          <w:sz w:val="24"/>
+          <w:szCs w:val="24"/>
+        </w:rPr>
+        <w:t xml:space="preserve"> User as school bus driver can</w:t>
+      </w:r>
+      <w:r>
+        <w:rPr>
+          <w:rFonts w:ascii="Times New Roman" w:hAnsi="Times New Roman" w:cstheme="minorBidi" w:hint="cs"/>
+          <w:color w:val="FF0000"/>
+          <w:sz w:val="24"/>
+          <w:szCs w:val="24"/>
+          <w:cs/>
+        </w:rPr>
+        <w:t xml:space="preserve"> </w:t>
+      </w:r>
+      <w:r>
+        <w:rPr>
+          <w:rFonts w:ascii="Times New Roman" w:hAnsi="Times New Roman" w:cstheme="minorBidi"/>
+          <w:color w:val="FF0000"/>
+          <w:sz w:val="24"/>
+          <w:szCs w:val="24"/>
+        </w:rPr>
+        <w:t>scan the children QR code (1).After QR code was scan school bus driver can press “Confirm” button to continue the scaming(2).</w:t>
+      </w:r>
+    </w:p>
+    <w:p>
+      <w:pPr>
+        <w:ind w:firstLine="720"/>
+        <w:rPr>
+          <w:rFonts w:ascii="Times New Roman" w:hAnsi="Times New Roman" w:cs="Times New Roman"/>
+          <w:color w:val="FF0000"/>
+          <w:sz w:val="24"/>
+          <w:szCs w:val="24"/>
+        </w:rPr>
+      </w:pPr>
+    </w:p>
+    <w:p>
+      <w:pPr>
+        <w:ind w:firstLine="720"/>
+        <w:rPr>
+          <w:rFonts w:ascii="Times New Roman" w:hAnsi="Times New Roman" w:cs="Times New Roman"/>
+          <w:color w:val="FF0000"/>
+          <w:sz w:val="24"/>
+          <w:szCs w:val="24"/>
+        </w:rPr>
+      </w:pPr>
+      <w:r>
+        <w:rPr>
+          <w:rFonts w:ascii="Times New Roman" w:hAnsi="Times New Roman" w:cs="Times New Roman"/>
+          <w:color w:val="FF0000"/>
+          <w:sz w:val="24"/>
+          <w:szCs w:val="24"/>
+        </w:rPr>
+        <w:t xml:space="preserve">UI-05: </w:t>
+      </w:r>
+      <w:r>
+        <w:rPr>
+          <w:rFonts w:ascii="Times New Roman" w:hAnsi="Times New Roman" w:cs="Times New Roman"/>
+          <w:color w:val="FF0000"/>
+          <w:sz w:val="24"/>
+          <w:szCs w:val="24"/>
+        </w:rPr>
+        <w:t>Route</w:t>
+      </w:r>
+      <w:r>
+        <w:rPr>
+          <w:rFonts w:ascii="Times New Roman" w:hAnsi="Times New Roman" w:cs="Times New Roman"/>
+          <w:color w:val="FF0000"/>
+          <w:sz w:val="24"/>
+          <w:szCs w:val="24"/>
+        </w:rPr>
+        <w:t xml:space="preserve"> page</w:t>
+      </w:r>
+    </w:p>
+    <w:p>
+      <w:pPr>
+        <w:ind w:firstLine="720"/>
+        <w:rPr>
+          <w:rFonts w:ascii="Times New Roman" w:hAnsi="Times New Roman" w:cs="Times New Roman"/>
+          <w:color w:val="FF0000"/>
+          <w:sz w:val="24"/>
+          <w:szCs w:val="24"/>
+        </w:rPr>
+      </w:pPr>
+    </w:p>
+    <w:p>
+      <w:pPr>
+        <w:ind w:firstLine="720"/>
+        <w:jc w:val="center"/>
+        <w:rPr>
+          <w:rFonts w:ascii="Times New Roman" w:hAnsi="Times New Roman" w:cs="Times New Roman"/>
+          <w:color w:val="FF0000"/>
+          <w:sz w:val="24"/>
+          <w:szCs w:val="24"/>
+        </w:rPr>
+      </w:pPr>
+      <w:r>
+        <w:rPr>
+          <w:rFonts w:ascii="Times New Roman" w:hAnsi="Times New Roman" w:cs="Times New Roman"/>
+          <w:noProof/>
+          <w:color w:val="FF0000"/>
+          <w:sz w:val="24"/>
+          <w:szCs w:val="24"/>
+        </w:rPr>
+        <w:lastRenderedPageBreak/>
+        <w:drawing>
+          <wp:inline distT="0" distB="0" distL="0" distR="0">
+            <wp:extent cx="3429000" cy="6096000"/>
+            <wp:effectExtent l="0" t="0" r="0" b="0"/>
+            <wp:docPr id="15" name="Picture 15" descr="C:\Users\Thitipun\Documents\Senior_PG\Document\JUSTInterface\Default-33-S_Tracking-26949106.png"/>
+            <wp:cNvGraphicFramePr>
+              <a:graphicFrameLocks xmlns:a="http://schemas.openxmlformats.org/drawingml/2006/main" noChangeAspect="1"/>
+            </wp:cNvGraphicFramePr>
+            <a:graphic xmlns:a="http://schemas.openxmlformats.org/drawingml/2006/main">
+              <a:graphicData uri="http://schemas.openxmlformats.org/drawingml/2006/picture">
+                <pic:pic xmlns:pic="http://schemas.openxmlformats.org/drawingml/2006/picture">
+                  <pic:nvPicPr>
+                    <pic:cNvPr id="0" name="Picture 7" descr="C:\Users\Thitipun\Documents\Senior_PG\Document\JUSTInterface\Default-33-S_Tracking-26949106.png"/>
+                    <pic:cNvPicPr>
+                      <a:picLocks noChangeAspect="1" noChangeArrowheads="1"/>
+                    </pic:cNvPicPr>
+                  </pic:nvPicPr>
+                  <pic:blipFill>
+                    <a:blip r:embed="rId15">
                       <a:extLst>
                         <a:ext uri="{28A0092B-C50C-407E-A947-70E740481C1C}">
                           <a14:useLocalDpi xmlns:a14="http://schemas.microsoft.com/office/drawing/2010/main" val="0"/>
@@ -6676,7 +7169,74 @@
           <w:sz w:val="24"/>
           <w:szCs w:val="24"/>
         </w:rPr>
-        <w:t>r</w:t>
+        <w:t xml:space="preserve">route page </w:t>
+      </w:r>
+      <w:r>
+        <w:rPr>
+          <w:rFonts w:ascii="Times New Roman" w:hAnsi="Times New Roman" w:cs="Times New Roman"/>
+          <w:color w:val="000000" w:themeColor="text1"/>
+          <w:sz w:val="24"/>
+          <w:szCs w:val="24"/>
+        </w:rPr>
+        <w:t xml:space="preserve">of </w:t>
+      </w:r>
+      <w:r>
+        <w:rPr>
+          <w:rFonts w:ascii="Times New Roman" w:hAnsi="Times New Roman" w:cs="Times New Roman"/>
+          <w:color w:val="000000" w:themeColor="text1"/>
+          <w:sz w:val="24"/>
+          <w:szCs w:val="24"/>
+        </w:rPr>
+        <w:t>“School Bus Tracking And Attendance Checking” application.</w:t>
+      </w:r>
+      <w:r>
+        <w:rPr>
+          <w:rFonts w:ascii="Times New Roman" w:hAnsi="Times New Roman" w:cs="Times New Roman"/>
+          <w:color w:val="000000" w:themeColor="text1"/>
+          <w:sz w:val="24"/>
+          <w:szCs w:val="24"/>
+        </w:rPr>
+        <w:t xml:space="preserve"> </w:t>
+      </w:r>
+      <w:r>
+        <w:rPr>
+          <w:rFonts w:ascii="Times New Roman" w:hAnsi="Times New Roman" w:cs="Times New Roman"/>
+          <w:color w:val="000000" w:themeColor="text1"/>
+          <w:sz w:val="24"/>
+          <w:szCs w:val="24"/>
+        </w:rPr>
+        <w:t>User can view the bus position via google map api on application (1).</w:t>
+      </w:r>
+    </w:p>
+    <w:p>
+      <w:pPr>
+        <w:ind w:firstLine="720"/>
+        <w:rPr>
+          <w:rFonts w:ascii="Times New Roman" w:hAnsi="Times New Roman" w:cs="Times New Roman"/>
+          <w:color w:val="000000" w:themeColor="text1"/>
+          <w:sz w:val="24"/>
+          <w:szCs w:val="24"/>
+        </w:rPr>
+      </w:pPr>
+    </w:p>
+    <w:p>
+      <w:pPr>
+        <w:ind w:firstLine="720"/>
+        <w:rPr>
+          <w:rFonts w:ascii="Times New Roman" w:hAnsi="Times New Roman" w:cs="Times New Roman"/>
+          <w:color w:val="000000" w:themeColor="text1"/>
+          <w:sz w:val="24"/>
+          <w:szCs w:val="24"/>
+        </w:rPr>
+      </w:pPr>
+      <w:r>
+        <w:rPr>
+          <w:rFonts w:ascii="Times New Roman" w:hAnsi="Times New Roman" w:cs="Times New Roman"/>
+          <w:color w:val="000000" w:themeColor="text1"/>
+          <w:sz w:val="24"/>
+          <w:szCs w:val="24"/>
+        </w:rPr>
+        <w:t xml:space="preserve">UI-03: </w:t>
       </w:r>
       <w:r>
         <w:rPr>
@@ -6685,7 +7245,7 @@
           <w:sz w:val="24"/>
           <w:szCs w:val="24"/>
         </w:rPr>
-        <w:t>egister</w:t>
+        <w:t>Register page</w:t>
       </w:r>
       <w:r>
         <w:rPr>
@@ -6694,7 +7254,16 @@
           <w:sz w:val="24"/>
           <w:szCs w:val="24"/>
         </w:rPr>
-        <w:t xml:space="preserve"> page</w:t>
+        <w:t xml:space="preserve"> for Parent</w:t>
+      </w:r>
+      <w:r>
+        <w:rPr>
+          <w:rFonts w:ascii="Times New Roman" w:hAnsi="Times New Roman" w:cs="Times New Roman"/>
+          <w:color w:val="000000" w:themeColor="text1"/>
+          <w:sz w:val="24"/>
+          <w:szCs w:val="24"/>
+        </w:rPr>
+        <w:t>/</w:t>
       </w:r>
       <w:r>
         <w:rPr>
@@ -6703,7 +7272,7 @@
           <w:sz w:val="24"/>
           <w:szCs w:val="24"/>
         </w:rPr>
-        <w:t xml:space="preserve"> for </w:t>
+        <w:t xml:space="preserve"> </w:t>
       </w:r>
       <w:r>
         <w:rPr>
@@ -6712,118 +7281,7 @@
           <w:sz w:val="24"/>
           <w:szCs w:val="24"/>
         </w:rPr>
-        <w:t xml:space="preserve">children </w:t>
-      </w:r>
-      <w:r>
-        <w:rPr>
-          <w:rFonts w:ascii="Times New Roman" w:hAnsi="Times New Roman" w:cs="Times New Roman"/>
-          <w:color w:val="000000" w:themeColor="text1"/>
-          <w:sz w:val="24"/>
-          <w:szCs w:val="24"/>
-        </w:rPr>
-        <w:t xml:space="preserve">of </w:t>
-      </w:r>
-      <w:r>
-        <w:rPr>
-          <w:rFonts w:ascii="Times New Roman" w:hAnsi="Times New Roman" w:cs="Times New Roman"/>
-          <w:color w:val="000000" w:themeColor="text1"/>
-          <w:sz w:val="24"/>
-          <w:szCs w:val="24"/>
-        </w:rPr>
-        <w:t>“School Bus Tracking And Attendance Checking” application.</w:t>
-      </w:r>
-      <w:r>
-        <w:rPr>
-          <w:rFonts w:ascii="Times New Roman" w:hAnsi="Times New Roman" w:cs="Times New Roman"/>
-          <w:color w:val="000000" w:themeColor="text1"/>
-          <w:sz w:val="24"/>
-          <w:szCs w:val="24"/>
-        </w:rPr>
-        <w:t xml:space="preserve"> User can register to the application by fill his/her information to register as </w:t>
-      </w:r>
-      <w:r>
-        <w:rPr>
-          <w:rFonts w:ascii="Times New Roman" w:hAnsi="Times New Roman" w:cs="Times New Roman"/>
-          <w:color w:val="000000" w:themeColor="text1"/>
-          <w:sz w:val="24"/>
-          <w:szCs w:val="24"/>
-        </w:rPr>
-        <w:t>children</w:t>
-      </w:r>
-      <w:r>
-        <w:rPr>
-          <w:rFonts w:ascii="Times New Roman" w:hAnsi="Times New Roman" w:cs="Times New Roman"/>
-          <w:color w:val="000000" w:themeColor="text1"/>
-          <w:sz w:val="24"/>
-          <w:szCs w:val="24"/>
-        </w:rPr>
-        <w:t>. There is one function, “SIGN UP” function to register user to the application</w:t>
-      </w:r>
-      <w:r>
-        <w:rPr>
-          <w:rFonts w:ascii="Times New Roman" w:hAnsi="Times New Roman" w:cs="Times New Roman"/>
-          <w:color w:val="000000" w:themeColor="text1"/>
-          <w:sz w:val="24"/>
-          <w:szCs w:val="24"/>
-        </w:rPr>
-        <w:t xml:space="preserve"> (1)</w:t>
-      </w:r>
-      <w:r>
-        <w:rPr>
-          <w:rFonts w:ascii="Times New Roman" w:hAnsi="Times New Roman" w:cs="Times New Roman"/>
-          <w:color w:val="000000" w:themeColor="text1"/>
-          <w:sz w:val="24"/>
-          <w:szCs w:val="24"/>
-        </w:rPr>
-        <w:t>.</w:t>
-      </w:r>
-    </w:p>
-    <w:p>
-      <w:pPr>
-        <w:rPr>
-          <w:rFonts w:ascii="Times New Roman" w:hAnsi="Times New Roman" w:cs="Times New Roman"/>
-          <w:color w:val="000000" w:themeColor="text1"/>
-          <w:sz w:val="24"/>
-          <w:szCs w:val="24"/>
-        </w:rPr>
-      </w:pPr>
-    </w:p>
-    <w:p>
-      <w:pPr>
-        <w:ind w:firstLine="720"/>
-        <w:rPr>
-          <w:rFonts w:ascii="Times New Roman" w:hAnsi="Times New Roman" w:cs="Times New Roman"/>
-          <w:color w:val="000000" w:themeColor="text1"/>
-          <w:sz w:val="24"/>
-          <w:szCs w:val="24"/>
-        </w:rPr>
-      </w:pPr>
-      <w:r>
-        <w:rPr>
-          <w:rFonts w:ascii="Times New Roman" w:hAnsi="Times New Roman" w:cs="Times New Roman"/>
-          <w:color w:val="000000" w:themeColor="text1"/>
-          <w:sz w:val="24"/>
-          <w:szCs w:val="24"/>
-        </w:rPr>
-        <w:t xml:space="preserve">UI-04: </w:t>
-      </w:r>
-      <w:r>
-        <w:rPr>
-          <w:rFonts w:ascii="Times New Roman" w:hAnsi="Times New Roman" w:cs="Times New Roman"/>
-          <w:color w:val="000000" w:themeColor="text1"/>
-          <w:sz w:val="24"/>
-          <w:szCs w:val="24"/>
-        </w:rPr>
-        <w:t xml:space="preserve">School bus driver </w:t>
-      </w:r>
-      <w:r>
-        <w:rPr>
-          <w:rFonts w:ascii="Times New Roman" w:hAnsi="Times New Roman" w:cs="Times New Roman"/>
-          <w:color w:val="000000" w:themeColor="text1"/>
-          <w:sz w:val="24"/>
-          <w:szCs w:val="24"/>
-        </w:rPr>
-        <w:t>page.</w:t>
+        <w:t>Children</w:t>
       </w:r>
     </w:p>
     <w:p>
@@ -6858,10 +7316,10 @@
         </w:rPr>
         <w:lastRenderedPageBreak/>
         <w:drawing>
-          <wp:inline distT="0" distB="0" distL="0" distR="0">
-            <wp:extent cx="4019550" cy="6096000"/>
+          <wp:inline distT="0" distB="0" distL="0" distR="0" wp14:anchorId="6E4E0EF4" wp14:editId="43A08C3E">
+            <wp:extent cx="3429000" cy="6096000"/>
             <wp:effectExtent l="0" t="0" r="0" b="0"/>
-            <wp:docPr id="9" name="Picture 9" descr="C:\Users\Thitipun\Documents\Senior_PG\Document\JUSTInterface\Default-7-D_Homepage-26949080.png"/>
+            <wp:docPr id="4" name="Picture 4" descr="C:\Users\Thitipun\Documents\Senior_PG\Document\JUSTInterface\Default-8-D_AddUser-26949081.png"/>
             <wp:cNvGraphicFramePr>
               <a:graphicFrameLocks xmlns:a="http://schemas.openxmlformats.org/drawingml/2006/main" noChangeAspect="1"/>
             </wp:cNvGraphicFramePr>
@@ -6869,13 +7327,13 @@
               <a:graphicData uri="http://schemas.openxmlformats.org/drawingml/2006/picture">
                 <pic:pic xmlns:pic="http://schemas.openxmlformats.org/drawingml/2006/picture">
                   <pic:nvPicPr>
-                    <pic:cNvPr id="0" name="Picture 9" descr="C:\Users\Thitipun\Documents\Senior_PG\Document\JUSTInterface\Default-7-D_Homepage-26949080.png"/>
+                    <pic:cNvPr id="0" name="Picture 4" descr="C:\Users\Thitipun\Documents\Senior_PG\Document\JUSTInterface\Default-8-D_AddUser-26949081.png"/>
                     <pic:cNvPicPr>
                       <a:picLocks noChangeAspect="1" noChangeArrowheads="1"/>
                     </pic:cNvPicPr>
                   </pic:nvPicPr>
                   <pic:blipFill>
-                    <a:blip r:embed="rId14">
+                    <a:blip r:embed="rId16">
                       <a:extLst>
                         <a:ext uri="{28A0092B-C50C-407E-A947-70E740481C1C}">
                           <a14:useLocalDpi xmlns:a14="http://schemas.microsoft.com/office/drawing/2010/main" val="0"/>
@@ -6890,7 +7348,7 @@
                   <pic:spPr bwMode="auto">
                     <a:xfrm>
                       <a:off x="0" y="0"/>
-                      <a:ext cx="4019550" cy="6096000"/>
+                      <a:ext cx="3429000" cy="6096000"/>
                     </a:xfrm>
                     <a:prstGeom prst="rect">
                       <a:avLst/>
@@ -6912,11 +7370,31 @@
         <w:ind w:firstLine="720"/>
         <w:rPr>
           <w:rFonts w:ascii="Times New Roman" w:hAnsi="Times New Roman" w:cs="Times New Roman"/>
-          <w:color w:val="FF0000"/>
-          <w:sz w:val="24"/>
-          <w:szCs w:val="24"/>
-        </w:rPr>
-      </w:pPr>
+          <w:color w:val="000000" w:themeColor="text1"/>
+          <w:sz w:val="24"/>
+          <w:szCs w:val="24"/>
+        </w:rPr>
+      </w:pPr>
+    </w:p>
+    <w:p>
+      <w:pPr>
+        <w:ind w:firstLine="720"/>
+        <w:rPr>
+          <w:rFonts w:ascii="Times New Roman" w:hAnsi="Times New Roman" w:cs="Times New Roman"/>
+          <w:color w:val="000000" w:themeColor="text1"/>
+          <w:sz w:val="24"/>
+          <w:szCs w:val="24"/>
+        </w:rPr>
+      </w:pPr>
+      <w:r>
+        <w:rPr>
+          <w:rFonts w:ascii="Times New Roman" w:hAnsi="Times New Roman" w:cs="Times New Roman"/>
+          <w:color w:val="000000" w:themeColor="text1"/>
+          <w:sz w:val="24"/>
+          <w:szCs w:val="24"/>
+        </w:rPr>
+        <w:tab/>
+      </w:r>
       <w:r>
         <w:rPr>
           <w:rFonts w:ascii="Times New Roman" w:hAnsi="Times New Roman" w:cs="Times New Roman"/>
@@ -6944,7 +7422,70 @@
           <w:sz w:val="24"/>
           <w:szCs w:val="24"/>
         </w:rPr>
-        <w:t xml:space="preserve">school bus driver page </w:t>
+        <w:t>r</w:t>
+      </w:r>
+      <w:r>
+        <w:rPr>
+          <w:rFonts w:ascii="Times New Roman" w:eastAsia="Times New Roman" w:hAnsi="Times New Roman" w:cs="Times New Roman"/>
+          <w:color w:val="000000" w:themeColor="text1"/>
+          <w:sz w:val="24"/>
+          <w:szCs w:val="24"/>
+        </w:rPr>
+        <w:t>egister</w:t>
+      </w:r>
+      <w:r>
+        <w:rPr>
+          <w:rFonts w:ascii="Times New Roman" w:eastAsia="Times New Roman" w:hAnsi="Times New Roman" w:cs="Times New Roman"/>
+          <w:color w:val="000000" w:themeColor="text1"/>
+          <w:sz w:val="24"/>
+          <w:szCs w:val="24"/>
+        </w:rPr>
+        <w:t xml:space="preserve"> page</w:t>
+      </w:r>
+      <w:r>
+        <w:rPr>
+          <w:rFonts w:ascii="Times New Roman" w:eastAsia="Times New Roman" w:hAnsi="Times New Roman" w:cs="Times New Roman"/>
+          <w:color w:val="000000" w:themeColor="text1"/>
+          <w:sz w:val="24"/>
+          <w:szCs w:val="24"/>
+        </w:rPr>
+        <w:t xml:space="preserve"> for Parent</w:t>
+      </w:r>
+      <w:r>
+        <w:rPr>
+          <w:rFonts w:ascii="Times New Roman" w:hAnsi="Times New Roman" w:cs="Times New Roman"/>
+          <w:color w:val="000000" w:themeColor="text1"/>
+          <w:sz w:val="24"/>
+          <w:szCs w:val="24"/>
+        </w:rPr>
+        <w:t>/</w:t>
+      </w:r>
+      <w:r>
+        <w:rPr>
+          <w:rFonts w:ascii="Times New Roman" w:eastAsia="Times New Roman" w:hAnsi="Times New Roman" w:cs="Times New Roman"/>
+          <w:color w:val="000000" w:themeColor="text1"/>
+          <w:sz w:val="24"/>
+          <w:szCs w:val="24"/>
+        </w:rPr>
+        <w:t xml:space="preserve"> </w:t>
+      </w:r>
+      <w:r>
+        <w:rPr>
+          <w:rFonts w:ascii="Times New Roman" w:eastAsia="Times New Roman" w:hAnsi="Times New Roman" w:cs="Times New Roman"/>
+          <w:color w:val="000000" w:themeColor="text1"/>
+          <w:sz w:val="24"/>
+          <w:szCs w:val="24"/>
+        </w:rPr>
+        <w:t>Children</w:t>
+      </w:r>
+      <w:r>
+        <w:rPr>
+          <w:rFonts w:ascii="Times New Roman" w:eastAsia="Times New Roman" w:hAnsi="Times New Roman" w:cs="Times New Roman"/>
+          <w:color w:val="000000" w:themeColor="text1"/>
+          <w:sz w:val="24"/>
+          <w:szCs w:val="24"/>
+        </w:rPr>
+        <w:t xml:space="preserve"> </w:t>
       </w:r>
       <w:r>
         <w:rPr>
@@ -6971,186 +7512,40 @@
           <w:sz w:val="24"/>
           <w:szCs w:val="24"/>
         </w:rPr>
-        <w:t xml:space="preserve"> There are</w:t>
-      </w:r>
-      <w:r>
-        <w:rPr>
-          <w:rFonts w:ascii="Times New Roman" w:hAnsi="Times New Roman" w:cs="Times New Roman"/>
-          <w:color w:val="000000" w:themeColor="text1"/>
-          <w:sz w:val="24"/>
-          <w:szCs w:val="24"/>
-        </w:rPr>
-        <w:t xml:space="preserve"> nine</w:t>
-      </w:r>
-      <w:r>
-        <w:rPr>
-          <w:rFonts w:ascii="Times New Roman" w:hAnsi="Times New Roman" w:cs="Times New Roman"/>
-          <w:color w:val="000000" w:themeColor="text1"/>
-          <w:sz w:val="24"/>
-          <w:szCs w:val="24"/>
-        </w:rPr>
-        <w:t xml:space="preserve"> functions, they are “QR code scan” function, school bus driver can scan the children QR code to be the children attendance (1), </w:t>
-      </w:r>
-      <w:r>
-        <w:rPr>
-          <w:rFonts w:ascii="Times New Roman" w:hAnsi="Times New Roman" w:cs="Times New Roman"/>
-          <w:color w:val="FF0000"/>
-          <w:sz w:val="24"/>
-          <w:szCs w:val="24"/>
-        </w:rPr>
-        <w:t>“Route” function, school bus driver can view his position via google map api</w:t>
-      </w:r>
-      <w:r>
-        <w:rPr>
-          <w:rFonts w:ascii="Times New Roman" w:hAnsi="Times New Roman" w:cs="Times New Roman"/>
-          <w:color w:val="FF0000"/>
-          <w:sz w:val="24"/>
-          <w:szCs w:val="24"/>
-        </w:rPr>
-        <w:t xml:space="preserve"> (2)</w:t>
-      </w:r>
-      <w:r>
-        <w:rPr>
-          <w:rFonts w:ascii="Times New Roman" w:hAnsi="Times New Roman" w:cs="Times New Roman"/>
-          <w:color w:val="FF0000"/>
-          <w:sz w:val="24"/>
-          <w:szCs w:val="24"/>
-        </w:rPr>
-        <w:t>.</w:t>
-      </w:r>
-      <w:r>
-        <w:rPr>
-          <w:rFonts w:ascii="Times New Roman" w:hAnsi="Times New Roman" w:cs="Times New Roman"/>
-          <w:color w:val="FF0000"/>
-          <w:sz w:val="24"/>
-          <w:szCs w:val="24"/>
-        </w:rPr>
-        <w:t xml:space="preserve"> “Message’ function, school bus driver</w:t>
-      </w:r>
-      <w:r>
-        <w:rPr>
-          <w:rFonts w:ascii="Times New Roman" w:hAnsi="Times New Roman" w:cs="Times New Roman"/>
-          <w:color w:val="FF0000"/>
-          <w:sz w:val="24"/>
-          <w:szCs w:val="24"/>
-        </w:rPr>
-        <w:t xml:space="preserve"> can view</w:t>
-      </w:r>
-      <w:r>
-        <w:rPr>
-          <w:rFonts w:ascii="Times New Roman" w:hAnsi="Times New Roman" w:cs="Times New Roman"/>
-          <w:color w:val="FF0000"/>
-          <w:sz w:val="24"/>
-          <w:szCs w:val="24"/>
-        </w:rPr>
-        <w:t xml:space="preserve"> the schedule that was cancel by parent (3). “Turn on/off” function, school bus driver can turn on or turn off the application by touch on this function (4). “Edit” function, school bus driver can edit his profit by this function (5). “Student list”, school bus driver can view the student who have to </w:t>
-      </w:r>
-      <w:r>
-        <w:rPr>
-          <w:rFonts w:ascii="Times New Roman" w:hAnsi="Times New Roman" w:cs="Times New Roman"/>
-          <w:color w:val="FF0000"/>
-          <w:sz w:val="24"/>
-          <w:szCs w:val="24"/>
-          <w:u w:val="single"/>
-        </w:rPr>
-        <w:t>take in this bus</w:t>
-      </w:r>
-      <w:r>
-        <w:rPr>
-          <w:rFonts w:ascii="Times New Roman" w:hAnsi="Times New Roman" w:cs="Times New Roman"/>
-          <w:color w:val="FF0000"/>
-          <w:sz w:val="24"/>
-          <w:szCs w:val="24"/>
-          <w:u w:val="single"/>
-        </w:rPr>
-        <w:t xml:space="preserve"> (6)</w:t>
-      </w:r>
-      <w:r>
-        <w:rPr>
-          <w:rFonts w:ascii="Times New Roman" w:hAnsi="Times New Roman" w:cs="Times New Roman"/>
-          <w:color w:val="FF0000"/>
-          <w:sz w:val="24"/>
-          <w:szCs w:val="24"/>
-          <w:u w:val="single"/>
-        </w:rPr>
-        <w:t>.</w:t>
-      </w:r>
-      <w:r>
-        <w:rPr>
-          <w:rFonts w:ascii="Times New Roman" w:hAnsi="Times New Roman" w:cs="Times New Roman"/>
-          <w:color w:val="FF0000"/>
-          <w:sz w:val="24"/>
-          <w:szCs w:val="24"/>
-          <w:u w:val="single"/>
-        </w:rPr>
-        <w:t xml:space="preserve"> “Home” function, school bus driver can go to</w:t>
-      </w:r>
-      <w:r>
-        <w:rPr>
-          <w:rFonts w:ascii="Times New Roman" w:hAnsi="Times New Roman" w:cs="Times New Roman"/>
-          <w:color w:val="FF0000"/>
-          <w:sz w:val="24"/>
-          <w:szCs w:val="24"/>
-        </w:rPr>
-        <w:t xml:space="preserve"> the </w:t>
-      </w:r>
-      <w:r>
-        <w:rPr>
-          <w:rFonts w:ascii="Times New Roman" w:hAnsi="Times New Roman" w:cs="Times New Roman"/>
-          <w:color w:val="FF0000"/>
-          <w:sz w:val="24"/>
-          <w:szCs w:val="24"/>
-          <w:u w:val="single"/>
-        </w:rPr>
-        <w:t xml:space="preserve">school </w:t>
-      </w:r>
-      <w:r>
-        <w:rPr>
-          <w:rFonts w:ascii="Times New Roman" w:hAnsi="Times New Roman" w:cs="Times New Roman"/>
-          <w:color w:val="FF0000"/>
-          <w:sz w:val="24"/>
-          <w:szCs w:val="24"/>
-          <w:u w:val="single"/>
-        </w:rPr>
-        <w:lastRenderedPageBreak/>
-        <w:t>bus driver</w:t>
-      </w:r>
-      <w:r>
-        <w:rPr>
-          <w:rFonts w:ascii="Times New Roman" w:hAnsi="Times New Roman" w:cs="Times New Roman"/>
-          <w:color w:val="FF0000"/>
-          <w:sz w:val="24"/>
-          <w:szCs w:val="24"/>
-        </w:rPr>
-        <w:t xml:space="preserve"> page</w:t>
-      </w:r>
-      <w:r>
-        <w:rPr>
-          <w:rFonts w:ascii="Times New Roman" w:hAnsi="Times New Roman" w:cs="Times New Roman"/>
-          <w:color w:val="FF0000"/>
-          <w:sz w:val="24"/>
-          <w:szCs w:val="24"/>
-        </w:rPr>
-        <w:t xml:space="preserve"> by this function (7). “Notification” function…..(8). “Add user” function, school bus driver can register the parents/children to the </w:t>
-      </w:r>
-      <w:r>
-        <w:rPr>
-          <w:rFonts w:ascii="Times New Roman" w:hAnsi="Times New Roman" w:cs="Times New Roman"/>
-          <w:color w:val="FF0000"/>
-          <w:sz w:val="24"/>
-          <w:szCs w:val="24"/>
-        </w:rPr>
-        <w:t>application (</w:t>
-      </w:r>
-      <w:r>
-        <w:rPr>
-          <w:rFonts w:ascii="Times New Roman" w:hAnsi="Times New Roman" w:cs="Times New Roman"/>
-          <w:color w:val="FF0000"/>
-          <w:sz w:val="24"/>
-          <w:szCs w:val="24"/>
-        </w:rPr>
-        <w:t>9).</w:t>
-      </w:r>
+        <w:t xml:space="preserve"> There are two function, they are PARENT (1) and STUDENT (2).</w:t>
+      </w:r>
+    </w:p>
+    <w:p>
+      <w:pPr>
+        <w:ind w:firstLine="720"/>
+        <w:rPr>
+          <w:rFonts w:ascii="Times New Roman" w:hAnsi="Times New Roman" w:cs="Times New Roman"/>
+          <w:color w:val="000000" w:themeColor="text1"/>
+          <w:sz w:val="24"/>
+          <w:szCs w:val="24"/>
+        </w:rPr>
+      </w:pPr>
+      <w:r>
+        <w:rPr>
+          <w:rFonts w:ascii="Times New Roman" w:hAnsi="Times New Roman" w:cs="Times New Roman"/>
+          <w:color w:val="000000" w:themeColor="text1"/>
+          <w:sz w:val="24"/>
+          <w:szCs w:val="24"/>
+        </w:rPr>
+        <w:tab/>
+        <w:t>For function PARENT (1) register page for parents</w:t>
+      </w:r>
+    </w:p>
+    <w:p>
+      <w:pPr>
+        <w:ind w:firstLine="720"/>
+        <w:rPr>
+          <w:rFonts w:ascii="Times New Roman" w:hAnsi="Times New Roman" w:cs="Times New Roman"/>
+          <w:color w:val="000000" w:themeColor="text1"/>
+          <w:sz w:val="24"/>
+          <w:szCs w:val="24"/>
+        </w:rPr>
+      </w:pPr>
     </w:p>
     <w:p>
       <w:pPr>
@@ -7163,12 +7558,388 @@
           <w:szCs w:val="24"/>
         </w:rPr>
       </w:pPr>
+      <w:r>
+        <w:rPr>
+          <w:rFonts w:ascii="Times New Roman" w:hAnsi="Times New Roman" w:cs="Times New Roman"/>
+          <w:noProof/>
+          <w:color w:val="000000" w:themeColor="text1"/>
+          <w:sz w:val="24"/>
+          <w:szCs w:val="24"/>
+        </w:rPr>
+        <w:lastRenderedPageBreak/>
+        <w:drawing>
+          <wp:inline distT="0" distB="0" distL="0" distR="0" wp14:anchorId="01310C0E" wp14:editId="51A82D48">
+            <wp:extent cx="3429000" cy="6096000"/>
+            <wp:effectExtent l="0" t="0" r="0" b="0"/>
+            <wp:docPr id="5" name="Picture 5" descr="C:\Users\Thitipun\Documents\Senior_PG\Document\JUSTInterface\Default-9-P_Signup-26949082.png"/>
+            <wp:cNvGraphicFramePr>
+              <a:graphicFrameLocks xmlns:a="http://schemas.openxmlformats.org/drawingml/2006/main" noChangeAspect="1"/>
+            </wp:cNvGraphicFramePr>
+            <a:graphic xmlns:a="http://schemas.openxmlformats.org/drawingml/2006/main">
+              <a:graphicData uri="http://schemas.openxmlformats.org/drawingml/2006/picture">
+                <pic:pic xmlns:pic="http://schemas.openxmlformats.org/drawingml/2006/picture">
+                  <pic:nvPicPr>
+                    <pic:cNvPr id="0" name="Picture 5" descr="C:\Users\Thitipun\Documents\Senior_PG\Document\JUSTInterface\Default-9-P_Signup-26949082.png"/>
+                    <pic:cNvPicPr>
+                      <a:picLocks noChangeAspect="1" noChangeArrowheads="1"/>
+                    </pic:cNvPicPr>
+                  </pic:nvPicPr>
+                  <pic:blipFill>
+                    <a:blip r:embed="rId17">
+                      <a:extLst>
+                        <a:ext uri="{28A0092B-C50C-407E-A947-70E740481C1C}">
+                          <a14:useLocalDpi xmlns:a14="http://schemas.microsoft.com/office/drawing/2010/main" val="0"/>
+                        </a:ext>
+                      </a:extLst>
+                    </a:blip>
+                    <a:srcRect/>
+                    <a:stretch>
+                      <a:fillRect/>
+                    </a:stretch>
+                  </pic:blipFill>
+                  <pic:spPr bwMode="auto">
+                    <a:xfrm>
+                      <a:off x="0" y="0"/>
+                      <a:ext cx="3429000" cy="6096000"/>
+                    </a:xfrm>
+                    <a:prstGeom prst="rect">
+                      <a:avLst/>
+                    </a:prstGeom>
+                    <a:noFill/>
+                    <a:ln>
+                      <a:noFill/>
+                    </a:ln>
+                  </pic:spPr>
+                </pic:pic>
+              </a:graphicData>
+            </a:graphic>
+          </wp:inline>
+        </w:drawing>
+      </w:r>
     </w:p>
     <w:p>
       <w:pPr>
         <w:ind w:firstLine="720"/>
         <w:rPr>
           <w:rFonts w:ascii="Times New Roman" w:hAnsi="Times New Roman" w:cs="Times New Roman"/>
+          <w:b/>
+          <w:bCs/>
+          <w:color w:val="000000" w:themeColor="text1"/>
+          <w:sz w:val="24"/>
+          <w:szCs w:val="24"/>
+        </w:rPr>
+      </w:pPr>
+    </w:p>
+    <w:p>
+      <w:pPr>
+        <w:ind w:firstLine="720"/>
+        <w:rPr>
+          <w:rFonts w:ascii="Times New Roman" w:hAnsi="Times New Roman" w:cs="Times New Roman"/>
+          <w:color w:val="000000" w:themeColor="text1"/>
+          <w:sz w:val="24"/>
+          <w:szCs w:val="24"/>
+        </w:rPr>
+      </w:pPr>
+      <w:r>
+        <w:rPr>
+          <w:rFonts w:ascii="Times New Roman" w:hAnsi="Times New Roman" w:cs="Times New Roman"/>
+          <w:b/>
+          <w:bCs/>
+          <w:color w:val="000000" w:themeColor="text1"/>
+          <w:sz w:val="24"/>
+          <w:szCs w:val="24"/>
+        </w:rPr>
+        <w:t>Description:</w:t>
+      </w:r>
+      <w:r>
+        <w:rPr>
+          <w:rFonts w:ascii="Times New Roman" w:hAnsi="Times New Roman" w:cs="Times New Roman"/>
+          <w:color w:val="000000" w:themeColor="text1"/>
+          <w:sz w:val="24"/>
+          <w:szCs w:val="24"/>
+        </w:rPr>
+        <w:t xml:space="preserve"> This is </w:t>
+      </w:r>
+      <w:r>
+        <w:rPr>
+          <w:rFonts w:ascii="Times New Roman" w:eastAsia="Times New Roman" w:hAnsi="Times New Roman" w:cs="Times New Roman"/>
+          <w:color w:val="000000" w:themeColor="text1"/>
+          <w:sz w:val="24"/>
+          <w:szCs w:val="24"/>
+        </w:rPr>
+        <w:t>r</w:t>
+      </w:r>
+      <w:r>
+        <w:rPr>
+          <w:rFonts w:ascii="Times New Roman" w:eastAsia="Times New Roman" w:hAnsi="Times New Roman" w:cs="Times New Roman"/>
+          <w:color w:val="000000" w:themeColor="text1"/>
+          <w:sz w:val="24"/>
+          <w:szCs w:val="24"/>
+        </w:rPr>
+        <w:t>egister</w:t>
+      </w:r>
+      <w:r>
+        <w:rPr>
+          <w:rFonts w:ascii="Times New Roman" w:eastAsia="Times New Roman" w:hAnsi="Times New Roman" w:cs="Times New Roman"/>
+          <w:color w:val="000000" w:themeColor="text1"/>
+          <w:sz w:val="24"/>
+          <w:szCs w:val="24"/>
+        </w:rPr>
+        <w:t xml:space="preserve"> page for p</w:t>
+      </w:r>
+      <w:r>
+        <w:rPr>
+          <w:rFonts w:ascii="Times New Roman" w:eastAsia="Times New Roman" w:hAnsi="Times New Roman" w:cs="Times New Roman"/>
+          <w:color w:val="000000" w:themeColor="text1"/>
+          <w:sz w:val="24"/>
+          <w:szCs w:val="24"/>
+        </w:rPr>
+        <w:t>arent</w:t>
+      </w:r>
+      <w:r>
+        <w:rPr>
+          <w:rFonts w:ascii="Times New Roman" w:eastAsia="Times New Roman" w:hAnsi="Times New Roman" w:cs="Times New Roman"/>
+          <w:color w:val="000000" w:themeColor="text1"/>
+          <w:sz w:val="24"/>
+          <w:szCs w:val="24"/>
+        </w:rPr>
+        <w:t xml:space="preserve"> </w:t>
+      </w:r>
+      <w:r>
+        <w:rPr>
+          <w:rFonts w:ascii="Times New Roman" w:hAnsi="Times New Roman" w:cs="Times New Roman"/>
+          <w:color w:val="000000" w:themeColor="text1"/>
+          <w:sz w:val="24"/>
+          <w:szCs w:val="24"/>
+        </w:rPr>
+        <w:t xml:space="preserve">of </w:t>
+      </w:r>
+      <w:r>
+        <w:rPr>
+          <w:rFonts w:ascii="Times New Roman" w:hAnsi="Times New Roman" w:cs="Times New Roman"/>
+          <w:color w:val="000000" w:themeColor="text1"/>
+          <w:sz w:val="24"/>
+          <w:szCs w:val="24"/>
+        </w:rPr>
+        <w:t>“School Bus Tracking And Attendance Checking” application.</w:t>
+      </w:r>
+      <w:r>
+        <w:rPr>
+          <w:rFonts w:ascii="Times New Roman" w:hAnsi="Times New Roman" w:cs="Times New Roman"/>
+          <w:color w:val="000000" w:themeColor="text1"/>
+          <w:sz w:val="24"/>
+          <w:szCs w:val="24"/>
+        </w:rPr>
+        <w:t xml:space="preserve"> User can register to the application by fill his/her information to register as parents. There is one function, “SIGN UP” function to register user to the application (1).</w:t>
+      </w:r>
+    </w:p>
+    <w:p>
+      <w:pPr>
+        <w:rPr>
+          <w:rFonts w:ascii="Times New Roman" w:hAnsi="Times New Roman" w:cs="Times New Roman"/>
+          <w:color w:val="000000" w:themeColor="text1"/>
+          <w:sz w:val="24"/>
+          <w:szCs w:val="24"/>
+        </w:rPr>
+      </w:pPr>
+      <w:r>
+        <w:rPr>
+          <w:rFonts w:ascii="Times New Roman" w:hAnsi="Times New Roman" w:cs="Times New Roman"/>
+          <w:color w:val="000000" w:themeColor="text1"/>
+          <w:sz w:val="24"/>
+          <w:szCs w:val="24"/>
+        </w:rPr>
+        <w:tab/>
+        <w:t>For function CHILDREN (2) register page for children.</w:t>
+      </w:r>
+    </w:p>
+    <w:p>
+      <w:pPr>
+        <w:jc w:val="center"/>
+        <w:rPr>
+          <w:rFonts w:ascii="Times New Roman" w:hAnsi="Times New Roman" w:cs="Times New Roman"/>
+          <w:color w:val="000000" w:themeColor="text1"/>
+          <w:sz w:val="24"/>
+          <w:szCs w:val="24"/>
+        </w:rPr>
+      </w:pPr>
+      <w:r>
+        <w:rPr>
+          <w:rFonts w:ascii="Times New Roman" w:hAnsi="Times New Roman" w:cs="Times New Roman"/>
+          <w:noProof/>
+          <w:color w:val="000000" w:themeColor="text1"/>
+          <w:sz w:val="24"/>
+          <w:szCs w:val="24"/>
+        </w:rPr>
+        <w:lastRenderedPageBreak/>
+        <w:drawing>
+          <wp:inline distT="0" distB="0" distL="0" distR="0" wp14:anchorId="3BDE05D7" wp14:editId="4F92D083">
+            <wp:extent cx="3429000" cy="6096000"/>
+            <wp:effectExtent l="0" t="0" r="0" b="0"/>
+            <wp:docPr id="6" name="Picture 6" descr="C:\Users\Thitipun\Documents\Senior_PG\Document\JUSTInterface\Default-10-S_Signup-26949083.png"/>
+            <wp:cNvGraphicFramePr>
+              <a:graphicFrameLocks xmlns:a="http://schemas.openxmlformats.org/drawingml/2006/main" noChangeAspect="1"/>
+            </wp:cNvGraphicFramePr>
+            <a:graphic xmlns:a="http://schemas.openxmlformats.org/drawingml/2006/main">
+              <a:graphicData uri="http://schemas.openxmlformats.org/drawingml/2006/picture">
+                <pic:pic xmlns:pic="http://schemas.openxmlformats.org/drawingml/2006/picture">
+                  <pic:nvPicPr>
+                    <pic:cNvPr id="0" name="Picture 6" descr="C:\Users\Thitipun\Documents\Senior_PG\Document\JUSTInterface\Default-10-S_Signup-26949083.png"/>
+                    <pic:cNvPicPr>
+                      <a:picLocks noChangeAspect="1" noChangeArrowheads="1"/>
+                    </pic:cNvPicPr>
+                  </pic:nvPicPr>
+                  <pic:blipFill>
+                    <a:blip r:embed="rId18">
+                      <a:extLst>
+                        <a:ext uri="{28A0092B-C50C-407E-A947-70E740481C1C}">
+                          <a14:useLocalDpi xmlns:a14="http://schemas.microsoft.com/office/drawing/2010/main" val="0"/>
+                        </a:ext>
+                      </a:extLst>
+                    </a:blip>
+                    <a:srcRect/>
+                    <a:stretch>
+                      <a:fillRect/>
+                    </a:stretch>
+                  </pic:blipFill>
+                  <pic:spPr bwMode="auto">
+                    <a:xfrm>
+                      <a:off x="0" y="0"/>
+                      <a:ext cx="3429000" cy="6096000"/>
+                    </a:xfrm>
+                    <a:prstGeom prst="rect">
+                      <a:avLst/>
+                    </a:prstGeom>
+                    <a:noFill/>
+                    <a:ln>
+                      <a:noFill/>
+                    </a:ln>
+                  </pic:spPr>
+                </pic:pic>
+              </a:graphicData>
+            </a:graphic>
+          </wp:inline>
+        </w:drawing>
+      </w:r>
+    </w:p>
+    <w:p>
+      <w:pPr>
+        <w:ind w:firstLine="720"/>
+        <w:rPr>
+          <w:rFonts w:ascii="Times New Roman" w:hAnsi="Times New Roman" w:cs="Times New Roman"/>
+          <w:color w:val="000000" w:themeColor="text1"/>
+          <w:sz w:val="24"/>
+          <w:szCs w:val="24"/>
+        </w:rPr>
+      </w:pPr>
+      <w:r>
+        <w:rPr>
+          <w:rFonts w:ascii="Times New Roman" w:hAnsi="Times New Roman" w:cs="Times New Roman"/>
+          <w:b/>
+          <w:bCs/>
+          <w:color w:val="000000" w:themeColor="text1"/>
+          <w:sz w:val="24"/>
+          <w:szCs w:val="24"/>
+        </w:rPr>
+        <w:t>Description:</w:t>
+      </w:r>
+      <w:r>
+        <w:rPr>
+          <w:rFonts w:ascii="Times New Roman" w:hAnsi="Times New Roman" w:cs="Times New Roman"/>
+          <w:color w:val="000000" w:themeColor="text1"/>
+          <w:sz w:val="24"/>
+          <w:szCs w:val="24"/>
+        </w:rPr>
+        <w:t xml:space="preserve"> This is </w:t>
+      </w:r>
+      <w:r>
+        <w:rPr>
+          <w:rFonts w:ascii="Times New Roman" w:eastAsia="Times New Roman" w:hAnsi="Times New Roman" w:cs="Times New Roman"/>
+          <w:color w:val="000000" w:themeColor="text1"/>
+          <w:sz w:val="24"/>
+          <w:szCs w:val="24"/>
+        </w:rPr>
+        <w:t>r</w:t>
+      </w:r>
+      <w:r>
+        <w:rPr>
+          <w:rFonts w:ascii="Times New Roman" w:eastAsia="Times New Roman" w:hAnsi="Times New Roman" w:cs="Times New Roman"/>
+          <w:color w:val="000000" w:themeColor="text1"/>
+          <w:sz w:val="24"/>
+          <w:szCs w:val="24"/>
+        </w:rPr>
+        <w:t>egister</w:t>
+      </w:r>
+      <w:r>
+        <w:rPr>
+          <w:rFonts w:ascii="Times New Roman" w:eastAsia="Times New Roman" w:hAnsi="Times New Roman" w:cs="Times New Roman"/>
+          <w:color w:val="000000" w:themeColor="text1"/>
+          <w:sz w:val="24"/>
+          <w:szCs w:val="24"/>
+        </w:rPr>
+        <w:t xml:space="preserve"> page</w:t>
+      </w:r>
+      <w:r>
+        <w:rPr>
+          <w:rFonts w:ascii="Times New Roman" w:eastAsia="Times New Roman" w:hAnsi="Times New Roman" w:cs="Times New Roman"/>
+          <w:color w:val="000000" w:themeColor="text1"/>
+          <w:sz w:val="24"/>
+          <w:szCs w:val="24"/>
+        </w:rPr>
+        <w:t xml:space="preserve"> for </w:t>
+      </w:r>
+      <w:r>
+        <w:rPr>
+          <w:rFonts w:ascii="Times New Roman" w:eastAsia="Times New Roman" w:hAnsi="Times New Roman" w:cs="Times New Roman"/>
+          <w:color w:val="000000" w:themeColor="text1"/>
+          <w:sz w:val="24"/>
+          <w:szCs w:val="24"/>
+        </w:rPr>
+        <w:t xml:space="preserve">children </w:t>
+      </w:r>
+      <w:r>
+        <w:rPr>
+          <w:rFonts w:ascii="Times New Roman" w:hAnsi="Times New Roman" w:cs="Times New Roman"/>
+          <w:color w:val="000000" w:themeColor="text1"/>
+          <w:sz w:val="24"/>
+          <w:szCs w:val="24"/>
+        </w:rPr>
+        <w:t xml:space="preserve">of </w:t>
+      </w:r>
+      <w:r>
+        <w:rPr>
+          <w:rFonts w:ascii="Times New Roman" w:hAnsi="Times New Roman" w:cs="Times New Roman"/>
+          <w:color w:val="000000" w:themeColor="text1"/>
+          <w:sz w:val="24"/>
+          <w:szCs w:val="24"/>
+        </w:rPr>
+        <w:t>“School Bus Tracking And Attendance Checking” application.</w:t>
+      </w:r>
+      <w:r>
+        <w:rPr>
+          <w:rFonts w:ascii="Times New Roman" w:hAnsi="Times New Roman" w:cs="Times New Roman"/>
+          <w:color w:val="000000" w:themeColor="text1"/>
+          <w:sz w:val="24"/>
+          <w:szCs w:val="24"/>
+        </w:rPr>
+        <w:t xml:space="preserve"> User can register to the application by fill his/her information to register as children. There is one function, “SIGN UP” function to register user to the application (1).</w:t>
+      </w:r>
+    </w:p>
+    <w:p>
+      <w:pPr>
+        <w:rPr>
+          <w:rFonts w:ascii="Times New Roman" w:hAnsi="Times New Roman" w:cs="Times New Roman"/>
+          <w:color w:val="000000" w:themeColor="text1"/>
+          <w:sz w:val="24"/>
+          <w:szCs w:val="24"/>
+        </w:rPr>
+      </w:pPr>
+    </w:p>
+    <w:p>
+      <w:pPr>
+        <w:ind w:firstLine="720"/>
+        <w:rPr>
+          <w:rFonts w:ascii="Times New Roman" w:hAnsi="Times New Roman" w:cs="Times New Roman"/>
           <w:color w:val="000000" w:themeColor="text1"/>
           <w:sz w:val="24"/>
           <w:szCs w:val="24"/>
@@ -7190,7 +7961,7 @@
           <w:sz w:val="24"/>
           <w:szCs w:val="24"/>
         </w:rPr>
-        <w:t>Parent interface</w:t>
+        <w:t>Parent page</w:t>
       </w:r>
     </w:p>
     <w:p>
@@ -7223,6 +7994,7 @@
           <w:sz w:val="24"/>
           <w:szCs w:val="24"/>
         </w:rPr>
+        <w:lastRenderedPageBreak/>
         <w:drawing>
           <wp:inline distT="0" distB="0" distL="0" distR="0">
             <wp:extent cx="3686175" cy="6096000"/>
@@ -7241,7 +8013,7 @@
                     </pic:cNvPicPr>
                   </pic:nvPicPr>
                   <pic:blipFill>
-                    <a:blip r:embed="rId15">
+                    <a:blip r:embed="rId19">
                       <a:extLst>
                         <a:ext uri="{28A0092B-C50C-407E-A947-70E740481C1C}">
                           <a14:useLocalDpi xmlns:a14="http://schemas.microsoft.com/office/drawing/2010/main" val="0"/>
@@ -7278,7 +8050,7 @@
         <w:ind w:firstLine="720"/>
         <w:rPr>
           <w:rFonts w:ascii="Times New Roman" w:hAnsi="Times New Roman" w:cstheme="minorBidi" w:hint="cs"/>
-          <w:color w:val="FF0000"/>
+          <w:color w:val="auto"/>
           <w:sz w:val="24"/>
           <w:szCs w:val="24"/>
           <w:cs/>
@@ -7401,8 +8173,137 @@
           <w:sz w:val="24"/>
           <w:szCs w:val="24"/>
         </w:rPr>
-        <w:t xml:space="preserve"> function, the message will show when their children get on </w:t>
-      </w:r>
+        <w:t xml:space="preserve"> function, the message will show when their children get on the bus or get off the bus (3). </w:t>
+      </w:r>
+      <w:r>
+        <w:rPr>
+          <w:rFonts w:ascii="Times New Roman" w:hAnsi="Times New Roman" w:cs="Times New Roman"/>
+          <w:color w:val="auto"/>
+          <w:sz w:val="24"/>
+          <w:szCs w:val="24"/>
+        </w:rPr>
+        <w:t>“E</w:t>
+      </w:r>
+      <w:r>
+        <w:rPr>
+          <w:rFonts w:ascii="Times New Roman" w:hAnsi="Times New Roman" w:cs="Times New Roman"/>
+          <w:color w:val="auto"/>
+          <w:sz w:val="24"/>
+          <w:szCs w:val="24"/>
+        </w:rPr>
+        <w:t>dit” function, parents can edit his profile</w:t>
+      </w:r>
+      <w:r>
+        <w:rPr>
+          <w:rFonts w:ascii="Times New Roman" w:hAnsi="Times New Roman" w:cs="Times New Roman"/>
+          <w:color w:val="auto"/>
+          <w:sz w:val="24"/>
+          <w:szCs w:val="24"/>
+        </w:rPr>
+        <w:t xml:space="preserve"> by this function (4). “</w:t>
+      </w:r>
+      <w:r>
+        <w:rPr>
+          <w:rFonts w:ascii="Times New Roman" w:hAnsi="Times New Roman" w:cs="Times New Roman"/>
+          <w:color w:val="auto"/>
+          <w:sz w:val="24"/>
+          <w:szCs w:val="24"/>
+        </w:rPr>
+        <w:t>Children list”, parent</w:t>
+      </w:r>
+      <w:r>
+        <w:rPr>
+          <w:rFonts w:ascii="Times New Roman" w:hAnsi="Times New Roman" w:cs="Times New Roman"/>
+          <w:color w:val="auto"/>
+          <w:sz w:val="24"/>
+          <w:szCs w:val="24"/>
+        </w:rPr>
+        <w:t xml:space="preserve"> c</w:t>
+      </w:r>
+      <w:r>
+        <w:rPr>
+          <w:rFonts w:ascii="Times New Roman" w:hAnsi="Times New Roman" w:cs="Times New Roman"/>
+          <w:color w:val="auto"/>
+          <w:sz w:val="24"/>
+          <w:szCs w:val="24"/>
+        </w:rPr>
+        <w:t xml:space="preserve">an view their children status </w:t>
+      </w:r>
+      <w:r>
+        <w:rPr>
+          <w:rFonts w:ascii="Times New Roman" w:hAnsi="Times New Roman" w:cs="Times New Roman"/>
+          <w:color w:val="auto"/>
+          <w:sz w:val="24"/>
+          <w:szCs w:val="24"/>
+        </w:rPr>
+        <w:t>(5</w:t>
+      </w:r>
+      <w:r>
+        <w:rPr>
+          <w:rFonts w:ascii="Times New Roman" w:hAnsi="Times New Roman" w:cs="Times New Roman"/>
+          <w:color w:val="auto"/>
+          <w:sz w:val="24"/>
+          <w:szCs w:val="24"/>
+        </w:rPr>
+        <w:t>). “Home” function, parents can go to the parents page</w:t>
+      </w:r>
+      <w:r>
+        <w:rPr>
+          <w:rFonts w:ascii="Times New Roman" w:hAnsi="Times New Roman" w:cs="Times New Roman"/>
+          <w:color w:val="auto"/>
+          <w:sz w:val="24"/>
+          <w:szCs w:val="24"/>
+        </w:rPr>
+        <w:t xml:space="preserve"> by this function (6</w:t>
+      </w:r>
+      <w:r>
+        <w:rPr>
+          <w:rFonts w:ascii="Times New Roman" w:hAnsi="Times New Roman" w:cs="Times New Roman"/>
+          <w:color w:val="auto"/>
+          <w:sz w:val="24"/>
+          <w:szCs w:val="24"/>
+        </w:rPr>
+        <w:t>)</w:t>
+      </w:r>
+      <w:r>
+        <w:rPr>
+          <w:rFonts w:ascii="Times New Roman" w:hAnsi="Times New Roman" w:cs="Times New Roman"/>
+          <w:color w:val="auto"/>
+          <w:sz w:val="24"/>
+          <w:szCs w:val="24"/>
+        </w:rPr>
+        <w:t xml:space="preserve">. “Notification” function, the list of all notification </w:t>
+      </w:r>
+      <w:r>
+        <w:rPr>
+          <w:rFonts w:ascii="Times New Roman" w:hAnsi="Times New Roman" w:cs="Times New Roman"/>
+          <w:color w:val="auto"/>
+          <w:sz w:val="24"/>
+          <w:szCs w:val="24"/>
+        </w:rPr>
+        <w:t>(7). “Route” function, parents can view his position via google map api (8).</w:t>
+      </w:r>
+    </w:p>
+    <w:p>
+      <w:pPr>
+        <w:rPr>
+          <w:rFonts w:ascii="Times New Roman" w:hAnsi="Times New Roman" w:cs="Times New Roman"/>
+          <w:color w:val="000000" w:themeColor="text1"/>
+          <w:sz w:val="24"/>
+          <w:szCs w:val="24"/>
+        </w:rPr>
+      </w:pPr>
+    </w:p>
+    <w:p>
+      <w:pPr>
+        <w:ind w:firstLine="720"/>
+        <w:rPr>
+          <w:rFonts w:ascii="Times New Roman" w:hAnsi="Times New Roman" w:cs="Times New Roman"/>
+          <w:color w:val="000000" w:themeColor="text1"/>
+          <w:sz w:val="24"/>
+          <w:szCs w:val="24"/>
+        </w:rPr>
+      </w:pPr>
       <w:r>
         <w:rPr>
           <w:rFonts w:ascii="Times New Roman" w:hAnsi="Times New Roman" w:cs="Times New Roman"/>
@@ -7411,162 +8312,6 @@
           <w:szCs w:val="24"/>
         </w:rPr>
         <w:lastRenderedPageBreak/>
-        <w:t xml:space="preserve">the bus or get off the bus (3). </w:t>
-      </w:r>
-      <w:r>
-        <w:rPr>
-          <w:rFonts w:ascii="Times New Roman" w:hAnsi="Times New Roman" w:cs="Times New Roman"/>
-          <w:color w:val="FF0000"/>
-          <w:sz w:val="24"/>
-          <w:szCs w:val="24"/>
-        </w:rPr>
-        <w:t xml:space="preserve">“Edit” function, school bus driver can edit his profit by this function (4). “Student list”, school bus driver can view the student who have to </w:t>
-      </w:r>
-      <w:r>
-        <w:rPr>
-          <w:rFonts w:ascii="Times New Roman" w:hAnsi="Times New Roman" w:cs="Times New Roman"/>
-          <w:color w:val="FF0000"/>
-          <w:sz w:val="24"/>
-          <w:szCs w:val="24"/>
-          <w:u w:val="single"/>
-        </w:rPr>
-        <w:t>take in this bus</w:t>
-      </w:r>
-      <w:r>
-        <w:rPr>
-          <w:rFonts w:ascii="Times New Roman" w:hAnsi="Times New Roman" w:cs="Times New Roman"/>
-          <w:color w:val="FF0000"/>
-          <w:sz w:val="24"/>
-          <w:szCs w:val="24"/>
-          <w:u w:val="single"/>
-        </w:rPr>
-        <w:t xml:space="preserve"> (6)</w:t>
-      </w:r>
-      <w:r>
-        <w:rPr>
-          <w:rFonts w:ascii="Times New Roman" w:hAnsi="Times New Roman" w:cs="Times New Roman"/>
-          <w:color w:val="FF0000"/>
-          <w:sz w:val="24"/>
-          <w:szCs w:val="24"/>
-          <w:u w:val="single"/>
-        </w:rPr>
-        <w:t>.</w:t>
-      </w:r>
-      <w:r>
-        <w:rPr>
-          <w:rFonts w:ascii="Times New Roman" w:hAnsi="Times New Roman" w:cs="Times New Roman"/>
-          <w:color w:val="FF0000"/>
-          <w:sz w:val="24"/>
-          <w:szCs w:val="24"/>
-          <w:u w:val="single"/>
-        </w:rPr>
-        <w:t xml:space="preserve"> “Home” function, parents can go to</w:t>
-      </w:r>
-      <w:r>
-        <w:rPr>
-          <w:rFonts w:ascii="Times New Roman" w:hAnsi="Times New Roman" w:cs="Times New Roman"/>
-          <w:color w:val="FF0000"/>
-          <w:sz w:val="24"/>
-          <w:szCs w:val="24"/>
-        </w:rPr>
-        <w:t xml:space="preserve"> the </w:t>
-      </w:r>
-      <w:r>
-        <w:rPr>
-          <w:rFonts w:ascii="Times New Roman" w:hAnsi="Times New Roman" w:cs="Times New Roman"/>
-          <w:color w:val="FF0000"/>
-          <w:sz w:val="24"/>
-          <w:szCs w:val="24"/>
-          <w:u w:val="single"/>
-        </w:rPr>
-        <w:t>parents page</w:t>
-      </w:r>
-      <w:r>
-        <w:rPr>
-          <w:rFonts w:ascii="Times New Roman" w:hAnsi="Times New Roman" w:cs="Times New Roman"/>
-          <w:color w:val="FF0000"/>
-          <w:sz w:val="24"/>
-          <w:szCs w:val="24"/>
-        </w:rPr>
-        <w:t xml:space="preserve"> by this function (7). “Notification” function…..(7). “Route” function, parents </w:t>
-      </w:r>
-      <w:r>
-        <w:rPr>
-          <w:rFonts w:ascii="Times New Roman" w:hAnsi="Times New Roman" w:cs="Times New Roman"/>
-          <w:color w:val="FF0000"/>
-          <w:sz w:val="24"/>
-          <w:szCs w:val="24"/>
-        </w:rPr>
-        <w:t>can view his position via google map api</w:t>
-      </w:r>
-      <w:r>
-        <w:rPr>
-          <w:rFonts w:ascii="Times New Roman" w:hAnsi="Times New Roman" w:cs="Times New Roman"/>
-          <w:color w:val="FF0000"/>
-          <w:sz w:val="24"/>
-          <w:szCs w:val="24"/>
-        </w:rPr>
-        <w:t xml:space="preserve"> (8).</w:t>
-      </w:r>
-      <w:r>
-        <w:rPr>
-          <w:rFonts w:ascii="Times New Roman" w:hAnsi="Times New Roman" w:cstheme="minorBidi" w:hint="cs"/>
-          <w:color w:val="FF0000"/>
-          <w:sz w:val="24"/>
-          <w:szCs w:val="24"/>
-          <w:cs/>
-        </w:rPr>
-        <w:t>ขาดอันที่</w:t>
-      </w:r>
-      <w:r>
-        <w:rPr>
-          <w:rFonts w:ascii="Times New Roman" w:hAnsi="Times New Roman" w:cstheme="minorBidi"/>
-          <w:color w:val="FF0000"/>
-          <w:sz w:val="24"/>
-          <w:szCs w:val="24"/>
-        </w:rPr>
-        <w:t xml:space="preserve">5 </w:t>
-      </w:r>
-      <w:r>
-        <w:rPr>
-          <w:rFonts w:ascii="Times New Roman" w:hAnsi="Times New Roman" w:cstheme="minorBidi" w:hint="cs"/>
-          <w:color w:val="FF0000"/>
-          <w:sz w:val="24"/>
-          <w:szCs w:val="24"/>
-          <w:cs/>
-        </w:rPr>
-        <w:t>นะ</w:t>
-      </w:r>
-      <w:bookmarkStart w:id="15" w:name="_GoBack"/>
-      <w:bookmarkEnd w:id="15"/>
-    </w:p>
-    <w:p>
-      <w:pPr>
-        <w:rPr>
-          <w:rFonts w:ascii="Times New Roman" w:hAnsi="Times New Roman" w:cs="Times New Roman"/>
-          <w:color w:val="000000" w:themeColor="text1"/>
-          <w:sz w:val="24"/>
-          <w:szCs w:val="24"/>
-        </w:rPr>
-      </w:pPr>
-    </w:p>
-    <w:p>
-      <w:pPr>
-        <w:ind w:firstLine="720"/>
-        <w:rPr>
-          <w:rFonts w:ascii="Times New Roman" w:hAnsi="Times New Roman" w:cs="Times New Roman"/>
-          <w:color w:val="000000" w:themeColor="text1"/>
-          <w:sz w:val="24"/>
-          <w:szCs w:val="24"/>
-        </w:rPr>
-      </w:pPr>
-      <w:r>
-        <w:rPr>
-          <w:rFonts w:ascii="Times New Roman" w:hAnsi="Times New Roman" w:cs="Times New Roman"/>
-          <w:color w:val="000000" w:themeColor="text1"/>
-          <w:sz w:val="24"/>
-          <w:szCs w:val="24"/>
-        </w:rPr>
         <w:t xml:space="preserve">UI-06: </w:t>
       </w:r>
       <w:r>
@@ -7616,7 +8361,7 @@
                     </pic:cNvPicPr>
                   </pic:nvPicPr>
                   <pic:blipFill>
-                    <a:blip r:embed="rId16">
+                    <a:blip r:embed="rId20">
                       <a:extLst>
                         <a:ext uri="{28A0092B-C50C-407E-A947-70E740481C1C}">
                           <a14:useLocalDpi xmlns:a14="http://schemas.microsoft.com/office/drawing/2010/main" val="0"/>
@@ -7653,7 +8398,7 @@
         <w:ind w:firstLine="720"/>
         <w:rPr>
           <w:rFonts w:ascii="Times New Roman" w:hAnsi="Times New Roman" w:cs="Times New Roman"/>
-          <w:color w:val="FF0000"/>
+          <w:color w:val="auto"/>
           <w:sz w:val="24"/>
           <w:szCs w:val="24"/>
         </w:rPr>
@@ -7685,258 +8430,347 @@
           <w:sz w:val="24"/>
           <w:szCs w:val="24"/>
         </w:rPr>
-        <w:t>children</w:t>
+        <w:t xml:space="preserve">children page </w:t>
+      </w:r>
+      <w:r>
+        <w:rPr>
+          <w:rFonts w:ascii="Times New Roman" w:hAnsi="Times New Roman" w:cs="Times New Roman"/>
+          <w:color w:val="000000" w:themeColor="text1"/>
+          <w:sz w:val="24"/>
+          <w:szCs w:val="24"/>
+        </w:rPr>
+        <w:t xml:space="preserve">of </w:t>
+      </w:r>
+      <w:r>
+        <w:rPr>
+          <w:rFonts w:ascii="Times New Roman" w:hAnsi="Times New Roman" w:cs="Times New Roman"/>
+          <w:color w:val="000000" w:themeColor="text1"/>
+          <w:sz w:val="24"/>
+          <w:szCs w:val="24"/>
+        </w:rPr>
+        <w:t>“School Bus Tracking And Attendance Checking” application.</w:t>
+      </w:r>
+      <w:r>
+        <w:rPr>
+          <w:rFonts w:ascii="Times New Roman" w:hAnsi="Times New Roman" w:cs="Times New Roman"/>
+          <w:color w:val="000000" w:themeColor="text1"/>
+          <w:sz w:val="24"/>
+          <w:szCs w:val="24"/>
+        </w:rPr>
+        <w:t xml:space="preserve"> There are seven functions, they ar</w:t>
+      </w:r>
+      <w:r>
+        <w:rPr>
+          <w:rFonts w:ascii="Times New Roman" w:hAnsi="Times New Roman" w:cs="Times New Roman"/>
+          <w:color w:val="000000" w:themeColor="text1"/>
+          <w:sz w:val="24"/>
+          <w:szCs w:val="24"/>
+        </w:rPr>
+        <w:t>e “ATTENDANCE RECORD” function,</w:t>
+      </w:r>
+      <w:r>
+        <w:rPr>
+          <w:rFonts w:ascii="Times New Roman" w:hAnsi="Times New Roman" w:cstheme="minorBidi" w:hint="cs"/>
+          <w:color w:val="000000" w:themeColor="text1"/>
+          <w:sz w:val="24"/>
+          <w:szCs w:val="24"/>
+          <w:cs/>
+        </w:rPr>
+        <w:t>เพื่อ</w:t>
+      </w:r>
+      <w:r>
+        <w:rPr>
+          <w:rFonts w:ascii="Times New Roman" w:hAnsi="Times New Roman" w:cs="Times New Roman"/>
+          <w:color w:val="000000" w:themeColor="text1"/>
+          <w:sz w:val="24"/>
+          <w:szCs w:val="24"/>
+        </w:rPr>
+        <w:t xml:space="preserve">(1), </w:t>
+      </w:r>
+      <w:r>
+        <w:rPr>
+          <w:rFonts w:ascii="Times New Roman" w:hAnsi="Times New Roman" w:cs="Times New Roman"/>
+          <w:color w:val="000000" w:themeColor="text1"/>
+          <w:sz w:val="24"/>
+          <w:szCs w:val="24"/>
+        </w:rPr>
+        <w:t>“</w:t>
+      </w:r>
+      <w:r>
+        <w:rPr>
+          <w:rFonts w:ascii="Times New Roman" w:hAnsi="Times New Roman" w:cs="Angsana New"/>
+          <w:color w:val="000000" w:themeColor="text1"/>
+          <w:sz w:val="24"/>
+          <w:szCs w:val="30"/>
+        </w:rPr>
+        <w:t>ROUTE</w:t>
+      </w:r>
+      <w:r>
+        <w:rPr>
+          <w:rFonts w:ascii="Times New Roman" w:hAnsi="Times New Roman" w:cs="Times New Roman"/>
+          <w:color w:val="000000" w:themeColor="text1"/>
+          <w:sz w:val="24"/>
+          <w:szCs w:val="24"/>
+        </w:rPr>
+        <w:t>” function, parents can check their children attendance</w:t>
+      </w:r>
+      <w:r>
+        <w:rPr>
+          <w:rFonts w:ascii="Times New Roman" w:hAnsi="Times New Roman" w:cs="Times New Roman"/>
+          <w:color w:val="000000" w:themeColor="text1"/>
+          <w:sz w:val="24"/>
+          <w:szCs w:val="24"/>
+        </w:rPr>
+        <w:t xml:space="preserve"> </w:t>
+      </w:r>
+      <w:r>
+        <w:rPr>
+          <w:rFonts w:ascii="Times New Roman" w:hAnsi="Times New Roman" w:cs="Times New Roman"/>
+          <w:color w:val="000000" w:themeColor="text1"/>
+          <w:sz w:val="24"/>
+          <w:szCs w:val="24"/>
+        </w:rPr>
+        <w:t>(2).</w:t>
+      </w:r>
+      <w:r>
+        <w:rPr>
+          <w:rFonts w:ascii="Times New Roman" w:hAnsi="Times New Roman" w:cs="Times New Roman"/>
+          <w:color w:val="000000" w:themeColor="text1"/>
+          <w:sz w:val="24"/>
+          <w:szCs w:val="24"/>
+        </w:rPr>
+        <w:t xml:space="preserve"> “Message” function, the message will show when their children get on the bus or get off the bus (3). </w:t>
+      </w:r>
+      <w:r>
+        <w:rPr>
+          <w:rFonts w:ascii="Times New Roman" w:hAnsi="Times New Roman" w:cs="Times New Roman"/>
+          <w:color w:val="auto"/>
+          <w:sz w:val="24"/>
+          <w:szCs w:val="24"/>
+        </w:rPr>
+        <w:t xml:space="preserve">“Edit” function, school bus driver can edit his profit by this function (4). “Student list”, school bus driver can view the student who have to take in this bus (6). “Home” function, parents can go to the </w:t>
+      </w:r>
+      <w:r>
+        <w:rPr>
+          <w:rFonts w:ascii="Times New Roman" w:hAnsi="Times New Roman" w:cs="Times New Roman"/>
+          <w:color w:val="auto"/>
+          <w:sz w:val="24"/>
+          <w:szCs w:val="24"/>
+          <w:u w:val="single"/>
+        </w:rPr>
+        <w:t>parents page</w:t>
+      </w:r>
+      <w:r>
+        <w:rPr>
+          <w:rFonts w:ascii="Times New Roman" w:hAnsi="Times New Roman" w:cs="Times New Roman"/>
+          <w:color w:val="auto"/>
+          <w:sz w:val="24"/>
+          <w:szCs w:val="24"/>
+        </w:rPr>
+        <w:t xml:space="preserve"> by this function</w:t>
+      </w:r>
+      <w:r>
+        <w:rPr>
+          <w:rFonts w:ascii="Times New Roman" w:hAnsi="Times New Roman" w:cs="Times New Roman"/>
+          <w:color w:val="auto"/>
+          <w:sz w:val="24"/>
+          <w:szCs w:val="24"/>
+        </w:rPr>
+        <w:t xml:space="preserve"> (7). “Notification” function, the list of all notification (</w:t>
+      </w:r>
+      <w:r>
+        <w:rPr>
+          <w:rFonts w:ascii="Times New Roman" w:hAnsi="Times New Roman" w:cs="Times New Roman"/>
+          <w:color w:val="auto"/>
+          <w:sz w:val="24"/>
+          <w:szCs w:val="24"/>
+        </w:rPr>
+        <w:t>7). “Route” function, parents can view his position via google map api (8).</w:t>
+      </w:r>
+    </w:p>
+    <w:p>
+      <w:pPr>
+        <w:ind w:firstLine="720"/>
+        <w:rPr>
+          <w:rFonts w:ascii="Times New Roman" w:hAnsi="Times New Roman" w:cs="Times New Roman"/>
+          <w:color w:val="auto"/>
+          <w:sz w:val="24"/>
+          <w:szCs w:val="24"/>
+        </w:rPr>
+      </w:pPr>
+    </w:p>
+    <w:p>
+      <w:pPr>
+        <w:ind w:firstLine="720"/>
+        <w:rPr>
+          <w:rFonts w:ascii="Times New Roman" w:hAnsi="Times New Roman" w:cs="Times New Roman"/>
+          <w:color w:val="000000" w:themeColor="text1"/>
+          <w:sz w:val="24"/>
+          <w:szCs w:val="24"/>
+        </w:rPr>
+      </w:pPr>
+    </w:p>
+    <w:p>
+      <w:pPr>
+        <w:tabs>
+          <w:tab w:val="left" w:pos="5895"/>
+        </w:tabs>
+        <w:ind w:firstLine="720"/>
+        <w:rPr>
+          <w:rFonts w:ascii="Times New Roman" w:hAnsi="Times New Roman" w:cs="Times New Roman"/>
+          <w:color w:val="000000" w:themeColor="text1"/>
+          <w:sz w:val="24"/>
+          <w:szCs w:val="24"/>
+        </w:rPr>
+      </w:pPr>
+      <w:r>
+        <w:rPr>
+          <w:rFonts w:ascii="Times New Roman" w:hAnsi="Times New Roman" w:cs="Times New Roman"/>
+          <w:color w:val="000000" w:themeColor="text1"/>
+          <w:sz w:val="24"/>
+          <w:szCs w:val="24"/>
+        </w:rPr>
+        <w:tab/>
+      </w:r>
+    </w:p>
+    <w:p>
+      <w:pPr>
+        <w:ind w:firstLine="720"/>
+        <w:rPr>
+          <w:rFonts w:ascii="Times New Roman" w:hAnsi="Times New Roman" w:cs="Times New Roman"/>
+          <w:color w:val="000000" w:themeColor="text1"/>
+          <w:sz w:val="24"/>
+          <w:szCs w:val="24"/>
+        </w:rPr>
+      </w:pPr>
+      <w:r>
+        <w:rPr>
+          <w:rFonts w:ascii="Times New Roman" w:hAnsi="Times New Roman" w:cs="Times New Roman"/>
+          <w:color w:val="000000" w:themeColor="text1"/>
+          <w:sz w:val="24"/>
+          <w:szCs w:val="24"/>
+        </w:rPr>
+        <w:t xml:space="preserve">UI-09: </w:t>
+      </w:r>
+      <w:r>
+        <w:rPr>
+          <w:rFonts w:ascii="Times New Roman" w:hAnsi="Times New Roman" w:cs="Times New Roman"/>
+          <w:color w:val="000000" w:themeColor="text1"/>
+          <w:sz w:val="24"/>
+          <w:szCs w:val="24"/>
+        </w:rPr>
+        <w:t>Contact us page</w:t>
+      </w:r>
+    </w:p>
+    <w:p>
+      <w:pPr>
+        <w:ind w:firstLine="720"/>
+        <w:rPr>
+          <w:rFonts w:ascii="Times New Roman" w:hAnsi="Times New Roman" w:cstheme="minorBidi" w:hint="cs"/>
+          <w:color w:val="FF0000"/>
+          <w:sz w:val="24"/>
+          <w:szCs w:val="24"/>
+          <w:cs/>
+        </w:rPr>
+      </w:pPr>
+      <w:r>
+        <w:rPr>
+          <w:rFonts w:ascii="Times New Roman" w:hAnsi="Times New Roman" w:cs="Times New Roman"/>
+          <w:b/>
+          <w:bCs/>
+          <w:color w:val="FF0000"/>
+          <w:sz w:val="24"/>
+          <w:szCs w:val="24"/>
+        </w:rPr>
+        <w:t>Description:</w:t>
+      </w:r>
+      <w:r>
+        <w:rPr>
+          <w:rFonts w:ascii="Times New Roman" w:hAnsi="Times New Roman" w:cs="Times New Roman"/>
+          <w:color w:val="FF0000"/>
+          <w:sz w:val="24"/>
+          <w:szCs w:val="24"/>
+        </w:rPr>
+        <w:t xml:space="preserve"> This is </w:t>
       </w:r>
       <w:r>
         <w:rPr>
           <w:rFonts w:ascii="Times New Roman" w:eastAsia="Times New Roman" w:hAnsi="Times New Roman" w:cs="Times New Roman"/>
-          <w:color w:val="000000" w:themeColor="text1"/>
-          <w:sz w:val="24"/>
-          <w:szCs w:val="24"/>
-        </w:rPr>
-        <w:t xml:space="preserve"> page </w:t>
-      </w:r>
-      <w:r>
-        <w:rPr>
-          <w:rFonts w:ascii="Times New Roman" w:hAnsi="Times New Roman" w:cs="Times New Roman"/>
-          <w:color w:val="000000" w:themeColor="text1"/>
-          <w:sz w:val="24"/>
-          <w:szCs w:val="24"/>
-        </w:rPr>
-        <w:t xml:space="preserve">of </w:t>
-      </w:r>
-      <w:r>
-        <w:rPr>
-          <w:rFonts w:ascii="Times New Roman" w:hAnsi="Times New Roman" w:cs="Times New Roman"/>
-          <w:color w:val="000000" w:themeColor="text1"/>
-          <w:sz w:val="24"/>
-          <w:szCs w:val="24"/>
-        </w:rPr>
-        <w:t>“School Bus Tracking And Attendance Checking” application.</w:t>
-      </w:r>
-      <w:r>
-        <w:rPr>
-          <w:rFonts w:ascii="Times New Roman" w:hAnsi="Times New Roman" w:cs="Times New Roman"/>
-          <w:color w:val="000000" w:themeColor="text1"/>
-          <w:sz w:val="24"/>
-          <w:szCs w:val="24"/>
-        </w:rPr>
-        <w:t xml:space="preserve"> There are</w:t>
-      </w:r>
-      <w:r>
-        <w:rPr>
-          <w:rFonts w:ascii="Times New Roman" w:hAnsi="Times New Roman" w:cs="Times New Roman"/>
-          <w:color w:val="000000" w:themeColor="text1"/>
-          <w:sz w:val="24"/>
-          <w:szCs w:val="24"/>
-        </w:rPr>
-        <w:t xml:space="preserve"> seven</w:t>
-      </w:r>
-      <w:r>
-        <w:rPr>
-          <w:rFonts w:ascii="Times New Roman" w:hAnsi="Times New Roman" w:cs="Times New Roman"/>
-          <w:color w:val="000000" w:themeColor="text1"/>
-          <w:sz w:val="24"/>
-          <w:szCs w:val="24"/>
-        </w:rPr>
-        <w:t xml:space="preserve"> functions, they are “</w:t>
-      </w:r>
-      <w:r>
-        <w:rPr>
-          <w:rFonts w:ascii="Times New Roman" w:hAnsi="Times New Roman" w:cs="Times New Roman"/>
-          <w:color w:val="000000" w:themeColor="text1"/>
-          <w:sz w:val="24"/>
-          <w:szCs w:val="24"/>
-        </w:rPr>
-        <w:t>ATTENDANCE RECORD</w:t>
-      </w:r>
-      <w:r>
-        <w:rPr>
-          <w:rFonts w:ascii="Times New Roman" w:hAnsi="Times New Roman" w:cs="Times New Roman"/>
-          <w:color w:val="000000" w:themeColor="text1"/>
-          <w:sz w:val="24"/>
-          <w:szCs w:val="24"/>
-        </w:rPr>
-        <w:t xml:space="preserve">” function, </w:t>
+          <w:color w:val="FF0000"/>
+          <w:sz w:val="24"/>
+          <w:szCs w:val="24"/>
+        </w:rPr>
+        <w:t xml:space="preserve">forgot password page </w:t>
+      </w:r>
+      <w:r>
+        <w:rPr>
+          <w:rFonts w:ascii="Times New Roman" w:hAnsi="Times New Roman" w:cs="Times New Roman"/>
+          <w:color w:val="FF0000"/>
+          <w:sz w:val="24"/>
+          <w:szCs w:val="24"/>
+        </w:rPr>
+        <w:t>of “School Bus Tracking And Attendance Checking” application. User can reset the old password</w:t>
       </w:r>
       <w:r>
         <w:rPr>
           <w:rFonts w:ascii="Times New Roman" w:hAnsi="Times New Roman" w:cstheme="minorBidi" w:hint="cs"/>
-          <w:color w:val="000000" w:themeColor="text1"/>
+          <w:color w:val="FF0000"/>
           <w:sz w:val="24"/>
           <w:szCs w:val="24"/>
           <w:cs/>
         </w:rPr>
-        <w:t>เพื่อ</w:t>
-      </w:r>
-      <w:r>
-        <w:rPr>
-          <w:rFonts w:ascii="Times New Roman" w:hAnsi="Times New Roman" w:cs="Times New Roman"/>
-          <w:color w:val="000000" w:themeColor="text1"/>
-          <w:sz w:val="24"/>
-          <w:szCs w:val="24"/>
-        </w:rPr>
-        <w:t xml:space="preserve">(1), </w:t>
-      </w:r>
-      <w:r>
-        <w:rPr>
-          <w:rFonts w:ascii="Times New Roman" w:hAnsi="Times New Roman" w:cs="Times New Roman"/>
-          <w:color w:val="000000" w:themeColor="text1"/>
-          <w:sz w:val="24"/>
-          <w:szCs w:val="24"/>
-        </w:rPr>
-        <w:t>“</w:t>
-      </w:r>
-      <w:r>
-        <w:rPr>
-          <w:rFonts w:ascii="Times New Roman" w:hAnsi="Times New Roman" w:cs="Angsana New"/>
-          <w:color w:val="000000" w:themeColor="text1"/>
-          <w:sz w:val="24"/>
-          <w:szCs w:val="30"/>
-        </w:rPr>
-        <w:t>ROUTE</w:t>
-      </w:r>
-      <w:r>
-        <w:rPr>
-          <w:rFonts w:ascii="Times New Roman" w:hAnsi="Times New Roman" w:cs="Times New Roman"/>
-          <w:color w:val="000000" w:themeColor="text1"/>
-          <w:sz w:val="24"/>
-          <w:szCs w:val="24"/>
-        </w:rPr>
-        <w:t>” function, parents can check their children attendance</w:t>
-      </w:r>
-      <w:r>
-        <w:rPr>
-          <w:rFonts w:ascii="Times New Roman" w:hAnsi="Times New Roman" w:cs="Times New Roman"/>
-          <w:color w:val="000000" w:themeColor="text1"/>
-          <w:sz w:val="24"/>
-          <w:szCs w:val="24"/>
-        </w:rPr>
         <w:t xml:space="preserve"> </w:t>
       </w:r>
-      <w:r>
-        <w:rPr>
-          <w:rFonts w:ascii="Times New Roman" w:hAnsi="Times New Roman" w:cs="Times New Roman"/>
-          <w:color w:val="000000" w:themeColor="text1"/>
-          <w:sz w:val="24"/>
-          <w:szCs w:val="24"/>
-        </w:rPr>
-        <w:t>(2).</w:t>
-      </w:r>
-      <w:r>
-        <w:rPr>
-          <w:rFonts w:ascii="Times New Roman" w:hAnsi="Times New Roman" w:cs="Times New Roman"/>
-          <w:color w:val="000000" w:themeColor="text1"/>
-          <w:sz w:val="24"/>
-          <w:szCs w:val="24"/>
-        </w:rPr>
-        <w:t xml:space="preserve"> “Message” function, the </w:t>
-      </w:r>
-      <w:r>
-        <w:rPr>
-          <w:rFonts w:ascii="Times New Roman" w:hAnsi="Times New Roman" w:cs="Times New Roman"/>
-          <w:color w:val="000000" w:themeColor="text1"/>
-          <w:sz w:val="24"/>
-          <w:szCs w:val="24"/>
-        </w:rPr>
-        <w:lastRenderedPageBreak/>
-        <w:t xml:space="preserve">message will show when their children get on the bus or get off the bus (3). </w:t>
-      </w:r>
-      <w:r>
-        <w:rPr>
-          <w:rFonts w:ascii="Times New Roman" w:hAnsi="Times New Roman" w:cs="Times New Roman"/>
-          <w:color w:val="FF0000"/>
-          <w:sz w:val="24"/>
-          <w:szCs w:val="24"/>
-        </w:rPr>
-        <w:t xml:space="preserve">“Edit” function, school bus driver can edit his profit by this function (4). “Student list”, school bus driver can view the student who have to </w:t>
-      </w:r>
-      <w:r>
-        <w:rPr>
-          <w:rFonts w:ascii="Times New Roman" w:hAnsi="Times New Roman" w:cs="Times New Roman"/>
-          <w:color w:val="FF0000"/>
-          <w:sz w:val="24"/>
-          <w:szCs w:val="24"/>
-          <w:u w:val="single"/>
-        </w:rPr>
-        <w:t>take in this bus</w:t>
-      </w:r>
-      <w:r>
-        <w:rPr>
-          <w:rFonts w:ascii="Times New Roman" w:hAnsi="Times New Roman" w:cs="Times New Roman"/>
-          <w:color w:val="FF0000"/>
-          <w:sz w:val="24"/>
-          <w:szCs w:val="24"/>
-          <w:u w:val="single"/>
-        </w:rPr>
-        <w:t xml:space="preserve"> (6)</w:t>
-      </w:r>
-      <w:r>
-        <w:rPr>
-          <w:rFonts w:ascii="Times New Roman" w:hAnsi="Times New Roman" w:cs="Times New Roman"/>
-          <w:color w:val="FF0000"/>
-          <w:sz w:val="24"/>
-          <w:szCs w:val="24"/>
-          <w:u w:val="single"/>
-        </w:rPr>
-        <w:t>.</w:t>
-      </w:r>
-      <w:r>
-        <w:rPr>
-          <w:rFonts w:ascii="Times New Roman" w:hAnsi="Times New Roman" w:cs="Times New Roman"/>
-          <w:color w:val="FF0000"/>
-          <w:sz w:val="24"/>
-          <w:szCs w:val="24"/>
-          <w:u w:val="single"/>
-        </w:rPr>
-        <w:t xml:space="preserve"> “Home” function, parents can go to</w:t>
-      </w:r>
-      <w:r>
-        <w:rPr>
-          <w:rFonts w:ascii="Times New Roman" w:hAnsi="Times New Roman" w:cs="Times New Roman"/>
-          <w:color w:val="FF0000"/>
-          <w:sz w:val="24"/>
-          <w:szCs w:val="24"/>
-        </w:rPr>
-        <w:t xml:space="preserve"> the </w:t>
-      </w:r>
-      <w:r>
-        <w:rPr>
-          <w:rFonts w:ascii="Times New Roman" w:hAnsi="Times New Roman" w:cs="Times New Roman"/>
-          <w:color w:val="FF0000"/>
-          <w:sz w:val="24"/>
-          <w:szCs w:val="24"/>
-          <w:u w:val="single"/>
-        </w:rPr>
-        <w:t>parents page</w:t>
-      </w:r>
-      <w:r>
-        <w:rPr>
-          <w:rFonts w:ascii="Times New Roman" w:hAnsi="Times New Roman" w:cs="Times New Roman"/>
-          <w:color w:val="FF0000"/>
-          <w:sz w:val="24"/>
-          <w:szCs w:val="24"/>
-        </w:rPr>
-        <w:t xml:space="preserve"> by this function (7). “Notification” function…..(7). “Route” function, parents </w:t>
-      </w:r>
-      <w:r>
-        <w:rPr>
-          <w:rFonts w:ascii="Times New Roman" w:hAnsi="Times New Roman" w:cs="Times New Roman"/>
-          <w:color w:val="FF0000"/>
-          <w:sz w:val="24"/>
-          <w:szCs w:val="24"/>
-        </w:rPr>
-        <w:t>can view his position via google map api</w:t>
-      </w:r>
-      <w:r>
-        <w:rPr>
-          <w:rFonts w:ascii="Times New Roman" w:hAnsi="Times New Roman" w:cs="Times New Roman"/>
-          <w:color w:val="FF0000"/>
-          <w:sz w:val="24"/>
-          <w:szCs w:val="24"/>
-        </w:rPr>
-        <w:t xml:space="preserve"> (8).</w:t>
-      </w:r>
+    </w:p>
+    <w:p>
+      <w:pPr>
+        <w:rPr>
+          <w:rFonts w:ascii="Times New Roman" w:hAnsi="Times New Roman" w:cs="Times New Roman"/>
+          <w:color w:val="000000" w:themeColor="text1"/>
+          <w:sz w:val="24"/>
+          <w:szCs w:val="24"/>
+        </w:rPr>
+      </w:pPr>
+    </w:p>
+    <w:p>
+      <w:pPr>
+        <w:ind w:firstLine="720"/>
+        <w:rPr>
+          <w:rFonts w:ascii="Times New Roman" w:hAnsi="Times New Roman" w:cs="Times New Roman"/>
+          <w:color w:val="000000" w:themeColor="text1"/>
+          <w:sz w:val="24"/>
+          <w:szCs w:val="24"/>
+        </w:rPr>
+      </w:pPr>
+      <w:r>
+        <w:rPr>
+          <w:rFonts w:ascii="Times New Roman" w:hAnsi="Times New Roman" w:cs="Times New Roman"/>
+          <w:color w:val="000000" w:themeColor="text1"/>
+          <w:sz w:val="24"/>
+          <w:szCs w:val="24"/>
+        </w:rPr>
+        <w:t xml:space="preserve">UI-10: </w:t>
+      </w:r>
+      <w:r>
+        <w:rPr>
+          <w:rFonts w:ascii="Times New Roman" w:hAnsi="Times New Roman" w:cs="Times New Roman"/>
+          <w:color w:val="000000" w:themeColor="text1"/>
+          <w:sz w:val="24"/>
+          <w:szCs w:val="24"/>
+        </w:rPr>
+        <w:t>QR code scan page</w:t>
+      </w:r>
+    </w:p>
+    <w:p>
+      <w:pPr>
+        <w:ind w:firstLine="720"/>
+        <w:rPr>
+          <w:rFonts w:ascii="Times New Roman" w:hAnsi="Times New Roman" w:cs="Times New Roman"/>
+          <w:color w:val="000000" w:themeColor="text1"/>
+          <w:sz w:val="24"/>
+          <w:szCs w:val="24"/>
+        </w:rPr>
+      </w:pPr>
     </w:p>
     <w:p>
       <w:pPr>
@@ -7949,25 +8783,175 @@
           <w:szCs w:val="24"/>
         </w:rPr>
       </w:pPr>
+      <w:r>
+        <w:rPr>
+          <w:rFonts w:ascii="Times New Roman" w:hAnsi="Times New Roman" w:cs="Times New Roman"/>
+          <w:noProof/>
+          <w:color w:val="000000" w:themeColor="text1"/>
+          <w:sz w:val="24"/>
+          <w:szCs w:val="24"/>
+        </w:rPr>
+        <w:drawing>
+          <wp:inline distT="0" distB="0" distL="0" distR="0">
+            <wp:extent cx="5943600" cy="4248150"/>
+            <wp:effectExtent l="0" t="0" r="0" b="0"/>
+            <wp:docPr id="12" name="Picture 12" descr="C:\Users\Thitipun\Documents\Senior_PG\Document\JUSTInterface\Untitled.png"/>
+            <wp:cNvGraphicFramePr>
+              <a:graphicFrameLocks xmlns:a="http://schemas.openxmlformats.org/drawingml/2006/main" noChangeAspect="1"/>
+            </wp:cNvGraphicFramePr>
+            <a:graphic xmlns:a="http://schemas.openxmlformats.org/drawingml/2006/main">
+              <a:graphicData uri="http://schemas.openxmlformats.org/drawingml/2006/picture">
+                <pic:pic xmlns:pic="http://schemas.openxmlformats.org/drawingml/2006/picture">
+                  <pic:nvPicPr>
+                    <pic:cNvPr id="0" name="Picture 5" descr="C:\Users\Thitipun\Documents\Senior_PG\Document\JUSTInterface\Untitled.png"/>
+                    <pic:cNvPicPr>
+                      <a:picLocks noChangeAspect="1" noChangeArrowheads="1"/>
+                    </pic:cNvPicPr>
+                  </pic:nvPicPr>
+                  <pic:blipFill>
+                    <a:blip r:embed="rId14">
+                      <a:extLst>
+                        <a:ext uri="{28A0092B-C50C-407E-A947-70E740481C1C}">
+                          <a14:useLocalDpi xmlns:a14="http://schemas.microsoft.com/office/drawing/2010/main" val="0"/>
+                        </a:ext>
+                      </a:extLst>
+                    </a:blip>
+                    <a:srcRect/>
+                    <a:stretch>
+                      <a:fillRect/>
+                    </a:stretch>
+                  </pic:blipFill>
+                  <pic:spPr bwMode="auto">
+                    <a:xfrm>
+                      <a:off x="0" y="0"/>
+                      <a:ext cx="5943600" cy="4248150"/>
+                    </a:xfrm>
+                    <a:prstGeom prst="rect">
+                      <a:avLst/>
+                    </a:prstGeom>
+                    <a:noFill/>
+                    <a:ln>
+                      <a:noFill/>
+                    </a:ln>
+                  </pic:spPr>
+                </pic:pic>
+              </a:graphicData>
+            </a:graphic>
+          </wp:inline>
+        </w:drawing>
+      </w:r>
     </w:p>
     <w:p>
       <w:pPr>
         <w:ind w:firstLine="720"/>
         <w:rPr>
-          <w:rFonts w:ascii="Times New Roman" w:hAnsi="Times New Roman" w:cs="Times New Roman"/>
-          <w:color w:val="000000" w:themeColor="text1"/>
-          <w:sz w:val="24"/>
-          <w:szCs w:val="24"/>
-        </w:rPr>
-      </w:pPr>
-      <w:r>
-        <w:rPr>
-          <w:rFonts w:ascii="Times New Roman" w:hAnsi="Times New Roman" w:cs="Times New Roman"/>
-          <w:color w:val="000000" w:themeColor="text1"/>
-          <w:sz w:val="24"/>
-          <w:szCs w:val="24"/>
-        </w:rPr>
-        <w:t xml:space="preserve">UI-07: </w:t>
+          <w:rFonts w:ascii="Times New Roman" w:hAnsi="Times New Roman" w:cstheme="minorBidi"/>
+          <w:color w:val="FF0000"/>
+          <w:sz w:val="24"/>
+          <w:szCs w:val="24"/>
+        </w:rPr>
+      </w:pPr>
+      <w:r>
+        <w:rPr>
+          <w:rFonts w:ascii="Times New Roman" w:hAnsi="Times New Roman" w:cs="Times New Roman"/>
+          <w:b/>
+          <w:bCs/>
+          <w:color w:val="FF0000"/>
+          <w:sz w:val="24"/>
+          <w:szCs w:val="24"/>
+        </w:rPr>
+        <w:t>Description:</w:t>
+      </w:r>
+      <w:r>
+        <w:rPr>
+          <w:rFonts w:ascii="Times New Roman" w:hAnsi="Times New Roman" w:cs="Times New Roman"/>
+          <w:color w:val="FF0000"/>
+          <w:sz w:val="24"/>
+          <w:szCs w:val="24"/>
+        </w:rPr>
+        <w:t xml:space="preserve"> This is </w:t>
+      </w:r>
+      <w:r>
+        <w:rPr>
+          <w:rFonts w:ascii="Times New Roman" w:hAnsi="Times New Roman" w:cs="Times New Roman"/>
+          <w:color w:val="000000" w:themeColor="text1"/>
+          <w:sz w:val="24"/>
+          <w:szCs w:val="24"/>
+        </w:rPr>
+        <w:t>QR code scan page</w:t>
+      </w:r>
+      <w:r>
+        <w:rPr>
+          <w:rFonts w:ascii="Times New Roman" w:eastAsia="Times New Roman" w:hAnsi="Times New Roman" w:cs="Times New Roman"/>
+          <w:color w:val="FF0000"/>
+          <w:sz w:val="24"/>
+          <w:szCs w:val="24"/>
+        </w:rPr>
+        <w:t xml:space="preserve"> </w:t>
+      </w:r>
+      <w:r>
+        <w:rPr>
+          <w:rFonts w:ascii="Times New Roman" w:hAnsi="Times New Roman" w:cs="Times New Roman"/>
+          <w:color w:val="FF0000"/>
+          <w:sz w:val="24"/>
+          <w:szCs w:val="24"/>
+        </w:rPr>
+        <w:t>of “School Bus Tracking And Atte</w:t>
+      </w:r>
+      <w:r>
+        <w:rPr>
+          <w:rFonts w:ascii="Times New Roman" w:hAnsi="Times New Roman" w:cs="Times New Roman"/>
+          <w:color w:val="FF0000"/>
+          <w:sz w:val="24"/>
+          <w:szCs w:val="24"/>
+        </w:rPr>
+        <w:t xml:space="preserve">ndance </w:t>
+      </w:r>
+      <w:r>
+        <w:rPr>
+          <w:rFonts w:ascii="Times New Roman" w:hAnsi="Times New Roman" w:cs="Times New Roman"/>
+          <w:color w:val="FF0000"/>
+          <w:sz w:val="24"/>
+          <w:szCs w:val="24"/>
+        </w:rPr>
+        <w:t>Checking” application.</w:t>
+      </w:r>
+      <w:r>
+        <w:rPr>
+          <w:rFonts w:ascii="Times New Roman" w:hAnsi="Times New Roman" w:cs="Times New Roman"/>
+          <w:color w:val="FF0000"/>
+          <w:sz w:val="24"/>
+          <w:szCs w:val="24"/>
+        </w:rPr>
+        <w:t xml:space="preserve"> User as school bus driver can</w:t>
+      </w:r>
+      <w:r>
+        <w:rPr>
+          <w:rFonts w:ascii="Times New Roman" w:hAnsi="Times New Roman" w:cstheme="minorBidi" w:hint="cs"/>
+          <w:color w:val="FF0000"/>
+          <w:sz w:val="24"/>
+          <w:szCs w:val="24"/>
+          <w:cs/>
+        </w:rPr>
+        <w:t xml:space="preserve"> </w:t>
+      </w:r>
+      <w:r>
+        <w:rPr>
+          <w:rFonts w:ascii="Times New Roman" w:hAnsi="Times New Roman" w:cstheme="minorBidi"/>
+          <w:color w:val="FF0000"/>
+          <w:sz w:val="24"/>
+          <w:szCs w:val="24"/>
+        </w:rPr>
+        <w:t xml:space="preserve">scan the children QR code (1).After QR code was scan school bus driver can press </w:t>
+      </w:r>
+      <w:r>
+        <w:rPr>
+          <w:rFonts w:ascii="Times New Roman" w:hAnsi="Times New Roman" w:cstheme="minorBidi"/>
+          <w:color w:val="FF0000"/>
+          <w:sz w:val="24"/>
+          <w:szCs w:val="24"/>
+        </w:rPr>
+        <w:t>“Confirm” button to continue the scaming(2).</w:t>
       </w:r>
     </w:p>
     <w:p>
@@ -7980,15 +8964,6 @@
           <w:szCs w:val="24"/>
         </w:rPr>
       </w:pPr>
-      <w:r>
-        <w:rPr>
-          <w:rFonts w:ascii="Times New Roman" w:hAnsi="Times New Roman" w:cs="Times New Roman"/>
-          <w:color w:val="000000" w:themeColor="text1"/>
-          <w:sz w:val="24"/>
-          <w:szCs w:val="24"/>
-        </w:rPr>
-        <w:t xml:space="preserve">UI-08: </w:t>
-      </w:r>
     </w:p>
     <w:p>
       <w:pPr>
@@ -8007,7 +8982,7 @@
           <w:sz w:val="24"/>
           <w:szCs w:val="24"/>
         </w:rPr>
-        <w:t xml:space="preserve">UI-09: </w:t>
+        <w:t xml:space="preserve">UI-11: </w:t>
       </w:r>
     </w:p>
     <w:p>
@@ -8027,7 +9002,7 @@
           <w:sz w:val="24"/>
           <w:szCs w:val="24"/>
         </w:rPr>
-        <w:t xml:space="preserve">UI-10: </w:t>
+        <w:t xml:space="preserve">UI-12: </w:t>
       </w:r>
     </w:p>
     <w:p>
@@ -8047,7 +9022,7 @@
           <w:sz w:val="24"/>
           <w:szCs w:val="24"/>
         </w:rPr>
-        <w:t xml:space="preserve">UI-11: </w:t>
+        <w:t xml:space="preserve">UI-13: </w:t>
       </w:r>
     </w:p>
     <w:p>
@@ -8067,7 +9042,7 @@
           <w:sz w:val="24"/>
           <w:szCs w:val="24"/>
         </w:rPr>
-        <w:t xml:space="preserve">UI-12: </w:t>
+        <w:t xml:space="preserve">UI-14: </w:t>
       </w:r>
     </w:p>
     <w:p>
@@ -8080,46 +9055,6 @@
           <w:szCs w:val="24"/>
         </w:rPr>
       </w:pPr>
-      <w:r>
-        <w:rPr>
-          <w:rFonts w:ascii="Times New Roman" w:hAnsi="Times New Roman" w:cs="Times New Roman"/>
-          <w:color w:val="000000" w:themeColor="text1"/>
-          <w:sz w:val="24"/>
-          <w:szCs w:val="24"/>
-        </w:rPr>
-        <w:t xml:space="preserve">UI-13: </w:t>
-      </w:r>
-    </w:p>
-    <w:p>
-      <w:pPr>
-        <w:ind w:firstLine="720"/>
-        <w:rPr>
-          <w:rFonts w:ascii="Times New Roman" w:hAnsi="Times New Roman" w:cs="Times New Roman"/>
-          <w:color w:val="000000" w:themeColor="text1"/>
-          <w:sz w:val="24"/>
-          <w:szCs w:val="24"/>
-        </w:rPr>
-      </w:pPr>
-      <w:r>
-        <w:rPr>
-          <w:rFonts w:ascii="Times New Roman" w:hAnsi="Times New Roman" w:cs="Times New Roman"/>
-          <w:color w:val="000000" w:themeColor="text1"/>
-          <w:sz w:val="24"/>
-          <w:szCs w:val="24"/>
-        </w:rPr>
-        <w:t xml:space="preserve">UI-14: </w:t>
-      </w:r>
-    </w:p>
-    <w:p>
-      <w:pPr>
-        <w:ind w:firstLine="720"/>
-        <w:rPr>
-          <w:rFonts w:ascii="Times New Roman" w:hAnsi="Times New Roman" w:cs="Times New Roman"/>
-          <w:color w:val="000000" w:themeColor="text1"/>
-          <w:sz w:val="24"/>
-          <w:szCs w:val="24"/>
-        </w:rPr>
-      </w:pPr>
     </w:p>
     <w:p>
       <w:pPr>
@@ -8134,6 +9069,7 @@
         <w:rPr>
           <w:rFonts w:ascii="Times New Roman" w:hAnsi="Times New Roman" w:cs="Times New Roman"/>
         </w:rPr>
+        <w:lastRenderedPageBreak/>
         <w:t xml:space="preserve">Chapter Seven | </w:t>
       </w:r>
       <w:r>
@@ -8168,21 +9104,10 @@
         </w:rPr>
         <w:t xml:space="preserve">[4] Google Maps Android API V2 </w:t>
       </w:r>
-    </w:p>
-    <w:p>
-      <w:pPr>
-        <w:pStyle w:val="Heading1"/>
-        <w:rPr>
-          <w:rFonts w:ascii="Times New Roman" w:hAnsi="Times New Roman" w:cs="Times New Roman"/>
-          <w:sz w:val="22"/>
-          <w:szCs w:val="22"/>
-        </w:rPr>
-      </w:pPr>
-      <w:hyperlink r:id="rId17" w:history="1">
+      <w:hyperlink r:id="rId21" w:history="1">
         <w:r>
           <w:rPr>
             <w:rStyle w:val="Hyperlink"/>
-            <w:rFonts w:ascii="Times New Roman" w:hAnsi="Times New Roman" w:cs="Times New Roman"/>
             <w:sz w:val="22"/>
             <w:szCs w:val="22"/>
           </w:rPr>
@@ -8215,7 +9140,7 @@
         </w:rPr>
         <w:t xml:space="preserve">[14] </w:t>
       </w:r>
-      <w:hyperlink r:id="rId18" w:history="1">
+      <w:hyperlink r:id="rId22" w:history="1">
         <w:r>
           <w:rPr>
             <w:rStyle w:val="Hyperlink"/>
@@ -8463,7 +9388,7 @@
       </w:pPr>
     </w:p>
     <w:sectPr>
-      <w:footerReference w:type="default" r:id="rId19"/>
+      <w:footerReference w:type="default" r:id="rId23"/>
       <w:pgSz w:w="12240" w:h="15840"/>
       <w:pgMar w:top="1440" w:right="1440" w:bottom="1440" w:left="1440" w:header="720" w:footer="720" w:gutter="0"/>
       <w:pgNumType w:start="1"/>
@@ -8697,7 +9622,7 @@
               <w:sz w:val="20"/>
               <w:szCs w:val="20"/>
             </w:rPr>
-            <w:t>13</w:t>
+            <w:t>11</w:t>
           </w:r>
           <w:r>
             <w:rPr>
@@ -15624,7 +16549,7 @@
 </file>
 
 <file path=customXml/itemProps1.xml><?xml version="1.0" encoding="utf-8"?>
-<ds:datastoreItem xmlns:ds="http://schemas.openxmlformats.org/officeDocument/2006/customXml" ds:itemID="{CB64FBCF-B206-4D0E-BEB3-FEB853BA59B3}">
+<ds:datastoreItem xmlns:ds="http://schemas.openxmlformats.org/officeDocument/2006/customXml" ds:itemID="{D0643F00-492B-4D3E-AB51-0FE0E56B0067}">
   <ds:schemaRefs>
     <ds:schemaRef ds:uri="http://schemas.openxmlformats.org/officeDocument/2006/bibliography"/>
   </ds:schemaRefs>

</xml_diff>

<commit_message>
SDD ver 1.1 -add seq pic
</commit_message>
<xml_diff>
--- a/Document/SDD.docx
+++ b/Document/SDD.docx
@@ -3354,9 +3354,7 @@
         </w:rPr>
         <w:t xml:space="preserve"> Scope</w:t>
       </w:r>
-      <w:bookmarkStart w:id="4" w:name="_GoBack"/>
       <w:bookmarkEnd w:id="3"/>
-      <w:bookmarkEnd w:id="4"/>
     </w:p>
     <w:p>
       <w:pPr>
@@ -3941,7 +3939,7 @@
           <w:rFonts w:ascii="Times New Roman" w:hAnsi="Times New Roman" w:cs="Times New Roman"/>
         </w:rPr>
       </w:pPr>
-      <w:bookmarkStart w:id="5" w:name="_Toc426666482"/>
+      <w:bookmarkStart w:id="4" w:name="_Toc426666482"/>
       <w:r>
         <w:rPr>
           <w:rFonts w:ascii="Times New Roman" w:hAnsi="Times New Roman" w:cs="Times New Roman"/>
@@ -3954,7 +3952,7 @@
         </w:rPr>
         <w:t>Acronyms and Definitions</w:t>
       </w:r>
-      <w:bookmarkEnd w:id="5"/>
+      <w:bookmarkEnd w:id="4"/>
     </w:p>
     <w:p>
       <w:pPr>
@@ -4865,8 +4863,8 @@
           <w:szCs w:val="40"/>
         </w:rPr>
       </w:pPr>
-      <w:bookmarkStart w:id="6" w:name="_Toc421532498"/>
-      <w:bookmarkStart w:id="7" w:name="_Toc426666483"/>
+      <w:bookmarkStart w:id="5" w:name="_Toc421532498"/>
+      <w:bookmarkStart w:id="6" w:name="_Toc426666483"/>
       <w:r>
         <w:rPr>
           <w:rFonts w:ascii="Times New Roman" w:hAnsi="Times New Roman" w:cs="Times New Roman"/>
@@ -4875,7 +4873,7 @@
         <w:lastRenderedPageBreak/>
         <w:t xml:space="preserve">Chapter Two | </w:t>
       </w:r>
-      <w:bookmarkEnd w:id="6"/>
+      <w:bookmarkEnd w:id="5"/>
       <w:r>
         <w:rPr>
           <w:rFonts w:ascii="Times New Roman" w:hAnsi="Times New Roman" w:cs="Times New Roman"/>
@@ -4884,7 +4882,7 @@
         </w:rPr>
         <w:t>System Architecture</w:t>
       </w:r>
-      <w:bookmarkEnd w:id="7"/>
+      <w:bookmarkEnd w:id="6"/>
     </w:p>
     <w:p>
       <w:pPr>
@@ -4960,14 +4958,27 @@
       <w:r>
         <w:t xml:space="preserve">Figure </w:t>
       </w:r>
-      <w:fldSimple w:instr=" SEQ Figure \* ARABIC ">
-        <w:r>
-          <w:rPr>
-            <w:noProof/>
-          </w:rPr>
-          <w:t>1</w:t>
-        </w:r>
-      </w:fldSimple>
+      <w:r>
+        <w:fldChar w:fldCharType="begin"/>
+      </w:r>
+      <w:r>
+        <w:instrText xml:space="preserve"> SEQ Figure \* ARABIC </w:instrText>
+      </w:r>
+      <w:r>
+        <w:fldChar w:fldCharType="separate"/>
+      </w:r>
+      <w:r>
+        <w:rPr>
+          <w:noProof/>
+        </w:rPr>
+        <w:t>1</w:t>
+      </w:r>
+      <w:r>
+        <w:rPr>
+          <w:noProof/>
+        </w:rPr>
+        <w:fldChar w:fldCharType="end"/>
+      </w:r>
       <w:r>
         <w:t xml:space="preserve">: </w:t>
       </w:r>
@@ -5403,7 +5414,7 @@
           <w:szCs w:val="40"/>
         </w:rPr>
       </w:pPr>
-      <w:bookmarkStart w:id="8" w:name="_Toc426666484"/>
+      <w:bookmarkStart w:id="7" w:name="_Toc426666484"/>
       <w:r>
         <w:rPr>
           <w:rFonts w:ascii="Times New Roman" w:hAnsi="Times New Roman" w:cs="Times New Roman"/>
@@ -5417,23 +5428,23 @@
         </w:rPr>
         <w:t>Detailed Design</w:t>
       </w:r>
+      <w:bookmarkEnd w:id="7"/>
+    </w:p>
+    <w:p>
+      <w:pPr>
+        <w:pStyle w:val="H2"/>
+        <w:rPr>
+          <w:rFonts w:ascii="Times New Roman" w:hAnsi="Times New Roman" w:cs="Times New Roman"/>
+        </w:rPr>
+      </w:pPr>
+      <w:bookmarkStart w:id="8" w:name="_Toc426666485"/>
+      <w:r>
+        <w:rPr>
+          <w:rFonts w:ascii="Times New Roman" w:hAnsi="Times New Roman" w:cs="Times New Roman"/>
+        </w:rPr>
+        <w:t>3.1 Class Diagram</w:t>
+      </w:r>
       <w:bookmarkEnd w:id="8"/>
-    </w:p>
-    <w:p>
-      <w:pPr>
-        <w:pStyle w:val="H2"/>
-        <w:rPr>
-          <w:rFonts w:ascii="Times New Roman" w:hAnsi="Times New Roman" w:cs="Times New Roman"/>
-        </w:rPr>
-      </w:pPr>
-      <w:bookmarkStart w:id="9" w:name="_Toc426666485"/>
-      <w:r>
-        <w:rPr>
-          <w:rFonts w:ascii="Times New Roman" w:hAnsi="Times New Roman" w:cs="Times New Roman"/>
-        </w:rPr>
-        <w:t>3.1 Class Diagram</w:t>
-      </w:r>
-      <w:bookmarkEnd w:id="9"/>
     </w:p>
     <w:p>
       <w:pPr>
@@ -5462,7 +5473,6 @@
         </w:rPr>
         <w:t xml:space="preserve">This section shows the packages and their classes that support the features described in SRS for Registration system, QR code reader and </w:t>
       </w:r>
-      <w:proofErr w:type="spellStart"/>
       <w:r>
         <w:rPr>
           <w:rFonts w:ascii="Times New Roman" w:hAnsi="Times New Roman" w:cs="Times New Roman"/>
@@ -5471,9 +5481,8 @@
           <w:sz w:val="24"/>
           <w:szCs w:val="24"/>
         </w:rPr>
-        <w:t>genenator</w:t>
-      </w:r>
-      <w:proofErr w:type="spellEnd"/>
+        <w:t>generator</w:t>
+      </w:r>
       <w:r>
         <w:rPr>
           <w:rFonts w:ascii="Times New Roman" w:hAnsi="Times New Roman" w:cs="Times New Roman"/>
@@ -5492,27 +5501,90 @@
           <w:rFonts w:ascii="Times New Roman" w:hAnsi="Times New Roman" w:cs="Times New Roman"/>
         </w:rPr>
       </w:pPr>
-      <w:bookmarkStart w:id="10" w:name="_Toc426666486"/>
+      <w:bookmarkStart w:id="9" w:name="_Toc426666486"/>
       <w:r>
         <w:rPr>
           <w:rFonts w:ascii="Times New Roman" w:hAnsi="Times New Roman" w:cs="Times New Roman"/>
         </w:rPr>
         <w:t>3.2 Class Description</w:t>
       </w:r>
+      <w:bookmarkEnd w:id="9"/>
+    </w:p>
+    <w:p>
+      <w:pPr>
+        <w:rPr>
+          <w:rFonts w:ascii="Times New Roman" w:hAnsi="Times New Roman" w:cs="Times New Roman"/>
+        </w:rPr>
+      </w:pPr>
+    </w:p>
+    <w:p>
+      <w:pPr>
+        <w:pStyle w:val="Heading1"/>
+        <w:rPr>
+          <w:rFonts w:ascii="Times New Roman" w:hAnsi="Times New Roman" w:cs="Times New Roman"/>
+        </w:rPr>
+      </w:pPr>
+    </w:p>
+    <w:p>
+      <w:pPr>
+        <w:pStyle w:val="H1"/>
+        <w:rPr>
+          <w:rFonts w:ascii="Times New Roman" w:hAnsi="Times New Roman" w:cs="Times New Roman"/>
+        </w:rPr>
+      </w:pPr>
+      <w:bookmarkStart w:id="10" w:name="_Toc426666487"/>
+      <w:r>
+        <w:rPr>
+          <w:rFonts w:ascii="Times New Roman" w:hAnsi="Times New Roman" w:cs="Times New Roman"/>
+        </w:rPr>
+        <w:t>Chapter Four | Database Design</w:t>
+      </w:r>
       <w:bookmarkEnd w:id="10"/>
     </w:p>
     <w:p>
       <w:pPr>
-        <w:rPr>
-          <w:rFonts w:ascii="Times New Roman" w:hAnsi="Times New Roman" w:cs="Times New Roman"/>
-        </w:rPr>
-      </w:pPr>
-    </w:p>
-    <w:p>
-      <w:pPr>
-        <w:pStyle w:val="Heading1"/>
-        <w:rPr>
-          <w:rFonts w:ascii="Times New Roman" w:hAnsi="Times New Roman" w:cs="Times New Roman"/>
+        <w:pStyle w:val="H2"/>
+        <w:rPr>
+          <w:rFonts w:ascii="Times New Roman" w:hAnsi="Times New Roman" w:cs="Times New Roman"/>
+        </w:rPr>
+      </w:pPr>
+      <w:bookmarkStart w:id="11" w:name="_Toc426666488"/>
+      <w:r>
+        <w:rPr>
+          <w:rFonts w:ascii="Times New Roman" w:hAnsi="Times New Roman" w:cs="Times New Roman"/>
+        </w:rPr>
+        <w:t>4.1 ER Diagram</w:t>
+      </w:r>
+      <w:bookmarkEnd w:id="11"/>
+    </w:p>
+    <w:p>
+      <w:pPr>
+        <w:pStyle w:val="H2"/>
+        <w:rPr>
+          <w:rFonts w:ascii="Times New Roman" w:hAnsi="Times New Roman" w:cs="Times New Roman"/>
+        </w:rPr>
+      </w:pPr>
+      <w:bookmarkStart w:id="12" w:name="_Toc426666489"/>
+      <w:r>
+        <w:rPr>
+          <w:rFonts w:ascii="Times New Roman" w:hAnsi="Times New Roman" w:cs="Times New Roman"/>
+        </w:rPr>
+        <w:t>4.2 Table Description</w:t>
+      </w:r>
+      <w:bookmarkEnd w:id="12"/>
+    </w:p>
+    <w:p>
+      <w:pPr>
+        <w:rPr>
+          <w:rFonts w:ascii="Times New Roman" w:hAnsi="Times New Roman" w:cs="Times New Roman"/>
+        </w:rPr>
+      </w:pPr>
+    </w:p>
+    <w:p>
+      <w:pPr>
+        <w:rPr>
+          <w:rFonts w:ascii="Times New Roman" w:hAnsi="Times New Roman" w:cs="Times New Roman"/>
+          <w:color w:val="000000" w:themeColor="text1"/>
         </w:rPr>
       </w:pPr>
     </w:p>
@@ -5523,44 +5595,12 @@
           <w:rFonts w:ascii="Times New Roman" w:hAnsi="Times New Roman" w:cs="Times New Roman"/>
         </w:rPr>
       </w:pPr>
-      <w:bookmarkStart w:id="11" w:name="_Toc426666487"/>
-      <w:r>
-        <w:rPr>
-          <w:rFonts w:ascii="Times New Roman" w:hAnsi="Times New Roman" w:cs="Times New Roman"/>
-        </w:rPr>
-        <w:t>Chapter Four | Database Design</w:t>
-      </w:r>
-      <w:bookmarkEnd w:id="11"/>
-    </w:p>
-    <w:p>
-      <w:pPr>
-        <w:pStyle w:val="H2"/>
-        <w:rPr>
-          <w:rFonts w:ascii="Times New Roman" w:hAnsi="Times New Roman" w:cs="Times New Roman"/>
-        </w:rPr>
-      </w:pPr>
-      <w:bookmarkStart w:id="12" w:name="_Toc426666488"/>
-      <w:r>
-        <w:rPr>
-          <w:rFonts w:ascii="Times New Roman" w:hAnsi="Times New Roman" w:cs="Times New Roman"/>
-        </w:rPr>
-        <w:t>4.1 ER Diagram</w:t>
-      </w:r>
-      <w:bookmarkEnd w:id="12"/>
-    </w:p>
-    <w:p>
-      <w:pPr>
-        <w:pStyle w:val="H2"/>
-        <w:rPr>
-          <w:rFonts w:ascii="Times New Roman" w:hAnsi="Times New Roman" w:cs="Times New Roman"/>
-        </w:rPr>
-      </w:pPr>
-      <w:bookmarkStart w:id="13" w:name="_Toc426666489"/>
-      <w:r>
-        <w:rPr>
-          <w:rFonts w:ascii="Times New Roman" w:hAnsi="Times New Roman" w:cs="Times New Roman"/>
-        </w:rPr>
-        <w:t>4.2 Table Description</w:t>
+      <w:bookmarkStart w:id="13" w:name="_Toc426666490"/>
+      <w:r>
+        <w:rPr>
+          <w:rFonts w:ascii="Times New Roman" w:hAnsi="Times New Roman" w:cs="Times New Roman"/>
+        </w:rPr>
+        <w:t>Chapter Five | Sequence Diagram</w:t>
       </w:r>
       <w:bookmarkEnd w:id="13"/>
     </w:p>
@@ -5568,161 +5608,85 @@
       <w:pPr>
         <w:rPr>
           <w:rFonts w:ascii="Times New Roman" w:hAnsi="Times New Roman" w:cs="Times New Roman"/>
-        </w:rPr>
-      </w:pPr>
-    </w:p>
-    <w:p>
-      <w:pPr>
-        <w:rPr>
-          <w:rFonts w:ascii="Times New Roman" w:hAnsi="Times New Roman" w:cs="Times New Roman"/>
-          <w:color w:val="000000" w:themeColor="text1"/>
-        </w:rPr>
-      </w:pPr>
-    </w:p>
-    <w:p>
-      <w:pPr>
-        <w:pStyle w:val="H1"/>
-        <w:rPr>
-          <w:rFonts w:ascii="Times New Roman" w:hAnsi="Times New Roman" w:cs="Times New Roman"/>
-        </w:rPr>
-      </w:pPr>
-      <w:bookmarkStart w:id="14" w:name="_Toc426666490"/>
-      <w:r>
-        <w:rPr>
-          <w:rFonts w:ascii="Times New Roman" w:hAnsi="Times New Roman" w:cs="Times New Roman"/>
-        </w:rPr>
-        <w:t>Chapter Five | Sequence Diagram</w:t>
-      </w:r>
-      <w:bookmarkEnd w:id="14"/>
-    </w:p>
-    <w:p>
-      <w:pPr>
-        <w:rPr>
-          <w:rFonts w:ascii="Times New Roman" w:hAnsi="Times New Roman" w:cs="Times New Roman"/>
-          <w:color w:val="000000" w:themeColor="text1"/>
-        </w:rPr>
-      </w:pPr>
-    </w:p>
-    <w:p>
-      <w:pPr>
-        <w:rPr>
-          <w:rFonts w:ascii="Times New Roman" w:hAnsi="Times New Roman" w:cs="Times New Roman"/>
-          <w:color w:val="000000" w:themeColor="text1"/>
-        </w:rPr>
-      </w:pPr>
-    </w:p>
-    <w:p>
-      <w:pPr>
-        <w:rPr>
-          <w:rFonts w:ascii="Times New Roman" w:hAnsi="Times New Roman" w:cs="Times New Roman"/>
-          <w:color w:val="000000" w:themeColor="text1"/>
-        </w:rPr>
-      </w:pPr>
-    </w:p>
-    <w:p>
-      <w:pPr>
-        <w:rPr>
-          <w:rFonts w:ascii="Times New Roman" w:hAnsi="Times New Roman" w:cs="Times New Roman"/>
-          <w:color w:val="000000" w:themeColor="text1"/>
-        </w:rPr>
-      </w:pPr>
-    </w:p>
-    <w:p>
-      <w:pPr>
-        <w:rPr>
-          <w:rFonts w:ascii="Times New Roman" w:hAnsi="Times New Roman" w:cs="Times New Roman"/>
-          <w:color w:val="000000" w:themeColor="text1"/>
-        </w:rPr>
-      </w:pPr>
-    </w:p>
-    <w:p>
-      <w:pPr>
-        <w:rPr>
-          <w:rFonts w:ascii="Times New Roman" w:hAnsi="Times New Roman" w:cs="Times New Roman"/>
-          <w:color w:val="000000" w:themeColor="text1"/>
-        </w:rPr>
-      </w:pPr>
-    </w:p>
-    <w:p>
-      <w:pPr>
-        <w:pStyle w:val="H1"/>
-        <w:rPr>
-          <w:rFonts w:ascii="Times New Roman" w:hAnsi="Times New Roman" w:cs="Times New Roman"/>
-        </w:rPr>
-      </w:pPr>
-      <w:bookmarkStart w:id="15" w:name="_Toc426666491"/>
-      <w:r>
-        <w:rPr>
-          <w:rFonts w:ascii="Times New Roman" w:hAnsi="Times New Roman" w:cs="Times New Roman"/>
+          <w:color w:val="000000" w:themeColor="text1"/>
+        </w:rPr>
+      </w:pPr>
+    </w:p>
+    <w:p>
+      <w:pPr>
+        <w:rPr>
+          <w:rFonts w:ascii="Times New Roman" w:hAnsi="Times New Roman" w:cs="Times New Roman"/>
+          <w:color w:val="000000" w:themeColor="text1"/>
+        </w:rPr>
+      </w:pPr>
+    </w:p>
+    <w:p>
+      <w:pPr>
+        <w:rPr>
+          <w:rFonts w:ascii="Times New Roman" w:hAnsi="Times New Roman" w:cs="Times New Roman"/>
+          <w:color w:val="000000" w:themeColor="text1"/>
+        </w:rPr>
+      </w:pPr>
+      <w:r>
+        <w:rPr>
+          <w:rFonts w:ascii="Times New Roman" w:hAnsi="Times New Roman" w:cs="Times New Roman"/>
+          <w:color w:val="000000" w:themeColor="text1"/>
+        </w:rPr>
+        <w:t>SD-</w:t>
+      </w:r>
+      <w:proofErr w:type="gramStart"/>
+      <w:r>
+        <w:rPr>
+          <w:rFonts w:ascii="Times New Roman" w:hAnsi="Times New Roman" w:cs="Times New Roman"/>
+          <w:color w:val="000000" w:themeColor="text1"/>
+        </w:rPr>
+        <w:t>01 :</w:t>
+      </w:r>
+      <w:proofErr w:type="gramEnd"/>
+      <w:r>
+        <w:rPr>
+          <w:rFonts w:ascii="Times New Roman" w:hAnsi="Times New Roman" w:cs="Times New Roman"/>
+          <w:color w:val="000000" w:themeColor="text1"/>
+        </w:rPr>
+        <w:t xml:space="preserve"> UC-1 </w:t>
+      </w:r>
+    </w:p>
+    <w:p>
+      <w:pPr>
+        <w:rPr>
+          <w:rFonts w:ascii="Times New Roman" w:hAnsi="Times New Roman" w:cs="Times New Roman"/>
+          <w:color w:val="000000" w:themeColor="text1"/>
+        </w:rPr>
+      </w:pPr>
+    </w:p>
+    <w:p>
+      <w:pPr>
+        <w:rPr>
+          <w:rFonts w:ascii="Times New Roman" w:hAnsi="Times New Roman" w:cs="Times New Roman"/>
+          <w:color w:val="000000" w:themeColor="text1"/>
+        </w:rPr>
+      </w:pPr>
+    </w:p>
+    <w:p>
+      <w:pPr>
+        <w:jc w:val="center"/>
+        <w:rPr>
+          <w:rFonts w:ascii="Times New Roman" w:hAnsi="Times New Roman" w:cs="Times New Roman"/>
+          <w:color w:val="000000" w:themeColor="text1"/>
+        </w:rPr>
+      </w:pPr>
+      <w:r>
+        <w:rPr>
+          <w:rFonts w:ascii="Times New Roman" w:hAnsi="Times New Roman" w:cs="Times New Roman"/>
+          <w:noProof/>
+          <w:color w:val="000000" w:themeColor="text1"/>
         </w:rPr>
         <w:lastRenderedPageBreak/>
-        <w:t>Chapter Six | User Interface Design</w:t>
-      </w:r>
-      <w:bookmarkEnd w:id="15"/>
-    </w:p>
-    <w:p>
-      <w:pPr>
-        <w:pStyle w:val="Heading1"/>
-        <w:rPr>
-          <w:rFonts w:ascii="Times New Roman" w:hAnsi="Times New Roman" w:cs="Times New Roman"/>
-        </w:rPr>
-      </w:pPr>
-    </w:p>
-    <w:p>
-      <w:pPr>
-        <w:ind w:firstLine="720"/>
-        <w:rPr>
-          <w:rFonts w:ascii="Times New Roman" w:hAnsi="Times New Roman" w:cs="Times New Roman"/>
-          <w:color w:val="000000" w:themeColor="text1"/>
-          <w:sz w:val="24"/>
-          <w:szCs w:val="24"/>
-        </w:rPr>
-      </w:pPr>
-      <w:r>
-        <w:rPr>
-          <w:rFonts w:ascii="Times New Roman" w:hAnsi="Times New Roman" w:cs="Times New Roman"/>
-          <w:color w:val="000000" w:themeColor="text1"/>
-          <w:sz w:val="24"/>
-          <w:szCs w:val="24"/>
-        </w:rPr>
-        <w:t>UI-01: Login Interface</w:t>
-      </w:r>
-    </w:p>
-    <w:p>
-      <w:pPr>
-        <w:ind w:firstLine="720"/>
-        <w:rPr>
-          <w:rFonts w:ascii="Times New Roman" w:hAnsi="Times New Roman" w:cs="Times New Roman"/>
-          <w:color w:val="000000" w:themeColor="text1"/>
-          <w:sz w:val="24"/>
-          <w:szCs w:val="24"/>
-        </w:rPr>
-      </w:pPr>
-    </w:p>
-    <w:p>
-      <w:pPr>
-        <w:ind w:firstLine="720"/>
-        <w:jc w:val="center"/>
-        <w:rPr>
-          <w:rFonts w:ascii="Times New Roman" w:hAnsi="Times New Roman" w:cs="Times New Roman"/>
-          <w:color w:val="000000" w:themeColor="text1"/>
-          <w:sz w:val="24"/>
-          <w:szCs w:val="24"/>
-        </w:rPr>
-      </w:pPr>
-      <w:r>
-        <w:rPr>
-          <w:rFonts w:ascii="Times New Roman" w:hAnsi="Times New Roman" w:cs="Times New Roman"/>
-          <w:noProof/>
-          <w:color w:val="000000" w:themeColor="text1"/>
-          <w:sz w:val="24"/>
-          <w:szCs w:val="24"/>
-        </w:rPr>
         <w:drawing>
           <wp:inline distT="0" distB="0" distL="0" distR="0">
-            <wp:extent cx="3429000" cy="6096000"/>
+            <wp:extent cx="5934075" cy="3305175"/>
             <wp:effectExtent l="0" t="0" r="0" b="0"/>
-            <wp:docPr id="2" name="Picture 2" descr="C:\Users\Thitipun\Documents\Senior_PG\Document\JUSTInterface\Default-0-Login-26949073.png"/>
+            <wp:docPr id="1" name="Picture 1" descr="C:\Users\Thitipun\Desktop\New folder\Register as school bus driver Seq.jpg"/>
             <wp:cNvGraphicFramePr>
               <a:graphicFrameLocks xmlns:a="http://schemas.openxmlformats.org/drawingml/2006/main" noChangeAspect="1"/>
             </wp:cNvGraphicFramePr>
@@ -5730,7 +5694,7 @@
               <a:graphicData uri="http://schemas.openxmlformats.org/drawingml/2006/picture">
                 <pic:pic xmlns:pic="http://schemas.openxmlformats.org/drawingml/2006/picture">
                   <pic:nvPicPr>
-                    <pic:cNvPr id="0" name="Picture 2" descr="C:\Users\Thitipun\Documents\Senior_PG\Document\JUSTInterface\Default-0-Login-26949073.png"/>
+                    <pic:cNvPr id="0" name="Picture 1" descr="C:\Users\Thitipun\Desktop\New folder\Register as school bus driver Seq.jpg"/>
                     <pic:cNvPicPr>
                       <a:picLocks noChangeAspect="1" noChangeArrowheads="1"/>
                     </pic:cNvPicPr>
@@ -5751,7 +5715,7 @@
                   <pic:spPr bwMode="auto">
                     <a:xfrm>
                       <a:off x="0" y="0"/>
-                      <a:ext cx="3429000" cy="6096000"/>
+                      <a:ext cx="5934075" cy="3305175"/>
                     </a:xfrm>
                     <a:prstGeom prst="rect">
                       <a:avLst/>
@@ -5770,6 +5734,32 @@
     </w:p>
     <w:p>
       <w:pPr>
+        <w:pStyle w:val="H1"/>
+        <w:rPr>
+          <w:rFonts w:ascii="Times New Roman" w:hAnsi="Times New Roman" w:cs="Times New Roman"/>
+        </w:rPr>
+      </w:pPr>
+      <w:bookmarkStart w:id="14" w:name="_Toc426666491"/>
+      <w:r>
+        <w:rPr>
+          <w:rFonts w:ascii="Times New Roman" w:hAnsi="Times New Roman" w:cs="Times New Roman"/>
+        </w:rPr>
+        <w:t>Chapter Six | User Interface Design</w:t>
+      </w:r>
+      <w:bookmarkEnd w:id="14"/>
+    </w:p>
+    <w:p>
+      <w:pPr>
+        <w:pStyle w:val="Heading1"/>
+        <w:rPr>
+          <w:rFonts w:ascii="Times New Roman" w:hAnsi="Times New Roman" w:cs="Times New Roman"/>
+        </w:rPr>
+      </w:pPr>
+      <w:bookmarkStart w:id="15" w:name="_GoBack"/>
+      <w:bookmarkEnd w:id="15"/>
+    </w:p>
+    <w:p>
+      <w:pPr>
         <w:ind w:firstLine="720"/>
         <w:rPr>
           <w:rFonts w:ascii="Times New Roman" w:hAnsi="Times New Roman" w:cs="Times New Roman"/>
@@ -5778,6 +5768,15 @@
           <w:szCs w:val="24"/>
         </w:rPr>
       </w:pPr>
+      <w:r>
+        <w:rPr>
+          <w:rFonts w:ascii="Times New Roman" w:hAnsi="Times New Roman" w:cs="Times New Roman"/>
+          <w:color w:val="000000" w:themeColor="text1"/>
+          <w:sz w:val="24"/>
+          <w:szCs w:val="24"/>
+        </w:rPr>
+        <w:t>UI-01: Login Interface</w:t>
+      </w:r>
     </w:p>
     <w:p>
       <w:pPr>
@@ -5789,181 +5788,6 @@
           <w:szCs w:val="24"/>
         </w:rPr>
       </w:pPr>
-      <w:r>
-        <w:rPr>
-          <w:rFonts w:ascii="Times New Roman" w:hAnsi="Times New Roman" w:cs="Times New Roman"/>
-          <w:b/>
-          <w:bCs/>
-          <w:color w:val="000000" w:themeColor="text1"/>
-          <w:sz w:val="24"/>
-          <w:szCs w:val="24"/>
-        </w:rPr>
-        <w:t xml:space="preserve">Description: </w:t>
-      </w:r>
-      <w:r>
-        <w:rPr>
-          <w:rFonts w:ascii="Times New Roman" w:hAnsi="Times New Roman" w:cs="Times New Roman"/>
-          <w:color w:val="000000" w:themeColor="text1"/>
-          <w:sz w:val="24"/>
-          <w:szCs w:val="24"/>
-        </w:rPr>
-        <w:t xml:space="preserve">This is the Login page </w:t>
-      </w:r>
-      <w:r>
-        <w:rPr>
-          <w:rFonts w:ascii="Times New Roman" w:hAnsi="Times New Roman" w:cs="Times New Roman"/>
-          <w:color w:val="000000" w:themeColor="text1"/>
-          <w:sz w:val="24"/>
-          <w:szCs w:val="24"/>
-        </w:rPr>
-        <w:t>of</w:t>
-      </w:r>
-      <w:r>
-        <w:rPr>
-          <w:rFonts w:ascii="Times New Roman" w:hAnsi="Times New Roman" w:cs="Times New Roman"/>
-          <w:color w:val="000000" w:themeColor="text1"/>
-          <w:sz w:val="24"/>
-          <w:szCs w:val="24"/>
-        </w:rPr>
-        <w:t xml:space="preserve"> </w:t>
-      </w:r>
-      <w:r>
-        <w:rPr>
-          <w:rFonts w:ascii="Times New Roman" w:hAnsi="Times New Roman" w:cs="Times New Roman"/>
-          <w:color w:val="000000" w:themeColor="text1"/>
-          <w:sz w:val="24"/>
-          <w:szCs w:val="24"/>
-        </w:rPr>
-        <w:t>“</w:t>
-      </w:r>
-      <w:r>
-        <w:rPr>
-          <w:rFonts w:ascii="Times New Roman" w:hAnsi="Times New Roman" w:cs="Times New Roman"/>
-          <w:color w:val="000000" w:themeColor="text1"/>
-          <w:sz w:val="24"/>
-          <w:szCs w:val="24"/>
-        </w:rPr>
-        <w:t xml:space="preserve">School Bus Tracking </w:t>
-      </w:r>
-      <w:proofErr w:type="gramStart"/>
-      <w:r>
-        <w:rPr>
-          <w:rFonts w:ascii="Times New Roman" w:hAnsi="Times New Roman" w:cs="Times New Roman"/>
-          <w:color w:val="000000" w:themeColor="text1"/>
-          <w:sz w:val="24"/>
-          <w:szCs w:val="24"/>
-        </w:rPr>
-        <w:t>And</w:t>
-      </w:r>
-      <w:proofErr w:type="gramEnd"/>
-      <w:r>
-        <w:rPr>
-          <w:rFonts w:ascii="Times New Roman" w:hAnsi="Times New Roman" w:cs="Times New Roman"/>
-          <w:color w:val="000000" w:themeColor="text1"/>
-          <w:sz w:val="24"/>
-          <w:szCs w:val="24"/>
-        </w:rPr>
-        <w:t xml:space="preserve"> Attendance Checking” application. There are four function for users. They are “Login” function, user can </w:t>
-      </w:r>
-      <w:r>
-        <w:rPr>
-          <w:rFonts w:ascii="Times New Roman" w:hAnsi="Times New Roman" w:cs="Times New Roman"/>
-          <w:sz w:val="24"/>
-          <w:szCs w:val="24"/>
-        </w:rPr>
-        <w:t xml:space="preserve">login to </w:t>
-      </w:r>
-      <w:r>
-        <w:rPr>
-          <w:rFonts w:ascii="Times New Roman" w:hAnsi="Times New Roman" w:cs="Times New Roman"/>
-          <w:sz w:val="24"/>
-          <w:szCs w:val="24"/>
-        </w:rPr>
-        <w:lastRenderedPageBreak/>
-        <w:t xml:space="preserve">application by authentication user system that check registered user’s information from the </w:t>
-      </w:r>
-      <w:r>
-        <w:rPr>
-          <w:rFonts w:ascii="Times New Roman" w:hAnsi="Times New Roman" w:cs="Times New Roman"/>
-          <w:sz w:val="24"/>
-          <w:szCs w:val="24"/>
-        </w:rPr>
-        <w:t>database</w:t>
-      </w:r>
-      <w:r>
-        <w:rPr>
-          <w:rFonts w:ascii="Times New Roman" w:hAnsi="Times New Roman" w:cs="Times New Roman"/>
-          <w:color w:val="000000" w:themeColor="text1"/>
-          <w:sz w:val="24"/>
-          <w:szCs w:val="24"/>
-        </w:rPr>
-        <w:t xml:space="preserve"> (</w:t>
-      </w:r>
-      <w:r>
-        <w:rPr>
-          <w:rFonts w:ascii="Times New Roman" w:hAnsi="Times New Roman" w:cs="Times New Roman"/>
-          <w:color w:val="000000" w:themeColor="text1"/>
-          <w:sz w:val="24"/>
-          <w:szCs w:val="24"/>
-        </w:rPr>
-        <w:t>1).</w:t>
-      </w:r>
-      <w:r>
-        <w:rPr>
-          <w:rFonts w:ascii="Times New Roman" w:hAnsi="Times New Roman" w:cs="Times New Roman"/>
-          <w:color w:val="000000" w:themeColor="text1"/>
-          <w:sz w:val="24"/>
-          <w:szCs w:val="24"/>
-        </w:rPr>
-        <w:t xml:space="preserve"> “Forgot password?” function, incase user cannot remember password to login to the application (2). “Create new account” function, this is the register function for school bus driver u</w:t>
-      </w:r>
-      <w:r>
-        <w:rPr>
-          <w:rFonts w:ascii="Times New Roman" w:hAnsi="Times New Roman" w:cs="Times New Roman"/>
-          <w:color w:val="000000" w:themeColor="text1"/>
-          <w:sz w:val="24"/>
-          <w:szCs w:val="24"/>
-        </w:rPr>
-        <w:t>ser.</w:t>
-      </w:r>
-    </w:p>
-    <w:p>
-      <w:pPr>
-        <w:ind w:firstLine="720"/>
-        <w:rPr>
-          <w:rFonts w:ascii="Times New Roman" w:hAnsi="Times New Roman" w:cs="Times New Roman"/>
-          <w:color w:val="000000" w:themeColor="text1"/>
-          <w:sz w:val="24"/>
-          <w:szCs w:val="24"/>
-        </w:rPr>
-      </w:pPr>
-      <w:r>
-        <w:rPr>
-          <w:rFonts w:ascii="Times New Roman" w:hAnsi="Times New Roman" w:cs="Times New Roman"/>
-          <w:color w:val="000000" w:themeColor="text1"/>
-          <w:sz w:val="24"/>
-          <w:szCs w:val="24"/>
-        </w:rPr>
-        <w:t xml:space="preserve">UI-08: </w:t>
-      </w:r>
-      <w:r>
-        <w:rPr>
-          <w:rFonts w:ascii="Times New Roman" w:hAnsi="Times New Roman" w:cs="Times New Roman"/>
-          <w:color w:val="000000" w:themeColor="text1"/>
-          <w:sz w:val="24"/>
-          <w:szCs w:val="24"/>
-        </w:rPr>
-        <w:t>Reset password page</w:t>
-      </w:r>
-      <w:r>
-        <w:rPr>
-          <w:rFonts w:ascii="Times New Roman" w:hAnsi="Times New Roman" w:cs="Times New Roman"/>
-          <w:color w:val="000000" w:themeColor="text1"/>
-          <w:sz w:val="24"/>
-          <w:szCs w:val="24"/>
-        </w:rPr>
-        <w:br/>
-      </w:r>
     </w:p>
     <w:p>
       <w:pPr>
@@ -5984,11 +5808,12 @@
           <w:sz w:val="24"/>
           <w:szCs w:val="24"/>
         </w:rPr>
+        <w:lastRenderedPageBreak/>
         <w:drawing>
-          <wp:inline distT="0" distB="0" distL="0" distR="0" wp14:anchorId="649E640C" wp14:editId="2B711B78">
+          <wp:inline distT="0" distB="0" distL="0" distR="0">
             <wp:extent cx="3429000" cy="6096000"/>
             <wp:effectExtent l="0" t="0" r="0" b="0"/>
-            <wp:docPr id="10" name="Picture 10" descr="C:\Users\Thitipun\Documents\Senior_PG\Document\JUSTInterface\Default-4-ResetPW-26949077.png"/>
+            <wp:docPr id="2" name="Picture 2" descr="C:\Users\Thitipun\Documents\Senior_PG\Document\JUSTInterface\Default-0-Login-26949073.png"/>
             <wp:cNvGraphicFramePr>
               <a:graphicFrameLocks xmlns:a="http://schemas.openxmlformats.org/drawingml/2006/main" noChangeAspect="1"/>
             </wp:cNvGraphicFramePr>
@@ -5996,7 +5821,7 @@
               <a:graphicData uri="http://schemas.openxmlformats.org/drawingml/2006/picture">
                 <pic:pic xmlns:pic="http://schemas.openxmlformats.org/drawingml/2006/picture">
                   <pic:nvPicPr>
-                    <pic:cNvPr id="0" name="Picture 4" descr="C:\Users\Thitipun\Documents\Senior_PG\Document\JUSTInterface\Default-4-ResetPW-26949077.png"/>
+                    <pic:cNvPr id="0" name="Picture 2" descr="C:\Users\Thitipun\Documents\Senior_PG\Document\JUSTInterface\Default-0-Login-26949073.png"/>
                     <pic:cNvPicPr>
                       <a:picLocks noChangeAspect="1" noChangeArrowheads="1"/>
                     </pic:cNvPicPr>
@@ -6038,11 +5863,21 @@
       <w:pPr>
         <w:ind w:firstLine="720"/>
         <w:rPr>
-          <w:rFonts w:ascii="Times New Roman" w:hAnsi="Times New Roman" w:cstheme="minorBidi"/>
-          <w:color w:val="FF0000"/>
-          <w:sz w:val="24"/>
-          <w:szCs w:val="24"/>
-          <w:cs/>
+          <w:rFonts w:ascii="Times New Roman" w:hAnsi="Times New Roman" w:cs="Times New Roman"/>
+          <w:color w:val="000000" w:themeColor="text1"/>
+          <w:sz w:val="24"/>
+          <w:szCs w:val="24"/>
+        </w:rPr>
+      </w:pPr>
+    </w:p>
+    <w:p>
+      <w:pPr>
+        <w:ind w:firstLine="720"/>
+        <w:rPr>
+          <w:rFonts w:ascii="Times New Roman" w:hAnsi="Times New Roman" w:cs="Times New Roman"/>
+          <w:color w:val="000000" w:themeColor="text1"/>
+          <w:sz w:val="24"/>
+          <w:szCs w:val="24"/>
         </w:rPr>
       </w:pPr>
       <w:r>
@@ -6050,53 +5885,62 @@
           <w:rFonts w:ascii="Times New Roman" w:hAnsi="Times New Roman" w:cs="Times New Roman"/>
           <w:b/>
           <w:bCs/>
-          <w:color w:val="FF0000"/>
-          <w:sz w:val="24"/>
-          <w:szCs w:val="24"/>
-        </w:rPr>
-        <w:t>Description:</w:t>
-      </w:r>
-      <w:r>
-        <w:rPr>
-          <w:rFonts w:ascii="Times New Roman" w:hAnsi="Times New Roman" w:cs="Times New Roman"/>
-          <w:color w:val="FF0000"/>
-          <w:sz w:val="24"/>
-          <w:szCs w:val="24"/>
-        </w:rPr>
-        <w:t xml:space="preserve"> This is </w:t>
-      </w:r>
-      <w:r>
-        <w:rPr>
-          <w:rFonts w:ascii="Times New Roman" w:eastAsia="Times New Roman" w:hAnsi="Times New Roman" w:cs="Times New Roman"/>
-          <w:color w:val="FF0000"/>
-          <w:sz w:val="24"/>
-          <w:szCs w:val="24"/>
-        </w:rPr>
-        <w:t>reset</w:t>
-      </w:r>
-      <w:r>
-        <w:rPr>
-          <w:rFonts w:ascii="Times New Roman" w:eastAsia="Times New Roman" w:hAnsi="Times New Roman" w:cs="Times New Roman"/>
-          <w:color w:val="FF0000"/>
-          <w:sz w:val="24"/>
-          <w:szCs w:val="24"/>
-        </w:rPr>
-        <w:t xml:space="preserve"> password page </w:t>
-      </w:r>
-      <w:r>
-        <w:rPr>
-          <w:rFonts w:ascii="Times New Roman" w:hAnsi="Times New Roman" w:cs="Times New Roman"/>
-          <w:color w:val="FF0000"/>
-          <w:sz w:val="24"/>
-          <w:szCs w:val="24"/>
-        </w:rPr>
-        <w:t xml:space="preserve">of “School Bus Tracking </w:t>
+          <w:color w:val="000000" w:themeColor="text1"/>
+          <w:sz w:val="24"/>
+          <w:szCs w:val="24"/>
+        </w:rPr>
+        <w:t xml:space="preserve">Description: </w:t>
+      </w:r>
+      <w:r>
+        <w:rPr>
+          <w:rFonts w:ascii="Times New Roman" w:hAnsi="Times New Roman" w:cs="Times New Roman"/>
+          <w:color w:val="000000" w:themeColor="text1"/>
+          <w:sz w:val="24"/>
+          <w:szCs w:val="24"/>
+        </w:rPr>
+        <w:t xml:space="preserve">This is the Login page </w:t>
+      </w:r>
+      <w:r>
+        <w:rPr>
+          <w:rFonts w:ascii="Times New Roman" w:hAnsi="Times New Roman" w:cs="Times New Roman"/>
+          <w:color w:val="000000" w:themeColor="text1"/>
+          <w:sz w:val="24"/>
+          <w:szCs w:val="24"/>
+        </w:rPr>
+        <w:t>of</w:t>
+      </w:r>
+      <w:r>
+        <w:rPr>
+          <w:rFonts w:ascii="Times New Roman" w:hAnsi="Times New Roman" w:cs="Times New Roman"/>
+          <w:color w:val="000000" w:themeColor="text1"/>
+          <w:sz w:val="24"/>
+          <w:szCs w:val="24"/>
+        </w:rPr>
+        <w:t xml:space="preserve"> </w:t>
+      </w:r>
+      <w:r>
+        <w:rPr>
+          <w:rFonts w:ascii="Times New Roman" w:hAnsi="Times New Roman" w:cs="Times New Roman"/>
+          <w:color w:val="000000" w:themeColor="text1"/>
+          <w:sz w:val="24"/>
+          <w:szCs w:val="24"/>
+        </w:rPr>
+        <w:t>“</w:t>
+      </w:r>
+      <w:r>
+        <w:rPr>
+          <w:rFonts w:ascii="Times New Roman" w:hAnsi="Times New Roman" w:cs="Times New Roman"/>
+          <w:color w:val="000000" w:themeColor="text1"/>
+          <w:sz w:val="24"/>
+          <w:szCs w:val="24"/>
+        </w:rPr>
+        <w:t xml:space="preserve">School Bus Tracking </w:t>
       </w:r>
       <w:proofErr w:type="gramStart"/>
       <w:r>
         <w:rPr>
           <w:rFonts w:ascii="Times New Roman" w:hAnsi="Times New Roman" w:cs="Times New Roman"/>
-          <w:color w:val="FF0000"/>
+          <w:color w:val="000000" w:themeColor="text1"/>
           <w:sz w:val="24"/>
           <w:szCs w:val="24"/>
         </w:rPr>
@@ -6106,21 +5950,63 @@
       <w:r>
         <w:rPr>
           <w:rFonts w:ascii="Times New Roman" w:hAnsi="Times New Roman" w:cs="Times New Roman"/>
-          <w:color w:val="FF0000"/>
-          <w:sz w:val="24"/>
-          <w:szCs w:val="24"/>
-        </w:rPr>
-        <w:t xml:space="preserve"> Attendance Checking” application. User can reset the old password</w:t>
-      </w:r>
-      <w:r>
-        <w:rPr>
-          <w:rFonts w:ascii="Times New Roman" w:hAnsi="Times New Roman" w:cstheme="minorBidi" w:hint="cs"/>
-          <w:color w:val="FF0000"/>
-          <w:sz w:val="24"/>
-          <w:szCs w:val="24"/>
-          <w:cs/>
-        </w:rPr>
-        <w:t xml:space="preserve"> </w:t>
+          <w:color w:val="000000" w:themeColor="text1"/>
+          <w:sz w:val="24"/>
+          <w:szCs w:val="24"/>
+        </w:rPr>
+        <w:t xml:space="preserve"> Attendance Checking” application. There are four function for users. They are “Login” function, user can </w:t>
+      </w:r>
+      <w:r>
+        <w:rPr>
+          <w:rFonts w:ascii="Times New Roman" w:hAnsi="Times New Roman" w:cs="Times New Roman"/>
+          <w:sz w:val="24"/>
+          <w:szCs w:val="24"/>
+        </w:rPr>
+        <w:t xml:space="preserve">login to application by authentication user system that check registered user’s information from the </w:t>
+      </w:r>
+      <w:r>
+        <w:rPr>
+          <w:rFonts w:ascii="Times New Roman" w:hAnsi="Times New Roman" w:cs="Times New Roman"/>
+          <w:sz w:val="24"/>
+          <w:szCs w:val="24"/>
+        </w:rPr>
+        <w:t>database</w:t>
+      </w:r>
+      <w:r>
+        <w:rPr>
+          <w:rFonts w:ascii="Times New Roman" w:hAnsi="Times New Roman" w:cs="Times New Roman"/>
+          <w:color w:val="000000" w:themeColor="text1"/>
+          <w:sz w:val="24"/>
+          <w:szCs w:val="24"/>
+        </w:rPr>
+        <w:t xml:space="preserve"> (</w:t>
+      </w:r>
+      <w:r>
+        <w:rPr>
+          <w:rFonts w:ascii="Times New Roman" w:hAnsi="Times New Roman" w:cs="Times New Roman"/>
+          <w:color w:val="000000" w:themeColor="text1"/>
+          <w:sz w:val="24"/>
+          <w:szCs w:val="24"/>
+        </w:rPr>
+        <w:t>1).</w:t>
+      </w:r>
+      <w:r>
+        <w:rPr>
+          <w:rFonts w:ascii="Times New Roman" w:hAnsi="Times New Roman" w:cs="Times New Roman"/>
+          <w:color w:val="000000" w:themeColor="text1"/>
+          <w:sz w:val="24"/>
+          <w:szCs w:val="24"/>
+        </w:rPr>
+        <w:t xml:space="preserve"> “Forgot password?” function, incase user cannot remember password to login to the application (2). “Create new account” function, this is the register function for school bus driver u</w:t>
+      </w:r>
+      <w:r>
+        <w:rPr>
+          <w:rFonts w:ascii="Times New Roman" w:hAnsi="Times New Roman" w:cs="Times New Roman"/>
+          <w:color w:val="000000" w:themeColor="text1"/>
+          <w:sz w:val="24"/>
+          <w:szCs w:val="24"/>
+        </w:rPr>
+        <w:t>ser.</w:t>
       </w:r>
     </w:p>
     <w:p>
@@ -6133,56 +6019,33 @@
           <w:szCs w:val="24"/>
         </w:rPr>
       </w:pPr>
-    </w:p>
-    <w:p>
-      <w:pPr>
-        <w:ind w:firstLine="720"/>
-        <w:rPr>
-          <w:rFonts w:ascii="Times New Roman" w:hAnsi="Times New Roman" w:cs="Times New Roman"/>
-          <w:color w:val="000000" w:themeColor="text1"/>
-          <w:sz w:val="24"/>
-          <w:szCs w:val="24"/>
-        </w:rPr>
-      </w:pPr>
-      <w:r>
-        <w:rPr>
-          <w:rFonts w:ascii="Times New Roman" w:hAnsi="Times New Roman" w:cs="Times New Roman"/>
-          <w:color w:val="000000" w:themeColor="text1"/>
-          <w:sz w:val="24"/>
-          <w:szCs w:val="24"/>
-        </w:rPr>
-        <w:lastRenderedPageBreak/>
+      <w:r>
+        <w:rPr>
+          <w:rFonts w:ascii="Times New Roman" w:hAnsi="Times New Roman" w:cs="Times New Roman"/>
+          <w:color w:val="000000" w:themeColor="text1"/>
+          <w:sz w:val="24"/>
+          <w:szCs w:val="24"/>
+        </w:rPr>
+        <w:t xml:space="preserve">UI-08: </w:t>
+      </w:r>
+      <w:r>
+        <w:rPr>
+          <w:rFonts w:ascii="Times New Roman" w:hAnsi="Times New Roman" w:cs="Times New Roman"/>
+          <w:color w:val="000000" w:themeColor="text1"/>
+          <w:sz w:val="24"/>
+          <w:szCs w:val="24"/>
+        </w:rPr>
+        <w:t>Reset password page</w:t>
+      </w:r>
+      <w:r>
+        <w:rPr>
+          <w:rFonts w:ascii="Times New Roman" w:hAnsi="Times New Roman" w:cs="Times New Roman"/>
+          <w:color w:val="000000" w:themeColor="text1"/>
+          <w:sz w:val="24"/>
+          <w:szCs w:val="24"/>
+        </w:rPr>
         <w:br/>
       </w:r>
-      <w:r>
-        <w:rPr>
-          <w:rFonts w:ascii="Times New Roman" w:hAnsi="Times New Roman" w:cs="Times New Roman"/>
-          <w:color w:val="000000" w:themeColor="text1"/>
-          <w:sz w:val="24"/>
-          <w:szCs w:val="24"/>
-        </w:rPr>
-        <w:t xml:space="preserve">UI-07: </w:t>
-      </w:r>
-      <w:r>
-        <w:rPr>
-          <w:rFonts w:ascii="Times New Roman" w:hAnsi="Times New Roman" w:cs="Times New Roman"/>
-          <w:color w:val="000000" w:themeColor="text1"/>
-          <w:sz w:val="24"/>
-          <w:szCs w:val="24"/>
-        </w:rPr>
-        <w:t>Forget password</w:t>
-      </w:r>
-    </w:p>
-    <w:p>
-      <w:pPr>
-        <w:ind w:firstLine="720"/>
-        <w:rPr>
-          <w:rFonts w:ascii="Times New Roman" w:hAnsi="Times New Roman" w:cs="Times New Roman"/>
-          <w:color w:val="000000" w:themeColor="text1"/>
-          <w:sz w:val="24"/>
-          <w:szCs w:val="24"/>
-        </w:rPr>
-      </w:pPr>
     </w:p>
     <w:p>
       <w:pPr>
@@ -6190,7 +6053,7 @@
         <w:jc w:val="center"/>
         <w:rPr>
           <w:rFonts w:ascii="Times New Roman" w:hAnsi="Times New Roman" w:cs="Times New Roman"/>
-          <w:color w:val="auto"/>
+          <w:color w:val="000000" w:themeColor="text1"/>
           <w:sz w:val="24"/>
           <w:szCs w:val="24"/>
         </w:rPr>
@@ -6199,15 +6062,16 @@
         <w:rPr>
           <w:rFonts w:ascii="Times New Roman" w:hAnsi="Times New Roman" w:cs="Times New Roman"/>
           <w:noProof/>
-          <w:color w:val="auto"/>
-          <w:sz w:val="24"/>
-          <w:szCs w:val="24"/>
-        </w:rPr>
+          <w:color w:val="000000" w:themeColor="text1"/>
+          <w:sz w:val="24"/>
+          <w:szCs w:val="24"/>
+        </w:rPr>
+        <w:lastRenderedPageBreak/>
         <w:drawing>
-          <wp:inline distT="0" distB="0" distL="0" distR="0" wp14:anchorId="7FA68E94" wp14:editId="33B8D248">
+          <wp:inline distT="0" distB="0" distL="0" distR="0" wp14:anchorId="649E640C" wp14:editId="2B711B78">
             <wp:extent cx="3429000" cy="6096000"/>
             <wp:effectExtent l="0" t="0" r="0" b="0"/>
-            <wp:docPr id="8" name="Picture 8" descr="C:\Users\Thitipun\Documents\Senior_PG\Document\JUSTInterface\Default-3-Wrong_email-26949076.png"/>
+            <wp:docPr id="10" name="Picture 10" descr="C:\Users\Thitipun\Documents\Senior_PG\Document\JUSTInterface\Default-4-ResetPW-26949077.png"/>
             <wp:cNvGraphicFramePr>
               <a:graphicFrameLocks xmlns:a="http://schemas.openxmlformats.org/drawingml/2006/main" noChangeAspect="1"/>
             </wp:cNvGraphicFramePr>
@@ -6215,7 +6079,7 @@
               <a:graphicData uri="http://schemas.openxmlformats.org/drawingml/2006/picture">
                 <pic:pic xmlns:pic="http://schemas.openxmlformats.org/drawingml/2006/picture">
                   <pic:nvPicPr>
-                    <pic:cNvPr id="0" name="Picture 3" descr="C:\Users\Thitipun\Documents\Senior_PG\Document\JUSTInterface\Default-3-Wrong_email-26949076.png"/>
+                    <pic:cNvPr id="0" name="Picture 4" descr="C:\Users\Thitipun\Documents\Senior_PG\Document\JUSTInterface\Default-4-ResetPW-26949077.png"/>
                     <pic:cNvPicPr>
                       <a:picLocks noChangeAspect="1" noChangeArrowheads="1"/>
                     </pic:cNvPicPr>
@@ -6256,21 +6120,9 @@
     <w:p>
       <w:pPr>
         <w:ind w:firstLine="720"/>
-        <w:jc w:val="center"/>
-        <w:rPr>
-          <w:rFonts w:ascii="Times New Roman" w:hAnsi="Times New Roman" w:cs="Times New Roman"/>
-          <w:color w:val="000000" w:themeColor="text1"/>
-          <w:sz w:val="24"/>
-          <w:szCs w:val="24"/>
-        </w:rPr>
-      </w:pPr>
-    </w:p>
-    <w:p>
-      <w:pPr>
-        <w:ind w:firstLine="720"/>
         <w:rPr>
           <w:rFonts w:ascii="Times New Roman" w:hAnsi="Times New Roman" w:cstheme="minorBidi"/>
-          <w:color w:val="auto"/>
+          <w:color w:val="FF0000"/>
           <w:sz w:val="24"/>
           <w:szCs w:val="24"/>
           <w:cs/>
@@ -6281,7 +6133,7 @@
           <w:rFonts w:ascii="Times New Roman" w:hAnsi="Times New Roman" w:cs="Times New Roman"/>
           <w:b/>
           <w:bCs/>
-          <w:color w:val="000000" w:themeColor="text1"/>
+          <w:color w:val="FF0000"/>
           <w:sz w:val="24"/>
           <w:szCs w:val="24"/>
         </w:rPr>
@@ -6290,7 +6142,7 @@
       <w:r>
         <w:rPr>
           <w:rFonts w:ascii="Times New Roman" w:hAnsi="Times New Roman" w:cs="Times New Roman"/>
-          <w:color w:val="000000" w:themeColor="text1"/>
+          <w:color w:val="FF0000"/>
           <w:sz w:val="24"/>
           <w:szCs w:val="24"/>
         </w:rPr>
@@ -6299,35 +6151,35 @@
       <w:r>
         <w:rPr>
           <w:rFonts w:ascii="Times New Roman" w:eastAsia="Times New Roman" w:hAnsi="Times New Roman" w:cs="Times New Roman"/>
-          <w:color w:val="000000" w:themeColor="text1"/>
-          <w:sz w:val="24"/>
-          <w:szCs w:val="24"/>
-        </w:rPr>
-        <w:t xml:space="preserve">forgot password page </w:t>
-      </w:r>
-      <w:r>
-        <w:rPr>
-          <w:rFonts w:ascii="Times New Roman" w:hAnsi="Times New Roman" w:cs="Times New Roman"/>
-          <w:color w:val="000000" w:themeColor="text1"/>
-          <w:sz w:val="24"/>
-          <w:szCs w:val="24"/>
-        </w:rPr>
-        <w:t xml:space="preserve">of </w:t>
-      </w:r>
-      <w:r>
-        <w:rPr>
-          <w:rFonts w:ascii="Times New Roman" w:hAnsi="Times New Roman" w:cs="Times New Roman"/>
-          <w:color w:val="000000" w:themeColor="text1"/>
-          <w:sz w:val="24"/>
-          <w:szCs w:val="24"/>
-        </w:rPr>
-        <w:t xml:space="preserve">“School Bus Tracking </w:t>
+          <w:color w:val="FF0000"/>
+          <w:sz w:val="24"/>
+          <w:szCs w:val="24"/>
+        </w:rPr>
+        <w:t>reset</w:t>
+      </w:r>
+      <w:r>
+        <w:rPr>
+          <w:rFonts w:ascii="Times New Roman" w:eastAsia="Times New Roman" w:hAnsi="Times New Roman" w:cs="Times New Roman"/>
+          <w:color w:val="FF0000"/>
+          <w:sz w:val="24"/>
+          <w:szCs w:val="24"/>
+        </w:rPr>
+        <w:t xml:space="preserve"> password page </w:t>
+      </w:r>
+      <w:r>
+        <w:rPr>
+          <w:rFonts w:ascii="Times New Roman" w:hAnsi="Times New Roman" w:cs="Times New Roman"/>
+          <w:color w:val="FF0000"/>
+          <w:sz w:val="24"/>
+          <w:szCs w:val="24"/>
+        </w:rPr>
+        <w:t xml:space="preserve">of “School Bus Tracking </w:t>
       </w:r>
       <w:proofErr w:type="gramStart"/>
       <w:r>
         <w:rPr>
           <w:rFonts w:ascii="Times New Roman" w:hAnsi="Times New Roman" w:cs="Times New Roman"/>
-          <w:color w:val="000000" w:themeColor="text1"/>
+          <w:color w:val="FF0000"/>
           <w:sz w:val="24"/>
           <w:szCs w:val="24"/>
         </w:rPr>
@@ -6337,29 +6189,21 @@
       <w:r>
         <w:rPr>
           <w:rFonts w:ascii="Times New Roman" w:hAnsi="Times New Roman" w:cs="Times New Roman"/>
-          <w:color w:val="000000" w:themeColor="text1"/>
-          <w:sz w:val="24"/>
-          <w:szCs w:val="24"/>
-        </w:rPr>
-        <w:t xml:space="preserve"> Attendance Checking” application.</w:t>
-      </w:r>
-      <w:r>
-        <w:rPr>
-          <w:rFonts w:ascii="Times New Roman" w:hAnsi="Times New Roman" w:cs="Times New Roman"/>
-          <w:color w:val="000000" w:themeColor="text1"/>
-          <w:sz w:val="24"/>
-          <w:szCs w:val="24"/>
-        </w:rPr>
-        <w:t xml:space="preserve"> User can get the passwords by input the user’s e-mail by press on “Send” function (1).</w:t>
-      </w:r>
-      <w:r>
-        <w:rPr>
-          <w:rFonts w:ascii="Times New Roman" w:hAnsi="Times New Roman" w:cstheme="minorBidi"/>
-          <w:color w:val="auto"/>
-          <w:sz w:val="24"/>
-          <w:szCs w:val="24"/>
-        </w:rPr>
-        <w:t>After user press on send the pop-up mess will be shown on the screen (2).</w:t>
+          <w:color w:val="FF0000"/>
+          <w:sz w:val="24"/>
+          <w:szCs w:val="24"/>
+        </w:rPr>
+        <w:t xml:space="preserve"> Attendance Checking” application. User can reset the old password</w:t>
+      </w:r>
+      <w:r>
+        <w:rPr>
+          <w:rFonts w:ascii="Times New Roman" w:hAnsi="Times New Roman" w:cstheme="minorBidi" w:hint="cs"/>
+          <w:color w:val="FF0000"/>
+          <w:sz w:val="24"/>
+          <w:szCs w:val="24"/>
+          <w:cs/>
+        </w:rPr>
+        <w:t xml:space="preserve"> </w:t>
       </w:r>
     </w:p>
     <w:p>
@@ -6383,62 +6227,32 @@
           <w:szCs w:val="24"/>
         </w:rPr>
       </w:pPr>
-    </w:p>
-    <w:p>
-      <w:pPr>
-        <w:ind w:firstLine="720"/>
-        <w:rPr>
-          <w:rFonts w:ascii="Times New Roman" w:hAnsi="Times New Roman" w:cs="Times New Roman"/>
-          <w:color w:val="000000" w:themeColor="text1"/>
-          <w:sz w:val="24"/>
-          <w:szCs w:val="24"/>
-        </w:rPr>
-      </w:pPr>
-      <w:r>
-        <w:rPr>
-          <w:rFonts w:ascii="Times New Roman" w:hAnsi="Times New Roman" w:cs="Times New Roman"/>
-          <w:color w:val="000000" w:themeColor="text1"/>
-          <w:sz w:val="24"/>
-          <w:szCs w:val="24"/>
-        </w:rPr>
-        <w:lastRenderedPageBreak/>
-        <w:t xml:space="preserve">UI-02: </w:t>
-      </w:r>
-      <w:r>
-        <w:rPr>
-          <w:rFonts w:ascii="Times New Roman" w:eastAsia="Times New Roman" w:hAnsi="Times New Roman" w:cs="Times New Roman"/>
-          <w:color w:val="000000" w:themeColor="text1"/>
-          <w:sz w:val="24"/>
-          <w:szCs w:val="24"/>
-        </w:rPr>
-        <w:t>Register page</w:t>
-      </w:r>
-      <w:r>
-        <w:rPr>
-          <w:rFonts w:ascii="Times New Roman" w:eastAsia="Times New Roman" w:hAnsi="Times New Roman" w:cs="Times New Roman"/>
-          <w:color w:val="000000" w:themeColor="text1"/>
-          <w:sz w:val="24"/>
-          <w:szCs w:val="24"/>
-        </w:rPr>
-        <w:t xml:space="preserve"> for s</w:t>
-      </w:r>
-      <w:r>
-        <w:rPr>
-          <w:rFonts w:ascii="Times New Roman" w:eastAsia="Times New Roman" w:hAnsi="Times New Roman" w:cs="Times New Roman"/>
-          <w:color w:val="000000" w:themeColor="text1"/>
-          <w:sz w:val="24"/>
-          <w:szCs w:val="24"/>
-        </w:rPr>
-        <w:t>chool bus</w:t>
-      </w:r>
-      <w:r>
-        <w:rPr>
-          <w:rFonts w:ascii="Times New Roman" w:hAnsi="Times New Roman" w:cs="Times New Roman"/>
-          <w:color w:val="000000" w:themeColor="text1"/>
-          <w:sz w:val="24"/>
-          <w:szCs w:val="24"/>
-        </w:rPr>
-        <w:t xml:space="preserve"> driver</w:t>
+      <w:r>
+        <w:rPr>
+          <w:rFonts w:ascii="Times New Roman" w:hAnsi="Times New Roman" w:cs="Times New Roman"/>
+          <w:color w:val="000000" w:themeColor="text1"/>
+          <w:sz w:val="24"/>
+          <w:szCs w:val="24"/>
+        </w:rPr>
+        <w:br/>
+      </w:r>
+      <w:r>
+        <w:rPr>
+          <w:rFonts w:ascii="Times New Roman" w:hAnsi="Times New Roman" w:cs="Times New Roman"/>
+          <w:color w:val="000000" w:themeColor="text1"/>
+          <w:sz w:val="24"/>
+          <w:szCs w:val="24"/>
+        </w:rPr>
+        <w:t xml:space="preserve">UI-07: </w:t>
+      </w:r>
+      <w:r>
+        <w:rPr>
+          <w:rFonts w:ascii="Times New Roman" w:hAnsi="Times New Roman" w:cs="Times New Roman"/>
+          <w:color w:val="000000" w:themeColor="text1"/>
+          <w:sz w:val="24"/>
+          <w:szCs w:val="24"/>
+        </w:rPr>
+        <w:t>Forget password</w:t>
       </w:r>
     </w:p>
     <w:p>
@@ -6458,7 +6272,7 @@
         <w:jc w:val="center"/>
         <w:rPr>
           <w:rFonts w:ascii="Times New Roman" w:hAnsi="Times New Roman" w:cs="Times New Roman"/>
-          <w:color w:val="000000" w:themeColor="text1"/>
+          <w:color w:val="auto"/>
           <w:sz w:val="24"/>
           <w:szCs w:val="24"/>
         </w:rPr>
@@ -6467,15 +6281,16 @@
         <w:rPr>
           <w:rFonts w:ascii="Times New Roman" w:hAnsi="Times New Roman" w:cs="Times New Roman"/>
           <w:noProof/>
-          <w:color w:val="000000" w:themeColor="text1"/>
-          <w:sz w:val="24"/>
-          <w:szCs w:val="24"/>
-        </w:rPr>
+          <w:color w:val="auto"/>
+          <w:sz w:val="24"/>
+          <w:szCs w:val="24"/>
+        </w:rPr>
+        <w:lastRenderedPageBreak/>
         <w:drawing>
-          <wp:inline distT="0" distB="0" distL="0" distR="0">
+          <wp:inline distT="0" distB="0" distL="0" distR="0" wp14:anchorId="7FA68E94" wp14:editId="33B8D248">
             <wp:extent cx="3429000" cy="6096000"/>
             <wp:effectExtent l="0" t="0" r="0" b="0"/>
-            <wp:docPr id="3" name="Picture 3" descr="C:\Users\Thitipun\Documents\Senior_PG\Document\JUSTInterface\Default-6-RegisterForDriver-26949079.png"/>
+            <wp:docPr id="8" name="Picture 8" descr="C:\Users\Thitipun\Documents\Senior_PG\Document\JUSTInterface\Default-3-Wrong_email-26949076.png"/>
             <wp:cNvGraphicFramePr>
               <a:graphicFrameLocks xmlns:a="http://schemas.openxmlformats.org/drawingml/2006/main" noChangeAspect="1"/>
             </wp:cNvGraphicFramePr>
@@ -6483,7 +6298,7 @@
               <a:graphicData uri="http://schemas.openxmlformats.org/drawingml/2006/picture">
                 <pic:pic xmlns:pic="http://schemas.openxmlformats.org/drawingml/2006/picture">
                   <pic:nvPicPr>
-                    <pic:cNvPr id="0" name="Picture 3" descr="C:\Users\Thitipun\Documents\Senior_PG\Document\JUSTInterface\Default-6-RegisterForDriver-26949079.png"/>
+                    <pic:cNvPr id="0" name="Picture 3" descr="C:\Users\Thitipun\Documents\Senior_PG\Document\JUSTInterface\Default-3-Wrong_email-26949076.png"/>
                     <pic:cNvPicPr>
                       <a:picLocks noChangeAspect="1" noChangeArrowheads="1"/>
                     </pic:cNvPicPr>
@@ -6537,6 +6352,274 @@
       <w:pPr>
         <w:ind w:firstLine="720"/>
         <w:rPr>
+          <w:rFonts w:ascii="Times New Roman" w:hAnsi="Times New Roman" w:cstheme="minorBidi"/>
+          <w:color w:val="auto"/>
+          <w:sz w:val="24"/>
+          <w:szCs w:val="24"/>
+          <w:cs/>
+        </w:rPr>
+      </w:pPr>
+      <w:r>
+        <w:rPr>
+          <w:rFonts w:ascii="Times New Roman" w:hAnsi="Times New Roman" w:cs="Times New Roman"/>
+          <w:b/>
+          <w:bCs/>
+          <w:color w:val="000000" w:themeColor="text1"/>
+          <w:sz w:val="24"/>
+          <w:szCs w:val="24"/>
+        </w:rPr>
+        <w:t>Description:</w:t>
+      </w:r>
+      <w:r>
+        <w:rPr>
+          <w:rFonts w:ascii="Times New Roman" w:hAnsi="Times New Roman" w:cs="Times New Roman"/>
+          <w:color w:val="000000" w:themeColor="text1"/>
+          <w:sz w:val="24"/>
+          <w:szCs w:val="24"/>
+        </w:rPr>
+        <w:t xml:space="preserve"> This is </w:t>
+      </w:r>
+      <w:r>
+        <w:rPr>
+          <w:rFonts w:ascii="Times New Roman" w:eastAsia="Times New Roman" w:hAnsi="Times New Roman" w:cs="Times New Roman"/>
+          <w:color w:val="000000" w:themeColor="text1"/>
+          <w:sz w:val="24"/>
+          <w:szCs w:val="24"/>
+        </w:rPr>
+        <w:t xml:space="preserve">forgot password page </w:t>
+      </w:r>
+      <w:r>
+        <w:rPr>
+          <w:rFonts w:ascii="Times New Roman" w:hAnsi="Times New Roman" w:cs="Times New Roman"/>
+          <w:color w:val="000000" w:themeColor="text1"/>
+          <w:sz w:val="24"/>
+          <w:szCs w:val="24"/>
+        </w:rPr>
+        <w:t xml:space="preserve">of </w:t>
+      </w:r>
+      <w:r>
+        <w:rPr>
+          <w:rFonts w:ascii="Times New Roman" w:hAnsi="Times New Roman" w:cs="Times New Roman"/>
+          <w:color w:val="000000" w:themeColor="text1"/>
+          <w:sz w:val="24"/>
+          <w:szCs w:val="24"/>
+        </w:rPr>
+        <w:t xml:space="preserve">“School Bus Tracking </w:t>
+      </w:r>
+      <w:proofErr w:type="gramStart"/>
+      <w:r>
+        <w:rPr>
+          <w:rFonts w:ascii="Times New Roman" w:hAnsi="Times New Roman" w:cs="Times New Roman"/>
+          <w:color w:val="000000" w:themeColor="text1"/>
+          <w:sz w:val="24"/>
+          <w:szCs w:val="24"/>
+        </w:rPr>
+        <w:t>And</w:t>
+      </w:r>
+      <w:proofErr w:type="gramEnd"/>
+      <w:r>
+        <w:rPr>
+          <w:rFonts w:ascii="Times New Roman" w:hAnsi="Times New Roman" w:cs="Times New Roman"/>
+          <w:color w:val="000000" w:themeColor="text1"/>
+          <w:sz w:val="24"/>
+          <w:szCs w:val="24"/>
+        </w:rPr>
+        <w:t xml:space="preserve"> Attendance Checking” application.</w:t>
+      </w:r>
+      <w:r>
+        <w:rPr>
+          <w:rFonts w:ascii="Times New Roman" w:hAnsi="Times New Roman" w:cs="Times New Roman"/>
+          <w:color w:val="000000" w:themeColor="text1"/>
+          <w:sz w:val="24"/>
+          <w:szCs w:val="24"/>
+        </w:rPr>
+        <w:t xml:space="preserve"> User can get the passwords by input the user’s e-mail by press on “Send” function (1).</w:t>
+      </w:r>
+      <w:r>
+        <w:rPr>
+          <w:rFonts w:ascii="Times New Roman" w:hAnsi="Times New Roman" w:cstheme="minorBidi"/>
+          <w:color w:val="auto"/>
+          <w:sz w:val="24"/>
+          <w:szCs w:val="24"/>
+        </w:rPr>
+        <w:t>After user press on send the pop-up mess will be shown on the screen (2).</w:t>
+      </w:r>
+    </w:p>
+    <w:p>
+      <w:pPr>
+        <w:ind w:firstLine="720"/>
+        <w:rPr>
+          <w:rFonts w:ascii="Times New Roman" w:hAnsi="Times New Roman" w:cs="Times New Roman"/>
+          <w:color w:val="000000" w:themeColor="text1"/>
+          <w:sz w:val="24"/>
+          <w:szCs w:val="24"/>
+        </w:rPr>
+      </w:pPr>
+    </w:p>
+    <w:p>
+      <w:pPr>
+        <w:ind w:firstLine="720"/>
+        <w:rPr>
+          <w:rFonts w:ascii="Times New Roman" w:hAnsi="Times New Roman" w:cs="Times New Roman"/>
+          <w:color w:val="000000" w:themeColor="text1"/>
+          <w:sz w:val="24"/>
+          <w:szCs w:val="24"/>
+        </w:rPr>
+      </w:pPr>
+    </w:p>
+    <w:p>
+      <w:pPr>
+        <w:ind w:firstLine="720"/>
+        <w:rPr>
+          <w:rFonts w:ascii="Times New Roman" w:hAnsi="Times New Roman" w:cs="Times New Roman"/>
+          <w:color w:val="000000" w:themeColor="text1"/>
+          <w:sz w:val="24"/>
+          <w:szCs w:val="24"/>
+        </w:rPr>
+      </w:pPr>
+      <w:r>
+        <w:rPr>
+          <w:rFonts w:ascii="Times New Roman" w:hAnsi="Times New Roman" w:cs="Times New Roman"/>
+          <w:color w:val="000000" w:themeColor="text1"/>
+          <w:sz w:val="24"/>
+          <w:szCs w:val="24"/>
+        </w:rPr>
+        <w:t xml:space="preserve">UI-02: </w:t>
+      </w:r>
+      <w:r>
+        <w:rPr>
+          <w:rFonts w:ascii="Times New Roman" w:eastAsia="Times New Roman" w:hAnsi="Times New Roman" w:cs="Times New Roman"/>
+          <w:color w:val="000000" w:themeColor="text1"/>
+          <w:sz w:val="24"/>
+          <w:szCs w:val="24"/>
+        </w:rPr>
+        <w:t>Register page</w:t>
+      </w:r>
+      <w:r>
+        <w:rPr>
+          <w:rFonts w:ascii="Times New Roman" w:eastAsia="Times New Roman" w:hAnsi="Times New Roman" w:cs="Times New Roman"/>
+          <w:color w:val="000000" w:themeColor="text1"/>
+          <w:sz w:val="24"/>
+          <w:szCs w:val="24"/>
+        </w:rPr>
+        <w:t xml:space="preserve"> for s</w:t>
+      </w:r>
+      <w:r>
+        <w:rPr>
+          <w:rFonts w:ascii="Times New Roman" w:eastAsia="Times New Roman" w:hAnsi="Times New Roman" w:cs="Times New Roman"/>
+          <w:color w:val="000000" w:themeColor="text1"/>
+          <w:sz w:val="24"/>
+          <w:szCs w:val="24"/>
+        </w:rPr>
+        <w:t>chool bus</w:t>
+      </w:r>
+      <w:r>
+        <w:rPr>
+          <w:rFonts w:ascii="Times New Roman" w:hAnsi="Times New Roman" w:cs="Times New Roman"/>
+          <w:color w:val="000000" w:themeColor="text1"/>
+          <w:sz w:val="24"/>
+          <w:szCs w:val="24"/>
+        </w:rPr>
+        <w:t xml:space="preserve"> driver</w:t>
+      </w:r>
+    </w:p>
+    <w:p>
+      <w:pPr>
+        <w:ind w:firstLine="720"/>
+        <w:rPr>
+          <w:rFonts w:ascii="Times New Roman" w:hAnsi="Times New Roman" w:cs="Times New Roman"/>
+          <w:color w:val="000000" w:themeColor="text1"/>
+          <w:sz w:val="24"/>
+          <w:szCs w:val="24"/>
+        </w:rPr>
+      </w:pPr>
+    </w:p>
+    <w:p>
+      <w:pPr>
+        <w:ind w:firstLine="720"/>
+        <w:jc w:val="center"/>
+        <w:rPr>
+          <w:rFonts w:ascii="Times New Roman" w:hAnsi="Times New Roman" w:cs="Times New Roman"/>
+          <w:color w:val="000000" w:themeColor="text1"/>
+          <w:sz w:val="24"/>
+          <w:szCs w:val="24"/>
+        </w:rPr>
+      </w:pPr>
+      <w:r>
+        <w:rPr>
+          <w:rFonts w:ascii="Times New Roman" w:hAnsi="Times New Roman" w:cs="Times New Roman"/>
+          <w:noProof/>
+          <w:color w:val="000000" w:themeColor="text1"/>
+          <w:sz w:val="24"/>
+          <w:szCs w:val="24"/>
+        </w:rPr>
+        <w:lastRenderedPageBreak/>
+        <w:drawing>
+          <wp:inline distT="0" distB="0" distL="0" distR="0">
+            <wp:extent cx="3429000" cy="6096000"/>
+            <wp:effectExtent l="0" t="0" r="0" b="0"/>
+            <wp:docPr id="3" name="Picture 3" descr="C:\Users\Thitipun\Documents\Senior_PG\Document\JUSTInterface\Default-6-RegisterForDriver-26949079.png"/>
+            <wp:cNvGraphicFramePr>
+              <a:graphicFrameLocks xmlns:a="http://schemas.openxmlformats.org/drawingml/2006/main" noChangeAspect="1"/>
+            </wp:cNvGraphicFramePr>
+            <a:graphic xmlns:a="http://schemas.openxmlformats.org/drawingml/2006/main">
+              <a:graphicData uri="http://schemas.openxmlformats.org/drawingml/2006/picture">
+                <pic:pic xmlns:pic="http://schemas.openxmlformats.org/drawingml/2006/picture">
+                  <pic:nvPicPr>
+                    <pic:cNvPr id="0" name="Picture 3" descr="C:\Users\Thitipun\Documents\Senior_PG\Document\JUSTInterface\Default-6-RegisterForDriver-26949079.png"/>
+                    <pic:cNvPicPr>
+                      <a:picLocks noChangeAspect="1" noChangeArrowheads="1"/>
+                    </pic:cNvPicPr>
+                  </pic:nvPicPr>
+                  <pic:blipFill>
+                    <a:blip r:embed="rId13">
+                      <a:extLst>
+                        <a:ext uri="{28A0092B-C50C-407E-A947-70E740481C1C}">
+                          <a14:useLocalDpi xmlns:a14="http://schemas.microsoft.com/office/drawing/2010/main" val="0"/>
+                        </a:ext>
+                      </a:extLst>
+                    </a:blip>
+                    <a:srcRect/>
+                    <a:stretch>
+                      <a:fillRect/>
+                    </a:stretch>
+                  </pic:blipFill>
+                  <pic:spPr bwMode="auto">
+                    <a:xfrm>
+                      <a:off x="0" y="0"/>
+                      <a:ext cx="3429000" cy="6096000"/>
+                    </a:xfrm>
+                    <a:prstGeom prst="rect">
+                      <a:avLst/>
+                    </a:prstGeom>
+                    <a:noFill/>
+                    <a:ln>
+                      <a:noFill/>
+                    </a:ln>
+                  </pic:spPr>
+                </pic:pic>
+              </a:graphicData>
+            </a:graphic>
+          </wp:inline>
+        </w:drawing>
+      </w:r>
+    </w:p>
+    <w:p>
+      <w:pPr>
+        <w:ind w:firstLine="720"/>
+        <w:jc w:val="center"/>
+        <w:rPr>
+          <w:rFonts w:ascii="Times New Roman" w:hAnsi="Times New Roman" w:cs="Times New Roman"/>
+          <w:color w:val="000000" w:themeColor="text1"/>
+          <w:sz w:val="24"/>
+          <w:szCs w:val="24"/>
+        </w:rPr>
+      </w:pPr>
+    </w:p>
+    <w:p>
+      <w:pPr>
+        <w:ind w:firstLine="720"/>
+        <w:rPr>
           <w:rFonts w:ascii="Times New Roman" w:hAnsi="Times New Roman" w:cs="Times New Roman"/>
           <w:color w:val="000000" w:themeColor="text1"/>
           <w:sz w:val="24"/>
@@ -6770,7 +6853,7 @@
                     </pic:cNvPicPr>
                   </pic:nvPicPr>
                   <pic:blipFill>
-                    <a:blip r:embed="rId13">
+                    <a:blip r:embed="rId14">
                       <a:extLst>
                         <a:ext uri="{28A0092B-C50C-407E-A947-70E740481C1C}">
                           <a14:useLocalDpi xmlns:a14="http://schemas.microsoft.com/office/drawing/2010/main" val="0"/>
@@ -7187,7 +7270,7 @@
                     </pic:cNvPicPr>
                   </pic:nvPicPr>
                   <pic:blipFill>
-                    <a:blip r:embed="rId14">
+                    <a:blip r:embed="rId15">
                       <a:extLst>
                         <a:ext uri="{28A0092B-C50C-407E-A947-70E740481C1C}">
                           <a14:useLocalDpi xmlns:a14="http://schemas.microsoft.com/office/drawing/2010/main" val="0"/>
@@ -7467,281 +7550,6 @@
                 <pic:pic xmlns:pic="http://schemas.openxmlformats.org/drawingml/2006/picture">
                   <pic:nvPicPr>
                     <pic:cNvPr id="0" name="Picture 7" descr="C:\Users\Thitipun\Documents\Senior_PG\Document\JUSTInterface\Default-33-S_Tracking-26949106.png"/>
-                    <pic:cNvPicPr>
-                      <a:picLocks noChangeAspect="1" noChangeArrowheads="1"/>
-                    </pic:cNvPicPr>
-                  </pic:nvPicPr>
-                  <pic:blipFill>
-                    <a:blip r:embed="rId15">
-                      <a:extLst>
-                        <a:ext uri="{28A0092B-C50C-407E-A947-70E740481C1C}">
-                          <a14:useLocalDpi xmlns:a14="http://schemas.microsoft.com/office/drawing/2010/main" val="0"/>
-                        </a:ext>
-                      </a:extLst>
-                    </a:blip>
-                    <a:srcRect/>
-                    <a:stretch>
-                      <a:fillRect/>
-                    </a:stretch>
-                  </pic:blipFill>
-                  <pic:spPr bwMode="auto">
-                    <a:xfrm>
-                      <a:off x="0" y="0"/>
-                      <a:ext cx="3429000" cy="6096000"/>
-                    </a:xfrm>
-                    <a:prstGeom prst="rect">
-                      <a:avLst/>
-                    </a:prstGeom>
-                    <a:noFill/>
-                    <a:ln>
-                      <a:noFill/>
-                    </a:ln>
-                  </pic:spPr>
-                </pic:pic>
-              </a:graphicData>
-            </a:graphic>
-          </wp:inline>
-        </w:drawing>
-      </w:r>
-    </w:p>
-    <w:p>
-      <w:pPr>
-        <w:ind w:firstLine="720"/>
-        <w:rPr>
-          <w:rFonts w:ascii="Times New Roman" w:hAnsi="Times New Roman" w:cs="Times New Roman"/>
-          <w:color w:val="000000" w:themeColor="text1"/>
-          <w:sz w:val="24"/>
-          <w:szCs w:val="24"/>
-        </w:rPr>
-      </w:pPr>
-      <w:r>
-        <w:rPr>
-          <w:rFonts w:ascii="Times New Roman" w:hAnsi="Times New Roman" w:cs="Times New Roman"/>
-          <w:b/>
-          <w:bCs/>
-          <w:color w:val="000000" w:themeColor="text1"/>
-          <w:sz w:val="24"/>
-          <w:szCs w:val="24"/>
-        </w:rPr>
-        <w:t>Description:</w:t>
-      </w:r>
-      <w:r>
-        <w:rPr>
-          <w:rFonts w:ascii="Times New Roman" w:hAnsi="Times New Roman" w:cs="Times New Roman"/>
-          <w:color w:val="000000" w:themeColor="text1"/>
-          <w:sz w:val="24"/>
-          <w:szCs w:val="24"/>
-        </w:rPr>
-        <w:t xml:space="preserve"> This is </w:t>
-      </w:r>
-      <w:r>
-        <w:rPr>
-          <w:rFonts w:ascii="Times New Roman" w:eastAsia="Times New Roman" w:hAnsi="Times New Roman" w:cs="Times New Roman"/>
-          <w:color w:val="000000" w:themeColor="text1"/>
-          <w:sz w:val="24"/>
-          <w:szCs w:val="24"/>
-        </w:rPr>
-        <w:t xml:space="preserve">route page </w:t>
-      </w:r>
-      <w:r>
-        <w:rPr>
-          <w:rFonts w:ascii="Times New Roman" w:hAnsi="Times New Roman" w:cs="Times New Roman"/>
-          <w:color w:val="000000" w:themeColor="text1"/>
-          <w:sz w:val="24"/>
-          <w:szCs w:val="24"/>
-        </w:rPr>
-        <w:t xml:space="preserve">of </w:t>
-      </w:r>
-      <w:r>
-        <w:rPr>
-          <w:rFonts w:ascii="Times New Roman" w:hAnsi="Times New Roman" w:cs="Times New Roman"/>
-          <w:color w:val="000000" w:themeColor="text1"/>
-          <w:sz w:val="24"/>
-          <w:szCs w:val="24"/>
-        </w:rPr>
-        <w:t xml:space="preserve">“School Bus Tracking </w:t>
-      </w:r>
-      <w:proofErr w:type="gramStart"/>
-      <w:r>
-        <w:rPr>
-          <w:rFonts w:ascii="Times New Roman" w:hAnsi="Times New Roman" w:cs="Times New Roman"/>
-          <w:color w:val="000000" w:themeColor="text1"/>
-          <w:sz w:val="24"/>
-          <w:szCs w:val="24"/>
-        </w:rPr>
-        <w:t>And</w:t>
-      </w:r>
-      <w:proofErr w:type="gramEnd"/>
-      <w:r>
-        <w:rPr>
-          <w:rFonts w:ascii="Times New Roman" w:hAnsi="Times New Roman" w:cs="Times New Roman"/>
-          <w:color w:val="000000" w:themeColor="text1"/>
-          <w:sz w:val="24"/>
-          <w:szCs w:val="24"/>
-        </w:rPr>
-        <w:t xml:space="preserve"> Attendance Checking” application.</w:t>
-      </w:r>
-      <w:r>
-        <w:rPr>
-          <w:rFonts w:ascii="Times New Roman" w:hAnsi="Times New Roman" w:cs="Times New Roman"/>
-          <w:color w:val="000000" w:themeColor="text1"/>
-          <w:sz w:val="24"/>
-          <w:szCs w:val="24"/>
-        </w:rPr>
-        <w:t xml:space="preserve"> </w:t>
-      </w:r>
-      <w:r>
-        <w:rPr>
-          <w:rFonts w:ascii="Times New Roman" w:hAnsi="Times New Roman" w:cs="Times New Roman"/>
-          <w:color w:val="000000" w:themeColor="text1"/>
-          <w:sz w:val="24"/>
-          <w:szCs w:val="24"/>
-        </w:rPr>
-        <w:t xml:space="preserve">User can view the bus position via google map </w:t>
-      </w:r>
-      <w:proofErr w:type="spellStart"/>
-      <w:proofErr w:type="gramStart"/>
-      <w:r>
-        <w:rPr>
-          <w:rFonts w:ascii="Times New Roman" w:hAnsi="Times New Roman" w:cs="Times New Roman"/>
-          <w:color w:val="000000" w:themeColor="text1"/>
-          <w:sz w:val="24"/>
-          <w:szCs w:val="24"/>
-        </w:rPr>
-        <w:t>api</w:t>
-      </w:r>
-      <w:proofErr w:type="spellEnd"/>
-      <w:proofErr w:type="gramEnd"/>
-      <w:r>
-        <w:rPr>
-          <w:rFonts w:ascii="Times New Roman" w:hAnsi="Times New Roman" w:cs="Times New Roman"/>
-          <w:color w:val="000000" w:themeColor="text1"/>
-          <w:sz w:val="24"/>
-          <w:szCs w:val="24"/>
-        </w:rPr>
-        <w:t xml:space="preserve"> on application (1).</w:t>
-      </w:r>
-    </w:p>
-    <w:p>
-      <w:pPr>
-        <w:ind w:firstLine="720"/>
-        <w:rPr>
-          <w:rFonts w:ascii="Times New Roman" w:hAnsi="Times New Roman" w:cs="Times New Roman"/>
-          <w:color w:val="000000" w:themeColor="text1"/>
-          <w:sz w:val="24"/>
-          <w:szCs w:val="24"/>
-        </w:rPr>
-      </w:pPr>
-    </w:p>
-    <w:p>
-      <w:pPr>
-        <w:ind w:firstLine="720"/>
-        <w:rPr>
-          <w:rFonts w:ascii="Times New Roman" w:hAnsi="Times New Roman" w:cs="Times New Roman"/>
-          <w:color w:val="000000" w:themeColor="text1"/>
-          <w:sz w:val="24"/>
-          <w:szCs w:val="24"/>
-        </w:rPr>
-      </w:pPr>
-      <w:r>
-        <w:rPr>
-          <w:rFonts w:ascii="Times New Roman" w:hAnsi="Times New Roman" w:cs="Times New Roman"/>
-          <w:color w:val="000000" w:themeColor="text1"/>
-          <w:sz w:val="24"/>
-          <w:szCs w:val="24"/>
-        </w:rPr>
-        <w:t xml:space="preserve">UI-03: </w:t>
-      </w:r>
-      <w:r>
-        <w:rPr>
-          <w:rFonts w:ascii="Times New Roman" w:eastAsia="Times New Roman" w:hAnsi="Times New Roman" w:cs="Times New Roman"/>
-          <w:color w:val="000000" w:themeColor="text1"/>
-          <w:sz w:val="24"/>
-          <w:szCs w:val="24"/>
-        </w:rPr>
-        <w:t>Register page</w:t>
-      </w:r>
-      <w:r>
-        <w:rPr>
-          <w:rFonts w:ascii="Times New Roman" w:eastAsia="Times New Roman" w:hAnsi="Times New Roman" w:cs="Times New Roman"/>
-          <w:color w:val="000000" w:themeColor="text1"/>
-          <w:sz w:val="24"/>
-          <w:szCs w:val="24"/>
-        </w:rPr>
-        <w:t xml:space="preserve"> for Parent</w:t>
-      </w:r>
-      <w:r>
-        <w:rPr>
-          <w:rFonts w:ascii="Times New Roman" w:hAnsi="Times New Roman" w:cs="Times New Roman"/>
-          <w:color w:val="000000" w:themeColor="text1"/>
-          <w:sz w:val="24"/>
-          <w:szCs w:val="24"/>
-        </w:rPr>
-        <w:t>/</w:t>
-      </w:r>
-      <w:r>
-        <w:rPr>
-          <w:rFonts w:ascii="Times New Roman" w:eastAsia="Times New Roman" w:hAnsi="Times New Roman" w:cs="Times New Roman"/>
-          <w:color w:val="000000" w:themeColor="text1"/>
-          <w:sz w:val="24"/>
-          <w:szCs w:val="24"/>
-        </w:rPr>
-        <w:t xml:space="preserve"> </w:t>
-      </w:r>
-      <w:r>
-        <w:rPr>
-          <w:rFonts w:ascii="Times New Roman" w:eastAsia="Times New Roman" w:hAnsi="Times New Roman" w:cs="Times New Roman"/>
-          <w:color w:val="000000" w:themeColor="text1"/>
-          <w:sz w:val="24"/>
-          <w:szCs w:val="24"/>
-        </w:rPr>
-        <w:t>Children</w:t>
-      </w:r>
-    </w:p>
-    <w:p>
-      <w:pPr>
-        <w:ind w:firstLine="720"/>
-        <w:rPr>
-          <w:rFonts w:ascii="Times New Roman" w:hAnsi="Times New Roman" w:cs="Times New Roman"/>
-          <w:color w:val="000000" w:themeColor="text1"/>
-          <w:sz w:val="24"/>
-          <w:szCs w:val="24"/>
-        </w:rPr>
-      </w:pPr>
-    </w:p>
-    <w:p>
-      <w:pPr>
-        <w:ind w:firstLine="720"/>
-        <w:jc w:val="center"/>
-        <w:rPr>
-          <w:rFonts w:ascii="Times New Roman" w:hAnsi="Times New Roman" w:cs="Times New Roman"/>
-          <w:color w:val="000000" w:themeColor="text1"/>
-          <w:sz w:val="24"/>
-          <w:szCs w:val="24"/>
-        </w:rPr>
-      </w:pPr>
-      <w:r>
-        <w:rPr>
-          <w:rFonts w:ascii="Times New Roman" w:hAnsi="Times New Roman" w:cs="Times New Roman"/>
-          <w:noProof/>
-          <w:color w:val="000000" w:themeColor="text1"/>
-          <w:sz w:val="24"/>
-          <w:szCs w:val="24"/>
-        </w:rPr>
-        <w:lastRenderedPageBreak/>
-        <w:drawing>
-          <wp:inline distT="0" distB="0" distL="0" distR="0" wp14:anchorId="6E4E0EF4" wp14:editId="43A08C3E">
-            <wp:extent cx="3429000" cy="6096000"/>
-            <wp:effectExtent l="0" t="0" r="0" b="0"/>
-            <wp:docPr id="4" name="Picture 4" descr="C:\Users\Thitipun\Documents\Senior_PG\Document\JUSTInterface\Default-8-D_AddUser-26949081.png"/>
-            <wp:cNvGraphicFramePr>
-              <a:graphicFrameLocks xmlns:a="http://schemas.openxmlformats.org/drawingml/2006/main" noChangeAspect="1"/>
-            </wp:cNvGraphicFramePr>
-            <a:graphic xmlns:a="http://schemas.openxmlformats.org/drawingml/2006/main">
-              <a:graphicData uri="http://schemas.openxmlformats.org/drawingml/2006/picture">
-                <pic:pic xmlns:pic="http://schemas.openxmlformats.org/drawingml/2006/picture">
-                  <pic:nvPicPr>
-                    <pic:cNvPr id="0" name="Picture 4" descr="C:\Users\Thitipun\Documents\Senior_PG\Document\JUSTInterface\Default-8-D_AddUser-26949081.png"/>
                     <pic:cNvPicPr>
                       <a:picLocks noChangeAspect="1" noChangeArrowheads="1"/>
                     </pic:cNvPicPr>
@@ -7789,26 +7597,6 @@
           <w:szCs w:val="24"/>
         </w:rPr>
       </w:pPr>
-    </w:p>
-    <w:p>
-      <w:pPr>
-        <w:ind w:firstLine="720"/>
-        <w:rPr>
-          <w:rFonts w:ascii="Times New Roman" w:hAnsi="Times New Roman" w:cs="Times New Roman"/>
-          <w:color w:val="000000" w:themeColor="text1"/>
-          <w:sz w:val="24"/>
-          <w:szCs w:val="24"/>
-        </w:rPr>
-      </w:pPr>
-      <w:r>
-        <w:rPr>
-          <w:rFonts w:ascii="Times New Roman" w:hAnsi="Times New Roman" w:cs="Times New Roman"/>
-          <w:color w:val="000000" w:themeColor="text1"/>
-          <w:sz w:val="24"/>
-          <w:szCs w:val="24"/>
-        </w:rPr>
-        <w:tab/>
-      </w:r>
       <w:r>
         <w:rPr>
           <w:rFonts w:ascii="Times New Roman" w:hAnsi="Times New Roman" w:cs="Times New Roman"/>
@@ -7836,7 +7624,116 @@
           <w:sz w:val="24"/>
           <w:szCs w:val="24"/>
         </w:rPr>
-        <w:t>r</w:t>
+        <w:t xml:space="preserve">route page </w:t>
+      </w:r>
+      <w:r>
+        <w:rPr>
+          <w:rFonts w:ascii="Times New Roman" w:hAnsi="Times New Roman" w:cs="Times New Roman"/>
+          <w:color w:val="000000" w:themeColor="text1"/>
+          <w:sz w:val="24"/>
+          <w:szCs w:val="24"/>
+        </w:rPr>
+        <w:t xml:space="preserve">of </w:t>
+      </w:r>
+      <w:r>
+        <w:rPr>
+          <w:rFonts w:ascii="Times New Roman" w:hAnsi="Times New Roman" w:cs="Times New Roman"/>
+          <w:color w:val="000000" w:themeColor="text1"/>
+          <w:sz w:val="24"/>
+          <w:szCs w:val="24"/>
+        </w:rPr>
+        <w:t xml:space="preserve">“School Bus Tracking </w:t>
+      </w:r>
+      <w:proofErr w:type="gramStart"/>
+      <w:r>
+        <w:rPr>
+          <w:rFonts w:ascii="Times New Roman" w:hAnsi="Times New Roman" w:cs="Times New Roman"/>
+          <w:color w:val="000000" w:themeColor="text1"/>
+          <w:sz w:val="24"/>
+          <w:szCs w:val="24"/>
+        </w:rPr>
+        <w:t>And</w:t>
+      </w:r>
+      <w:proofErr w:type="gramEnd"/>
+      <w:r>
+        <w:rPr>
+          <w:rFonts w:ascii="Times New Roman" w:hAnsi="Times New Roman" w:cs="Times New Roman"/>
+          <w:color w:val="000000" w:themeColor="text1"/>
+          <w:sz w:val="24"/>
+          <w:szCs w:val="24"/>
+        </w:rPr>
+        <w:t xml:space="preserve"> Attendance Checking” application.</w:t>
+      </w:r>
+      <w:r>
+        <w:rPr>
+          <w:rFonts w:ascii="Times New Roman" w:hAnsi="Times New Roman" w:cs="Times New Roman"/>
+          <w:color w:val="000000" w:themeColor="text1"/>
+          <w:sz w:val="24"/>
+          <w:szCs w:val="24"/>
+        </w:rPr>
+        <w:t xml:space="preserve"> </w:t>
+      </w:r>
+      <w:r>
+        <w:rPr>
+          <w:rFonts w:ascii="Times New Roman" w:hAnsi="Times New Roman" w:cs="Times New Roman"/>
+          <w:color w:val="000000" w:themeColor="text1"/>
+          <w:sz w:val="24"/>
+          <w:szCs w:val="24"/>
+        </w:rPr>
+        <w:t xml:space="preserve">User can view the bus position via google map </w:t>
+      </w:r>
+      <w:proofErr w:type="spellStart"/>
+      <w:proofErr w:type="gramStart"/>
+      <w:r>
+        <w:rPr>
+          <w:rFonts w:ascii="Times New Roman" w:hAnsi="Times New Roman" w:cs="Times New Roman"/>
+          <w:color w:val="000000" w:themeColor="text1"/>
+          <w:sz w:val="24"/>
+          <w:szCs w:val="24"/>
+        </w:rPr>
+        <w:t>api</w:t>
+      </w:r>
+      <w:proofErr w:type="spellEnd"/>
+      <w:proofErr w:type="gramEnd"/>
+      <w:r>
+        <w:rPr>
+          <w:rFonts w:ascii="Times New Roman" w:hAnsi="Times New Roman" w:cs="Times New Roman"/>
+          <w:color w:val="000000" w:themeColor="text1"/>
+          <w:sz w:val="24"/>
+          <w:szCs w:val="24"/>
+        </w:rPr>
+        <w:t xml:space="preserve"> on application (1).</w:t>
+      </w:r>
+    </w:p>
+    <w:p>
+      <w:pPr>
+        <w:ind w:firstLine="720"/>
+        <w:rPr>
+          <w:rFonts w:ascii="Times New Roman" w:hAnsi="Times New Roman" w:cs="Times New Roman"/>
+          <w:color w:val="000000" w:themeColor="text1"/>
+          <w:sz w:val="24"/>
+          <w:szCs w:val="24"/>
+        </w:rPr>
+      </w:pPr>
+    </w:p>
+    <w:p>
+      <w:pPr>
+        <w:ind w:firstLine="720"/>
+        <w:rPr>
+          <w:rFonts w:ascii="Times New Roman" w:hAnsi="Times New Roman" w:cs="Times New Roman"/>
+          <w:color w:val="000000" w:themeColor="text1"/>
+          <w:sz w:val="24"/>
+          <w:szCs w:val="24"/>
+        </w:rPr>
+      </w:pPr>
+      <w:r>
+        <w:rPr>
+          <w:rFonts w:ascii="Times New Roman" w:hAnsi="Times New Roman" w:cs="Times New Roman"/>
+          <w:color w:val="000000" w:themeColor="text1"/>
+          <w:sz w:val="24"/>
+          <w:szCs w:val="24"/>
+        </w:rPr>
+        <w:t xml:space="preserve">UI-03: </w:t>
       </w:r>
       <w:r>
         <w:rPr>
@@ -7845,7 +7742,7 @@
           <w:sz w:val="24"/>
           <w:szCs w:val="24"/>
         </w:rPr>
-        <w:t>egister</w:t>
+        <w:t>Register page</w:t>
       </w:r>
       <w:r>
         <w:rPr>
@@ -7854,7 +7751,16 @@
           <w:sz w:val="24"/>
           <w:szCs w:val="24"/>
         </w:rPr>
-        <w:t xml:space="preserve"> page</w:t>
+        <w:t xml:space="preserve"> for Parent</w:t>
+      </w:r>
+      <w:r>
+        <w:rPr>
+          <w:rFonts w:ascii="Times New Roman" w:hAnsi="Times New Roman" w:cs="Times New Roman"/>
+          <w:color w:val="000000" w:themeColor="text1"/>
+          <w:sz w:val="24"/>
+          <w:szCs w:val="24"/>
+        </w:rPr>
+        <w:t>/</w:t>
       </w:r>
       <w:r>
         <w:rPr>
@@ -7863,16 +7769,7 @@
           <w:sz w:val="24"/>
           <w:szCs w:val="24"/>
         </w:rPr>
-        <w:t xml:space="preserve"> for Parent</w:t>
-      </w:r>
-      <w:r>
-        <w:rPr>
-          <w:rFonts w:ascii="Times New Roman" w:hAnsi="Times New Roman" w:cs="Times New Roman"/>
-          <w:color w:val="000000" w:themeColor="text1"/>
-          <w:sz w:val="24"/>
-          <w:szCs w:val="24"/>
-        </w:rPr>
-        <w:t>/</w:t>
+        <w:t xml:space="preserve"> </w:t>
       </w:r>
       <w:r>
         <w:rPr>
@@ -7881,93 +7778,7 @@
           <w:sz w:val="24"/>
           <w:szCs w:val="24"/>
         </w:rPr>
-        <w:t xml:space="preserve"> </w:t>
-      </w:r>
-      <w:r>
-        <w:rPr>
-          <w:rFonts w:ascii="Times New Roman" w:eastAsia="Times New Roman" w:hAnsi="Times New Roman" w:cs="Times New Roman"/>
-          <w:color w:val="000000" w:themeColor="text1"/>
-          <w:sz w:val="24"/>
-          <w:szCs w:val="24"/>
-        </w:rPr>
         <w:t>Children</w:t>
-      </w:r>
-      <w:r>
-        <w:rPr>
-          <w:rFonts w:ascii="Times New Roman" w:eastAsia="Times New Roman" w:hAnsi="Times New Roman" w:cs="Times New Roman"/>
-          <w:color w:val="000000" w:themeColor="text1"/>
-          <w:sz w:val="24"/>
-          <w:szCs w:val="24"/>
-        </w:rPr>
-        <w:t xml:space="preserve"> </w:t>
-      </w:r>
-      <w:r>
-        <w:rPr>
-          <w:rFonts w:ascii="Times New Roman" w:hAnsi="Times New Roman" w:cs="Times New Roman"/>
-          <w:color w:val="000000" w:themeColor="text1"/>
-          <w:sz w:val="24"/>
-          <w:szCs w:val="24"/>
-        </w:rPr>
-        <w:t xml:space="preserve">of </w:t>
-      </w:r>
-      <w:r>
-        <w:rPr>
-          <w:rFonts w:ascii="Times New Roman" w:hAnsi="Times New Roman" w:cs="Times New Roman"/>
-          <w:color w:val="000000" w:themeColor="text1"/>
-          <w:sz w:val="24"/>
-          <w:szCs w:val="24"/>
-        </w:rPr>
-        <w:t xml:space="preserve">“School Bus Tracking </w:t>
-      </w:r>
-      <w:proofErr w:type="gramStart"/>
-      <w:r>
-        <w:rPr>
-          <w:rFonts w:ascii="Times New Roman" w:hAnsi="Times New Roman" w:cs="Times New Roman"/>
-          <w:color w:val="000000" w:themeColor="text1"/>
-          <w:sz w:val="24"/>
-          <w:szCs w:val="24"/>
-        </w:rPr>
-        <w:t>And</w:t>
-      </w:r>
-      <w:proofErr w:type="gramEnd"/>
-      <w:r>
-        <w:rPr>
-          <w:rFonts w:ascii="Times New Roman" w:hAnsi="Times New Roman" w:cs="Times New Roman"/>
-          <w:color w:val="000000" w:themeColor="text1"/>
-          <w:sz w:val="24"/>
-          <w:szCs w:val="24"/>
-        </w:rPr>
-        <w:t xml:space="preserve"> Attendance Checking” application.</w:t>
-      </w:r>
-      <w:r>
-        <w:rPr>
-          <w:rFonts w:ascii="Times New Roman" w:hAnsi="Times New Roman" w:cs="Times New Roman"/>
-          <w:color w:val="000000" w:themeColor="text1"/>
-          <w:sz w:val="24"/>
-          <w:szCs w:val="24"/>
-        </w:rPr>
-        <w:t xml:space="preserve"> There are two function, they are PARENT (1) and STUDENT (2).</w:t>
-      </w:r>
-    </w:p>
-    <w:p>
-      <w:pPr>
-        <w:ind w:firstLine="720"/>
-        <w:rPr>
-          <w:rFonts w:ascii="Times New Roman" w:hAnsi="Times New Roman" w:cs="Times New Roman"/>
-          <w:color w:val="000000" w:themeColor="text1"/>
-          <w:sz w:val="24"/>
-          <w:szCs w:val="24"/>
-        </w:rPr>
-      </w:pPr>
-      <w:r>
-        <w:rPr>
-          <w:rFonts w:ascii="Times New Roman" w:hAnsi="Times New Roman" w:cs="Times New Roman"/>
-          <w:color w:val="000000" w:themeColor="text1"/>
-          <w:sz w:val="24"/>
-          <w:szCs w:val="24"/>
-        </w:rPr>
-        <w:tab/>
-        <w:t>For function PARENT (1) register page for parents</w:t>
       </w:r>
     </w:p>
     <w:p>
@@ -8002,10 +7813,10 @@
         </w:rPr>
         <w:lastRenderedPageBreak/>
         <w:drawing>
-          <wp:inline distT="0" distB="0" distL="0" distR="0" wp14:anchorId="01310C0E" wp14:editId="51A82D48">
+          <wp:inline distT="0" distB="0" distL="0" distR="0" wp14:anchorId="6E4E0EF4" wp14:editId="43A08C3E">
             <wp:extent cx="3429000" cy="6096000"/>
             <wp:effectExtent l="0" t="0" r="0" b="0"/>
-            <wp:docPr id="5" name="Picture 5" descr="C:\Users\Thitipun\Documents\Senior_PG\Document\JUSTInterface\Default-9-P_Signup-26949082.png"/>
+            <wp:docPr id="4" name="Picture 4" descr="C:\Users\Thitipun\Documents\Senior_PG\Document\JUSTInterface\Default-8-D_AddUser-26949081.png"/>
             <wp:cNvGraphicFramePr>
               <a:graphicFrameLocks xmlns:a="http://schemas.openxmlformats.org/drawingml/2006/main" noChangeAspect="1"/>
             </wp:cNvGraphicFramePr>
@@ -8013,7 +7824,7 @@
               <a:graphicData uri="http://schemas.openxmlformats.org/drawingml/2006/picture">
                 <pic:pic xmlns:pic="http://schemas.openxmlformats.org/drawingml/2006/picture">
                   <pic:nvPicPr>
-                    <pic:cNvPr id="0" name="Picture 5" descr="C:\Users\Thitipun\Documents\Senior_PG\Document\JUSTInterface\Default-9-P_Signup-26949082.png"/>
+                    <pic:cNvPr id="0" name="Picture 4" descr="C:\Users\Thitipun\Documents\Senior_PG\Document\JUSTInterface\Default-8-D_AddUser-26949081.png"/>
                     <pic:cNvPicPr>
                       <a:picLocks noChangeAspect="1" noChangeArrowheads="1"/>
                     </pic:cNvPicPr>
@@ -8056,13 +7867,170 @@
         <w:ind w:firstLine="720"/>
         <w:rPr>
           <w:rFonts w:ascii="Times New Roman" w:hAnsi="Times New Roman" w:cs="Times New Roman"/>
+          <w:color w:val="000000" w:themeColor="text1"/>
+          <w:sz w:val="24"/>
+          <w:szCs w:val="24"/>
+        </w:rPr>
+      </w:pPr>
+    </w:p>
+    <w:p>
+      <w:pPr>
+        <w:ind w:firstLine="720"/>
+        <w:rPr>
+          <w:rFonts w:ascii="Times New Roman" w:hAnsi="Times New Roman" w:cs="Times New Roman"/>
+          <w:color w:val="000000" w:themeColor="text1"/>
+          <w:sz w:val="24"/>
+          <w:szCs w:val="24"/>
+        </w:rPr>
+      </w:pPr>
+      <w:r>
+        <w:rPr>
+          <w:rFonts w:ascii="Times New Roman" w:hAnsi="Times New Roman" w:cs="Times New Roman"/>
+          <w:color w:val="000000" w:themeColor="text1"/>
+          <w:sz w:val="24"/>
+          <w:szCs w:val="24"/>
+        </w:rPr>
+        <w:tab/>
+      </w:r>
+      <w:r>
+        <w:rPr>
+          <w:rFonts w:ascii="Times New Roman" w:hAnsi="Times New Roman" w:cs="Times New Roman"/>
           <w:b/>
           <w:bCs/>
           <w:color w:val="000000" w:themeColor="text1"/>
           <w:sz w:val="24"/>
           <w:szCs w:val="24"/>
         </w:rPr>
-      </w:pPr>
+        <w:t>Description:</w:t>
+      </w:r>
+      <w:r>
+        <w:rPr>
+          <w:rFonts w:ascii="Times New Roman" w:hAnsi="Times New Roman" w:cs="Times New Roman"/>
+          <w:color w:val="000000" w:themeColor="text1"/>
+          <w:sz w:val="24"/>
+          <w:szCs w:val="24"/>
+        </w:rPr>
+        <w:t xml:space="preserve"> This is </w:t>
+      </w:r>
+      <w:r>
+        <w:rPr>
+          <w:rFonts w:ascii="Times New Roman" w:eastAsia="Times New Roman" w:hAnsi="Times New Roman" w:cs="Times New Roman"/>
+          <w:color w:val="000000" w:themeColor="text1"/>
+          <w:sz w:val="24"/>
+          <w:szCs w:val="24"/>
+        </w:rPr>
+        <w:t>r</w:t>
+      </w:r>
+      <w:r>
+        <w:rPr>
+          <w:rFonts w:ascii="Times New Roman" w:eastAsia="Times New Roman" w:hAnsi="Times New Roman" w:cs="Times New Roman"/>
+          <w:color w:val="000000" w:themeColor="text1"/>
+          <w:sz w:val="24"/>
+          <w:szCs w:val="24"/>
+        </w:rPr>
+        <w:t>egister</w:t>
+      </w:r>
+      <w:r>
+        <w:rPr>
+          <w:rFonts w:ascii="Times New Roman" w:eastAsia="Times New Roman" w:hAnsi="Times New Roman" w:cs="Times New Roman"/>
+          <w:color w:val="000000" w:themeColor="text1"/>
+          <w:sz w:val="24"/>
+          <w:szCs w:val="24"/>
+        </w:rPr>
+        <w:t xml:space="preserve"> page</w:t>
+      </w:r>
+      <w:r>
+        <w:rPr>
+          <w:rFonts w:ascii="Times New Roman" w:eastAsia="Times New Roman" w:hAnsi="Times New Roman" w:cs="Times New Roman"/>
+          <w:color w:val="000000" w:themeColor="text1"/>
+          <w:sz w:val="24"/>
+          <w:szCs w:val="24"/>
+        </w:rPr>
+        <w:t xml:space="preserve"> for Parent</w:t>
+      </w:r>
+      <w:r>
+        <w:rPr>
+          <w:rFonts w:ascii="Times New Roman" w:hAnsi="Times New Roman" w:cs="Times New Roman"/>
+          <w:color w:val="000000" w:themeColor="text1"/>
+          <w:sz w:val="24"/>
+          <w:szCs w:val="24"/>
+        </w:rPr>
+        <w:t>/</w:t>
+      </w:r>
+      <w:r>
+        <w:rPr>
+          <w:rFonts w:ascii="Times New Roman" w:eastAsia="Times New Roman" w:hAnsi="Times New Roman" w:cs="Times New Roman"/>
+          <w:color w:val="000000" w:themeColor="text1"/>
+          <w:sz w:val="24"/>
+          <w:szCs w:val="24"/>
+        </w:rPr>
+        <w:t xml:space="preserve"> </w:t>
+      </w:r>
+      <w:r>
+        <w:rPr>
+          <w:rFonts w:ascii="Times New Roman" w:eastAsia="Times New Roman" w:hAnsi="Times New Roman" w:cs="Times New Roman"/>
+          <w:color w:val="000000" w:themeColor="text1"/>
+          <w:sz w:val="24"/>
+          <w:szCs w:val="24"/>
+        </w:rPr>
+        <w:t>Children</w:t>
+      </w:r>
+      <w:r>
+        <w:rPr>
+          <w:rFonts w:ascii="Times New Roman" w:eastAsia="Times New Roman" w:hAnsi="Times New Roman" w:cs="Times New Roman"/>
+          <w:color w:val="000000" w:themeColor="text1"/>
+          <w:sz w:val="24"/>
+          <w:szCs w:val="24"/>
+        </w:rPr>
+        <w:t xml:space="preserve"> </w:t>
+      </w:r>
+      <w:r>
+        <w:rPr>
+          <w:rFonts w:ascii="Times New Roman" w:hAnsi="Times New Roman" w:cs="Times New Roman"/>
+          <w:color w:val="000000" w:themeColor="text1"/>
+          <w:sz w:val="24"/>
+          <w:szCs w:val="24"/>
+        </w:rPr>
+        <w:t xml:space="preserve">of </w:t>
+      </w:r>
+      <w:r>
+        <w:rPr>
+          <w:rFonts w:ascii="Times New Roman" w:hAnsi="Times New Roman" w:cs="Times New Roman"/>
+          <w:color w:val="000000" w:themeColor="text1"/>
+          <w:sz w:val="24"/>
+          <w:szCs w:val="24"/>
+        </w:rPr>
+        <w:t xml:space="preserve">“School Bus Tracking </w:t>
+      </w:r>
+      <w:proofErr w:type="gramStart"/>
+      <w:r>
+        <w:rPr>
+          <w:rFonts w:ascii="Times New Roman" w:hAnsi="Times New Roman" w:cs="Times New Roman"/>
+          <w:color w:val="000000" w:themeColor="text1"/>
+          <w:sz w:val="24"/>
+          <w:szCs w:val="24"/>
+        </w:rPr>
+        <w:t>And</w:t>
+      </w:r>
+      <w:proofErr w:type="gramEnd"/>
+      <w:r>
+        <w:rPr>
+          <w:rFonts w:ascii="Times New Roman" w:hAnsi="Times New Roman" w:cs="Times New Roman"/>
+          <w:color w:val="000000" w:themeColor="text1"/>
+          <w:sz w:val="24"/>
+          <w:szCs w:val="24"/>
+        </w:rPr>
+        <w:t xml:space="preserve"> Attendance Checking” application.</w:t>
+      </w:r>
+      <w:r>
+        <w:rPr>
+          <w:rFonts w:ascii="Times New Roman" w:hAnsi="Times New Roman" w:cs="Times New Roman"/>
+          <w:color w:val="000000" w:themeColor="text1"/>
+          <w:sz w:val="24"/>
+          <w:szCs w:val="24"/>
+        </w:rPr>
+        <w:t xml:space="preserve"> There are two function, they are PARENT (1) and STUDENT (2).</w:t>
+      </w:r>
     </w:p>
     <w:p>
       <w:pPr>
@@ -8077,138 +8045,28 @@
       <w:r>
         <w:rPr>
           <w:rFonts w:ascii="Times New Roman" w:hAnsi="Times New Roman" w:cs="Times New Roman"/>
-          <w:b/>
-          <w:bCs/>
-          <w:color w:val="000000" w:themeColor="text1"/>
-          <w:sz w:val="24"/>
-          <w:szCs w:val="24"/>
-        </w:rPr>
-        <w:t>Description:</w:t>
-      </w:r>
-      <w:r>
-        <w:rPr>
-          <w:rFonts w:ascii="Times New Roman" w:hAnsi="Times New Roman" w:cs="Times New Roman"/>
-          <w:color w:val="000000" w:themeColor="text1"/>
-          <w:sz w:val="24"/>
-          <w:szCs w:val="24"/>
-        </w:rPr>
-        <w:t xml:space="preserve"> This is </w:t>
-      </w:r>
-      <w:r>
-        <w:rPr>
-          <w:rFonts w:ascii="Times New Roman" w:eastAsia="Times New Roman" w:hAnsi="Times New Roman" w:cs="Times New Roman"/>
-          <w:color w:val="000000" w:themeColor="text1"/>
-          <w:sz w:val="24"/>
-          <w:szCs w:val="24"/>
-        </w:rPr>
-        <w:t>r</w:t>
-      </w:r>
-      <w:r>
-        <w:rPr>
-          <w:rFonts w:ascii="Times New Roman" w:eastAsia="Times New Roman" w:hAnsi="Times New Roman" w:cs="Times New Roman"/>
-          <w:color w:val="000000" w:themeColor="text1"/>
-          <w:sz w:val="24"/>
-          <w:szCs w:val="24"/>
-        </w:rPr>
-        <w:t>egister</w:t>
-      </w:r>
-      <w:r>
-        <w:rPr>
-          <w:rFonts w:ascii="Times New Roman" w:eastAsia="Times New Roman" w:hAnsi="Times New Roman" w:cs="Times New Roman"/>
-          <w:color w:val="000000" w:themeColor="text1"/>
-          <w:sz w:val="24"/>
-          <w:szCs w:val="24"/>
-        </w:rPr>
-        <w:t xml:space="preserve"> page for p</w:t>
-      </w:r>
-      <w:r>
-        <w:rPr>
-          <w:rFonts w:ascii="Times New Roman" w:eastAsia="Times New Roman" w:hAnsi="Times New Roman" w:cs="Times New Roman"/>
-          <w:color w:val="000000" w:themeColor="text1"/>
-          <w:sz w:val="24"/>
-          <w:szCs w:val="24"/>
-        </w:rPr>
-        <w:t>arent</w:t>
-      </w:r>
-      <w:r>
-        <w:rPr>
-          <w:rFonts w:ascii="Times New Roman" w:eastAsia="Times New Roman" w:hAnsi="Times New Roman" w:cs="Times New Roman"/>
-          <w:color w:val="000000" w:themeColor="text1"/>
-          <w:sz w:val="24"/>
-          <w:szCs w:val="24"/>
-        </w:rPr>
-        <w:t xml:space="preserve"> </w:t>
-      </w:r>
-      <w:r>
-        <w:rPr>
-          <w:rFonts w:ascii="Times New Roman" w:hAnsi="Times New Roman" w:cs="Times New Roman"/>
-          <w:color w:val="000000" w:themeColor="text1"/>
-          <w:sz w:val="24"/>
-          <w:szCs w:val="24"/>
-        </w:rPr>
-        <w:t xml:space="preserve">of </w:t>
-      </w:r>
-      <w:r>
-        <w:rPr>
-          <w:rFonts w:ascii="Times New Roman" w:hAnsi="Times New Roman" w:cs="Times New Roman"/>
-          <w:color w:val="000000" w:themeColor="text1"/>
-          <w:sz w:val="24"/>
-          <w:szCs w:val="24"/>
-        </w:rPr>
-        <w:t xml:space="preserve">“School Bus Tracking </w:t>
-      </w:r>
-      <w:proofErr w:type="gramStart"/>
-      <w:r>
-        <w:rPr>
-          <w:rFonts w:ascii="Times New Roman" w:hAnsi="Times New Roman" w:cs="Times New Roman"/>
-          <w:color w:val="000000" w:themeColor="text1"/>
-          <w:sz w:val="24"/>
-          <w:szCs w:val="24"/>
-        </w:rPr>
-        <w:t>And</w:t>
-      </w:r>
-      <w:proofErr w:type="gramEnd"/>
-      <w:r>
-        <w:rPr>
-          <w:rFonts w:ascii="Times New Roman" w:hAnsi="Times New Roman" w:cs="Times New Roman"/>
-          <w:color w:val="000000" w:themeColor="text1"/>
-          <w:sz w:val="24"/>
-          <w:szCs w:val="24"/>
-        </w:rPr>
-        <w:t xml:space="preserve"> Attendance Checking” application.</w:t>
-      </w:r>
-      <w:r>
-        <w:rPr>
-          <w:rFonts w:ascii="Times New Roman" w:hAnsi="Times New Roman" w:cs="Times New Roman"/>
-          <w:color w:val="000000" w:themeColor="text1"/>
-          <w:sz w:val="24"/>
-          <w:szCs w:val="24"/>
-        </w:rPr>
-        <w:t xml:space="preserve"> User can register to the application by fill his/her information to register as parents. There is one function, “SIGN UP” function to register user to the application (1).</w:t>
-      </w:r>
-    </w:p>
-    <w:p>
-      <w:pPr>
-        <w:rPr>
-          <w:rFonts w:ascii="Times New Roman" w:hAnsi="Times New Roman" w:cs="Times New Roman"/>
-          <w:color w:val="000000" w:themeColor="text1"/>
-          <w:sz w:val="24"/>
-          <w:szCs w:val="24"/>
-        </w:rPr>
-      </w:pPr>
-      <w:r>
-        <w:rPr>
-          <w:rFonts w:ascii="Times New Roman" w:hAnsi="Times New Roman" w:cs="Times New Roman"/>
           <w:color w:val="000000" w:themeColor="text1"/>
           <w:sz w:val="24"/>
           <w:szCs w:val="24"/>
         </w:rPr>
         <w:tab/>
-        <w:t>For function CHILDREN (2) register page for children.</w:t>
-      </w:r>
-    </w:p>
-    <w:p>
-      <w:pPr>
+        <w:t>For function PARENT (1) register page for parents</w:t>
+      </w:r>
+    </w:p>
+    <w:p>
+      <w:pPr>
+        <w:ind w:firstLine="720"/>
+        <w:rPr>
+          <w:rFonts w:ascii="Times New Roman" w:hAnsi="Times New Roman" w:cs="Times New Roman"/>
+          <w:color w:val="000000" w:themeColor="text1"/>
+          <w:sz w:val="24"/>
+          <w:szCs w:val="24"/>
+        </w:rPr>
+      </w:pPr>
+    </w:p>
+    <w:p>
+      <w:pPr>
+        <w:ind w:firstLine="720"/>
         <w:jc w:val="center"/>
         <w:rPr>
           <w:rFonts w:ascii="Times New Roman" w:hAnsi="Times New Roman" w:cs="Times New Roman"/>
@@ -8227,10 +8085,10 @@
         </w:rPr>
         <w:lastRenderedPageBreak/>
         <w:drawing>
-          <wp:inline distT="0" distB="0" distL="0" distR="0" wp14:anchorId="3BDE05D7" wp14:editId="4F92D083">
+          <wp:inline distT="0" distB="0" distL="0" distR="0" wp14:anchorId="01310C0E" wp14:editId="51A82D48">
             <wp:extent cx="3429000" cy="6096000"/>
             <wp:effectExtent l="0" t="0" r="0" b="0"/>
-            <wp:docPr id="6" name="Picture 6" descr="C:\Users\Thitipun\Documents\Senior_PG\Document\JUSTInterface\Default-10-S_Signup-26949083.png"/>
+            <wp:docPr id="5" name="Picture 5" descr="C:\Users\Thitipun\Documents\Senior_PG\Document\JUSTInterface\Default-9-P_Signup-26949082.png"/>
             <wp:cNvGraphicFramePr>
               <a:graphicFrameLocks xmlns:a="http://schemas.openxmlformats.org/drawingml/2006/main" noChangeAspect="1"/>
             </wp:cNvGraphicFramePr>
@@ -8238,7 +8096,7 @@
               <a:graphicData uri="http://schemas.openxmlformats.org/drawingml/2006/picture">
                 <pic:pic xmlns:pic="http://schemas.openxmlformats.org/drawingml/2006/picture">
                   <pic:nvPicPr>
-                    <pic:cNvPr id="0" name="Picture 6" descr="C:\Users\Thitipun\Documents\Senior_PG\Document\JUSTInterface\Default-10-S_Signup-26949083.png"/>
+                    <pic:cNvPr id="0" name="Picture 5" descr="C:\Users\Thitipun\Documents\Senior_PG\Document\JUSTInterface\Default-9-P_Signup-26949082.png"/>
                     <pic:cNvPicPr>
                       <a:picLocks noChangeAspect="1" noChangeArrowheads="1"/>
                     </pic:cNvPicPr>
@@ -8281,6 +8139,231 @@
         <w:ind w:firstLine="720"/>
         <w:rPr>
           <w:rFonts w:ascii="Times New Roman" w:hAnsi="Times New Roman" w:cs="Times New Roman"/>
+          <w:b/>
+          <w:bCs/>
+          <w:color w:val="000000" w:themeColor="text1"/>
+          <w:sz w:val="24"/>
+          <w:szCs w:val="24"/>
+        </w:rPr>
+      </w:pPr>
+    </w:p>
+    <w:p>
+      <w:pPr>
+        <w:ind w:firstLine="720"/>
+        <w:rPr>
+          <w:rFonts w:ascii="Times New Roman" w:hAnsi="Times New Roman" w:cs="Times New Roman"/>
+          <w:color w:val="000000" w:themeColor="text1"/>
+          <w:sz w:val="24"/>
+          <w:szCs w:val="24"/>
+        </w:rPr>
+      </w:pPr>
+      <w:r>
+        <w:rPr>
+          <w:rFonts w:ascii="Times New Roman" w:hAnsi="Times New Roman" w:cs="Times New Roman"/>
+          <w:b/>
+          <w:bCs/>
+          <w:color w:val="000000" w:themeColor="text1"/>
+          <w:sz w:val="24"/>
+          <w:szCs w:val="24"/>
+        </w:rPr>
+        <w:t>Description:</w:t>
+      </w:r>
+      <w:r>
+        <w:rPr>
+          <w:rFonts w:ascii="Times New Roman" w:hAnsi="Times New Roman" w:cs="Times New Roman"/>
+          <w:color w:val="000000" w:themeColor="text1"/>
+          <w:sz w:val="24"/>
+          <w:szCs w:val="24"/>
+        </w:rPr>
+        <w:t xml:space="preserve"> This is </w:t>
+      </w:r>
+      <w:r>
+        <w:rPr>
+          <w:rFonts w:ascii="Times New Roman" w:eastAsia="Times New Roman" w:hAnsi="Times New Roman" w:cs="Times New Roman"/>
+          <w:color w:val="000000" w:themeColor="text1"/>
+          <w:sz w:val="24"/>
+          <w:szCs w:val="24"/>
+        </w:rPr>
+        <w:t>r</w:t>
+      </w:r>
+      <w:r>
+        <w:rPr>
+          <w:rFonts w:ascii="Times New Roman" w:eastAsia="Times New Roman" w:hAnsi="Times New Roman" w:cs="Times New Roman"/>
+          <w:color w:val="000000" w:themeColor="text1"/>
+          <w:sz w:val="24"/>
+          <w:szCs w:val="24"/>
+        </w:rPr>
+        <w:t>egister</w:t>
+      </w:r>
+      <w:r>
+        <w:rPr>
+          <w:rFonts w:ascii="Times New Roman" w:eastAsia="Times New Roman" w:hAnsi="Times New Roman" w:cs="Times New Roman"/>
+          <w:color w:val="000000" w:themeColor="text1"/>
+          <w:sz w:val="24"/>
+          <w:szCs w:val="24"/>
+        </w:rPr>
+        <w:t xml:space="preserve"> page for p</w:t>
+      </w:r>
+      <w:r>
+        <w:rPr>
+          <w:rFonts w:ascii="Times New Roman" w:eastAsia="Times New Roman" w:hAnsi="Times New Roman" w:cs="Times New Roman"/>
+          <w:color w:val="000000" w:themeColor="text1"/>
+          <w:sz w:val="24"/>
+          <w:szCs w:val="24"/>
+        </w:rPr>
+        <w:t>arent</w:t>
+      </w:r>
+      <w:r>
+        <w:rPr>
+          <w:rFonts w:ascii="Times New Roman" w:eastAsia="Times New Roman" w:hAnsi="Times New Roman" w:cs="Times New Roman"/>
+          <w:color w:val="000000" w:themeColor="text1"/>
+          <w:sz w:val="24"/>
+          <w:szCs w:val="24"/>
+        </w:rPr>
+        <w:t xml:space="preserve"> </w:t>
+      </w:r>
+      <w:r>
+        <w:rPr>
+          <w:rFonts w:ascii="Times New Roman" w:hAnsi="Times New Roman" w:cs="Times New Roman"/>
+          <w:color w:val="000000" w:themeColor="text1"/>
+          <w:sz w:val="24"/>
+          <w:szCs w:val="24"/>
+        </w:rPr>
+        <w:t xml:space="preserve">of </w:t>
+      </w:r>
+      <w:r>
+        <w:rPr>
+          <w:rFonts w:ascii="Times New Roman" w:hAnsi="Times New Roman" w:cs="Times New Roman"/>
+          <w:color w:val="000000" w:themeColor="text1"/>
+          <w:sz w:val="24"/>
+          <w:szCs w:val="24"/>
+        </w:rPr>
+        <w:t xml:space="preserve">“School Bus Tracking </w:t>
+      </w:r>
+      <w:proofErr w:type="gramStart"/>
+      <w:r>
+        <w:rPr>
+          <w:rFonts w:ascii="Times New Roman" w:hAnsi="Times New Roman" w:cs="Times New Roman"/>
+          <w:color w:val="000000" w:themeColor="text1"/>
+          <w:sz w:val="24"/>
+          <w:szCs w:val="24"/>
+        </w:rPr>
+        <w:t>And</w:t>
+      </w:r>
+      <w:proofErr w:type="gramEnd"/>
+      <w:r>
+        <w:rPr>
+          <w:rFonts w:ascii="Times New Roman" w:hAnsi="Times New Roman" w:cs="Times New Roman"/>
+          <w:color w:val="000000" w:themeColor="text1"/>
+          <w:sz w:val="24"/>
+          <w:szCs w:val="24"/>
+        </w:rPr>
+        <w:t xml:space="preserve"> Attendance Checking” application.</w:t>
+      </w:r>
+      <w:r>
+        <w:rPr>
+          <w:rFonts w:ascii="Times New Roman" w:hAnsi="Times New Roman" w:cs="Times New Roman"/>
+          <w:color w:val="000000" w:themeColor="text1"/>
+          <w:sz w:val="24"/>
+          <w:szCs w:val="24"/>
+        </w:rPr>
+        <w:t xml:space="preserve"> User can register to the application by fill his/her information to register as parents. There is one function, “SIGN UP” function to register user to the application (1).</w:t>
+      </w:r>
+    </w:p>
+    <w:p>
+      <w:pPr>
+        <w:rPr>
+          <w:rFonts w:ascii="Times New Roman" w:hAnsi="Times New Roman" w:cs="Times New Roman"/>
+          <w:color w:val="000000" w:themeColor="text1"/>
+          <w:sz w:val="24"/>
+          <w:szCs w:val="24"/>
+        </w:rPr>
+      </w:pPr>
+      <w:r>
+        <w:rPr>
+          <w:rFonts w:ascii="Times New Roman" w:hAnsi="Times New Roman" w:cs="Times New Roman"/>
+          <w:color w:val="000000" w:themeColor="text1"/>
+          <w:sz w:val="24"/>
+          <w:szCs w:val="24"/>
+        </w:rPr>
+        <w:tab/>
+        <w:t>For function CHILDREN (2) register page for children.</w:t>
+      </w:r>
+    </w:p>
+    <w:p>
+      <w:pPr>
+        <w:jc w:val="center"/>
+        <w:rPr>
+          <w:rFonts w:ascii="Times New Roman" w:hAnsi="Times New Roman" w:cs="Times New Roman"/>
+          <w:color w:val="000000" w:themeColor="text1"/>
+          <w:sz w:val="24"/>
+          <w:szCs w:val="24"/>
+        </w:rPr>
+      </w:pPr>
+      <w:r>
+        <w:rPr>
+          <w:rFonts w:ascii="Times New Roman" w:hAnsi="Times New Roman" w:cs="Times New Roman"/>
+          <w:noProof/>
+          <w:color w:val="000000" w:themeColor="text1"/>
+          <w:sz w:val="24"/>
+          <w:szCs w:val="24"/>
+        </w:rPr>
+        <w:lastRenderedPageBreak/>
+        <w:drawing>
+          <wp:inline distT="0" distB="0" distL="0" distR="0" wp14:anchorId="3BDE05D7" wp14:editId="4F92D083">
+            <wp:extent cx="3429000" cy="6096000"/>
+            <wp:effectExtent l="0" t="0" r="0" b="0"/>
+            <wp:docPr id="6" name="Picture 6" descr="C:\Users\Thitipun\Documents\Senior_PG\Document\JUSTInterface\Default-10-S_Signup-26949083.png"/>
+            <wp:cNvGraphicFramePr>
+              <a:graphicFrameLocks xmlns:a="http://schemas.openxmlformats.org/drawingml/2006/main" noChangeAspect="1"/>
+            </wp:cNvGraphicFramePr>
+            <a:graphic xmlns:a="http://schemas.openxmlformats.org/drawingml/2006/main">
+              <a:graphicData uri="http://schemas.openxmlformats.org/drawingml/2006/picture">
+                <pic:pic xmlns:pic="http://schemas.openxmlformats.org/drawingml/2006/picture">
+                  <pic:nvPicPr>
+                    <pic:cNvPr id="0" name="Picture 6" descr="C:\Users\Thitipun\Documents\Senior_PG\Document\JUSTInterface\Default-10-S_Signup-26949083.png"/>
+                    <pic:cNvPicPr>
+                      <a:picLocks noChangeAspect="1" noChangeArrowheads="1"/>
+                    </pic:cNvPicPr>
+                  </pic:nvPicPr>
+                  <pic:blipFill>
+                    <a:blip r:embed="rId19">
+                      <a:extLst>
+                        <a:ext uri="{28A0092B-C50C-407E-A947-70E740481C1C}">
+                          <a14:useLocalDpi xmlns:a14="http://schemas.microsoft.com/office/drawing/2010/main" val="0"/>
+                        </a:ext>
+                      </a:extLst>
+                    </a:blip>
+                    <a:srcRect/>
+                    <a:stretch>
+                      <a:fillRect/>
+                    </a:stretch>
+                  </pic:blipFill>
+                  <pic:spPr bwMode="auto">
+                    <a:xfrm>
+                      <a:off x="0" y="0"/>
+                      <a:ext cx="3429000" cy="6096000"/>
+                    </a:xfrm>
+                    <a:prstGeom prst="rect">
+                      <a:avLst/>
+                    </a:prstGeom>
+                    <a:noFill/>
+                    <a:ln>
+                      <a:noFill/>
+                    </a:ln>
+                  </pic:spPr>
+                </pic:pic>
+              </a:graphicData>
+            </a:graphic>
+          </wp:inline>
+        </w:drawing>
+      </w:r>
+    </w:p>
+    <w:p>
+      <w:pPr>
+        <w:ind w:firstLine="720"/>
+        <w:rPr>
+          <w:rFonts w:ascii="Times New Roman" w:hAnsi="Times New Roman" w:cs="Times New Roman"/>
           <w:color w:val="000000" w:themeColor="text1"/>
           <w:sz w:val="24"/>
           <w:szCs w:val="24"/>
@@ -8487,7 +8570,7 @@
                     </pic:cNvPicPr>
                   </pic:nvPicPr>
                   <pic:blipFill>
-                    <a:blip r:embed="rId19">
+                    <a:blip r:embed="rId20">
                       <a:extLst>
                         <a:ext uri="{28A0092B-C50C-407E-A947-70E740481C1C}">
                           <a14:useLocalDpi xmlns:a14="http://schemas.microsoft.com/office/drawing/2010/main" val="0"/>
@@ -8908,7 +8991,7 @@
                     </pic:cNvPicPr>
                   </pic:nvPicPr>
                   <pic:blipFill>
-                    <a:blip r:embed="rId20">
+                    <a:blip r:embed="rId21">
                       <a:extLst>
                         <a:ext uri="{28A0092B-C50C-407E-A947-70E740481C1C}">
                           <a14:useLocalDpi xmlns:a14="http://schemas.microsoft.com/office/drawing/2010/main" val="0"/>
@@ -9374,24 +9457,6 @@
           <w:szCs w:val="24"/>
         </w:rPr>
       </w:pPr>
-      <w:r>
-        <w:rPr>
-          <w:rFonts w:ascii="Times New Roman" w:hAnsi="Times New Roman" w:cs="Times New Roman"/>
-          <w:color w:val="000000" w:themeColor="text1"/>
-          <w:sz w:val="24"/>
-          <w:szCs w:val="24"/>
-        </w:rPr>
-        <w:t xml:space="preserve">UI-10: </w:t>
-      </w:r>
-      <w:r>
-        <w:rPr>
-          <w:rFonts w:ascii="Times New Roman" w:hAnsi="Times New Roman" w:cs="Times New Roman"/>
-          <w:color w:val="000000" w:themeColor="text1"/>
-          <w:sz w:val="24"/>
-          <w:szCs w:val="24"/>
-        </w:rPr>
-        <w:t>QR code scan page</w:t>
-      </w:r>
     </w:p>
     <w:p>
       <w:pPr>
@@ -9403,238 +9468,54 @@
           <w:szCs w:val="24"/>
         </w:rPr>
       </w:pPr>
+      <w:r>
+        <w:rPr>
+          <w:rFonts w:ascii="Times New Roman" w:hAnsi="Times New Roman" w:cs="Times New Roman"/>
+          <w:color w:val="000000" w:themeColor="text1"/>
+          <w:sz w:val="24"/>
+          <w:szCs w:val="24"/>
+        </w:rPr>
+        <w:t xml:space="preserve">UI-11: </w:t>
+      </w:r>
     </w:p>
     <w:p>
       <w:pPr>
         <w:ind w:firstLine="720"/>
-        <w:jc w:val="center"/>
-        <w:rPr>
-          <w:rFonts w:ascii="Times New Roman" w:hAnsi="Times New Roman" w:cs="Times New Roman"/>
-          <w:color w:val="000000" w:themeColor="text1"/>
-          <w:sz w:val="24"/>
-          <w:szCs w:val="24"/>
-        </w:rPr>
-      </w:pPr>
-      <w:r>
-        <w:rPr>
-          <w:rFonts w:ascii="Times New Roman" w:hAnsi="Times New Roman" w:cs="Times New Roman"/>
-          <w:noProof/>
-          <w:color w:val="000000" w:themeColor="text1"/>
-          <w:sz w:val="24"/>
-          <w:szCs w:val="24"/>
-        </w:rPr>
-        <w:drawing>
-          <wp:inline distT="0" distB="0" distL="0" distR="0">
-            <wp:extent cx="5943600" cy="4248150"/>
-            <wp:effectExtent l="0" t="0" r="0" b="0"/>
-            <wp:docPr id="12" name="Picture 12" descr="C:\Users\Thitipun\Documents\Senior_PG\Document\JUSTInterface\Untitled.png"/>
-            <wp:cNvGraphicFramePr>
-              <a:graphicFrameLocks xmlns:a="http://schemas.openxmlformats.org/drawingml/2006/main" noChangeAspect="1"/>
-            </wp:cNvGraphicFramePr>
-            <a:graphic xmlns:a="http://schemas.openxmlformats.org/drawingml/2006/main">
-              <a:graphicData uri="http://schemas.openxmlformats.org/drawingml/2006/picture">
-                <pic:pic xmlns:pic="http://schemas.openxmlformats.org/drawingml/2006/picture">
-                  <pic:nvPicPr>
-                    <pic:cNvPr id="0" name="Picture 5" descr="C:\Users\Thitipun\Documents\Senior_PG\Document\JUSTInterface\Untitled.png"/>
-                    <pic:cNvPicPr>
-                      <a:picLocks noChangeAspect="1" noChangeArrowheads="1"/>
-                    </pic:cNvPicPr>
-                  </pic:nvPicPr>
-                  <pic:blipFill>
-                    <a:blip r:embed="rId14">
-                      <a:extLst>
-                        <a:ext uri="{28A0092B-C50C-407E-A947-70E740481C1C}">
-                          <a14:useLocalDpi xmlns:a14="http://schemas.microsoft.com/office/drawing/2010/main" val="0"/>
-                        </a:ext>
-                      </a:extLst>
-                    </a:blip>
-                    <a:srcRect/>
-                    <a:stretch>
-                      <a:fillRect/>
-                    </a:stretch>
-                  </pic:blipFill>
-                  <pic:spPr bwMode="auto">
-                    <a:xfrm>
-                      <a:off x="0" y="0"/>
-                      <a:ext cx="5943600" cy="4248150"/>
-                    </a:xfrm>
-                    <a:prstGeom prst="rect">
-                      <a:avLst/>
-                    </a:prstGeom>
-                    <a:noFill/>
-                    <a:ln>
-                      <a:noFill/>
-                    </a:ln>
-                  </pic:spPr>
-                </pic:pic>
-              </a:graphicData>
-            </a:graphic>
-          </wp:inline>
-        </w:drawing>
+        <w:rPr>
+          <w:rFonts w:ascii="Times New Roman" w:hAnsi="Times New Roman" w:cs="Times New Roman"/>
+          <w:color w:val="000000" w:themeColor="text1"/>
+          <w:sz w:val="24"/>
+          <w:szCs w:val="24"/>
+        </w:rPr>
+      </w:pPr>
+      <w:r>
+        <w:rPr>
+          <w:rFonts w:ascii="Times New Roman" w:hAnsi="Times New Roman" w:cs="Times New Roman"/>
+          <w:color w:val="000000" w:themeColor="text1"/>
+          <w:sz w:val="24"/>
+          <w:szCs w:val="24"/>
+        </w:rPr>
+        <w:t xml:space="preserve">UI-12: </w:t>
       </w:r>
     </w:p>
     <w:p>
       <w:pPr>
         <w:ind w:firstLine="720"/>
         <w:rPr>
-          <w:rFonts w:ascii="Times New Roman" w:hAnsi="Times New Roman" w:cstheme="minorBidi"/>
-          <w:color w:val="FF0000"/>
-          <w:sz w:val="24"/>
-          <w:szCs w:val="24"/>
-        </w:rPr>
-      </w:pPr>
-      <w:r>
-        <w:rPr>
-          <w:rFonts w:ascii="Times New Roman" w:hAnsi="Times New Roman" w:cs="Times New Roman"/>
-          <w:b/>
-          <w:bCs/>
-          <w:color w:val="FF0000"/>
-          <w:sz w:val="24"/>
-          <w:szCs w:val="24"/>
-        </w:rPr>
-        <w:t>Description:</w:t>
-      </w:r>
-      <w:r>
-        <w:rPr>
-          <w:rFonts w:ascii="Times New Roman" w:hAnsi="Times New Roman" w:cs="Times New Roman"/>
-          <w:color w:val="FF0000"/>
-          <w:sz w:val="24"/>
-          <w:szCs w:val="24"/>
-        </w:rPr>
-        <w:t xml:space="preserve"> This is </w:t>
-      </w:r>
-      <w:r>
-        <w:rPr>
-          <w:rFonts w:ascii="Times New Roman" w:hAnsi="Times New Roman" w:cs="Times New Roman"/>
-          <w:color w:val="000000" w:themeColor="text1"/>
-          <w:sz w:val="24"/>
-          <w:szCs w:val="24"/>
-        </w:rPr>
-        <w:t>QR code scan page</w:t>
-      </w:r>
-      <w:r>
-        <w:rPr>
-          <w:rFonts w:ascii="Times New Roman" w:eastAsia="Times New Roman" w:hAnsi="Times New Roman" w:cs="Times New Roman"/>
-          <w:color w:val="FF0000"/>
-          <w:sz w:val="24"/>
-          <w:szCs w:val="24"/>
-        </w:rPr>
-        <w:t xml:space="preserve"> </w:t>
-      </w:r>
-      <w:r>
-        <w:rPr>
-          <w:rFonts w:ascii="Times New Roman" w:hAnsi="Times New Roman" w:cs="Times New Roman"/>
-          <w:color w:val="FF0000"/>
-          <w:sz w:val="24"/>
-          <w:szCs w:val="24"/>
-        </w:rPr>
-        <w:t xml:space="preserve">of “School Bus Tracking </w:t>
-      </w:r>
-      <w:proofErr w:type="gramStart"/>
-      <w:r>
-        <w:rPr>
-          <w:rFonts w:ascii="Times New Roman" w:hAnsi="Times New Roman" w:cs="Times New Roman"/>
-          <w:color w:val="FF0000"/>
-          <w:sz w:val="24"/>
-          <w:szCs w:val="24"/>
-        </w:rPr>
-        <w:t>And</w:t>
-      </w:r>
-      <w:proofErr w:type="gramEnd"/>
-      <w:r>
-        <w:rPr>
-          <w:rFonts w:ascii="Times New Roman" w:hAnsi="Times New Roman" w:cs="Times New Roman"/>
-          <w:color w:val="FF0000"/>
-          <w:sz w:val="24"/>
-          <w:szCs w:val="24"/>
-        </w:rPr>
-        <w:t xml:space="preserve"> Atte</w:t>
-      </w:r>
-      <w:r>
-        <w:rPr>
-          <w:rFonts w:ascii="Times New Roman" w:hAnsi="Times New Roman" w:cs="Times New Roman"/>
-          <w:color w:val="FF0000"/>
-          <w:sz w:val="24"/>
-          <w:szCs w:val="24"/>
-        </w:rPr>
-        <w:t xml:space="preserve">ndance </w:t>
-      </w:r>
-      <w:r>
-        <w:rPr>
-          <w:rFonts w:ascii="Times New Roman" w:hAnsi="Times New Roman" w:cs="Times New Roman"/>
-          <w:color w:val="FF0000"/>
-          <w:sz w:val="24"/>
-          <w:szCs w:val="24"/>
-        </w:rPr>
-        <w:t>Checking” application.</w:t>
-      </w:r>
-      <w:r>
-        <w:rPr>
-          <w:rFonts w:ascii="Times New Roman" w:hAnsi="Times New Roman" w:cs="Times New Roman"/>
-          <w:color w:val="FF0000"/>
-          <w:sz w:val="24"/>
-          <w:szCs w:val="24"/>
-        </w:rPr>
-        <w:t xml:space="preserve"> User as school bus driver can</w:t>
-      </w:r>
-      <w:r>
-        <w:rPr>
-          <w:rFonts w:ascii="Times New Roman" w:hAnsi="Times New Roman" w:cstheme="minorBidi" w:hint="cs"/>
-          <w:color w:val="FF0000"/>
-          <w:sz w:val="24"/>
-          <w:szCs w:val="24"/>
-          <w:cs/>
-        </w:rPr>
-        <w:t xml:space="preserve"> </w:t>
-      </w:r>
-      <w:r>
-        <w:rPr>
-          <w:rFonts w:ascii="Times New Roman" w:hAnsi="Times New Roman" w:cstheme="minorBidi"/>
-          <w:color w:val="FF0000"/>
-          <w:sz w:val="24"/>
-          <w:szCs w:val="24"/>
-        </w:rPr>
-        <w:t xml:space="preserve">scan the children QR code (1).After QR code was scan school bus driver can press </w:t>
-      </w:r>
-      <w:r>
-        <w:rPr>
-          <w:rFonts w:ascii="Times New Roman" w:hAnsi="Times New Roman" w:cstheme="minorBidi"/>
-          <w:color w:val="FF0000"/>
-          <w:sz w:val="24"/>
-          <w:szCs w:val="24"/>
-        </w:rPr>
-        <w:t xml:space="preserve">“Confirm” button to continue the </w:t>
-      </w:r>
-      <w:proofErr w:type="spellStart"/>
-      <w:proofErr w:type="gramStart"/>
-      <w:r>
-        <w:rPr>
-          <w:rFonts w:ascii="Times New Roman" w:hAnsi="Times New Roman" w:cstheme="minorBidi"/>
-          <w:color w:val="FF0000"/>
-          <w:sz w:val="24"/>
-          <w:szCs w:val="24"/>
-        </w:rPr>
-        <w:t>scaming</w:t>
-      </w:r>
-      <w:proofErr w:type="spellEnd"/>
-      <w:r>
-        <w:rPr>
-          <w:rFonts w:ascii="Times New Roman" w:hAnsi="Times New Roman" w:cstheme="minorBidi"/>
-          <w:color w:val="FF0000"/>
-          <w:sz w:val="24"/>
-          <w:szCs w:val="24"/>
-        </w:rPr>
-        <w:t>(</w:t>
-      </w:r>
-      <w:proofErr w:type="gramEnd"/>
-      <w:r>
-        <w:rPr>
-          <w:rFonts w:ascii="Times New Roman" w:hAnsi="Times New Roman" w:cstheme="minorBidi"/>
-          <w:color w:val="FF0000"/>
-          <w:sz w:val="24"/>
-          <w:szCs w:val="24"/>
-        </w:rPr>
-        <w:t>2).</w:t>
+          <w:rFonts w:ascii="Times New Roman" w:hAnsi="Times New Roman" w:cs="Times New Roman"/>
+          <w:color w:val="000000" w:themeColor="text1"/>
+          <w:sz w:val="24"/>
+          <w:szCs w:val="24"/>
+        </w:rPr>
+      </w:pPr>
+      <w:r>
+        <w:rPr>
+          <w:rFonts w:ascii="Times New Roman" w:hAnsi="Times New Roman" w:cs="Times New Roman"/>
+          <w:color w:val="000000" w:themeColor="text1"/>
+          <w:sz w:val="24"/>
+          <w:szCs w:val="24"/>
+        </w:rPr>
+        <w:t xml:space="preserve">UI-13: </w:t>
       </w:r>
     </w:p>
     <w:p>
@@ -9647,6 +9528,15 @@
           <w:szCs w:val="24"/>
         </w:rPr>
       </w:pPr>
+      <w:r>
+        <w:rPr>
+          <w:rFonts w:ascii="Times New Roman" w:hAnsi="Times New Roman" w:cs="Times New Roman"/>
+          <w:color w:val="000000" w:themeColor="text1"/>
+          <w:sz w:val="24"/>
+          <w:szCs w:val="24"/>
+        </w:rPr>
+        <w:t xml:space="preserve">UI-14: </w:t>
+      </w:r>
     </w:p>
     <w:p>
       <w:pPr>
@@ -9658,86 +9548,6 @@
           <w:szCs w:val="24"/>
         </w:rPr>
       </w:pPr>
-      <w:r>
-        <w:rPr>
-          <w:rFonts w:ascii="Times New Roman" w:hAnsi="Times New Roman" w:cs="Times New Roman"/>
-          <w:color w:val="000000" w:themeColor="text1"/>
-          <w:sz w:val="24"/>
-          <w:szCs w:val="24"/>
-        </w:rPr>
-        <w:t xml:space="preserve">UI-11: </w:t>
-      </w:r>
-    </w:p>
-    <w:p>
-      <w:pPr>
-        <w:ind w:firstLine="720"/>
-        <w:rPr>
-          <w:rFonts w:ascii="Times New Roman" w:hAnsi="Times New Roman" w:cs="Times New Roman"/>
-          <w:color w:val="000000" w:themeColor="text1"/>
-          <w:sz w:val="24"/>
-          <w:szCs w:val="24"/>
-        </w:rPr>
-      </w:pPr>
-      <w:r>
-        <w:rPr>
-          <w:rFonts w:ascii="Times New Roman" w:hAnsi="Times New Roman" w:cs="Times New Roman"/>
-          <w:color w:val="000000" w:themeColor="text1"/>
-          <w:sz w:val="24"/>
-          <w:szCs w:val="24"/>
-        </w:rPr>
-        <w:t xml:space="preserve">UI-12: </w:t>
-      </w:r>
-    </w:p>
-    <w:p>
-      <w:pPr>
-        <w:ind w:firstLine="720"/>
-        <w:rPr>
-          <w:rFonts w:ascii="Times New Roman" w:hAnsi="Times New Roman" w:cs="Times New Roman"/>
-          <w:color w:val="000000" w:themeColor="text1"/>
-          <w:sz w:val="24"/>
-          <w:szCs w:val="24"/>
-        </w:rPr>
-      </w:pPr>
-      <w:r>
-        <w:rPr>
-          <w:rFonts w:ascii="Times New Roman" w:hAnsi="Times New Roman" w:cs="Times New Roman"/>
-          <w:color w:val="000000" w:themeColor="text1"/>
-          <w:sz w:val="24"/>
-          <w:szCs w:val="24"/>
-        </w:rPr>
-        <w:t xml:space="preserve">UI-13: </w:t>
-      </w:r>
-    </w:p>
-    <w:p>
-      <w:pPr>
-        <w:ind w:firstLine="720"/>
-        <w:rPr>
-          <w:rFonts w:ascii="Times New Roman" w:hAnsi="Times New Roman" w:cs="Times New Roman"/>
-          <w:color w:val="000000" w:themeColor="text1"/>
-          <w:sz w:val="24"/>
-          <w:szCs w:val="24"/>
-        </w:rPr>
-      </w:pPr>
-      <w:r>
-        <w:rPr>
-          <w:rFonts w:ascii="Times New Roman" w:hAnsi="Times New Roman" w:cs="Times New Roman"/>
-          <w:color w:val="000000" w:themeColor="text1"/>
-          <w:sz w:val="24"/>
-          <w:szCs w:val="24"/>
-        </w:rPr>
-        <w:t xml:space="preserve">UI-14: </w:t>
-      </w:r>
-    </w:p>
-    <w:p>
-      <w:pPr>
-        <w:ind w:firstLine="720"/>
-        <w:rPr>
-          <w:rFonts w:ascii="Times New Roman" w:hAnsi="Times New Roman" w:cs="Times New Roman"/>
-          <w:color w:val="000000" w:themeColor="text1"/>
-          <w:sz w:val="24"/>
-          <w:szCs w:val="24"/>
-        </w:rPr>
-      </w:pPr>
     </w:p>
     <w:p>
       <w:pPr>
@@ -9752,7 +9562,6 @@
         <w:rPr>
           <w:rFonts w:ascii="Times New Roman" w:hAnsi="Times New Roman" w:cs="Times New Roman"/>
         </w:rPr>
-        <w:lastRenderedPageBreak/>
         <w:t xml:space="preserve">Chapter Seven | </w:t>
       </w:r>
       <w:r>
@@ -9787,7 +9596,7 @@
         </w:rPr>
         <w:t xml:space="preserve">[4] Google Maps Android API V2 </w:t>
       </w:r>
-      <w:hyperlink r:id="rId21" w:history="1">
+      <w:hyperlink r:id="rId22" w:history="1">
         <w:r>
           <w:rPr>
             <w:rStyle w:val="Hyperlink"/>
@@ -9823,7 +9632,7 @@
         </w:rPr>
         <w:t xml:space="preserve">[14] </w:t>
       </w:r>
-      <w:hyperlink r:id="rId22" w:history="1">
+      <w:hyperlink r:id="rId23" w:history="1">
         <w:r>
           <w:rPr>
             <w:rStyle w:val="Hyperlink"/>
@@ -10071,7 +9880,7 @@
       </w:pPr>
     </w:p>
     <w:sectPr>
-      <w:footerReference w:type="default" r:id="rId23"/>
+      <w:footerReference w:type="default" r:id="rId24"/>
       <w:pgSz w:w="12240" w:h="15840"/>
       <w:pgMar w:top="1440" w:right="1440" w:bottom="1440" w:left="1440" w:header="720" w:footer="720" w:gutter="0"/>
       <w:pgNumType w:start="1"/>
@@ -10305,7 +10114,7 @@
               <w:sz w:val="20"/>
               <w:szCs w:val="20"/>
             </w:rPr>
-            <w:t>13</w:t>
+            <w:t>8</w:t>
           </w:r>
           <w:r>
             <w:rPr>
@@ -17232,7 +17041,7 @@
 </file>
 
 <file path=customXml/itemProps1.xml><?xml version="1.0" encoding="utf-8"?>
-<ds:datastoreItem xmlns:ds="http://schemas.openxmlformats.org/officeDocument/2006/customXml" ds:itemID="{764D5145-8767-4C6C-8E03-E439CCCB8380}">
+<ds:datastoreItem xmlns:ds="http://schemas.openxmlformats.org/officeDocument/2006/customXml" ds:itemID="{CC56DCC3-01BA-4BC4-9C67-56DE024A1171}">
   <ds:schemaRefs>
     <ds:schemaRef ds:uri="http://schemas.openxmlformats.org/officeDocument/2006/bibliography"/>
   </ds:schemaRefs>

</xml_diff>

<commit_message>
SRS update ver 1.3 -replace new font SDD update ver 1.1.1 -describe the uI
</commit_message>
<xml_diff>
--- a/Document/SDD.docx
+++ b/Document/SDD.docx
@@ -224,7 +224,6 @@
         <w:tab/>
         <w:t xml:space="preserve">  </w:t>
       </w:r>
-      <w:proofErr w:type="spellStart"/>
       <w:r>
         <w:rPr>
           <w:rFonts w:ascii="Times New Roman" w:hAnsi="Times New Roman" w:cs="Times New Roman"/>
@@ -241,9 +240,8 @@
           <w:sz w:val="36"/>
           <w:szCs w:val="36"/>
         </w:rPr>
-        <w:t>ojareonvanich</w:t>
-      </w:r>
-      <w:proofErr w:type="spellEnd"/>
+        <w:t xml:space="preserve">ojareonvanich </w:t>
+      </w:r>
       <w:r>
         <w:rPr>
           <w:rFonts w:ascii="Times New Roman" w:hAnsi="Times New Roman" w:cs="Times New Roman"/>
@@ -251,7 +249,7 @@
           <w:sz w:val="36"/>
           <w:szCs w:val="36"/>
         </w:rPr>
-        <w:t xml:space="preserve"> </w:t>
+        <w:tab/>
       </w:r>
       <w:r>
         <w:rPr>
@@ -260,28 +258,28 @@
           <w:sz w:val="36"/>
           <w:szCs w:val="36"/>
         </w:rPr>
-        <w:tab/>
-      </w:r>
-      <w:r>
+        <w:t>552115018</w:t>
+      </w:r>
+    </w:p>
+    <w:p>
+      <w:pPr>
+        <w:ind w:left="720" w:firstLine="720"/>
         <w:rPr>
           <w:rFonts w:ascii="Times New Roman" w:hAnsi="Times New Roman" w:cs="Times New Roman"/>
           <w:color w:val="000000" w:themeColor="text1"/>
           <w:sz w:val="36"/>
           <w:szCs w:val="36"/>
         </w:rPr>
-        <w:t>552115018</w:t>
-      </w:r>
-    </w:p>
-    <w:p>
-      <w:pPr>
-        <w:ind w:left="720" w:firstLine="720"/>
+      </w:pPr>
+      <w:r>
         <w:rPr>
           <w:rFonts w:ascii="Times New Roman" w:hAnsi="Times New Roman" w:cs="Times New Roman"/>
           <w:color w:val="000000" w:themeColor="text1"/>
           <w:sz w:val="36"/>
           <w:szCs w:val="36"/>
         </w:rPr>
-      </w:pPr>
+        <w:t>Mr</w:t>
+      </w:r>
       <w:r>
         <w:rPr>
           <w:rFonts w:ascii="Times New Roman" w:hAnsi="Times New Roman" w:cs="Times New Roman"/>
@@ -289,7 +287,7 @@
           <w:sz w:val="36"/>
           <w:szCs w:val="36"/>
         </w:rPr>
-        <w:t>Mr</w:t>
+        <w:t>.</w:t>
       </w:r>
       <w:r>
         <w:rPr>
@@ -298,7 +296,7 @@
           <w:sz w:val="36"/>
           <w:szCs w:val="36"/>
         </w:rPr>
-        <w:t>.</w:t>
+        <w:t xml:space="preserve"> </w:t>
       </w:r>
       <w:r>
         <w:rPr>
@@ -307,9 +305,8 @@
           <w:sz w:val="36"/>
           <w:szCs w:val="36"/>
         </w:rPr>
-        <w:t xml:space="preserve"> </w:t>
-      </w:r>
-      <w:proofErr w:type="spellStart"/>
+        <w:t>P</w:t>
+      </w:r>
       <w:r>
         <w:rPr>
           <w:rFonts w:ascii="Times New Roman" w:hAnsi="Times New Roman" w:cs="Times New Roman"/>
@@ -317,7 +314,7 @@
           <w:sz w:val="36"/>
           <w:szCs w:val="36"/>
         </w:rPr>
-        <w:t>P</w:t>
+        <w:t>uttipong</w:t>
       </w:r>
       <w:r>
         <w:rPr>
@@ -326,9 +323,9 @@
           <w:sz w:val="36"/>
           <w:szCs w:val="36"/>
         </w:rPr>
-        <w:t>uttipong</w:t>
-      </w:r>
-      <w:proofErr w:type="spellEnd"/>
+        <w:tab/>
+        <w:t xml:space="preserve">  </w:t>
+      </w:r>
       <w:r>
         <w:rPr>
           <w:rFonts w:ascii="Times New Roman" w:hAnsi="Times New Roman" w:cs="Times New Roman"/>
@@ -336,10 +333,8 @@
           <w:sz w:val="36"/>
           <w:szCs w:val="36"/>
         </w:rPr>
-        <w:tab/>
-        <w:t xml:space="preserve">  </w:t>
-      </w:r>
-      <w:proofErr w:type="spellStart"/>
+        <w:t>T</w:t>
+      </w:r>
       <w:r>
         <w:rPr>
           <w:rFonts w:ascii="Times New Roman" w:hAnsi="Times New Roman" w:cs="Times New Roman"/>
@@ -347,18 +342,8 @@
           <w:sz w:val="36"/>
           <w:szCs w:val="36"/>
         </w:rPr>
-        <w:t>T</w:t>
-      </w:r>
-      <w:r>
-        <w:rPr>
-          <w:rFonts w:ascii="Times New Roman" w:hAnsi="Times New Roman" w:cs="Times New Roman"/>
-          <w:color w:val="000000" w:themeColor="text1"/>
-          <w:sz w:val="36"/>
-          <w:szCs w:val="36"/>
-        </w:rPr>
         <w:t>adang</w:t>
       </w:r>
-      <w:proofErr w:type="spellEnd"/>
       <w:r>
         <w:rPr>
           <w:rFonts w:ascii="Times New Roman" w:hAnsi="Times New Roman" w:cs="Times New Roman"/>
@@ -673,7 +658,6 @@
         </w:rPr>
         <w:t xml:space="preserve"> </w:t>
       </w:r>
-      <w:proofErr w:type="spellStart"/>
       <w:r>
         <w:rPr>
           <w:rFonts w:ascii="Times New Roman" w:hAnsi="Times New Roman" w:cs="Times New Roman"/>
@@ -692,7 +676,6 @@
         </w:rPr>
         <w:t>arinya</w:t>
       </w:r>
-      <w:proofErr w:type="spellEnd"/>
       <w:r>
         <w:rPr>
           <w:rFonts w:ascii="Times New Roman" w:hAnsi="Times New Roman" w:cs="Times New Roman"/>
@@ -709,9 +692,8 @@
           <w:sz w:val="36"/>
           <w:szCs w:val="36"/>
         </w:rPr>
-        <w:t xml:space="preserve"> </w:t>
-      </w:r>
-      <w:proofErr w:type="spellStart"/>
+        <w:t xml:space="preserve"> S</w:t>
+      </w:r>
       <w:r>
         <w:rPr>
           <w:rFonts w:ascii="Times New Roman" w:hAnsi="Times New Roman" w:cs="Times New Roman"/>
@@ -719,7 +701,7 @@
           <w:sz w:val="36"/>
           <w:szCs w:val="36"/>
         </w:rPr>
-        <w:t>S</w:t>
+        <w:t>uwansrikha</w:t>
       </w:r>
       <w:r>
         <w:rPr>
@@ -728,18 +710,8 @@
           <w:sz w:val="36"/>
           <w:szCs w:val="36"/>
         </w:rPr>
-        <w:t>uwansrikha</w:t>
-      </w:r>
-      <w:r>
-        <w:rPr>
-          <w:rFonts w:ascii="Times New Roman" w:hAnsi="Times New Roman" w:cs="Times New Roman"/>
-          <w:color w:val="000000" w:themeColor="text1"/>
-          <w:sz w:val="36"/>
-          <w:szCs w:val="36"/>
-        </w:rPr>
         <w:t>m</w:t>
       </w:r>
-      <w:proofErr w:type="spellEnd"/>
     </w:p>
     <w:p>
       <w:pPr>
@@ -1310,7 +1282,6 @@
         </w:rPr>
         <w:t xml:space="preserve">Thitipun </w:t>
       </w:r>
-      <w:proofErr w:type="spellStart"/>
       <w:r>
         <w:rPr>
           <w:rFonts w:ascii="Times New Roman" w:hAnsi="Times New Roman" w:cs="Times New Roman"/>
@@ -1318,9 +1289,17 @@
           <w:color w:val="000000" w:themeColor="text1"/>
           <w:sz w:val="20"/>
         </w:rPr>
-        <w:t>Tojareonvanich</w:t>
-      </w:r>
-      <w:proofErr w:type="spellEnd"/>
+        <w:t>Tojareonvanich, *</w:t>
+      </w:r>
+      <w:r>
+        <w:rPr>
+          <w:rFonts w:ascii="Times New Roman" w:hAnsi="Times New Roman" w:cs="Times New Roman"/>
+          <w:b/>
+          <w:color w:val="000000" w:themeColor="text1"/>
+          <w:sz w:val="20"/>
+        </w:rPr>
+        <w:t>PT</w:t>
+      </w:r>
       <w:r>
         <w:rPr>
           <w:rFonts w:ascii="Times New Roman" w:hAnsi="Times New Roman" w:cs="Times New Roman"/>
@@ -1328,7 +1307,7 @@
           <w:color w:val="000000" w:themeColor="text1"/>
           <w:sz w:val="20"/>
         </w:rPr>
-        <w:t>, *</w:t>
+        <w:t xml:space="preserve"> = Puttipong Tadang, *</w:t>
       </w:r>
       <w:r>
         <w:rPr>
@@ -1337,7 +1316,7 @@
           <w:color w:val="000000" w:themeColor="text1"/>
           <w:sz w:val="20"/>
         </w:rPr>
-        <w:t>PT</w:t>
+        <w:t>PS</w:t>
       </w:r>
       <w:r>
         <w:rPr>
@@ -1346,9 +1325,8 @@
           <w:color w:val="000000" w:themeColor="text1"/>
           <w:sz w:val="20"/>
         </w:rPr>
-        <w:t xml:space="preserve"> = </w:t>
-      </w:r>
-      <w:proofErr w:type="spellStart"/>
+        <w:t xml:space="preserve"> = Parinya</w:t>
+      </w:r>
       <w:r>
         <w:rPr>
           <w:rFonts w:ascii="Times New Roman" w:hAnsi="Times New Roman" w:cs="Times New Roman"/>
@@ -1356,9 +1334,8 @@
           <w:color w:val="000000" w:themeColor="text1"/>
           <w:sz w:val="20"/>
         </w:rPr>
-        <w:t>Puttipong</w:t>
-      </w:r>
-      <w:proofErr w:type="spellEnd"/>
+        <w:t xml:space="preserve"> </w:t>
+      </w:r>
       <w:r>
         <w:rPr>
           <w:rFonts w:ascii="Times New Roman" w:hAnsi="Times New Roman" w:cs="Times New Roman"/>
@@ -1366,77 +1343,8 @@
           <w:color w:val="000000" w:themeColor="text1"/>
           <w:sz w:val="20"/>
         </w:rPr>
-        <w:t xml:space="preserve"> </w:t>
-      </w:r>
-      <w:proofErr w:type="spellStart"/>
-      <w:r>
-        <w:rPr>
-          <w:rFonts w:ascii="Times New Roman" w:hAnsi="Times New Roman" w:cs="Times New Roman"/>
-          <w:bCs/>
-          <w:color w:val="000000" w:themeColor="text1"/>
-          <w:sz w:val="20"/>
-        </w:rPr>
-        <w:t>Tadang</w:t>
-      </w:r>
-      <w:proofErr w:type="spellEnd"/>
-      <w:r>
-        <w:rPr>
-          <w:rFonts w:ascii="Times New Roman" w:hAnsi="Times New Roman" w:cs="Times New Roman"/>
-          <w:bCs/>
-          <w:color w:val="000000" w:themeColor="text1"/>
-          <w:sz w:val="20"/>
-        </w:rPr>
-        <w:t>, *</w:t>
-      </w:r>
-      <w:r>
-        <w:rPr>
-          <w:rFonts w:ascii="Times New Roman" w:hAnsi="Times New Roman" w:cs="Times New Roman"/>
-          <w:b/>
-          <w:color w:val="000000" w:themeColor="text1"/>
-          <w:sz w:val="20"/>
-        </w:rPr>
-        <w:t>PS</w:t>
-      </w:r>
-      <w:r>
-        <w:rPr>
-          <w:rFonts w:ascii="Times New Roman" w:hAnsi="Times New Roman" w:cs="Times New Roman"/>
-          <w:bCs/>
-          <w:color w:val="000000" w:themeColor="text1"/>
-          <w:sz w:val="20"/>
-        </w:rPr>
-        <w:t xml:space="preserve"> = </w:t>
-      </w:r>
-      <w:proofErr w:type="spellStart"/>
-      <w:r>
-        <w:rPr>
-          <w:rFonts w:ascii="Times New Roman" w:hAnsi="Times New Roman" w:cs="Times New Roman"/>
-          <w:bCs/>
-          <w:color w:val="000000" w:themeColor="text1"/>
-          <w:sz w:val="20"/>
-        </w:rPr>
-        <w:t>Parinya</w:t>
-      </w:r>
-      <w:proofErr w:type="spellEnd"/>
-      <w:r>
-        <w:rPr>
-          <w:rFonts w:ascii="Times New Roman" w:hAnsi="Times New Roman" w:cs="Times New Roman"/>
-          <w:bCs/>
-          <w:color w:val="000000" w:themeColor="text1"/>
-          <w:sz w:val="20"/>
-        </w:rPr>
-        <w:t xml:space="preserve"> </w:t>
-      </w:r>
-      <w:proofErr w:type="spellStart"/>
-      <w:r>
-        <w:rPr>
-          <w:rFonts w:ascii="Times New Roman" w:hAnsi="Times New Roman" w:cs="Times New Roman"/>
-          <w:bCs/>
-          <w:color w:val="000000" w:themeColor="text1"/>
-          <w:sz w:val="20"/>
-        </w:rPr>
         <w:t>Suwansrikham</w:t>
       </w:r>
-      <w:proofErr w:type="spellEnd"/>
     </w:p>
     <w:p>
       <w:pPr>
@@ -1483,25 +1391,14 @@
           <w:szCs w:val="24"/>
         </w:rPr>
       </w:pPr>
-      <w:proofErr w:type="spellStart"/>
-      <w:r>
-        <w:rPr>
-          <w:rFonts w:ascii="Times New Roman" w:hAnsi="Times New Roman" w:cs="Times New Roman"/>
-          <w:color w:val="000000" w:themeColor="text1"/>
-          <w:sz w:val="24"/>
-          <w:szCs w:val="24"/>
-        </w:rPr>
-        <w:t>Mr.Thitipun</w:t>
-      </w:r>
-      <w:proofErr w:type="spellEnd"/>
-      <w:r>
-        <w:rPr>
-          <w:rFonts w:ascii="Times New Roman" w:hAnsi="Times New Roman" w:cs="Times New Roman"/>
-          <w:color w:val="000000" w:themeColor="text1"/>
-          <w:sz w:val="24"/>
-          <w:szCs w:val="24"/>
-        </w:rPr>
-        <w:t xml:space="preserve"> </w:t>
+      <w:r>
+        <w:rPr>
+          <w:rFonts w:ascii="Times New Roman" w:hAnsi="Times New Roman" w:cs="Times New Roman"/>
+          <w:color w:val="000000" w:themeColor="text1"/>
+          <w:sz w:val="24"/>
+          <w:szCs w:val="24"/>
+        </w:rPr>
+        <w:t xml:space="preserve">Mr.Thitipun </w:t>
       </w:r>
       <w:r>
         <w:rPr>
@@ -1512,7 +1409,6 @@
         </w:rPr>
         <w:tab/>
       </w:r>
-      <w:proofErr w:type="spellStart"/>
       <w:r>
         <w:rPr>
           <w:rFonts w:ascii="Times New Roman" w:hAnsi="Times New Roman" w:cs="Times New Roman"/>
@@ -1522,7 +1418,6 @@
         </w:rPr>
         <w:t>Tojareonvanich</w:t>
       </w:r>
-      <w:proofErr w:type="spellEnd"/>
     </w:p>
     <w:p>
       <w:pPr>
@@ -1534,25 +1429,14 @@
           <w:szCs w:val="24"/>
         </w:rPr>
       </w:pPr>
-      <w:proofErr w:type="spellStart"/>
-      <w:r>
-        <w:rPr>
-          <w:rFonts w:ascii="Times New Roman" w:hAnsi="Times New Roman" w:cs="Times New Roman"/>
-          <w:color w:val="000000" w:themeColor="text1"/>
-          <w:sz w:val="24"/>
-          <w:szCs w:val="24"/>
-        </w:rPr>
-        <w:t>Mr.Puttipong</w:t>
-      </w:r>
-      <w:proofErr w:type="spellEnd"/>
-      <w:r>
-        <w:rPr>
-          <w:rFonts w:ascii="Times New Roman" w:hAnsi="Times New Roman" w:cs="Times New Roman"/>
-          <w:color w:val="000000" w:themeColor="text1"/>
-          <w:sz w:val="24"/>
-          <w:szCs w:val="24"/>
-        </w:rPr>
-        <w:t xml:space="preserve"> </w:t>
+      <w:r>
+        <w:rPr>
+          <w:rFonts w:ascii="Times New Roman" w:hAnsi="Times New Roman" w:cs="Times New Roman"/>
+          <w:color w:val="000000" w:themeColor="text1"/>
+          <w:sz w:val="24"/>
+          <w:szCs w:val="24"/>
+        </w:rPr>
+        <w:t xml:space="preserve">Mr.Puttipong </w:t>
       </w:r>
       <w:r>
         <w:rPr>
@@ -1563,7 +1447,6 @@
         </w:rPr>
         <w:tab/>
       </w:r>
-      <w:proofErr w:type="spellStart"/>
       <w:r>
         <w:rPr>
           <w:rFonts w:ascii="Times New Roman" w:hAnsi="Times New Roman" w:cs="Times New Roman"/>
@@ -1573,7 +1456,6 @@
         </w:rPr>
         <w:t>Tadang</w:t>
       </w:r>
-      <w:proofErr w:type="spellEnd"/>
     </w:p>
     <w:p>
       <w:pPr>
@@ -3070,7 +2952,6 @@
         </w:rPr>
       </w:pPr>
       <w:bookmarkStart w:id="2" w:name="_Toc426666480"/>
-      <w:proofErr w:type="gramStart"/>
       <w:r>
         <w:rPr>
           <w:rFonts w:ascii="Times New Roman" w:hAnsi="Times New Roman" w:cs="Times New Roman"/>
@@ -3096,7 +2977,6 @@
         <w:t>Objective</w:t>
       </w:r>
       <w:bookmarkEnd w:id="2"/>
-      <w:proofErr w:type="gramEnd"/>
     </w:p>
     <w:p>
       <w:pPr>
@@ -3158,27 +3038,7 @@
           <w:sz w:val="24"/>
           <w:szCs w:val="24"/>
         </w:rPr>
-        <w:t xml:space="preserve">is to provide a </w:t>
-      </w:r>
-      <w:proofErr w:type="spellStart"/>
-      <w:r>
-        <w:rPr>
-          <w:rFonts w:ascii="Times New Roman" w:hAnsi="Times New Roman" w:cs="Times New Roman"/>
-          <w:color w:val="000000" w:themeColor="text1"/>
-          <w:sz w:val="24"/>
-          <w:szCs w:val="24"/>
-        </w:rPr>
-        <w:t>desription</w:t>
-      </w:r>
-      <w:proofErr w:type="spellEnd"/>
-      <w:r>
-        <w:rPr>
-          <w:rFonts w:ascii="Times New Roman" w:hAnsi="Times New Roman" w:cs="Times New Roman"/>
-          <w:color w:val="000000" w:themeColor="text1"/>
-          <w:sz w:val="24"/>
-          <w:szCs w:val="24"/>
-        </w:rPr>
-        <w:t xml:space="preserve"> of the design of a system fully enough to allow software development to proceed with an understanding what is to be built and how it is expected to be</w:t>
+        <w:t>is to provide a desription of the design of a system fully enough to allow software development to proceed with an understanding what is to be built and how it is expected to be</w:t>
       </w:r>
       <w:r>
         <w:rPr>
@@ -3271,27 +3131,7 @@
           <w:sz w:val="24"/>
           <w:szCs w:val="24"/>
         </w:rPr>
-        <w:t xml:space="preserve">description of the details for the software and system to be built. This </w:t>
-      </w:r>
-      <w:proofErr w:type="spellStart"/>
-      <w:r>
-        <w:rPr>
-          <w:rFonts w:ascii="Times New Roman" w:hAnsi="Times New Roman" w:cs="Times New Roman"/>
-          <w:color w:val="000000" w:themeColor="text1"/>
-          <w:sz w:val="24"/>
-          <w:szCs w:val="24"/>
-        </w:rPr>
-        <w:t>documennt</w:t>
-      </w:r>
-      <w:proofErr w:type="spellEnd"/>
-      <w:r>
-        <w:rPr>
-          <w:rFonts w:ascii="Times New Roman" w:hAnsi="Times New Roman" w:cs="Times New Roman"/>
-          <w:color w:val="000000" w:themeColor="text1"/>
-          <w:sz w:val="24"/>
-          <w:szCs w:val="24"/>
-        </w:rPr>
-        <w:t xml:space="preserve"> is based on the project proposal, project plan and software requirement specification. It contains detailed design, method design, class design, sequence diagram, entity relationship diagram and user interface design. It h</w:t>
+        <w:t>description of the details for the software and system to be built. This documennt is based on the project proposal, project plan and software requirement specification. It contains detailed design, method design, class design, sequence diagram, entity relationship diagram and user interface design. It h</w:t>
       </w:r>
       <w:r>
         <w:rPr>
@@ -3328,7 +3168,6 @@
         </w:rPr>
       </w:pPr>
       <w:bookmarkStart w:id="3" w:name="_Toc426666481"/>
-      <w:proofErr w:type="gramStart"/>
       <w:r>
         <w:rPr>
           <w:rFonts w:ascii="Times New Roman" w:hAnsi="Times New Roman" w:cs="Times New Roman"/>
@@ -3345,14 +3184,7 @@
         <w:rPr>
           <w:rFonts w:ascii="Times New Roman" w:hAnsi="Times New Roman" w:cs="Times New Roman"/>
         </w:rPr>
-        <w:t>Project</w:t>
-      </w:r>
-      <w:proofErr w:type="gramEnd"/>
-      <w:r>
-        <w:rPr>
-          <w:rFonts w:ascii="Times New Roman" w:hAnsi="Times New Roman" w:cs="Times New Roman"/>
-        </w:rPr>
-        <w:t xml:space="preserve"> Scope</w:t>
+        <w:t>Project Scope</w:t>
       </w:r>
       <w:bookmarkEnd w:id="3"/>
     </w:p>
@@ -4410,23 +4242,13 @@
         </w:rPr>
         <w:tab/>
       </w:r>
-      <w:proofErr w:type="gramStart"/>
-      <w:r>
-        <w:rPr>
-          <w:rFonts w:ascii="Times New Roman" w:hAnsi="Times New Roman" w:cs="Times New Roman"/>
-          <w:sz w:val="24"/>
-          <w:szCs w:val="24"/>
-        </w:rPr>
-        <w:t>A</w:t>
-      </w:r>
-      <w:proofErr w:type="gramEnd"/>
-      <w:r>
-        <w:rPr>
-          <w:rFonts w:ascii="Times New Roman" w:hAnsi="Times New Roman" w:cs="Times New Roman"/>
-          <w:sz w:val="24"/>
-          <w:szCs w:val="24"/>
-        </w:rPr>
-        <w:t xml:space="preserve"> sequence diagram is an interaction diagram that shows how processes operate with one another and in what order. A sequence diagram shows object interactions arranged in time sequence. It depicts the objects and classes involved in the scenario and the sequence of messages exchanged between the objects needed to carry out the functionality of the scenario.</w:t>
+      <w:r>
+        <w:rPr>
+          <w:rFonts w:ascii="Times New Roman" w:hAnsi="Times New Roman" w:cs="Times New Roman"/>
+          <w:sz w:val="24"/>
+          <w:szCs w:val="24"/>
+        </w:rPr>
+        <w:t>A sequence diagram is an interaction diagram that shows how processes operate with one another and in what order. A sequence diagram shows object interactions arranged in time sequence. It depicts the objects and classes involved in the scenario and the sequence of messages exchanged between the objects needed to carry out the functionality of the scenario.</w:t>
       </w:r>
     </w:p>
     <w:p>
@@ -4474,15 +4296,7 @@
         <w:tab/>
       </w:r>
       <w:r>
-        <w:t xml:space="preserve">User interface (UI) is everything designed into an </w:t>
-      </w:r>
-      <w:proofErr w:type="spellStart"/>
-      <w:r>
-        <w:t>informa-tion</w:t>
-      </w:r>
-      <w:proofErr w:type="spellEnd"/>
-      <w:r>
-        <w:t xml:space="preserve"> device with which a human being may interact -including display screen, keyboard, mouse, light pen, the appearance of a desktop, illuminated characters, help messages, and how an application program or a Web site invites interaction and responds to it. </w:t>
+        <w:t xml:space="preserve">User interface (UI) is everything designed into an informa-tion device with which a human being may interact -including display screen, keyboard, mouse, light pen, the appearance of a desktop, illuminated characters, help messages, and how an application program or a Web site invites interaction and responds to it. </w:t>
       </w:r>
     </w:p>
     <w:p>
@@ -4958,27 +4772,14 @@
       <w:r>
         <w:t xml:space="preserve">Figure </w:t>
       </w:r>
-      <w:r>
-        <w:fldChar w:fldCharType="begin"/>
-      </w:r>
-      <w:r>
-        <w:instrText xml:space="preserve"> SEQ Figure \* ARABIC </w:instrText>
-      </w:r>
-      <w:r>
-        <w:fldChar w:fldCharType="separate"/>
-      </w:r>
-      <w:r>
-        <w:rPr>
-          <w:noProof/>
-        </w:rPr>
-        <w:t>1</w:t>
-      </w:r>
-      <w:r>
-        <w:rPr>
-          <w:noProof/>
-        </w:rPr>
-        <w:fldChar w:fldCharType="end"/>
-      </w:r>
+      <w:fldSimple w:instr=" SEQ Figure \* ARABIC ">
+        <w:r>
+          <w:rPr>
+            <w:noProof/>
+          </w:rPr>
+          <w:t>1</w:t>
+        </w:r>
+      </w:fldSimple>
       <w:r>
         <w:t xml:space="preserve">: </w:t>
       </w:r>
@@ -5632,23 +5433,7 @@
           <w:rFonts w:ascii="Times New Roman" w:hAnsi="Times New Roman" w:cs="Times New Roman"/>
           <w:color w:val="000000" w:themeColor="text1"/>
         </w:rPr>
-        <w:t>SD-</w:t>
-      </w:r>
-      <w:proofErr w:type="gramStart"/>
-      <w:r>
-        <w:rPr>
-          <w:rFonts w:ascii="Times New Roman" w:hAnsi="Times New Roman" w:cs="Times New Roman"/>
-          <w:color w:val="000000" w:themeColor="text1"/>
-        </w:rPr>
-        <w:t>01 :</w:t>
-      </w:r>
-      <w:proofErr w:type="gramEnd"/>
-      <w:r>
-        <w:rPr>
-          <w:rFonts w:ascii="Times New Roman" w:hAnsi="Times New Roman" w:cs="Times New Roman"/>
-          <w:color w:val="000000" w:themeColor="text1"/>
-        </w:rPr>
-        <w:t xml:space="preserve"> UC-1 </w:t>
+        <w:t xml:space="preserve">SD-01 : UC-1 </w:t>
       </w:r>
     </w:p>
     <w:p>
@@ -5755,8 +5540,6 @@
           <w:rFonts w:ascii="Times New Roman" w:hAnsi="Times New Roman" w:cs="Times New Roman"/>
         </w:rPr>
       </w:pPr>
-      <w:bookmarkStart w:id="15" w:name="_GoBack"/>
-      <w:bookmarkEnd w:id="15"/>
     </w:p>
     <w:p>
       <w:pPr>
@@ -5934,79 +5717,79 @@
           <w:sz w:val="24"/>
           <w:szCs w:val="24"/>
         </w:rPr>
-        <w:t xml:space="preserve">School Bus Tracking </w:t>
-      </w:r>
-      <w:proofErr w:type="gramStart"/>
-      <w:r>
-        <w:rPr>
-          <w:rFonts w:ascii="Times New Roman" w:hAnsi="Times New Roman" w:cs="Times New Roman"/>
-          <w:color w:val="000000" w:themeColor="text1"/>
-          <w:sz w:val="24"/>
-          <w:szCs w:val="24"/>
-        </w:rPr>
-        <w:t>And</w:t>
-      </w:r>
-      <w:proofErr w:type="gramEnd"/>
-      <w:r>
-        <w:rPr>
-          <w:rFonts w:ascii="Times New Roman" w:hAnsi="Times New Roman" w:cs="Times New Roman"/>
-          <w:color w:val="000000" w:themeColor="text1"/>
-          <w:sz w:val="24"/>
-          <w:szCs w:val="24"/>
-        </w:rPr>
-        <w:t xml:space="preserve"> Attendance Checking” application. There are four function for users. They are “Login” function, user can </w:t>
-      </w:r>
-      <w:r>
-        <w:rPr>
-          <w:rFonts w:ascii="Times New Roman" w:hAnsi="Times New Roman" w:cs="Times New Roman"/>
-          <w:sz w:val="24"/>
-          <w:szCs w:val="24"/>
-        </w:rPr>
-        <w:t xml:space="preserve">login to application by authentication user system that check registered user’s information from the </w:t>
-      </w:r>
-      <w:r>
-        <w:rPr>
-          <w:rFonts w:ascii="Times New Roman" w:hAnsi="Times New Roman" w:cs="Times New Roman"/>
-          <w:sz w:val="24"/>
-          <w:szCs w:val="24"/>
-        </w:rPr>
-        <w:t>database</w:t>
-      </w:r>
-      <w:r>
-        <w:rPr>
-          <w:rFonts w:ascii="Times New Roman" w:hAnsi="Times New Roman" w:cs="Times New Roman"/>
-          <w:color w:val="000000" w:themeColor="text1"/>
-          <w:sz w:val="24"/>
-          <w:szCs w:val="24"/>
-        </w:rPr>
-        <w:t xml:space="preserve"> (</w:t>
-      </w:r>
-      <w:r>
-        <w:rPr>
-          <w:rFonts w:ascii="Times New Roman" w:hAnsi="Times New Roman" w:cs="Times New Roman"/>
-          <w:color w:val="000000" w:themeColor="text1"/>
-          <w:sz w:val="24"/>
-          <w:szCs w:val="24"/>
-        </w:rPr>
-        <w:t>1).</w:t>
-      </w:r>
-      <w:r>
-        <w:rPr>
-          <w:rFonts w:ascii="Times New Roman" w:hAnsi="Times New Roman" w:cs="Times New Roman"/>
-          <w:color w:val="000000" w:themeColor="text1"/>
-          <w:sz w:val="24"/>
-          <w:szCs w:val="24"/>
-        </w:rPr>
-        <w:t xml:space="preserve"> “Forgot password?” function, incase user cannot remember password to login to the application (2). “Create new account” function, this is the register function for school bus driver u</w:t>
-      </w:r>
-      <w:r>
-        <w:rPr>
-          <w:rFonts w:ascii="Times New Roman" w:hAnsi="Times New Roman" w:cs="Times New Roman"/>
-          <w:color w:val="000000" w:themeColor="text1"/>
-          <w:sz w:val="24"/>
-          <w:szCs w:val="24"/>
-        </w:rPr>
-        <w:t>ser.</w:t>
+        <w:t xml:space="preserve">School Bus Tracking And Attendance Checking” application. </w:t>
+      </w:r>
+      <w:r>
+        <w:rPr>
+          <w:rFonts w:ascii="Times New Roman" w:hAnsi="Times New Roman" w:cs="Times New Roman"/>
+          <w:color w:val="000000" w:themeColor="text1"/>
+          <w:sz w:val="24"/>
+          <w:szCs w:val="24"/>
+        </w:rPr>
+        <w:t>Registered user can login to the system by input Email and Password then press on LOGIN button (1).If registered user forgot their password, they can press on “Forgot password</w:t>
+      </w:r>
+      <w:r>
+        <w:rPr>
+          <w:rFonts w:ascii="Times New Roman" w:hAnsi="Times New Roman" w:cstheme="minorBidi"/>
+          <w:color w:val="000000" w:themeColor="text1"/>
+          <w:sz w:val="24"/>
+          <w:szCs w:val="24"/>
+        </w:rPr>
+        <w:t>?</w:t>
+      </w:r>
+      <w:r>
+        <w:rPr>
+          <w:rFonts w:ascii="Times New Roman" w:hAnsi="Times New Roman" w:cs="Times New Roman"/>
+          <w:color w:val="000000" w:themeColor="text1"/>
+          <w:sz w:val="24"/>
+          <w:szCs w:val="24"/>
+        </w:rPr>
+        <w:t>” applic</w:t>
+      </w:r>
+      <w:r>
+        <w:rPr>
+          <w:rFonts w:ascii="Times New Roman" w:hAnsi="Times New Roman" w:cs="Times New Roman"/>
+          <w:color w:val="000000" w:themeColor="text1"/>
+          <w:sz w:val="24"/>
+          <w:szCs w:val="24"/>
+        </w:rPr>
+        <w:t>ation will lead</w:t>
+      </w:r>
+      <w:r>
+        <w:rPr>
+          <w:rFonts w:ascii="Times New Roman" w:hAnsi="Times New Roman" w:cs="Times New Roman"/>
+          <w:color w:val="000000" w:themeColor="text1"/>
+          <w:sz w:val="24"/>
+          <w:szCs w:val="24"/>
+        </w:rPr>
+        <w:t xml:space="preserve"> to Forgot password page(UI…) (2).“Create new account”</w:t>
+      </w:r>
+      <w:r>
+        <w:rPr>
+          <w:rFonts w:ascii="Times New Roman" w:hAnsi="Times New Roman" w:cs="Times New Roman"/>
+          <w:color w:val="000000" w:themeColor="text1"/>
+          <w:sz w:val="24"/>
+          <w:szCs w:val="24"/>
+        </w:rPr>
+        <w:t xml:space="preserve"> is</w:t>
+      </w:r>
+      <w:r>
+        <w:rPr>
+          <w:rFonts w:ascii="Times New Roman" w:hAnsi="Times New Roman" w:cs="Times New Roman"/>
+          <w:color w:val="000000" w:themeColor="text1"/>
+          <w:sz w:val="24"/>
+          <w:szCs w:val="24"/>
+        </w:rPr>
+        <w:t xml:space="preserve"> for the user who want to register to the application as school bus driver (3).</w:t>
+      </w:r>
+      <w:r>
+        <w:rPr>
+          <w:rFonts w:ascii="Times New Roman" w:hAnsi="Times New Roman" w:cs="Times New Roman"/>
+          <w:color w:val="000000" w:themeColor="text1"/>
+          <w:sz w:val="24"/>
+          <w:szCs w:val="24"/>
+        </w:rPr>
+        <w:t>For the unregister user who want register to the application as parent/children have press on “contact us” application will lead to the Contact us page(UI..) (4).</w:t>
       </w:r>
     </w:p>
     <w:p>
@@ -6026,6 +5809,7 @@
           <w:sz w:val="24"/>
           <w:szCs w:val="24"/>
         </w:rPr>
+        <w:lastRenderedPageBreak/>
         <w:t xml:space="preserve">UI-08: </w:t>
       </w:r>
       <w:r>
@@ -6066,7 +5850,6 @@
           <w:sz w:val="24"/>
           <w:szCs w:val="24"/>
         </w:rPr>
-        <w:lastRenderedPageBreak/>
         <w:drawing>
           <wp:inline distT="0" distB="0" distL="0" distR="0" wp14:anchorId="649E640C" wp14:editId="2B711B78">
             <wp:extent cx="3429000" cy="6096000"/>
@@ -6122,10 +5905,9 @@
         <w:ind w:firstLine="720"/>
         <w:rPr>
           <w:rFonts w:ascii="Times New Roman" w:hAnsi="Times New Roman" w:cstheme="minorBidi"/>
-          <w:color w:val="FF0000"/>
-          <w:sz w:val="24"/>
-          <w:szCs w:val="24"/>
-          <w:cs/>
+          <w:color w:val="000000" w:themeColor="text1"/>
+          <w:sz w:val="24"/>
+          <w:szCs w:val="24"/>
         </w:rPr>
       </w:pPr>
       <w:r>
@@ -6133,7 +5915,7 @@
           <w:rFonts w:ascii="Times New Roman" w:hAnsi="Times New Roman" w:cs="Times New Roman"/>
           <w:b/>
           <w:bCs/>
-          <w:color w:val="FF0000"/>
+          <w:color w:val="000000" w:themeColor="text1"/>
           <w:sz w:val="24"/>
           <w:szCs w:val="24"/>
         </w:rPr>
@@ -6142,7 +5924,7 @@
       <w:r>
         <w:rPr>
           <w:rFonts w:ascii="Times New Roman" w:hAnsi="Times New Roman" w:cs="Times New Roman"/>
-          <w:color w:val="FF0000"/>
+          <w:color w:val="000000" w:themeColor="text1"/>
           <w:sz w:val="24"/>
           <w:szCs w:val="24"/>
         </w:rPr>
@@ -6151,59 +5933,49 @@
       <w:r>
         <w:rPr>
           <w:rFonts w:ascii="Times New Roman" w:eastAsia="Times New Roman" w:hAnsi="Times New Roman" w:cs="Times New Roman"/>
-          <w:color w:val="FF0000"/>
-          <w:sz w:val="24"/>
-          <w:szCs w:val="24"/>
-        </w:rPr>
-        <w:t>reset</w:t>
-      </w:r>
-      <w:r>
-        <w:rPr>
-          <w:rFonts w:ascii="Times New Roman" w:eastAsia="Times New Roman" w:hAnsi="Times New Roman" w:cs="Times New Roman"/>
-          <w:color w:val="FF0000"/>
-          <w:sz w:val="24"/>
-          <w:szCs w:val="24"/>
-        </w:rPr>
-        <w:t xml:space="preserve"> password page </w:t>
-      </w:r>
-      <w:r>
-        <w:rPr>
-          <w:rFonts w:ascii="Times New Roman" w:hAnsi="Times New Roman" w:cs="Times New Roman"/>
-          <w:color w:val="FF0000"/>
-          <w:sz w:val="24"/>
-          <w:szCs w:val="24"/>
-        </w:rPr>
-        <w:t xml:space="preserve">of “School Bus Tracking </w:t>
-      </w:r>
-      <w:proofErr w:type="gramStart"/>
-      <w:r>
-        <w:rPr>
-          <w:rFonts w:ascii="Times New Roman" w:hAnsi="Times New Roman" w:cs="Times New Roman"/>
-          <w:color w:val="FF0000"/>
-          <w:sz w:val="24"/>
-          <w:szCs w:val="24"/>
-        </w:rPr>
-        <w:t>And</w:t>
-      </w:r>
-      <w:proofErr w:type="gramEnd"/>
-      <w:r>
-        <w:rPr>
-          <w:rFonts w:ascii="Times New Roman" w:hAnsi="Times New Roman" w:cs="Times New Roman"/>
-          <w:color w:val="FF0000"/>
-          <w:sz w:val="24"/>
-          <w:szCs w:val="24"/>
-        </w:rPr>
-        <w:t xml:space="preserve"> Attendance Checking” application. User can reset the old password</w:t>
+          <w:color w:val="000000" w:themeColor="text1"/>
+          <w:sz w:val="24"/>
+          <w:szCs w:val="24"/>
+        </w:rPr>
+        <w:t xml:space="preserve">reset password page </w:t>
+      </w:r>
+      <w:r>
+        <w:rPr>
+          <w:rFonts w:ascii="Times New Roman" w:hAnsi="Times New Roman" w:cs="Times New Roman"/>
+          <w:color w:val="000000" w:themeColor="text1"/>
+          <w:sz w:val="24"/>
+          <w:szCs w:val="24"/>
+        </w:rPr>
+        <w:t>of “School Bus Tracking And Attendance Checking” application. User can reset the old password</w:t>
       </w:r>
       <w:r>
         <w:rPr>
           <w:rFonts w:ascii="Times New Roman" w:hAnsi="Times New Roman" w:cstheme="minorBidi" w:hint="cs"/>
-          <w:color w:val="FF0000"/>
+          <w:color w:val="000000" w:themeColor="text1"/>
           <w:sz w:val="24"/>
           <w:szCs w:val="24"/>
           <w:cs/>
         </w:rPr>
         <w:t xml:space="preserve"> </w:t>
+      </w:r>
+      <w:r>
+        <w:rPr>
+          <w:rFonts w:ascii="Times New Roman" w:hAnsi="Times New Roman" w:cstheme="minorBidi" w:hint="cs"/>
+          <w:color w:val="000000" w:themeColor="text1"/>
+          <w:sz w:val="24"/>
+          <w:szCs w:val="24"/>
+          <w:cs/>
+        </w:rPr>
+        <w:t xml:space="preserve"> </w:t>
+      </w:r>
+      <w:r>
+        <w:rPr>
+          <w:rFonts w:ascii="Times New Roman" w:hAnsi="Times New Roman" w:cstheme="minorBidi"/>
+          <w:color w:val="000000" w:themeColor="text1"/>
+          <w:sz w:val="24"/>
+          <w:szCs w:val="24"/>
+        </w:rPr>
+        <w:t>by input the new password that application send in the e-mail and then press on confirm button (1).</w:t>
       </w:r>
     </w:p>
     <w:p>
@@ -6352,88 +6124,113 @@
       <w:pPr>
         <w:ind w:firstLine="720"/>
         <w:rPr>
+          <w:rFonts w:ascii="Times New Roman" w:hAnsi="Times New Roman" w:cstheme="minorBidi" w:hint="cs"/>
+          <w:color w:val="auto"/>
+          <w:sz w:val="24"/>
+          <w:szCs w:val="24"/>
+          <w:cs/>
+        </w:rPr>
+      </w:pPr>
+      <w:r>
+        <w:rPr>
+          <w:rFonts w:ascii="Times New Roman" w:hAnsi="Times New Roman" w:cs="Times New Roman"/>
+          <w:b/>
+          <w:bCs/>
+          <w:color w:val="000000" w:themeColor="text1"/>
+          <w:sz w:val="24"/>
+          <w:szCs w:val="24"/>
+        </w:rPr>
+        <w:t>Description:</w:t>
+      </w:r>
+      <w:r>
+        <w:rPr>
+          <w:rFonts w:ascii="Times New Roman" w:hAnsi="Times New Roman" w:cs="Times New Roman"/>
+          <w:color w:val="000000" w:themeColor="text1"/>
+          <w:sz w:val="24"/>
+          <w:szCs w:val="24"/>
+        </w:rPr>
+        <w:t xml:space="preserve"> This is </w:t>
+      </w:r>
+      <w:r>
+        <w:rPr>
+          <w:rFonts w:ascii="Times New Roman" w:eastAsia="Times New Roman" w:hAnsi="Times New Roman" w:cs="Times New Roman"/>
+          <w:color w:val="000000" w:themeColor="text1"/>
+          <w:sz w:val="24"/>
+          <w:szCs w:val="24"/>
+        </w:rPr>
+        <w:t xml:space="preserve">forgot password page </w:t>
+      </w:r>
+      <w:r>
+        <w:rPr>
+          <w:rFonts w:ascii="Times New Roman" w:hAnsi="Times New Roman" w:cs="Times New Roman"/>
+          <w:color w:val="000000" w:themeColor="text1"/>
+          <w:sz w:val="24"/>
+          <w:szCs w:val="24"/>
+        </w:rPr>
+        <w:t xml:space="preserve">of </w:t>
+      </w:r>
+      <w:r>
+        <w:rPr>
+          <w:rFonts w:ascii="Times New Roman" w:hAnsi="Times New Roman" w:cs="Times New Roman"/>
+          <w:color w:val="000000" w:themeColor="text1"/>
+          <w:sz w:val="24"/>
+          <w:szCs w:val="24"/>
+        </w:rPr>
+        <w:t>“School Bus Tracking And Attendance Checking” application.</w:t>
+      </w:r>
+      <w:r>
+        <w:rPr>
+          <w:rFonts w:ascii="Times New Roman" w:hAnsi="Times New Roman" w:cs="Times New Roman"/>
+          <w:color w:val="000000" w:themeColor="text1"/>
+          <w:sz w:val="24"/>
+          <w:szCs w:val="24"/>
+        </w:rPr>
+        <w:t xml:space="preserve"> Us</w:t>
+      </w:r>
+      <w:r>
+        <w:rPr>
+          <w:rFonts w:ascii="Times New Roman" w:hAnsi="Times New Roman" w:cs="Times New Roman"/>
+          <w:color w:val="000000" w:themeColor="text1"/>
+          <w:sz w:val="24"/>
+          <w:szCs w:val="24"/>
+        </w:rPr>
+        <w:t>er can get the passwords by inpu</w:t>
+      </w:r>
+      <w:r>
+        <w:rPr>
+          <w:rFonts w:ascii="Times New Roman" w:hAnsi="Times New Roman" w:cs="Times New Roman"/>
+          <w:color w:val="000000" w:themeColor="text1"/>
+          <w:sz w:val="24"/>
+          <w:szCs w:val="24"/>
+        </w:rPr>
+        <w:t>t the</w:t>
+      </w:r>
+      <w:r>
+        <w:rPr>
+          <w:rFonts w:ascii="Times New Roman" w:hAnsi="Times New Roman" w:cs="Times New Roman"/>
+          <w:color w:val="000000" w:themeColor="text1"/>
+          <w:sz w:val="24"/>
+          <w:szCs w:val="24"/>
+        </w:rPr>
+        <w:t xml:space="preserve"> user’s e-mail by press on “SEND” button</w:t>
+      </w:r>
+      <w:r>
+        <w:rPr>
+          <w:rFonts w:ascii="Times New Roman" w:hAnsi="Times New Roman" w:cs="Times New Roman"/>
+          <w:color w:val="000000" w:themeColor="text1"/>
+          <w:sz w:val="24"/>
+          <w:szCs w:val="24"/>
+        </w:rPr>
+        <w:t xml:space="preserve"> (1).</w:t>
+      </w:r>
+      <w:r>
+        <w:rPr>
           <w:rFonts w:ascii="Times New Roman" w:hAnsi="Times New Roman" w:cstheme="minorBidi"/>
           <w:color w:val="auto"/>
           <w:sz w:val="24"/>
           <w:szCs w:val="24"/>
-          <w:cs/>
-        </w:rPr>
-      </w:pPr>
-      <w:r>
-        <w:rPr>
-          <w:rFonts w:ascii="Times New Roman" w:hAnsi="Times New Roman" w:cs="Times New Roman"/>
-          <w:b/>
-          <w:bCs/>
-          <w:color w:val="000000" w:themeColor="text1"/>
-          <w:sz w:val="24"/>
-          <w:szCs w:val="24"/>
-        </w:rPr>
-        <w:t>Description:</w:t>
-      </w:r>
-      <w:r>
-        <w:rPr>
-          <w:rFonts w:ascii="Times New Roman" w:hAnsi="Times New Roman" w:cs="Times New Roman"/>
-          <w:color w:val="000000" w:themeColor="text1"/>
-          <w:sz w:val="24"/>
-          <w:szCs w:val="24"/>
-        </w:rPr>
-        <w:t xml:space="preserve"> This is </w:t>
-      </w:r>
-      <w:r>
-        <w:rPr>
-          <w:rFonts w:ascii="Times New Roman" w:eastAsia="Times New Roman" w:hAnsi="Times New Roman" w:cs="Times New Roman"/>
-          <w:color w:val="000000" w:themeColor="text1"/>
-          <w:sz w:val="24"/>
-          <w:szCs w:val="24"/>
-        </w:rPr>
-        <w:t xml:space="preserve">forgot password page </w:t>
-      </w:r>
-      <w:r>
-        <w:rPr>
-          <w:rFonts w:ascii="Times New Roman" w:hAnsi="Times New Roman" w:cs="Times New Roman"/>
-          <w:color w:val="000000" w:themeColor="text1"/>
-          <w:sz w:val="24"/>
-          <w:szCs w:val="24"/>
-        </w:rPr>
-        <w:t xml:space="preserve">of </w:t>
-      </w:r>
-      <w:r>
-        <w:rPr>
-          <w:rFonts w:ascii="Times New Roman" w:hAnsi="Times New Roman" w:cs="Times New Roman"/>
-          <w:color w:val="000000" w:themeColor="text1"/>
-          <w:sz w:val="24"/>
-          <w:szCs w:val="24"/>
-        </w:rPr>
-        <w:t xml:space="preserve">“School Bus Tracking </w:t>
-      </w:r>
-      <w:proofErr w:type="gramStart"/>
-      <w:r>
-        <w:rPr>
-          <w:rFonts w:ascii="Times New Roman" w:hAnsi="Times New Roman" w:cs="Times New Roman"/>
-          <w:color w:val="000000" w:themeColor="text1"/>
-          <w:sz w:val="24"/>
-          <w:szCs w:val="24"/>
-        </w:rPr>
-        <w:t>And</w:t>
-      </w:r>
-      <w:proofErr w:type="gramEnd"/>
-      <w:r>
-        <w:rPr>
-          <w:rFonts w:ascii="Times New Roman" w:hAnsi="Times New Roman" w:cs="Times New Roman"/>
-          <w:color w:val="000000" w:themeColor="text1"/>
-          <w:sz w:val="24"/>
-          <w:szCs w:val="24"/>
-        </w:rPr>
-        <w:t xml:space="preserve"> Attendance Checking” application.</w:t>
-      </w:r>
-      <w:r>
-        <w:rPr>
-          <w:rFonts w:ascii="Times New Roman" w:hAnsi="Times New Roman" w:cs="Times New Roman"/>
-          <w:color w:val="000000" w:themeColor="text1"/>
-          <w:sz w:val="24"/>
-          <w:szCs w:val="24"/>
-        </w:rPr>
-        <w:t xml:space="preserve"> User can get the passwords by input the user’s e-mail by press on “Send” function (1).</w:t>
+        </w:rPr>
+        <w:t>After user press on “SEND” button,</w:t>
       </w:r>
       <w:r>
         <w:rPr>
@@ -6442,7 +6239,25 @@
           <w:sz w:val="24"/>
           <w:szCs w:val="24"/>
         </w:rPr>
-        <w:t>After user press on send the pop-up mess will be shown on the screen (2).</w:t>
+        <w:t xml:space="preserve"> the pop-up mess</w:t>
+      </w:r>
+      <w:r>
+        <w:rPr>
+          <w:rFonts w:ascii="Times New Roman" w:hAnsi="Times New Roman" w:cstheme="minorBidi"/>
+          <w:color w:val="auto"/>
+          <w:sz w:val="24"/>
+          <w:szCs w:val="24"/>
+        </w:rPr>
+        <w:t>age</w:t>
+      </w:r>
+      <w:r>
+        <w:rPr>
+          <w:rFonts w:ascii="Times New Roman" w:hAnsi="Times New Roman" w:cstheme="minorBidi"/>
+          <w:color w:val="auto"/>
+          <w:sz w:val="24"/>
+          <w:szCs w:val="24"/>
+        </w:rPr>
+        <w:t xml:space="preserve"> will be shown on the screen (2).</w:t>
       </w:r>
     </w:p>
     <w:p>
@@ -6725,27 +6540,7 @@
           <w:sz w:val="24"/>
           <w:szCs w:val="24"/>
         </w:rPr>
-        <w:t xml:space="preserve">“School Bus Tracking </w:t>
-      </w:r>
-      <w:proofErr w:type="gramStart"/>
-      <w:r>
-        <w:rPr>
-          <w:rFonts w:ascii="Times New Roman" w:hAnsi="Times New Roman" w:cs="Times New Roman"/>
-          <w:color w:val="000000" w:themeColor="text1"/>
-          <w:sz w:val="24"/>
-          <w:szCs w:val="24"/>
-        </w:rPr>
-        <w:t>And</w:t>
-      </w:r>
-      <w:proofErr w:type="gramEnd"/>
-      <w:r>
-        <w:rPr>
-          <w:rFonts w:ascii="Times New Roman" w:hAnsi="Times New Roman" w:cs="Times New Roman"/>
-          <w:color w:val="000000" w:themeColor="text1"/>
-          <w:sz w:val="24"/>
-          <w:szCs w:val="24"/>
-        </w:rPr>
-        <w:t xml:space="preserve"> Attendance Checking” application.</w:t>
+        <w:t>“School Bus Tracking And Attendance Checking” application.</w:t>
       </w:r>
       <w:r>
         <w:rPr>
@@ -6763,16 +6558,61 @@
           <w:sz w:val="24"/>
           <w:szCs w:val="24"/>
         </w:rPr>
-        <w:t>by fill his/her information to register as school bus driver. T</w:t>
-      </w:r>
-      <w:r>
-        <w:rPr>
-          <w:rFonts w:ascii="Times New Roman" w:hAnsi="Times New Roman" w:cs="Times New Roman"/>
-          <w:color w:val="000000" w:themeColor="text1"/>
-          <w:sz w:val="24"/>
-          <w:szCs w:val="24"/>
-        </w:rPr>
-        <w:t>here is one function, “SIGN UP” function to register user to the application</w:t>
+        <w:t>by fill his/her information</w:t>
+      </w:r>
+      <w:r>
+        <w:rPr>
+          <w:rFonts w:ascii="Times New Roman" w:hAnsi="Times New Roman" w:cs="Times New Roman"/>
+          <w:color w:val="000000" w:themeColor="text1"/>
+          <w:sz w:val="24"/>
+          <w:szCs w:val="24"/>
+        </w:rPr>
+        <w:t xml:space="preserve"> (First name, Last name, E-mail, Re-email, Password, Mobile number, Car Brand and gender)</w:t>
+      </w:r>
+      <w:r>
+        <w:rPr>
+          <w:rFonts w:ascii="Times New Roman" w:hAnsi="Times New Roman" w:cs="Times New Roman"/>
+          <w:color w:val="000000" w:themeColor="text1"/>
+          <w:sz w:val="24"/>
+          <w:szCs w:val="24"/>
+        </w:rPr>
+        <w:t xml:space="preserve"> to register as school bus driver. T</w:t>
+      </w:r>
+      <w:r>
+        <w:rPr>
+          <w:rFonts w:ascii="Times New Roman" w:hAnsi="Times New Roman" w:cs="Times New Roman"/>
+          <w:color w:val="000000" w:themeColor="text1"/>
+          <w:sz w:val="24"/>
+          <w:szCs w:val="24"/>
+        </w:rPr>
+        <w:t>here is “SIGN UP” button</w:t>
+      </w:r>
+      <w:r>
+        <w:rPr>
+          <w:rFonts w:ascii="Times New Roman" w:hAnsi="Times New Roman" w:cs="Times New Roman"/>
+          <w:color w:val="000000" w:themeColor="text1"/>
+          <w:sz w:val="24"/>
+          <w:szCs w:val="24"/>
+        </w:rPr>
+        <w:t xml:space="preserve"> to register </w:t>
+      </w:r>
+      <w:r>
+        <w:rPr>
+          <w:rFonts w:ascii="Times New Roman" w:hAnsi="Times New Roman" w:cs="Times New Roman"/>
+          <w:color w:val="000000" w:themeColor="text1"/>
+          <w:sz w:val="24"/>
+          <w:szCs w:val="24"/>
+        </w:rPr>
+        <w:t xml:space="preserve">the unregister </w:t>
+      </w:r>
+      <w:r>
+        <w:rPr>
+          <w:rFonts w:ascii="Times New Roman" w:hAnsi="Times New Roman" w:cs="Times New Roman"/>
+          <w:color w:val="000000" w:themeColor="text1"/>
+          <w:sz w:val="24"/>
+          <w:szCs w:val="24"/>
+        </w:rPr>
+        <w:t>user to the application</w:t>
       </w:r>
       <w:r>
         <w:rPr>
@@ -6940,63 +6780,43 @@
           <w:sz w:val="24"/>
           <w:szCs w:val="24"/>
         </w:rPr>
-        <w:t xml:space="preserve">“School Bus Tracking </w:t>
-      </w:r>
-      <w:proofErr w:type="gramStart"/>
-      <w:r>
-        <w:rPr>
-          <w:rFonts w:ascii="Times New Roman" w:hAnsi="Times New Roman" w:cs="Times New Roman"/>
-          <w:color w:val="000000" w:themeColor="text1"/>
-          <w:sz w:val="24"/>
-          <w:szCs w:val="24"/>
-        </w:rPr>
-        <w:t>And</w:t>
-      </w:r>
-      <w:proofErr w:type="gramEnd"/>
-      <w:r>
-        <w:rPr>
-          <w:rFonts w:ascii="Times New Roman" w:hAnsi="Times New Roman" w:cs="Times New Roman"/>
-          <w:color w:val="000000" w:themeColor="text1"/>
-          <w:sz w:val="24"/>
-          <w:szCs w:val="24"/>
-        </w:rPr>
-        <w:t xml:space="preserve"> Attendance Checking” application.</w:t>
-      </w:r>
-      <w:r>
-        <w:rPr>
-          <w:rFonts w:ascii="Times New Roman" w:hAnsi="Times New Roman" w:cs="Times New Roman"/>
-          <w:color w:val="000000" w:themeColor="text1"/>
-          <w:sz w:val="24"/>
-          <w:szCs w:val="24"/>
-        </w:rPr>
-        <w:t xml:space="preserve"> There are</w:t>
-      </w:r>
-      <w:r>
-        <w:rPr>
-          <w:rFonts w:ascii="Times New Roman" w:hAnsi="Times New Roman" w:cs="Times New Roman"/>
-          <w:color w:val="000000" w:themeColor="text1"/>
-          <w:sz w:val="24"/>
-          <w:szCs w:val="24"/>
-        </w:rPr>
-        <w:t xml:space="preserve"> nine</w:t>
-      </w:r>
-      <w:r>
-        <w:rPr>
-          <w:rFonts w:ascii="Times New Roman" w:hAnsi="Times New Roman" w:cs="Times New Roman"/>
-          <w:color w:val="000000" w:themeColor="text1"/>
-          <w:sz w:val="24"/>
-          <w:szCs w:val="24"/>
-        </w:rPr>
-        <w:t xml:space="preserve"> functions, there</w:t>
-      </w:r>
-      <w:r>
-        <w:rPr>
-          <w:rFonts w:ascii="Times New Roman" w:hAnsi="Times New Roman" w:cs="Times New Roman"/>
-          <w:color w:val="000000" w:themeColor="text1"/>
-          <w:sz w:val="24"/>
-          <w:szCs w:val="24"/>
-        </w:rPr>
-        <w:t xml:space="preserve"> are “QR code scan” function, school bus driver can scan the children QR code to be the children attendance (1), </w:t>
+        <w:t>“School Bus Tracking And Attendance Checking” application.</w:t>
+      </w:r>
+      <w:r>
+        <w:rPr>
+          <w:rFonts w:ascii="Times New Roman" w:hAnsi="Times New Roman" w:cs="Times New Roman"/>
+          <w:color w:val="000000" w:themeColor="text1"/>
+          <w:sz w:val="24"/>
+          <w:szCs w:val="24"/>
+        </w:rPr>
+        <w:t xml:space="preserve"> </w:t>
+      </w:r>
+      <w:r>
+        <w:rPr>
+          <w:rFonts w:ascii="Times New Roman" w:hAnsi="Times New Roman" w:cs="Times New Roman"/>
+          <w:color w:val="FF0000"/>
+          <w:sz w:val="24"/>
+          <w:szCs w:val="24"/>
+        </w:rPr>
+        <w:t>School bus driver can scan the children QR code by press on it</w:t>
+      </w:r>
+      <w:r>
+        <w:rPr>
+          <w:rFonts w:ascii="Times New Roman" w:hAnsi="Times New Roman" w:cs="Times New Roman"/>
+          <w:color w:val="FF0000"/>
+          <w:sz w:val="24"/>
+          <w:szCs w:val="24"/>
+        </w:rPr>
+        <w:t>(1),</w:t>
+      </w:r>
+      <w:r>
+        <w:rPr>
+          <w:rFonts w:ascii="Times New Roman" w:hAnsi="Times New Roman" w:cs="Times New Roman"/>
+          <w:color w:val="000000" w:themeColor="text1"/>
+          <w:sz w:val="24"/>
+          <w:szCs w:val="24"/>
+        </w:rPr>
+        <w:t xml:space="preserve"> </w:t>
       </w:r>
       <w:r>
         <w:rPr>
@@ -7005,9 +6825,8 @@
           <w:sz w:val="24"/>
           <w:szCs w:val="24"/>
         </w:rPr>
-        <w:t xml:space="preserve">“Route” function, school bus driver can view his position via google map </w:t>
-      </w:r>
-      <w:proofErr w:type="spellStart"/>
+        <w:t>“Route” button</w:t>
+      </w:r>
       <w:r>
         <w:rPr>
           <w:rFonts w:ascii="Times New Roman" w:hAnsi="Times New Roman" w:cs="Times New Roman"/>
@@ -7015,9 +6834,8 @@
           <w:sz w:val="24"/>
           <w:szCs w:val="24"/>
         </w:rPr>
-        <w:t>api</w:t>
-      </w:r>
-      <w:proofErr w:type="spellEnd"/>
+        <w:t>, school bus driver can view his</w:t>
+      </w:r>
       <w:r>
         <w:rPr>
           <w:rFonts w:ascii="Times New Roman" w:hAnsi="Times New Roman" w:cs="Times New Roman"/>
@@ -7025,6 +6843,24 @@
           <w:sz w:val="24"/>
           <w:szCs w:val="24"/>
         </w:rPr>
+        <w:t xml:space="preserve"> school bus</w:t>
+      </w:r>
+      <w:r>
+        <w:rPr>
+          <w:rFonts w:ascii="Times New Roman" w:hAnsi="Times New Roman" w:cs="Times New Roman"/>
+          <w:color w:val="auto"/>
+          <w:sz w:val="24"/>
+          <w:szCs w:val="24"/>
+        </w:rPr>
+        <w:t xml:space="preserve"> position via google map api</w:t>
+      </w:r>
+      <w:r>
+        <w:rPr>
+          <w:rFonts w:ascii="Times New Roman" w:hAnsi="Times New Roman" w:cs="Times New Roman"/>
+          <w:color w:val="auto"/>
+          <w:sz w:val="24"/>
+          <w:szCs w:val="24"/>
+        </w:rPr>
         <w:t xml:space="preserve"> (2)</w:t>
       </w:r>
       <w:r>
@@ -7043,7 +6879,34 @@
           <w:sz w:val="24"/>
           <w:szCs w:val="24"/>
         </w:rPr>
-        <w:t xml:space="preserve"> “Message’ function, school bus driver</w:t>
+        <w:t xml:space="preserve"> </w:t>
+      </w:r>
+      <w:r>
+        <w:rPr>
+          <w:rFonts w:ascii="Times New Roman" w:hAnsi="Times New Roman" w:cs="Times New Roman"/>
+          <w:color w:val="FF0000"/>
+          <w:sz w:val="24"/>
+          <w:szCs w:val="24"/>
+        </w:rPr>
+        <w:t>“Message’ function, school bus driver</w:t>
+      </w:r>
+      <w:r>
+        <w:rPr>
+          <w:rFonts w:ascii="Times New Roman" w:hAnsi="Times New Roman" w:cs="Times New Roman"/>
+          <w:color w:val="FF0000"/>
+          <w:sz w:val="24"/>
+          <w:szCs w:val="24"/>
+        </w:rPr>
+        <w:t xml:space="preserve"> can view</w:t>
+      </w:r>
+      <w:r>
+        <w:rPr>
+          <w:rFonts w:ascii="Times New Roman" w:hAnsi="Times New Roman" w:cs="Times New Roman"/>
+          <w:color w:val="FF0000"/>
+          <w:sz w:val="24"/>
+          <w:szCs w:val="24"/>
+        </w:rPr>
+        <w:t xml:space="preserve"> the schedule that was cancel by parent (3).</w:t>
       </w:r>
       <w:r>
         <w:rPr>
@@ -7052,7 +6915,7 @@
           <w:sz w:val="24"/>
           <w:szCs w:val="24"/>
         </w:rPr>
-        <w:t xml:space="preserve"> can view</w:t>
+        <w:t xml:space="preserve"> School bus driver can turn on or turn off the tracking system by press on this toggle button</w:t>
       </w:r>
       <w:r>
         <w:rPr>
@@ -7061,7 +6924,34 @@
           <w:sz w:val="24"/>
           <w:szCs w:val="24"/>
         </w:rPr>
-        <w:t xml:space="preserve"> the schedule that was cancel by parent (3). “Turn on/off” function, school bus driver can turn on or turn off the application by touch on this function (4). “Edit” function, school bus driver can edit his profi</w:t>
+        <w:t xml:space="preserve">(4). </w:t>
+      </w:r>
+      <w:r>
+        <w:rPr>
+          <w:rFonts w:ascii="Times New Roman" w:hAnsi="Times New Roman" w:cs="Times New Roman"/>
+          <w:color w:val="FF0000"/>
+          <w:sz w:val="24"/>
+          <w:szCs w:val="24"/>
+        </w:rPr>
+        <w:t>S</w:t>
+      </w:r>
+      <w:r>
+        <w:rPr>
+          <w:rFonts w:ascii="Times New Roman" w:hAnsi="Times New Roman" w:cs="Times New Roman"/>
+          <w:color w:val="FF0000"/>
+          <w:sz w:val="24"/>
+          <w:szCs w:val="24"/>
+        </w:rPr>
+        <w:t>chool bus driver can edit his profi</w:t>
+      </w:r>
+      <w:r>
+        <w:rPr>
+          <w:rFonts w:ascii="Times New Roman" w:hAnsi="Times New Roman" w:cs="Times New Roman"/>
+          <w:color w:val="FF0000"/>
+          <w:sz w:val="24"/>
+          <w:szCs w:val="24"/>
+        </w:rPr>
+        <w:t>le (5).</w:t>
       </w:r>
       <w:r>
         <w:rPr>
@@ -7070,7 +6960,7 @@
           <w:sz w:val="24"/>
           <w:szCs w:val="24"/>
         </w:rPr>
-        <w:t>le (5). “Children</w:t>
+        <w:t xml:space="preserve"> S</w:t>
       </w:r>
       <w:r>
         <w:rPr>
@@ -7079,7 +6969,7 @@
           <w:sz w:val="24"/>
           <w:szCs w:val="24"/>
         </w:rPr>
-        <w:t xml:space="preserve"> list”, school bus driver ca</w:t>
+        <w:t>chool bus driver ca</w:t>
       </w:r>
       <w:r>
         <w:rPr>
@@ -7088,7 +6978,7 @@
           <w:sz w:val="24"/>
           <w:szCs w:val="24"/>
         </w:rPr>
-        <w:t xml:space="preserve">n view the children’s status </w:t>
+        <w:t>n view the children list</w:t>
       </w:r>
       <w:r>
         <w:rPr>
@@ -7097,7 +6987,7 @@
           <w:sz w:val="24"/>
           <w:szCs w:val="24"/>
         </w:rPr>
-        <w:t>(6). “Home” function, school bus driver can go to the school bus driver</w:t>
+        <w:t xml:space="preserve"> </w:t>
       </w:r>
       <w:r>
         <w:rPr>
@@ -7106,6 +6996,24 @@
           <w:sz w:val="24"/>
           <w:szCs w:val="24"/>
         </w:rPr>
+        <w:t>(6). “Home” button</w:t>
+      </w:r>
+      <w:r>
+        <w:rPr>
+          <w:rFonts w:ascii="Times New Roman" w:hAnsi="Times New Roman" w:cs="Times New Roman"/>
+          <w:color w:val="auto"/>
+          <w:sz w:val="24"/>
+          <w:szCs w:val="24"/>
+        </w:rPr>
+        <w:t>, school bus driver can go to the school bus driver</w:t>
+      </w:r>
+      <w:r>
+        <w:rPr>
+          <w:rFonts w:ascii="Times New Roman" w:hAnsi="Times New Roman" w:cs="Times New Roman"/>
+          <w:color w:val="auto"/>
+          <w:sz w:val="24"/>
+          <w:szCs w:val="24"/>
+        </w:rPr>
         <w:t xml:space="preserve"> page</w:t>
       </w:r>
       <w:r>
@@ -7115,7 +7023,7 @@
           <w:sz w:val="24"/>
           <w:szCs w:val="24"/>
         </w:rPr>
-        <w:t xml:space="preserve"> by this function</w:t>
+        <w:t xml:space="preserve"> by this button</w:t>
       </w:r>
       <w:r>
         <w:rPr>
@@ -7129,39 +7037,56 @@
       <w:r>
         <w:rPr>
           <w:rFonts w:ascii="Times New Roman" w:hAnsi="Times New Roman" w:cs="Times New Roman"/>
+          <w:color w:val="FF0000"/>
+          <w:sz w:val="24"/>
+          <w:szCs w:val="24"/>
+        </w:rPr>
+        <w:t>“Notification” button</w:t>
+      </w:r>
+      <w:r>
+        <w:rPr>
+          <w:rFonts w:ascii="Times New Roman" w:hAnsi="Times New Roman" w:cs="Times New Roman"/>
+          <w:color w:val="FF0000"/>
+          <w:sz w:val="24"/>
+          <w:szCs w:val="24"/>
+        </w:rPr>
+        <w:t>,</w:t>
+      </w:r>
+      <w:r>
+        <w:rPr>
+          <w:rFonts w:ascii="Times New Roman" w:hAnsi="Times New Roman" w:cs="Times New Roman"/>
+          <w:color w:val="FF0000"/>
+          <w:sz w:val="24"/>
+          <w:szCs w:val="24"/>
+        </w:rPr>
+        <w:t xml:space="preserve"> show the list of notification</w:t>
+      </w:r>
+      <w:r>
+        <w:rPr>
+          <w:rFonts w:ascii="Times New Roman" w:hAnsi="Times New Roman" w:cs="Times New Roman"/>
+          <w:color w:val="FF0000"/>
+          <w:sz w:val="24"/>
+          <w:szCs w:val="24"/>
+        </w:rPr>
+        <w:t xml:space="preserve"> </w:t>
+      </w:r>
+      <w:r>
+        <w:rPr>
+          <w:rFonts w:ascii="Times New Roman" w:hAnsi="Times New Roman" w:cs="Times New Roman"/>
+          <w:color w:val="FF0000"/>
+          <w:sz w:val="24"/>
+          <w:szCs w:val="24"/>
+        </w:rPr>
+        <w:t>(8).</w:t>
+      </w:r>
+      <w:r>
+        <w:rPr>
+          <w:rFonts w:ascii="Times New Roman" w:hAnsi="Times New Roman" w:cs="Times New Roman"/>
           <w:color w:val="auto"/>
           <w:sz w:val="24"/>
           <w:szCs w:val="24"/>
         </w:rPr>
-        <w:lastRenderedPageBreak/>
-        <w:t>“Notification” function,</w:t>
-      </w:r>
-      <w:r>
-        <w:rPr>
-          <w:rFonts w:ascii="Times New Roman" w:hAnsi="Times New Roman" w:cs="Times New Roman"/>
-          <w:color w:val="auto"/>
-          <w:sz w:val="24"/>
-          <w:szCs w:val="24"/>
-        </w:rPr>
-        <w:t xml:space="preserve"> show the list of notification</w:t>
-      </w:r>
-      <w:r>
-        <w:rPr>
-          <w:rFonts w:ascii="Times New Roman" w:hAnsi="Times New Roman" w:cs="Times New Roman"/>
-          <w:color w:val="auto"/>
-          <w:sz w:val="24"/>
-          <w:szCs w:val="24"/>
-        </w:rPr>
-        <w:t xml:space="preserve"> </w:t>
-      </w:r>
-      <w:r>
-        <w:rPr>
-          <w:rFonts w:ascii="Times New Roman" w:hAnsi="Times New Roman" w:cs="Times New Roman"/>
-          <w:color w:val="auto"/>
-          <w:sz w:val="24"/>
-          <w:szCs w:val="24"/>
-        </w:rPr>
-        <w:t xml:space="preserve">(8). “Add user” function, school bus driver can register the parents/children to the </w:t>
+        <w:t xml:space="preserve"> “Add user” function, school bus driver can register the parents/children to the </w:t>
       </w:r>
       <w:r>
         <w:rPr>
@@ -7357,27 +7282,7 @@
           <w:sz w:val="24"/>
           <w:szCs w:val="24"/>
         </w:rPr>
-        <w:t xml:space="preserve">of “School Bus Tracking </w:t>
-      </w:r>
-      <w:proofErr w:type="gramStart"/>
-      <w:r>
-        <w:rPr>
-          <w:rFonts w:ascii="Times New Roman" w:hAnsi="Times New Roman" w:cs="Times New Roman"/>
-          <w:color w:val="FF0000"/>
-          <w:sz w:val="24"/>
-          <w:szCs w:val="24"/>
-        </w:rPr>
-        <w:t>And</w:t>
-      </w:r>
-      <w:proofErr w:type="gramEnd"/>
-      <w:r>
-        <w:rPr>
-          <w:rFonts w:ascii="Times New Roman" w:hAnsi="Times New Roman" w:cs="Times New Roman"/>
-          <w:color w:val="FF0000"/>
-          <w:sz w:val="24"/>
-          <w:szCs w:val="24"/>
-        </w:rPr>
-        <w:t xml:space="preserve"> Atte</w:t>
+        <w:t>of “School Bus Tracking And Atte</w:t>
       </w:r>
       <w:r>
         <w:rPr>
@@ -7423,38 +7328,7 @@
           <w:sz w:val="24"/>
           <w:szCs w:val="24"/>
         </w:rPr>
-        <w:t xml:space="preserve">scan the children QR code (1).After QR code was scan school bus driver can press “Confirm” button to continue the </w:t>
-      </w:r>
-      <w:proofErr w:type="spellStart"/>
-      <w:proofErr w:type="gramStart"/>
-      <w:r>
-        <w:rPr>
-          <w:rFonts w:ascii="Times New Roman" w:hAnsi="Times New Roman" w:cstheme="minorBidi"/>
-          <w:color w:val="FF0000"/>
-          <w:sz w:val="24"/>
-          <w:szCs w:val="24"/>
-        </w:rPr>
-        <w:t>scaming</w:t>
-      </w:r>
-      <w:proofErr w:type="spellEnd"/>
-      <w:r>
-        <w:rPr>
-          <w:rFonts w:ascii="Times New Roman" w:hAnsi="Times New Roman" w:cstheme="minorBidi"/>
-          <w:color w:val="FF0000"/>
-          <w:sz w:val="24"/>
-          <w:szCs w:val="24"/>
-        </w:rPr>
-        <w:t>(</w:t>
-      </w:r>
-      <w:proofErr w:type="gramEnd"/>
-      <w:r>
-        <w:rPr>
-          <w:rFonts w:ascii="Times New Roman" w:hAnsi="Times New Roman" w:cstheme="minorBidi"/>
-          <w:color w:val="FF0000"/>
-          <w:sz w:val="24"/>
-          <w:szCs w:val="24"/>
-        </w:rPr>
-        <w:t>2).</w:t>
+        <w:t>scan the children QR code (1).After QR code was scan school bus driver can press “Confirm” button to continue the scaming(2).</w:t>
       </w:r>
     </w:p>
     <w:p>
@@ -7642,67 +7516,25 @@
           <w:sz w:val="24"/>
           <w:szCs w:val="24"/>
         </w:rPr>
-        <w:t xml:space="preserve">“School Bus Tracking </w:t>
-      </w:r>
-      <w:proofErr w:type="gramStart"/>
-      <w:r>
-        <w:rPr>
-          <w:rFonts w:ascii="Times New Roman" w:hAnsi="Times New Roman" w:cs="Times New Roman"/>
-          <w:color w:val="000000" w:themeColor="text1"/>
-          <w:sz w:val="24"/>
-          <w:szCs w:val="24"/>
-        </w:rPr>
-        <w:t>And</w:t>
-      </w:r>
-      <w:proofErr w:type="gramEnd"/>
-      <w:r>
-        <w:rPr>
-          <w:rFonts w:ascii="Times New Roman" w:hAnsi="Times New Roman" w:cs="Times New Roman"/>
-          <w:color w:val="000000" w:themeColor="text1"/>
-          <w:sz w:val="24"/>
-          <w:szCs w:val="24"/>
-        </w:rPr>
-        <w:t xml:space="preserve"> Attendance Checking” application.</w:t>
-      </w:r>
-      <w:r>
-        <w:rPr>
-          <w:rFonts w:ascii="Times New Roman" w:hAnsi="Times New Roman" w:cs="Times New Roman"/>
-          <w:color w:val="000000" w:themeColor="text1"/>
-          <w:sz w:val="24"/>
-          <w:szCs w:val="24"/>
-        </w:rPr>
-        <w:t xml:space="preserve"> </w:t>
-      </w:r>
-      <w:r>
-        <w:rPr>
-          <w:rFonts w:ascii="Times New Roman" w:hAnsi="Times New Roman" w:cs="Times New Roman"/>
-          <w:color w:val="000000" w:themeColor="text1"/>
-          <w:sz w:val="24"/>
-          <w:szCs w:val="24"/>
-        </w:rPr>
-        <w:t xml:space="preserve">User can view the bus position via google map </w:t>
-      </w:r>
-      <w:proofErr w:type="spellStart"/>
-      <w:proofErr w:type="gramStart"/>
-      <w:r>
-        <w:rPr>
-          <w:rFonts w:ascii="Times New Roman" w:hAnsi="Times New Roman" w:cs="Times New Roman"/>
-          <w:color w:val="000000" w:themeColor="text1"/>
-          <w:sz w:val="24"/>
-          <w:szCs w:val="24"/>
-        </w:rPr>
-        <w:t>api</w:t>
-      </w:r>
-      <w:proofErr w:type="spellEnd"/>
-      <w:proofErr w:type="gramEnd"/>
-      <w:r>
-        <w:rPr>
-          <w:rFonts w:ascii="Times New Roman" w:hAnsi="Times New Roman" w:cs="Times New Roman"/>
-          <w:color w:val="000000" w:themeColor="text1"/>
-          <w:sz w:val="24"/>
-          <w:szCs w:val="24"/>
-        </w:rPr>
-        <w:t xml:space="preserve"> on application (1).</w:t>
+        <w:t>“School Bus Tracking And Attendance Checking” application.</w:t>
+      </w:r>
+      <w:r>
+        <w:rPr>
+          <w:rFonts w:ascii="Times New Roman" w:hAnsi="Times New Roman" w:cs="Times New Roman"/>
+          <w:color w:val="000000" w:themeColor="text1"/>
+          <w:sz w:val="24"/>
+          <w:szCs w:val="24"/>
+        </w:rPr>
+        <w:t xml:space="preserve"> Registered user </w:t>
+      </w:r>
+      <w:r>
+        <w:rPr>
+          <w:rFonts w:ascii="Times New Roman" w:hAnsi="Times New Roman" w:cs="Times New Roman"/>
+          <w:color w:val="000000" w:themeColor="text1"/>
+          <w:sz w:val="24"/>
+          <w:szCs w:val="24"/>
+        </w:rPr>
+        <w:t>can view the bus position via google map api on application (1).</w:t>
       </w:r>
     </w:p>
     <w:p>
@@ -8000,36 +7832,117 @@
           <w:sz w:val="24"/>
           <w:szCs w:val="24"/>
         </w:rPr>
-        <w:t xml:space="preserve">“School Bus Tracking </w:t>
-      </w:r>
-      <w:proofErr w:type="gramStart"/>
-      <w:r>
-        <w:rPr>
-          <w:rFonts w:ascii="Times New Roman" w:hAnsi="Times New Roman" w:cs="Times New Roman"/>
-          <w:color w:val="000000" w:themeColor="text1"/>
-          <w:sz w:val="24"/>
-          <w:szCs w:val="24"/>
-        </w:rPr>
-        <w:t>And</w:t>
-      </w:r>
-      <w:proofErr w:type="gramEnd"/>
-      <w:r>
-        <w:rPr>
-          <w:rFonts w:ascii="Times New Roman" w:hAnsi="Times New Roman" w:cs="Times New Roman"/>
-          <w:color w:val="000000" w:themeColor="text1"/>
-          <w:sz w:val="24"/>
-          <w:szCs w:val="24"/>
-        </w:rPr>
-        <w:t xml:space="preserve"> Attendance Checking” application.</w:t>
-      </w:r>
-      <w:r>
-        <w:rPr>
-          <w:rFonts w:ascii="Times New Roman" w:hAnsi="Times New Roman" w:cs="Times New Roman"/>
-          <w:color w:val="000000" w:themeColor="text1"/>
-          <w:sz w:val="24"/>
-          <w:szCs w:val="24"/>
-        </w:rPr>
-        <w:t xml:space="preserve"> There are two function, they are PARENT (1) and STUDENT (2).</w:t>
+        <w:t>“School Bus Tracking And Attendance Checking” application.</w:t>
+      </w:r>
+      <w:r>
+        <w:rPr>
+          <w:rFonts w:ascii="Times New Roman" w:hAnsi="Times New Roman" w:cs="Times New Roman"/>
+          <w:color w:val="000000" w:themeColor="text1"/>
+          <w:sz w:val="24"/>
+          <w:szCs w:val="24"/>
+        </w:rPr>
+        <w:t xml:space="preserve"> There are two button</w:t>
+      </w:r>
+      <w:r>
+        <w:rPr>
+          <w:rFonts w:ascii="Times New Roman" w:hAnsi="Times New Roman" w:cs="Times New Roman"/>
+          <w:color w:val="000000" w:themeColor="text1"/>
+          <w:sz w:val="24"/>
+          <w:szCs w:val="24"/>
+        </w:rPr>
+        <w:t xml:space="preserve">, they are </w:t>
+      </w:r>
+      <w:r>
+        <w:rPr>
+          <w:rFonts w:ascii="Times New Roman" w:hAnsi="Times New Roman" w:cs="Times New Roman"/>
+          <w:color w:val="000000" w:themeColor="text1"/>
+          <w:sz w:val="24"/>
+          <w:szCs w:val="24"/>
+        </w:rPr>
+        <w:t>“</w:t>
+      </w:r>
+      <w:r>
+        <w:rPr>
+          <w:rFonts w:ascii="Times New Roman" w:hAnsi="Times New Roman" w:cs="Times New Roman"/>
+          <w:color w:val="000000" w:themeColor="text1"/>
+          <w:sz w:val="24"/>
+          <w:szCs w:val="24"/>
+        </w:rPr>
+        <w:t>PARENT</w:t>
+      </w:r>
+      <w:r>
+        <w:rPr>
+          <w:rFonts w:ascii="Times New Roman" w:hAnsi="Times New Roman" w:cs="Times New Roman"/>
+          <w:color w:val="000000" w:themeColor="text1"/>
+          <w:sz w:val="24"/>
+          <w:szCs w:val="24"/>
+        </w:rPr>
+        <w:t>” button</w:t>
+      </w:r>
+      <w:r>
+        <w:rPr>
+          <w:rFonts w:ascii="Times New Roman" w:hAnsi="Times New Roman" w:cs="Times New Roman"/>
+          <w:color w:val="000000" w:themeColor="text1"/>
+          <w:sz w:val="24"/>
+          <w:szCs w:val="24"/>
+        </w:rPr>
+        <w:t xml:space="preserve"> (1) and </w:t>
+      </w:r>
+      <w:r>
+        <w:rPr>
+          <w:rFonts w:ascii="Times New Roman" w:hAnsi="Times New Roman" w:cs="Times New Roman"/>
+          <w:color w:val="000000" w:themeColor="text1"/>
+          <w:sz w:val="24"/>
+          <w:szCs w:val="24"/>
+        </w:rPr>
+        <w:t>“</w:t>
+      </w:r>
+      <w:r>
+        <w:rPr>
+          <w:rFonts w:ascii="Times New Roman" w:hAnsi="Times New Roman" w:cs="Times New Roman"/>
+          <w:color w:val="000000" w:themeColor="text1"/>
+          <w:sz w:val="24"/>
+          <w:szCs w:val="24"/>
+        </w:rPr>
+        <w:t>STUDENT</w:t>
+      </w:r>
+      <w:r>
+        <w:rPr>
+          <w:rFonts w:ascii="Times New Roman" w:hAnsi="Times New Roman" w:cs="Times New Roman"/>
+          <w:color w:val="000000" w:themeColor="text1"/>
+          <w:sz w:val="24"/>
+          <w:szCs w:val="24"/>
+        </w:rPr>
+        <w:t>”</w:t>
+      </w:r>
+      <w:r>
+        <w:rPr>
+          <w:rFonts w:ascii="Times New Roman" w:hAnsi="Times New Roman" w:cs="Times New Roman"/>
+          <w:color w:val="000000" w:themeColor="text1"/>
+          <w:sz w:val="24"/>
+          <w:szCs w:val="24"/>
+        </w:rPr>
+        <w:t xml:space="preserve"> </w:t>
+      </w:r>
+      <w:r>
+        <w:rPr>
+          <w:rFonts w:ascii="Times New Roman" w:hAnsi="Times New Roman" w:cs="Times New Roman"/>
+          <w:color w:val="000000" w:themeColor="text1"/>
+          <w:sz w:val="24"/>
+          <w:szCs w:val="24"/>
+        </w:rPr>
+        <w:t xml:space="preserve">button </w:t>
+      </w:r>
+      <w:bookmarkStart w:id="15" w:name="_GoBack"/>
+      <w:bookmarkEnd w:id="15"/>
+      <w:r>
+        <w:rPr>
+          <w:rFonts w:ascii="Times New Roman" w:hAnsi="Times New Roman" w:cs="Times New Roman"/>
+          <w:color w:val="000000" w:themeColor="text1"/>
+          <w:sz w:val="24"/>
+          <w:szCs w:val="24"/>
+        </w:rPr>
+        <w:t>(2).</w:t>
       </w:r>
     </w:p>
     <w:p>
@@ -8050,7 +7963,6 @@
           <w:szCs w:val="24"/>
         </w:rPr>
         <w:tab/>
-        <w:t>For function PARENT (1) register page for parents</w:t>
       </w:r>
     </w:p>
     <w:p>
@@ -8238,27 +8150,7 @@
           <w:sz w:val="24"/>
           <w:szCs w:val="24"/>
         </w:rPr>
-        <w:t xml:space="preserve">“School Bus Tracking </w:t>
-      </w:r>
-      <w:proofErr w:type="gramStart"/>
-      <w:r>
-        <w:rPr>
-          <w:rFonts w:ascii="Times New Roman" w:hAnsi="Times New Roman" w:cs="Times New Roman"/>
-          <w:color w:val="000000" w:themeColor="text1"/>
-          <w:sz w:val="24"/>
-          <w:szCs w:val="24"/>
-        </w:rPr>
-        <w:t>And</w:t>
-      </w:r>
-      <w:proofErr w:type="gramEnd"/>
-      <w:r>
-        <w:rPr>
-          <w:rFonts w:ascii="Times New Roman" w:hAnsi="Times New Roman" w:cs="Times New Roman"/>
-          <w:color w:val="000000" w:themeColor="text1"/>
-          <w:sz w:val="24"/>
-          <w:szCs w:val="24"/>
-        </w:rPr>
-        <w:t xml:space="preserve"> Attendance Checking” application.</w:t>
+        <w:t>“School Bus Tracking And Attendance Checking” application.</w:t>
       </w:r>
       <w:r>
         <w:rPr>
@@ -8450,27 +8342,7 @@
           <w:sz w:val="24"/>
           <w:szCs w:val="24"/>
         </w:rPr>
-        <w:t xml:space="preserve">“School Bus Tracking </w:t>
-      </w:r>
-      <w:proofErr w:type="gramStart"/>
-      <w:r>
-        <w:rPr>
-          <w:rFonts w:ascii="Times New Roman" w:hAnsi="Times New Roman" w:cs="Times New Roman"/>
-          <w:color w:val="000000" w:themeColor="text1"/>
-          <w:sz w:val="24"/>
-          <w:szCs w:val="24"/>
-        </w:rPr>
-        <w:t>And</w:t>
-      </w:r>
-      <w:proofErr w:type="gramEnd"/>
-      <w:r>
-        <w:rPr>
-          <w:rFonts w:ascii="Times New Roman" w:hAnsi="Times New Roman" w:cs="Times New Roman"/>
-          <w:color w:val="000000" w:themeColor="text1"/>
-          <w:sz w:val="24"/>
-          <w:szCs w:val="24"/>
-        </w:rPr>
-        <w:t xml:space="preserve"> Attendance Checking” application.</w:t>
+        <w:t>“School Bus Tracking And Attendance Checking” application.</w:t>
       </w:r>
       <w:r>
         <w:rPr>
@@ -8633,7 +8505,6 @@
         </w:rPr>
         <w:t xml:space="preserve"> This is </w:t>
       </w:r>
-      <w:proofErr w:type="gramStart"/>
       <w:r>
         <w:rPr>
           <w:rFonts w:ascii="Times New Roman" w:eastAsia="Times New Roman" w:hAnsi="Times New Roman" w:cs="Times New Roman"/>
@@ -8641,17 +8512,7 @@
           <w:sz w:val="24"/>
           <w:szCs w:val="24"/>
         </w:rPr>
-        <w:t>parents</w:t>
-      </w:r>
-      <w:proofErr w:type="gramEnd"/>
-      <w:r>
-        <w:rPr>
-          <w:rFonts w:ascii="Times New Roman" w:eastAsia="Times New Roman" w:hAnsi="Times New Roman" w:cs="Times New Roman"/>
-          <w:color w:val="000000" w:themeColor="text1"/>
-          <w:sz w:val="24"/>
-          <w:szCs w:val="24"/>
-        </w:rPr>
-        <w:t xml:space="preserve"> page </w:t>
+        <w:t xml:space="preserve">parents page </w:t>
       </w:r>
       <w:r>
         <w:rPr>
@@ -8705,17 +8566,7 @@
           <w:sz w:val="24"/>
           <w:szCs w:val="24"/>
         </w:rPr>
-        <w:t xml:space="preserve">“ATTENDANCE RECORD” function, </w:t>
-      </w:r>
-      <w:proofErr w:type="gramStart"/>
-      <w:r>
-        <w:rPr>
-          <w:rFonts w:ascii="Times New Roman" w:hAnsi="Times New Roman" w:cs="Times New Roman"/>
-          <w:color w:val="000000" w:themeColor="text1"/>
-          <w:sz w:val="24"/>
-          <w:szCs w:val="24"/>
-        </w:rPr>
-        <w:t>parents can check their children attendance</w:t>
+        <w:t>“ATTENDANCE RECORD” function, parents can check their children attendance</w:t>
       </w:r>
       <w:r>
         <w:rPr>
@@ -8733,35 +8584,43 @@
           <w:sz w:val="24"/>
           <w:szCs w:val="24"/>
         </w:rPr>
-        <w:t>(2)</w:t>
-      </w:r>
-      <w:proofErr w:type="gramEnd"/>
-      <w:r>
-        <w:rPr>
-          <w:rFonts w:ascii="Times New Roman" w:hAnsi="Times New Roman" w:cs="Times New Roman"/>
-          <w:color w:val="000000" w:themeColor="text1"/>
-          <w:sz w:val="24"/>
-          <w:szCs w:val="24"/>
-        </w:rPr>
-        <w:t>.</w:t>
-      </w:r>
-      <w:r>
-        <w:rPr>
-          <w:rFonts w:ascii="Times New Roman" w:hAnsi="Times New Roman" w:cs="Times New Roman"/>
-          <w:color w:val="000000" w:themeColor="text1"/>
-          <w:sz w:val="24"/>
-          <w:szCs w:val="24"/>
-        </w:rPr>
-        <w:t xml:space="preserve"> “Message”</w:t>
-      </w:r>
-      <w:r>
-        <w:rPr>
-          <w:rFonts w:ascii="Times New Roman" w:hAnsi="Times New Roman" w:cs="Times New Roman"/>
-          <w:color w:val="000000" w:themeColor="text1"/>
-          <w:sz w:val="24"/>
-          <w:szCs w:val="24"/>
-        </w:rPr>
-        <w:t xml:space="preserve"> function, the message will show when their children get on the bus or get off the bus (3). </w:t>
+        <w:t>(2).</w:t>
+      </w:r>
+      <w:r>
+        <w:rPr>
+          <w:rFonts w:ascii="Times New Roman" w:hAnsi="Times New Roman" w:cs="Times New Roman"/>
+          <w:color w:val="000000" w:themeColor="text1"/>
+          <w:sz w:val="24"/>
+          <w:szCs w:val="24"/>
+        </w:rPr>
+        <w:t xml:space="preserve"> </w:t>
+      </w:r>
+      <w:r>
+        <w:rPr>
+          <w:rFonts w:ascii="Times New Roman" w:hAnsi="Times New Roman" w:cs="Times New Roman"/>
+          <w:color w:val="FF0000"/>
+          <w:sz w:val="24"/>
+          <w:szCs w:val="24"/>
+        </w:rPr>
+        <w:t>“Message”</w:t>
+      </w:r>
+      <w:r>
+        <w:rPr>
+          <w:rFonts w:ascii="Times New Roman" w:hAnsi="Times New Roman" w:cs="Times New Roman"/>
+          <w:color w:val="FF0000"/>
+          <w:sz w:val="24"/>
+          <w:szCs w:val="24"/>
+        </w:rPr>
+        <w:t xml:space="preserve"> pop-up</w:t>
+      </w:r>
+      <w:r>
+        <w:rPr>
+          <w:rFonts w:ascii="Times New Roman" w:hAnsi="Times New Roman" w:cs="Times New Roman"/>
+          <w:color w:val="FF0000"/>
+          <w:sz w:val="24"/>
+          <w:szCs w:val="24"/>
+        </w:rPr>
+        <w:t xml:space="preserve">, the message will show when their children get on the bus or get off the bus (3). </w:t>
       </w:r>
       <w:r>
         <w:rPr>
@@ -8833,9 +8692,8 @@
           <w:sz w:val="24"/>
           <w:szCs w:val="24"/>
         </w:rPr>
-        <w:t xml:space="preserve">). “Home” function, parents can go to the </w:t>
-      </w:r>
-      <w:proofErr w:type="gramStart"/>
+        <w:t>). “Home” function, parents can go to the parents page</w:t>
+      </w:r>
       <w:r>
         <w:rPr>
           <w:rFonts w:ascii="Times New Roman" w:hAnsi="Times New Roman" w:cs="Times New Roman"/>
@@ -8843,9 +8701,8 @@
           <w:sz w:val="24"/>
           <w:szCs w:val="24"/>
         </w:rPr>
-        <w:t>parents</w:t>
-      </w:r>
-      <w:proofErr w:type="gramEnd"/>
+        <w:t xml:space="preserve"> by this function (6</w:t>
+      </w:r>
       <w:r>
         <w:rPr>
           <w:rFonts w:ascii="Times New Roman" w:hAnsi="Times New Roman" w:cs="Times New Roman"/>
@@ -8853,7 +8710,7 @@
           <w:sz w:val="24"/>
           <w:szCs w:val="24"/>
         </w:rPr>
-        <w:t xml:space="preserve"> page</w:t>
+        <w:t>)</w:t>
       </w:r>
       <w:r>
         <w:rPr>
@@ -8862,7 +8719,7 @@
           <w:sz w:val="24"/>
           <w:szCs w:val="24"/>
         </w:rPr>
-        <w:t xml:space="preserve"> by this function (6</w:t>
+        <w:t xml:space="preserve">. “Notification” function, the list of all notification </w:t>
       </w:r>
       <w:r>
         <w:rPr>
@@ -8871,47 +8728,7 @@
           <w:sz w:val="24"/>
           <w:szCs w:val="24"/>
         </w:rPr>
-        <w:t>)</w:t>
-      </w:r>
-      <w:r>
-        <w:rPr>
-          <w:rFonts w:ascii="Times New Roman" w:hAnsi="Times New Roman" w:cs="Times New Roman"/>
-          <w:color w:val="auto"/>
-          <w:sz w:val="24"/>
-          <w:szCs w:val="24"/>
-        </w:rPr>
-        <w:t xml:space="preserve">. “Notification” function, the list of all notification </w:t>
-      </w:r>
-      <w:r>
-        <w:rPr>
-          <w:rFonts w:ascii="Times New Roman" w:hAnsi="Times New Roman" w:cs="Times New Roman"/>
-          <w:color w:val="auto"/>
-          <w:sz w:val="24"/>
-          <w:szCs w:val="24"/>
-        </w:rPr>
-        <w:t xml:space="preserve">(7). “Route” function, parents can view his position via google map </w:t>
-      </w:r>
-      <w:proofErr w:type="spellStart"/>
-      <w:proofErr w:type="gramStart"/>
-      <w:r>
-        <w:rPr>
-          <w:rFonts w:ascii="Times New Roman" w:hAnsi="Times New Roman" w:cs="Times New Roman"/>
-          <w:color w:val="auto"/>
-          <w:sz w:val="24"/>
-          <w:szCs w:val="24"/>
-        </w:rPr>
-        <w:t>api</w:t>
-      </w:r>
-      <w:proofErr w:type="spellEnd"/>
-      <w:proofErr w:type="gramEnd"/>
-      <w:r>
-        <w:rPr>
-          <w:rFonts w:ascii="Times New Roman" w:hAnsi="Times New Roman" w:cs="Times New Roman"/>
-          <w:color w:val="auto"/>
-          <w:sz w:val="24"/>
-          <w:szCs w:val="24"/>
-        </w:rPr>
-        <w:t xml:space="preserve"> (8).</w:t>
+        <w:t>(7). “Route” function, parents can view his position via google map api (8).</w:t>
       </w:r>
     </w:p>
     <w:p>
@@ -9078,27 +8895,7 @@
           <w:sz w:val="24"/>
           <w:szCs w:val="24"/>
         </w:rPr>
-        <w:t xml:space="preserve">“School Bus Tracking </w:t>
-      </w:r>
-      <w:proofErr w:type="gramStart"/>
-      <w:r>
-        <w:rPr>
-          <w:rFonts w:ascii="Times New Roman" w:hAnsi="Times New Roman" w:cs="Times New Roman"/>
-          <w:color w:val="000000" w:themeColor="text1"/>
-          <w:sz w:val="24"/>
-          <w:szCs w:val="24"/>
-        </w:rPr>
-        <w:t>And</w:t>
-      </w:r>
-      <w:proofErr w:type="gramEnd"/>
-      <w:r>
-        <w:rPr>
-          <w:rFonts w:ascii="Times New Roman" w:hAnsi="Times New Roman" w:cs="Times New Roman"/>
-          <w:color w:val="000000" w:themeColor="text1"/>
-          <w:sz w:val="24"/>
-          <w:szCs w:val="24"/>
-        </w:rPr>
-        <w:t xml:space="preserve"> Attendance Checking” application.</w:t>
+        <w:t>“School Bus Tracking And Attendance Checking” application.</w:t>
       </w:r>
       <w:r>
         <w:rPr>
@@ -9116,17 +8913,7 @@
           <w:sz w:val="24"/>
           <w:szCs w:val="24"/>
         </w:rPr>
-        <w:t>e “ATTENDANCE RECORD” function</w:t>
-      </w:r>
-      <w:proofErr w:type="gramStart"/>
-      <w:r>
-        <w:rPr>
-          <w:rFonts w:ascii="Times New Roman" w:hAnsi="Times New Roman" w:cs="Times New Roman"/>
-          <w:color w:val="000000" w:themeColor="text1"/>
-          <w:sz w:val="24"/>
-          <w:szCs w:val="24"/>
-        </w:rPr>
-        <w:t>,</w:t>
+        <w:t>e “ATTENDANCE RECORD” function,</w:t>
       </w:r>
       <w:r>
         <w:rPr>
@@ -9138,7 +8925,6 @@
         </w:rPr>
         <w:t>เพื่อ</w:t>
       </w:r>
-      <w:proofErr w:type="gramEnd"/>
       <w:r>
         <w:rPr>
           <w:rFonts w:ascii="Times New Roman" w:hAnsi="Times New Roman" w:cs="Times New Roman"/>
@@ -9211,7 +8997,6 @@
         </w:rPr>
         <w:t xml:space="preserve">“Edit” function, school bus driver can edit his profit by this function (4). “Student list”, school bus driver can view the student who have to take in this bus (6). “Home” function, parents can go to the </w:t>
       </w:r>
-      <w:proofErr w:type="gramStart"/>
       <w:r>
         <w:rPr>
           <w:rFonts w:ascii="Times New Roman" w:hAnsi="Times New Roman" w:cs="Times New Roman"/>
@@ -9220,18 +9005,16 @@
           <w:szCs w:val="24"/>
           <w:u w:val="single"/>
         </w:rPr>
-        <w:t>parents</w:t>
-      </w:r>
-      <w:proofErr w:type="gramEnd"/>
+        <w:t>parents page</w:t>
+      </w:r>
       <w:r>
         <w:rPr>
           <w:rFonts w:ascii="Times New Roman" w:hAnsi="Times New Roman" w:cs="Times New Roman"/>
           <w:color w:val="auto"/>
           <w:sz w:val="24"/>
           <w:szCs w:val="24"/>
-          <w:u w:val="single"/>
-        </w:rPr>
-        <w:t xml:space="preserve"> page</w:t>
+        </w:rPr>
+        <w:t xml:space="preserve"> by this function</w:t>
       </w:r>
       <w:r>
         <w:rPr>
@@ -9240,7 +9023,7 @@
           <w:sz w:val="24"/>
           <w:szCs w:val="24"/>
         </w:rPr>
-        <w:t xml:space="preserve"> by this function</w:t>
+        <w:t xml:space="preserve"> (7). “Notification” function, the list of all notification (</w:t>
       </w:r>
       <w:r>
         <w:rPr>
@@ -9249,38 +9032,7 @@
           <w:sz w:val="24"/>
           <w:szCs w:val="24"/>
         </w:rPr>
-        <w:t xml:space="preserve"> (7). “Notification” function, the list of all notification (</w:t>
-      </w:r>
-      <w:r>
-        <w:rPr>
-          <w:rFonts w:ascii="Times New Roman" w:hAnsi="Times New Roman" w:cs="Times New Roman"/>
-          <w:color w:val="auto"/>
-          <w:sz w:val="24"/>
-          <w:szCs w:val="24"/>
-        </w:rPr>
-        <w:t xml:space="preserve">7). “Route” function, parents can view his position via google map </w:t>
-      </w:r>
-      <w:proofErr w:type="spellStart"/>
-      <w:proofErr w:type="gramStart"/>
-      <w:r>
-        <w:rPr>
-          <w:rFonts w:ascii="Times New Roman" w:hAnsi="Times New Roman" w:cs="Times New Roman"/>
-          <w:color w:val="auto"/>
-          <w:sz w:val="24"/>
-          <w:szCs w:val="24"/>
-        </w:rPr>
-        <w:t>api</w:t>
-      </w:r>
-      <w:proofErr w:type="spellEnd"/>
-      <w:proofErr w:type="gramEnd"/>
-      <w:r>
-        <w:rPr>
-          <w:rFonts w:ascii="Times New Roman" w:hAnsi="Times New Roman" w:cs="Times New Roman"/>
-          <w:color w:val="auto"/>
-          <w:sz w:val="24"/>
-          <w:szCs w:val="24"/>
-        </w:rPr>
-        <w:t xml:space="preserve"> (8).</w:t>
+        <w:t>7). “Route” function, parents can view his position via google map api (8).</w:t>
       </w:r>
     </w:p>
     <w:p>
@@ -9404,27 +9156,7 @@
           <w:sz w:val="24"/>
           <w:szCs w:val="24"/>
         </w:rPr>
-        <w:t xml:space="preserve">of “School Bus Tracking </w:t>
-      </w:r>
-      <w:proofErr w:type="gramStart"/>
-      <w:r>
-        <w:rPr>
-          <w:rFonts w:ascii="Times New Roman" w:hAnsi="Times New Roman" w:cs="Times New Roman"/>
-          <w:color w:val="FF0000"/>
-          <w:sz w:val="24"/>
-          <w:szCs w:val="24"/>
-        </w:rPr>
-        <w:t>And</w:t>
-      </w:r>
-      <w:proofErr w:type="gramEnd"/>
-      <w:r>
-        <w:rPr>
-          <w:rFonts w:ascii="Times New Roman" w:hAnsi="Times New Roman" w:cs="Times New Roman"/>
-          <w:color w:val="FF0000"/>
-          <w:sz w:val="24"/>
-          <w:szCs w:val="24"/>
-        </w:rPr>
-        <w:t xml:space="preserve"> Attendance Checking” application. User can reset the old password</w:t>
+        <w:t>of “School Bus Tracking And Attendance Checking” application. User can reset the old password</w:t>
       </w:r>
       <w:r>
         <w:rPr>
@@ -10114,7 +9846,7 @@
               <w:sz w:val="20"/>
               <w:szCs w:val="20"/>
             </w:rPr>
-            <w:t>8</w:t>
+            <w:t>18</w:t>
           </w:r>
           <w:r>
             <w:rPr>
@@ -17041,7 +16773,7 @@
 </file>
 
 <file path=customXml/itemProps1.xml><?xml version="1.0" encoding="utf-8"?>
-<ds:datastoreItem xmlns:ds="http://schemas.openxmlformats.org/officeDocument/2006/customXml" ds:itemID="{CC56DCC3-01BA-4BC4-9C67-56DE024A1171}">
+<ds:datastoreItem xmlns:ds="http://schemas.openxmlformats.org/officeDocument/2006/customXml" ds:itemID="{EB1B7953-BC0A-4EE6-BE20-75FDA8BDE7E6}">
   <ds:schemaRefs>
     <ds:schemaRef ds:uri="http://schemas.openxmlformats.org/officeDocument/2006/bibliography"/>
   </ds:schemaRefs>

</xml_diff>

<commit_message>
Update the table context of all document
</commit_message>
<xml_diff>
--- a/Document/SDD.docx
+++ b/Document/SDD.docx
@@ -224,6 +224,7 @@
         <w:tab/>
         <w:t xml:space="preserve">  </w:t>
       </w:r>
+      <w:proofErr w:type="spellStart"/>
       <w:r>
         <w:rPr>
           <w:rFonts w:ascii="Times New Roman" w:hAnsi="Times New Roman" w:cs="Times New Roman"/>
@@ -240,8 +241,9 @@
           <w:sz w:val="36"/>
           <w:szCs w:val="36"/>
         </w:rPr>
-        <w:t xml:space="preserve">ojareonvanich </w:t>
-      </w:r>
+        <w:t>ojareonvanich</w:t>
+      </w:r>
+      <w:proofErr w:type="spellEnd"/>
       <w:r>
         <w:rPr>
           <w:rFonts w:ascii="Times New Roman" w:hAnsi="Times New Roman" w:cs="Times New Roman"/>
@@ -249,7 +251,7 @@
           <w:sz w:val="36"/>
           <w:szCs w:val="36"/>
         </w:rPr>
-        <w:tab/>
+        <w:t xml:space="preserve"> </w:t>
       </w:r>
       <w:r>
         <w:rPr>
@@ -258,28 +260,28 @@
           <w:sz w:val="36"/>
           <w:szCs w:val="36"/>
         </w:rPr>
-        <w:t>552115018</w:t>
-      </w:r>
-    </w:p>
-    <w:p>
-      <w:pPr>
-        <w:ind w:left="720" w:firstLine="720"/>
+        <w:tab/>
+      </w:r>
+      <w:r>
         <w:rPr>
           <w:rFonts w:ascii="Times New Roman" w:hAnsi="Times New Roman" w:cs="Times New Roman"/>
           <w:color w:val="000000" w:themeColor="text1"/>
           <w:sz w:val="36"/>
           <w:szCs w:val="36"/>
         </w:rPr>
-      </w:pPr>
-      <w:r>
+        <w:t>552115018</w:t>
+      </w:r>
+    </w:p>
+    <w:p>
+      <w:pPr>
+        <w:ind w:left="720" w:firstLine="720"/>
         <w:rPr>
           <w:rFonts w:ascii="Times New Roman" w:hAnsi="Times New Roman" w:cs="Times New Roman"/>
           <w:color w:val="000000" w:themeColor="text1"/>
           <w:sz w:val="36"/>
           <w:szCs w:val="36"/>
         </w:rPr>
-        <w:t>Mr</w:t>
-      </w:r>
+      </w:pPr>
       <w:r>
         <w:rPr>
           <w:rFonts w:ascii="Times New Roman" w:hAnsi="Times New Roman" w:cs="Times New Roman"/>
@@ -287,7 +289,7 @@
           <w:sz w:val="36"/>
           <w:szCs w:val="36"/>
         </w:rPr>
-        <w:t>.</w:t>
+        <w:t>Mr</w:t>
       </w:r>
       <w:r>
         <w:rPr>
@@ -296,7 +298,7 @@
           <w:sz w:val="36"/>
           <w:szCs w:val="36"/>
         </w:rPr>
-        <w:t xml:space="preserve"> </w:t>
+        <w:t>.</w:t>
       </w:r>
       <w:r>
         <w:rPr>
@@ -305,8 +307,9 @@
           <w:sz w:val="36"/>
           <w:szCs w:val="36"/>
         </w:rPr>
-        <w:t>P</w:t>
-      </w:r>
+        <w:t xml:space="preserve"> </w:t>
+      </w:r>
+      <w:proofErr w:type="spellStart"/>
       <w:r>
         <w:rPr>
           <w:rFonts w:ascii="Times New Roman" w:hAnsi="Times New Roman" w:cs="Times New Roman"/>
@@ -314,7 +317,7 @@
           <w:sz w:val="36"/>
           <w:szCs w:val="36"/>
         </w:rPr>
-        <w:t>uttipong</w:t>
+        <w:t>P</w:t>
       </w:r>
       <w:r>
         <w:rPr>
@@ -323,9 +326,20 @@
           <w:sz w:val="36"/>
           <w:szCs w:val="36"/>
         </w:rPr>
+        <w:t>uttipong</w:t>
+      </w:r>
+      <w:proofErr w:type="spellEnd"/>
+      <w:r>
+        <w:rPr>
+          <w:rFonts w:ascii="Times New Roman" w:hAnsi="Times New Roman" w:cs="Times New Roman"/>
+          <w:color w:val="000000" w:themeColor="text1"/>
+          <w:sz w:val="36"/>
+          <w:szCs w:val="36"/>
+        </w:rPr>
         <w:tab/>
         <w:t xml:space="preserve">  </w:t>
       </w:r>
+      <w:proofErr w:type="spellStart"/>
       <w:r>
         <w:rPr>
           <w:rFonts w:ascii="Times New Roman" w:hAnsi="Times New Roman" w:cs="Times New Roman"/>
@@ -344,6 +358,7 @@
         </w:rPr>
         <w:t>adang</w:t>
       </w:r>
+      <w:proofErr w:type="spellEnd"/>
       <w:r>
         <w:rPr>
           <w:rFonts w:ascii="Times New Roman" w:hAnsi="Times New Roman" w:cs="Times New Roman"/>
@@ -658,6 +673,7 @@
         </w:rPr>
         <w:t xml:space="preserve"> </w:t>
       </w:r>
+      <w:proofErr w:type="spellStart"/>
       <w:r>
         <w:rPr>
           <w:rFonts w:ascii="Times New Roman" w:hAnsi="Times New Roman" w:cs="Times New Roman"/>
@@ -676,6 +692,7 @@
         </w:rPr>
         <w:t>arinya</w:t>
       </w:r>
+      <w:proofErr w:type="spellEnd"/>
       <w:r>
         <w:rPr>
           <w:rFonts w:ascii="Times New Roman" w:hAnsi="Times New Roman" w:cs="Times New Roman"/>
@@ -692,8 +709,9 @@
           <w:sz w:val="36"/>
           <w:szCs w:val="36"/>
         </w:rPr>
-        <w:t xml:space="preserve"> S</w:t>
-      </w:r>
+        <w:t xml:space="preserve"> </w:t>
+      </w:r>
+      <w:proofErr w:type="spellStart"/>
       <w:r>
         <w:rPr>
           <w:rFonts w:ascii="Times New Roman" w:hAnsi="Times New Roman" w:cs="Times New Roman"/>
@@ -701,7 +719,7 @@
           <w:sz w:val="36"/>
           <w:szCs w:val="36"/>
         </w:rPr>
-        <w:t>uwansrikha</w:t>
+        <w:t>S</w:t>
       </w:r>
       <w:r>
         <w:rPr>
@@ -710,8 +728,18 @@
           <w:sz w:val="36"/>
           <w:szCs w:val="36"/>
         </w:rPr>
+        <w:t>uwansrikha</w:t>
+      </w:r>
+      <w:r>
+        <w:rPr>
+          <w:rFonts w:ascii="Times New Roman" w:hAnsi="Times New Roman" w:cs="Times New Roman"/>
+          <w:color w:val="000000" w:themeColor="text1"/>
+          <w:sz w:val="36"/>
+          <w:szCs w:val="36"/>
+        </w:rPr>
         <w:t>m</w:t>
       </w:r>
+      <w:proofErr w:type="spellEnd"/>
     </w:p>
     <w:p>
       <w:pPr>
@@ -818,7 +846,7 @@
                 <w:sz w:val="24"/>
                 <w:szCs w:val="24"/>
               </w:rPr>
-              <w:t>Version</w:t>
+              <w:t>Detail</w:t>
             </w:r>
           </w:p>
         </w:tc>
@@ -1282,6 +1310,7 @@
         </w:rPr>
         <w:t xml:space="preserve">Thitipun </w:t>
       </w:r>
+      <w:proofErr w:type="spellStart"/>
       <w:r>
         <w:rPr>
           <w:rFonts w:ascii="Times New Roman" w:hAnsi="Times New Roman" w:cs="Times New Roman"/>
@@ -1289,7 +1318,17 @@
           <w:color w:val="000000" w:themeColor="text1"/>
           <w:sz w:val="20"/>
         </w:rPr>
-        <w:t>Tojareonvanich, *</w:t>
+        <w:t>Tojareonvanich</w:t>
+      </w:r>
+      <w:proofErr w:type="spellEnd"/>
+      <w:r>
+        <w:rPr>
+          <w:rFonts w:ascii="Times New Roman" w:hAnsi="Times New Roman" w:cs="Times New Roman"/>
+          <w:bCs/>
+          <w:color w:val="000000" w:themeColor="text1"/>
+          <w:sz w:val="20"/>
+        </w:rPr>
+        <w:t>, *</w:t>
       </w:r>
       <w:r>
         <w:rPr>
@@ -1307,7 +1346,47 @@
           <w:color w:val="000000" w:themeColor="text1"/>
           <w:sz w:val="20"/>
         </w:rPr>
-        <w:t xml:space="preserve"> = Puttipong Tadang, *</w:t>
+        <w:t xml:space="preserve"> = </w:t>
+      </w:r>
+      <w:proofErr w:type="spellStart"/>
+      <w:r>
+        <w:rPr>
+          <w:rFonts w:ascii="Times New Roman" w:hAnsi="Times New Roman" w:cs="Times New Roman"/>
+          <w:bCs/>
+          <w:color w:val="000000" w:themeColor="text1"/>
+          <w:sz w:val="20"/>
+        </w:rPr>
+        <w:t>Puttipong</w:t>
+      </w:r>
+      <w:proofErr w:type="spellEnd"/>
+      <w:r>
+        <w:rPr>
+          <w:rFonts w:ascii="Times New Roman" w:hAnsi="Times New Roman" w:cs="Times New Roman"/>
+          <w:bCs/>
+          <w:color w:val="000000" w:themeColor="text1"/>
+          <w:sz w:val="20"/>
+        </w:rPr>
+        <w:t xml:space="preserve"> </w:t>
+      </w:r>
+      <w:proofErr w:type="spellStart"/>
+      <w:r>
+        <w:rPr>
+          <w:rFonts w:ascii="Times New Roman" w:hAnsi="Times New Roman" w:cs="Times New Roman"/>
+          <w:bCs/>
+          <w:color w:val="000000" w:themeColor="text1"/>
+          <w:sz w:val="20"/>
+        </w:rPr>
+        <w:t>Tadang</w:t>
+      </w:r>
+      <w:proofErr w:type="spellEnd"/>
+      <w:r>
+        <w:rPr>
+          <w:rFonts w:ascii="Times New Roman" w:hAnsi="Times New Roman" w:cs="Times New Roman"/>
+          <w:bCs/>
+          <w:color w:val="000000" w:themeColor="text1"/>
+          <w:sz w:val="20"/>
+        </w:rPr>
+        <w:t>, *</w:t>
       </w:r>
       <w:r>
         <w:rPr>
@@ -1325,8 +1404,9 @@
           <w:color w:val="000000" w:themeColor="text1"/>
           <w:sz w:val="20"/>
         </w:rPr>
-        <w:t xml:space="preserve"> = Parinya</w:t>
-      </w:r>
+        <w:t xml:space="preserve"> = </w:t>
+      </w:r>
+      <w:proofErr w:type="spellStart"/>
       <w:r>
         <w:rPr>
           <w:rFonts w:ascii="Times New Roman" w:hAnsi="Times New Roman" w:cs="Times New Roman"/>
@@ -1334,8 +1414,19 @@
           <w:color w:val="000000" w:themeColor="text1"/>
           <w:sz w:val="20"/>
         </w:rPr>
+        <w:t>Parinya</w:t>
+      </w:r>
+      <w:proofErr w:type="spellEnd"/>
+      <w:r>
+        <w:rPr>
+          <w:rFonts w:ascii="Times New Roman" w:hAnsi="Times New Roman" w:cs="Times New Roman"/>
+          <w:bCs/>
+          <w:color w:val="000000" w:themeColor="text1"/>
+          <w:sz w:val="20"/>
+        </w:rPr>
         <w:t xml:space="preserve"> </w:t>
       </w:r>
+      <w:proofErr w:type="spellStart"/>
       <w:r>
         <w:rPr>
           <w:rFonts w:ascii="Times New Roman" w:hAnsi="Times New Roman" w:cs="Times New Roman"/>
@@ -1345,6 +1436,7 @@
         </w:rPr>
         <w:t>Suwansrikham</w:t>
       </w:r>
+      <w:proofErr w:type="spellEnd"/>
     </w:p>
     <w:p>
       <w:pPr>
@@ -1391,14 +1483,25 @@
           <w:szCs w:val="24"/>
         </w:rPr>
       </w:pPr>
-      <w:r>
-        <w:rPr>
-          <w:rFonts w:ascii="Times New Roman" w:hAnsi="Times New Roman" w:cs="Times New Roman"/>
-          <w:color w:val="000000" w:themeColor="text1"/>
-          <w:sz w:val="24"/>
-          <w:szCs w:val="24"/>
-        </w:rPr>
-        <w:t xml:space="preserve">Mr.Thitipun </w:t>
+      <w:proofErr w:type="spellStart"/>
+      <w:r>
+        <w:rPr>
+          <w:rFonts w:ascii="Times New Roman" w:hAnsi="Times New Roman" w:cs="Times New Roman"/>
+          <w:color w:val="000000" w:themeColor="text1"/>
+          <w:sz w:val="24"/>
+          <w:szCs w:val="24"/>
+        </w:rPr>
+        <w:t>Mr.Thitipun</w:t>
+      </w:r>
+      <w:proofErr w:type="spellEnd"/>
+      <w:r>
+        <w:rPr>
+          <w:rFonts w:ascii="Times New Roman" w:hAnsi="Times New Roman" w:cs="Times New Roman"/>
+          <w:color w:val="000000" w:themeColor="text1"/>
+          <w:sz w:val="24"/>
+          <w:szCs w:val="24"/>
+        </w:rPr>
+        <w:t xml:space="preserve"> </w:t>
       </w:r>
       <w:r>
         <w:rPr>
@@ -1409,6 +1512,7 @@
         </w:rPr>
         <w:tab/>
       </w:r>
+      <w:proofErr w:type="spellStart"/>
       <w:r>
         <w:rPr>
           <w:rFonts w:ascii="Times New Roman" w:hAnsi="Times New Roman" w:cs="Times New Roman"/>
@@ -1418,6 +1522,7 @@
         </w:rPr>
         <w:t>Tojareonvanich</w:t>
       </w:r>
+      <w:proofErr w:type="spellEnd"/>
     </w:p>
     <w:p>
       <w:pPr>
@@ -1429,14 +1534,25 @@
           <w:szCs w:val="24"/>
         </w:rPr>
       </w:pPr>
-      <w:r>
-        <w:rPr>
-          <w:rFonts w:ascii="Times New Roman" w:hAnsi="Times New Roman" w:cs="Times New Roman"/>
-          <w:color w:val="000000" w:themeColor="text1"/>
-          <w:sz w:val="24"/>
-          <w:szCs w:val="24"/>
-        </w:rPr>
-        <w:t xml:space="preserve">Mr.Puttipong </w:t>
+      <w:proofErr w:type="spellStart"/>
+      <w:r>
+        <w:rPr>
+          <w:rFonts w:ascii="Times New Roman" w:hAnsi="Times New Roman" w:cs="Times New Roman"/>
+          <w:color w:val="000000" w:themeColor="text1"/>
+          <w:sz w:val="24"/>
+          <w:szCs w:val="24"/>
+        </w:rPr>
+        <w:t>Mr.Puttipong</w:t>
+      </w:r>
+      <w:proofErr w:type="spellEnd"/>
+      <w:r>
+        <w:rPr>
+          <w:rFonts w:ascii="Times New Roman" w:hAnsi="Times New Roman" w:cs="Times New Roman"/>
+          <w:color w:val="000000" w:themeColor="text1"/>
+          <w:sz w:val="24"/>
+          <w:szCs w:val="24"/>
+        </w:rPr>
+        <w:t xml:space="preserve"> </w:t>
       </w:r>
       <w:r>
         <w:rPr>
@@ -1447,6 +1563,7 @@
         </w:rPr>
         <w:tab/>
       </w:r>
+      <w:proofErr w:type="spellStart"/>
       <w:r>
         <w:rPr>
           <w:rFonts w:ascii="Times New Roman" w:hAnsi="Times New Roman" w:cs="Times New Roman"/>
@@ -1456,6 +1573,7 @@
         </w:rPr>
         <w:t>Tadang</w:t>
       </w:r>
+      <w:proofErr w:type="spellEnd"/>
     </w:p>
     <w:p>
       <w:pPr>
@@ -3065,32 +3183,12 @@
           <w:rFonts w:ascii="Times New Roman" w:hAnsi="Times New Roman" w:cs="Times New Roman"/>
         </w:rPr>
       </w:pPr>
-      <w:bookmarkStart w:id="2" w:name="_Toc426666480"/>
-      <w:r>
-        <w:rPr>
-          <w:rFonts w:ascii="Times New Roman" w:hAnsi="Times New Roman" w:cs="Times New Roman"/>
-        </w:rPr>
-        <w:t>1.1</w:t>
-      </w:r>
-      <w:r>
-        <w:rPr>
-          <w:rFonts w:ascii="Times New Roman" w:hAnsi="Times New Roman" w:cs="Times New Roman"/>
-        </w:rPr>
-        <w:t xml:space="preserve"> </w:t>
-      </w:r>
-      <w:r>
-        <w:rPr>
-          <w:rFonts w:ascii="Times New Roman" w:hAnsi="Times New Roman" w:cs="Times New Roman"/>
-        </w:rPr>
-        <w:t xml:space="preserve"> </w:t>
-      </w:r>
-      <w:r>
-        <w:rPr>
-          <w:rFonts w:ascii="Times New Roman" w:hAnsi="Times New Roman" w:cs="Times New Roman"/>
-        </w:rPr>
-        <w:t>Objective</w:t>
-      </w:r>
-      <w:bookmarkEnd w:id="2"/>
+      <w:r>
+        <w:rPr>
+          <w:rFonts w:ascii="Times New Roman" w:hAnsi="Times New Roman" w:cs="Times New Roman"/>
+        </w:rPr>
+        <w:t>1.1 Objective</w:t>
+      </w:r>
     </w:p>
     <w:p>
       <w:pPr>
@@ -3317,26 +3415,20 @@
           <w:rFonts w:ascii="Times New Roman" w:hAnsi="Times New Roman" w:cs="Times New Roman"/>
         </w:rPr>
       </w:pPr>
-      <w:bookmarkStart w:id="3" w:name="_Toc426666481"/>
-      <w:r>
-        <w:rPr>
-          <w:rFonts w:ascii="Times New Roman" w:hAnsi="Times New Roman" w:cs="Times New Roman"/>
-        </w:rPr>
-        <w:t xml:space="preserve">1.2 </w:t>
-      </w:r>
-      <w:r>
-        <w:rPr>
-          <w:rFonts w:ascii="Times New Roman" w:hAnsi="Times New Roman" w:cs="Times New Roman"/>
-        </w:rPr>
-        <w:t xml:space="preserve"> </w:t>
-      </w:r>
-      <w:r>
-        <w:rPr>
-          <w:rFonts w:ascii="Times New Roman" w:hAnsi="Times New Roman" w:cs="Times New Roman"/>
-        </w:rPr>
-        <w:t>Project Scope</w:t>
-      </w:r>
-      <w:bookmarkEnd w:id="3"/>
+      <w:bookmarkStart w:id="2" w:name="_Toc426666481"/>
+      <w:r>
+        <w:rPr>
+          <w:rFonts w:ascii="Times New Roman" w:hAnsi="Times New Roman" w:cs="Times New Roman"/>
+        </w:rPr>
+        <w:t>1.2 Project</w:t>
+      </w:r>
+      <w:r>
+        <w:rPr>
+          <w:rFonts w:ascii="Times New Roman" w:hAnsi="Times New Roman" w:cs="Times New Roman"/>
+        </w:rPr>
+        <w:t xml:space="preserve"> Scope</w:t>
+      </w:r>
+      <w:bookmarkEnd w:id="2"/>
     </w:p>
     <w:p>
       <w:pPr>
@@ -3921,7 +4013,7 @@
           <w:rFonts w:ascii="Times New Roman" w:hAnsi="Times New Roman" w:cs="Times New Roman"/>
         </w:rPr>
       </w:pPr>
-      <w:bookmarkStart w:id="4" w:name="_Toc426666482"/>
+      <w:bookmarkStart w:id="3" w:name="_Toc426666482"/>
       <w:r>
         <w:rPr>
           <w:rFonts w:ascii="Times New Roman" w:hAnsi="Times New Roman" w:cs="Times New Roman"/>
@@ -3934,7 +4026,7 @@
         </w:rPr>
         <w:t>Acronyms and Definitions</w:t>
       </w:r>
-      <w:bookmarkEnd w:id="4"/>
+      <w:bookmarkEnd w:id="3"/>
     </w:p>
     <w:p>
       <w:pPr>
@@ -4448,7 +4540,16 @@
           <w:sz w:val="24"/>
           <w:szCs w:val="24"/>
         </w:rPr>
-        <w:t>A sequence diagram is an interaction diagram that shows how processes operate with one another and in what order. A sequence diagram shows object interactions arranged in time sequence. It depicts the objects and classes involved in the scenario and the sequence of messages exchanged between the objects needed to carry out the functionality of the scenario.</w:t>
+        <w:t>a</w:t>
+      </w:r>
+      <w:r>
+        <w:rPr>
+          <w:rFonts w:ascii="Times New Roman" w:hAnsi="Times New Roman" w:cs="Times New Roman"/>
+          <w:color w:val="000000" w:themeColor="text1"/>
+          <w:sz w:val="24"/>
+          <w:szCs w:val="24"/>
+        </w:rPr>
+        <w:t xml:space="preserve"> sequence diagram is an interaction diagram that shows how processes operate with one another and in what order. A sequence diagram shows object interactions arranged in time sequence. It depicts the objects and classes involved in the scenario and the sequence of messages exchanged between the objects needed to carry out the functionality of the scenario.</w:t>
       </w:r>
     </w:p>
     <w:p>
@@ -4487,6 +4588,7 @@
       <w:pPr>
         <w:pStyle w:val="Default"/>
         <w:ind w:left="3600" w:hanging="2466"/>
+        <w:jc w:val="both"/>
         <w:rPr>
           <w:color w:val="000000" w:themeColor="text1"/>
         </w:rPr>
@@ -4512,7 +4614,19 @@
         <w:rPr>
           <w:color w:val="000000" w:themeColor="text1"/>
         </w:rPr>
-        <w:t xml:space="preserve">User interface (UI) is everything designed into an informa-tion device with which a human being may interact -including display screen, keyboard, mouse, light pen, the appearance of a desktop, illuminated characters, help messages, and how an application program or a Web site invites interaction and responds to it. </w:t>
+        <w:t xml:space="preserve">User interface (UI) is everything designed into an </w:t>
+      </w:r>
+      <w:r>
+        <w:rPr>
+          <w:color w:val="000000" w:themeColor="text1"/>
+        </w:rPr>
+        <w:t>information</w:t>
+      </w:r>
+      <w:r>
+        <w:rPr>
+          <w:color w:val="000000" w:themeColor="text1"/>
+        </w:rPr>
+        <w:t xml:space="preserve"> device with which a human being may interact -including display screen, keyboard, mouse, light pen, the appearance of a desktop, illuminated characters, help messages, and how an application program or a Web site invites interaction and responds to it. </w:t>
       </w:r>
     </w:p>
     <w:p>
@@ -4902,8 +5016,8 @@
           <w:szCs w:val="40"/>
         </w:rPr>
       </w:pPr>
-      <w:bookmarkStart w:id="5" w:name="_Toc421532498"/>
-      <w:bookmarkStart w:id="6" w:name="_Toc426666483"/>
+      <w:bookmarkStart w:id="4" w:name="_Toc421532498"/>
+      <w:bookmarkStart w:id="5" w:name="_Toc426666483"/>
       <w:r>
         <w:rPr>
           <w:rFonts w:ascii="Times New Roman" w:hAnsi="Times New Roman" w:cs="Times New Roman"/>
@@ -4912,7 +5026,7 @@
         <w:lastRenderedPageBreak/>
         <w:t xml:space="preserve">Chapter Two | </w:t>
       </w:r>
-      <w:bookmarkEnd w:id="5"/>
+      <w:bookmarkEnd w:id="4"/>
       <w:r>
         <w:rPr>
           <w:rFonts w:ascii="Times New Roman" w:hAnsi="Times New Roman" w:cs="Times New Roman"/>
@@ -4922,7 +5036,7 @@
         </w:rPr>
         <w:t>System Architecture</w:t>
       </w:r>
-      <w:bookmarkEnd w:id="6"/>
+      <w:bookmarkEnd w:id="5"/>
     </w:p>
     <w:p>
       <w:pPr>
@@ -5046,6 +5160,7 @@
     <w:p>
       <w:pPr>
         <w:ind w:firstLine="720"/>
+        <w:jc w:val="both"/>
         <w:rPr>
           <w:rFonts w:ascii="Times New Roman" w:hAnsi="Times New Roman" w:cs="Times New Roman"/>
           <w:color w:val="000000" w:themeColor="text1"/>
@@ -5331,6 +5446,7 @@
     <w:p>
       <w:pPr>
         <w:ind w:firstLine="720"/>
+        <w:jc w:val="both"/>
         <w:rPr>
           <w:rFonts w:ascii="Times New Roman" w:hAnsi="Times New Roman" w:cs="Times New Roman"/>
           <w:color w:val="000000" w:themeColor="text1"/>
@@ -5433,7 +5549,7 @@
           <w:szCs w:val="40"/>
         </w:rPr>
       </w:pPr>
-      <w:bookmarkStart w:id="7" w:name="_Toc426666484"/>
+      <w:bookmarkStart w:id="6" w:name="_Toc426666484"/>
       <w:r>
         <w:rPr>
           <w:rFonts w:ascii="Times New Roman" w:hAnsi="Times New Roman" w:cs="Times New Roman"/>
@@ -5450,27 +5566,28 @@
         </w:rPr>
         <w:t>Detailed Design</w:t>
       </w:r>
+      <w:bookmarkEnd w:id="6"/>
+    </w:p>
+    <w:p>
+      <w:pPr>
+        <w:pStyle w:val="H2"/>
+        <w:rPr>
+          <w:rFonts w:ascii="Times New Roman" w:hAnsi="Times New Roman" w:cs="Times New Roman"/>
+        </w:rPr>
+      </w:pPr>
+      <w:bookmarkStart w:id="7" w:name="_Toc426666485"/>
+      <w:r>
+        <w:rPr>
+          <w:rFonts w:ascii="Times New Roman" w:hAnsi="Times New Roman" w:cs="Times New Roman"/>
+        </w:rPr>
+        <w:t>3.1 Class Diagram</w:t>
+      </w:r>
       <w:bookmarkEnd w:id="7"/>
     </w:p>
     <w:p>
       <w:pPr>
-        <w:pStyle w:val="H2"/>
-        <w:rPr>
-          <w:rFonts w:ascii="Times New Roman" w:hAnsi="Times New Roman" w:cs="Times New Roman"/>
-        </w:rPr>
-      </w:pPr>
-      <w:bookmarkStart w:id="8" w:name="_Toc426666485"/>
-      <w:r>
-        <w:rPr>
-          <w:rFonts w:ascii="Times New Roman" w:hAnsi="Times New Roman" w:cs="Times New Roman"/>
-        </w:rPr>
-        <w:t>3.1 Class Diagram</w:t>
-      </w:r>
-      <w:bookmarkEnd w:id="8"/>
-    </w:p>
-    <w:p>
-      <w:pPr>
         <w:pStyle w:val="Heading2"/>
+        <w:jc w:val="both"/>
         <w:rPr>
           <w:rFonts w:ascii="Times New Roman" w:hAnsi="Times New Roman" w:cs="Times New Roman"/>
           <w:b w:val="0"/>
@@ -5528,48 +5645,48 @@
           <w:rFonts w:ascii="Times New Roman" w:hAnsi="Times New Roman" w:cs="Times New Roman"/>
         </w:rPr>
       </w:pPr>
-      <w:bookmarkStart w:id="9" w:name="_Toc426666486"/>
+      <w:bookmarkStart w:id="8" w:name="_Toc426666486"/>
       <w:r>
         <w:rPr>
           <w:rFonts w:ascii="Times New Roman" w:hAnsi="Times New Roman" w:cs="Times New Roman"/>
         </w:rPr>
         <w:t>3.2 Class Description</w:t>
       </w:r>
+      <w:bookmarkEnd w:id="8"/>
+    </w:p>
+    <w:p>
+      <w:pPr>
+        <w:pStyle w:val="H1"/>
+        <w:rPr>
+          <w:rFonts w:ascii="Times New Roman" w:hAnsi="Times New Roman" w:cs="Times New Roman"/>
+          <w:color w:val="000000" w:themeColor="text1"/>
+        </w:rPr>
+      </w:pPr>
+      <w:bookmarkStart w:id="9" w:name="_Toc426666487"/>
+      <w:r>
+        <w:rPr>
+          <w:rFonts w:ascii="Times New Roman" w:hAnsi="Times New Roman" w:cs="Times New Roman"/>
+          <w:color w:val="000000" w:themeColor="text1"/>
+        </w:rPr>
+        <w:t>Chapter Four | Database Design</w:t>
+      </w:r>
       <w:bookmarkEnd w:id="9"/>
     </w:p>
     <w:p>
       <w:pPr>
-        <w:pStyle w:val="H1"/>
-        <w:rPr>
-          <w:rFonts w:ascii="Times New Roman" w:hAnsi="Times New Roman" w:cs="Times New Roman"/>
-          <w:color w:val="000000" w:themeColor="text1"/>
-        </w:rPr>
-      </w:pPr>
-      <w:bookmarkStart w:id="10" w:name="_Toc426666487"/>
-      <w:r>
-        <w:rPr>
-          <w:rFonts w:ascii="Times New Roman" w:hAnsi="Times New Roman" w:cs="Times New Roman"/>
-          <w:color w:val="000000" w:themeColor="text1"/>
-        </w:rPr>
-        <w:t>Chapter Four | Database Design</w:t>
+        <w:pStyle w:val="H2"/>
+        <w:rPr>
+          <w:rFonts w:ascii="Times New Roman" w:hAnsi="Times New Roman" w:cs="Times New Roman"/>
+        </w:rPr>
+      </w:pPr>
+      <w:bookmarkStart w:id="10" w:name="_Toc426666488"/>
+      <w:r>
+        <w:rPr>
+          <w:rFonts w:ascii="Times New Roman" w:hAnsi="Times New Roman" w:cs="Times New Roman"/>
+        </w:rPr>
+        <w:t>4.1 ER Diagram</w:t>
       </w:r>
       <w:bookmarkEnd w:id="10"/>
-    </w:p>
-    <w:p>
-      <w:pPr>
-        <w:pStyle w:val="H2"/>
-        <w:rPr>
-          <w:rFonts w:ascii="Times New Roman" w:hAnsi="Times New Roman" w:cs="Times New Roman"/>
-        </w:rPr>
-      </w:pPr>
-      <w:bookmarkStart w:id="11" w:name="_Toc426666488"/>
-      <w:r>
-        <w:rPr>
-          <w:rFonts w:ascii="Times New Roman" w:hAnsi="Times New Roman" w:cs="Times New Roman"/>
-        </w:rPr>
-        <w:t>4.1 ER Diagram</w:t>
-      </w:r>
-      <w:bookmarkEnd w:id="11"/>
     </w:p>
     <w:p>
       <w:pPr>
@@ -5637,7 +5754,7 @@
           <w:rFonts w:ascii="Times New Roman" w:hAnsi="Times New Roman" w:cs="Times New Roman"/>
         </w:rPr>
       </w:pPr>
-      <w:bookmarkStart w:id="12" w:name="_Toc426666489"/>
+      <w:bookmarkStart w:id="11" w:name="_Toc426666489"/>
     </w:p>
     <w:p>
       <w:pPr>
@@ -5717,7 +5834,7 @@
         <w:lastRenderedPageBreak/>
         <w:t>4.2 Table Description</w:t>
       </w:r>
-      <w:bookmarkEnd w:id="12"/>
+      <w:bookmarkEnd w:id="11"/>
     </w:p>
     <w:p>
       <w:pPr>
@@ -6001,6 +6118,7 @@
                 <w:szCs w:val="24"/>
               </w:rPr>
             </w:pPr>
+            <w:proofErr w:type="spellStart"/>
             <w:r>
               <w:rPr>
                 <w:rFonts w:ascii="Times New Roman" w:hAnsi="Times New Roman" w:cs="Times New Roman"/>
@@ -6010,6 +6128,7 @@
               </w:rPr>
               <w:t>D_Id</w:t>
             </w:r>
+            <w:proofErr w:type="spellEnd"/>
           </w:p>
         </w:tc>
         <w:tc>
@@ -6144,6 +6263,7 @@
                 <w:szCs w:val="24"/>
               </w:rPr>
             </w:pPr>
+            <w:proofErr w:type="spellStart"/>
             <w:r>
               <w:rPr>
                 <w:rFonts w:ascii="Times New Roman" w:hAnsi="Times New Roman" w:cs="Times New Roman"/>
@@ -6153,6 +6273,7 @@
               </w:rPr>
               <w:t>D_Pw</w:t>
             </w:r>
+            <w:proofErr w:type="spellEnd"/>
           </w:p>
         </w:tc>
         <w:tc>
@@ -6296,6 +6417,7 @@
                 <w:szCs w:val="24"/>
               </w:rPr>
             </w:pPr>
+            <w:proofErr w:type="spellStart"/>
             <w:r>
               <w:rPr>
                 <w:rFonts w:ascii="Times New Roman" w:hAnsi="Times New Roman" w:cs="Times New Roman"/>
@@ -6305,6 +6427,7 @@
               </w:rPr>
               <w:t>FName</w:t>
             </w:r>
+            <w:proofErr w:type="spellEnd"/>
           </w:p>
         </w:tc>
         <w:tc>
@@ -6448,6 +6571,7 @@
                 <w:szCs w:val="24"/>
               </w:rPr>
             </w:pPr>
+            <w:proofErr w:type="spellStart"/>
             <w:r>
               <w:rPr>
                 <w:rFonts w:ascii="Times New Roman" w:hAnsi="Times New Roman" w:cs="Times New Roman"/>
@@ -6457,6 +6581,7 @@
               </w:rPr>
               <w:t>LName</w:t>
             </w:r>
+            <w:proofErr w:type="spellEnd"/>
           </w:p>
         </w:tc>
         <w:tc>
@@ -7038,6 +7163,7 @@
                 <w:szCs w:val="24"/>
               </w:rPr>
             </w:pPr>
+            <w:proofErr w:type="spellStart"/>
             <w:r>
               <w:rPr>
                 <w:rFonts w:ascii="Times New Roman" w:hAnsi="Times New Roman" w:cs="Times New Roman"/>
@@ -7047,6 +7173,7 @@
               </w:rPr>
               <w:t>MobileTel</w:t>
             </w:r>
+            <w:proofErr w:type="spellEnd"/>
           </w:p>
         </w:tc>
         <w:tc>
@@ -7190,6 +7317,7 @@
                 <w:szCs w:val="24"/>
               </w:rPr>
             </w:pPr>
+            <w:proofErr w:type="spellStart"/>
             <w:r>
               <w:rPr>
                 <w:rFonts w:ascii="Times New Roman" w:hAnsi="Times New Roman" w:cs="Times New Roman"/>
@@ -7199,6 +7327,7 @@
               </w:rPr>
               <w:t>HomeTel</w:t>
             </w:r>
+            <w:proofErr w:type="spellEnd"/>
           </w:p>
         </w:tc>
         <w:tc>
@@ -7476,6 +7605,7 @@
                 <w:szCs w:val="24"/>
               </w:rPr>
             </w:pPr>
+            <w:proofErr w:type="spellStart"/>
             <w:r>
               <w:rPr>
                 <w:rFonts w:ascii="Times New Roman" w:hAnsi="Times New Roman" w:cs="Times New Roman"/>
@@ -7485,6 +7615,7 @@
               </w:rPr>
               <w:t>NoPlate</w:t>
             </w:r>
+            <w:proofErr w:type="spellEnd"/>
           </w:p>
         </w:tc>
         <w:tc>
@@ -7628,6 +7759,7 @@
                 <w:szCs w:val="24"/>
               </w:rPr>
             </w:pPr>
+            <w:proofErr w:type="spellStart"/>
             <w:r>
               <w:rPr>
                 <w:rFonts w:ascii="Times New Roman" w:hAnsi="Times New Roman" w:cs="Times New Roman"/>
@@ -7637,6 +7769,7 @@
               </w:rPr>
               <w:t>CarBrand</w:t>
             </w:r>
+            <w:proofErr w:type="spellEnd"/>
           </w:p>
         </w:tc>
         <w:tc>
@@ -7793,8 +7926,19 @@
           <w:sz w:val="24"/>
           <w:szCs w:val="24"/>
         </w:rPr>
-        <w:t>4.2.2 Table driver_has_parent</w:t>
-      </w:r>
+        <w:t xml:space="preserve">4.2.2 Table </w:t>
+      </w:r>
+      <w:proofErr w:type="spellStart"/>
+      <w:r>
+        <w:rPr>
+          <w:rFonts w:ascii="Times New Roman" w:hAnsi="Times New Roman" w:cs="Times New Roman"/>
+          <w:color w:val="000000" w:themeColor="text1"/>
+          <w:sz w:val="24"/>
+          <w:szCs w:val="24"/>
+        </w:rPr>
+        <w:t>driver_has_parent</w:t>
+      </w:r>
+      <w:proofErr w:type="spellEnd"/>
     </w:p>
     <w:p>
       <w:pPr>
@@ -7813,7 +7957,27 @@
           <w:szCs w:val="24"/>
         </w:rPr>
         <w:tab/>
-        <w:t>Description: Table driver_has_parent store the foreign key of parent and school bus driver</w:t>
+        <w:t xml:space="preserve">Description: Table </w:t>
+      </w:r>
+      <w:proofErr w:type="spellStart"/>
+      <w:r>
+        <w:rPr>
+          <w:rFonts w:ascii="Times New Roman" w:hAnsi="Times New Roman" w:cs="Times New Roman"/>
+          <w:color w:val="000000" w:themeColor="text1"/>
+          <w:sz w:val="24"/>
+          <w:szCs w:val="24"/>
+        </w:rPr>
+        <w:t>driver_has_parent</w:t>
+      </w:r>
+      <w:proofErr w:type="spellEnd"/>
+      <w:r>
+        <w:rPr>
+          <w:rFonts w:ascii="Times New Roman" w:hAnsi="Times New Roman" w:cs="Times New Roman"/>
+          <w:color w:val="000000" w:themeColor="text1"/>
+          <w:sz w:val="24"/>
+          <w:szCs w:val="24"/>
+        </w:rPr>
+        <w:t xml:space="preserve"> store the foreign key of parent and school bus driver</w:t>
       </w:r>
     </w:p>
     <w:tbl>
@@ -8043,6 +8207,7 @@
                 <w:szCs w:val="24"/>
               </w:rPr>
             </w:pPr>
+            <w:proofErr w:type="spellStart"/>
             <w:r>
               <w:rPr>
                 <w:rFonts w:ascii="Times New Roman" w:hAnsi="Times New Roman" w:cs="Times New Roman"/>
@@ -8052,6 +8217,7 @@
               </w:rPr>
               <w:t>Driver_D_Id</w:t>
             </w:r>
+            <w:proofErr w:type="spellEnd"/>
           </w:p>
         </w:tc>
         <w:tc>
@@ -8186,6 +8352,7 @@
                 <w:szCs w:val="24"/>
               </w:rPr>
             </w:pPr>
+            <w:proofErr w:type="spellStart"/>
             <w:r>
               <w:rPr>
                 <w:rFonts w:ascii="Times New Roman" w:hAnsi="Times New Roman" w:cs="Times New Roman"/>
@@ -8195,6 +8362,7 @@
               </w:rPr>
               <w:t>Driver_Email</w:t>
             </w:r>
+            <w:proofErr w:type="spellEnd"/>
           </w:p>
         </w:tc>
         <w:tc>
@@ -8338,6 +8506,7 @@
                 <w:szCs w:val="24"/>
               </w:rPr>
             </w:pPr>
+            <w:proofErr w:type="spellStart"/>
             <w:r>
               <w:rPr>
                 <w:rFonts w:ascii="Times New Roman" w:hAnsi="Times New Roman" w:cs="Times New Roman"/>
@@ -8347,6 +8516,7 @@
               </w:rPr>
               <w:t>Parent_P_Id</w:t>
             </w:r>
+            <w:proofErr w:type="spellEnd"/>
           </w:p>
         </w:tc>
         <w:tc>
@@ -8481,6 +8651,7 @@
                 <w:szCs w:val="24"/>
               </w:rPr>
             </w:pPr>
+            <w:proofErr w:type="spellStart"/>
             <w:r>
               <w:rPr>
                 <w:rFonts w:ascii="Times New Roman" w:hAnsi="Times New Roman" w:cs="Times New Roman"/>
@@ -8490,6 +8661,7 @@
               </w:rPr>
               <w:t>Parent_Email</w:t>
             </w:r>
+            <w:proofErr w:type="spellEnd"/>
           </w:p>
         </w:tc>
         <w:tc>
@@ -8894,6 +9066,7 @@
                 <w:szCs w:val="24"/>
               </w:rPr>
             </w:pPr>
+            <w:proofErr w:type="spellStart"/>
             <w:r>
               <w:rPr>
                 <w:rFonts w:ascii="Times New Roman" w:hAnsi="Times New Roman" w:cs="Times New Roman"/>
@@ -8903,6 +9076,7 @@
               </w:rPr>
               <w:t>P_Id</w:t>
             </w:r>
+            <w:proofErr w:type="spellEnd"/>
           </w:p>
         </w:tc>
         <w:tc>
@@ -9037,6 +9211,7 @@
                 <w:szCs w:val="24"/>
               </w:rPr>
             </w:pPr>
+            <w:proofErr w:type="spellStart"/>
             <w:r>
               <w:rPr>
                 <w:rFonts w:ascii="Times New Roman" w:hAnsi="Times New Roman" w:cs="Times New Roman"/>
@@ -9046,6 +9221,7 @@
               </w:rPr>
               <w:t>P_Pw</w:t>
             </w:r>
+            <w:proofErr w:type="spellEnd"/>
           </w:p>
         </w:tc>
         <w:tc>
@@ -9189,6 +9365,7 @@
                 <w:szCs w:val="24"/>
               </w:rPr>
             </w:pPr>
+            <w:proofErr w:type="spellStart"/>
             <w:r>
               <w:rPr>
                 <w:rFonts w:ascii="Times New Roman" w:hAnsi="Times New Roman" w:cs="Times New Roman"/>
@@ -9198,6 +9375,7 @@
               </w:rPr>
               <w:t>FName</w:t>
             </w:r>
+            <w:proofErr w:type="spellEnd"/>
           </w:p>
         </w:tc>
         <w:tc>
@@ -9341,6 +9519,7 @@
                 <w:szCs w:val="24"/>
               </w:rPr>
             </w:pPr>
+            <w:proofErr w:type="spellStart"/>
             <w:r>
               <w:rPr>
                 <w:rFonts w:ascii="Times New Roman" w:hAnsi="Times New Roman" w:cs="Times New Roman"/>
@@ -9350,6 +9529,7 @@
               </w:rPr>
               <w:t>LName</w:t>
             </w:r>
+            <w:proofErr w:type="spellEnd"/>
           </w:p>
         </w:tc>
         <w:tc>
@@ -9931,6 +10111,7 @@
                 <w:szCs w:val="24"/>
               </w:rPr>
             </w:pPr>
+            <w:proofErr w:type="spellStart"/>
             <w:r>
               <w:rPr>
                 <w:rFonts w:ascii="Times New Roman" w:hAnsi="Times New Roman" w:cs="Times New Roman"/>
@@ -9940,6 +10121,7 @@
               </w:rPr>
               <w:t>MobileTel</w:t>
             </w:r>
+            <w:proofErr w:type="spellEnd"/>
           </w:p>
         </w:tc>
         <w:tc>
@@ -10083,6 +10265,7 @@
                 <w:szCs w:val="24"/>
               </w:rPr>
             </w:pPr>
+            <w:proofErr w:type="spellStart"/>
             <w:r>
               <w:rPr>
                 <w:rFonts w:ascii="Times New Roman" w:hAnsi="Times New Roman" w:cs="Times New Roman"/>
@@ -10092,6 +10275,7 @@
               </w:rPr>
               <w:t>HomeTel</w:t>
             </w:r>
+            <w:proofErr w:type="spellEnd"/>
           </w:p>
         </w:tc>
         <w:tc>
@@ -10650,6 +10834,7 @@
                 <w:szCs w:val="24"/>
               </w:rPr>
             </w:pPr>
+            <w:proofErr w:type="spellStart"/>
             <w:r>
               <w:rPr>
                 <w:rFonts w:ascii="Times New Roman" w:hAnsi="Times New Roman" w:cs="Times New Roman"/>
@@ -10659,6 +10844,7 @@
               </w:rPr>
               <w:t>S_Id</w:t>
             </w:r>
+            <w:proofErr w:type="spellEnd"/>
           </w:p>
         </w:tc>
         <w:tc>
@@ -10793,6 +10979,7 @@
                 <w:szCs w:val="24"/>
               </w:rPr>
             </w:pPr>
+            <w:proofErr w:type="spellStart"/>
             <w:r>
               <w:rPr>
                 <w:rFonts w:ascii="Times New Roman" w:hAnsi="Times New Roman" w:cs="Times New Roman"/>
@@ -10802,6 +10989,7 @@
               </w:rPr>
               <w:t>S_Pw</w:t>
             </w:r>
+            <w:proofErr w:type="spellEnd"/>
           </w:p>
         </w:tc>
         <w:tc>
@@ -10945,6 +11133,7 @@
                 <w:szCs w:val="24"/>
               </w:rPr>
             </w:pPr>
+            <w:proofErr w:type="spellStart"/>
             <w:r>
               <w:rPr>
                 <w:rFonts w:ascii="Times New Roman" w:hAnsi="Times New Roman" w:cs="Times New Roman"/>
@@ -10954,6 +11143,7 @@
               </w:rPr>
               <w:t>FName</w:t>
             </w:r>
+            <w:proofErr w:type="spellEnd"/>
           </w:p>
         </w:tc>
         <w:tc>
@@ -11097,6 +11287,7 @@
                 <w:szCs w:val="24"/>
               </w:rPr>
             </w:pPr>
+            <w:proofErr w:type="spellStart"/>
             <w:r>
               <w:rPr>
                 <w:rFonts w:ascii="Times New Roman" w:hAnsi="Times New Roman" w:cs="Times New Roman"/>
@@ -11106,6 +11297,7 @@
               </w:rPr>
               <w:t>LName</w:t>
             </w:r>
+            <w:proofErr w:type="spellEnd"/>
           </w:p>
         </w:tc>
         <w:tc>
@@ -11535,6 +11727,7 @@
                 <w:szCs w:val="24"/>
               </w:rPr>
             </w:pPr>
+            <w:proofErr w:type="spellStart"/>
             <w:r>
               <w:rPr>
                 <w:rFonts w:ascii="Times New Roman" w:hAnsi="Times New Roman" w:cs="Times New Roman"/>
@@ -11544,6 +11737,7 @@
               </w:rPr>
               <w:t>MobileTel</w:t>
             </w:r>
+            <w:proofErr w:type="spellEnd"/>
           </w:p>
         </w:tc>
         <w:tc>
@@ -11687,6 +11881,7 @@
                 <w:szCs w:val="24"/>
               </w:rPr>
             </w:pPr>
+            <w:proofErr w:type="spellStart"/>
             <w:r>
               <w:rPr>
                 <w:rFonts w:ascii="Times New Roman" w:hAnsi="Times New Roman" w:cs="Times New Roman"/>
@@ -11696,6 +11891,7 @@
               </w:rPr>
               <w:t>EMTel</w:t>
             </w:r>
+            <w:proofErr w:type="spellEnd"/>
           </w:p>
         </w:tc>
         <w:tc>
@@ -11839,6 +12035,7 @@
                 <w:szCs w:val="24"/>
               </w:rPr>
             </w:pPr>
+            <w:proofErr w:type="spellStart"/>
             <w:r>
               <w:rPr>
                 <w:rFonts w:ascii="Times New Roman" w:hAnsi="Times New Roman" w:cs="Times New Roman"/>
@@ -11848,6 +12045,7 @@
               </w:rPr>
               <w:t>SchoolName</w:t>
             </w:r>
+            <w:proofErr w:type="spellEnd"/>
           </w:p>
         </w:tc>
         <w:tc>
@@ -11991,6 +12189,7 @@
                 <w:szCs w:val="24"/>
               </w:rPr>
             </w:pPr>
+            <w:proofErr w:type="spellStart"/>
             <w:r>
               <w:rPr>
                 <w:rFonts w:ascii="Times New Roman" w:hAnsi="Times New Roman" w:cs="Times New Roman"/>
@@ -12000,6 +12199,7 @@
               </w:rPr>
               <w:t>Parent_P_Id</w:t>
             </w:r>
+            <w:proofErr w:type="spellEnd"/>
           </w:p>
         </w:tc>
         <w:tc>
@@ -12125,6 +12325,7 @@
                 <w:szCs w:val="24"/>
               </w:rPr>
             </w:pPr>
+            <w:proofErr w:type="spellStart"/>
             <w:r>
               <w:rPr>
                 <w:rFonts w:ascii="Times New Roman" w:hAnsi="Times New Roman" w:cs="Times New Roman"/>
@@ -12134,6 +12335,7 @@
               </w:rPr>
               <w:t>Parent_Email</w:t>
             </w:r>
+            <w:proofErr w:type="spellEnd"/>
           </w:p>
         </w:tc>
         <w:tc>
@@ -12291,6 +12493,8 @@
         </w:rPr>
         <w:t xml:space="preserve"> </w:t>
       </w:r>
+      <w:proofErr w:type="spellStart"/>
+      <w:proofErr w:type="gramStart"/>
       <w:r>
         <w:rPr>
           <w:rFonts w:ascii="Times New Roman" w:hAnsi="Times New Roman" w:cs="Times New Roman"/>
@@ -12300,6 +12504,8 @@
         </w:rPr>
         <w:t>attendanceRecord</w:t>
       </w:r>
+      <w:proofErr w:type="spellEnd"/>
+      <w:proofErr w:type="gramEnd"/>
     </w:p>
     <w:p>
       <w:pPr>
@@ -12548,6 +12754,7 @@
                 <w:szCs w:val="24"/>
               </w:rPr>
             </w:pPr>
+            <w:proofErr w:type="spellStart"/>
             <w:r>
               <w:rPr>
                 <w:rFonts w:ascii="Times New Roman" w:hAnsi="Times New Roman" w:cs="Times New Roman"/>
@@ -12557,6 +12764,7 @@
               </w:rPr>
               <w:t>S_Id</w:t>
             </w:r>
+            <w:proofErr w:type="spellEnd"/>
           </w:p>
         </w:tc>
         <w:tc>
@@ -12761,7 +12969,27 @@
                 <w:sz w:val="24"/>
                 <w:szCs w:val="24"/>
               </w:rPr>
-              <w:t>(‘on’,’off’)</w:t>
+              <w:t>(‘</w:t>
+            </w:r>
+            <w:proofErr w:type="spellStart"/>
+            <w:r>
+              <w:rPr>
+                <w:rFonts w:ascii="Times New Roman" w:hAnsi="Times New Roman" w:cs="Times New Roman"/>
+                <w:color w:val="000000" w:themeColor="text1"/>
+                <w:sz w:val="24"/>
+                <w:szCs w:val="24"/>
+              </w:rPr>
+              <w:t>on’,’off</w:t>
+            </w:r>
+            <w:proofErr w:type="spellEnd"/>
+            <w:r>
+              <w:rPr>
+                <w:rFonts w:ascii="Times New Roman" w:hAnsi="Times New Roman" w:cs="Times New Roman"/>
+                <w:color w:val="000000" w:themeColor="text1"/>
+                <w:sz w:val="24"/>
+                <w:szCs w:val="24"/>
+              </w:rPr>
+              <w:t>’)</w:t>
             </w:r>
           </w:p>
         </w:tc>
@@ -12811,8 +13039,6 @@
               </w:rPr>
               <w:t>-</w:t>
             </w:r>
-            <w:bookmarkStart w:id="13" w:name="_GoBack"/>
-            <w:bookmarkEnd w:id="13"/>
           </w:p>
         </w:tc>
         <w:tc>
@@ -12991,7 +13217,7 @@
           <w:color w:val="000000" w:themeColor="text1"/>
         </w:rPr>
       </w:pPr>
-      <w:bookmarkStart w:id="14" w:name="_Toc426666490"/>
+      <w:bookmarkStart w:id="12" w:name="_Toc426666490"/>
       <w:r>
         <w:rPr>
           <w:rFonts w:ascii="Times New Roman" w:hAnsi="Times New Roman" w:cs="Times New Roman"/>
@@ -12999,37 +13225,53 @@
         </w:rPr>
         <w:t>Chapter Five | Sequence Diagram</w:t>
       </w:r>
-      <w:bookmarkEnd w:id="14"/>
-    </w:p>
-    <w:p>
-      <w:pPr>
-        <w:rPr>
-          <w:rFonts w:ascii="Times New Roman" w:hAnsi="Times New Roman" w:cs="Times New Roman"/>
-          <w:color w:val="000000" w:themeColor="text1"/>
-        </w:rPr>
-      </w:pPr>
-    </w:p>
-    <w:p>
-      <w:pPr>
-        <w:rPr>
-          <w:rFonts w:ascii="Times New Roman" w:hAnsi="Times New Roman" w:cs="Times New Roman"/>
-          <w:color w:val="000000" w:themeColor="text1"/>
-        </w:rPr>
-      </w:pPr>
-    </w:p>
-    <w:p>
-      <w:pPr>
-        <w:rPr>
-          <w:rFonts w:ascii="Times New Roman" w:hAnsi="Times New Roman" w:cs="Times New Roman"/>
-          <w:color w:val="000000" w:themeColor="text1"/>
-        </w:rPr>
-      </w:pPr>
-      <w:r>
-        <w:rPr>
-          <w:rFonts w:ascii="Times New Roman" w:hAnsi="Times New Roman" w:cs="Times New Roman"/>
-          <w:color w:val="000000" w:themeColor="text1"/>
-        </w:rPr>
-        <w:t xml:space="preserve">SD-01 : UC-1 </w:t>
+      <w:bookmarkEnd w:id="12"/>
+    </w:p>
+    <w:p>
+      <w:pPr>
+        <w:rPr>
+          <w:rFonts w:ascii="Times New Roman" w:hAnsi="Times New Roman" w:cs="Times New Roman"/>
+          <w:color w:val="000000" w:themeColor="text1"/>
+        </w:rPr>
+      </w:pPr>
+    </w:p>
+    <w:p>
+      <w:pPr>
+        <w:rPr>
+          <w:rFonts w:ascii="Times New Roman" w:hAnsi="Times New Roman" w:cs="Times New Roman"/>
+          <w:color w:val="000000" w:themeColor="text1"/>
+        </w:rPr>
+      </w:pPr>
+    </w:p>
+    <w:p>
+      <w:pPr>
+        <w:rPr>
+          <w:rFonts w:ascii="Times New Roman" w:hAnsi="Times New Roman" w:cs="Times New Roman"/>
+          <w:color w:val="000000" w:themeColor="text1"/>
+        </w:rPr>
+      </w:pPr>
+      <w:r>
+        <w:rPr>
+          <w:rFonts w:ascii="Times New Roman" w:hAnsi="Times New Roman" w:cs="Times New Roman"/>
+          <w:color w:val="000000" w:themeColor="text1"/>
+        </w:rPr>
+        <w:t>SD-</w:t>
+      </w:r>
+      <w:proofErr w:type="gramStart"/>
+      <w:r>
+        <w:rPr>
+          <w:rFonts w:ascii="Times New Roman" w:hAnsi="Times New Roman" w:cs="Times New Roman"/>
+          <w:color w:val="000000" w:themeColor="text1"/>
+        </w:rPr>
+        <w:t>01 :</w:t>
+      </w:r>
+      <w:proofErr w:type="gramEnd"/>
+      <w:r>
+        <w:rPr>
+          <w:rFonts w:ascii="Times New Roman" w:hAnsi="Times New Roman" w:cs="Times New Roman"/>
+          <w:color w:val="000000" w:themeColor="text1"/>
+        </w:rPr>
+        <w:t xml:space="preserve"> UC-1 </w:t>
       </w:r>
     </w:p>
     <w:p>
@@ -13121,7 +13363,7 @@
           <w:color w:val="000000" w:themeColor="text1"/>
         </w:rPr>
       </w:pPr>
-      <w:bookmarkStart w:id="15" w:name="_Toc426666491"/>
+      <w:bookmarkStart w:id="13" w:name="_Toc426666491"/>
       <w:r>
         <w:rPr>
           <w:rFonts w:ascii="Times New Roman" w:hAnsi="Times New Roman" w:cs="Times New Roman"/>
@@ -13129,7 +13371,7 @@
         </w:rPr>
         <w:t>Chapter Six | User Interface Design</w:t>
       </w:r>
-      <w:bookmarkEnd w:id="15"/>
+      <w:bookmarkEnd w:id="13"/>
     </w:p>
     <w:p>
       <w:pPr>
@@ -13396,6 +13638,7 @@
     <w:p>
       <w:pPr>
         <w:ind w:firstLine="720"/>
+        <w:jc w:val="both"/>
         <w:rPr>
           <w:rFonts w:ascii="Times New Roman" w:hAnsi="Times New Roman" w:cs="Times New Roman"/>
           <w:color w:val="000000" w:themeColor="text1"/>
@@ -13439,7 +13682,27 @@
           <w:sz w:val="24"/>
           <w:szCs w:val="24"/>
         </w:rPr>
-        <w:t xml:space="preserve">School Bus Tracking And Attendance Checking” application. </w:t>
+        <w:t xml:space="preserve">School Bus Tracking </w:t>
+      </w:r>
+      <w:proofErr w:type="gramStart"/>
+      <w:r>
+        <w:rPr>
+          <w:rFonts w:ascii="Times New Roman" w:hAnsi="Times New Roman" w:cs="Times New Roman"/>
+          <w:color w:val="000000" w:themeColor="text1"/>
+          <w:sz w:val="24"/>
+          <w:szCs w:val="24"/>
+        </w:rPr>
+        <w:t>And</w:t>
+      </w:r>
+      <w:proofErr w:type="gramEnd"/>
+      <w:r>
+        <w:rPr>
+          <w:rFonts w:ascii="Times New Roman" w:hAnsi="Times New Roman" w:cs="Times New Roman"/>
+          <w:color w:val="000000" w:themeColor="text1"/>
+          <w:sz w:val="24"/>
+          <w:szCs w:val="24"/>
+        </w:rPr>
+        <w:t xml:space="preserve"> Attendance Checking” application. </w:t>
       </w:r>
       <w:r>
         <w:rPr>
@@ -13743,6 +14006,7 @@
     <w:p>
       <w:pPr>
         <w:ind w:firstLine="720"/>
+        <w:jc w:val="both"/>
         <w:rPr>
           <w:rFonts w:ascii="Times New Roman" w:hAnsi="Times New Roman" w:cstheme="minorBidi"/>
           <w:color w:val="000000" w:themeColor="text1"/>
@@ -13786,7 +14050,27 @@
           <w:sz w:val="24"/>
           <w:szCs w:val="24"/>
         </w:rPr>
-        <w:t>of “School Bus Tracking And Attendance Checking” application. User can reset the old password</w:t>
+        <w:t xml:space="preserve">of “School Bus Tracking </w:t>
+      </w:r>
+      <w:proofErr w:type="gramStart"/>
+      <w:r>
+        <w:rPr>
+          <w:rFonts w:ascii="Times New Roman" w:hAnsi="Times New Roman" w:cs="Times New Roman"/>
+          <w:color w:val="000000" w:themeColor="text1"/>
+          <w:sz w:val="24"/>
+          <w:szCs w:val="24"/>
+        </w:rPr>
+        <w:t>And</w:t>
+      </w:r>
+      <w:proofErr w:type="gramEnd"/>
+      <w:r>
+        <w:rPr>
+          <w:rFonts w:ascii="Times New Roman" w:hAnsi="Times New Roman" w:cs="Times New Roman"/>
+          <w:color w:val="000000" w:themeColor="text1"/>
+          <w:sz w:val="24"/>
+          <w:szCs w:val="24"/>
+        </w:rPr>
+        <w:t xml:space="preserve"> Attendance Checking” application. User can reset the old password</w:t>
       </w:r>
       <w:r>
         <w:rPr>
@@ -13972,6 +14256,7 @@
     <w:p>
       <w:pPr>
         <w:ind w:firstLine="720"/>
+        <w:jc w:val="both"/>
         <w:rPr>
           <w:rFonts w:ascii="Times New Roman" w:hAnsi="Times New Roman" w:cstheme="minorBidi"/>
           <w:color w:val="000000" w:themeColor="text1"/>
@@ -14016,7 +14301,27 @@
           <w:sz w:val="24"/>
           <w:szCs w:val="24"/>
         </w:rPr>
-        <w:t>of “School Bus Tracking And Attendance Checking” application. Us</w:t>
+        <w:t xml:space="preserve">of “School Bus Tracking </w:t>
+      </w:r>
+      <w:proofErr w:type="gramStart"/>
+      <w:r>
+        <w:rPr>
+          <w:rFonts w:ascii="Times New Roman" w:hAnsi="Times New Roman" w:cs="Times New Roman"/>
+          <w:color w:val="000000" w:themeColor="text1"/>
+          <w:sz w:val="24"/>
+          <w:szCs w:val="24"/>
+        </w:rPr>
+        <w:t>And</w:t>
+      </w:r>
+      <w:proofErr w:type="gramEnd"/>
+      <w:r>
+        <w:rPr>
+          <w:rFonts w:ascii="Times New Roman" w:hAnsi="Times New Roman" w:cs="Times New Roman"/>
+          <w:color w:val="000000" w:themeColor="text1"/>
+          <w:sz w:val="24"/>
+          <w:szCs w:val="24"/>
+        </w:rPr>
+        <w:t xml:space="preserve"> Attendance Checking” application. Us</w:t>
       </w:r>
       <w:r>
         <w:rPr>
@@ -14251,6 +14556,7 @@
     <w:p>
       <w:pPr>
         <w:ind w:firstLine="720"/>
+        <w:jc w:val="both"/>
         <w:rPr>
           <w:rFonts w:ascii="Times New Roman" w:hAnsi="Times New Roman" w:cs="Times New Roman"/>
           <w:color w:val="000000" w:themeColor="text1"/>
@@ -14312,7 +14618,27 @@
           <w:sz w:val="24"/>
           <w:szCs w:val="24"/>
         </w:rPr>
-        <w:t xml:space="preserve"> driver of “School Bus Tracking And Attendance Checking” application. User can register to the application </w:t>
+        <w:t xml:space="preserve"> driver of “School Bus Tracking </w:t>
+      </w:r>
+      <w:proofErr w:type="gramStart"/>
+      <w:r>
+        <w:rPr>
+          <w:rFonts w:ascii="Times New Roman" w:hAnsi="Times New Roman" w:cs="Times New Roman"/>
+          <w:color w:val="000000" w:themeColor="text1"/>
+          <w:sz w:val="24"/>
+          <w:szCs w:val="24"/>
+        </w:rPr>
+        <w:t>And</w:t>
+      </w:r>
+      <w:proofErr w:type="gramEnd"/>
+      <w:r>
+        <w:rPr>
+          <w:rFonts w:ascii="Times New Roman" w:hAnsi="Times New Roman" w:cs="Times New Roman"/>
+          <w:color w:val="000000" w:themeColor="text1"/>
+          <w:sz w:val="24"/>
+          <w:szCs w:val="24"/>
+        </w:rPr>
+        <w:t xml:space="preserve"> Attendance Checking” application. User can register to the application </w:t>
       </w:r>
       <w:r>
         <w:rPr>
@@ -14537,6 +14863,7 @@
     <w:p>
       <w:pPr>
         <w:ind w:firstLine="720"/>
+        <w:jc w:val="both"/>
         <w:rPr>
           <w:rFonts w:ascii="Times New Roman" w:hAnsi="Times New Roman" w:cs="Times New Roman"/>
           <w:color w:val="000000" w:themeColor="text1"/>
@@ -14580,7 +14907,27 @@
           <w:sz w:val="24"/>
           <w:szCs w:val="24"/>
         </w:rPr>
-        <w:t xml:space="preserve">of “School Bus Tracking And Attendance Checking” application. </w:t>
+        <w:t xml:space="preserve">of “School Bus Tracking </w:t>
+      </w:r>
+      <w:proofErr w:type="gramStart"/>
+      <w:r>
+        <w:rPr>
+          <w:rFonts w:ascii="Times New Roman" w:hAnsi="Times New Roman" w:cs="Times New Roman"/>
+          <w:color w:val="000000" w:themeColor="text1"/>
+          <w:sz w:val="24"/>
+          <w:szCs w:val="24"/>
+        </w:rPr>
+        <w:t>And</w:t>
+      </w:r>
+      <w:proofErr w:type="gramEnd"/>
+      <w:r>
+        <w:rPr>
+          <w:rFonts w:ascii="Times New Roman" w:hAnsi="Times New Roman" w:cs="Times New Roman"/>
+          <w:color w:val="000000" w:themeColor="text1"/>
+          <w:sz w:val="24"/>
+          <w:szCs w:val="24"/>
+        </w:rPr>
+        <w:t xml:space="preserve"> Attendance Checking” application. </w:t>
       </w:r>
       <w:r>
         <w:rPr>
@@ -14643,8 +14990,19 @@
           <w:sz w:val="24"/>
           <w:szCs w:val="24"/>
         </w:rPr>
-        <w:t xml:space="preserve"> position via google map api</w:t>
-      </w:r>
+        <w:t xml:space="preserve"> position via google map </w:t>
+      </w:r>
+      <w:proofErr w:type="spellStart"/>
+      <w:r>
+        <w:rPr>
+          <w:rFonts w:ascii="Times New Roman" w:hAnsi="Times New Roman" w:cs="Times New Roman"/>
+          <w:color w:val="000000" w:themeColor="text1"/>
+          <w:sz w:val="24"/>
+          <w:szCs w:val="24"/>
+        </w:rPr>
+        <w:t>api</w:t>
+      </w:r>
+      <w:proofErr w:type="spellEnd"/>
       <w:r>
         <w:rPr>
           <w:rFonts w:ascii="Times New Roman" w:hAnsi="Times New Roman" w:cs="Times New Roman"/>
@@ -15093,6 +15451,7 @@
     <w:p>
       <w:pPr>
         <w:ind w:firstLine="720"/>
+        <w:jc w:val="both"/>
         <w:rPr>
           <w:rFonts w:ascii="Times New Roman" w:hAnsi="Times New Roman" w:cstheme="minorBidi"/>
           <w:color w:val="000000" w:themeColor="text1"/>
@@ -15136,7 +15495,27 @@
           <w:sz w:val="24"/>
           <w:szCs w:val="24"/>
         </w:rPr>
-        <w:t>of “School Bus Tracking And Attendance Checking” application. User as school bus driver can</w:t>
+        <w:t xml:space="preserve">of “School Bus Tracking </w:t>
+      </w:r>
+      <w:proofErr w:type="gramStart"/>
+      <w:r>
+        <w:rPr>
+          <w:rFonts w:ascii="Times New Roman" w:hAnsi="Times New Roman" w:cs="Times New Roman"/>
+          <w:color w:val="000000" w:themeColor="text1"/>
+          <w:sz w:val="24"/>
+          <w:szCs w:val="24"/>
+        </w:rPr>
+        <w:t>And</w:t>
+      </w:r>
+      <w:proofErr w:type="gramEnd"/>
+      <w:r>
+        <w:rPr>
+          <w:rFonts w:ascii="Times New Roman" w:hAnsi="Times New Roman" w:cs="Times New Roman"/>
+          <w:color w:val="000000" w:themeColor="text1"/>
+          <w:sz w:val="24"/>
+          <w:szCs w:val="24"/>
+        </w:rPr>
+        <w:t xml:space="preserve"> Attendance Checking” application. User as school bus driver can</w:t>
       </w:r>
       <w:r>
         <w:rPr>
@@ -15317,6 +15696,7 @@
     <w:p>
       <w:pPr>
         <w:ind w:firstLine="720"/>
+        <w:jc w:val="both"/>
         <w:rPr>
           <w:rFonts w:ascii="Times New Roman" w:hAnsi="Times New Roman" w:cs="Times New Roman"/>
           <w:color w:val="000000" w:themeColor="text1"/>
@@ -15360,7 +15740,27 @@
           <w:sz w:val="24"/>
           <w:szCs w:val="24"/>
         </w:rPr>
-        <w:t>of “School Bus Tracking And Attendance Checking” application.</w:t>
+        <w:t xml:space="preserve">of “School Bus Tracking </w:t>
+      </w:r>
+      <w:proofErr w:type="gramStart"/>
+      <w:r>
+        <w:rPr>
+          <w:rFonts w:ascii="Times New Roman" w:hAnsi="Times New Roman" w:cs="Times New Roman"/>
+          <w:color w:val="000000" w:themeColor="text1"/>
+          <w:sz w:val="24"/>
+          <w:szCs w:val="24"/>
+        </w:rPr>
+        <w:t>And</w:t>
+      </w:r>
+      <w:proofErr w:type="gramEnd"/>
+      <w:r>
+        <w:rPr>
+          <w:rFonts w:ascii="Times New Roman" w:hAnsi="Times New Roman" w:cs="Times New Roman"/>
+          <w:color w:val="000000" w:themeColor="text1"/>
+          <w:sz w:val="24"/>
+          <w:szCs w:val="24"/>
+        </w:rPr>
+        <w:t xml:space="preserve"> Attendance Checking” application.</w:t>
       </w:r>
       <w:r>
         <w:rPr>
@@ -15378,7 +15778,29 @@
           <w:sz w:val="24"/>
           <w:szCs w:val="24"/>
         </w:rPr>
-        <w:t>can view the bus position via google map api on application (1).</w:t>
+        <w:t xml:space="preserve">can view the bus position via google map </w:t>
+      </w:r>
+      <w:proofErr w:type="spellStart"/>
+      <w:proofErr w:type="gramStart"/>
+      <w:r>
+        <w:rPr>
+          <w:rFonts w:ascii="Times New Roman" w:hAnsi="Times New Roman" w:cs="Times New Roman"/>
+          <w:color w:val="000000" w:themeColor="text1"/>
+          <w:sz w:val="24"/>
+          <w:szCs w:val="24"/>
+        </w:rPr>
+        <w:t>api</w:t>
+      </w:r>
+      <w:proofErr w:type="spellEnd"/>
+      <w:proofErr w:type="gramEnd"/>
+      <w:r>
+        <w:rPr>
+          <w:rFonts w:ascii="Times New Roman" w:hAnsi="Times New Roman" w:cs="Times New Roman"/>
+          <w:color w:val="000000" w:themeColor="text1"/>
+          <w:sz w:val="24"/>
+          <w:szCs w:val="24"/>
+        </w:rPr>
+        <w:t xml:space="preserve"> on application (1).</w:t>
       </w:r>
     </w:p>
     <w:p>
@@ -15542,6 +15964,7 @@
     <w:p>
       <w:pPr>
         <w:ind w:firstLine="720"/>
+        <w:jc w:val="both"/>
         <w:rPr>
           <w:rFonts w:ascii="Times New Roman" w:hAnsi="Times New Roman" w:cs="Times New Roman"/>
           <w:color w:val="000000" w:themeColor="text1"/>
@@ -15612,7 +16035,27 @@
           <w:sz w:val="24"/>
           <w:szCs w:val="24"/>
         </w:rPr>
-        <w:t>of “School Bus Tracking And Attendance Checking” application.</w:t>
+        <w:t xml:space="preserve">of “School Bus Tracking </w:t>
+      </w:r>
+      <w:proofErr w:type="gramStart"/>
+      <w:r>
+        <w:rPr>
+          <w:rFonts w:ascii="Times New Roman" w:hAnsi="Times New Roman" w:cs="Times New Roman"/>
+          <w:color w:val="000000" w:themeColor="text1"/>
+          <w:sz w:val="24"/>
+          <w:szCs w:val="24"/>
+        </w:rPr>
+        <w:t>And</w:t>
+      </w:r>
+      <w:proofErr w:type="gramEnd"/>
+      <w:r>
+        <w:rPr>
+          <w:rFonts w:ascii="Times New Roman" w:hAnsi="Times New Roman" w:cs="Times New Roman"/>
+          <w:color w:val="000000" w:themeColor="text1"/>
+          <w:sz w:val="24"/>
+          <w:szCs w:val="24"/>
+        </w:rPr>
+        <w:t xml:space="preserve"> Attendance Checking” application.</w:t>
       </w:r>
       <w:r>
         <w:rPr>
@@ -15921,6 +16364,7 @@
     <w:p>
       <w:pPr>
         <w:ind w:firstLine="720"/>
+        <w:jc w:val="both"/>
         <w:rPr>
           <w:rFonts w:ascii="Times New Roman" w:hAnsi="Times New Roman" w:cs="Times New Roman"/>
           <w:color w:val="000000" w:themeColor="text1"/>
@@ -15964,7 +16408,25 @@
           <w:sz w:val="24"/>
           <w:szCs w:val="24"/>
         </w:rPr>
-        <w:t xml:space="preserve">of “School Bus Tracking And Attendance Checking” application. </w:t>
+        <w:t xml:space="preserve">of “School Bus Tracking </w:t>
+      </w:r>
+      <w:r>
+        <w:rPr>
+          <w:rFonts w:ascii="Times New Roman" w:hAnsi="Times New Roman" w:cs="Times New Roman"/>
+          <w:color w:val="000000" w:themeColor="text1"/>
+          <w:sz w:val="24"/>
+          <w:szCs w:val="24"/>
+        </w:rPr>
+        <w:t>and</w:t>
+      </w:r>
+      <w:r>
+        <w:rPr>
+          <w:rFonts w:ascii="Times New Roman" w:hAnsi="Times New Roman" w:cs="Times New Roman"/>
+          <w:color w:val="000000" w:themeColor="text1"/>
+          <w:sz w:val="24"/>
+          <w:szCs w:val="24"/>
+        </w:rPr>
+        <w:t xml:space="preserve"> Attendance Checking” application. </w:t>
       </w:r>
       <w:r>
         <w:rPr>
@@ -16205,6 +16667,7 @@
     <w:p>
       <w:pPr>
         <w:ind w:firstLine="720"/>
+        <w:jc w:val="both"/>
         <w:rPr>
           <w:rFonts w:ascii="Times New Roman" w:hAnsi="Times New Roman" w:cs="Times New Roman"/>
           <w:color w:val="000000" w:themeColor="text1"/>
@@ -16248,7 +16711,25 @@
           <w:sz w:val="24"/>
           <w:szCs w:val="24"/>
         </w:rPr>
-        <w:t xml:space="preserve">of “School Bus Tracking And Attendance Checking” application. </w:t>
+        <w:t xml:space="preserve">of “School Bus Tracking </w:t>
+      </w:r>
+      <w:r>
+        <w:rPr>
+          <w:rFonts w:ascii="Times New Roman" w:hAnsi="Times New Roman" w:cs="Times New Roman"/>
+          <w:color w:val="000000" w:themeColor="text1"/>
+          <w:sz w:val="24"/>
+          <w:szCs w:val="24"/>
+        </w:rPr>
+        <w:t>and</w:t>
+      </w:r>
+      <w:r>
+        <w:rPr>
+          <w:rFonts w:ascii="Times New Roman" w:hAnsi="Times New Roman" w:cs="Times New Roman"/>
+          <w:color w:val="000000" w:themeColor="text1"/>
+          <w:sz w:val="24"/>
+          <w:szCs w:val="24"/>
+        </w:rPr>
+        <w:t xml:space="preserve"> Attendance Checking” application. </w:t>
       </w:r>
       <w:r>
         <w:rPr>
@@ -16502,6 +16983,7 @@
     <w:p>
       <w:pPr>
         <w:ind w:firstLine="720"/>
+        <w:jc w:val="both"/>
         <w:rPr>
           <w:rFonts w:ascii="Times New Roman" w:hAnsi="Times New Roman" w:cstheme="minorBidi"/>
           <w:color w:val="000000" w:themeColor="text1"/>
@@ -16555,7 +17037,25 @@
           <w:sz w:val="24"/>
           <w:szCs w:val="24"/>
         </w:rPr>
-        <w:t xml:space="preserve">of “School Bus Tracking And Attendance Checking” application. </w:t>
+        <w:t xml:space="preserve">of “School Bus Tracking </w:t>
+      </w:r>
+      <w:r>
+        <w:rPr>
+          <w:rFonts w:ascii="Times New Roman" w:hAnsi="Times New Roman" w:cs="Times New Roman"/>
+          <w:color w:val="000000" w:themeColor="text1"/>
+          <w:sz w:val="24"/>
+          <w:szCs w:val="24"/>
+        </w:rPr>
+        <w:t>and</w:t>
+      </w:r>
+      <w:r>
+        <w:rPr>
+          <w:rFonts w:ascii="Times New Roman" w:hAnsi="Times New Roman" w:cs="Times New Roman"/>
+          <w:color w:val="000000" w:themeColor="text1"/>
+          <w:sz w:val="24"/>
+          <w:szCs w:val="24"/>
+        </w:rPr>
+        <w:t xml:space="preserve"> Attendance Checking” application. </w:t>
       </w:r>
       <w:r>
         <w:rPr>
@@ -16771,7 +17271,29 @@
           <w:sz w:val="24"/>
           <w:szCs w:val="24"/>
         </w:rPr>
-        <w:t xml:space="preserve"> position via google map api (8).</w:t>
+        <w:t xml:space="preserve"> position via google map </w:t>
+      </w:r>
+      <w:proofErr w:type="spellStart"/>
+      <w:proofErr w:type="gramStart"/>
+      <w:r>
+        <w:rPr>
+          <w:rFonts w:ascii="Times New Roman" w:hAnsi="Times New Roman" w:cs="Times New Roman"/>
+          <w:color w:val="000000" w:themeColor="text1"/>
+          <w:sz w:val="24"/>
+          <w:szCs w:val="24"/>
+        </w:rPr>
+        <w:t>api</w:t>
+      </w:r>
+      <w:proofErr w:type="spellEnd"/>
+      <w:proofErr w:type="gramEnd"/>
+      <w:r>
+        <w:rPr>
+          <w:rFonts w:ascii="Times New Roman" w:hAnsi="Times New Roman" w:cs="Times New Roman"/>
+          <w:color w:val="000000" w:themeColor="text1"/>
+          <w:sz w:val="24"/>
+          <w:szCs w:val="24"/>
+        </w:rPr>
+        <w:t xml:space="preserve"> (8).</w:t>
       </w:r>
     </w:p>
     <w:p>
@@ -16818,7 +17340,17 @@
           <w:sz w:val="24"/>
           <w:szCs w:val="24"/>
         </w:rPr>
-        <w:t>Children interface</w:t>
+        <w:t xml:space="preserve">Children </w:t>
+      </w:r>
+      <w:proofErr w:type="gramStart"/>
+      <w:r>
+        <w:rPr>
+          <w:rFonts w:ascii="Times New Roman" w:hAnsi="Times New Roman" w:cs="Times New Roman"/>
+          <w:color w:val="000000" w:themeColor="text1"/>
+          <w:sz w:val="24"/>
+          <w:szCs w:val="24"/>
+        </w:rPr>
+        <w:t>interface</w:t>
       </w:r>
       <w:r>
         <w:rPr>
@@ -16829,6 +17361,7 @@
         </w:rPr>
         <w:t>(</w:t>
       </w:r>
+      <w:proofErr w:type="gramEnd"/>
       <w:r>
         <w:rPr>
           <w:rFonts w:ascii="Times New Roman" w:hAnsi="Times New Roman" w:cstheme="minorBidi" w:hint="cs"/>
@@ -16947,6 +17480,7 @@
     <w:p>
       <w:pPr>
         <w:ind w:firstLine="720"/>
+        <w:jc w:val="both"/>
         <w:rPr>
           <w:rFonts w:ascii="Times New Roman" w:hAnsi="Times New Roman" w:cs="Times New Roman"/>
           <w:color w:val="000000" w:themeColor="text1"/>
@@ -16990,7 +17524,25 @@
           <w:sz w:val="24"/>
           <w:szCs w:val="24"/>
         </w:rPr>
-        <w:t>of “School Bus Tracking And Attendance Checking” application.</w:t>
+        <w:t xml:space="preserve">of “School Bus Tracking </w:t>
+      </w:r>
+      <w:r>
+        <w:rPr>
+          <w:rFonts w:ascii="Times New Roman" w:hAnsi="Times New Roman" w:cs="Times New Roman"/>
+          <w:color w:val="000000" w:themeColor="text1"/>
+          <w:sz w:val="24"/>
+          <w:szCs w:val="24"/>
+        </w:rPr>
+        <w:t>and</w:t>
+      </w:r>
+      <w:r>
+        <w:rPr>
+          <w:rFonts w:ascii="Times New Roman" w:hAnsi="Times New Roman" w:cs="Times New Roman"/>
+          <w:color w:val="000000" w:themeColor="text1"/>
+          <w:sz w:val="24"/>
+          <w:szCs w:val="24"/>
+        </w:rPr>
+        <w:t xml:space="preserve"> Attendance Checking” application.</w:t>
       </w:r>
       <w:r>
         <w:rPr>
@@ -17026,8 +17578,21 @@
           <w:sz w:val="24"/>
           <w:szCs w:val="24"/>
         </w:rPr>
-        <w:t>” button, children can view the school bus position via google map api</w:t>
-      </w:r>
+        <w:t xml:space="preserve">” button, children can view the school bus position via google map </w:t>
+      </w:r>
+      <w:proofErr w:type="spellStart"/>
+      <w:proofErr w:type="gramStart"/>
+      <w:r>
+        <w:rPr>
+          <w:rFonts w:ascii="Times New Roman" w:hAnsi="Times New Roman" w:cs="Times New Roman"/>
+          <w:color w:val="000000" w:themeColor="text1"/>
+          <w:sz w:val="24"/>
+          <w:szCs w:val="24"/>
+        </w:rPr>
+        <w:t>api</w:t>
+      </w:r>
+      <w:proofErr w:type="spellEnd"/>
+      <w:proofErr w:type="gramEnd"/>
       <w:r>
         <w:rPr>
           <w:rFonts w:ascii="Times New Roman" w:hAnsi="Times New Roman" w:cs="Times New Roman"/>
@@ -17155,16 +17720,36 @@
           <w:sz w:val="24"/>
           <w:szCs w:val="24"/>
         </w:rPr>
-        <w:t>7). “QR code” button, to show their QR code</w:t>
-      </w:r>
-      <w:r>
-        <w:rPr>
-          <w:rFonts w:ascii="Times New Roman" w:hAnsi="Times New Roman" w:cs="Times New Roman"/>
-          <w:color w:val="000000" w:themeColor="text1"/>
-          <w:sz w:val="24"/>
-          <w:szCs w:val="24"/>
-        </w:rPr>
-        <w:t>(8).</w:t>
+        <w:t xml:space="preserve">7). “QR code” button, to show their QR </w:t>
+      </w:r>
+      <w:proofErr w:type="gramStart"/>
+      <w:r>
+        <w:rPr>
+          <w:rFonts w:ascii="Times New Roman" w:hAnsi="Times New Roman" w:cs="Times New Roman"/>
+          <w:color w:val="000000" w:themeColor="text1"/>
+          <w:sz w:val="24"/>
+          <w:szCs w:val="24"/>
+        </w:rPr>
+        <w:t>code</w:t>
+      </w:r>
+      <w:r>
+        <w:rPr>
+          <w:rFonts w:ascii="Times New Roman" w:hAnsi="Times New Roman" w:cs="Times New Roman"/>
+          <w:color w:val="000000" w:themeColor="text1"/>
+          <w:sz w:val="24"/>
+          <w:szCs w:val="24"/>
+        </w:rPr>
+        <w:t>(</w:t>
+      </w:r>
+      <w:proofErr w:type="gramEnd"/>
+      <w:r>
+        <w:rPr>
+          <w:rFonts w:ascii="Times New Roman" w:hAnsi="Times New Roman" w:cs="Times New Roman"/>
+          <w:color w:val="000000" w:themeColor="text1"/>
+          <w:sz w:val="24"/>
+          <w:szCs w:val="24"/>
+        </w:rPr>
+        <w:t>8).</w:t>
       </w:r>
     </w:p>
     <w:p>
@@ -17262,6 +17847,7 @@
     <w:p>
       <w:pPr>
         <w:ind w:firstLine="720"/>
+        <w:jc w:val="both"/>
         <w:rPr>
           <w:rFonts w:ascii="Times New Roman" w:hAnsi="Times New Roman" w:cstheme="minorBidi"/>
           <w:color w:val="000000" w:themeColor="text1"/>
@@ -17306,7 +17892,27 @@
           <w:sz w:val="24"/>
           <w:szCs w:val="24"/>
         </w:rPr>
-        <w:t>of “School Bus Tracking And Attendance Checking” application. User can reset the old password</w:t>
+        <w:t xml:space="preserve">of “School Bus Tracking </w:t>
+      </w:r>
+      <w:bookmarkStart w:id="14" w:name="_GoBack"/>
+      <w:bookmarkEnd w:id="14"/>
+      <w:r>
+        <w:rPr>
+          <w:rFonts w:ascii="Times New Roman" w:hAnsi="Times New Roman" w:cs="Times New Roman"/>
+          <w:color w:val="000000" w:themeColor="text1"/>
+          <w:sz w:val="24"/>
+          <w:szCs w:val="24"/>
+        </w:rPr>
+        <w:t>and</w:t>
+      </w:r>
+      <w:r>
+        <w:rPr>
+          <w:rFonts w:ascii="Times New Roman" w:hAnsi="Times New Roman" w:cs="Times New Roman"/>
+          <w:color w:val="000000" w:themeColor="text1"/>
+          <w:sz w:val="24"/>
+          <w:szCs w:val="24"/>
+        </w:rPr>
+        <w:t xml:space="preserve"> Attendance Checking” application. User can reset the old password</w:t>
       </w:r>
       <w:r>
         <w:rPr>
@@ -17440,7 +18046,7 @@
           <w:szCs w:val="40"/>
         </w:rPr>
       </w:pPr>
-      <w:bookmarkStart w:id="16" w:name="_Toc426666492"/>
+      <w:bookmarkStart w:id="15" w:name="_Toc426666492"/>
       <w:r>
         <w:rPr>
           <w:rFonts w:ascii="Times New Roman" w:hAnsi="Times New Roman" w:cs="Times New Roman"/>
@@ -17456,7 +18062,7 @@
         </w:rPr>
         <w:t>Reference</w:t>
       </w:r>
-      <w:bookmarkEnd w:id="16"/>
+      <w:bookmarkEnd w:id="15"/>
     </w:p>
     <w:p>
       <w:pPr>
@@ -17995,7 +18601,7 @@
               <w:sz w:val="20"/>
               <w:szCs w:val="20"/>
             </w:rPr>
-            <w:t>18</w:t>
+            <w:t>8</w:t>
           </w:r>
           <w:r>
             <w:rPr>
@@ -24922,7 +25528,7 @@
 </file>
 
 <file path=customXml/itemProps1.xml><?xml version="1.0" encoding="utf-8"?>
-<ds:datastoreItem xmlns:ds="http://schemas.openxmlformats.org/officeDocument/2006/customXml" ds:itemID="{11971BB8-BED3-4ECF-A55C-3E3D3FFCF7A9}">
+<ds:datastoreItem xmlns:ds="http://schemas.openxmlformats.org/officeDocument/2006/customXml" ds:itemID="{42543888-3040-465C-8572-E08E0ED56FEE}">
   <ds:schemaRefs>
     <ds:schemaRef ds:uri="http://schemas.openxmlformats.org/officeDocument/2006/bibliography"/>
   </ds:schemaRefs>

</xml_diff>